<commit_message>
delete algo partial questions
</commit_message>
<xml_diff>
--- a/刷题.docx
+++ b/刷题.docx
@@ -4112,8 +4112,6 @@
               </w:rPr>
               <w:t>这句话可以看成是一个IIFE语句。</w:t>
             </w:r>
-            <w:bookmarkStart w:id="0" w:name="_GoBack"/>
-            <w:bookmarkEnd w:id="0"/>
           </w:p>
         </w:tc>
       </w:tr>
@@ -8423,7 +8421,7 @@
           <w:sz w:val="24"/>
           <w:szCs w:val="24"/>
         </w:rPr>
-        <w:t>树数据</w:t>
+        <w:t>栈</w:t>
       </w:r>
       <w:proofErr w:type="gramEnd"/>
       <w:r>
@@ -8433,7 +8431,7 @@
           <w:sz w:val="24"/>
           <w:szCs w:val="24"/>
         </w:rPr>
-        <w:t>多少非常多怎么样办（懒加载）</w:t>
+        <w:t>和队列有什么区别，具体的应用场景</w:t>
       </w:r>
     </w:p>
     <w:p>
@@ -8452,6 +8450,84 @@
           <w:szCs w:val="24"/>
         </w:rPr>
       </w:pPr>
+      <w:r>
+        <w:rPr>
+          <w:rFonts w:ascii="方正兰亭纤黑_GBK" w:eastAsia="方正兰亭纤黑_GBK" w:hAnsi="宋体" w:cs="宋体"/>
+          <w:kern w:val="0"/>
+          <w:sz w:val="24"/>
+          <w:szCs w:val="24"/>
+        </w:rPr>
+        <w:t>排序算法有哪些，时间复杂度，选择排序怎么样搞</w:t>
+      </w:r>
+    </w:p>
+    <w:p>
+      <w:pPr>
+        <w:widowControl/>
+        <w:numPr>
+          <w:ilvl w:val="0"/>
+          <w:numId w:val="2"/>
+        </w:numPr>
+        <w:spacing w:before="100" w:beforeAutospacing="1" w:after="100" w:afterAutospacing="1" w:line="360" w:lineRule="atLeast"/>
+        <w:jc w:val="left"/>
+        <w:rPr>
+          <w:rFonts w:ascii="方正兰亭纤黑_GBK" w:eastAsia="方正兰亭纤黑_GBK" w:hAnsi="宋体" w:cs="宋体"/>
+          <w:kern w:val="0"/>
+          <w:sz w:val="24"/>
+          <w:szCs w:val="24"/>
+        </w:rPr>
+      </w:pPr>
+      <w:r>
+        <w:rPr>
+          <w:rFonts w:ascii="方正兰亭纤黑_GBK" w:eastAsia="方正兰亭纤黑_GBK" w:hAnsi="宋体" w:cs="宋体"/>
+          <w:kern w:val="0"/>
+          <w:sz w:val="24"/>
+          <w:szCs w:val="24"/>
+        </w:rPr>
+        <w:t>递归，尾递归问题</w:t>
+      </w:r>
+    </w:p>
+    <w:p>
+      <w:pPr>
+        <w:widowControl/>
+        <w:numPr>
+          <w:ilvl w:val="0"/>
+          <w:numId w:val="2"/>
+        </w:numPr>
+        <w:spacing w:before="100" w:beforeAutospacing="1" w:after="100" w:afterAutospacing="1" w:line="360" w:lineRule="atLeast"/>
+        <w:jc w:val="left"/>
+        <w:rPr>
+          <w:rFonts w:ascii="方正兰亭纤黑_GBK" w:eastAsia="方正兰亭纤黑_GBK" w:hAnsi="宋体" w:cs="宋体"/>
+          <w:kern w:val="0"/>
+          <w:sz w:val="24"/>
+          <w:szCs w:val="24"/>
+        </w:rPr>
+      </w:pPr>
+      <w:r>
+        <w:rPr>
+          <w:rFonts w:ascii="方正兰亭纤黑_GBK" w:eastAsia="方正兰亭纤黑_GBK" w:hAnsi="宋体" w:cs="宋体"/>
+          <w:kern w:val="0"/>
+          <w:sz w:val="24"/>
+          <w:szCs w:val="24"/>
+        </w:rPr>
+        <w:t>如何反转链表</w:t>
+      </w:r>
+    </w:p>
+    <w:p>
+      <w:pPr>
+        <w:widowControl/>
+        <w:numPr>
+          <w:ilvl w:val="0"/>
+          <w:numId w:val="2"/>
+        </w:numPr>
+        <w:spacing w:before="100" w:beforeAutospacing="1" w:after="100" w:afterAutospacing="1" w:line="360" w:lineRule="atLeast"/>
+        <w:jc w:val="left"/>
+        <w:rPr>
+          <w:rFonts w:ascii="方正兰亭纤黑_GBK" w:eastAsia="方正兰亭纤黑_GBK" w:hAnsi="宋体" w:cs="宋体" w:hint="eastAsia"/>
+          <w:kern w:val="0"/>
+          <w:sz w:val="24"/>
+          <w:szCs w:val="24"/>
+        </w:rPr>
+      </w:pPr>
       <w:proofErr w:type="gramStart"/>
       <w:r>
         <w:rPr>
@@ -8460,7 +8536,7 @@
           <w:sz w:val="24"/>
           <w:szCs w:val="24"/>
         </w:rPr>
-        <w:t>栈</w:t>
+        <w:t>快排和</w:t>
       </w:r>
       <w:proofErr w:type="gramEnd"/>
       <w:r>
@@ -8470,8 +8546,10 @@
           <w:sz w:val="24"/>
           <w:szCs w:val="24"/>
         </w:rPr>
-        <w:t>和队列有什么区别，具体的应用场景</w:t>
-      </w:r>
+        <w:t>冒泡原理</w:t>
+      </w:r>
+      <w:bookmarkStart w:id="0" w:name="_GoBack"/>
+      <w:bookmarkEnd w:id="0"/>
     </w:p>
     <w:p>
       <w:pPr>
@@ -8496,351 +8574,7 @@
           <w:sz w:val="24"/>
           <w:szCs w:val="24"/>
         </w:rPr>
-        <w:t>排序算法有哪些，时间复杂度，选择排序怎么样搞</w:t>
-      </w:r>
-    </w:p>
-    <w:p>
-      <w:pPr>
-        <w:widowControl/>
-        <w:numPr>
-          <w:ilvl w:val="0"/>
-          <w:numId w:val="2"/>
-        </w:numPr>
-        <w:spacing w:before="100" w:beforeAutospacing="1" w:after="100" w:afterAutospacing="1" w:line="360" w:lineRule="atLeast"/>
-        <w:jc w:val="left"/>
-        <w:rPr>
-          <w:rFonts w:ascii="方正兰亭纤黑_GBK" w:eastAsia="方正兰亭纤黑_GBK" w:hAnsi="宋体" w:cs="宋体"/>
-          <w:kern w:val="0"/>
-          <w:sz w:val="24"/>
-          <w:szCs w:val="24"/>
-        </w:rPr>
-      </w:pPr>
-      <w:proofErr w:type="gramStart"/>
-      <w:r>
-        <w:rPr>
-          <w:rFonts w:ascii="方正兰亭纤黑_GBK" w:eastAsia="方正兰亭纤黑_GBK" w:hAnsi="宋体" w:cs="宋体"/>
-          <w:kern w:val="0"/>
-          <w:sz w:val="24"/>
-          <w:szCs w:val="24"/>
-        </w:rPr>
-        <w:t>快排和</w:t>
-      </w:r>
-      <w:proofErr w:type="gramEnd"/>
-      <w:r>
-        <w:rPr>
-          <w:rFonts w:ascii="方正兰亭纤黑_GBK" w:eastAsia="方正兰亭纤黑_GBK" w:hAnsi="宋体" w:cs="宋体"/>
-          <w:kern w:val="0"/>
-          <w:sz w:val="24"/>
-          <w:szCs w:val="24"/>
-        </w:rPr>
-        <w:t>冒泡原理</w:t>
-      </w:r>
-    </w:p>
-    <w:p>
-      <w:pPr>
-        <w:widowControl/>
-        <w:numPr>
-          <w:ilvl w:val="0"/>
-          <w:numId w:val="2"/>
-        </w:numPr>
-        <w:spacing w:before="100" w:beforeAutospacing="1" w:after="100" w:afterAutospacing="1" w:line="360" w:lineRule="atLeast"/>
-        <w:jc w:val="left"/>
-        <w:rPr>
-          <w:rFonts w:ascii="方正兰亭纤黑_GBK" w:eastAsia="方正兰亭纤黑_GBK" w:hAnsi="宋体" w:cs="宋体"/>
-          <w:kern w:val="0"/>
-          <w:sz w:val="24"/>
-          <w:szCs w:val="24"/>
-        </w:rPr>
-      </w:pPr>
-      <w:r>
-        <w:rPr>
-          <w:rFonts w:ascii="方正兰亭纤黑_GBK" w:eastAsia="方正兰亭纤黑_GBK" w:hAnsi="宋体" w:cs="宋体"/>
-          <w:kern w:val="0"/>
-          <w:sz w:val="24"/>
-          <w:szCs w:val="24"/>
-        </w:rPr>
-        <w:t>递归，尾递归问题</w:t>
-      </w:r>
-    </w:p>
-    <w:p>
-      <w:pPr>
-        <w:widowControl/>
-        <w:numPr>
-          <w:ilvl w:val="0"/>
-          <w:numId w:val="2"/>
-        </w:numPr>
-        <w:spacing w:before="100" w:beforeAutospacing="1" w:after="100" w:afterAutospacing="1" w:line="360" w:lineRule="atLeast"/>
-        <w:jc w:val="left"/>
-        <w:rPr>
-          <w:rFonts w:ascii="方正兰亭纤黑_GBK" w:eastAsia="方正兰亭纤黑_GBK" w:hAnsi="宋体" w:cs="宋体"/>
-          <w:kern w:val="0"/>
-          <w:sz w:val="24"/>
-          <w:szCs w:val="24"/>
-        </w:rPr>
-      </w:pPr>
-      <w:r>
-        <w:rPr>
-          <w:rFonts w:ascii="方正兰亭纤黑_GBK" w:eastAsia="方正兰亭纤黑_GBK" w:hAnsi="宋体" w:cs="宋体"/>
-          <w:kern w:val="0"/>
-          <w:sz w:val="24"/>
-          <w:szCs w:val="24"/>
-        </w:rPr>
-        <w:t>如何反转链表</w:t>
-      </w:r>
-    </w:p>
-    <w:p>
-      <w:pPr>
-        <w:widowControl/>
-        <w:numPr>
-          <w:ilvl w:val="0"/>
-          <w:numId w:val="2"/>
-        </w:numPr>
-        <w:spacing w:before="100" w:beforeAutospacing="1" w:after="100" w:afterAutospacing="1" w:line="360" w:lineRule="atLeast"/>
-        <w:jc w:val="left"/>
-        <w:rPr>
-          <w:rFonts w:ascii="方正兰亭纤黑_GBK" w:eastAsia="方正兰亭纤黑_GBK" w:hAnsi="宋体" w:cs="宋体"/>
-          <w:kern w:val="0"/>
-          <w:sz w:val="24"/>
-          <w:szCs w:val="24"/>
-        </w:rPr>
-      </w:pPr>
-      <w:r>
-        <w:rPr>
-          <w:rFonts w:ascii="方正兰亭纤黑_GBK" w:eastAsia="方正兰亭纤黑_GBK" w:hAnsi="宋体" w:cs="宋体"/>
-          <w:kern w:val="0"/>
-          <w:sz w:val="24"/>
-          <w:szCs w:val="24"/>
-        </w:rPr>
         <w:t>有序的数组如何进行查找操作</w:t>
-      </w:r>
-    </w:p>
-    <w:p>
-      <w:pPr>
-        <w:widowControl/>
-        <w:numPr>
-          <w:ilvl w:val="0"/>
-          <w:numId w:val="2"/>
-        </w:numPr>
-        <w:spacing w:before="100" w:beforeAutospacing="1" w:after="100" w:afterAutospacing="1" w:line="360" w:lineRule="atLeast"/>
-        <w:jc w:val="left"/>
-        <w:rPr>
-          <w:rFonts w:ascii="方正兰亭纤黑_GBK" w:eastAsia="方正兰亭纤黑_GBK" w:hAnsi="宋体" w:cs="宋体"/>
-          <w:kern w:val="0"/>
-          <w:sz w:val="24"/>
-          <w:szCs w:val="24"/>
-        </w:rPr>
-      </w:pPr>
-      <w:r>
-        <w:rPr>
-          <w:rFonts w:ascii="方正兰亭纤黑_GBK" w:eastAsia="方正兰亭纤黑_GBK" w:hAnsi="宋体" w:cs="宋体"/>
-          <w:kern w:val="0"/>
-          <w:sz w:val="24"/>
-          <w:szCs w:val="24"/>
-        </w:rPr>
-        <w:lastRenderedPageBreak/>
-        <w:t>如何去除数组中的重复的项？</w:t>
-      </w:r>
-    </w:p>
-    <w:p>
-      <w:pPr>
-        <w:widowControl/>
-        <w:numPr>
-          <w:ilvl w:val="0"/>
-          <w:numId w:val="2"/>
-        </w:numPr>
-        <w:spacing w:before="100" w:beforeAutospacing="1" w:after="100" w:afterAutospacing="1" w:line="360" w:lineRule="atLeast"/>
-        <w:jc w:val="left"/>
-        <w:rPr>
-          <w:rFonts w:ascii="方正兰亭纤黑_GBK" w:eastAsia="方正兰亭纤黑_GBK" w:hAnsi="宋体" w:cs="宋体"/>
-          <w:kern w:val="0"/>
-          <w:sz w:val="24"/>
-          <w:szCs w:val="24"/>
-        </w:rPr>
-      </w:pPr>
-      <w:r>
-        <w:rPr>
-          <w:rFonts w:ascii="方正兰亭纤黑_GBK" w:eastAsia="方正兰亭纤黑_GBK" w:hAnsi="宋体" w:cs="宋体"/>
-          <w:kern w:val="0"/>
-          <w:sz w:val="24"/>
-          <w:szCs w:val="24"/>
-        </w:rPr>
-        <w:t>两个排序好的数组，怎么样找他的中位数</w:t>
-      </w:r>
-    </w:p>
-    <w:p>
-      <w:pPr>
-        <w:widowControl/>
-        <w:numPr>
-          <w:ilvl w:val="0"/>
-          <w:numId w:val="2"/>
-        </w:numPr>
-        <w:spacing w:before="100" w:beforeAutospacing="1" w:after="100" w:afterAutospacing="1" w:line="360" w:lineRule="atLeast"/>
-        <w:jc w:val="left"/>
-        <w:rPr>
-          <w:rFonts w:ascii="方正兰亭纤黑_GBK" w:eastAsia="方正兰亭纤黑_GBK" w:hAnsi="宋体" w:cs="宋体"/>
-          <w:kern w:val="0"/>
-          <w:sz w:val="24"/>
-          <w:szCs w:val="24"/>
-        </w:rPr>
-      </w:pPr>
-      <w:r>
-        <w:rPr>
-          <w:rFonts w:ascii="方正兰亭纤黑_GBK" w:eastAsia="方正兰亭纤黑_GBK" w:hAnsi="宋体" w:cs="宋体"/>
-          <w:kern w:val="0"/>
-          <w:sz w:val="24"/>
-          <w:szCs w:val="24"/>
-        </w:rPr>
-        <w:t>一个数组，有很多数字存在2次，只有一个数字</w:t>
-      </w:r>
-      <w:r>
-        <w:rPr>
-          <w:rFonts w:ascii="方正兰亭纤黑_GBK" w:eastAsia="方正兰亭纤黑_GBK" w:hAnsi="宋体" w:cs="宋体" w:hint="eastAsia"/>
-          <w:kern w:val="0"/>
-          <w:sz w:val="24"/>
-          <w:szCs w:val="24"/>
-        </w:rPr>
-        <w:t>存</w:t>
-      </w:r>
-      <w:r>
-        <w:rPr>
-          <w:rFonts w:ascii="方正兰亭纤黑_GBK" w:eastAsia="方正兰亭纤黑_GBK" w:hAnsi="宋体" w:cs="宋体"/>
-          <w:kern w:val="0"/>
-          <w:sz w:val="24"/>
-          <w:szCs w:val="24"/>
-        </w:rPr>
-        <w:t>一次，怎么样找出这个数字</w:t>
-      </w:r>
-    </w:p>
-    <w:p>
-      <w:pPr>
-        <w:widowControl/>
-        <w:numPr>
-          <w:ilvl w:val="0"/>
-          <w:numId w:val="2"/>
-        </w:numPr>
-        <w:spacing w:before="100" w:beforeAutospacing="1" w:after="100" w:afterAutospacing="1" w:line="360" w:lineRule="atLeast"/>
-        <w:jc w:val="left"/>
-        <w:rPr>
-          <w:rFonts w:ascii="方正兰亭纤黑_GBK" w:eastAsia="方正兰亭纤黑_GBK" w:hAnsi="宋体" w:cs="宋体"/>
-          <w:kern w:val="0"/>
-          <w:sz w:val="24"/>
-          <w:szCs w:val="24"/>
-        </w:rPr>
-      </w:pPr>
-      <w:r>
-        <w:rPr>
-          <w:rFonts w:ascii="方正兰亭纤黑_GBK" w:eastAsia="方正兰亭纤黑_GBK" w:hAnsi="宋体" w:cs="宋体"/>
-          <w:kern w:val="0"/>
-          <w:sz w:val="24"/>
-          <w:szCs w:val="24"/>
-        </w:rPr>
-        <w:t>一个数组只有1和2，排序，</w:t>
-      </w:r>
-      <w:r>
-        <w:rPr>
-          <w:rFonts w:ascii="方正兰亭纤黑_GBK" w:eastAsia="方正兰亭纤黑_GBK" w:hAnsi="宋体" w:cs="宋体" w:hint="eastAsia"/>
-          <w:kern w:val="0"/>
-          <w:sz w:val="24"/>
-          <w:szCs w:val="24"/>
-        </w:rPr>
-        <w:t>将所有的</w:t>
-      </w:r>
-      <w:r>
-        <w:rPr>
-          <w:rFonts w:ascii="方正兰亭纤黑_GBK" w:eastAsia="方正兰亭纤黑_GBK" w:hAnsi="宋体" w:cs="宋体"/>
-          <w:kern w:val="0"/>
-          <w:sz w:val="24"/>
-          <w:szCs w:val="24"/>
-        </w:rPr>
-        <w:t>1</w:t>
-      </w:r>
-      <w:r>
-        <w:rPr>
-          <w:rFonts w:ascii="方正兰亭纤黑_GBK" w:eastAsia="方正兰亭纤黑_GBK" w:hAnsi="宋体" w:cs="宋体" w:hint="eastAsia"/>
-          <w:kern w:val="0"/>
-          <w:sz w:val="24"/>
-          <w:szCs w:val="24"/>
-        </w:rPr>
-        <w:t>放</w:t>
-      </w:r>
-      <w:r>
-        <w:rPr>
-          <w:rFonts w:ascii="方正兰亭纤黑_GBK" w:eastAsia="方正兰亭纤黑_GBK" w:hAnsi="宋体" w:cs="宋体"/>
-          <w:kern w:val="0"/>
-          <w:sz w:val="24"/>
-          <w:szCs w:val="24"/>
-        </w:rPr>
-        <w:t>在前面，2</w:t>
-      </w:r>
-      <w:r>
-        <w:rPr>
-          <w:rFonts w:ascii="方正兰亭纤黑_GBK" w:eastAsia="方正兰亭纤黑_GBK" w:hAnsi="宋体" w:cs="宋体" w:hint="eastAsia"/>
-          <w:kern w:val="0"/>
-          <w:sz w:val="24"/>
-          <w:szCs w:val="24"/>
-        </w:rPr>
-        <w:t>放</w:t>
-      </w:r>
-      <w:r>
-        <w:rPr>
-          <w:rFonts w:ascii="方正兰亭纤黑_GBK" w:eastAsia="方正兰亭纤黑_GBK" w:hAnsi="宋体" w:cs="宋体"/>
-          <w:kern w:val="0"/>
-          <w:sz w:val="24"/>
-          <w:szCs w:val="24"/>
-        </w:rPr>
-        <w:t>在后面</w:t>
-      </w:r>
-    </w:p>
-    <w:p>
-      <w:pPr>
-        <w:widowControl/>
-        <w:numPr>
-          <w:ilvl w:val="0"/>
-          <w:numId w:val="2"/>
-        </w:numPr>
-        <w:spacing w:before="100" w:beforeAutospacing="1" w:after="100" w:afterAutospacing="1" w:line="360" w:lineRule="atLeast"/>
-        <w:jc w:val="left"/>
-        <w:rPr>
-          <w:rFonts w:ascii="方正兰亭纤黑_GBK" w:eastAsia="方正兰亭纤黑_GBK" w:hAnsi="宋体" w:cs="宋体"/>
-          <w:kern w:val="0"/>
-          <w:sz w:val="24"/>
-          <w:szCs w:val="24"/>
-        </w:rPr>
-      </w:pPr>
-      <w:r>
-        <w:rPr>
-          <w:rFonts w:ascii="方正兰亭纤黑_GBK" w:eastAsia="方正兰亭纤黑_GBK" w:hAnsi="宋体" w:cs="宋体"/>
-          <w:kern w:val="0"/>
-          <w:sz w:val="24"/>
-          <w:szCs w:val="24"/>
-        </w:rPr>
-        <w:t>计算50个人至少有2个生日相同的概率</w:t>
-      </w:r>
-    </w:p>
-    <w:p>
-      <w:pPr>
-        <w:widowControl/>
-        <w:numPr>
-          <w:ilvl w:val="0"/>
-          <w:numId w:val="2"/>
-        </w:numPr>
-        <w:spacing w:before="100" w:beforeAutospacing="1" w:after="100" w:afterAutospacing="1" w:line="360" w:lineRule="atLeast"/>
-        <w:jc w:val="left"/>
-        <w:rPr>
-          <w:rFonts w:ascii="方正兰亭纤黑_GBK" w:eastAsia="方正兰亭纤黑_GBK" w:hAnsi="宋体" w:cs="宋体"/>
-          <w:kern w:val="0"/>
-          <w:sz w:val="24"/>
-          <w:szCs w:val="24"/>
-        </w:rPr>
-      </w:pPr>
-      <w:r>
-        <w:rPr>
-          <w:rFonts w:ascii="方正兰亭纤黑_GBK" w:eastAsia="方正兰亭纤黑_GBK" w:hAnsi="宋体" w:cs="宋体"/>
-          <w:kern w:val="0"/>
-          <w:sz w:val="24"/>
-          <w:szCs w:val="24"/>
-        </w:rPr>
-        <w:t>给定两个文本文件，找出他们中相同的行都有哪些</w:t>
       </w:r>
     </w:p>
     <w:p>
@@ -8864,6 +8598,7 @@
           <w:szCs w:val="24"/>
           <w:highlight w:val="yellow"/>
         </w:rPr>
+        <w:lastRenderedPageBreak/>
         <w:t>代码题</w:t>
       </w:r>
       <w:r>
@@ -9281,7 +9016,6 @@
           <w:sz w:val="24"/>
           <w:szCs w:val="24"/>
         </w:rPr>
-        <w:lastRenderedPageBreak/>
         <w:t>现在有一大段文字，如何在页面中设置一个窗口滚动播出这段文件（轮播），</w:t>
       </w:r>
       <w:proofErr w:type="gramStart"/>

</xml_diff>

<commit_message>
re-edit the hoist part
</commit_message>
<xml_diff>
--- a/刷题.docx
+++ b/刷题.docx
@@ -222,27 +222,7 @@
           <w:sz w:val="24"/>
           <w:szCs w:val="24"/>
         </w:rPr>
-        <w:t>浏览器如何处理未知的</w:t>
-      </w:r>
-      <w:proofErr w:type="gramStart"/>
-      <w:r>
-        <w:rPr>
-          <w:rFonts w:ascii="方正兰亭纤黑_GBK" w:eastAsia="方正兰亭纤黑_GBK" w:hAnsi="宋体" w:cs="宋体" w:hint="eastAsia"/>
-          <w:kern w:val="0"/>
-          <w:sz w:val="24"/>
-          <w:szCs w:val="24"/>
-        </w:rPr>
-        <w:t>的</w:t>
-      </w:r>
-      <w:proofErr w:type="gramEnd"/>
-      <w:r>
-        <w:rPr>
-          <w:rFonts w:ascii="方正兰亭纤黑_GBK" w:eastAsia="方正兰亭纤黑_GBK" w:hAnsi="宋体" w:cs="宋体" w:hint="eastAsia"/>
-          <w:kern w:val="0"/>
-          <w:sz w:val="24"/>
-          <w:szCs w:val="24"/>
-        </w:rPr>
-        <w:t>tab</w:t>
+        <w:t>浏览器如何处理未知的的tab</w:t>
       </w:r>
     </w:p>
     <w:p>
@@ -938,7 +918,6 @@
         <w:t>css</w:t>
       </w:r>
       <w:proofErr w:type="spellEnd"/>
-      <w:proofErr w:type="gramStart"/>
       <w:r>
         <w:rPr>
           <w:rFonts w:ascii="方正兰亭纤黑_GBK" w:eastAsia="方正兰亭纤黑_GBK" w:hAnsi="宋体" w:cs="宋体" w:hint="eastAsia"/>
@@ -946,17 +925,7 @@
           <w:sz w:val="24"/>
           <w:szCs w:val="24"/>
         </w:rPr>
-        <w:t>伪类的</w:t>
-      </w:r>
-      <w:proofErr w:type="gramEnd"/>
-      <w:r>
-        <w:rPr>
-          <w:rFonts w:ascii="方正兰亭纤黑_GBK" w:eastAsia="方正兰亭纤黑_GBK" w:hAnsi="宋体" w:cs="宋体" w:hint="eastAsia"/>
-          <w:kern w:val="0"/>
-          <w:sz w:val="24"/>
-          <w:szCs w:val="24"/>
-        </w:rPr>
-        <w:t>应用</w:t>
+        <w:t>伪类的应用</w:t>
       </w:r>
     </w:p>
     <w:p>
@@ -1580,7 +1549,7 @@
               <w:widowControl/>
               <w:jc w:val="left"/>
               <w:rPr>
-                <w:rFonts w:ascii="文悦后现代体 (非商业使用) W4-75" w:eastAsia="文悦后现代体 (非商业使用) W4-75" w:hAnsi="文悦后现代体 (非商业使用) W4-75" w:cs="宋体" w:hint="eastAsia"/>
+                <w:rFonts w:ascii="文悦后现代体 (非商业使用) W4-75" w:eastAsia="文悦后现代体 (非商业使用) W4-75" w:hAnsi="文悦后现代体 (非商业使用) W4-75" w:cs="宋体"/>
                 <w:kern w:val="0"/>
                 <w:sz w:val="24"/>
                 <w:szCs w:val="24"/>
@@ -1691,7 +1660,7 @@
         <w:spacing w:before="100" w:beforeAutospacing="1" w:after="100" w:afterAutospacing="1" w:line="360" w:lineRule="atLeast"/>
         <w:jc w:val="left"/>
         <w:rPr>
-          <w:rFonts w:ascii="方正兰亭纤黑_GBK" w:eastAsia="方正兰亭纤黑_GBK" w:hAnsi="宋体" w:cs="宋体" w:hint="eastAsia"/>
+          <w:rFonts w:ascii="方正兰亭纤黑_GBK" w:eastAsia="方正兰亭纤黑_GBK" w:hAnsi="宋体" w:cs="宋体"/>
           <w:kern w:val="0"/>
           <w:sz w:val="24"/>
           <w:szCs w:val="24"/>
@@ -1829,7 +1798,7 @@
               <w:widowControl/>
               <w:jc w:val="left"/>
               <w:rPr>
-                <w:rFonts w:ascii="文悦后现代体 (非商业使用) W4-75" w:eastAsia="文悦后现代体 (非商业使用) W4-75" w:hAnsi="文悦后现代体 (非商业使用) W4-75" w:cs="宋体" w:hint="eastAsia"/>
+                <w:rFonts w:ascii="文悦后现代体 (非商业使用) W4-75" w:eastAsia="文悦后现代体 (非商业使用) W4-75" w:hAnsi="文悦后现代体 (非商业使用) W4-75" w:cs="宋体"/>
                 <w:kern w:val="0"/>
                 <w:sz w:val="24"/>
                 <w:szCs w:val="24"/>
@@ -1873,7 +1842,6 @@
               </w:rPr>
               <w:t>返回</w:t>
             </w:r>
-            <w:proofErr w:type="gramStart"/>
             <w:r>
               <w:rPr>
                 <w:rFonts w:asciiTheme="majorEastAsia" w:eastAsiaTheme="majorEastAsia" w:hAnsiTheme="majorEastAsia" w:cs="宋体"/>
@@ -1881,9 +1849,17 @@
                 <w:sz w:val="24"/>
                 <w:szCs w:val="24"/>
               </w:rPr>
-              <w:t>”</w:t>
-            </w:r>
-            <w:proofErr w:type="gramEnd"/>
+              <w:t>”object”</w:t>
+            </w:r>
+            <w:r>
+              <w:rPr>
+                <w:rFonts w:ascii="文悦后现代体 (非商业使用) W4-75" w:eastAsia="文悦后现代体 (非商业使用) W4-75" w:hAnsi="文悦后现代体 (非商业使用) W4-75" w:cs="宋体" w:hint="eastAsia"/>
+                <w:kern w:val="0"/>
+                <w:sz w:val="24"/>
+                <w:szCs w:val="24"/>
+              </w:rPr>
+              <w:t>；</w:t>
+            </w:r>
             <w:r>
               <w:rPr>
                 <w:rFonts w:asciiTheme="majorEastAsia" w:eastAsiaTheme="majorEastAsia" w:hAnsiTheme="majorEastAsia" w:cs="宋体"/>
@@ -1891,28 +1867,80 @@
                 <w:sz w:val="24"/>
                 <w:szCs w:val="24"/>
               </w:rPr>
-              <w:t>object</w:t>
-            </w:r>
-            <w:proofErr w:type="gramStart"/>
+              <w:t xml:space="preserve"> </w:t>
+            </w:r>
+            <w:proofErr w:type="spellStart"/>
             <w:r>
               <w:rPr>
                 <w:rFonts w:asciiTheme="majorEastAsia" w:eastAsiaTheme="majorEastAsia" w:hAnsiTheme="majorEastAsia" w:cs="宋体"/>
                 <w:kern w:val="0"/>
                 <w:sz w:val="24"/>
                 <w:szCs w:val="24"/>
-              </w:rPr>
-              <w:t>”</w:t>
-            </w:r>
-            <w:proofErr w:type="gramEnd"/>
+                <w:highlight w:val="red"/>
+              </w:rPr>
+              <w:t>typeof</w:t>
+            </w:r>
+            <w:proofErr w:type="spellEnd"/>
+            <w:r>
+              <w:rPr>
+                <w:rFonts w:asciiTheme="majorEastAsia" w:eastAsiaTheme="majorEastAsia" w:hAnsiTheme="majorEastAsia" w:cs="宋体"/>
+                <w:kern w:val="0"/>
+                <w:sz w:val="24"/>
+                <w:szCs w:val="24"/>
+                <w:highlight w:val="red"/>
+              </w:rPr>
+              <w:t xml:space="preserve"> null</w:t>
+            </w:r>
+            <w:r>
+              <w:rPr>
+                <w:rFonts w:ascii="文悦后现代体 (非商业使用) W4-75" w:eastAsia="文悦后现代体 (非商业使用) W4-75" w:hAnsi="文悦后现代体 (非商业使用) W4-75" w:cs="宋体"/>
+                <w:kern w:val="0"/>
+                <w:sz w:val="24"/>
+                <w:szCs w:val="24"/>
+                <w:highlight w:val="red"/>
+              </w:rPr>
+              <w:t xml:space="preserve"> </w:t>
+            </w:r>
             <w:r>
               <w:rPr>
                 <w:rFonts w:ascii="文悦后现代体 (非商业使用) W4-75" w:eastAsia="文悦后现代体 (非商业使用) W4-75" w:hAnsi="文悦后现代体 (非商业使用) W4-75" w:cs="宋体" w:hint="eastAsia"/>
                 <w:kern w:val="0"/>
                 <w:sz w:val="24"/>
                 <w:szCs w:val="24"/>
+                <w:highlight w:val="red"/>
+              </w:rPr>
+              <w:t>返回</w:t>
+            </w:r>
+            <w:r>
+              <w:rPr>
+                <w:rFonts w:asciiTheme="majorEastAsia" w:eastAsiaTheme="majorEastAsia" w:hAnsiTheme="majorEastAsia" w:cs="宋体"/>
+                <w:kern w:val="0"/>
+                <w:sz w:val="24"/>
+                <w:szCs w:val="24"/>
+                <w:highlight w:val="red"/>
+              </w:rPr>
+              <w:t>”object”</w:t>
+            </w:r>
+            <w:r>
+              <w:rPr>
+                <w:rFonts w:ascii="文悦后现代体 (非商业使用) W4-75" w:eastAsia="文悦后现代体 (非商业使用) W4-75" w:hAnsi="文悦后现代体 (非商业使用) W4-75" w:cs="宋体" w:hint="eastAsia"/>
+                <w:kern w:val="0"/>
+                <w:sz w:val="24"/>
+                <w:szCs w:val="24"/>
               </w:rPr>
               <w:t>；</w:t>
             </w:r>
+            <w:proofErr w:type="spellStart"/>
+            <w:r>
+              <w:rPr>
+                <w:rFonts w:asciiTheme="majorEastAsia" w:eastAsiaTheme="majorEastAsia" w:hAnsiTheme="majorEastAsia" w:cs="宋体" w:hint="eastAsia"/>
+                <w:kern w:val="0"/>
+                <w:sz w:val="24"/>
+                <w:szCs w:val="24"/>
+              </w:rPr>
+              <w:t>typeof</w:t>
+            </w:r>
+            <w:proofErr w:type="spellEnd"/>
             <w:r>
               <w:rPr>
                 <w:rFonts w:asciiTheme="majorEastAsia" w:eastAsiaTheme="majorEastAsia" w:hAnsiTheme="majorEastAsia" w:cs="宋体"/>
@@ -1922,6 +1950,51 @@
               </w:rPr>
               <w:t xml:space="preserve"> </w:t>
             </w:r>
+            <w:r>
+              <w:rPr>
+                <w:rFonts w:asciiTheme="majorEastAsia" w:eastAsiaTheme="majorEastAsia" w:hAnsiTheme="majorEastAsia" w:cs="宋体" w:hint="eastAsia"/>
+                <w:kern w:val="0"/>
+                <w:sz w:val="24"/>
+                <w:szCs w:val="24"/>
+              </w:rPr>
+              <w:t>undefined</w:t>
+            </w:r>
+            <w:r>
+              <w:rPr>
+                <w:rFonts w:ascii="文悦后现代体 (非商业使用) W4-75" w:eastAsia="文悦后现代体 (非商业使用) W4-75" w:hAnsi="文悦后现代体 (非商业使用) W4-75" w:cs="宋体"/>
+                <w:kern w:val="0"/>
+                <w:sz w:val="24"/>
+                <w:szCs w:val="24"/>
+              </w:rPr>
+              <w:t xml:space="preserve"> </w:t>
+            </w:r>
+            <w:r>
+              <w:rPr>
+                <w:rFonts w:ascii="文悦后现代体 (非商业使用) W4-75" w:eastAsia="文悦后现代体 (非商业使用) W4-75" w:hAnsi="文悦后现代体 (非商业使用) W4-75" w:cs="宋体" w:hint="eastAsia"/>
+                <w:kern w:val="0"/>
+                <w:sz w:val="24"/>
+                <w:szCs w:val="24"/>
+              </w:rPr>
+              <w:t>返回</w:t>
+            </w:r>
+            <w:r>
+              <w:rPr>
+                <w:rFonts w:asciiTheme="majorEastAsia" w:eastAsiaTheme="majorEastAsia" w:hAnsiTheme="majorEastAsia" w:cs="宋体"/>
+                <w:kern w:val="0"/>
+                <w:sz w:val="24"/>
+                <w:szCs w:val="24"/>
+              </w:rPr>
+              <w:t>”undefined”</w:t>
+            </w:r>
+            <w:r>
+              <w:rPr>
+                <w:rFonts w:ascii="文悦后现代体 (非商业使用) W4-75" w:eastAsia="文悦后现代体 (非商业使用) W4-75" w:hAnsi="文悦后现代体 (非商业使用) W4-75" w:cs="宋体" w:hint="eastAsia"/>
+                <w:kern w:val="0"/>
+                <w:sz w:val="24"/>
+                <w:szCs w:val="24"/>
+              </w:rPr>
+              <w:t>；</w:t>
+            </w:r>
             <w:proofErr w:type="spellStart"/>
             <w:r>
               <w:rPr>
@@ -1929,7 +2002,6 @@
                 <w:kern w:val="0"/>
                 <w:sz w:val="24"/>
                 <w:szCs w:val="24"/>
-                <w:highlight w:val="red"/>
               </w:rPr>
               <w:t>typeof</w:t>
             </w:r>
@@ -1940,17 +2012,26 @@
                 <w:kern w:val="0"/>
                 <w:sz w:val="24"/>
                 <w:szCs w:val="24"/>
-                <w:highlight w:val="red"/>
-              </w:rPr>
-              <w:t xml:space="preserve"> null</w:t>
-            </w:r>
+              </w:rPr>
+              <w:t xml:space="preserve"> </w:t>
+            </w:r>
+            <w:proofErr w:type="spellStart"/>
+            <w:r>
+              <w:rPr>
+                <w:rFonts w:asciiTheme="majorEastAsia" w:eastAsiaTheme="majorEastAsia" w:hAnsiTheme="majorEastAsia" w:cs="宋体"/>
+                <w:kern w:val="0"/>
+                <w:sz w:val="24"/>
+                <w:szCs w:val="24"/>
+              </w:rPr>
+              <w:t>NaN</w:t>
+            </w:r>
+            <w:proofErr w:type="spellEnd"/>
             <w:r>
               <w:rPr>
                 <w:rFonts w:ascii="文悦后现代体 (非商业使用) W4-75" w:eastAsia="文悦后现代体 (非商业使用) W4-75" w:hAnsi="文悦后现代体 (非商业使用) W4-75" w:cs="宋体"/>
                 <w:kern w:val="0"/>
                 <w:sz w:val="24"/>
                 <w:szCs w:val="24"/>
-                <w:highlight w:val="red"/>
               </w:rPr>
               <w:t xml:space="preserve"> </w:t>
             </w:r>
@@ -1960,44 +2041,18 @@
                 <w:kern w:val="0"/>
                 <w:sz w:val="24"/>
                 <w:szCs w:val="24"/>
-                <w:highlight w:val="red"/>
               </w:rPr>
               <w:t>返回</w:t>
             </w:r>
-            <w:proofErr w:type="gramStart"/>
             <w:r>
               <w:rPr>
                 <w:rFonts w:asciiTheme="majorEastAsia" w:eastAsiaTheme="majorEastAsia" w:hAnsiTheme="majorEastAsia" w:cs="宋体"/>
                 <w:kern w:val="0"/>
                 <w:sz w:val="24"/>
                 <w:szCs w:val="24"/>
-                <w:highlight w:val="red"/>
-              </w:rPr>
-              <w:t>”</w:t>
-            </w:r>
-            <w:proofErr w:type="gramEnd"/>
-            <w:r>
-              <w:rPr>
-                <w:rFonts w:asciiTheme="majorEastAsia" w:eastAsiaTheme="majorEastAsia" w:hAnsiTheme="majorEastAsia" w:cs="宋体"/>
-                <w:kern w:val="0"/>
-                <w:sz w:val="24"/>
-                <w:szCs w:val="24"/>
-                <w:highlight w:val="red"/>
-              </w:rPr>
-              <w:t>object</w:t>
-            </w:r>
-            <w:proofErr w:type="gramStart"/>
-            <w:r>
-              <w:rPr>
-                <w:rFonts w:asciiTheme="majorEastAsia" w:eastAsiaTheme="majorEastAsia" w:hAnsiTheme="majorEastAsia" w:cs="宋体"/>
-                <w:kern w:val="0"/>
-                <w:sz w:val="24"/>
-                <w:szCs w:val="24"/>
-                <w:highlight w:val="red"/>
-              </w:rPr>
-              <w:t>”</w:t>
-            </w:r>
-            <w:proofErr w:type="gramEnd"/>
+              </w:rPr>
+              <w:t>”number”</w:t>
+            </w:r>
             <w:r>
               <w:rPr>
                 <w:rFonts w:ascii="文悦后现代体 (非商业使用) W4-75" w:eastAsia="文悦后现代体 (非商业使用) W4-75" w:hAnsi="文悦后现代体 (非商业使用) W4-75" w:cs="宋体" w:hint="eastAsia"/>
@@ -2005,45 +2060,7 @@
                 <w:sz w:val="24"/>
                 <w:szCs w:val="24"/>
               </w:rPr>
-              <w:t>；</w:t>
-            </w:r>
-            <w:proofErr w:type="spellStart"/>
-            <w:r>
-              <w:rPr>
-                <w:rFonts w:asciiTheme="majorEastAsia" w:eastAsiaTheme="majorEastAsia" w:hAnsiTheme="majorEastAsia" w:cs="宋体" w:hint="eastAsia"/>
-                <w:kern w:val="0"/>
-                <w:sz w:val="24"/>
-                <w:szCs w:val="24"/>
-              </w:rPr>
-              <w:t>typeof</w:t>
-            </w:r>
-            <w:proofErr w:type="spellEnd"/>
-            <w:r>
-              <w:rPr>
-                <w:rFonts w:asciiTheme="majorEastAsia" w:eastAsiaTheme="majorEastAsia" w:hAnsiTheme="majorEastAsia" w:cs="宋体"/>
-                <w:kern w:val="0"/>
-                <w:sz w:val="24"/>
-                <w:szCs w:val="24"/>
-              </w:rPr>
-              <w:t xml:space="preserve"> </w:t>
-            </w:r>
-            <w:r>
-              <w:rPr>
-                <w:rFonts w:asciiTheme="majorEastAsia" w:eastAsiaTheme="majorEastAsia" w:hAnsiTheme="majorEastAsia" w:cs="宋体" w:hint="eastAsia"/>
-                <w:kern w:val="0"/>
-                <w:sz w:val="24"/>
-                <w:szCs w:val="24"/>
-              </w:rPr>
-              <w:t>undefined</w:t>
-            </w:r>
-            <w:r>
-              <w:rPr>
-                <w:rFonts w:ascii="文悦后现代体 (非商业使用) W4-75" w:eastAsia="文悦后现代体 (非商业使用) W4-75" w:hAnsi="文悦后现代体 (非商业使用) W4-75" w:cs="宋体"/>
-                <w:kern w:val="0"/>
-                <w:sz w:val="24"/>
-                <w:szCs w:val="24"/>
-              </w:rPr>
-              <w:t xml:space="preserve"> </w:t>
+              <w:t xml:space="preserve"> 回。要说明的一点是null是基本类型，但是由于ES1的代码设计，想强调如果想重置一个对象使用null的原因</w:t>
             </w:r>
             <w:r>
               <w:rPr>
@@ -2052,166 +2069,8 @@
                 <w:sz w:val="24"/>
                 <w:szCs w:val="24"/>
               </w:rPr>
-              <w:t>返回</w:t>
-            </w:r>
-            <w:proofErr w:type="gramStart"/>
-            <w:r>
-              <w:rPr>
-                <w:rFonts w:asciiTheme="majorEastAsia" w:eastAsiaTheme="majorEastAsia" w:hAnsiTheme="majorEastAsia" w:cs="宋体"/>
-                <w:kern w:val="0"/>
-                <w:sz w:val="24"/>
-                <w:szCs w:val="24"/>
-              </w:rPr>
-              <w:t>”</w:t>
-            </w:r>
-            <w:proofErr w:type="gramEnd"/>
-            <w:r>
-              <w:rPr>
-                <w:rFonts w:asciiTheme="majorEastAsia" w:eastAsiaTheme="majorEastAsia" w:hAnsiTheme="majorEastAsia" w:cs="宋体"/>
-                <w:kern w:val="0"/>
-                <w:sz w:val="24"/>
-                <w:szCs w:val="24"/>
-              </w:rPr>
-              <w:t>undefined</w:t>
-            </w:r>
-            <w:proofErr w:type="gramStart"/>
-            <w:r>
-              <w:rPr>
-                <w:rFonts w:asciiTheme="majorEastAsia" w:eastAsiaTheme="majorEastAsia" w:hAnsiTheme="majorEastAsia" w:cs="宋体"/>
-                <w:kern w:val="0"/>
-                <w:sz w:val="24"/>
-                <w:szCs w:val="24"/>
-              </w:rPr>
-              <w:t>”</w:t>
-            </w:r>
-            <w:proofErr w:type="gramEnd"/>
-            <w:r>
-              <w:rPr>
-                <w:rFonts w:ascii="文悦后现代体 (非商业使用) W4-75" w:eastAsia="文悦后现代体 (非商业使用) W4-75" w:hAnsi="文悦后现代体 (非商业使用) W4-75" w:cs="宋体" w:hint="eastAsia"/>
-                <w:kern w:val="0"/>
-                <w:sz w:val="24"/>
-                <w:szCs w:val="24"/>
-              </w:rPr>
-              <w:t>；</w:t>
-            </w:r>
-            <w:proofErr w:type="spellStart"/>
-            <w:r>
-              <w:rPr>
-                <w:rFonts w:asciiTheme="majorEastAsia" w:eastAsiaTheme="majorEastAsia" w:hAnsiTheme="majorEastAsia" w:cs="宋体"/>
-                <w:kern w:val="0"/>
-                <w:sz w:val="24"/>
-                <w:szCs w:val="24"/>
-              </w:rPr>
-              <w:t>typeof</w:t>
-            </w:r>
-            <w:proofErr w:type="spellEnd"/>
-            <w:r>
-              <w:rPr>
-                <w:rFonts w:asciiTheme="majorEastAsia" w:eastAsiaTheme="majorEastAsia" w:hAnsiTheme="majorEastAsia" w:cs="宋体"/>
-                <w:kern w:val="0"/>
-                <w:sz w:val="24"/>
-                <w:szCs w:val="24"/>
-              </w:rPr>
-              <w:t xml:space="preserve"> </w:t>
-            </w:r>
-            <w:proofErr w:type="spellStart"/>
-            <w:r>
-              <w:rPr>
-                <w:rFonts w:asciiTheme="majorEastAsia" w:eastAsiaTheme="majorEastAsia" w:hAnsiTheme="majorEastAsia" w:cs="宋体"/>
-                <w:kern w:val="0"/>
-                <w:sz w:val="24"/>
-                <w:szCs w:val="24"/>
-              </w:rPr>
-              <w:t>NaN</w:t>
-            </w:r>
-            <w:proofErr w:type="spellEnd"/>
-            <w:r>
-              <w:rPr>
-                <w:rFonts w:ascii="文悦后现代体 (非商业使用) W4-75" w:eastAsia="文悦后现代体 (非商业使用) W4-75" w:hAnsi="文悦后现代体 (非商业使用) W4-75" w:cs="宋体"/>
-                <w:kern w:val="0"/>
-                <w:sz w:val="24"/>
-                <w:szCs w:val="24"/>
-              </w:rPr>
-              <w:t xml:space="preserve"> </w:t>
-            </w:r>
-            <w:r>
-              <w:rPr>
-                <w:rFonts w:ascii="文悦后现代体 (非商业使用) W4-75" w:eastAsia="文悦后现代体 (非商业使用) W4-75" w:hAnsi="文悦后现代体 (非商业使用) W4-75" w:cs="宋体" w:hint="eastAsia"/>
-                <w:kern w:val="0"/>
-                <w:sz w:val="24"/>
-                <w:szCs w:val="24"/>
-              </w:rPr>
-              <w:t>返回</w:t>
-            </w:r>
-            <w:proofErr w:type="gramStart"/>
-            <w:r>
-              <w:rPr>
-                <w:rFonts w:asciiTheme="majorEastAsia" w:eastAsiaTheme="majorEastAsia" w:hAnsiTheme="majorEastAsia" w:cs="宋体"/>
-                <w:kern w:val="0"/>
-                <w:sz w:val="24"/>
-                <w:szCs w:val="24"/>
-              </w:rPr>
-              <w:t>”</w:t>
-            </w:r>
-            <w:proofErr w:type="gramEnd"/>
-            <w:r>
-              <w:rPr>
-                <w:rFonts w:asciiTheme="majorEastAsia" w:eastAsiaTheme="majorEastAsia" w:hAnsiTheme="majorEastAsia" w:cs="宋体"/>
-                <w:kern w:val="0"/>
-                <w:sz w:val="24"/>
-                <w:szCs w:val="24"/>
-              </w:rPr>
-              <w:t>number</w:t>
-            </w:r>
-            <w:proofErr w:type="gramStart"/>
-            <w:r>
-              <w:rPr>
-                <w:rFonts w:asciiTheme="majorEastAsia" w:eastAsiaTheme="majorEastAsia" w:hAnsiTheme="majorEastAsia" w:cs="宋体"/>
-                <w:kern w:val="0"/>
-                <w:sz w:val="24"/>
-                <w:szCs w:val="24"/>
-              </w:rPr>
-              <w:t>”</w:t>
-            </w:r>
-            <w:proofErr w:type="gramEnd"/>
-            <w:r>
-              <w:rPr>
-                <w:rFonts w:ascii="文悦后现代体 (非商业使用) W4-75" w:eastAsia="文悦后现代体 (非商业使用) W4-75" w:hAnsi="文悦后现代体 (非商业使用) W4-75" w:cs="宋体" w:hint="eastAsia"/>
-                <w:kern w:val="0"/>
-                <w:sz w:val="24"/>
-                <w:szCs w:val="24"/>
-              </w:rPr>
-              <w:t xml:space="preserve"> </w:t>
-            </w:r>
-            <w:r>
-              <w:rPr>
-                <w:rFonts w:ascii="文悦后现代体 (非商业使用) W4-75" w:eastAsia="文悦后现代体 (非商业使用) W4-75" w:hAnsi="文悦后现代体 (非商业使用) W4-75" w:cs="宋体" w:hint="eastAsia"/>
-                <w:kern w:val="0"/>
-                <w:sz w:val="24"/>
-                <w:szCs w:val="24"/>
-              </w:rPr>
-              <w:t>回</w:t>
-            </w:r>
-            <w:r>
-              <w:rPr>
-                <w:rFonts w:ascii="文悦后现代体 (非商业使用) W4-75" w:eastAsia="文悦后现代体 (非商业使用) W4-75" w:hAnsi="文悦后现代体 (非商业使用) W4-75" w:cs="宋体" w:hint="eastAsia"/>
-                <w:kern w:val="0"/>
-                <w:sz w:val="24"/>
-                <w:szCs w:val="24"/>
-              </w:rPr>
-              <w:t>。要说明的一点是null是基本类型，但是由于ES1的代码设计，想强调如果想重置一个对象使用null的原因</w:t>
-            </w:r>
-            <w:r>
-              <w:rPr>
-                <w:rFonts w:ascii="文悦后现代体 (非商业使用) W4-75" w:eastAsia="文悦后现代体 (非商业使用) W4-75" w:hAnsi="文悦后现代体 (非商业使用) W4-75" w:cs="宋体" w:hint="eastAsia"/>
-                <w:kern w:val="0"/>
-                <w:sz w:val="24"/>
-                <w:szCs w:val="24"/>
-              </w:rPr>
               <w:t>，所以返回了对象。但个人倾向这是个bug，既然设置规则null是基本类型，就应该返回null。</w:t>
             </w:r>
-            <w:bookmarkStart w:id="0" w:name="_GoBack"/>
-            <w:bookmarkEnd w:id="0"/>
           </w:p>
         </w:tc>
       </w:tr>
@@ -2222,7 +2081,7 @@
         <w:spacing w:before="100" w:beforeAutospacing="1" w:after="100" w:afterAutospacing="1" w:line="360" w:lineRule="atLeast"/>
         <w:jc w:val="left"/>
         <w:rPr>
-          <w:rFonts w:ascii="方正兰亭纤黑_GBK" w:eastAsia="方正兰亭纤黑_GBK" w:hAnsi="宋体" w:cs="宋体" w:hint="eastAsia"/>
+          <w:rFonts w:ascii="方正兰亭纤黑_GBK" w:eastAsia="方正兰亭纤黑_GBK" w:hAnsi="宋体" w:cs="宋体"/>
           <w:kern w:val="0"/>
           <w:sz w:val="24"/>
           <w:szCs w:val="24"/>
@@ -2494,27 +2353,7 @@
                 <w:sz w:val="24"/>
                 <w:szCs w:val="24"/>
               </w:rPr>
-              <w:t>这两个关键词的</w:t>
-            </w:r>
-            <w:proofErr w:type="gramStart"/>
-            <w:r>
-              <w:rPr>
-                <w:rFonts w:ascii="文悦后现代体 (非商业使用) W4-75" w:eastAsia="文悦后现代体 (非商业使用) W4-75" w:hAnsi="文悦后现代体 (非商业使用) W4-75" w:cs="宋体" w:hint="eastAsia"/>
-                <w:kern w:val="0"/>
-                <w:sz w:val="24"/>
-                <w:szCs w:val="24"/>
-              </w:rPr>
-              <w:t>最</w:t>
-            </w:r>
-            <w:proofErr w:type="gramEnd"/>
-            <w:r>
-              <w:rPr>
-                <w:rFonts w:ascii="文悦后现代体 (非商业使用) W4-75" w:eastAsia="文悦后现代体 (非商业使用) W4-75" w:hAnsi="文悦后现代体 (非商业使用) W4-75" w:cs="宋体" w:hint="eastAsia"/>
-                <w:kern w:val="0"/>
-                <w:sz w:val="24"/>
-                <w:szCs w:val="24"/>
-              </w:rPr>
-              <w:t>关键的区别是scope，var是认定的scope不包含for，if等这类函数块的，let把for，</w:t>
+              <w:t>这两个关键词的最关键的区别是scope，var是认定的scope不包含for，if等这类函数块的，let把for，</w:t>
             </w:r>
             <w:proofErr w:type="spellStart"/>
             <w:r>
@@ -2546,7 +2385,7 @@
         <w:spacing w:before="100" w:beforeAutospacing="1" w:after="100" w:afterAutospacing="1" w:line="360" w:lineRule="atLeast"/>
         <w:jc w:val="left"/>
         <w:rPr>
-          <w:rFonts w:ascii="方正兰亭纤黑_GBK" w:eastAsia="方正兰亭纤黑_GBK" w:hAnsi="宋体" w:cs="宋体" w:hint="eastAsia"/>
+          <w:rFonts w:ascii="方正兰亭纤黑_GBK" w:eastAsia="方正兰亭纤黑_GBK" w:hAnsi="宋体" w:cs="宋体"/>
           <w:kern w:val="0"/>
           <w:sz w:val="24"/>
           <w:szCs w:val="24"/>
@@ -3147,27 +2986,7 @@
                 <w:sz w:val="24"/>
                 <w:szCs w:val="24"/>
               </w:rPr>
-              <w:t>这两个关键词的</w:t>
-            </w:r>
-            <w:proofErr w:type="gramStart"/>
-            <w:r>
-              <w:rPr>
-                <w:rFonts w:ascii="文悦后现代体 (非商业使用) W4-75" w:eastAsia="文悦后现代体 (非商业使用) W4-75" w:hAnsi="文悦后现代体 (非商业使用) W4-75" w:cs="宋体" w:hint="eastAsia"/>
-                <w:kern w:val="0"/>
-                <w:sz w:val="24"/>
-                <w:szCs w:val="24"/>
-              </w:rPr>
-              <w:t>最</w:t>
-            </w:r>
-            <w:proofErr w:type="gramEnd"/>
-            <w:r>
-              <w:rPr>
-                <w:rFonts w:ascii="文悦后现代体 (非商业使用) W4-75" w:eastAsia="文悦后现代体 (非商业使用) W4-75" w:hAnsi="文悦后现代体 (非商业使用) W4-75" w:cs="宋体" w:hint="eastAsia"/>
-                <w:kern w:val="0"/>
-                <w:sz w:val="24"/>
-                <w:szCs w:val="24"/>
-              </w:rPr>
-              <w:t>关键的区别是scope，</w:t>
+              <w:t>这两个关键词的最关键的区别是scope，</w:t>
             </w:r>
             <w:r>
               <w:rPr>
@@ -3398,9 +3217,8 @@
                 <w:sz w:val="24"/>
                 <w:szCs w:val="24"/>
               </w:rPr>
-              <w:t>这是由JS编译造成的。</w:t>
-            </w:r>
-            <w:proofErr w:type="gramStart"/>
+              <w:t>本质上是由JS编译过程导致的</w:t>
+            </w:r>
             <w:r>
               <w:rPr>
                 <w:rFonts w:ascii="文悦后现代体 (非商业使用) W4-75" w:eastAsia="文悦后现代体 (非商业使用) W4-75" w:hAnsi="文悦后现代体 (非商业使用) W4-75" w:cs="宋体" w:hint="eastAsia"/>
@@ -3408,9 +3226,8 @@
                 <w:sz w:val="24"/>
                 <w:szCs w:val="24"/>
               </w:rPr>
-              <w:t>一</w:t>
-            </w:r>
-            <w:proofErr w:type="gramEnd"/>
+              <w:t>。代码的</w:t>
+            </w:r>
             <w:r>
               <w:rPr>
                 <w:rFonts w:ascii="文悦后现代体 (非商业使用) W4-75" w:eastAsia="文悦后现代体 (非商业使用) W4-75" w:hAnsi="文悦后现代体 (非商业使用) W4-75" w:cs="宋体" w:hint="eastAsia"/>
@@ -3418,7 +3235,52 @@
                 <w:sz w:val="24"/>
                 <w:szCs w:val="24"/>
               </w:rPr>
-              <w:t>段代码的执行，实际上分为两个步骤，第一步骤对声明进行编译：这一步为</w:t>
+              <w:t>执行</w:t>
+            </w:r>
+            <w:r>
+              <w:rPr>
+                <w:rFonts w:ascii="文悦后现代体 (非商业使用) W4-75" w:eastAsia="文悦后现代体 (非商业使用) W4-75" w:hAnsi="文悦后现代体 (非商业使用) W4-75" w:cs="宋体" w:hint="eastAsia"/>
+                <w:kern w:val="0"/>
+                <w:sz w:val="24"/>
+                <w:szCs w:val="24"/>
+              </w:rPr>
+              <w:t>分为两个步骤，第一步</w:t>
+            </w:r>
+            <w:r>
+              <w:rPr>
+                <w:rFonts w:ascii="文悦后现代体 (非商业使用) W4-75" w:eastAsia="文悦后现代体 (非商业使用) W4-75" w:hAnsi="文悦后现代体 (非商业使用) W4-75" w:cs="宋体" w:hint="eastAsia"/>
+                <w:kern w:val="0"/>
+                <w:sz w:val="24"/>
+                <w:szCs w:val="24"/>
+              </w:rPr>
+              <w:t>：</w:t>
+            </w:r>
+            <w:r>
+              <w:rPr>
+                <w:rFonts w:ascii="文悦后现代体 (非商业使用) W4-75" w:eastAsia="文悦后现代体 (非商业使用) W4-75" w:hAnsi="文悦后现代体 (非商业使用) W4-75" w:cs="宋体" w:hint="eastAsia"/>
+                <w:kern w:val="0"/>
+                <w:sz w:val="24"/>
+                <w:szCs w:val="24"/>
+              </w:rPr>
+              <w:t>对声明进行编译</w:t>
+            </w:r>
+            <w:r>
+              <w:rPr>
+                <w:rFonts w:ascii="文悦后现代体 (非商业使用) W4-75" w:eastAsia="文悦后现代体 (非商业使用) W4-75" w:hAnsi="文悦后现代体 (非商业使用) W4-75" w:cs="宋体" w:hint="eastAsia"/>
+                <w:kern w:val="0"/>
+                <w:sz w:val="24"/>
+                <w:szCs w:val="24"/>
+              </w:rPr>
+              <w:t>——</w:t>
+            </w:r>
+            <w:r>
+              <w:rPr>
+                <w:rFonts w:ascii="文悦后现代体 (非商业使用) W4-75" w:eastAsia="文悦后现代体 (非商业使用) W4-75" w:hAnsi="文悦后现代体 (非商业使用) W4-75" w:cs="宋体" w:hint="eastAsia"/>
+                <w:kern w:val="0"/>
+                <w:sz w:val="24"/>
+                <w:szCs w:val="24"/>
+              </w:rPr>
+              <w:t>为</w:t>
             </w:r>
             <w:r>
               <w:rPr>
@@ -3456,7 +3318,25 @@
                 <w:sz w:val="24"/>
                 <w:szCs w:val="24"/>
               </w:rPr>
-              <w:t>分配地址内存。第二阶段执行阶段：这一步就是正常的赋值或者运算等执行过程。</w:t>
+              <w:t>分配地址内存。第二</w:t>
+            </w:r>
+            <w:r>
+              <w:rPr>
+                <w:rFonts w:ascii="文悦后现代体 (非商业使用) W4-75" w:eastAsia="文悦后现代体 (非商业使用) W4-75" w:hAnsi="文悦后现代体 (非商业使用) W4-75" w:cs="宋体" w:hint="eastAsia"/>
+                <w:kern w:val="0"/>
+                <w:sz w:val="24"/>
+                <w:szCs w:val="24"/>
+              </w:rPr>
+              <w:t>步执行——进行</w:t>
+            </w:r>
+            <w:r>
+              <w:rPr>
+                <w:rFonts w:ascii="文悦后现代体 (非商业使用) W4-75" w:eastAsia="文悦后现代体 (非商业使用) W4-75" w:hAnsi="文悦后现代体 (非商业使用) W4-75" w:cs="宋体" w:hint="eastAsia"/>
+                <w:kern w:val="0"/>
+                <w:sz w:val="24"/>
+                <w:szCs w:val="24"/>
+              </w:rPr>
+              <w:t>正常的赋值。</w:t>
             </w:r>
           </w:p>
           <w:p>
@@ -3575,27 +3455,7 @@
                 <w:sz w:val="24"/>
                 <w:szCs w:val="24"/>
               </w:rPr>
-              <w:t>编译器</w:t>
-            </w:r>
-            <w:proofErr w:type="gramStart"/>
-            <w:r>
-              <w:rPr>
-                <w:rFonts w:ascii="文悦后现代体 (非商业使用) W4-75" w:eastAsia="文悦后现代体 (非商业使用) W4-75" w:hAnsi="文悦后现代体 (非商业使用) W4-75" w:cs="宋体" w:hint="eastAsia"/>
-                <w:kern w:val="0"/>
-                <w:sz w:val="24"/>
-                <w:szCs w:val="24"/>
-              </w:rPr>
-              <w:t>先不会</w:t>
-            </w:r>
-            <w:proofErr w:type="gramEnd"/>
-            <w:r>
-              <w:rPr>
-                <w:rFonts w:ascii="文悦后现代体 (非商业使用) W4-75" w:eastAsia="文悦后现代体 (非商业使用) W4-75" w:hAnsi="文悦后现代体 (非商业使用) W4-75" w:cs="宋体" w:hint="eastAsia"/>
-                <w:kern w:val="0"/>
-                <w:sz w:val="24"/>
-                <w:szCs w:val="24"/>
-              </w:rPr>
-              <w:t>管</w:t>
+              <w:t>编译器先不会管</w:t>
             </w:r>
             <w:r>
               <w:rPr>
@@ -3654,7 +3514,43 @@
                 <w:sz w:val="24"/>
                 <w:szCs w:val="24"/>
               </w:rPr>
-              <w:t>这步骤，它第一步要做的是把</w:t>
+              <w:t>这</w:t>
+            </w:r>
+            <w:r>
+              <w:rPr>
+                <w:rFonts w:ascii="文悦后现代体 (非商业使用) W4-75" w:eastAsia="文悦后现代体 (非商业使用) W4-75" w:hAnsi="文悦后现代体 (非商业使用) W4-75" w:cs="宋体" w:hint="eastAsia"/>
+                <w:kern w:val="0"/>
+                <w:sz w:val="24"/>
+                <w:szCs w:val="24"/>
+              </w:rPr>
+              <w:t>一赋值步骤。</w:t>
+            </w:r>
+            <w:r>
+              <w:rPr>
+                <w:rFonts w:ascii="文悦后现代体 (非商业使用) W4-75" w:eastAsia="文悦后现代体 (非商业使用) W4-75" w:hAnsi="文悦后现代体 (非商业使用) W4-75" w:cs="宋体" w:hint="eastAsia"/>
+                <w:kern w:val="0"/>
+                <w:sz w:val="24"/>
+                <w:szCs w:val="24"/>
+              </w:rPr>
+              <w:t>它</w:t>
+            </w:r>
+            <w:r>
+              <w:rPr>
+                <w:rFonts w:ascii="文悦后现代体 (非商业使用) W4-75" w:eastAsia="文悦后现代体 (非商业使用) W4-75" w:hAnsi="文悦后现代体 (非商业使用) W4-75" w:cs="宋体" w:hint="eastAsia"/>
+                <w:kern w:val="0"/>
+                <w:sz w:val="24"/>
+                <w:szCs w:val="24"/>
+              </w:rPr>
+              <w:t>最先</w:t>
+            </w:r>
+            <w:r>
+              <w:rPr>
+                <w:rFonts w:ascii="文悦后现代体 (非商业使用) W4-75" w:eastAsia="文悦后现代体 (非商业使用) W4-75" w:hAnsi="文悦后现代体 (非商业使用) W4-75" w:cs="宋体" w:hint="eastAsia"/>
+                <w:kern w:val="0"/>
+                <w:sz w:val="24"/>
+                <w:szCs w:val="24"/>
+              </w:rPr>
+              <w:t>要做的是把</w:t>
             </w:r>
             <w:r>
               <w:rPr>
@@ -3693,7 +3589,43 @@
                 <w:sz w:val="24"/>
                 <w:szCs w:val="24"/>
               </w:rPr>
-              <w:t>进行编译，而执行留在原地。声明在编译角度上被移动到了作用域的顶端。</w:t>
+              <w:t>编译</w:t>
+            </w:r>
+            <w:r>
+              <w:rPr>
+                <w:rFonts w:ascii="文悦后现代体 (非商业使用) W4-75" w:eastAsia="文悦后现代体 (非商业使用) W4-75" w:hAnsi="文悦后现代体 (非商业使用) W4-75" w:cs="宋体" w:hint="eastAsia"/>
+                <w:kern w:val="0"/>
+                <w:sz w:val="24"/>
+                <w:szCs w:val="24"/>
+              </w:rPr>
+              <w:t>掉</w:t>
+            </w:r>
+            <w:r>
+              <w:rPr>
+                <w:rFonts w:ascii="文悦后现代体 (非商业使用) W4-75" w:eastAsia="文悦后现代体 (非商业使用) W4-75" w:hAnsi="文悦后现代体 (非商业使用) W4-75" w:cs="宋体" w:hint="eastAsia"/>
+                <w:kern w:val="0"/>
+                <w:sz w:val="24"/>
+                <w:szCs w:val="24"/>
+              </w:rPr>
+              <w:t>，而</w:t>
+            </w:r>
+            <w:r>
+              <w:rPr>
+                <w:rFonts w:ascii="文悦后现代体 (非商业使用) W4-75" w:eastAsia="文悦后现代体 (非商业使用) W4-75" w:hAnsi="文悦后现代体 (非商业使用) W4-75" w:cs="宋体" w:hint="eastAsia"/>
+                <w:kern w:val="0"/>
+                <w:sz w:val="24"/>
+                <w:szCs w:val="24"/>
+              </w:rPr>
+              <w:t>运算操作</w:t>
+            </w:r>
+            <w:r>
+              <w:rPr>
+                <w:rFonts w:ascii="文悦后现代体 (非商业使用) W4-75" w:eastAsia="文悦后现代体 (非商业使用) W4-75" w:hAnsi="文悦后现代体 (非商业使用) W4-75" w:cs="宋体" w:hint="eastAsia"/>
+                <w:kern w:val="0"/>
+                <w:sz w:val="24"/>
+                <w:szCs w:val="24"/>
+              </w:rPr>
+              <w:t>留在原地。声明在编译角度上被移动到了作用域的顶端。这就是提升的底层原理。</w:t>
             </w:r>
           </w:p>
           <w:p>
@@ -3714,8 +3646,22 @@
                 <w:sz w:val="24"/>
                 <w:szCs w:val="24"/>
               </w:rPr>
-              <w:t>这就是提升的底层原理。</w:t>
-            </w:r>
+              <w:t>////////////////////////拓展话题——TDZ暂时死区///////////////////////////////</w:t>
+            </w:r>
+          </w:p>
+          <w:p>
+            <w:pPr>
+              <w:widowControl/>
+              <w:jc w:val="left"/>
+              <w:rPr>
+                <w:rFonts w:ascii="文悦后现代体 (非商业使用) W4-75" w:eastAsia="文悦后现代体 (非商业使用) W4-75" w:hAnsi="文悦后现代体 (非商业使用) W4-75" w:cs="宋体" w:hint="eastAsia"/>
+                <w:kern w:val="0"/>
+                <w:sz w:val="24"/>
+                <w:szCs w:val="24"/>
+              </w:rPr>
+            </w:pPr>
+            <w:bookmarkStart w:id="0" w:name="_GoBack"/>
+            <w:bookmarkEnd w:id="0"/>
           </w:p>
         </w:tc>
       </w:tr>
@@ -3865,27 +3811,7 @@
                 <w:sz w:val="24"/>
                 <w:szCs w:val="24"/>
               </w:rPr>
-              <w:t>方法</w:t>
-            </w:r>
-            <w:proofErr w:type="gramStart"/>
-            <w:r>
-              <w:rPr>
-                <w:rFonts w:ascii="文悦后现代体 (非商业使用) W4-75" w:eastAsia="文悦后现代体 (非商业使用) W4-75" w:hAnsi="文悦后现代体 (非商业使用) W4-75" w:cs="宋体" w:hint="eastAsia"/>
-                <w:kern w:val="0"/>
-                <w:sz w:val="24"/>
-                <w:szCs w:val="24"/>
-              </w:rPr>
-              <w:t>一</w:t>
-            </w:r>
-            <w:proofErr w:type="gramEnd"/>
-            <w:r>
-              <w:rPr>
-                <w:rFonts w:ascii="文悦后现代体 (非商业使用) W4-75" w:eastAsia="文悦后现代体 (非商业使用) W4-75" w:hAnsi="文悦后现代体 (非商业使用) W4-75" w:cs="宋体" w:hint="eastAsia"/>
-                <w:kern w:val="0"/>
-                <w:sz w:val="24"/>
-                <w:szCs w:val="24"/>
-              </w:rPr>
-              <w:t>：工厂模式</w:t>
+              <w:t>方法一：工厂模式</w:t>
             </w:r>
           </w:p>
           <w:p>
@@ -3958,27 +3884,7 @@
                 <w:sz w:val="24"/>
                 <w:szCs w:val="24"/>
               </w:rPr>
-              <w:t>方法二：</w:t>
-            </w:r>
-            <w:proofErr w:type="gramStart"/>
-            <w:r>
-              <w:rPr>
-                <w:rFonts w:ascii="文悦后现代体 (非商业使用) W4-75" w:eastAsia="文悦后现代体 (非商业使用) W4-75" w:hAnsi="文悦后现代体 (非商业使用) W4-75" w:cs="宋体" w:hint="eastAsia"/>
-                <w:kern w:val="0"/>
-                <w:sz w:val="24"/>
-                <w:szCs w:val="24"/>
-              </w:rPr>
-              <w:t>单例模式</w:t>
-            </w:r>
-            <w:proofErr w:type="gramEnd"/>
-            <w:r>
-              <w:rPr>
-                <w:rFonts w:ascii="文悦后现代体 (非商业使用) W4-75" w:eastAsia="文悦后现代体 (非商业使用) W4-75" w:hAnsi="文悦后现代体 (非商业使用) W4-75" w:cs="宋体" w:hint="eastAsia"/>
-                <w:kern w:val="0"/>
-                <w:sz w:val="24"/>
-                <w:szCs w:val="24"/>
-              </w:rPr>
-              <w:t>（IIFE）</w:t>
+              <w:t>方法二：单例模式（IIFE）</w:t>
             </w:r>
           </w:p>
           <w:p>
@@ -4205,27 +4111,7 @@
                 <w:sz w:val="24"/>
                 <w:szCs w:val="24"/>
               </w:rPr>
-              <w:t>his即指代的是进行调用的Object，将它作为上下文传</w:t>
-            </w:r>
-            <w:proofErr w:type="gramStart"/>
-            <w:r>
-              <w:rPr>
-                <w:rFonts w:ascii="文悦后现代体 (非商业使用) W4-75" w:eastAsia="文悦后现代体 (非商业使用) W4-75" w:hAnsi="文悦后现代体 (非商业使用) W4-75" w:cs="宋体" w:hint="eastAsia"/>
-                <w:kern w:val="0"/>
-                <w:sz w:val="24"/>
-                <w:szCs w:val="24"/>
-              </w:rPr>
-              <w:t>入正在</w:t>
-            </w:r>
-            <w:proofErr w:type="gramEnd"/>
-            <w:r>
-              <w:rPr>
-                <w:rFonts w:ascii="文悦后现代体 (非商业使用) W4-75" w:eastAsia="文悦后现代体 (非商业使用) W4-75" w:hAnsi="文悦后现代体 (非商业使用) W4-75" w:cs="宋体" w:hint="eastAsia"/>
-                <w:kern w:val="0"/>
-                <w:sz w:val="24"/>
-                <w:szCs w:val="24"/>
-              </w:rPr>
-              <w:t>执行的函数。</w:t>
+              <w:t>his即指代的是进行调用的Object，将它作为上下文传入正在执行的函数。</w:t>
             </w:r>
           </w:p>
           <w:p>
@@ -4377,27 +4263,7 @@
                 <w:sz w:val="24"/>
                 <w:szCs w:val="24"/>
               </w:rPr>
-              <w:t>混乱情况经常发生在把this作为一个参数</w:t>
-            </w:r>
-            <w:proofErr w:type="gramStart"/>
-            <w:r>
-              <w:rPr>
-                <w:rFonts w:ascii="文悦后现代体 (非商业使用) W4-75" w:eastAsia="文悦后现代体 (非商业使用) W4-75" w:hAnsi="文悦后现代体 (非商业使用) W4-75" w:cs="宋体" w:hint="eastAsia"/>
-                <w:kern w:val="0"/>
-                <w:sz w:val="24"/>
-                <w:szCs w:val="24"/>
-              </w:rPr>
-              <w:t>传入回调函数</w:t>
-            </w:r>
-            <w:proofErr w:type="gramEnd"/>
-            <w:r>
-              <w:rPr>
-                <w:rFonts w:ascii="文悦后现代体 (非商业使用) W4-75" w:eastAsia="文悦后现代体 (非商业使用) W4-75" w:hAnsi="文悦后现代体 (非商业使用) W4-75" w:cs="宋体" w:hint="eastAsia"/>
-                <w:kern w:val="0"/>
-                <w:sz w:val="24"/>
-                <w:szCs w:val="24"/>
-              </w:rPr>
-              <w:t>的过程时，你很难</w:t>
+              <w:t>混乱情况经常发生在把this作为一个参数传入回调函数的过程时，你很难</w:t>
             </w:r>
             <w:r>
               <w:rPr>
@@ -4540,27 +4406,7 @@
                 <w:sz w:val="24"/>
                 <w:szCs w:val="24"/>
               </w:rPr>
-              <w:t>很</w:t>
-            </w:r>
-            <w:proofErr w:type="gramStart"/>
-            <w:r>
-              <w:rPr>
-                <w:rFonts w:ascii="文悦后现代体 (非商业使用) W4-75" w:eastAsia="文悦后现代体 (非商业使用) W4-75" w:hAnsi="文悦后现代体 (非商业使用) W4-75" w:cs="宋体" w:hint="eastAsia"/>
-                <w:kern w:val="0"/>
-                <w:sz w:val="24"/>
-                <w:szCs w:val="24"/>
-              </w:rPr>
-              <w:t>容易法伤丢失</w:t>
-            </w:r>
-            <w:proofErr w:type="gramEnd"/>
-            <w:r>
-              <w:rPr>
-                <w:rFonts w:ascii="文悦后现代体 (非商业使用) W4-75" w:eastAsia="文悦后现代体 (非商业使用) W4-75" w:hAnsi="文悦后现代体 (非商业使用) W4-75" w:cs="宋体" w:hint="eastAsia"/>
-                <w:kern w:val="0"/>
-                <w:sz w:val="24"/>
-                <w:szCs w:val="24"/>
-              </w:rPr>
-              <w:t>情况，解决方案用call或这bind</w:t>
+              <w:t>很容易法伤丢失情况，解决方案用call或这bind</w:t>
             </w:r>
           </w:p>
           <w:p>
@@ -4636,7 +4482,6 @@
               <w:t>经典的this绑定丢失案例，解决方案：</w:t>
             </w:r>
             <w:proofErr w:type="spellStart"/>
-            <w:proofErr w:type="gramStart"/>
             <w:r>
               <w:rPr>
                 <w:rFonts w:eastAsiaTheme="minorHAnsi" w:cs="宋体" w:hint="eastAsia"/>
@@ -4658,7 +4503,6 @@
               <w:t>.foo.bind</w:t>
             </w:r>
             <w:proofErr w:type="spellEnd"/>
-            <w:proofErr w:type="gramEnd"/>
             <w:r>
               <w:rPr>
                 <w:rFonts w:eastAsiaTheme="minorHAnsi" w:cs="宋体"/>
@@ -4793,27 +4637,7 @@
                 <w:sz w:val="24"/>
                 <w:szCs w:val="24"/>
               </w:rPr>
-              <w:t>s生成的实例，</w:t>
-            </w:r>
-            <w:proofErr w:type="gramStart"/>
-            <w:r>
-              <w:rPr>
-                <w:rFonts w:ascii="文悦后现代体 (非商业使用) W4-75" w:eastAsia="文悦后现代体 (非商业使用) W4-75" w:hAnsi="文悦后现代体 (非商业使用) W4-75" w:cs="宋体" w:hint="eastAsia"/>
-                <w:kern w:val="0"/>
-                <w:sz w:val="24"/>
-                <w:szCs w:val="24"/>
-              </w:rPr>
-              <w:t>与父类之间</w:t>
-            </w:r>
-            <w:proofErr w:type="gramEnd"/>
-            <w:r>
-              <w:rPr>
-                <w:rFonts w:ascii="文悦后现代体 (非商业使用) W4-75" w:eastAsia="文悦后现代体 (非商业使用) W4-75" w:hAnsi="文悦后现代体 (非商业使用) W4-75" w:cs="宋体" w:hint="eastAsia"/>
-                <w:kern w:val="0"/>
-                <w:sz w:val="24"/>
-                <w:szCs w:val="24"/>
-              </w:rPr>
-              <w:t>形成一条链接，如果生成类中没有的属性，通过链接回溯到父类中寻找，这种行为</w:t>
+              <w:t>s生成的实例，与父类之间形成一条链接，如果生成类中没有的属性，通过链接回溯到父类中寻找，这种行为</w:t>
             </w:r>
             <w:r>
               <w:rPr>
@@ -5168,9 +4992,8 @@
                 <w:sz w:val="24"/>
                 <w:szCs w:val="24"/>
               </w:rPr>
-              <w:t>新对象作为上下文传</w:t>
-            </w:r>
-            <w:proofErr w:type="gramStart"/>
+              <w:t>新对象作为上下文传入父类</w:t>
+            </w:r>
             <w:r>
               <w:rPr>
                 <w:rFonts w:ascii="文悦后现代体 (非商业使用) W4-75" w:eastAsia="文悦后现代体 (非商业使用) W4-75" w:hAnsi="文悦后现代体 (非商业使用) W4-75" w:cs="宋体" w:hint="eastAsia"/>
@@ -5178,9 +5001,8 @@
                 <w:sz w:val="24"/>
                 <w:szCs w:val="24"/>
               </w:rPr>
-              <w:t>入父类</w:t>
-            </w:r>
-            <w:proofErr w:type="gramEnd"/>
+              <w:t>。3、</w:t>
+            </w:r>
             <w:r>
               <w:rPr>
                 <w:rFonts w:ascii="文悦后现代体 (非商业使用) W4-75" w:eastAsia="文悦后现代体 (非商业使用) W4-75" w:hAnsi="文悦后现代体 (非商业使用) W4-75" w:cs="宋体" w:hint="eastAsia"/>
@@ -5188,7 +5010,7 @@
                 <w:sz w:val="24"/>
                 <w:szCs w:val="24"/>
               </w:rPr>
-              <w:t>。3、</w:t>
+              <w:t>将新对象链接到父类默认的prototype对象上</w:t>
             </w:r>
             <w:r>
               <w:rPr>
@@ -5197,56 +5019,7 @@
                 <w:sz w:val="24"/>
                 <w:szCs w:val="24"/>
               </w:rPr>
-              <w:t>将新对象链接到</w:t>
-            </w:r>
-            <w:proofErr w:type="gramStart"/>
-            <w:r>
-              <w:rPr>
-                <w:rFonts w:ascii="文悦后现代体 (非商业使用) W4-75" w:eastAsia="文悦后现代体 (非商业使用) W4-75" w:hAnsi="文悦后现代体 (非商业使用) W4-75" w:cs="宋体" w:hint="eastAsia"/>
-                <w:kern w:val="0"/>
-                <w:sz w:val="24"/>
-                <w:szCs w:val="24"/>
-              </w:rPr>
-              <w:t>父类默认</w:t>
-            </w:r>
-            <w:proofErr w:type="gramEnd"/>
-            <w:r>
-              <w:rPr>
-                <w:rFonts w:ascii="文悦后现代体 (非商业使用) W4-75" w:eastAsia="文悦后现代体 (非商业使用) W4-75" w:hAnsi="文悦后现代体 (非商业使用) W4-75" w:cs="宋体" w:hint="eastAsia"/>
-                <w:kern w:val="0"/>
-                <w:sz w:val="24"/>
-                <w:szCs w:val="24"/>
-              </w:rPr>
-              <w:t>的prototype对象上</w:t>
-            </w:r>
-            <w:r>
-              <w:rPr>
-                <w:rFonts w:ascii="文悦后现代体 (非商业使用) W4-75" w:eastAsia="文悦后现代体 (非商业使用) W4-75" w:hAnsi="文悦后现代体 (非商业使用) W4-75" w:cs="宋体" w:hint="eastAsia"/>
-                <w:kern w:val="0"/>
-                <w:sz w:val="24"/>
-                <w:szCs w:val="24"/>
-              </w:rPr>
-              <w:t>。4、</w:t>
-            </w:r>
-            <w:proofErr w:type="gramStart"/>
-            <w:r>
-              <w:rPr>
-                <w:rFonts w:ascii="文悦后现代体 (非商业使用) W4-75" w:eastAsia="文悦后现代体 (非商业使用) W4-75" w:hAnsi="文悦后现代体 (非商业使用) W4-75" w:cs="宋体" w:hint="eastAsia"/>
-                <w:kern w:val="0"/>
-                <w:sz w:val="24"/>
-                <w:szCs w:val="24"/>
-              </w:rPr>
-              <w:t>父类返回</w:t>
-            </w:r>
-            <w:proofErr w:type="gramEnd"/>
-            <w:r>
-              <w:rPr>
-                <w:rFonts w:ascii="文悦后现代体 (非商业使用) W4-75" w:eastAsia="文悦后现代体 (非商业使用) W4-75" w:hAnsi="文悦后现代体 (非商业使用) W4-75" w:cs="宋体" w:hint="eastAsia"/>
-                <w:kern w:val="0"/>
-                <w:sz w:val="24"/>
-                <w:szCs w:val="24"/>
-              </w:rPr>
-              <w:t>值赋值给新</w:t>
+              <w:t>。4、父类返回值赋值给新</w:t>
             </w:r>
             <w:r>
               <w:rPr>
@@ -5390,7 +5163,7 @@
               <w:widowControl/>
               <w:jc w:val="left"/>
               <w:rPr>
-                <w:rFonts w:ascii="文悦后现代体 (非商业使用) W4-75" w:eastAsia="文悦后现代体 (非商业使用) W4-75" w:hAnsi="文悦后现代体 (非商业使用) W4-75" w:cs="宋体" w:hint="eastAsia"/>
+                <w:rFonts w:ascii="文悦后现代体 (非商业使用) W4-75" w:eastAsia="文悦后现代体 (非商业使用) W4-75" w:hAnsi="文悦后现代体 (非商业使用) W4-75" w:cs="宋体"/>
                 <w:kern w:val="0"/>
                 <w:sz w:val="24"/>
                 <w:szCs w:val="24"/>
@@ -5550,7 +5323,7 @@
               <w:widowControl/>
               <w:jc w:val="left"/>
               <w:rPr>
-                <w:rFonts w:ascii="文悦后现代体 (非商业使用) W4-75" w:eastAsia="文悦后现代体 (非商业使用) W4-75" w:hAnsi="文悦后现代体 (非商业使用) W4-75" w:cs="宋体" w:hint="eastAsia"/>
+                <w:rFonts w:ascii="文悦后现代体 (非商业使用) W4-75" w:eastAsia="文悦后现代体 (非商业使用) W4-75" w:hAnsi="文悦后现代体 (非商业使用) W4-75" w:cs="宋体"/>
                 <w:kern w:val="0"/>
                 <w:sz w:val="24"/>
                 <w:szCs w:val="24"/>
@@ -5727,7 +5500,7 @@
               <w:widowControl/>
               <w:jc w:val="left"/>
               <w:rPr>
-                <w:rFonts w:ascii="文悦后现代体 (非商业使用) W4-75" w:eastAsia="文悦后现代体 (非商业使用) W4-75" w:hAnsi="文悦后现代体 (非商业使用) W4-75" w:cs="宋体" w:hint="eastAsia"/>
+                <w:rFonts w:ascii="文悦后现代体 (非商业使用) W4-75" w:eastAsia="文悦后现代体 (非商业使用) W4-75" w:hAnsi="文悦后现代体 (非商业使用) W4-75" w:cs="宋体"/>
                 <w:kern w:val="0"/>
                 <w:sz w:val="24"/>
                 <w:szCs w:val="24"/>
@@ -6525,9 +6298,26 @@
                 <w:sz w:val="24"/>
                 <w:szCs w:val="24"/>
               </w:rPr>
-              <w:t>子</w:t>
-            </w:r>
-            <w:proofErr w:type="gramStart"/>
+              <w:t>子类对象通过</w:t>
+            </w:r>
+            <w:r>
+              <w:rPr>
+                <w:rFonts w:asciiTheme="majorEastAsia" w:eastAsiaTheme="majorEastAsia" w:hAnsiTheme="majorEastAsia" w:cs="宋体" w:hint="eastAsia"/>
+                <w:kern w:val="0"/>
+                <w:sz w:val="24"/>
+                <w:szCs w:val="24"/>
+              </w:rPr>
+              <w:t>_</w:t>
+            </w:r>
+            <w:r>
+              <w:rPr>
+                <w:rFonts w:asciiTheme="majorEastAsia" w:eastAsiaTheme="majorEastAsia" w:hAnsiTheme="majorEastAsia" w:cs="宋体"/>
+                <w:kern w:val="0"/>
+                <w:sz w:val="24"/>
+                <w:szCs w:val="24"/>
+              </w:rPr>
+              <w:t>_proto__</w:t>
+            </w:r>
             <w:r>
               <w:rPr>
                 <w:rFonts w:ascii="文悦后现代体 (非商业使用) W4-75" w:eastAsia="文悦后现代体 (非商业使用) W4-75" w:hAnsi="文悦后现代体 (非商业使用) W4-75" w:cs="宋体" w:hint="eastAsia"/>
@@ -6535,55 +6325,7 @@
                 <w:sz w:val="24"/>
                 <w:szCs w:val="24"/>
               </w:rPr>
-              <w:t>类对象</w:t>
-            </w:r>
-            <w:proofErr w:type="gramEnd"/>
-            <w:r>
-              <w:rPr>
-                <w:rFonts w:ascii="文悦后现代体 (非商业使用) W4-75" w:eastAsia="文悦后现代体 (非商业使用) W4-75" w:hAnsi="文悦后现代体 (非商业使用) W4-75" w:cs="宋体" w:hint="eastAsia"/>
-                <w:kern w:val="0"/>
-                <w:sz w:val="24"/>
-                <w:szCs w:val="24"/>
-              </w:rPr>
-              <w:t>通过</w:t>
-            </w:r>
-            <w:r>
-              <w:rPr>
-                <w:rFonts w:asciiTheme="majorEastAsia" w:eastAsiaTheme="majorEastAsia" w:hAnsiTheme="majorEastAsia" w:cs="宋体" w:hint="eastAsia"/>
-                <w:kern w:val="0"/>
-                <w:sz w:val="24"/>
-                <w:szCs w:val="24"/>
-              </w:rPr>
-              <w:t>_</w:t>
-            </w:r>
-            <w:r>
-              <w:rPr>
-                <w:rFonts w:asciiTheme="majorEastAsia" w:eastAsiaTheme="majorEastAsia" w:hAnsiTheme="majorEastAsia" w:cs="宋体"/>
-                <w:kern w:val="0"/>
-                <w:sz w:val="24"/>
-                <w:szCs w:val="24"/>
-              </w:rPr>
-              <w:t>_proto__</w:t>
-            </w:r>
-            <w:proofErr w:type="gramStart"/>
-            <w:r>
-              <w:rPr>
-                <w:rFonts w:ascii="文悦后现代体 (非商业使用) W4-75" w:eastAsia="文悦后现代体 (非商业使用) W4-75" w:hAnsi="文悦后现代体 (非商业使用) W4-75" w:cs="宋体" w:hint="eastAsia"/>
-                <w:kern w:val="0"/>
-                <w:sz w:val="24"/>
-                <w:szCs w:val="24"/>
-              </w:rPr>
-              <w:t>指向父类的</w:t>
-            </w:r>
-            <w:proofErr w:type="gramEnd"/>
-            <w:r>
-              <w:rPr>
-                <w:rFonts w:ascii="文悦后现代体 (非商业使用) W4-75" w:eastAsia="文悦后现代体 (非商业使用) W4-75" w:hAnsi="文悦后现代体 (非商业使用) W4-75" w:cs="宋体" w:hint="eastAsia"/>
-                <w:kern w:val="0"/>
-                <w:sz w:val="24"/>
-                <w:szCs w:val="24"/>
-              </w:rPr>
-              <w:t>对象；函数通过</w:t>
+              <w:t>指向父类的对象；函数通过</w:t>
             </w:r>
             <w:r>
               <w:rPr>
@@ -6779,27 +6521,7 @@
                 <w:sz w:val="24"/>
                 <w:szCs w:val="24"/>
               </w:rPr>
-              <w:t>，只是一层语法糖，本身的机制是委托查找。经典的实现方法是原型类，变体可以使用委托设计模式，ES6中加了class语法糖，但是本质是别人已经把背后特别丑的</w:t>
-            </w:r>
-            <w:proofErr w:type="gramStart"/>
-            <w:r>
-              <w:rPr>
-                <w:rFonts w:ascii="文悦后现代体 (非商业使用) W4-75" w:eastAsia="文悦后现代体 (非商业使用) W4-75" w:hAnsi="文悦后现代体 (非商业使用) W4-75" w:cs="宋体" w:hint="eastAsia"/>
-                <w:kern w:val="0"/>
-                <w:sz w:val="24"/>
-                <w:szCs w:val="24"/>
-              </w:rPr>
-              <w:t>原型类包了</w:t>
-            </w:r>
-            <w:proofErr w:type="gramEnd"/>
-            <w:r>
-              <w:rPr>
-                <w:rFonts w:ascii="文悦后现代体 (非商业使用) W4-75" w:eastAsia="文悦后现代体 (非商业使用) W4-75" w:hAnsi="文悦后现代体 (非商业使用) W4-75" w:cs="宋体" w:hint="eastAsia"/>
-                <w:kern w:val="0"/>
-                <w:sz w:val="24"/>
-                <w:szCs w:val="24"/>
-              </w:rPr>
-              <w:t>起来而已。</w:t>
+              <w:t>，只是一层语法糖，本身的机制是委托查找。经典的实现方法是原型类，变体可以使用委托设计模式，ES6中加了class语法糖，但是本质是别人已经把背后特别丑的原型类包了起来而已。</w:t>
             </w:r>
           </w:p>
           <w:p>
@@ -6923,7 +6645,7 @@
               <w:widowControl/>
               <w:jc w:val="left"/>
               <w:rPr>
-                <w:rFonts w:ascii="文悦后现代体 (非商业使用) W4-75" w:eastAsia="文悦后现代体 (非商业使用) W4-75" w:hAnsi="文悦后现代体 (非商业使用) W4-75" w:cs="宋体" w:hint="eastAsia"/>
+                <w:rFonts w:ascii="文悦后现代体 (非商业使用) W4-75" w:eastAsia="文悦后现代体 (非商业使用) W4-75" w:hAnsi="文悦后现代体 (非商业使用) W4-75" w:cs="宋体"/>
                 <w:kern w:val="0"/>
                 <w:sz w:val="24"/>
                 <w:szCs w:val="24"/>
@@ -7020,27 +6742,7 @@
           <w:sz w:val="24"/>
           <w:szCs w:val="24"/>
         </w:rPr>
-        <w:t>设计模式知道哪些，</w:t>
-      </w:r>
-      <w:proofErr w:type="gramStart"/>
-      <w:r>
-        <w:rPr>
-          <w:rFonts w:ascii="方正兰亭纤黑_GBK" w:eastAsia="方正兰亭纤黑_GBK" w:hAnsi="宋体" w:cs="宋体"/>
-          <w:kern w:val="0"/>
-          <w:sz w:val="24"/>
-          <w:szCs w:val="24"/>
-        </w:rPr>
-        <w:t>单例详细</w:t>
-      </w:r>
-      <w:proofErr w:type="gramEnd"/>
-      <w:r>
-        <w:rPr>
-          <w:rFonts w:ascii="方正兰亭纤黑_GBK" w:eastAsia="方正兰亭纤黑_GBK" w:hAnsi="宋体" w:cs="宋体"/>
-          <w:kern w:val="0"/>
-          <w:sz w:val="24"/>
-          <w:szCs w:val="24"/>
-        </w:rPr>
-        <w:t>说</w:t>
+        <w:t>设计模式知道哪些，单例详细说</w:t>
       </w:r>
     </w:p>
     <w:p>
@@ -7243,19 +6945,8 @@
           <w:sz w:val="24"/>
           <w:szCs w:val="24"/>
         </w:rPr>
-        <w:t>如何实现一个</w:t>
-      </w:r>
-      <w:proofErr w:type="gramStart"/>
-      <w:r>
-        <w:rPr>
-          <w:rFonts w:ascii="方正兰亭纤黑_GBK" w:eastAsia="方正兰亭纤黑_GBK" w:hAnsi="宋体" w:cs="宋体"/>
-          <w:kern w:val="0"/>
-          <w:sz w:val="24"/>
-          <w:szCs w:val="24"/>
-        </w:rPr>
-        <w:t>栈</w:t>
-      </w:r>
-      <w:proofErr w:type="gramEnd"/>
+        <w:t>如何实现一个栈</w:t>
+      </w:r>
     </w:p>
     <w:p>
       <w:pPr>
@@ -7306,27 +6997,7 @@
           <w:sz w:val="24"/>
           <w:szCs w:val="24"/>
         </w:rPr>
-        <w:t>线程的哪些资源共享，哪些资源</w:t>
-      </w:r>
-      <w:proofErr w:type="gramStart"/>
-      <w:r>
-        <w:rPr>
-          <w:rFonts w:ascii="方正兰亭纤黑_GBK" w:eastAsia="方正兰亭纤黑_GBK" w:hAnsi="宋体" w:cs="宋体"/>
-          <w:kern w:val="0"/>
-          <w:sz w:val="24"/>
-          <w:szCs w:val="24"/>
-        </w:rPr>
-        <w:t>不</w:t>
-      </w:r>
-      <w:proofErr w:type="gramEnd"/>
-      <w:r>
-        <w:rPr>
-          <w:rFonts w:ascii="方正兰亭纤黑_GBK" w:eastAsia="方正兰亭纤黑_GBK" w:hAnsi="宋体" w:cs="宋体"/>
-          <w:kern w:val="0"/>
-          <w:sz w:val="24"/>
-          <w:szCs w:val="24"/>
-        </w:rPr>
-        <w:t>共享</w:t>
+        <w:t>线程的哪些资源共享，哪些资源不共享</w:t>
       </w:r>
     </w:p>
     <w:p>
@@ -7522,27 +7193,7 @@
           <w:sz w:val="24"/>
           <w:szCs w:val="24"/>
         </w:rPr>
-        <w:t>观察</w:t>
-      </w:r>
-      <w:proofErr w:type="gramStart"/>
-      <w:r>
-        <w:rPr>
-          <w:rFonts w:ascii="方正兰亭纤黑_GBK" w:eastAsia="方正兰亭纤黑_GBK" w:hAnsi="宋体" w:cs="宋体"/>
-          <w:kern w:val="0"/>
-          <w:sz w:val="24"/>
-          <w:szCs w:val="24"/>
-        </w:rPr>
-        <w:t>者模式</w:t>
-      </w:r>
-      <w:proofErr w:type="gramEnd"/>
-      <w:r>
-        <w:rPr>
-          <w:rFonts w:ascii="方正兰亭纤黑_GBK" w:eastAsia="方正兰亭纤黑_GBK" w:hAnsi="宋体" w:cs="宋体"/>
-          <w:kern w:val="0"/>
-          <w:sz w:val="24"/>
-          <w:szCs w:val="24"/>
-        </w:rPr>
-        <w:t>如何实现</w:t>
+        <w:t>观察者模式如何实现</w:t>
       </w:r>
     </w:p>
     <w:p>
@@ -7631,27 +7282,7 @@
           <w:sz w:val="24"/>
           <w:szCs w:val="24"/>
         </w:rPr>
-        <w:t>函数节流和函数防</w:t>
-      </w:r>
-      <w:proofErr w:type="gramStart"/>
-      <w:r>
-        <w:rPr>
-          <w:rFonts w:ascii="方正兰亭纤黑_GBK" w:eastAsia="方正兰亭纤黑_GBK" w:hAnsi="宋体" w:cs="宋体"/>
-          <w:kern w:val="0"/>
-          <w:sz w:val="24"/>
-          <w:szCs w:val="24"/>
-        </w:rPr>
-        <w:t>抖知道</w:t>
-      </w:r>
-      <w:proofErr w:type="gramEnd"/>
-      <w:r>
-        <w:rPr>
-          <w:rFonts w:ascii="方正兰亭纤黑_GBK" w:eastAsia="方正兰亭纤黑_GBK" w:hAnsi="宋体" w:cs="宋体"/>
-          <w:kern w:val="0"/>
-          <w:sz w:val="24"/>
-          <w:szCs w:val="24"/>
-        </w:rPr>
-        <w:t>吗，区别是什么</w:t>
+        <w:t>函数节流和函数防抖知道吗，区别是什么</w:t>
       </w:r>
     </w:p>
     <w:p>
@@ -8065,25 +7696,14 @@
           <w:szCs w:val="24"/>
         </w:rPr>
       </w:pPr>
-      <w:proofErr w:type="gramStart"/>
-      <w:r>
-        <w:rPr>
-          <w:rFonts w:ascii="方正兰亭纤黑_GBK" w:eastAsia="方正兰亭纤黑_GBK" w:hAnsi="宋体" w:cs="宋体"/>
-          <w:kern w:val="0"/>
-          <w:sz w:val="24"/>
-          <w:szCs w:val="24"/>
-        </w:rPr>
-        <w:t>给数字</w:t>
-      </w:r>
-      <w:proofErr w:type="gramEnd"/>
-      <w:r>
-        <w:rPr>
-          <w:rFonts w:ascii="方正兰亭纤黑_GBK" w:eastAsia="方正兰亭纤黑_GBK" w:hAnsi="宋体" w:cs="宋体"/>
-          <w:kern w:val="0"/>
-          <w:sz w:val="24"/>
-          <w:szCs w:val="24"/>
-        </w:rPr>
-        <w:t>加千位分隔符</w:t>
+      <w:r>
+        <w:rPr>
+          <w:rFonts w:ascii="方正兰亭纤黑_GBK" w:eastAsia="方正兰亭纤黑_GBK" w:hAnsi="宋体" w:cs="宋体"/>
+          <w:kern w:val="0"/>
+          <w:sz w:val="24"/>
+          <w:szCs w:val="24"/>
+        </w:rPr>
+        <w:t>给数字加千位分隔符</w:t>
       </w:r>
     </w:p>
     <w:p>
@@ -8502,27 +8122,7 @@
           <w:sz w:val="24"/>
           <w:szCs w:val="24"/>
         </w:rPr>
-        <w:t>加入访问A.com存进了一个cookie，在另外一个页面用ajax向A的</w:t>
-      </w:r>
-      <w:proofErr w:type="gramStart"/>
-      <w:r>
-        <w:rPr>
-          <w:rFonts w:ascii="方正兰亭纤黑_GBK" w:eastAsia="方正兰亭纤黑_GBK" w:hAnsi="宋体" w:cs="宋体"/>
-          <w:kern w:val="0"/>
-          <w:sz w:val="24"/>
-          <w:szCs w:val="24"/>
-        </w:rPr>
-        <w:t>域名发</w:t>
-      </w:r>
-      <w:proofErr w:type="gramEnd"/>
-      <w:r>
-        <w:rPr>
-          <w:rFonts w:ascii="方正兰亭纤黑_GBK" w:eastAsia="方正兰亭纤黑_GBK" w:hAnsi="宋体" w:cs="宋体"/>
-          <w:kern w:val="0"/>
-          <w:sz w:val="24"/>
-          <w:szCs w:val="24"/>
-        </w:rPr>
-        <w:t>请求会携带cookie吗</w:t>
+        <w:t>加入访问A.com存进了一个cookie，在另外一个页面用ajax向A的域名发请求会携带cookie吗</w:t>
       </w:r>
     </w:p>
     <w:p>
@@ -10425,7 +10025,6 @@
           <w:szCs w:val="24"/>
         </w:rPr>
       </w:pPr>
-      <w:proofErr w:type="gramStart"/>
       <w:r>
         <w:rPr>
           <w:rFonts w:ascii="方正兰亭纤黑_GBK" w:eastAsia="方正兰亭纤黑_GBK" w:hAnsi="宋体" w:cs="宋体"/>
@@ -10435,7 +10034,6 @@
         </w:rPr>
         <w:t>二叉搜索树与二叉平衡树</w:t>
       </w:r>
-      <w:proofErr w:type="gramEnd"/>
       <w:r>
         <w:rPr>
           <w:rFonts w:ascii="方正兰亭纤黑_GBK" w:eastAsia="方正兰亭纤黑_GBK" w:hAnsi="宋体" w:cs="宋体" w:hint="eastAsia"/>
@@ -10488,25 +10086,14 @@
           <w:szCs w:val="24"/>
         </w:rPr>
       </w:pPr>
-      <w:proofErr w:type="gramStart"/>
-      <w:r>
-        <w:rPr>
-          <w:rFonts w:ascii="方正兰亭纤黑_GBK" w:eastAsia="方正兰亭纤黑_GBK" w:hAnsi="宋体" w:cs="宋体"/>
-          <w:kern w:val="0"/>
-          <w:sz w:val="24"/>
-          <w:szCs w:val="24"/>
-        </w:rPr>
-        <w:t>栈</w:t>
-      </w:r>
-      <w:proofErr w:type="gramEnd"/>
-      <w:r>
-        <w:rPr>
-          <w:rFonts w:ascii="方正兰亭纤黑_GBK" w:eastAsia="方正兰亭纤黑_GBK" w:hAnsi="宋体" w:cs="宋体"/>
-          <w:kern w:val="0"/>
-          <w:sz w:val="24"/>
-          <w:szCs w:val="24"/>
-        </w:rPr>
-        <w:t>和队列有什么区别，具体的应用场景</w:t>
+      <w:r>
+        <w:rPr>
+          <w:rFonts w:ascii="方正兰亭纤黑_GBK" w:eastAsia="方正兰亭纤黑_GBK" w:hAnsi="宋体" w:cs="宋体"/>
+          <w:kern w:val="0"/>
+          <w:sz w:val="24"/>
+          <w:szCs w:val="24"/>
+        </w:rPr>
+        <w:t>栈和队列有什么区别，具体的应用场景</w:t>
       </w:r>
     </w:p>
     <w:p>
@@ -10597,13 +10184,12 @@
         <w:spacing w:before="100" w:beforeAutospacing="1" w:after="100" w:afterAutospacing="1" w:line="360" w:lineRule="atLeast"/>
         <w:jc w:val="left"/>
         <w:rPr>
-          <w:rFonts w:ascii="方正兰亭纤黑_GBK" w:eastAsia="方正兰亭纤黑_GBK" w:hAnsi="宋体" w:cs="宋体" w:hint="eastAsia"/>
-          <w:kern w:val="0"/>
-          <w:sz w:val="24"/>
-          <w:szCs w:val="24"/>
-        </w:rPr>
-      </w:pPr>
-      <w:proofErr w:type="gramStart"/>
+          <w:rFonts w:ascii="方正兰亭纤黑_GBK" w:eastAsia="方正兰亭纤黑_GBK" w:hAnsi="宋体" w:cs="宋体"/>
+          <w:kern w:val="0"/>
+          <w:sz w:val="24"/>
+          <w:szCs w:val="24"/>
+        </w:rPr>
+      </w:pPr>
       <w:r>
         <w:rPr>
           <w:rFonts w:ascii="方正兰亭纤黑_GBK" w:eastAsia="方正兰亭纤黑_GBK" w:hAnsi="宋体" w:cs="宋体"/>
@@ -10612,17 +10198,7 @@
           <w:szCs w:val="24"/>
         </w:rPr>
         <w:lastRenderedPageBreak/>
-        <w:t>快排和</w:t>
-      </w:r>
-      <w:proofErr w:type="gramEnd"/>
-      <w:r>
-        <w:rPr>
-          <w:rFonts w:ascii="方正兰亭纤黑_GBK" w:eastAsia="方正兰亭纤黑_GBK" w:hAnsi="宋体" w:cs="宋体"/>
-          <w:kern w:val="0"/>
-          <w:sz w:val="24"/>
-          <w:szCs w:val="24"/>
-        </w:rPr>
-        <w:t>冒泡原理</w:t>
+        <w:t>快排和冒泡原理</w:t>
       </w:r>
     </w:p>
     <w:p>
@@ -11089,47 +10665,7 @@
           <w:sz w:val="24"/>
           <w:szCs w:val="24"/>
         </w:rPr>
-        <w:t>现在有一大段文字，如何在页面中设置一个窗口滚动播出这段文件（轮播），</w:t>
-      </w:r>
-      <w:proofErr w:type="gramStart"/>
-      <w:r>
-        <w:rPr>
-          <w:rFonts w:ascii="方正兰亭纤黑_GBK" w:eastAsia="方正兰亭纤黑_GBK" w:hAnsi="宋体" w:cs="宋体"/>
-          <w:kern w:val="0"/>
-          <w:sz w:val="24"/>
-          <w:szCs w:val="24"/>
-        </w:rPr>
-        <w:t>轮播图如何解决卡顿</w:t>
-      </w:r>
-      <w:proofErr w:type="gramEnd"/>
-      <w:r>
-        <w:rPr>
-          <w:rFonts w:ascii="方正兰亭纤黑_GBK" w:eastAsia="方正兰亭纤黑_GBK" w:hAnsi="宋体" w:cs="宋体"/>
-          <w:kern w:val="0"/>
-          <w:sz w:val="24"/>
-          <w:szCs w:val="24"/>
-        </w:rPr>
-        <w:t>问题，有手写过</w:t>
-      </w:r>
-      <w:proofErr w:type="gramStart"/>
-      <w:r>
-        <w:rPr>
-          <w:rFonts w:ascii="方正兰亭纤黑_GBK" w:eastAsia="方正兰亭纤黑_GBK" w:hAnsi="宋体" w:cs="宋体"/>
-          <w:kern w:val="0"/>
-          <w:sz w:val="24"/>
-          <w:szCs w:val="24"/>
-        </w:rPr>
-        <w:t>轮播图</w:t>
-      </w:r>
-      <w:proofErr w:type="gramEnd"/>
-      <w:r>
-        <w:rPr>
-          <w:rFonts w:ascii="方正兰亭纤黑_GBK" w:eastAsia="方正兰亭纤黑_GBK" w:hAnsi="宋体" w:cs="宋体"/>
-          <w:kern w:val="0"/>
-          <w:sz w:val="24"/>
-          <w:szCs w:val="24"/>
-        </w:rPr>
-        <w:t>你，原理是什么</w:t>
+        <w:t>现在有一大段文字，如何在页面中设置一个窗口滚动播出这段文件（轮播），轮播图如何解决卡顿问题，有手写过轮播图你，原理是什么</w:t>
       </w:r>
     </w:p>
     <w:sectPr>

</xml_diff>

<commit_message>
add TDZ explaination to hoist
</commit_message>
<xml_diff>
--- a/刷题.docx
+++ b/刷题.docx
@@ -3654,16 +3654,161 @@
               <w:widowControl/>
               <w:jc w:val="left"/>
               <w:rPr>
+                <w:rFonts w:ascii="文悦后现代体 (非商业使用) W4-75" w:eastAsia="文悦后现代体 (非商业使用) W4-75" w:hAnsi="文悦后现代体 (非商业使用) W4-75" w:cs="宋体"/>
+                <w:kern w:val="0"/>
+                <w:sz w:val="24"/>
+                <w:szCs w:val="24"/>
+              </w:rPr>
+            </w:pPr>
+            <w:r>
+              <w:rPr>
+                <w:noProof/>
+              </w:rPr>
+              <w:lastRenderedPageBreak/>
+              <w:drawing>
+                <wp:inline distT="0" distB="0" distL="0" distR="0" wp14:anchorId="2FF8B209" wp14:editId="46708AA9">
+                  <wp:extent cx="5781675" cy="1581150"/>
+                  <wp:effectExtent l="0" t="0" r="9525" b="0"/>
+                  <wp:docPr id="8" name="图片 8"/>
+                  <wp:cNvGraphicFramePr>
+                    <a:graphicFrameLocks xmlns:a="http://schemas.openxmlformats.org/drawingml/2006/main" noChangeAspect="1"/>
+                  </wp:cNvGraphicFramePr>
+                  <a:graphic xmlns:a="http://schemas.openxmlformats.org/drawingml/2006/main">
+                    <a:graphicData uri="http://schemas.openxmlformats.org/drawingml/2006/picture">
+                      <pic:pic xmlns:pic="http://schemas.openxmlformats.org/drawingml/2006/picture">
+                        <pic:nvPicPr>
+                          <pic:cNvPr id="1" name=""/>
+                          <pic:cNvPicPr/>
+                        </pic:nvPicPr>
+                        <pic:blipFill>
+                          <a:blip r:embed="rId9"/>
+                          <a:stretch>
+                            <a:fillRect/>
+                          </a:stretch>
+                        </pic:blipFill>
+                        <pic:spPr>
+                          <a:xfrm>
+                            <a:off x="0" y="0"/>
+                            <a:ext cx="5781675" cy="1581150"/>
+                          </a:xfrm>
+                          <a:prstGeom prst="rect">
+                            <a:avLst/>
+                          </a:prstGeom>
+                        </pic:spPr>
+                      </pic:pic>
+                    </a:graphicData>
+                  </a:graphic>
+                </wp:inline>
+              </w:drawing>
+            </w:r>
+          </w:p>
+          <w:p>
+            <w:pPr>
+              <w:widowControl/>
+              <w:jc w:val="left"/>
+              <w:rPr>
+                <w:rFonts w:ascii="文悦后现代体 (非商业使用) W4-75" w:eastAsia="文悦后现代体 (非商业使用) W4-75" w:hAnsi="文悦后现代体 (非商业使用) W4-75" w:cs="宋体"/>
+                <w:kern w:val="0"/>
+                <w:sz w:val="24"/>
+                <w:szCs w:val="24"/>
+              </w:rPr>
+            </w:pPr>
+            <w:proofErr w:type="spellStart"/>
+            <w:r>
+              <w:rPr>
                 <w:rFonts w:ascii="文悦后现代体 (非商业使用) W4-75" w:eastAsia="文悦后现代体 (非商业使用) W4-75" w:hAnsi="文悦后现代体 (非商业使用) W4-75" w:cs="宋体" w:hint="eastAsia"/>
                 <w:kern w:val="0"/>
                 <w:sz w:val="24"/>
                 <w:szCs w:val="24"/>
               </w:rPr>
+              <w:t>aVar</w:t>
+            </w:r>
+            <w:proofErr w:type="spellEnd"/>
+            <w:r>
+              <w:rPr>
+                <w:rFonts w:ascii="文悦后现代体 (非商业使用) W4-75" w:eastAsia="文悦后现代体 (非商业使用) W4-75" w:hAnsi="文悦后现代体 (非商业使用) W4-75" w:cs="宋体" w:hint="eastAsia"/>
+                <w:kern w:val="0"/>
+                <w:sz w:val="24"/>
+                <w:szCs w:val="24"/>
+              </w:rPr>
+              <w:t>的值符合提升的原则。</w:t>
+            </w:r>
+            <w:proofErr w:type="spellStart"/>
+            <w:r>
+              <w:rPr>
+                <w:rFonts w:ascii="文悦后现代体 (非商业使用) W4-75" w:eastAsia="文悦后现代体 (非商业使用) W4-75" w:hAnsi="文悦后现代体 (非商业使用) W4-75" w:cs="宋体" w:hint="eastAsia"/>
+                <w:kern w:val="0"/>
+                <w:sz w:val="24"/>
+                <w:szCs w:val="24"/>
+              </w:rPr>
+              <w:t>aLet</w:t>
+            </w:r>
+            <w:proofErr w:type="spellEnd"/>
+            <w:r>
+              <w:rPr>
+                <w:rFonts w:ascii="文悦后现代体 (非商业使用) W4-75" w:eastAsia="文悦后现代体 (非商业使用) W4-75" w:hAnsi="文悦后现代体 (非商业使用) W4-75" w:cs="宋体" w:hint="eastAsia"/>
+                <w:kern w:val="0"/>
+                <w:sz w:val="24"/>
+                <w:szCs w:val="24"/>
+              </w:rPr>
+              <w:t>就有点意思了，它抛出来的错误实际上就是暂时死区错误。简单来说，没有运行到let的运算步骤的时候，这段时空是被锁死的，外界寻求的访问是被反弹驳回的。</w:t>
+            </w:r>
+          </w:p>
+          <w:p>
+            <w:pPr>
+              <w:widowControl/>
+              <w:jc w:val="left"/>
+              <w:rPr>
+                <w:rFonts w:ascii="文悦后现代体 (非商业使用) W4-75" w:eastAsia="文悦后现代体 (非商业使用) W4-75" w:hAnsi="文悦后现代体 (非商业使用) W4-75" w:cs="宋体" w:hint="eastAsia"/>
+                <w:kern w:val="0"/>
+                <w:sz w:val="24"/>
+                <w:szCs w:val="24"/>
+              </w:rPr>
             </w:pPr>
-            <w:bookmarkStart w:id="0" w:name="_GoBack"/>
-            <w:bookmarkEnd w:id="0"/>
+            <w:r>
+              <w:rPr>
+                <w:noProof/>
+              </w:rPr>
+              <w:drawing>
+                <wp:inline distT="0" distB="0" distL="0" distR="0" wp14:anchorId="218FF1EB" wp14:editId="047A9A20">
+                  <wp:extent cx="4191000" cy="3130247"/>
+                  <wp:effectExtent l="0" t="0" r="0" b="0"/>
+                  <wp:docPr id="13" name="图片 13"/>
+                  <wp:cNvGraphicFramePr>
+                    <a:graphicFrameLocks xmlns:a="http://schemas.openxmlformats.org/drawingml/2006/main" noChangeAspect="1"/>
+                  </wp:cNvGraphicFramePr>
+                  <a:graphic xmlns:a="http://schemas.openxmlformats.org/drawingml/2006/main">
+                    <a:graphicData uri="http://schemas.openxmlformats.org/drawingml/2006/picture">
+                      <pic:pic xmlns:pic="http://schemas.openxmlformats.org/drawingml/2006/picture">
+                        <pic:nvPicPr>
+                          <pic:cNvPr id="1" name=""/>
+                          <pic:cNvPicPr/>
+                        </pic:nvPicPr>
+                        <pic:blipFill>
+                          <a:blip r:embed="rId10"/>
+                          <a:stretch>
+                            <a:fillRect/>
+                          </a:stretch>
+                        </pic:blipFill>
+                        <pic:spPr>
+                          <a:xfrm>
+                            <a:off x="0" y="0"/>
+                            <a:ext cx="4201948" cy="3138424"/>
+                          </a:xfrm>
+                          <a:prstGeom prst="rect">
+                            <a:avLst/>
+                          </a:prstGeom>
+                        </pic:spPr>
+                      </pic:pic>
+                    </a:graphicData>
+                  </a:graphic>
+                </wp:inline>
+              </w:drawing>
+            </w:r>
           </w:p>
         </w:tc>
+        <w:bookmarkStart w:id="0" w:name="_GoBack"/>
+        <w:bookmarkEnd w:id="0"/>
       </w:tr>
     </w:tbl>
     <w:p>
@@ -3829,6 +3974,7 @@
               <w:rPr>
                 <w:noProof/>
               </w:rPr>
+              <w:lastRenderedPageBreak/>
               <w:drawing>
                 <wp:inline distT="0" distB="0" distL="0" distR="0" wp14:anchorId="0C4C4518" wp14:editId="65037253">
                   <wp:extent cx="2141220" cy="2065943"/>
@@ -3845,7 +3991,7 @@
                           <pic:cNvPicPr/>
                         </pic:nvPicPr>
                         <pic:blipFill>
-                          <a:blip r:embed="rId9"/>
+                          <a:blip r:embed="rId11"/>
                           <a:stretch>
                             <a:fillRect/>
                           </a:stretch>
@@ -3918,7 +4064,7 @@
                           <pic:cNvPicPr/>
                         </pic:nvPicPr>
                         <pic:blipFill>
-                          <a:blip r:embed="rId10"/>
+                          <a:blip r:embed="rId12"/>
                           <a:stretch>
                             <a:fillRect/>
                           </a:stretch>
@@ -4083,7 +4229,6 @@
                 <w:sz w:val="24"/>
                 <w:szCs w:val="24"/>
               </w:rPr>
-              <w:lastRenderedPageBreak/>
               <w:t>T</w:t>
             </w:r>
             <w:r>
@@ -4424,6 +4569,7 @@
               <w:rPr>
                 <w:noProof/>
               </w:rPr>
+              <w:lastRenderedPageBreak/>
               <w:drawing>
                 <wp:inline distT="0" distB="0" distL="0" distR="0" wp14:anchorId="7BE643CA" wp14:editId="4BC3953E">
                   <wp:extent cx="2304753" cy="2895600"/>
@@ -4440,7 +4586,7 @@
                           <pic:cNvPicPr/>
                         </pic:nvPicPr>
                         <pic:blipFill>
-                          <a:blip r:embed="rId11"/>
+                          <a:blip r:embed="rId13"/>
                           <a:stretch>
                             <a:fillRect/>
                           </a:stretch>
@@ -4637,17 +4783,7 @@
                 <w:sz w:val="24"/>
                 <w:szCs w:val="24"/>
               </w:rPr>
-              <w:t>s生成的实例，与父类之间形成一条链接，如果生成类中没有的属性，通过链接回溯到父类中寻找，这种行为</w:t>
-            </w:r>
-            <w:r>
-              <w:rPr>
-                <w:rFonts w:ascii="文悦后现代体 (非商业使用) W4-75" w:eastAsia="文悦后现代体 (非商业使用) W4-75" w:hAnsi="文悦后现代体 (非商业使用) W4-75" w:cs="宋体" w:hint="eastAsia"/>
-                <w:kern w:val="0"/>
-                <w:sz w:val="24"/>
-                <w:szCs w:val="24"/>
-              </w:rPr>
-              <w:lastRenderedPageBreak/>
-              <w:t>一直可以回溯到</w:t>
+              <w:t>s生成的实例，与父类之间形成一条链接，如果生成类中没有的属性，通过链接回溯到父类中寻找，这种行为一直可以回溯到</w:t>
             </w:r>
             <w:proofErr w:type="spellStart"/>
             <w:r>
@@ -4956,6 +5092,7 @@
                 <w:sz w:val="24"/>
                 <w:szCs w:val="24"/>
               </w:rPr>
+              <w:lastRenderedPageBreak/>
               <w:t>N</w:t>
             </w:r>
             <w:r>
@@ -5071,7 +5208,7 @@
                           <pic:cNvPicPr/>
                         </pic:nvPicPr>
                         <pic:blipFill>
-                          <a:blip r:embed="rId12"/>
+                          <a:blip r:embed="rId14"/>
                           <a:stretch>
                             <a:fillRect/>
                           </a:stretch>
@@ -5457,7 +5594,6 @@
               <w:rPr>
                 <w:noProof/>
               </w:rPr>
-              <w:lastRenderedPageBreak/>
               <w:drawing>
                 <wp:inline distT="0" distB="0" distL="0" distR="0" wp14:anchorId="7081AFE5" wp14:editId="3A45DE2D">
                   <wp:extent cx="4870046" cy="2733660"/>
@@ -5474,7 +5610,7 @@
                           <pic:cNvPicPr/>
                         </pic:nvPicPr>
                         <pic:blipFill>
-                          <a:blip r:embed="rId13"/>
+                          <a:blip r:embed="rId15"/>
                           <a:stretch>
                             <a:fillRect/>
                           </a:stretch>
@@ -5760,6 +5896,7 @@
                 <w:sz w:val="24"/>
                 <w:szCs w:val="24"/>
               </w:rPr>
+              <w:lastRenderedPageBreak/>
               <w:t>里，不对，在</w:t>
             </w:r>
             <w:proofErr w:type="spellStart"/>
@@ -6185,7 +6322,7 @@
                           <pic:cNvPicPr/>
                         </pic:nvPicPr>
                         <pic:blipFill>
-                          <a:blip r:embed="rId14"/>
+                          <a:blip r:embed="rId16"/>
                           <a:stretch>
                             <a:fillRect/>
                           </a:stretch>
@@ -6224,7 +6361,6 @@
                 <w:sz w:val="24"/>
                 <w:szCs w:val="24"/>
               </w:rPr>
-              <w:lastRenderedPageBreak/>
               <w:t>解析原型链的布线，需要明白的是函数的模型</w:t>
             </w:r>
           </w:p>
@@ -6243,6 +6379,7 @@
               <w:rPr>
                 <w:noProof/>
               </w:rPr>
+              <w:lastRenderedPageBreak/>
               <w:drawing>
                 <wp:inline distT="0" distB="0" distL="0" distR="0" wp14:anchorId="57AAFF27" wp14:editId="560B542F">
                   <wp:extent cx="3902001" cy="3484418"/>
@@ -6259,7 +6396,7 @@
                           <pic:cNvPicPr/>
                         </pic:nvPicPr>
                         <pic:blipFill>
-                          <a:blip r:embed="rId15"/>
+                          <a:blip r:embed="rId17"/>
                           <a:stretch>
                             <a:fillRect/>
                           </a:stretch>
@@ -6386,7 +6523,7 @@
                           <pic:cNvPicPr/>
                         </pic:nvPicPr>
                         <pic:blipFill>
-                          <a:blip r:embed="rId16"/>
+                          <a:blip r:embed="rId18"/>
                           <a:stretch>
                             <a:fillRect/>
                           </a:stretch>
@@ -6598,7 +6735,7 @@
                           <pic:cNvPicPr/>
                         </pic:nvPicPr>
                         <pic:blipFill>
-                          <a:blip r:embed="rId17"/>
+                          <a:blip r:embed="rId19"/>
                           <a:stretch>
                             <a:fillRect/>
                           </a:stretch>
@@ -6671,7 +6808,7 @@
                           <pic:cNvPicPr/>
                         </pic:nvPicPr>
                         <pic:blipFill>
-                          <a:blip r:embed="rId18"/>
+                          <a:blip r:embed="rId20"/>
                           <a:stretch>
                             <a:fillRect/>
                           </a:stretch>

</xml_diff>

<commit_message>
change some descrp in type
</commit_message>
<xml_diff>
--- a/刷题.docx
+++ b/刷题.docx
@@ -222,7 +222,27 @@
           <w:sz w:val="24"/>
           <w:szCs w:val="24"/>
         </w:rPr>
-        <w:t>浏览器如何处理未知的的tab</w:t>
+        <w:t>浏览器如何处理未知的</w:t>
+      </w:r>
+      <w:proofErr w:type="gramStart"/>
+      <w:r>
+        <w:rPr>
+          <w:rFonts w:ascii="方正兰亭纤黑_GBK" w:eastAsia="方正兰亭纤黑_GBK" w:hAnsi="宋体" w:cs="宋体" w:hint="eastAsia"/>
+          <w:kern w:val="0"/>
+          <w:sz w:val="24"/>
+          <w:szCs w:val="24"/>
+        </w:rPr>
+        <w:t>的</w:t>
+      </w:r>
+      <w:proofErr w:type="gramEnd"/>
+      <w:r>
+        <w:rPr>
+          <w:rFonts w:ascii="方正兰亭纤黑_GBK" w:eastAsia="方正兰亭纤黑_GBK" w:hAnsi="宋体" w:cs="宋体" w:hint="eastAsia"/>
+          <w:kern w:val="0"/>
+          <w:sz w:val="24"/>
+          <w:szCs w:val="24"/>
+        </w:rPr>
+        <w:t>tab</w:t>
       </w:r>
     </w:p>
     <w:p>
@@ -332,8 +352,21 @@
           <w:szCs w:val="24"/>
           <w:highlight w:val="lightGray"/>
         </w:rPr>
-        <w:t>原理·csst</w:t>
-      </w:r>
+        <w:t>原理·</w:t>
+      </w:r>
+      <w:proofErr w:type="spellStart"/>
+      <w:r>
+        <w:rPr>
+          <w:rFonts w:ascii="方正兰亭纤黑_GBK" w:eastAsia="方正兰亭纤黑_GBK" w:hAnsi="Symbol" w:cs="宋体" w:hint="eastAsia"/>
+          <w:b/>
+          <w:kern w:val="0"/>
+          <w:sz w:val="24"/>
+          <w:szCs w:val="24"/>
+          <w:highlight w:val="lightGray"/>
+        </w:rPr>
+        <w:t>csst</w:t>
+      </w:r>
+      <w:proofErr w:type="spellEnd"/>
     </w:p>
     <w:p>
       <w:pPr>
@@ -410,7 +443,27 @@
           <w:sz w:val="24"/>
           <w:szCs w:val="24"/>
         </w:rPr>
-        <w:t>为什么css样式初始化，目的是为了什么？</w:t>
+        <w:t>为什么</w:t>
+      </w:r>
+      <w:proofErr w:type="spellStart"/>
+      <w:r>
+        <w:rPr>
+          <w:rFonts w:ascii="方正兰亭纤黑_GBK" w:eastAsia="方正兰亭纤黑_GBK" w:hAnsi="宋体" w:cs="宋体"/>
+          <w:kern w:val="0"/>
+          <w:sz w:val="24"/>
+          <w:szCs w:val="24"/>
+        </w:rPr>
+        <w:t>css</w:t>
+      </w:r>
+      <w:proofErr w:type="spellEnd"/>
+      <w:r>
+        <w:rPr>
+          <w:rFonts w:ascii="方正兰亭纤黑_GBK" w:eastAsia="方正兰亭纤黑_GBK" w:hAnsi="宋体" w:cs="宋体"/>
+          <w:kern w:val="0"/>
+          <w:sz w:val="24"/>
+          <w:szCs w:val="24"/>
+        </w:rPr>
+        <w:t>样式初始化，目的是为了什么？</w:t>
       </w:r>
     </w:p>
     <w:tbl>
@@ -456,7 +509,27 @@
                 <w:sz w:val="24"/>
                 <w:szCs w:val="24"/>
               </w:rPr>
-              <w:t>浏览器css会有一些default属性，比如margin，padding不为0，box</w:t>
+              <w:t>浏览器</w:t>
+            </w:r>
+            <w:proofErr w:type="spellStart"/>
+            <w:r>
+              <w:rPr>
+                <w:rFonts w:ascii="文悦后现代体 (非商业使用) W4-75" w:eastAsia="文悦后现代体 (非商业使用) W4-75" w:hAnsi="文悦后现代体 (非商业使用) W4-75" w:cs="宋体" w:hint="eastAsia"/>
+                <w:kern w:val="0"/>
+                <w:sz w:val="24"/>
+                <w:szCs w:val="24"/>
+              </w:rPr>
+              <w:t>css</w:t>
+            </w:r>
+            <w:proofErr w:type="spellEnd"/>
+            <w:r>
+              <w:rPr>
+                <w:rFonts w:ascii="文悦后现代体 (非商业使用) W4-75" w:eastAsia="文悦后现代体 (非商业使用) W4-75" w:hAnsi="文悦后现代体 (非商业使用) W4-75" w:cs="宋体" w:hint="eastAsia"/>
+                <w:kern w:val="0"/>
+                <w:sz w:val="24"/>
+                <w:szCs w:val="24"/>
+              </w:rPr>
+              <w:t>会有一些default属性，比如margin，padding不为0，box</w:t>
             </w:r>
             <w:r>
               <w:rPr>
@@ -534,7 +607,27 @@
           <w:sz w:val="24"/>
           <w:szCs w:val="24"/>
         </w:rPr>
-        <w:t>rem，px，em的区别</w:t>
+        <w:t>rem，px，</w:t>
+      </w:r>
+      <w:proofErr w:type="spellStart"/>
+      <w:r>
+        <w:rPr>
+          <w:rFonts w:ascii="方正兰亭纤黑_GBK" w:eastAsia="方正兰亭纤黑_GBK" w:hAnsi="宋体" w:cs="宋体"/>
+          <w:kern w:val="0"/>
+          <w:sz w:val="24"/>
+          <w:szCs w:val="24"/>
+        </w:rPr>
+        <w:t>em</w:t>
+      </w:r>
+      <w:proofErr w:type="spellEnd"/>
+      <w:r>
+        <w:rPr>
+          <w:rFonts w:ascii="方正兰亭纤黑_GBK" w:eastAsia="方正兰亭纤黑_GBK" w:hAnsi="宋体" w:cs="宋体"/>
+          <w:kern w:val="0"/>
+          <w:sz w:val="24"/>
+          <w:szCs w:val="24"/>
+        </w:rPr>
+        <w:t>的区别</w:t>
       </w:r>
     </w:p>
     <w:p>
@@ -762,14 +855,25 @@
           <w:szCs w:val="24"/>
         </w:rPr>
       </w:pPr>
-      <w:r>
-        <w:rPr>
-          <w:rFonts w:ascii="方正兰亭纤黑_GBK" w:eastAsia="方正兰亭纤黑_GBK" w:hAnsi="宋体" w:cs="宋体"/>
-          <w:kern w:val="0"/>
-          <w:sz w:val="24"/>
-          <w:szCs w:val="24"/>
-        </w:rPr>
-        <w:t>boostrap的底层原理？</w:t>
+      <w:proofErr w:type="spellStart"/>
+      <w:r>
+        <w:rPr>
+          <w:rFonts w:ascii="方正兰亭纤黑_GBK" w:eastAsia="方正兰亭纤黑_GBK" w:hAnsi="宋体" w:cs="宋体"/>
+          <w:kern w:val="0"/>
+          <w:sz w:val="24"/>
+          <w:szCs w:val="24"/>
+        </w:rPr>
+        <w:t>boostrap</w:t>
+      </w:r>
+      <w:proofErr w:type="spellEnd"/>
+      <w:r>
+        <w:rPr>
+          <w:rFonts w:ascii="方正兰亭纤黑_GBK" w:eastAsia="方正兰亭纤黑_GBK" w:hAnsi="宋体" w:cs="宋体"/>
+          <w:kern w:val="0"/>
+          <w:sz w:val="24"/>
+          <w:szCs w:val="24"/>
+        </w:rPr>
+        <w:t>的底层原理？</w:t>
       </w:r>
     </w:p>
     <w:p>
@@ -821,7 +925,38 @@
           <w:sz w:val="24"/>
           <w:szCs w:val="24"/>
         </w:rPr>
-        <w:t>常用css伪类的应用</w:t>
+        <w:t>常用</w:t>
+      </w:r>
+      <w:proofErr w:type="spellStart"/>
+      <w:r>
+        <w:rPr>
+          <w:rFonts w:ascii="方正兰亭纤黑_GBK" w:eastAsia="方正兰亭纤黑_GBK" w:hAnsi="宋体" w:cs="宋体" w:hint="eastAsia"/>
+          <w:kern w:val="0"/>
+          <w:sz w:val="24"/>
+          <w:szCs w:val="24"/>
+        </w:rPr>
+        <w:t>css</w:t>
+      </w:r>
+      <w:proofErr w:type="spellEnd"/>
+      <w:proofErr w:type="gramStart"/>
+      <w:r>
+        <w:rPr>
+          <w:rFonts w:ascii="方正兰亭纤黑_GBK" w:eastAsia="方正兰亭纤黑_GBK" w:hAnsi="宋体" w:cs="宋体" w:hint="eastAsia"/>
+          <w:kern w:val="0"/>
+          <w:sz w:val="24"/>
+          <w:szCs w:val="24"/>
+        </w:rPr>
+        <w:t>伪类的</w:t>
+      </w:r>
+      <w:proofErr w:type="gramEnd"/>
+      <w:r>
+        <w:rPr>
+          <w:rFonts w:ascii="方正兰亭纤黑_GBK" w:eastAsia="方正兰亭纤黑_GBK" w:hAnsi="宋体" w:cs="宋体" w:hint="eastAsia"/>
+          <w:kern w:val="0"/>
+          <w:sz w:val="24"/>
+          <w:szCs w:val="24"/>
+        </w:rPr>
+        <w:t>应用</w:t>
       </w:r>
     </w:p>
     <w:p>
@@ -892,14 +1027,45 @@
           <w:szCs w:val="24"/>
         </w:rPr>
       </w:pPr>
-      <w:r>
-        <w:rPr>
-          <w:rFonts w:ascii="方正兰亭纤黑_GBK" w:eastAsia="方正兰亭纤黑_GBK" w:hAnsi="宋体" w:cs="宋体"/>
-          <w:kern w:val="0"/>
-          <w:sz w:val="24"/>
-          <w:szCs w:val="24"/>
-        </w:rPr>
-        <w:t>css性能？css动画优化？</w:t>
+      <w:proofErr w:type="spellStart"/>
+      <w:r>
+        <w:rPr>
+          <w:rFonts w:ascii="方正兰亭纤黑_GBK" w:eastAsia="方正兰亭纤黑_GBK" w:hAnsi="宋体" w:cs="宋体"/>
+          <w:kern w:val="0"/>
+          <w:sz w:val="24"/>
+          <w:szCs w:val="24"/>
+        </w:rPr>
+        <w:t>css</w:t>
+      </w:r>
+      <w:proofErr w:type="spellEnd"/>
+      <w:r>
+        <w:rPr>
+          <w:rFonts w:ascii="方正兰亭纤黑_GBK" w:eastAsia="方正兰亭纤黑_GBK" w:hAnsi="宋体" w:cs="宋体"/>
+          <w:kern w:val="0"/>
+          <w:sz w:val="24"/>
+          <w:szCs w:val="24"/>
+        </w:rPr>
+        <w:t>性能？</w:t>
+      </w:r>
+      <w:proofErr w:type="spellStart"/>
+      <w:r>
+        <w:rPr>
+          <w:rFonts w:ascii="方正兰亭纤黑_GBK" w:eastAsia="方正兰亭纤黑_GBK" w:hAnsi="宋体" w:cs="宋体"/>
+          <w:kern w:val="0"/>
+          <w:sz w:val="24"/>
+          <w:szCs w:val="24"/>
+        </w:rPr>
+        <w:t>css</w:t>
+      </w:r>
+      <w:proofErr w:type="spellEnd"/>
+      <w:r>
+        <w:rPr>
+          <w:rFonts w:ascii="方正兰亭纤黑_GBK" w:eastAsia="方正兰亭纤黑_GBK" w:hAnsi="宋体" w:cs="宋体"/>
+          <w:kern w:val="0"/>
+          <w:sz w:val="24"/>
+          <w:szCs w:val="24"/>
+        </w:rPr>
+        <w:t>动画优化？</w:t>
       </w:r>
     </w:p>
     <w:p>
@@ -925,7 +1091,37 @@
           <w:sz w:val="24"/>
           <w:szCs w:val="24"/>
         </w:rPr>
-        <w:t>就动画效果，如何从js，cs</w:t>
+        <w:t>就动画效果，如何从</w:t>
+      </w:r>
+      <w:proofErr w:type="spellStart"/>
+      <w:r>
+        <w:rPr>
+          <w:rFonts w:ascii="方正兰亭纤黑_GBK" w:eastAsia="方正兰亭纤黑_GBK" w:hAnsi="宋体" w:cs="宋体"/>
+          <w:kern w:val="0"/>
+          <w:sz w:val="24"/>
+          <w:szCs w:val="24"/>
+        </w:rPr>
+        <w:t>js</w:t>
+      </w:r>
+      <w:proofErr w:type="spellEnd"/>
+      <w:r>
+        <w:rPr>
+          <w:rFonts w:ascii="方正兰亭纤黑_GBK" w:eastAsia="方正兰亭纤黑_GBK" w:hAnsi="宋体" w:cs="宋体"/>
+          <w:kern w:val="0"/>
+          <w:sz w:val="24"/>
+          <w:szCs w:val="24"/>
+        </w:rPr>
+        <w:t>，</w:t>
+      </w:r>
+      <w:proofErr w:type="spellStart"/>
+      <w:r>
+        <w:rPr>
+          <w:rFonts w:ascii="方正兰亭纤黑_GBK" w:eastAsia="方正兰亭纤黑_GBK" w:hAnsi="宋体" w:cs="宋体"/>
+          <w:kern w:val="0"/>
+          <w:sz w:val="24"/>
+          <w:szCs w:val="24"/>
+        </w:rPr>
+        <w:t>cs</w:t>
       </w:r>
       <w:r>
         <w:rPr>
@@ -936,6 +1132,7 @@
         </w:rPr>
         <w:t>s</w:t>
       </w:r>
+      <w:proofErr w:type="spellEnd"/>
       <w:r>
         <w:rPr>
           <w:rFonts w:ascii="方正兰亭纤黑_GBK" w:eastAsia="方正兰亭纤黑_GBK" w:hAnsi="宋体" w:cs="宋体"/>
@@ -978,8 +1175,21 @@
           <w:szCs w:val="24"/>
           <w:highlight w:val="lightGray"/>
         </w:rPr>
-        <w:t>·cssd</w:t>
-      </w:r>
+        <w:t>·</w:t>
+      </w:r>
+      <w:proofErr w:type="spellStart"/>
+      <w:r>
+        <w:rPr>
+          <w:rFonts w:ascii="方正兰亭纤黑_GBK" w:eastAsia="方正兰亭纤黑_GBK" w:hAnsi="Symbol" w:cs="宋体" w:hint="eastAsia"/>
+          <w:b/>
+          <w:kern w:val="0"/>
+          <w:sz w:val="24"/>
+          <w:szCs w:val="24"/>
+          <w:highlight w:val="lightGray"/>
+        </w:rPr>
+        <w:t>cssd</w:t>
+      </w:r>
+      <w:proofErr w:type="spellEnd"/>
     </w:p>
     <w:p>
       <w:pPr>
@@ -1251,6 +1461,7 @@
           <w:szCs w:val="24"/>
         </w:rPr>
       </w:pPr>
+      <w:proofErr w:type="spellStart"/>
       <w:r>
         <w:rPr>
           <w:rFonts w:ascii="方正兰亭纤黑_GBK" w:eastAsia="方正兰亭纤黑_GBK" w:hAnsi="Symbol" w:cs="宋体" w:hint="eastAsia"/>
@@ -1263,6 +1474,7 @@
         <w:lastRenderedPageBreak/>
         <w:t>Javascript</w:t>
       </w:r>
+      <w:proofErr w:type="spellEnd"/>
     </w:p>
     <w:p>
       <w:pPr>
@@ -1296,8 +1508,21 @@
           <w:szCs w:val="24"/>
           <w:highlight w:val="lightGray"/>
         </w:rPr>
-        <w:t>·jsda</w:t>
-      </w:r>
+        <w:t>·</w:t>
+      </w:r>
+      <w:proofErr w:type="spellStart"/>
+      <w:r>
+        <w:rPr>
+          <w:rFonts w:ascii="方正兰亭纤黑_GBK" w:eastAsia="方正兰亭纤黑_GBK" w:hAnsi="Symbol" w:cs="宋体" w:hint="eastAsia"/>
+          <w:b/>
+          <w:kern w:val="0"/>
+          <w:sz w:val="24"/>
+          <w:szCs w:val="24"/>
+          <w:highlight w:val="lightGray"/>
+        </w:rPr>
+        <w:t>jsda</w:t>
+      </w:r>
+      <w:proofErr w:type="spellEnd"/>
     </w:p>
     <w:p>
       <w:pPr>
@@ -1370,6 +1595,7 @@
               </w:rPr>
               <w:t>string，number，</w:t>
             </w:r>
+            <w:proofErr w:type="spellStart"/>
             <w:r>
               <w:rPr>
                 <w:rFonts w:asciiTheme="majorHAnsi" w:eastAsiaTheme="majorHAnsi" w:hAnsiTheme="majorHAnsi" w:cs="宋体"/>
@@ -1379,6 +1605,7 @@
               </w:rPr>
               <w:t>boolean</w:t>
             </w:r>
+            <w:proofErr w:type="spellEnd"/>
             <w:r>
               <w:rPr>
                 <w:rFonts w:asciiTheme="majorHAnsi" w:eastAsiaTheme="majorHAnsi" w:hAnsiTheme="majorHAnsi" w:cs="宋体" w:hint="eastAsia"/>
@@ -1531,14 +1758,45 @@
           <w:szCs w:val="24"/>
         </w:rPr>
       </w:pPr>
-      <w:r>
-        <w:rPr>
-          <w:rFonts w:ascii="方正兰亭纤黑_GBK" w:eastAsia="方正兰亭纤黑_GBK" w:hAnsi="宋体" w:cs="宋体"/>
-          <w:kern w:val="0"/>
-          <w:sz w:val="24"/>
-          <w:szCs w:val="24"/>
-        </w:rPr>
-        <w:t>typeof array null undefined NaN分别是什么</w:t>
+      <w:proofErr w:type="spellStart"/>
+      <w:r>
+        <w:rPr>
+          <w:rFonts w:ascii="方正兰亭纤黑_GBK" w:eastAsia="方正兰亭纤黑_GBK" w:hAnsi="宋体" w:cs="宋体"/>
+          <w:kern w:val="0"/>
+          <w:sz w:val="24"/>
+          <w:szCs w:val="24"/>
+        </w:rPr>
+        <w:t>typeof</w:t>
+      </w:r>
+      <w:proofErr w:type="spellEnd"/>
+      <w:r>
+        <w:rPr>
+          <w:rFonts w:ascii="方正兰亭纤黑_GBK" w:eastAsia="方正兰亭纤黑_GBK" w:hAnsi="宋体" w:cs="宋体"/>
+          <w:kern w:val="0"/>
+          <w:sz w:val="24"/>
+          <w:szCs w:val="24"/>
+        </w:rPr>
+        <w:t xml:space="preserve"> array null undefined </w:t>
+      </w:r>
+      <w:proofErr w:type="spellStart"/>
+      <w:r>
+        <w:rPr>
+          <w:rFonts w:ascii="方正兰亭纤黑_GBK" w:eastAsia="方正兰亭纤黑_GBK" w:hAnsi="宋体" w:cs="宋体"/>
+          <w:kern w:val="0"/>
+          <w:sz w:val="24"/>
+          <w:szCs w:val="24"/>
+        </w:rPr>
+        <w:t>NaN</w:t>
+      </w:r>
+      <w:proofErr w:type="spellEnd"/>
+      <w:r>
+        <w:rPr>
+          <w:rFonts w:ascii="方正兰亭纤黑_GBK" w:eastAsia="方正兰亭纤黑_GBK" w:hAnsi="宋体" w:cs="宋体"/>
+          <w:kern w:val="0"/>
+          <w:sz w:val="24"/>
+          <w:szCs w:val="24"/>
+        </w:rPr>
+        <w:t>分别是什么</w:t>
       </w:r>
     </w:p>
     <w:tbl>
@@ -1577,6 +1835,7 @@
                 <w:szCs w:val="24"/>
               </w:rPr>
             </w:pPr>
+            <w:proofErr w:type="spellStart"/>
             <w:r>
               <w:rPr>
                 <w:rFonts w:asciiTheme="majorHAnsi" w:eastAsiaTheme="majorHAnsi" w:hAnsiTheme="majorHAnsi" w:cs="宋体" w:hint="eastAsia"/>
@@ -1586,6 +1845,7 @@
               </w:rPr>
               <w:t>typeof</w:t>
             </w:r>
+            <w:proofErr w:type="spellEnd"/>
             <w:r>
               <w:rPr>
                 <w:rFonts w:asciiTheme="majorHAnsi" w:eastAsiaTheme="majorHAnsi" w:hAnsiTheme="majorHAnsi" w:cs="宋体"/>
@@ -1613,6 +1873,7 @@
               </w:rPr>
               <w:t>返回</w:t>
             </w:r>
+            <w:proofErr w:type="gramStart"/>
             <w:r>
               <w:rPr>
                 <w:rFonts w:asciiTheme="majorEastAsia" w:eastAsiaTheme="majorEastAsia" w:hAnsiTheme="majorEastAsia" w:cs="宋体"/>
@@ -1620,8 +1881,29 @@
                 <w:sz w:val="24"/>
                 <w:szCs w:val="24"/>
               </w:rPr>
-              <w:t>”object”</w:t>
-            </w:r>
+              <w:t>”</w:t>
+            </w:r>
+            <w:proofErr w:type="gramEnd"/>
+            <w:r>
+              <w:rPr>
+                <w:rFonts w:asciiTheme="majorEastAsia" w:eastAsiaTheme="majorEastAsia" w:hAnsiTheme="majorEastAsia" w:cs="宋体"/>
+                <w:kern w:val="0"/>
+                <w:sz w:val="24"/>
+                <w:szCs w:val="24"/>
+              </w:rPr>
+              <w:t>object</w:t>
+            </w:r>
+            <w:proofErr w:type="gramStart"/>
+            <w:r>
+              <w:rPr>
+                <w:rFonts w:asciiTheme="majorEastAsia" w:eastAsiaTheme="majorEastAsia" w:hAnsiTheme="majorEastAsia" w:cs="宋体"/>
+                <w:kern w:val="0"/>
+                <w:sz w:val="24"/>
+                <w:szCs w:val="24"/>
+              </w:rPr>
+              <w:t>”</w:t>
+            </w:r>
+            <w:proofErr w:type="gramEnd"/>
             <w:r>
               <w:rPr>
                 <w:rFonts w:ascii="文悦后现代体 (非商业使用) W4-75" w:eastAsia="文悦后现代体 (非商业使用) W4-75" w:hAnsi="文悦后现代体 (非商业使用) W4-75" w:cs="宋体" w:hint="eastAsia"/>
@@ -1640,6 +1922,7 @@
               </w:rPr>
               <w:t xml:space="preserve"> </w:t>
             </w:r>
+            <w:proofErr w:type="spellStart"/>
             <w:r>
               <w:rPr>
                 <w:rFonts w:asciiTheme="majorEastAsia" w:eastAsiaTheme="majorEastAsia" w:hAnsiTheme="majorEastAsia" w:cs="宋体"/>
@@ -1648,7 +1931,18 @@
                 <w:szCs w:val="24"/>
                 <w:highlight w:val="red"/>
               </w:rPr>
-              <w:t>typeof null</w:t>
+              <w:t>typeof</w:t>
+            </w:r>
+            <w:proofErr w:type="spellEnd"/>
+            <w:r>
+              <w:rPr>
+                <w:rFonts w:asciiTheme="majorEastAsia" w:eastAsiaTheme="majorEastAsia" w:hAnsiTheme="majorEastAsia" w:cs="宋体"/>
+                <w:kern w:val="0"/>
+                <w:sz w:val="24"/>
+                <w:szCs w:val="24"/>
+                <w:highlight w:val="red"/>
+              </w:rPr>
+              <w:t xml:space="preserve"> null</w:t>
             </w:r>
             <w:r>
               <w:rPr>
@@ -1670,6 +1964,7 @@
               </w:rPr>
               <w:t>返回</w:t>
             </w:r>
+            <w:proofErr w:type="gramStart"/>
             <w:r>
               <w:rPr>
                 <w:rFonts w:asciiTheme="majorEastAsia" w:eastAsiaTheme="majorEastAsia" w:hAnsiTheme="majorEastAsia" w:cs="宋体"/>
@@ -1678,8 +1973,31 @@
                 <w:szCs w:val="24"/>
                 <w:highlight w:val="red"/>
               </w:rPr>
-              <w:t>”object”</w:t>
-            </w:r>
+              <w:t>”</w:t>
+            </w:r>
+            <w:proofErr w:type="gramEnd"/>
+            <w:r>
+              <w:rPr>
+                <w:rFonts w:asciiTheme="majorEastAsia" w:eastAsiaTheme="majorEastAsia" w:hAnsiTheme="majorEastAsia" w:cs="宋体"/>
+                <w:kern w:val="0"/>
+                <w:sz w:val="24"/>
+                <w:szCs w:val="24"/>
+                <w:highlight w:val="red"/>
+              </w:rPr>
+              <w:t>object</w:t>
+            </w:r>
+            <w:proofErr w:type="gramStart"/>
+            <w:r>
+              <w:rPr>
+                <w:rFonts w:asciiTheme="majorEastAsia" w:eastAsiaTheme="majorEastAsia" w:hAnsiTheme="majorEastAsia" w:cs="宋体"/>
+                <w:kern w:val="0"/>
+                <w:sz w:val="24"/>
+                <w:szCs w:val="24"/>
+                <w:highlight w:val="red"/>
+              </w:rPr>
+              <w:t>”</w:t>
+            </w:r>
+            <w:proofErr w:type="gramEnd"/>
             <w:r>
               <w:rPr>
                 <w:rFonts w:ascii="文悦后现代体 (非商业使用) W4-75" w:eastAsia="文悦后现代体 (非商业使用) W4-75" w:hAnsi="文悦后现代体 (非商业使用) W4-75" w:cs="宋体" w:hint="eastAsia"/>
@@ -1689,6 +2007,7 @@
               </w:rPr>
               <w:t>；</w:t>
             </w:r>
+            <w:proofErr w:type="spellStart"/>
             <w:r>
               <w:rPr>
                 <w:rFonts w:asciiTheme="majorEastAsia" w:eastAsiaTheme="majorEastAsia" w:hAnsiTheme="majorEastAsia" w:cs="宋体" w:hint="eastAsia"/>
@@ -1698,6 +2017,7 @@
               </w:rPr>
               <w:t>typeof</w:t>
             </w:r>
+            <w:proofErr w:type="spellEnd"/>
             <w:r>
               <w:rPr>
                 <w:rFonts w:asciiTheme="majorEastAsia" w:eastAsiaTheme="majorEastAsia" w:hAnsiTheme="majorEastAsia" w:cs="宋体"/>
@@ -1734,6 +2054,7 @@
               </w:rPr>
               <w:t>返回</w:t>
             </w:r>
+            <w:proofErr w:type="gramStart"/>
             <w:r>
               <w:rPr>
                 <w:rFonts w:asciiTheme="majorEastAsia" w:eastAsiaTheme="majorEastAsia" w:hAnsiTheme="majorEastAsia" w:cs="宋体"/>
@@ -1741,8 +2062,29 @@
                 <w:sz w:val="24"/>
                 <w:szCs w:val="24"/>
               </w:rPr>
-              <w:t>”undefined”</w:t>
-            </w:r>
+              <w:t>”</w:t>
+            </w:r>
+            <w:proofErr w:type="gramEnd"/>
+            <w:r>
+              <w:rPr>
+                <w:rFonts w:asciiTheme="majorEastAsia" w:eastAsiaTheme="majorEastAsia" w:hAnsiTheme="majorEastAsia" w:cs="宋体"/>
+                <w:kern w:val="0"/>
+                <w:sz w:val="24"/>
+                <w:szCs w:val="24"/>
+              </w:rPr>
+              <w:t>undefined</w:t>
+            </w:r>
+            <w:proofErr w:type="gramStart"/>
+            <w:r>
+              <w:rPr>
+                <w:rFonts w:asciiTheme="majorEastAsia" w:eastAsiaTheme="majorEastAsia" w:hAnsiTheme="majorEastAsia" w:cs="宋体"/>
+                <w:kern w:val="0"/>
+                <w:sz w:val="24"/>
+                <w:szCs w:val="24"/>
+              </w:rPr>
+              <w:t>”</w:t>
+            </w:r>
+            <w:proofErr w:type="gramEnd"/>
             <w:r>
               <w:rPr>
                 <w:rFonts w:ascii="文悦后现代体 (非商业使用) W4-75" w:eastAsia="文悦后现代体 (非商业使用) W4-75" w:hAnsi="文悦后现代体 (非商业使用) W4-75" w:cs="宋体" w:hint="eastAsia"/>
@@ -1752,6 +2094,7 @@
               </w:rPr>
               <w:t>；</w:t>
             </w:r>
+            <w:proofErr w:type="spellStart"/>
             <w:r>
               <w:rPr>
                 <w:rFonts w:asciiTheme="majorEastAsia" w:eastAsiaTheme="majorEastAsia" w:hAnsiTheme="majorEastAsia" w:cs="宋体"/>
@@ -1759,8 +2102,29 @@
                 <w:sz w:val="24"/>
                 <w:szCs w:val="24"/>
               </w:rPr>
-              <w:t>typeof NaN</w:t>
-            </w:r>
+              <w:t>typeof</w:t>
+            </w:r>
+            <w:proofErr w:type="spellEnd"/>
+            <w:r>
+              <w:rPr>
+                <w:rFonts w:asciiTheme="majorEastAsia" w:eastAsiaTheme="majorEastAsia" w:hAnsiTheme="majorEastAsia" w:cs="宋体"/>
+                <w:kern w:val="0"/>
+                <w:sz w:val="24"/>
+                <w:szCs w:val="24"/>
+              </w:rPr>
+              <w:t xml:space="preserve"> </w:t>
+            </w:r>
+            <w:proofErr w:type="spellStart"/>
+            <w:r>
+              <w:rPr>
+                <w:rFonts w:asciiTheme="majorEastAsia" w:eastAsiaTheme="majorEastAsia" w:hAnsiTheme="majorEastAsia" w:cs="宋体"/>
+                <w:kern w:val="0"/>
+                <w:sz w:val="24"/>
+                <w:szCs w:val="24"/>
+              </w:rPr>
+              <w:t>NaN</w:t>
+            </w:r>
+            <w:proofErr w:type="spellEnd"/>
             <w:r>
               <w:rPr>
                 <w:rFonts w:ascii="文悦后现代体 (非商业使用) W4-75" w:eastAsia="文悦后现代体 (非商业使用) W4-75" w:hAnsi="文悦后现代体 (非商业使用) W4-75" w:cs="宋体"/>
@@ -1779,6 +2143,7 @@
               </w:rPr>
               <w:t>返回</w:t>
             </w:r>
+            <w:proofErr w:type="gramStart"/>
             <w:r>
               <w:rPr>
                 <w:rFonts w:asciiTheme="majorEastAsia" w:eastAsiaTheme="majorEastAsia" w:hAnsiTheme="majorEastAsia" w:cs="宋体"/>
@@ -1786,25 +2151,120 @@
                 <w:sz w:val="24"/>
                 <w:szCs w:val="24"/>
               </w:rPr>
-              <w:t>”number”</w:t>
-            </w:r>
-            <w:r>
-              <w:rPr>
-                <w:rFonts w:ascii="文悦后现代体 (非商业使用) W4-75" w:eastAsia="文悦后现代体 (非商业使用) W4-75" w:hAnsi="文悦后现代体 (非商业使用) W4-75" w:cs="宋体" w:hint="eastAsia"/>
-                <w:kern w:val="0"/>
-                <w:sz w:val="24"/>
-                <w:szCs w:val="24"/>
-              </w:rPr>
-              <w:t xml:space="preserve"> 回。要说明的一点是null是基本类型，但是由于ES1的代码设计，想强调如果想重置一个对象使用null的原因</w:t>
-            </w:r>
-            <w:r>
-              <w:rPr>
-                <w:rFonts w:ascii="文悦后现代体 (非商业使用) W4-75" w:eastAsia="文悦后现代体 (非商业使用) W4-75" w:hAnsi="文悦后现代体 (非商业使用) W4-75" w:cs="宋体" w:hint="eastAsia"/>
-                <w:kern w:val="0"/>
-                <w:sz w:val="24"/>
-                <w:szCs w:val="24"/>
-              </w:rPr>
-              <w:t>，所以返回了对象。但个人倾向这是个bug，既然设置规则null是基本类型，就应该返回null。</w:t>
+              <w:t>”</w:t>
+            </w:r>
+            <w:proofErr w:type="gramEnd"/>
+            <w:r>
+              <w:rPr>
+                <w:rFonts w:asciiTheme="majorEastAsia" w:eastAsiaTheme="majorEastAsia" w:hAnsiTheme="majorEastAsia" w:cs="宋体"/>
+                <w:kern w:val="0"/>
+                <w:sz w:val="24"/>
+                <w:szCs w:val="24"/>
+              </w:rPr>
+              <w:t>number</w:t>
+            </w:r>
+            <w:proofErr w:type="gramStart"/>
+            <w:r>
+              <w:rPr>
+                <w:rFonts w:asciiTheme="majorEastAsia" w:eastAsiaTheme="majorEastAsia" w:hAnsiTheme="majorEastAsia" w:cs="宋体"/>
+                <w:kern w:val="0"/>
+                <w:sz w:val="24"/>
+                <w:szCs w:val="24"/>
+              </w:rPr>
+              <w:t>”</w:t>
+            </w:r>
+            <w:proofErr w:type="gramEnd"/>
+            <w:r>
+              <w:rPr>
+                <w:rFonts w:ascii="文悦后现代体 (非商业使用) W4-75" w:eastAsia="文悦后现代体 (非商业使用) W4-75" w:hAnsi="文悦后现代体 (非商业使用) W4-75" w:cs="宋体" w:hint="eastAsia"/>
+                <w:kern w:val="0"/>
+                <w:sz w:val="24"/>
+                <w:szCs w:val="24"/>
+              </w:rPr>
+              <w:t xml:space="preserve"> 。null</w:t>
+            </w:r>
+            <w:r>
+              <w:rPr>
+                <w:rFonts w:ascii="文悦后现代体 (非商业使用) W4-75" w:eastAsia="文悦后现代体 (非商业使用) W4-75" w:hAnsi="文悦后现代体 (非商业使用) W4-75" w:cs="宋体" w:hint="eastAsia"/>
+                <w:kern w:val="0"/>
+                <w:sz w:val="24"/>
+                <w:szCs w:val="24"/>
+              </w:rPr>
+              <w:t>的返回值是个例，它本该是一个</w:t>
+            </w:r>
+            <w:r>
+              <w:rPr>
+                <w:rFonts w:ascii="文悦后现代体 (非商业使用) W4-75" w:eastAsia="文悦后现代体 (非商业使用) W4-75" w:hAnsi="文悦后现代体 (非商业使用) W4-75" w:cs="宋体" w:hint="eastAsia"/>
+                <w:kern w:val="0"/>
+                <w:sz w:val="24"/>
+                <w:szCs w:val="24"/>
+              </w:rPr>
+              <w:t>基本类型</w:t>
+            </w:r>
+            <w:r>
+              <w:rPr>
+                <w:rFonts w:ascii="文悦后现代体 (非商业使用) W4-75" w:eastAsia="文悦后现代体 (非商业使用) W4-75" w:hAnsi="文悦后现代体 (非商业使用) W4-75" w:cs="宋体" w:hint="eastAsia"/>
+                <w:kern w:val="0"/>
+                <w:sz w:val="24"/>
+                <w:szCs w:val="24"/>
+              </w:rPr>
+              <w:t>。历史原因，</w:t>
+            </w:r>
+            <w:r>
+              <w:rPr>
+                <w:rFonts w:ascii="文悦后现代体 (非商业使用) W4-75" w:eastAsia="文悦后现代体 (非商业使用) W4-75" w:hAnsi="文悦后现代体 (非商业使用) W4-75" w:cs="宋体" w:hint="eastAsia"/>
+                <w:kern w:val="0"/>
+                <w:sz w:val="24"/>
+                <w:szCs w:val="24"/>
+              </w:rPr>
+              <w:t>由于ES1的代码设计想强调</w:t>
+            </w:r>
+            <w:r>
+              <w:rPr>
+                <w:rFonts w:ascii="文悦后现代体 (非商业使用) W4-75" w:eastAsia="文悦后现代体 (非商业使用) W4-75" w:hAnsi="文悦后现代体 (非商业使用) W4-75" w:cs="宋体" w:hint="eastAsia"/>
+                <w:kern w:val="0"/>
+                <w:sz w:val="24"/>
+                <w:szCs w:val="24"/>
+              </w:rPr>
+              <w:t>，空对象和重置一个对象的概念</w:t>
+            </w:r>
+            <w:r>
+              <w:rPr>
+                <w:rFonts w:ascii="文悦后现代体 (非商业使用) W4-75" w:eastAsia="文悦后现代体 (非商业使用) W4-75" w:hAnsi="文悦后现代体 (非商业使用) W4-75" w:cs="宋体" w:hint="eastAsia"/>
+                <w:kern w:val="0"/>
+                <w:sz w:val="24"/>
+                <w:szCs w:val="24"/>
+              </w:rPr>
+              <w:t>，所以返回</w:t>
+            </w:r>
+            <w:proofErr w:type="gramStart"/>
+            <w:r>
+              <w:rPr>
+                <w:rFonts w:ascii="文悦后现代体 (非商业使用) W4-75" w:eastAsia="文悦后现代体 (非商业使用) W4-75" w:hAnsi="文悦后现代体 (非商业使用) W4-75" w:cs="宋体" w:hint="eastAsia"/>
+                <w:kern w:val="0"/>
+                <w:sz w:val="24"/>
+                <w:szCs w:val="24"/>
+              </w:rPr>
+              <w:t>值定为了</w:t>
+            </w:r>
+            <w:proofErr w:type="gramEnd"/>
+            <w:r>
+              <w:rPr>
+                <w:rFonts w:ascii="文悦后现代体 (非商业使用) W4-75" w:eastAsia="文悦后现代体 (非商业使用) W4-75" w:hAnsi="文悦后现代体 (非商业使用) W4-75" w:cs="宋体" w:hint="eastAsia"/>
+                <w:kern w:val="0"/>
+                <w:sz w:val="24"/>
+                <w:szCs w:val="24"/>
+              </w:rPr>
+              <w:t>“Object”</w:t>
+            </w:r>
+            <w:r>
+              <w:rPr>
+                <w:rFonts w:ascii="文悦后现代体 (非商业使用) W4-75" w:eastAsia="文悦后现代体 (非商业使用) W4-75" w:hAnsi="文悦后现代体 (非商业使用) W4-75" w:cs="宋体" w:hint="eastAsia"/>
+                <w:kern w:val="0"/>
+                <w:sz w:val="24"/>
+                <w:szCs w:val="24"/>
+              </w:rPr>
+              <w:t>。个人倾向这是个bug，既然设置规则null是基本类型，就应该返回null。</w:t>
             </w:r>
           </w:p>
         </w:tc>
@@ -1849,6 +2309,429 @@
         <w:t>把undefined和null转成Number分别是什么</w:t>
       </w:r>
     </w:p>
+    <w:tbl>
+      <w:tblPr>
+        <w:tblStyle w:val="aa"/>
+        <w:tblW w:w="0" w:type="auto"/>
+        <w:tblInd w:w="840" w:type="dxa"/>
+        <w:tblBorders>
+          <w:top w:val="none" w:sz="0" w:space="0" w:color="auto"/>
+          <w:left w:val="none" w:sz="0" w:space="0" w:color="auto"/>
+          <w:bottom w:val="none" w:sz="0" w:space="0" w:color="auto"/>
+          <w:right w:val="none" w:sz="0" w:space="0" w:color="auto"/>
+          <w:insideH w:val="none" w:sz="0" w:space="0" w:color="auto"/>
+          <w:insideV w:val="none" w:sz="0" w:space="0" w:color="auto"/>
+        </w:tblBorders>
+        <w:shd w:val="clear" w:color="auto" w:fill="F2F2F2" w:themeFill="background1" w:themeFillShade="F2"/>
+        <w:tblLook w:val="04A0" w:firstRow="1" w:lastRow="0" w:firstColumn="1" w:lastColumn="0" w:noHBand="0" w:noVBand="1"/>
+      </w:tblPr>
+      <w:tblGrid>
+        <w:gridCol w:w="9393"/>
+      </w:tblGrid>
+      <w:tr>
+        <w:tc>
+          <w:tcPr>
+            <w:tcW w:w="10223" w:type="dxa"/>
+            <w:shd w:val="clear" w:color="auto" w:fill="F2F2F2" w:themeFill="background1" w:themeFillShade="F2"/>
+          </w:tcPr>
+          <w:p>
+            <w:pPr>
+              <w:widowControl/>
+              <w:jc w:val="left"/>
+              <w:rPr>
+                <w:rFonts w:ascii="文悦后现代体 (非商业使用) W4-75" w:eastAsia="文悦后现代体 (非商业使用) W4-75" w:hAnsi="文悦后现代体 (非商业使用) W4-75" w:cs="宋体"/>
+                <w:kern w:val="0"/>
+                <w:sz w:val="24"/>
+                <w:szCs w:val="24"/>
+              </w:rPr>
+            </w:pPr>
+            <w:proofErr w:type="spellStart"/>
+            <w:r>
+              <w:rPr>
+                <w:rFonts w:asciiTheme="majorHAnsi" w:eastAsiaTheme="majorHAnsi" w:hAnsiTheme="majorHAnsi" w:cs="宋体" w:hint="eastAsia"/>
+                <w:kern w:val="0"/>
+                <w:sz w:val="24"/>
+                <w:szCs w:val="24"/>
+              </w:rPr>
+              <w:t>typeof</w:t>
+            </w:r>
+            <w:proofErr w:type="spellEnd"/>
+            <w:r>
+              <w:rPr>
+                <w:rFonts w:asciiTheme="majorHAnsi" w:eastAsiaTheme="majorHAnsi" w:hAnsiTheme="majorHAnsi" w:cs="宋体"/>
+                <w:kern w:val="0"/>
+                <w:sz w:val="24"/>
+                <w:szCs w:val="24"/>
+              </w:rPr>
+              <w:t xml:space="preserve"> </w:t>
+            </w:r>
+            <w:r>
+              <w:rPr>
+                <w:rFonts w:asciiTheme="majorHAnsi" w:eastAsiaTheme="majorHAnsi" w:hAnsiTheme="majorHAnsi" w:cs="宋体" w:hint="eastAsia"/>
+                <w:kern w:val="0"/>
+                <w:sz w:val="24"/>
+                <w:szCs w:val="24"/>
+              </w:rPr>
+              <w:t>array</w:t>
+            </w:r>
+            <w:r>
+              <w:rPr>
+                <w:rFonts w:ascii="文悦后现代体 (非商业使用) W4-75" w:eastAsia="文悦后现代体 (非商业使用) W4-75" w:hAnsi="文悦后现代体 (非商业使用) W4-75" w:cs="宋体" w:hint="eastAsia"/>
+                <w:kern w:val="0"/>
+                <w:sz w:val="24"/>
+                <w:szCs w:val="24"/>
+              </w:rPr>
+              <w:t>返回</w:t>
+            </w:r>
+            <w:proofErr w:type="gramStart"/>
+            <w:r>
+              <w:rPr>
+                <w:rFonts w:asciiTheme="majorEastAsia" w:eastAsiaTheme="majorEastAsia" w:hAnsiTheme="majorEastAsia" w:cs="宋体"/>
+                <w:kern w:val="0"/>
+                <w:sz w:val="24"/>
+                <w:szCs w:val="24"/>
+              </w:rPr>
+              <w:t>”</w:t>
+            </w:r>
+            <w:proofErr w:type="gramEnd"/>
+            <w:r>
+              <w:rPr>
+                <w:rFonts w:asciiTheme="majorEastAsia" w:eastAsiaTheme="majorEastAsia" w:hAnsiTheme="majorEastAsia" w:cs="宋体"/>
+                <w:kern w:val="0"/>
+                <w:sz w:val="24"/>
+                <w:szCs w:val="24"/>
+              </w:rPr>
+              <w:t>object</w:t>
+            </w:r>
+            <w:proofErr w:type="gramStart"/>
+            <w:r>
+              <w:rPr>
+                <w:rFonts w:asciiTheme="majorEastAsia" w:eastAsiaTheme="majorEastAsia" w:hAnsiTheme="majorEastAsia" w:cs="宋体"/>
+                <w:kern w:val="0"/>
+                <w:sz w:val="24"/>
+                <w:szCs w:val="24"/>
+              </w:rPr>
+              <w:t>”</w:t>
+            </w:r>
+            <w:proofErr w:type="gramEnd"/>
+            <w:r>
+              <w:rPr>
+                <w:rFonts w:ascii="文悦后现代体 (非商业使用) W4-75" w:eastAsia="文悦后现代体 (非商业使用) W4-75" w:hAnsi="文悦后现代体 (非商业使用) W4-75" w:cs="宋体" w:hint="eastAsia"/>
+                <w:kern w:val="0"/>
+                <w:sz w:val="24"/>
+                <w:szCs w:val="24"/>
+              </w:rPr>
+              <w:t>；</w:t>
+            </w:r>
+            <w:r>
+              <w:rPr>
+                <w:rFonts w:asciiTheme="majorEastAsia" w:eastAsiaTheme="majorEastAsia" w:hAnsiTheme="majorEastAsia" w:cs="宋体"/>
+                <w:kern w:val="0"/>
+                <w:sz w:val="24"/>
+                <w:szCs w:val="24"/>
+              </w:rPr>
+              <w:t xml:space="preserve"> </w:t>
+            </w:r>
+            <w:proofErr w:type="spellStart"/>
+            <w:r>
+              <w:rPr>
+                <w:rFonts w:asciiTheme="majorEastAsia" w:eastAsiaTheme="majorEastAsia" w:hAnsiTheme="majorEastAsia" w:cs="宋体"/>
+                <w:kern w:val="0"/>
+                <w:sz w:val="24"/>
+                <w:szCs w:val="24"/>
+                <w:highlight w:val="red"/>
+              </w:rPr>
+              <w:t>typeof</w:t>
+            </w:r>
+            <w:proofErr w:type="spellEnd"/>
+            <w:r>
+              <w:rPr>
+                <w:rFonts w:asciiTheme="majorEastAsia" w:eastAsiaTheme="majorEastAsia" w:hAnsiTheme="majorEastAsia" w:cs="宋体"/>
+                <w:kern w:val="0"/>
+                <w:sz w:val="24"/>
+                <w:szCs w:val="24"/>
+                <w:highlight w:val="red"/>
+              </w:rPr>
+              <w:t xml:space="preserve"> null</w:t>
+            </w:r>
+            <w:r>
+              <w:rPr>
+                <w:rFonts w:ascii="文悦后现代体 (非商业使用) W4-75" w:eastAsia="文悦后现代体 (非商业使用) W4-75" w:hAnsi="文悦后现代体 (非商业使用) W4-75" w:cs="宋体"/>
+                <w:kern w:val="0"/>
+                <w:sz w:val="24"/>
+                <w:szCs w:val="24"/>
+                <w:highlight w:val="red"/>
+              </w:rPr>
+              <w:t xml:space="preserve"> </w:t>
+            </w:r>
+            <w:r>
+              <w:rPr>
+                <w:rFonts w:ascii="文悦后现代体 (非商业使用) W4-75" w:eastAsia="文悦后现代体 (非商业使用) W4-75" w:hAnsi="文悦后现代体 (非商业使用) W4-75" w:cs="宋体" w:hint="eastAsia"/>
+                <w:kern w:val="0"/>
+                <w:sz w:val="24"/>
+                <w:szCs w:val="24"/>
+                <w:highlight w:val="red"/>
+              </w:rPr>
+              <w:t>返回</w:t>
+            </w:r>
+            <w:proofErr w:type="gramStart"/>
+            <w:r>
+              <w:rPr>
+                <w:rFonts w:asciiTheme="majorEastAsia" w:eastAsiaTheme="majorEastAsia" w:hAnsiTheme="majorEastAsia" w:cs="宋体"/>
+                <w:kern w:val="0"/>
+                <w:sz w:val="24"/>
+                <w:szCs w:val="24"/>
+                <w:highlight w:val="red"/>
+              </w:rPr>
+              <w:t>”</w:t>
+            </w:r>
+            <w:proofErr w:type="gramEnd"/>
+            <w:r>
+              <w:rPr>
+                <w:rFonts w:asciiTheme="majorEastAsia" w:eastAsiaTheme="majorEastAsia" w:hAnsiTheme="majorEastAsia" w:cs="宋体"/>
+                <w:kern w:val="0"/>
+                <w:sz w:val="24"/>
+                <w:szCs w:val="24"/>
+                <w:highlight w:val="red"/>
+              </w:rPr>
+              <w:t>object</w:t>
+            </w:r>
+            <w:proofErr w:type="gramStart"/>
+            <w:r>
+              <w:rPr>
+                <w:rFonts w:asciiTheme="majorEastAsia" w:eastAsiaTheme="majorEastAsia" w:hAnsiTheme="majorEastAsia" w:cs="宋体"/>
+                <w:kern w:val="0"/>
+                <w:sz w:val="24"/>
+                <w:szCs w:val="24"/>
+                <w:highlight w:val="red"/>
+              </w:rPr>
+              <w:t>”</w:t>
+            </w:r>
+            <w:proofErr w:type="gramEnd"/>
+            <w:r>
+              <w:rPr>
+                <w:rFonts w:ascii="文悦后现代体 (非商业使用) W4-75" w:eastAsia="文悦后现代体 (非商业使用) W4-75" w:hAnsi="文悦后现代体 (非商业使用) W4-75" w:cs="宋体" w:hint="eastAsia"/>
+                <w:kern w:val="0"/>
+                <w:sz w:val="24"/>
+                <w:szCs w:val="24"/>
+              </w:rPr>
+              <w:t>；</w:t>
+            </w:r>
+            <w:proofErr w:type="spellStart"/>
+            <w:r>
+              <w:rPr>
+                <w:rFonts w:asciiTheme="majorEastAsia" w:eastAsiaTheme="majorEastAsia" w:hAnsiTheme="majorEastAsia" w:cs="宋体" w:hint="eastAsia"/>
+                <w:kern w:val="0"/>
+                <w:sz w:val="24"/>
+                <w:szCs w:val="24"/>
+              </w:rPr>
+              <w:t>typeof</w:t>
+            </w:r>
+            <w:proofErr w:type="spellEnd"/>
+            <w:r>
+              <w:rPr>
+                <w:rFonts w:asciiTheme="majorEastAsia" w:eastAsiaTheme="majorEastAsia" w:hAnsiTheme="majorEastAsia" w:cs="宋体"/>
+                <w:kern w:val="0"/>
+                <w:sz w:val="24"/>
+                <w:szCs w:val="24"/>
+              </w:rPr>
+              <w:t xml:space="preserve"> </w:t>
+            </w:r>
+            <w:r>
+              <w:rPr>
+                <w:rFonts w:asciiTheme="majorEastAsia" w:eastAsiaTheme="majorEastAsia" w:hAnsiTheme="majorEastAsia" w:cs="宋体" w:hint="eastAsia"/>
+                <w:kern w:val="0"/>
+                <w:sz w:val="24"/>
+                <w:szCs w:val="24"/>
+              </w:rPr>
+              <w:t>undefined</w:t>
+            </w:r>
+            <w:r>
+              <w:rPr>
+                <w:rFonts w:ascii="文悦后现代体 (非商业使用) W4-75" w:eastAsia="文悦后现代体 (非商业使用) W4-75" w:hAnsi="文悦后现代体 (非商业使用) W4-75" w:cs="宋体"/>
+                <w:kern w:val="0"/>
+                <w:sz w:val="24"/>
+                <w:szCs w:val="24"/>
+              </w:rPr>
+              <w:t xml:space="preserve"> </w:t>
+            </w:r>
+            <w:r>
+              <w:rPr>
+                <w:rFonts w:ascii="文悦后现代体 (非商业使用) W4-75" w:eastAsia="文悦后现代体 (非商业使用) W4-75" w:hAnsi="文悦后现代体 (非商业使用) W4-75" w:cs="宋体" w:hint="eastAsia"/>
+                <w:kern w:val="0"/>
+                <w:sz w:val="24"/>
+                <w:szCs w:val="24"/>
+              </w:rPr>
+              <w:t>返回</w:t>
+            </w:r>
+            <w:proofErr w:type="gramStart"/>
+            <w:r>
+              <w:rPr>
+                <w:rFonts w:asciiTheme="majorEastAsia" w:eastAsiaTheme="majorEastAsia" w:hAnsiTheme="majorEastAsia" w:cs="宋体"/>
+                <w:kern w:val="0"/>
+                <w:sz w:val="24"/>
+                <w:szCs w:val="24"/>
+              </w:rPr>
+              <w:t>”</w:t>
+            </w:r>
+            <w:proofErr w:type="gramEnd"/>
+            <w:r>
+              <w:rPr>
+                <w:rFonts w:asciiTheme="majorEastAsia" w:eastAsiaTheme="majorEastAsia" w:hAnsiTheme="majorEastAsia" w:cs="宋体"/>
+                <w:kern w:val="0"/>
+                <w:sz w:val="24"/>
+                <w:szCs w:val="24"/>
+              </w:rPr>
+              <w:t>undefined</w:t>
+            </w:r>
+            <w:proofErr w:type="gramStart"/>
+            <w:r>
+              <w:rPr>
+                <w:rFonts w:asciiTheme="majorEastAsia" w:eastAsiaTheme="majorEastAsia" w:hAnsiTheme="majorEastAsia" w:cs="宋体"/>
+                <w:kern w:val="0"/>
+                <w:sz w:val="24"/>
+                <w:szCs w:val="24"/>
+              </w:rPr>
+              <w:t>”</w:t>
+            </w:r>
+            <w:proofErr w:type="gramEnd"/>
+            <w:r>
+              <w:rPr>
+                <w:rFonts w:ascii="文悦后现代体 (非商业使用) W4-75" w:eastAsia="文悦后现代体 (非商业使用) W4-75" w:hAnsi="文悦后现代体 (非商业使用) W4-75" w:cs="宋体" w:hint="eastAsia"/>
+                <w:kern w:val="0"/>
+                <w:sz w:val="24"/>
+                <w:szCs w:val="24"/>
+              </w:rPr>
+              <w:t>；</w:t>
+            </w:r>
+            <w:proofErr w:type="spellStart"/>
+            <w:r>
+              <w:rPr>
+                <w:rFonts w:asciiTheme="majorEastAsia" w:eastAsiaTheme="majorEastAsia" w:hAnsiTheme="majorEastAsia" w:cs="宋体"/>
+                <w:kern w:val="0"/>
+                <w:sz w:val="24"/>
+                <w:szCs w:val="24"/>
+              </w:rPr>
+              <w:t>typeof</w:t>
+            </w:r>
+            <w:proofErr w:type="spellEnd"/>
+            <w:r>
+              <w:rPr>
+                <w:rFonts w:asciiTheme="majorEastAsia" w:eastAsiaTheme="majorEastAsia" w:hAnsiTheme="majorEastAsia" w:cs="宋体"/>
+                <w:kern w:val="0"/>
+                <w:sz w:val="24"/>
+                <w:szCs w:val="24"/>
+              </w:rPr>
+              <w:t xml:space="preserve"> </w:t>
+            </w:r>
+            <w:proofErr w:type="spellStart"/>
+            <w:r>
+              <w:rPr>
+                <w:rFonts w:asciiTheme="majorEastAsia" w:eastAsiaTheme="majorEastAsia" w:hAnsiTheme="majorEastAsia" w:cs="宋体"/>
+                <w:kern w:val="0"/>
+                <w:sz w:val="24"/>
+                <w:szCs w:val="24"/>
+              </w:rPr>
+              <w:t>NaN</w:t>
+            </w:r>
+            <w:proofErr w:type="spellEnd"/>
+            <w:r>
+              <w:rPr>
+                <w:rFonts w:ascii="文悦后现代体 (非商业使用) W4-75" w:eastAsia="文悦后现代体 (非商业使用) W4-75" w:hAnsi="文悦后现代体 (非商业使用) W4-75" w:cs="宋体"/>
+                <w:kern w:val="0"/>
+                <w:sz w:val="24"/>
+                <w:szCs w:val="24"/>
+              </w:rPr>
+              <w:t xml:space="preserve"> </w:t>
+            </w:r>
+            <w:r>
+              <w:rPr>
+                <w:rFonts w:ascii="文悦后现代体 (非商业使用) W4-75" w:eastAsia="文悦后现代体 (非商业使用) W4-75" w:hAnsi="文悦后现代体 (非商业使用) W4-75" w:cs="宋体" w:hint="eastAsia"/>
+                <w:kern w:val="0"/>
+                <w:sz w:val="24"/>
+                <w:szCs w:val="24"/>
+              </w:rPr>
+              <w:t>返回</w:t>
+            </w:r>
+            <w:proofErr w:type="gramStart"/>
+            <w:r>
+              <w:rPr>
+                <w:rFonts w:asciiTheme="majorEastAsia" w:eastAsiaTheme="majorEastAsia" w:hAnsiTheme="majorEastAsia" w:cs="宋体"/>
+                <w:kern w:val="0"/>
+                <w:sz w:val="24"/>
+                <w:szCs w:val="24"/>
+              </w:rPr>
+              <w:t>”</w:t>
+            </w:r>
+            <w:proofErr w:type="gramEnd"/>
+            <w:r>
+              <w:rPr>
+                <w:rFonts w:asciiTheme="majorEastAsia" w:eastAsiaTheme="majorEastAsia" w:hAnsiTheme="majorEastAsia" w:cs="宋体"/>
+                <w:kern w:val="0"/>
+                <w:sz w:val="24"/>
+                <w:szCs w:val="24"/>
+              </w:rPr>
+              <w:t>number</w:t>
+            </w:r>
+            <w:proofErr w:type="gramStart"/>
+            <w:r>
+              <w:rPr>
+                <w:rFonts w:asciiTheme="majorEastAsia" w:eastAsiaTheme="majorEastAsia" w:hAnsiTheme="majorEastAsia" w:cs="宋体"/>
+                <w:kern w:val="0"/>
+                <w:sz w:val="24"/>
+                <w:szCs w:val="24"/>
+              </w:rPr>
+              <w:t>”</w:t>
+            </w:r>
+            <w:proofErr w:type="gramEnd"/>
+            <w:r>
+              <w:rPr>
+                <w:rFonts w:ascii="文悦后现代体 (非商业使用) W4-75" w:eastAsia="文悦后现代体 (非商业使用) W4-75" w:hAnsi="文悦后现代体 (非商业使用) W4-75" w:cs="宋体" w:hint="eastAsia"/>
+                <w:kern w:val="0"/>
+                <w:sz w:val="24"/>
+                <w:szCs w:val="24"/>
+              </w:rPr>
+              <w:t xml:space="preserve"> 。null的返回值是个例，它本该是一个基本类型。历史原因，由于ES1的代码设计想强调，空对象和重置一个对象的概念，所以返回</w:t>
+            </w:r>
+            <w:proofErr w:type="gramStart"/>
+            <w:r>
+              <w:rPr>
+                <w:rFonts w:ascii="文悦后现代体 (非商业使用) W4-75" w:eastAsia="文悦后现代体 (非商业使用) W4-75" w:hAnsi="文悦后现代体 (非商业使用) W4-75" w:cs="宋体" w:hint="eastAsia"/>
+                <w:kern w:val="0"/>
+                <w:sz w:val="24"/>
+                <w:szCs w:val="24"/>
+              </w:rPr>
+              <w:t>值定为了</w:t>
+            </w:r>
+            <w:proofErr w:type="gramEnd"/>
+            <w:r>
+              <w:rPr>
+                <w:rFonts w:ascii="文悦后现代体 (非商业使用) W4-75" w:eastAsia="文悦后现代体 (非商业使用) W4-75" w:hAnsi="文悦后现代体 (非商业使用) W4-75" w:cs="宋体" w:hint="eastAsia"/>
+                <w:kern w:val="0"/>
+                <w:sz w:val="24"/>
+                <w:szCs w:val="24"/>
+              </w:rPr>
+              <w:t>“Object”。个人倾向这是个bug，既然设置规则null是基本类型，就应该返回null。</w:t>
+            </w:r>
+          </w:p>
+        </w:tc>
+      </w:tr>
+    </w:tbl>
+    <w:p>
+      <w:pPr>
+        <w:widowControl/>
+        <w:spacing w:before="100" w:beforeAutospacing="1" w:after="100" w:afterAutospacing="1" w:line="360" w:lineRule="atLeast"/>
+        <w:jc w:val="left"/>
+        <w:rPr>
+          <w:rFonts w:ascii="方正兰亭纤黑_GBK" w:eastAsia="方正兰亭纤黑_GBK" w:hAnsi="宋体" w:cs="宋体"/>
+          <w:kern w:val="0"/>
+          <w:sz w:val="24"/>
+          <w:szCs w:val="24"/>
+        </w:rPr>
+      </w:pPr>
+      <w:bookmarkStart w:id="0" w:name="_GoBack"/>
+      <w:bookmarkEnd w:id="0"/>
+    </w:p>
     <w:p>
       <w:pPr>
         <w:widowControl/>
@@ -1872,7 +2755,47 @@
           <w:sz w:val="24"/>
           <w:szCs w:val="24"/>
         </w:rPr>
-        <w:t>你说到typeof，能不能加一个限制条件typeof只能判断是object，可以判断一下是否拥有数组的方法</w:t>
+        <w:t>你说到</w:t>
+      </w:r>
+      <w:proofErr w:type="spellStart"/>
+      <w:r>
+        <w:rPr>
+          <w:rFonts w:ascii="方正兰亭纤黑_GBK" w:eastAsia="方正兰亭纤黑_GBK" w:hAnsi="宋体" w:cs="宋体"/>
+          <w:kern w:val="0"/>
+          <w:sz w:val="24"/>
+          <w:szCs w:val="24"/>
+        </w:rPr>
+        <w:t>typeof</w:t>
+      </w:r>
+      <w:proofErr w:type="spellEnd"/>
+      <w:r>
+        <w:rPr>
+          <w:rFonts w:ascii="方正兰亭纤黑_GBK" w:eastAsia="方正兰亭纤黑_GBK" w:hAnsi="宋体" w:cs="宋体"/>
+          <w:kern w:val="0"/>
+          <w:sz w:val="24"/>
+          <w:szCs w:val="24"/>
+        </w:rPr>
+        <w:t>，能不能加一个限制条件</w:t>
+      </w:r>
+      <w:proofErr w:type="spellStart"/>
+      <w:r>
+        <w:rPr>
+          <w:rFonts w:ascii="方正兰亭纤黑_GBK" w:eastAsia="方正兰亭纤黑_GBK" w:hAnsi="宋体" w:cs="宋体"/>
+          <w:kern w:val="0"/>
+          <w:sz w:val="24"/>
+          <w:szCs w:val="24"/>
+        </w:rPr>
+        <w:t>typeof</w:t>
+      </w:r>
+      <w:proofErr w:type="spellEnd"/>
+      <w:r>
+        <w:rPr>
+          <w:rFonts w:ascii="方正兰亭纤黑_GBK" w:eastAsia="方正兰亭纤黑_GBK" w:hAnsi="宋体" w:cs="宋体"/>
+          <w:kern w:val="0"/>
+          <w:sz w:val="24"/>
+          <w:szCs w:val="24"/>
+        </w:rPr>
+        <w:t>只能判断是object，可以判断一下是否拥有数组的方法</w:t>
       </w:r>
     </w:p>
     <w:p>
@@ -1891,14 +2814,25 @@
           <w:szCs w:val="24"/>
         </w:rPr>
       </w:pPr>
-      <w:r>
-        <w:rPr>
-          <w:rFonts w:ascii="方正兰亭纤黑_GBK" w:eastAsia="方正兰亭纤黑_GBK" w:hAnsi="宋体" w:cs="宋体"/>
-          <w:kern w:val="0"/>
-          <w:sz w:val="24"/>
-          <w:szCs w:val="24"/>
-        </w:rPr>
-        <w:t>instanceOf和constructor的区别</w:t>
+      <w:proofErr w:type="spellStart"/>
+      <w:r>
+        <w:rPr>
+          <w:rFonts w:ascii="方正兰亭纤黑_GBK" w:eastAsia="方正兰亭纤黑_GBK" w:hAnsi="宋体" w:cs="宋体"/>
+          <w:kern w:val="0"/>
+          <w:sz w:val="24"/>
+          <w:szCs w:val="24"/>
+        </w:rPr>
+        <w:t>instanceOf</w:t>
+      </w:r>
+      <w:proofErr w:type="spellEnd"/>
+      <w:r>
+        <w:rPr>
+          <w:rFonts w:ascii="方正兰亭纤黑_GBK" w:eastAsia="方正兰亭纤黑_GBK" w:hAnsi="宋体" w:cs="宋体"/>
+          <w:kern w:val="0"/>
+          <w:sz w:val="24"/>
+          <w:szCs w:val="24"/>
+        </w:rPr>
+        <w:t>和constructor的区别</w:t>
       </w:r>
     </w:p>
     <w:p>
@@ -1924,7 +2858,47 @@
           <w:sz w:val="24"/>
           <w:szCs w:val="24"/>
         </w:rPr>
-        <w:t>如何判断是否为数组？（instanceOf和constructor可以，但是有原型链断裂的风险，Object.toString.call()最稳定）</w:t>
+        <w:t>如何判断是否为数组？（</w:t>
+      </w:r>
+      <w:proofErr w:type="spellStart"/>
+      <w:r>
+        <w:rPr>
+          <w:rFonts w:ascii="方正兰亭纤黑_GBK" w:eastAsia="方正兰亭纤黑_GBK" w:hAnsi="宋体" w:cs="宋体"/>
+          <w:kern w:val="0"/>
+          <w:sz w:val="24"/>
+          <w:szCs w:val="24"/>
+        </w:rPr>
+        <w:t>instanceOf</w:t>
+      </w:r>
+      <w:proofErr w:type="spellEnd"/>
+      <w:r>
+        <w:rPr>
+          <w:rFonts w:ascii="方正兰亭纤黑_GBK" w:eastAsia="方正兰亭纤黑_GBK" w:hAnsi="宋体" w:cs="宋体"/>
+          <w:kern w:val="0"/>
+          <w:sz w:val="24"/>
+          <w:szCs w:val="24"/>
+        </w:rPr>
+        <w:t>和constructor可以，但是有原型链断裂的风险，</w:t>
+      </w:r>
+      <w:proofErr w:type="spellStart"/>
+      <w:r>
+        <w:rPr>
+          <w:rFonts w:ascii="方正兰亭纤黑_GBK" w:eastAsia="方正兰亭纤黑_GBK" w:hAnsi="宋体" w:cs="宋体"/>
+          <w:kern w:val="0"/>
+          <w:sz w:val="24"/>
+          <w:szCs w:val="24"/>
+        </w:rPr>
+        <w:t>Object.toString.call</w:t>
+      </w:r>
+      <w:proofErr w:type="spellEnd"/>
+      <w:r>
+        <w:rPr>
+          <w:rFonts w:ascii="方正兰亭纤黑_GBK" w:eastAsia="方正兰亭纤黑_GBK" w:hAnsi="宋体" w:cs="宋体"/>
+          <w:kern w:val="0"/>
+          <w:sz w:val="24"/>
+          <w:szCs w:val="24"/>
+        </w:rPr>
+        <w:t>()最稳定）</w:t>
       </w:r>
     </w:p>
     <w:p>
@@ -1950,7 +2924,6 @@
           <w:sz w:val="24"/>
           <w:szCs w:val="24"/>
         </w:rPr>
-        <w:lastRenderedPageBreak/>
         <w:t>原型链断裂了以后的结果是什么</w:t>
       </w:r>
     </w:p>
@@ -1997,7 +2970,47 @@
                 <w:sz w:val="24"/>
                 <w:szCs w:val="24"/>
               </w:rPr>
-              <w:t>这两个关键词的最关键的区别是scope，var是认定的scope不包含for，if等这类函数块的，let把for，iF等函数块认定为一个scope。如果说有一些需要在函数块中记住变量属性的表达式，ES5下写，需要加上花括号，这样子嵌套的层级会很多。我猜测是为了代码整洁的原则，ES6的时候就发明了let来简化代码。</w:t>
+              <w:t>这两个关键词的</w:t>
+            </w:r>
+            <w:proofErr w:type="gramStart"/>
+            <w:r>
+              <w:rPr>
+                <w:rFonts w:ascii="文悦后现代体 (非商业使用) W4-75" w:eastAsia="文悦后现代体 (非商业使用) W4-75" w:hAnsi="文悦后现代体 (非商业使用) W4-75" w:cs="宋体" w:hint="eastAsia"/>
+                <w:kern w:val="0"/>
+                <w:sz w:val="24"/>
+                <w:szCs w:val="24"/>
+              </w:rPr>
+              <w:t>最</w:t>
+            </w:r>
+            <w:proofErr w:type="gramEnd"/>
+            <w:r>
+              <w:rPr>
+                <w:rFonts w:ascii="文悦后现代体 (非商业使用) W4-75" w:eastAsia="文悦后现代体 (非商业使用) W4-75" w:hAnsi="文悦后现代体 (非商业使用) W4-75" w:cs="宋体" w:hint="eastAsia"/>
+                <w:kern w:val="0"/>
+                <w:sz w:val="24"/>
+                <w:szCs w:val="24"/>
+              </w:rPr>
+              <w:t>关键的区别是scope，var是认定的scope不包含for，if等这类函数块的，let把for，</w:t>
+            </w:r>
+            <w:proofErr w:type="spellStart"/>
+            <w:r>
+              <w:rPr>
+                <w:rFonts w:ascii="文悦后现代体 (非商业使用) W4-75" w:eastAsia="文悦后现代体 (非商业使用) W4-75" w:hAnsi="文悦后现代体 (非商业使用) W4-75" w:cs="宋体" w:hint="eastAsia"/>
+                <w:kern w:val="0"/>
+                <w:sz w:val="24"/>
+                <w:szCs w:val="24"/>
+              </w:rPr>
+              <w:t>iF</w:t>
+            </w:r>
+            <w:proofErr w:type="spellEnd"/>
+            <w:r>
+              <w:rPr>
+                <w:rFonts w:ascii="文悦后现代体 (非商业使用) W4-75" w:eastAsia="文悦后现代体 (非商业使用) W4-75" w:hAnsi="文悦后现代体 (非商业使用) W4-75" w:cs="宋体" w:hint="eastAsia"/>
+                <w:kern w:val="0"/>
+                <w:sz w:val="24"/>
+                <w:szCs w:val="24"/>
+              </w:rPr>
+              <w:t>等函数块认定为一个scope。如果说有一些需要在函数块中记住变量属性的表达式，ES5下写，需要加上花括号，这样子嵌套的层级会很多。我猜测是为了代码整洁的原则，ES6的时候就发明了let来简化代码。</w:t>
             </w:r>
           </w:p>
         </w:tc>
@@ -2133,6 +3146,7 @@
         </w:rPr>
         <w:t>“</w:t>
       </w:r>
+      <w:proofErr w:type="spellStart"/>
       <w:r>
         <w:rPr>
           <w:rFonts w:ascii="方正兰亭纤黑_GBK" w:eastAsia="方正兰亭纤黑_GBK" w:hAnsi="宋体" w:cs="宋体"/>
@@ -2142,6 +3156,7 @@
         </w:rPr>
         <w:t>obj.a</w:t>
       </w:r>
+      <w:proofErr w:type="spellEnd"/>
       <w:r>
         <w:rPr>
           <w:rFonts w:ascii="方正兰亭纤黑_GBK" w:eastAsia="方正兰亭纤黑_GBK" w:hAnsi="宋体" w:cs="宋体"/>
@@ -2158,7 +3173,27 @@
           <w:sz w:val="24"/>
           <w:szCs w:val="24"/>
         </w:rPr>
-        <w:t>)，返回对象属性obj.a，类似eval的效果</w:t>
+        <w:t>)，返回对象属性</w:t>
+      </w:r>
+      <w:proofErr w:type="spellStart"/>
+      <w:r>
+        <w:rPr>
+          <w:rFonts w:ascii="方正兰亭纤黑_GBK" w:eastAsia="方正兰亭纤黑_GBK" w:hAnsi="宋体" w:cs="宋体"/>
+          <w:kern w:val="0"/>
+          <w:sz w:val="24"/>
+          <w:szCs w:val="24"/>
+        </w:rPr>
+        <w:t>obj.a</w:t>
+      </w:r>
+      <w:proofErr w:type="spellEnd"/>
+      <w:r>
+        <w:rPr>
+          <w:rFonts w:ascii="方正兰亭纤黑_GBK" w:eastAsia="方正兰亭纤黑_GBK" w:hAnsi="宋体" w:cs="宋体"/>
+          <w:kern w:val="0"/>
+          <w:sz w:val="24"/>
+          <w:szCs w:val="24"/>
+        </w:rPr>
+        <w:t>，类似eval的效果</w:t>
       </w:r>
     </w:p>
     <w:p>
@@ -2206,8 +3241,21 @@
           <w:szCs w:val="24"/>
           <w:highlight w:val="lightGray"/>
         </w:rPr>
-        <w:t>·jssc</w:t>
-      </w:r>
+        <w:t>·</w:t>
+      </w:r>
+      <w:proofErr w:type="spellStart"/>
+      <w:r>
+        <w:rPr>
+          <w:rFonts w:ascii="方正兰亭纤黑_GBK" w:eastAsia="方正兰亭纤黑_GBK" w:hAnsi="Symbol" w:cs="宋体" w:hint="eastAsia"/>
+          <w:b/>
+          <w:kern w:val="0"/>
+          <w:sz w:val="24"/>
+          <w:szCs w:val="24"/>
+          <w:highlight w:val="lightGray"/>
+        </w:rPr>
+        <w:t>jssc</w:t>
+      </w:r>
+      <w:proofErr w:type="spellEnd"/>
     </w:p>
     <w:p>
       <w:pPr>
@@ -2278,6 +3326,7 @@
                 <w:sz w:val="24"/>
                 <w:szCs w:val="24"/>
               </w:rPr>
+              <w:lastRenderedPageBreak/>
               <w:t>闭包的概念是：闭包记住了声明scope下的变量，在别的时间空间下，调用函数时，依然可以读取到这些变量。</w:t>
             </w:r>
           </w:p>
@@ -2296,7 +3345,6 @@
               <w:rPr>
                 <w:noProof/>
               </w:rPr>
-              <w:lastRenderedPageBreak/>
               <w:drawing>
                 <wp:inline distT="0" distB="0" distL="0" distR="0" wp14:anchorId="20A8587F" wp14:editId="7557B94E">
                   <wp:extent cx="2217612" cy="2049958"/>
@@ -2575,7 +3623,27 @@
                 <w:sz w:val="24"/>
                 <w:szCs w:val="24"/>
               </w:rPr>
-              <w:t>这两个关键词的最关键的区别是scope，</w:t>
+              <w:t>这两个关键词的</w:t>
+            </w:r>
+            <w:proofErr w:type="gramStart"/>
+            <w:r>
+              <w:rPr>
+                <w:rFonts w:ascii="文悦后现代体 (非商业使用) W4-75" w:eastAsia="文悦后现代体 (非商业使用) W4-75" w:hAnsi="文悦后现代体 (非商业使用) W4-75" w:cs="宋体" w:hint="eastAsia"/>
+                <w:kern w:val="0"/>
+                <w:sz w:val="24"/>
+                <w:szCs w:val="24"/>
+              </w:rPr>
+              <w:t>最</w:t>
+            </w:r>
+            <w:proofErr w:type="gramEnd"/>
+            <w:r>
+              <w:rPr>
+                <w:rFonts w:ascii="文悦后现代体 (非商业使用) W4-75" w:eastAsia="文悦后现代体 (非商业使用) W4-75" w:hAnsi="文悦后现代体 (非商业使用) W4-75" w:cs="宋体" w:hint="eastAsia"/>
+                <w:kern w:val="0"/>
+                <w:sz w:val="24"/>
+                <w:szCs w:val="24"/>
+              </w:rPr>
+              <w:t>关键的区别是scope，</w:t>
             </w:r>
             <w:r>
               <w:rPr>
@@ -3044,7 +4112,27 @@
                 <w:sz w:val="24"/>
                 <w:szCs w:val="24"/>
               </w:rPr>
-              <w:t>编译器先不会管</w:t>
+              <w:t>编译器</w:t>
+            </w:r>
+            <w:proofErr w:type="gramStart"/>
+            <w:r>
+              <w:rPr>
+                <w:rFonts w:ascii="文悦后现代体 (非商业使用) W4-75" w:eastAsia="文悦后现代体 (非商业使用) W4-75" w:hAnsi="文悦后现代体 (非商业使用) W4-75" w:cs="宋体" w:hint="eastAsia"/>
+                <w:kern w:val="0"/>
+                <w:sz w:val="24"/>
+                <w:szCs w:val="24"/>
+              </w:rPr>
+              <w:t>先不会</w:t>
+            </w:r>
+            <w:proofErr w:type="gramEnd"/>
+            <w:r>
+              <w:rPr>
+                <w:rFonts w:ascii="文悦后现代体 (非商业使用) W4-75" w:eastAsia="文悦后现代体 (非商业使用) W4-75" w:hAnsi="文悦后现代体 (非商业使用) W4-75" w:cs="宋体" w:hint="eastAsia"/>
+                <w:kern w:val="0"/>
+                <w:sz w:val="24"/>
+                <w:szCs w:val="24"/>
+              </w:rPr>
+              <w:t>管</w:t>
             </w:r>
             <w:r>
               <w:rPr>
@@ -3235,6 +4323,7 @@
                 <w:sz w:val="24"/>
                 <w:szCs w:val="24"/>
               </w:rPr>
+              <w:lastRenderedPageBreak/>
               <w:t>////////////////////////拓展话题——TDZ暂时死区///////////////////////////////</w:t>
             </w:r>
           </w:p>
@@ -3253,7 +4342,6 @@
               <w:rPr>
                 <w:noProof/>
               </w:rPr>
-              <w:lastRenderedPageBreak/>
               <w:drawing>
                 <wp:inline distT="0" distB="0" distL="0" distR="0" wp14:anchorId="2FF8B209" wp14:editId="46708AA9">
                   <wp:extent cx="5781675" cy="1581150"/>
@@ -3302,6 +4390,7 @@
                 <w:szCs w:val="24"/>
               </w:rPr>
             </w:pPr>
+            <w:proofErr w:type="spellStart"/>
             <w:r>
               <w:rPr>
                 <w:rFonts w:eastAsiaTheme="minorHAnsi" w:cs="宋体" w:hint="eastAsia"/>
@@ -3312,15 +4401,37 @@
               </w:rPr>
               <w:t>aVar</w:t>
             </w:r>
-            <w:r>
-              <w:rPr>
-                <w:rFonts w:ascii="文悦后现代体 (非商业使用) W4-75" w:eastAsia="文悦后现代体 (非商业使用) W4-75" w:hAnsi="文悦后现代体 (非商业使用) W4-75" w:cs="宋体" w:hint="eastAsia"/>
-                <w:kern w:val="0"/>
-                <w:sz w:val="24"/>
-                <w:szCs w:val="24"/>
-              </w:rPr>
-              <w:t>的值符合提升的原则。</w:t>
-            </w:r>
+            <w:proofErr w:type="spellEnd"/>
+            <w:r>
+              <w:rPr>
+                <w:rFonts w:ascii="文悦后现代体 (非商业使用) W4-75" w:eastAsia="文悦后现代体 (非商业使用) W4-75" w:hAnsi="文悦后现代体 (非商业使用) W4-75" w:cs="宋体" w:hint="eastAsia"/>
+                <w:kern w:val="0"/>
+                <w:sz w:val="24"/>
+                <w:szCs w:val="24"/>
+              </w:rPr>
+              <w:t>的</w:t>
+            </w:r>
+            <w:proofErr w:type="gramStart"/>
+            <w:r>
+              <w:rPr>
+                <w:rFonts w:ascii="文悦后现代体 (非商业使用) W4-75" w:eastAsia="文悦后现代体 (非商业使用) W4-75" w:hAnsi="文悦后现代体 (非商业使用) W4-75" w:cs="宋体" w:hint="eastAsia"/>
+                <w:kern w:val="0"/>
+                <w:sz w:val="24"/>
+                <w:szCs w:val="24"/>
+              </w:rPr>
+              <w:t>值符合</w:t>
+            </w:r>
+            <w:proofErr w:type="gramEnd"/>
+            <w:r>
+              <w:rPr>
+                <w:rFonts w:ascii="文悦后现代体 (非商业使用) W4-75" w:eastAsia="文悦后现代体 (非商业使用) W4-75" w:hAnsi="文悦后现代体 (非商业使用) W4-75" w:cs="宋体" w:hint="eastAsia"/>
+                <w:kern w:val="0"/>
+                <w:sz w:val="24"/>
+                <w:szCs w:val="24"/>
+              </w:rPr>
+              <w:t>提升的原则。</w:t>
+            </w:r>
+            <w:proofErr w:type="spellStart"/>
             <w:r>
               <w:rPr>
                 <w:rFonts w:eastAsiaTheme="minorHAnsi" w:cs="宋体" w:hint="eastAsia"/>
@@ -3331,6 +4442,7 @@
               </w:rPr>
               <w:t>aLet</w:t>
             </w:r>
+            <w:proofErr w:type="spellEnd"/>
             <w:r>
               <w:rPr>
                 <w:rFonts w:ascii="文悦后现代体 (非商业使用) W4-75" w:eastAsia="文悦后现代体 (非商业使用) W4-75" w:hAnsi="文悦后现代体 (非商业使用) W4-75" w:cs="宋体" w:hint="eastAsia"/>
@@ -3349,14 +4461,25 @@
               </w:rPr>
               <w:t>从声明到</w:t>
             </w:r>
-            <w:r>
-              <w:rPr>
-                <w:rFonts w:ascii="文悦后现代体 (非商业使用) W4-75" w:eastAsia="文悦后现代体 (非商业使用) W4-75" w:hAnsi="文悦后现代体 (非商业使用) W4-75" w:cs="宋体" w:hint="eastAsia"/>
-                <w:kern w:val="0"/>
-                <w:sz w:val="24"/>
-                <w:szCs w:val="24"/>
-              </w:rPr>
-              <w:t>到let的运算步骤</w:t>
+            <w:proofErr w:type="gramStart"/>
+            <w:r>
+              <w:rPr>
+                <w:rFonts w:ascii="文悦后现代体 (非商业使用) W4-75" w:eastAsia="文悦后现代体 (非商业使用) W4-75" w:hAnsi="文悦后现代体 (非商业使用) W4-75" w:cs="宋体" w:hint="eastAsia"/>
+                <w:kern w:val="0"/>
+                <w:sz w:val="24"/>
+                <w:szCs w:val="24"/>
+              </w:rPr>
+              <w:t>到</w:t>
+            </w:r>
+            <w:proofErr w:type="gramEnd"/>
+            <w:r>
+              <w:rPr>
+                <w:rFonts w:ascii="文悦后现代体 (非商业使用) W4-75" w:eastAsia="文悦后现代体 (非商业使用) W4-75" w:hAnsi="文悦后现代体 (非商业使用) W4-75" w:cs="宋体" w:hint="eastAsia"/>
+                <w:kern w:val="0"/>
+                <w:sz w:val="24"/>
+                <w:szCs w:val="24"/>
+              </w:rPr>
+              <w:t>let的运算步骤</w:t>
             </w:r>
             <w:r>
               <w:rPr>
@@ -3412,15 +4535,13 @@
               </w:rPr>
               <w:t>被反弹。</w:t>
             </w:r>
-            <w:bookmarkStart w:id="0" w:name="_GoBack"/>
-            <w:bookmarkEnd w:id="0"/>
           </w:p>
           <w:p>
             <w:pPr>
               <w:widowControl/>
               <w:jc w:val="left"/>
               <w:rPr>
-                <w:rFonts w:ascii="文悦后现代体 (非商业使用) W4-75" w:eastAsia="文悦后现代体 (非商业使用) W4-75" w:hAnsi="文悦后现代体 (非商业使用) W4-75" w:cs="宋体" w:hint="eastAsia"/>
+                <w:rFonts w:ascii="文悦后现代体 (非商业使用) W4-75" w:eastAsia="文悦后现代体 (非商业使用) W4-75" w:hAnsi="文悦后现代体 (非商业使用) W4-75" w:cs="宋体"/>
                 <w:kern w:val="0"/>
                 <w:sz w:val="24"/>
                 <w:szCs w:val="24"/>
@@ -3615,7 +4736,27 @@
                 <w:sz w:val="24"/>
                 <w:szCs w:val="24"/>
               </w:rPr>
-              <w:t>方法一：工厂模式</w:t>
+              <w:t>方法</w:t>
+            </w:r>
+            <w:proofErr w:type="gramStart"/>
+            <w:r>
+              <w:rPr>
+                <w:rFonts w:ascii="文悦后现代体 (非商业使用) W4-75" w:eastAsia="文悦后现代体 (非商业使用) W4-75" w:hAnsi="文悦后现代体 (非商业使用) W4-75" w:cs="宋体" w:hint="eastAsia"/>
+                <w:kern w:val="0"/>
+                <w:sz w:val="24"/>
+                <w:szCs w:val="24"/>
+              </w:rPr>
+              <w:t>一</w:t>
+            </w:r>
+            <w:proofErr w:type="gramEnd"/>
+            <w:r>
+              <w:rPr>
+                <w:rFonts w:ascii="文悦后现代体 (非商业使用) W4-75" w:eastAsia="文悦后现代体 (非商业使用) W4-75" w:hAnsi="文悦后现代体 (非商业使用) W4-75" w:cs="宋体" w:hint="eastAsia"/>
+                <w:kern w:val="0"/>
+                <w:sz w:val="24"/>
+                <w:szCs w:val="24"/>
+              </w:rPr>
+              <w:t>：工厂模式</w:t>
             </w:r>
           </w:p>
           <w:p>
@@ -3689,7 +4830,27 @@
                 <w:sz w:val="24"/>
                 <w:szCs w:val="24"/>
               </w:rPr>
-              <w:t>方法二：单例模式（IIFE）</w:t>
+              <w:t>方法二：</w:t>
+            </w:r>
+            <w:proofErr w:type="gramStart"/>
+            <w:r>
+              <w:rPr>
+                <w:rFonts w:ascii="文悦后现代体 (非商业使用) W4-75" w:eastAsia="文悦后现代体 (非商业使用) W4-75" w:hAnsi="文悦后现代体 (非商业使用) W4-75" w:cs="宋体" w:hint="eastAsia"/>
+                <w:kern w:val="0"/>
+                <w:sz w:val="24"/>
+                <w:szCs w:val="24"/>
+              </w:rPr>
+              <w:t>单例模式</w:t>
+            </w:r>
+            <w:proofErr w:type="gramEnd"/>
+            <w:r>
+              <w:rPr>
+                <w:rFonts w:ascii="文悦后现代体 (非商业使用) W4-75" w:eastAsia="文悦后现代体 (非商业使用) W4-75" w:hAnsi="文悦后现代体 (非商业使用) W4-75" w:cs="宋体" w:hint="eastAsia"/>
+                <w:kern w:val="0"/>
+                <w:sz w:val="24"/>
+                <w:szCs w:val="24"/>
+              </w:rPr>
+              <w:t>（IIFE）</w:t>
             </w:r>
           </w:p>
           <w:p>
@@ -3792,8 +4953,21 @@
           <w:szCs w:val="24"/>
           <w:highlight w:val="lightGray"/>
         </w:rPr>
-        <w:t>·jsoo</w:t>
-      </w:r>
+        <w:t>·</w:t>
+      </w:r>
+      <w:proofErr w:type="spellStart"/>
+      <w:r>
+        <w:rPr>
+          <w:rFonts w:ascii="方正兰亭纤黑_GBK" w:eastAsia="方正兰亭纤黑_GBK" w:hAnsi="Symbol" w:cs="宋体" w:hint="eastAsia"/>
+          <w:b/>
+          <w:kern w:val="0"/>
+          <w:sz w:val="24"/>
+          <w:szCs w:val="24"/>
+          <w:highlight w:val="lightGray"/>
+        </w:rPr>
+        <w:t>jsoo</w:t>
+      </w:r>
+      <w:proofErr w:type="spellEnd"/>
     </w:p>
     <w:p>
       <w:pPr>
@@ -3811,14 +4985,25 @@
           <w:szCs w:val="24"/>
         </w:rPr>
       </w:pPr>
-      <w:r>
-        <w:rPr>
-          <w:rFonts w:ascii="方正兰亭纤黑_GBK" w:eastAsia="方正兰亭纤黑_GBK" w:hAnsi="宋体" w:cs="宋体"/>
-          <w:kern w:val="0"/>
-          <w:sz w:val="24"/>
-          <w:szCs w:val="24"/>
-        </w:rPr>
-        <w:t>js的this理解， 如何改变this的指向</w:t>
+      <w:proofErr w:type="spellStart"/>
+      <w:r>
+        <w:rPr>
+          <w:rFonts w:ascii="方正兰亭纤黑_GBK" w:eastAsia="方正兰亭纤黑_GBK" w:hAnsi="宋体" w:cs="宋体"/>
+          <w:kern w:val="0"/>
+          <w:sz w:val="24"/>
+          <w:szCs w:val="24"/>
+        </w:rPr>
+        <w:t>js</w:t>
+      </w:r>
+      <w:proofErr w:type="spellEnd"/>
+      <w:r>
+        <w:rPr>
+          <w:rFonts w:ascii="方正兰亭纤黑_GBK" w:eastAsia="方正兰亭纤黑_GBK" w:hAnsi="宋体" w:cs="宋体"/>
+          <w:kern w:val="0"/>
+          <w:sz w:val="24"/>
+          <w:szCs w:val="24"/>
+        </w:rPr>
+        <w:t>的this理解， 如何改变this的指向</w:t>
       </w:r>
     </w:p>
     <w:tbl>
@@ -3891,7 +5076,27 @@
                 <w:sz w:val="24"/>
                 <w:szCs w:val="24"/>
               </w:rPr>
-              <w:t>his即指代的是进行调用的Object，将它作为上下文传入正在执行的函数。</w:t>
+              <w:t>his即指代的是进行调用的Object，将它作为上下文传</w:t>
+            </w:r>
+            <w:proofErr w:type="gramStart"/>
+            <w:r>
+              <w:rPr>
+                <w:rFonts w:ascii="文悦后现代体 (非商业使用) W4-75" w:eastAsia="文悦后现代体 (非商业使用) W4-75" w:hAnsi="文悦后现代体 (非商业使用) W4-75" w:cs="宋体" w:hint="eastAsia"/>
+                <w:kern w:val="0"/>
+                <w:sz w:val="24"/>
+                <w:szCs w:val="24"/>
+              </w:rPr>
+              <w:t>入正在</w:t>
+            </w:r>
+            <w:proofErr w:type="gramEnd"/>
+            <w:r>
+              <w:rPr>
+                <w:rFonts w:ascii="文悦后现代体 (非商业使用) W4-75" w:eastAsia="文悦后现代体 (非商业使用) W4-75" w:hAnsi="文悦后现代体 (非商业使用) W4-75" w:cs="宋体" w:hint="eastAsia"/>
+                <w:kern w:val="0"/>
+                <w:sz w:val="24"/>
+                <w:szCs w:val="24"/>
+              </w:rPr>
+              <w:t>执行的函数。</w:t>
             </w:r>
           </w:p>
           <w:p>
@@ -4043,7 +5248,27 @@
                 <w:sz w:val="24"/>
                 <w:szCs w:val="24"/>
               </w:rPr>
-              <w:t>混乱情况经常发生在把this作为一个参数传入回调函数的过程时，你很难</w:t>
+              <w:t>混乱情况经常发生在把this作为一个参数</w:t>
+            </w:r>
+            <w:proofErr w:type="gramStart"/>
+            <w:r>
+              <w:rPr>
+                <w:rFonts w:ascii="文悦后现代体 (非商业使用) W4-75" w:eastAsia="文悦后现代体 (非商业使用) W4-75" w:hAnsi="文悦后现代体 (非商业使用) W4-75" w:cs="宋体" w:hint="eastAsia"/>
+                <w:kern w:val="0"/>
+                <w:sz w:val="24"/>
+                <w:szCs w:val="24"/>
+              </w:rPr>
+              <w:t>传入回调函数</w:t>
+            </w:r>
+            <w:proofErr w:type="gramEnd"/>
+            <w:r>
+              <w:rPr>
+                <w:rFonts w:ascii="文悦后现代体 (非商业使用) W4-75" w:eastAsia="文悦后现代体 (非商业使用) W4-75" w:hAnsi="文悦后现代体 (非商业使用) W4-75" w:cs="宋体" w:hint="eastAsia"/>
+                <w:kern w:val="0"/>
+                <w:sz w:val="24"/>
+                <w:szCs w:val="24"/>
+              </w:rPr>
+              <w:t>的过程时，你很难</w:t>
             </w:r>
             <w:r>
               <w:rPr>
@@ -4102,6 +5327,7 @@
               </w:rPr>
               <w:t>和</w:t>
             </w:r>
+            <w:proofErr w:type="spellStart"/>
             <w:r>
               <w:rPr>
                 <w:rFonts w:eastAsiaTheme="minorHAnsi" w:cs="宋体" w:hint="eastAsia"/>
@@ -4120,7 +5346,18 @@
                 <w:sz w:val="24"/>
                 <w:szCs w:val="24"/>
               </w:rPr>
-              <w:t>.this.</w:t>
+              <w:t>.this</w:t>
+            </w:r>
+            <w:proofErr w:type="spellEnd"/>
+            <w:r>
+              <w:rPr>
+                <w:rFonts w:eastAsiaTheme="minorHAnsi" w:cs="宋体"/>
+                <w:i/>
+                <w:kern w:val="0"/>
+                <w:sz w:val="24"/>
+                <w:szCs w:val="24"/>
+              </w:rPr>
+              <w:t>.</w:t>
             </w:r>
             <w:r>
               <w:rPr>
@@ -4174,7 +5411,27 @@
                 <w:sz w:val="24"/>
                 <w:szCs w:val="24"/>
               </w:rPr>
-              <w:t>很容易法伤丢失情况，解决方案用call或这bind</w:t>
+              <w:t>很</w:t>
+            </w:r>
+            <w:proofErr w:type="gramStart"/>
+            <w:r>
+              <w:rPr>
+                <w:rFonts w:ascii="文悦后现代体 (非商业使用) W4-75" w:eastAsia="文悦后现代体 (非商业使用) W4-75" w:hAnsi="文悦后现代体 (非商业使用) W4-75" w:cs="宋体" w:hint="eastAsia"/>
+                <w:kern w:val="0"/>
+                <w:sz w:val="24"/>
+                <w:szCs w:val="24"/>
+              </w:rPr>
+              <w:t>容易法伤丢失</w:t>
+            </w:r>
+            <w:proofErr w:type="gramEnd"/>
+            <w:r>
+              <w:rPr>
+                <w:rFonts w:ascii="文悦后现代体 (非商业使用) W4-75" w:eastAsia="文悦后现代体 (非商业使用) W4-75" w:hAnsi="文悦后现代体 (非商业使用) W4-75" w:cs="宋体" w:hint="eastAsia"/>
+                <w:kern w:val="0"/>
+                <w:sz w:val="24"/>
+                <w:szCs w:val="24"/>
+              </w:rPr>
+              <w:t>情况，解决方案用call或这bind</w:t>
             </w:r>
           </w:p>
           <w:p>
@@ -4250,6 +5507,8 @@
               </w:rPr>
               <w:t>经典的this绑定丢失案例，解决方案：</w:t>
             </w:r>
+            <w:proofErr w:type="spellStart"/>
+            <w:proofErr w:type="gramStart"/>
             <w:r>
               <w:rPr>
                 <w:rFonts w:eastAsiaTheme="minorHAnsi" w:cs="宋体" w:hint="eastAsia"/>
@@ -4268,7 +5527,19 @@
                 <w:sz w:val="24"/>
                 <w:szCs w:val="24"/>
               </w:rPr>
-              <w:t xml:space="preserve">.foo.bind(obj); </w:t>
+              <w:t>.foo.bind</w:t>
+            </w:r>
+            <w:proofErr w:type="spellEnd"/>
+            <w:proofErr w:type="gramEnd"/>
+            <w:r>
+              <w:rPr>
+                <w:rFonts w:eastAsiaTheme="minorHAnsi" w:cs="宋体"/>
+                <w:i/>
+                <w:kern w:val="0"/>
+                <w:sz w:val="24"/>
+                <w:szCs w:val="24"/>
+              </w:rPr>
+              <w:t xml:space="preserve">(obj); </w:t>
             </w:r>
           </w:p>
         </w:tc>
@@ -4310,7 +5581,27 @@
           <w:sz w:val="24"/>
           <w:szCs w:val="24"/>
         </w:rPr>
-        <w:t>请简述一下js原型链</w:t>
+        <w:t>请简述一下</w:t>
+      </w:r>
+      <w:proofErr w:type="spellStart"/>
+      <w:r>
+        <w:rPr>
+          <w:rFonts w:ascii="方正兰亭纤黑_GBK" w:eastAsia="方正兰亭纤黑_GBK" w:hAnsi="宋体" w:cs="宋体"/>
+          <w:kern w:val="0"/>
+          <w:sz w:val="24"/>
+          <w:szCs w:val="24"/>
+        </w:rPr>
+        <w:t>js</w:t>
+      </w:r>
+      <w:proofErr w:type="spellEnd"/>
+      <w:r>
+        <w:rPr>
+          <w:rFonts w:ascii="方正兰亭纤黑_GBK" w:eastAsia="方正兰亭纤黑_GBK" w:hAnsi="宋体" w:cs="宋体"/>
+          <w:kern w:val="0"/>
+          <w:sz w:val="24"/>
+          <w:szCs w:val="24"/>
+        </w:rPr>
+        <w:t>原型链</w:t>
       </w:r>
     </w:p>
     <w:tbl>
@@ -4374,8 +5665,29 @@
                 <w:sz w:val="24"/>
                 <w:szCs w:val="24"/>
               </w:rPr>
-              <w:t>s生成的实例，与父类之间形成一条链接，如果生成类中没有的属性，通过链接回溯到父类中寻找，这种行为一直可以回溯到</w:t>
-            </w:r>
+              <w:t>s生成的实例，</w:t>
+            </w:r>
+            <w:proofErr w:type="gramStart"/>
+            <w:r>
+              <w:rPr>
+                <w:rFonts w:ascii="文悦后现代体 (非商业使用) W4-75" w:eastAsia="文悦后现代体 (非商业使用) W4-75" w:hAnsi="文悦后现代体 (非商业使用) W4-75" w:cs="宋体" w:hint="eastAsia"/>
+                <w:kern w:val="0"/>
+                <w:sz w:val="24"/>
+                <w:szCs w:val="24"/>
+              </w:rPr>
+              <w:t>与父类之间</w:t>
+            </w:r>
+            <w:proofErr w:type="gramEnd"/>
+            <w:r>
+              <w:rPr>
+                <w:rFonts w:ascii="文悦后现代体 (非商业使用) W4-75" w:eastAsia="文悦后现代体 (非商业使用) W4-75" w:hAnsi="文悦后现代体 (非商业使用) W4-75" w:cs="宋体" w:hint="eastAsia"/>
+                <w:kern w:val="0"/>
+                <w:sz w:val="24"/>
+                <w:szCs w:val="24"/>
+              </w:rPr>
+              <w:t>形成一条链接，如果生成类中没有的属性，通过链接回溯到父类中寻找，这种行为一直可以回溯到</w:t>
+            </w:r>
+            <w:proofErr w:type="spellStart"/>
             <w:r>
               <w:rPr>
                 <w:rFonts w:eastAsiaTheme="minorHAnsi" w:cs="宋体" w:hint="eastAsia"/>
@@ -4416,14 +5728,75 @@
               </w:rPr>
               <w:t>rototype</w:t>
             </w:r>
-            <w:r>
-              <w:rPr>
-                <w:rFonts w:ascii="文悦后现代体 (非商业使用) W4-75" w:eastAsia="文悦后现代体 (非商业使用) W4-75" w:hAnsi="文悦后现代体 (非商业使用) W4-75" w:cs="宋体" w:hint="eastAsia"/>
-                <w:kern w:val="0"/>
-                <w:sz w:val="24"/>
-                <w:szCs w:val="24"/>
-              </w:rPr>
-              <w:t>为止。比起拷贝的类型，这种原型链形式，实际上更加节省内存。另外由于javasctipt的面向对象oo，实际上是oloo。</w:t>
+            <w:proofErr w:type="spellEnd"/>
+            <w:r>
+              <w:rPr>
+                <w:rFonts w:ascii="文悦后现代体 (非商业使用) W4-75" w:eastAsia="文悦后现代体 (非商业使用) W4-75" w:hAnsi="文悦后现代体 (非商业使用) W4-75" w:cs="宋体" w:hint="eastAsia"/>
+                <w:kern w:val="0"/>
+                <w:sz w:val="24"/>
+                <w:szCs w:val="24"/>
+              </w:rPr>
+              <w:t>为止。比起拷贝的类型，这种原型链形式，实际上更加节省内存。另外由于</w:t>
+            </w:r>
+            <w:proofErr w:type="spellStart"/>
+            <w:r>
+              <w:rPr>
+                <w:rFonts w:ascii="文悦后现代体 (非商业使用) W4-75" w:eastAsia="文悦后现代体 (非商业使用) W4-75" w:hAnsi="文悦后现代体 (非商业使用) W4-75" w:cs="宋体" w:hint="eastAsia"/>
+                <w:kern w:val="0"/>
+                <w:sz w:val="24"/>
+                <w:szCs w:val="24"/>
+              </w:rPr>
+              <w:t>javasctipt</w:t>
+            </w:r>
+            <w:proofErr w:type="spellEnd"/>
+            <w:r>
+              <w:rPr>
+                <w:rFonts w:ascii="文悦后现代体 (非商业使用) W4-75" w:eastAsia="文悦后现代体 (非商业使用) W4-75" w:hAnsi="文悦后现代体 (非商业使用) W4-75" w:cs="宋体" w:hint="eastAsia"/>
+                <w:kern w:val="0"/>
+                <w:sz w:val="24"/>
+                <w:szCs w:val="24"/>
+              </w:rPr>
+              <w:t>的面向对象</w:t>
+            </w:r>
+            <w:proofErr w:type="spellStart"/>
+            <w:r>
+              <w:rPr>
+                <w:rFonts w:ascii="文悦后现代体 (非商业使用) W4-75" w:eastAsia="文悦后现代体 (非商业使用) W4-75" w:hAnsi="文悦后现代体 (非商业使用) W4-75" w:cs="宋体" w:hint="eastAsia"/>
+                <w:kern w:val="0"/>
+                <w:sz w:val="24"/>
+                <w:szCs w:val="24"/>
+              </w:rPr>
+              <w:t>oo</w:t>
+            </w:r>
+            <w:proofErr w:type="spellEnd"/>
+            <w:r>
+              <w:rPr>
+                <w:rFonts w:ascii="文悦后现代体 (非商业使用) W4-75" w:eastAsia="文悦后现代体 (非商业使用) W4-75" w:hAnsi="文悦后现代体 (非商业使用) W4-75" w:cs="宋体" w:hint="eastAsia"/>
+                <w:kern w:val="0"/>
+                <w:sz w:val="24"/>
+                <w:szCs w:val="24"/>
+              </w:rPr>
+              <w:t>，实际上是</w:t>
+            </w:r>
+            <w:proofErr w:type="spellStart"/>
+            <w:r>
+              <w:rPr>
+                <w:rFonts w:ascii="文悦后现代体 (非商业使用) W4-75" w:eastAsia="文悦后现代体 (非商业使用) W4-75" w:hAnsi="文悦后现代体 (非商业使用) W4-75" w:cs="宋体" w:hint="eastAsia"/>
+                <w:kern w:val="0"/>
+                <w:sz w:val="24"/>
+                <w:szCs w:val="24"/>
+              </w:rPr>
+              <w:t>oloo</w:t>
+            </w:r>
+            <w:proofErr w:type="spellEnd"/>
+            <w:r>
+              <w:rPr>
+                <w:rFonts w:ascii="文悦后现代体 (非商业使用) W4-75" w:eastAsia="文悦后现代体 (非商业使用) W4-75" w:hAnsi="文悦后现代体 (非商业使用) W4-75" w:cs="宋体" w:hint="eastAsia"/>
+                <w:kern w:val="0"/>
+                <w:sz w:val="24"/>
+                <w:szCs w:val="24"/>
+              </w:rPr>
+              <w:t>。</w:t>
             </w:r>
           </w:p>
         </w:tc>
@@ -4504,6 +5877,7 @@
                 <w:szCs w:val="24"/>
               </w:rPr>
             </w:pPr>
+            <w:proofErr w:type="spellStart"/>
             <w:r>
               <w:rPr>
                 <w:rFonts w:eastAsiaTheme="minorHAnsi" w:cs="宋体" w:hint="eastAsia"/>
@@ -4524,6 +5898,7 @@
               </w:rPr>
               <w:t>prototype</w:t>
             </w:r>
+            <w:proofErr w:type="spellEnd"/>
             <w:r>
               <w:rPr>
                 <w:rFonts w:ascii="文悦后现代体 (非商业使用) W4-75" w:eastAsia="文悦后现代体 (非商业使用) W4-75" w:hAnsi="文悦后现代体 (非商业使用) W4-75" w:cs="宋体" w:hint="eastAsia"/>
@@ -4656,8 +6031,19 @@
                 <w:sz w:val="24"/>
                 <w:szCs w:val="24"/>
               </w:rPr>
-              <w:t>新对象作为上下文传入父类</w:t>
-            </w:r>
+              <w:t>新对象作为上下文传</w:t>
+            </w:r>
+            <w:proofErr w:type="gramStart"/>
+            <w:r>
+              <w:rPr>
+                <w:rFonts w:ascii="文悦后现代体 (非商业使用) W4-75" w:eastAsia="文悦后现代体 (非商业使用) W4-75" w:hAnsi="文悦后现代体 (非商业使用) W4-75" w:cs="宋体" w:hint="eastAsia"/>
+                <w:kern w:val="0"/>
+                <w:sz w:val="24"/>
+                <w:szCs w:val="24"/>
+              </w:rPr>
+              <w:t>入父类</w:t>
+            </w:r>
+            <w:proofErr w:type="gramEnd"/>
             <w:r>
               <w:rPr>
                 <w:rFonts w:ascii="文悦后现代体 (非商业使用) W4-75" w:eastAsia="文悦后现代体 (非商业使用) W4-75" w:hAnsi="文悦后现代体 (非商业使用) W4-75" w:cs="宋体" w:hint="eastAsia"/>
@@ -4674,16 +6060,56 @@
                 <w:sz w:val="24"/>
                 <w:szCs w:val="24"/>
               </w:rPr>
-              <w:t>将新对象链接到父类默认的prototype对象上</w:t>
-            </w:r>
-            <w:r>
-              <w:rPr>
-                <w:rFonts w:ascii="文悦后现代体 (非商业使用) W4-75" w:eastAsia="文悦后现代体 (非商业使用) W4-75" w:hAnsi="文悦后现代体 (非商业使用) W4-75" w:cs="宋体" w:hint="eastAsia"/>
-                <w:kern w:val="0"/>
-                <w:sz w:val="24"/>
-                <w:szCs w:val="24"/>
-              </w:rPr>
-              <w:t>。4、父类返回值赋值给新</w:t>
+              <w:t>将新对象链接到</w:t>
+            </w:r>
+            <w:proofErr w:type="gramStart"/>
+            <w:r>
+              <w:rPr>
+                <w:rFonts w:ascii="文悦后现代体 (非商业使用) W4-75" w:eastAsia="文悦后现代体 (非商业使用) W4-75" w:hAnsi="文悦后现代体 (非商业使用) W4-75" w:cs="宋体" w:hint="eastAsia"/>
+                <w:kern w:val="0"/>
+                <w:sz w:val="24"/>
+                <w:szCs w:val="24"/>
+              </w:rPr>
+              <w:t>父类默认</w:t>
+            </w:r>
+            <w:proofErr w:type="gramEnd"/>
+            <w:r>
+              <w:rPr>
+                <w:rFonts w:ascii="文悦后现代体 (非商业使用) W4-75" w:eastAsia="文悦后现代体 (非商业使用) W4-75" w:hAnsi="文悦后现代体 (非商业使用) W4-75" w:cs="宋体" w:hint="eastAsia"/>
+                <w:kern w:val="0"/>
+                <w:sz w:val="24"/>
+                <w:szCs w:val="24"/>
+              </w:rPr>
+              <w:t>的prototype对象上</w:t>
+            </w:r>
+            <w:r>
+              <w:rPr>
+                <w:rFonts w:ascii="文悦后现代体 (非商业使用) W4-75" w:eastAsia="文悦后现代体 (非商业使用) W4-75" w:hAnsi="文悦后现代体 (非商业使用) W4-75" w:cs="宋体" w:hint="eastAsia"/>
+                <w:kern w:val="0"/>
+                <w:sz w:val="24"/>
+                <w:szCs w:val="24"/>
+              </w:rPr>
+              <w:t>。4、</w:t>
+            </w:r>
+            <w:proofErr w:type="gramStart"/>
+            <w:r>
+              <w:rPr>
+                <w:rFonts w:ascii="文悦后现代体 (非商业使用) W4-75" w:eastAsia="文悦后现代体 (非商业使用) W4-75" w:hAnsi="文悦后现代体 (非商业使用) W4-75" w:cs="宋体" w:hint="eastAsia"/>
+                <w:kern w:val="0"/>
+                <w:sz w:val="24"/>
+                <w:szCs w:val="24"/>
+              </w:rPr>
+              <w:t>父类返回</w:t>
+            </w:r>
+            <w:proofErr w:type="gramEnd"/>
+            <w:r>
+              <w:rPr>
+                <w:rFonts w:ascii="文悦后现代体 (非商业使用) W4-75" w:eastAsia="文悦后现代体 (非商业使用) W4-75" w:hAnsi="文悦后现代体 (非商业使用) W4-75" w:cs="宋体" w:hint="eastAsia"/>
+                <w:kern w:val="0"/>
+                <w:sz w:val="24"/>
+                <w:szCs w:val="24"/>
+              </w:rPr>
+              <w:t>值赋值给新</w:t>
             </w:r>
             <w:r>
               <w:rPr>
@@ -4851,7 +6277,29 @@
                 <w:sz w:val="24"/>
                 <w:szCs w:val="24"/>
               </w:rPr>
-              <w:t xml:space="preserve"> Car(‘benz’);</w:t>
+              <w:t xml:space="preserve"> Car(‘</w:t>
+            </w:r>
+            <w:proofErr w:type="spellStart"/>
+            <w:r>
+              <w:rPr>
+                <w:rFonts w:eastAsiaTheme="minorHAnsi" w:cs="宋体"/>
+                <w:i/>
+                <w:kern w:val="0"/>
+                <w:sz w:val="24"/>
+                <w:szCs w:val="24"/>
+              </w:rPr>
+              <w:t>benz</w:t>
+            </w:r>
+            <w:proofErr w:type="spellEnd"/>
+            <w:r>
+              <w:rPr>
+                <w:rFonts w:eastAsiaTheme="minorHAnsi" w:cs="宋体"/>
+                <w:i/>
+                <w:kern w:val="0"/>
+                <w:sz w:val="24"/>
+                <w:szCs w:val="24"/>
+              </w:rPr>
+              <w:t>’);</w:t>
             </w:r>
             <w:r>
               <w:rPr>
@@ -4912,7 +6360,27 @@
           <w:sz w:val="24"/>
           <w:szCs w:val="24"/>
         </w:rPr>
-        <w:t>new和Object.create的区别</w:t>
+        <w:t>new和</w:t>
+      </w:r>
+      <w:proofErr w:type="spellStart"/>
+      <w:r>
+        <w:rPr>
+          <w:rFonts w:ascii="方正兰亭纤黑_GBK" w:eastAsia="方正兰亭纤黑_GBK" w:hAnsi="宋体" w:cs="宋体"/>
+          <w:kern w:val="0"/>
+          <w:sz w:val="24"/>
+          <w:szCs w:val="24"/>
+        </w:rPr>
+        <w:t>Object.create</w:t>
+      </w:r>
+      <w:proofErr w:type="spellEnd"/>
+      <w:r>
+        <w:rPr>
+          <w:rFonts w:ascii="方正兰亭纤黑_GBK" w:eastAsia="方正兰亭纤黑_GBK" w:hAnsi="宋体" w:cs="宋体"/>
+          <w:kern w:val="0"/>
+          <w:sz w:val="24"/>
+          <w:szCs w:val="24"/>
+        </w:rPr>
+        <w:t>的区别</w:t>
       </w:r>
     </w:p>
     <w:tbl>
@@ -4978,6 +6446,7 @@
               </w:rPr>
               <w:t>和</w:t>
             </w:r>
+            <w:proofErr w:type="spellStart"/>
             <w:r>
               <w:rPr>
                 <w:rFonts w:asciiTheme="majorEastAsia" w:eastAsiaTheme="majorEastAsia" w:hAnsiTheme="majorEastAsia" w:cs="宋体" w:hint="eastAsia"/>
@@ -4996,6 +6465,7 @@
               </w:rPr>
               <w:t>create</w:t>
             </w:r>
+            <w:proofErr w:type="spellEnd"/>
             <w:r>
               <w:rPr>
                 <w:rFonts w:ascii="文悦后现代体 (非商业使用) W4-75" w:eastAsia="文悦后现代体 (非商业使用) W4-75" w:hAnsi="文悦后现代体 (非商业使用) W4-75" w:cs="宋体" w:hint="eastAsia"/>
@@ -5023,6 +6493,7 @@
               </w:rPr>
               <w:t>有构造函数而</w:t>
             </w:r>
+            <w:proofErr w:type="spellStart"/>
             <w:r>
               <w:rPr>
                 <w:rFonts w:asciiTheme="majorEastAsia" w:eastAsiaTheme="majorEastAsia" w:hAnsiTheme="majorEastAsia" w:cs="宋体"/>
@@ -5050,6 +6521,7 @@
               </w:rPr>
               <w:t>.create</w:t>
             </w:r>
+            <w:proofErr w:type="spellEnd"/>
             <w:r>
               <w:rPr>
                 <w:rFonts w:ascii="文悦后现代体 (非商业使用) W4-75" w:eastAsia="文悦后现代体 (非商业使用) W4-75" w:hAnsi="文悦后现代体 (非商业使用) W4-75" w:cs="宋体" w:hint="eastAsia"/>
@@ -5123,6 +6595,7 @@
                 <w:szCs w:val="24"/>
               </w:rPr>
             </w:pPr>
+            <w:proofErr w:type="spellStart"/>
             <w:r>
               <w:rPr>
                 <w:rFonts w:asciiTheme="majorEastAsia" w:eastAsiaTheme="majorEastAsia" w:hAnsiTheme="majorEastAsia" w:cs="宋体"/>
@@ -5150,6 +6623,7 @@
               </w:rPr>
               <w:t>constructor</w:t>
             </w:r>
+            <w:proofErr w:type="spellEnd"/>
             <w:r>
               <w:rPr>
                 <w:rFonts w:ascii="文悦后现代体 (非商业使用) W4-75" w:eastAsia="文悦后现代体 (非商业使用) W4-75" w:hAnsi="文悦后现代体 (非商业使用) W4-75" w:cs="宋体" w:hint="eastAsia"/>
@@ -5195,6 +6669,7 @@
               </w:rPr>
               <w:t>，因为</w:t>
             </w:r>
+            <w:proofErr w:type="spellStart"/>
             <w:r>
               <w:rPr>
                 <w:rFonts w:asciiTheme="majorEastAsia" w:eastAsiaTheme="majorEastAsia" w:hAnsiTheme="majorEastAsia" w:cs="宋体" w:hint="eastAsia"/>
@@ -5222,6 +6697,7 @@
               </w:rPr>
               <w:t>prototype</w:t>
             </w:r>
+            <w:proofErr w:type="spellEnd"/>
             <w:r>
               <w:rPr>
                 <w:rFonts w:ascii="文悦后现代体 (非商业使用) W4-75" w:eastAsia="文悦后现代体 (非商业使用) W4-75" w:hAnsi="文悦后现代体 (非商业使用) W4-75" w:cs="宋体" w:hint="eastAsia"/>
@@ -5376,6 +6852,7 @@
               <w:lastRenderedPageBreak/>
               <w:t>里，不对，在</w:t>
             </w:r>
+            <w:proofErr w:type="spellStart"/>
             <w:r>
               <w:rPr>
                 <w:rFonts w:asciiTheme="majorEastAsia" w:eastAsiaTheme="majorEastAsia" w:hAnsiTheme="majorEastAsia" w:cs="宋体" w:hint="eastAsia"/>
@@ -5403,6 +6880,7 @@
               </w:rPr>
               <w:t>.prototype</w:t>
             </w:r>
+            <w:proofErr w:type="spellEnd"/>
             <w:r>
               <w:rPr>
                 <w:rFonts w:ascii="文悦后现代体 (非商业使用) W4-75" w:eastAsia="文悦后现代体 (非商业使用) W4-75" w:hAnsi="文悦后现代体 (非商业使用) W4-75" w:cs="宋体" w:hint="eastAsia"/>
@@ -5412,6 +6890,7 @@
               </w:rPr>
               <w:t>里。2、</w:t>
             </w:r>
+            <w:proofErr w:type="spellStart"/>
             <w:r>
               <w:rPr>
                 <w:rFonts w:asciiTheme="majorEastAsia" w:eastAsiaTheme="majorEastAsia" w:hAnsiTheme="majorEastAsia" w:cs="宋体" w:hint="eastAsia"/>
@@ -5439,6 +6918,7 @@
               </w:rPr>
               <w:t>prototype</w:t>
             </w:r>
+            <w:proofErr w:type="spellEnd"/>
             <w:r>
               <w:rPr>
                 <w:rFonts w:ascii="文悦后现代体 (非商业使用) W4-75" w:eastAsia="文悦后现代体 (非商业使用) W4-75" w:hAnsi="文悦后现代体 (非商业使用) W4-75" w:cs="宋体" w:hint="eastAsia"/>
@@ -5475,6 +6955,7 @@
               </w:rPr>
               <w:t>有这</w:t>
             </w:r>
+            <w:proofErr w:type="spellStart"/>
             <w:r>
               <w:rPr>
                 <w:rFonts w:asciiTheme="majorEastAsia" w:eastAsiaTheme="majorEastAsia" w:hAnsiTheme="majorEastAsia" w:cs="宋体" w:hint="eastAsia"/>
@@ -5500,7 +6981,17 @@
                 <w:sz w:val="24"/>
                 <w:szCs w:val="24"/>
               </w:rPr>
-              <w:t xml:space="preserve">.prototype.constructor = </w:t>
+              <w:t>.prototype.constructor</w:t>
+            </w:r>
+            <w:proofErr w:type="spellEnd"/>
+            <w:r>
+              <w:rPr>
+                <w:rFonts w:asciiTheme="majorEastAsia" w:eastAsiaTheme="majorEastAsia" w:hAnsiTheme="majorEastAsia" w:cs="宋体"/>
+                <w:kern w:val="0"/>
+                <w:sz w:val="24"/>
+                <w:szCs w:val="24"/>
+              </w:rPr>
+              <w:t xml:space="preserve"> = </w:t>
             </w:r>
             <w:r>
               <w:rPr>
@@ -5529,6 +7020,7 @@
               </w:rPr>
               <w:t>的链接关系，不对，</w:t>
             </w:r>
+            <w:proofErr w:type="spellStart"/>
             <w:r>
               <w:rPr>
                 <w:rFonts w:asciiTheme="majorEastAsia" w:eastAsiaTheme="majorEastAsia" w:hAnsiTheme="majorEastAsia" w:cs="宋体" w:hint="eastAsia"/>
@@ -5556,6 +7048,7 @@
               </w:rPr>
               <w:t>.prototype</w:t>
             </w:r>
+            <w:proofErr w:type="spellEnd"/>
             <w:r>
               <w:rPr>
                 <w:rFonts w:ascii="文悦后现代体 (非商业使用) W4-75" w:eastAsia="文悦后现代体 (非商业使用) W4-75" w:hAnsi="文悦后现代体 (非商业使用) W4-75" w:cs="宋体" w:hint="eastAsia"/>
@@ -5583,6 +7076,7 @@
               </w:rPr>
               <w:t>创建了这种指向关系。</w:t>
             </w:r>
+            <w:proofErr w:type="spellStart"/>
             <w:r>
               <w:rPr>
                 <w:rFonts w:asciiTheme="majorEastAsia" w:eastAsiaTheme="majorEastAsia" w:hAnsiTheme="majorEastAsia" w:cs="宋体" w:hint="eastAsia"/>
@@ -5599,7 +7093,17 @@
                 <w:sz w:val="24"/>
                 <w:szCs w:val="24"/>
               </w:rPr>
-              <w:t>.protoype.constructor = object</w:t>
+              <w:t>.protoype.constructor</w:t>
+            </w:r>
+            <w:proofErr w:type="spellEnd"/>
+            <w:r>
+              <w:rPr>
+                <w:rFonts w:asciiTheme="majorEastAsia" w:eastAsiaTheme="majorEastAsia" w:hAnsiTheme="majorEastAsia" w:cs="宋体"/>
+                <w:kern w:val="0"/>
+                <w:sz w:val="24"/>
+                <w:szCs w:val="24"/>
+              </w:rPr>
+              <w:t xml:space="preserve"> = object</w:t>
             </w:r>
             <w:r>
               <w:rPr>
@@ -5696,7 +7200,27 @@
                 <w:sz w:val="24"/>
                 <w:szCs w:val="24"/>
               </w:rPr>
-              <w:t>这道题目问的有些奇怪，大体上考察的问题：dunder和protype的指向。</w:t>
+              <w:t>这道题目问的有些奇怪，大体上考察的问题：</w:t>
+            </w:r>
+            <w:proofErr w:type="spellStart"/>
+            <w:r>
+              <w:rPr>
+                <w:rFonts w:ascii="文悦后现代体 (非商业使用) W4-75" w:eastAsia="文悦后现代体 (非商业使用) W4-75" w:hAnsi="文悦后现代体 (非商业使用) W4-75" w:cs="宋体" w:hint="eastAsia"/>
+                <w:kern w:val="0"/>
+                <w:sz w:val="24"/>
+                <w:szCs w:val="24"/>
+              </w:rPr>
+              <w:t>dunder</w:t>
+            </w:r>
+            <w:proofErr w:type="spellEnd"/>
+            <w:r>
+              <w:rPr>
+                <w:rFonts w:ascii="文悦后现代体 (非商业使用) W4-75" w:eastAsia="文悦后现代体 (非商业使用) W4-75" w:hAnsi="文悦后现代体 (非商业使用) W4-75" w:cs="宋体" w:hint="eastAsia"/>
+                <w:kern w:val="0"/>
+                <w:sz w:val="24"/>
+                <w:szCs w:val="24"/>
+              </w:rPr>
+              <w:t>和protype的指向。</w:t>
             </w:r>
           </w:p>
           <w:p>
@@ -5864,7 +7388,27 @@
                 <w:sz w:val="24"/>
                 <w:szCs w:val="24"/>
               </w:rPr>
-              <w:t>子类对象通过</w:t>
+              <w:t>子</w:t>
+            </w:r>
+            <w:proofErr w:type="gramStart"/>
+            <w:r>
+              <w:rPr>
+                <w:rFonts w:ascii="文悦后现代体 (非商业使用) W4-75" w:eastAsia="文悦后现代体 (非商业使用) W4-75" w:hAnsi="文悦后现代体 (非商业使用) W4-75" w:cs="宋体" w:hint="eastAsia"/>
+                <w:kern w:val="0"/>
+                <w:sz w:val="24"/>
+                <w:szCs w:val="24"/>
+              </w:rPr>
+              <w:t>类对象</w:t>
+            </w:r>
+            <w:proofErr w:type="gramEnd"/>
+            <w:r>
+              <w:rPr>
+                <w:rFonts w:ascii="文悦后现代体 (非商业使用) W4-75" w:eastAsia="文悦后现代体 (非商业使用) W4-75" w:hAnsi="文悦后现代体 (非商业使用) W4-75" w:cs="宋体" w:hint="eastAsia"/>
+                <w:kern w:val="0"/>
+                <w:sz w:val="24"/>
+                <w:szCs w:val="24"/>
+              </w:rPr>
+              <w:t>通过</w:t>
             </w:r>
             <w:r>
               <w:rPr>
@@ -5884,14 +7428,25 @@
               </w:rPr>
               <w:t>_proto__</w:t>
             </w:r>
-            <w:r>
-              <w:rPr>
-                <w:rFonts w:ascii="文悦后现代体 (非商业使用) W4-75" w:eastAsia="文悦后现代体 (非商业使用) W4-75" w:hAnsi="文悦后现代体 (非商业使用) W4-75" w:cs="宋体" w:hint="eastAsia"/>
-                <w:kern w:val="0"/>
-                <w:sz w:val="24"/>
-                <w:szCs w:val="24"/>
-              </w:rPr>
-              <w:t>指向父类的对象；函数通过</w:t>
+            <w:proofErr w:type="gramStart"/>
+            <w:r>
+              <w:rPr>
+                <w:rFonts w:ascii="文悦后现代体 (非商业使用) W4-75" w:eastAsia="文悦后现代体 (非商业使用) W4-75" w:hAnsi="文悦后现代体 (非商业使用) W4-75" w:cs="宋体" w:hint="eastAsia"/>
+                <w:kern w:val="0"/>
+                <w:sz w:val="24"/>
+                <w:szCs w:val="24"/>
+              </w:rPr>
+              <w:t>指向父类的</w:t>
+            </w:r>
+            <w:proofErr w:type="gramEnd"/>
+            <w:r>
+              <w:rPr>
+                <w:rFonts w:ascii="文悦后现代体 (非商业使用) W4-75" w:eastAsia="文悦后现代体 (非商业使用) W4-75" w:hAnsi="文悦后现代体 (非商业使用) W4-75" w:cs="宋体" w:hint="eastAsia"/>
+                <w:kern w:val="0"/>
+                <w:sz w:val="24"/>
+                <w:szCs w:val="24"/>
+              </w:rPr>
+              <w:t>对象；函数通过</w:t>
             </w:r>
             <w:r>
               <w:rPr>
@@ -6005,14 +7560,25 @@
           <w:szCs w:val="24"/>
         </w:rPr>
       </w:pPr>
-      <w:r>
-        <w:rPr>
-          <w:rFonts w:ascii="方正兰亭纤黑_GBK" w:eastAsia="方正兰亭纤黑_GBK" w:hAnsi="宋体" w:cs="宋体"/>
-          <w:kern w:val="0"/>
-          <w:sz w:val="24"/>
-          <w:szCs w:val="24"/>
-        </w:rPr>
-        <w:t>js的继承？实现方法？</w:t>
+      <w:proofErr w:type="spellStart"/>
+      <w:r>
+        <w:rPr>
+          <w:rFonts w:ascii="方正兰亭纤黑_GBK" w:eastAsia="方正兰亭纤黑_GBK" w:hAnsi="宋体" w:cs="宋体"/>
+          <w:kern w:val="0"/>
+          <w:sz w:val="24"/>
+          <w:szCs w:val="24"/>
+        </w:rPr>
+        <w:t>js</w:t>
+      </w:r>
+      <w:proofErr w:type="spellEnd"/>
+      <w:r>
+        <w:rPr>
+          <w:rFonts w:ascii="方正兰亭纤黑_GBK" w:eastAsia="方正兰亭纤黑_GBK" w:hAnsi="宋体" w:cs="宋体"/>
+          <w:kern w:val="0"/>
+          <w:sz w:val="24"/>
+          <w:szCs w:val="24"/>
+        </w:rPr>
+        <w:t>的继承？实现方法？</w:t>
       </w:r>
     </w:p>
     <w:tbl>
@@ -6076,7 +7642,27 @@
                 <w:sz w:val="24"/>
                 <w:szCs w:val="24"/>
               </w:rPr>
-              <w:t>，只是一层语法糖，本身的机制是委托查找。经典的实现方法是原型类，变体可以使用委托设计模式，ES6中加了class语法糖，但是本质是别人已经把背后特别丑的原型类包了起来而已。</w:t>
+              <w:t>，只是一层语法糖，本身的机制是委托查找。经典的实现方法是原型类，变体可以使用委托设计模式，ES6中加了class语法糖，但是本质是别人已经把背后特别丑的</w:t>
+            </w:r>
+            <w:proofErr w:type="gramStart"/>
+            <w:r>
+              <w:rPr>
+                <w:rFonts w:ascii="文悦后现代体 (非商业使用) W4-75" w:eastAsia="文悦后现代体 (非商业使用) W4-75" w:hAnsi="文悦后现代体 (非商业使用) W4-75" w:cs="宋体" w:hint="eastAsia"/>
+                <w:kern w:val="0"/>
+                <w:sz w:val="24"/>
+                <w:szCs w:val="24"/>
+              </w:rPr>
+              <w:t>原型类包了</w:t>
+            </w:r>
+            <w:proofErr w:type="gramEnd"/>
+            <w:r>
+              <w:rPr>
+                <w:rFonts w:ascii="文悦后现代体 (非商业使用) W4-75" w:eastAsia="文悦后现代体 (非商业使用) W4-75" w:hAnsi="文悦后现代体 (非商业使用) W4-75" w:cs="宋体" w:hint="eastAsia"/>
+                <w:kern w:val="0"/>
+                <w:sz w:val="24"/>
+                <w:szCs w:val="24"/>
+              </w:rPr>
+              <w:t>起来而已。</w:t>
             </w:r>
           </w:p>
           <w:p>
@@ -6279,14 +7865,45 @@
           <w:szCs w:val="24"/>
         </w:rPr>
       </w:pPr>
-      <w:r>
-        <w:rPr>
-          <w:rFonts w:ascii="方正兰亭纤黑_GBK" w:eastAsia="方正兰亭纤黑_GBK" w:hAnsi="宋体" w:cs="宋体"/>
-          <w:kern w:val="0"/>
-          <w:sz w:val="24"/>
-          <w:szCs w:val="24"/>
-        </w:rPr>
-        <w:t>js设计模式知道哪些，单例详细说</w:t>
+      <w:proofErr w:type="spellStart"/>
+      <w:r>
+        <w:rPr>
+          <w:rFonts w:ascii="方正兰亭纤黑_GBK" w:eastAsia="方正兰亭纤黑_GBK" w:hAnsi="宋体" w:cs="宋体"/>
+          <w:kern w:val="0"/>
+          <w:sz w:val="24"/>
+          <w:szCs w:val="24"/>
+        </w:rPr>
+        <w:t>js</w:t>
+      </w:r>
+      <w:proofErr w:type="spellEnd"/>
+      <w:r>
+        <w:rPr>
+          <w:rFonts w:ascii="方正兰亭纤黑_GBK" w:eastAsia="方正兰亭纤黑_GBK" w:hAnsi="宋体" w:cs="宋体"/>
+          <w:kern w:val="0"/>
+          <w:sz w:val="24"/>
+          <w:szCs w:val="24"/>
+        </w:rPr>
+        <w:t>设计模式知道哪些，</w:t>
+      </w:r>
+      <w:proofErr w:type="gramStart"/>
+      <w:r>
+        <w:rPr>
+          <w:rFonts w:ascii="方正兰亭纤黑_GBK" w:eastAsia="方正兰亭纤黑_GBK" w:hAnsi="宋体" w:cs="宋体"/>
+          <w:kern w:val="0"/>
+          <w:sz w:val="24"/>
+          <w:szCs w:val="24"/>
+        </w:rPr>
+        <w:t>单例详细</w:t>
+      </w:r>
+      <w:proofErr w:type="gramEnd"/>
+      <w:r>
+        <w:rPr>
+          <w:rFonts w:ascii="方正兰亭纤黑_GBK" w:eastAsia="方正兰亭纤黑_GBK" w:hAnsi="宋体" w:cs="宋体"/>
+          <w:kern w:val="0"/>
+          <w:sz w:val="24"/>
+          <w:szCs w:val="24"/>
+        </w:rPr>
+        <w:t>说</w:t>
       </w:r>
     </w:p>
     <w:p>
@@ -6386,8 +8003,21 @@
           <w:szCs w:val="24"/>
           <w:highlight w:val="lightGray"/>
         </w:rPr>
-        <w:t>·jsth</w:t>
-      </w:r>
+        <w:t>·</w:t>
+      </w:r>
+      <w:proofErr w:type="spellStart"/>
+      <w:r>
+        <w:rPr>
+          <w:rFonts w:ascii="方正兰亭纤黑_GBK" w:eastAsia="方正兰亭纤黑_GBK" w:hAnsi="Symbol" w:cs="宋体" w:hint="eastAsia"/>
+          <w:b/>
+          <w:kern w:val="0"/>
+          <w:sz w:val="24"/>
+          <w:szCs w:val="24"/>
+          <w:highlight w:val="lightGray"/>
+        </w:rPr>
+        <w:t>jsth</w:t>
+      </w:r>
+      <w:proofErr w:type="spellEnd"/>
     </w:p>
     <w:p>
       <w:pPr>
@@ -6458,15 +8088,37 @@
           <w:szCs w:val="24"/>
         </w:rPr>
       </w:pPr>
-      <w:r>
-        <w:rPr>
-          <w:rFonts w:ascii="方正兰亭纤黑_GBK" w:eastAsia="方正兰亭纤黑_GBK" w:hAnsi="宋体" w:cs="宋体"/>
-          <w:kern w:val="0"/>
-          <w:sz w:val="24"/>
-          <w:szCs w:val="24"/>
-        </w:rPr>
-        <w:t>js如何实现一个栈</w:t>
-      </w:r>
+      <w:proofErr w:type="spellStart"/>
+      <w:r>
+        <w:rPr>
+          <w:rFonts w:ascii="方正兰亭纤黑_GBK" w:eastAsia="方正兰亭纤黑_GBK" w:hAnsi="宋体" w:cs="宋体"/>
+          <w:kern w:val="0"/>
+          <w:sz w:val="24"/>
+          <w:szCs w:val="24"/>
+        </w:rPr>
+        <w:t>js</w:t>
+      </w:r>
+      <w:proofErr w:type="spellEnd"/>
+      <w:r>
+        <w:rPr>
+          <w:rFonts w:ascii="方正兰亭纤黑_GBK" w:eastAsia="方正兰亭纤黑_GBK" w:hAnsi="宋体" w:cs="宋体"/>
+          <w:kern w:val="0"/>
+          <w:sz w:val="24"/>
+          <w:szCs w:val="24"/>
+        </w:rPr>
+        <w:t>如何实现一个</w:t>
+      </w:r>
+      <w:proofErr w:type="gramStart"/>
+      <w:r>
+        <w:rPr>
+          <w:rFonts w:ascii="方正兰亭纤黑_GBK" w:eastAsia="方正兰亭纤黑_GBK" w:hAnsi="宋体" w:cs="宋体"/>
+          <w:kern w:val="0"/>
+          <w:sz w:val="24"/>
+          <w:szCs w:val="24"/>
+        </w:rPr>
+        <w:t>栈</w:t>
+      </w:r>
+      <w:proofErr w:type="gramEnd"/>
     </w:p>
     <w:p>
       <w:pPr>
@@ -6517,7 +8169,27 @@
           <w:sz w:val="24"/>
           <w:szCs w:val="24"/>
         </w:rPr>
-        <w:t>线程的哪些资源共享，哪些资源不共享</w:t>
+        <w:t>线程的哪些资源共享，哪些资源</w:t>
+      </w:r>
+      <w:proofErr w:type="gramStart"/>
+      <w:r>
+        <w:rPr>
+          <w:rFonts w:ascii="方正兰亭纤黑_GBK" w:eastAsia="方正兰亭纤黑_GBK" w:hAnsi="宋体" w:cs="宋体"/>
+          <w:kern w:val="0"/>
+          <w:sz w:val="24"/>
+          <w:szCs w:val="24"/>
+        </w:rPr>
+        <w:t>不</w:t>
+      </w:r>
+      <w:proofErr w:type="gramEnd"/>
+      <w:r>
+        <w:rPr>
+          <w:rFonts w:ascii="方正兰亭纤黑_GBK" w:eastAsia="方正兰亭纤黑_GBK" w:hAnsi="宋体" w:cs="宋体"/>
+          <w:kern w:val="0"/>
+          <w:sz w:val="24"/>
+          <w:szCs w:val="24"/>
+        </w:rPr>
+        <w:t>共享</w:t>
       </w:r>
     </w:p>
     <w:p>
@@ -6647,7 +8319,47 @@
           <w:sz w:val="24"/>
           <w:szCs w:val="24"/>
         </w:rPr>
-        <w:t>如果给a,b,c,d四个时间，执行时间分别为1，2，3，4，怎么样做才能在abc都在执行完后再执行d，除了使用promise还能使用什么方法</w:t>
+        <w:t>如果给</w:t>
+      </w:r>
+      <w:proofErr w:type="spellStart"/>
+      <w:r>
+        <w:rPr>
+          <w:rFonts w:ascii="方正兰亭纤黑_GBK" w:eastAsia="方正兰亭纤黑_GBK" w:hAnsi="宋体" w:cs="宋体"/>
+          <w:kern w:val="0"/>
+          <w:sz w:val="24"/>
+          <w:szCs w:val="24"/>
+        </w:rPr>
+        <w:t>a,b,c,d</w:t>
+      </w:r>
+      <w:proofErr w:type="spellEnd"/>
+      <w:r>
+        <w:rPr>
+          <w:rFonts w:ascii="方正兰亭纤黑_GBK" w:eastAsia="方正兰亭纤黑_GBK" w:hAnsi="宋体" w:cs="宋体"/>
+          <w:kern w:val="0"/>
+          <w:sz w:val="24"/>
+          <w:szCs w:val="24"/>
+        </w:rPr>
+        <w:t>四个时间，执行时间分别为1，2，3，4，怎么样做才能在</w:t>
+      </w:r>
+      <w:proofErr w:type="spellStart"/>
+      <w:r>
+        <w:rPr>
+          <w:rFonts w:ascii="方正兰亭纤黑_GBK" w:eastAsia="方正兰亭纤黑_GBK" w:hAnsi="宋体" w:cs="宋体"/>
+          <w:kern w:val="0"/>
+          <w:sz w:val="24"/>
+          <w:szCs w:val="24"/>
+        </w:rPr>
+        <w:t>abc</w:t>
+      </w:r>
+      <w:proofErr w:type="spellEnd"/>
+      <w:r>
+        <w:rPr>
+          <w:rFonts w:ascii="方正兰亭纤黑_GBK" w:eastAsia="方正兰亭纤黑_GBK" w:hAnsi="宋体" w:cs="宋体"/>
+          <w:kern w:val="0"/>
+          <w:sz w:val="24"/>
+          <w:szCs w:val="24"/>
+        </w:rPr>
+        <w:t>都在执行完后再执行d，除了使用promise还能使用什么方法</w:t>
       </w:r>
     </w:p>
     <w:p>
@@ -6673,7 +8385,27 @@
           <w:sz w:val="24"/>
           <w:szCs w:val="24"/>
         </w:rPr>
-        <w:t>观察者模式如何实现</w:t>
+        <w:t>观察</w:t>
+      </w:r>
+      <w:proofErr w:type="gramStart"/>
+      <w:r>
+        <w:rPr>
+          <w:rFonts w:ascii="方正兰亭纤黑_GBK" w:eastAsia="方正兰亭纤黑_GBK" w:hAnsi="宋体" w:cs="宋体"/>
+          <w:kern w:val="0"/>
+          <w:sz w:val="24"/>
+          <w:szCs w:val="24"/>
+        </w:rPr>
+        <w:t>者模式</w:t>
+      </w:r>
+      <w:proofErr w:type="gramEnd"/>
+      <w:r>
+        <w:rPr>
+          <w:rFonts w:ascii="方正兰亭纤黑_GBK" w:eastAsia="方正兰亭纤黑_GBK" w:hAnsi="宋体" w:cs="宋体"/>
+          <w:kern w:val="0"/>
+          <w:sz w:val="24"/>
+          <w:szCs w:val="24"/>
+        </w:rPr>
+        <w:t>如何实现</w:t>
       </w:r>
     </w:p>
     <w:p>
@@ -6718,14 +8450,25 @@
           <w:szCs w:val="24"/>
         </w:rPr>
       </w:pPr>
-      <w:r>
-        <w:rPr>
-          <w:rFonts w:ascii="方正兰亭纤黑_GBK" w:eastAsia="方正兰亭纤黑_GBK" w:hAnsi="宋体" w:cs="宋体"/>
-          <w:kern w:val="0"/>
-          <w:sz w:val="24"/>
-          <w:szCs w:val="24"/>
-        </w:rPr>
-        <w:t>settimeout异步</w:t>
+      <w:proofErr w:type="spellStart"/>
+      <w:r>
+        <w:rPr>
+          <w:rFonts w:ascii="方正兰亭纤黑_GBK" w:eastAsia="方正兰亭纤黑_GBK" w:hAnsi="宋体" w:cs="宋体"/>
+          <w:kern w:val="0"/>
+          <w:sz w:val="24"/>
+          <w:szCs w:val="24"/>
+        </w:rPr>
+        <w:t>settimeout</w:t>
+      </w:r>
+      <w:proofErr w:type="spellEnd"/>
+      <w:r>
+        <w:rPr>
+          <w:rFonts w:ascii="方正兰亭纤黑_GBK" w:eastAsia="方正兰亭纤黑_GBK" w:hAnsi="宋体" w:cs="宋体"/>
+          <w:kern w:val="0"/>
+          <w:sz w:val="24"/>
+          <w:szCs w:val="24"/>
+        </w:rPr>
+        <w:t>异步</w:t>
       </w:r>
     </w:p>
     <w:p>
@@ -6751,7 +8494,27 @@
           <w:sz w:val="24"/>
           <w:szCs w:val="24"/>
         </w:rPr>
-        <w:t>函数节流和函数防抖知道吗，区别是什么</w:t>
+        <w:t>函数节流和函数防</w:t>
+      </w:r>
+      <w:proofErr w:type="gramStart"/>
+      <w:r>
+        <w:rPr>
+          <w:rFonts w:ascii="方正兰亭纤黑_GBK" w:eastAsia="方正兰亭纤黑_GBK" w:hAnsi="宋体" w:cs="宋体"/>
+          <w:kern w:val="0"/>
+          <w:sz w:val="24"/>
+          <w:szCs w:val="24"/>
+        </w:rPr>
+        <w:t>抖知道</w:t>
+      </w:r>
+      <w:proofErr w:type="gramEnd"/>
+      <w:r>
+        <w:rPr>
+          <w:rFonts w:ascii="方正兰亭纤黑_GBK" w:eastAsia="方正兰亭纤黑_GBK" w:hAnsi="宋体" w:cs="宋体"/>
+          <w:kern w:val="0"/>
+          <w:sz w:val="24"/>
+          <w:szCs w:val="24"/>
+        </w:rPr>
+        <w:t>吗，区别是什么</w:t>
       </w:r>
     </w:p>
     <w:p>
@@ -6849,8 +8612,21 @@
           <w:szCs w:val="24"/>
           <w:highlight w:val="lightGray"/>
         </w:rPr>
-        <w:t>·jssu</w:t>
-      </w:r>
+        <w:t>·</w:t>
+      </w:r>
+      <w:proofErr w:type="spellStart"/>
+      <w:r>
+        <w:rPr>
+          <w:rFonts w:ascii="方正兰亭纤黑_GBK" w:eastAsia="方正兰亭纤黑_GBK" w:hAnsi="Symbol" w:cs="宋体" w:hint="eastAsia"/>
+          <w:b/>
+          <w:kern w:val="0"/>
+          <w:sz w:val="24"/>
+          <w:szCs w:val="24"/>
+          <w:highlight w:val="lightGray"/>
+        </w:rPr>
+        <w:t>jssu</w:t>
+      </w:r>
+      <w:proofErr w:type="spellEnd"/>
     </w:p>
     <w:p>
       <w:pPr>
@@ -6912,14 +8688,45 @@
         </w:rPr>
         <w:t>，</w:t>
       </w:r>
-      <w:r>
-        <w:rPr>
-          <w:rFonts w:ascii="方正兰亭纤黑_GBK" w:eastAsia="方正兰亭纤黑_GBK" w:hAnsi="宋体" w:cs="宋体"/>
-          <w:kern w:val="0"/>
-          <w:sz w:val="24"/>
-          <w:szCs w:val="24"/>
-        </w:rPr>
-        <w:t>preventDefault和stopPropagation的区别</w:t>
+      <w:proofErr w:type="spellStart"/>
+      <w:r>
+        <w:rPr>
+          <w:rFonts w:ascii="方正兰亭纤黑_GBK" w:eastAsia="方正兰亭纤黑_GBK" w:hAnsi="宋体" w:cs="宋体"/>
+          <w:kern w:val="0"/>
+          <w:sz w:val="24"/>
+          <w:szCs w:val="24"/>
+        </w:rPr>
+        <w:t>preventDefault</w:t>
+      </w:r>
+      <w:proofErr w:type="spellEnd"/>
+      <w:r>
+        <w:rPr>
+          <w:rFonts w:ascii="方正兰亭纤黑_GBK" w:eastAsia="方正兰亭纤黑_GBK" w:hAnsi="宋体" w:cs="宋体"/>
+          <w:kern w:val="0"/>
+          <w:sz w:val="24"/>
+          <w:szCs w:val="24"/>
+        </w:rPr>
+        <w:t>和</w:t>
+      </w:r>
+      <w:proofErr w:type="spellStart"/>
+      <w:r>
+        <w:rPr>
+          <w:rFonts w:ascii="方正兰亭纤黑_GBK" w:eastAsia="方正兰亭纤黑_GBK" w:hAnsi="宋体" w:cs="宋体"/>
+          <w:kern w:val="0"/>
+          <w:sz w:val="24"/>
+          <w:szCs w:val="24"/>
+        </w:rPr>
+        <w:t>stopPropagation</w:t>
+      </w:r>
+      <w:proofErr w:type="spellEnd"/>
+      <w:r>
+        <w:rPr>
+          <w:rFonts w:ascii="方正兰亭纤黑_GBK" w:eastAsia="方正兰亭纤黑_GBK" w:hAnsi="宋体" w:cs="宋体"/>
+          <w:kern w:val="0"/>
+          <w:sz w:val="24"/>
+          <w:szCs w:val="24"/>
+        </w:rPr>
+        <w:t>的区别</w:t>
       </w:r>
     </w:p>
     <w:p>
@@ -7121,14 +8928,25 @@
           <w:szCs w:val="24"/>
         </w:rPr>
       </w:pPr>
-      <w:r>
-        <w:rPr>
-          <w:rFonts w:ascii="方正兰亭纤黑_GBK" w:eastAsia="方正兰亭纤黑_GBK" w:hAnsi="宋体" w:cs="宋体"/>
-          <w:kern w:val="0"/>
-          <w:sz w:val="24"/>
-          <w:szCs w:val="24"/>
-        </w:rPr>
-        <w:t>给数字加千位分隔符</w:t>
+      <w:proofErr w:type="gramStart"/>
+      <w:r>
+        <w:rPr>
+          <w:rFonts w:ascii="方正兰亭纤黑_GBK" w:eastAsia="方正兰亭纤黑_GBK" w:hAnsi="宋体" w:cs="宋体"/>
+          <w:kern w:val="0"/>
+          <w:sz w:val="24"/>
+          <w:szCs w:val="24"/>
+        </w:rPr>
+        <w:t>给数字</w:t>
+      </w:r>
+      <w:proofErr w:type="gramEnd"/>
+      <w:r>
+        <w:rPr>
+          <w:rFonts w:ascii="方正兰亭纤黑_GBK" w:eastAsia="方正兰亭纤黑_GBK" w:hAnsi="宋体" w:cs="宋体"/>
+          <w:kern w:val="0"/>
+          <w:sz w:val="24"/>
+          <w:szCs w:val="24"/>
+        </w:rPr>
+        <w:t>加千位分隔符</w:t>
       </w:r>
     </w:p>
     <w:p>
@@ -7403,14 +9221,25 @@
           <w:szCs w:val="24"/>
         </w:rPr>
       </w:pPr>
-      <w:r>
-        <w:rPr>
-          <w:rFonts w:ascii="方正兰亭纤黑_GBK" w:eastAsia="方正兰亭纤黑_GBK" w:hAnsi="宋体" w:cs="宋体"/>
-          <w:kern w:val="0"/>
-          <w:sz w:val="24"/>
-          <w:szCs w:val="24"/>
-        </w:rPr>
-        <w:t>localStorage存储数据格式是什么</w:t>
+      <w:proofErr w:type="spellStart"/>
+      <w:r>
+        <w:rPr>
+          <w:rFonts w:ascii="方正兰亭纤黑_GBK" w:eastAsia="方正兰亭纤黑_GBK" w:hAnsi="宋体" w:cs="宋体"/>
+          <w:kern w:val="0"/>
+          <w:sz w:val="24"/>
+          <w:szCs w:val="24"/>
+        </w:rPr>
+        <w:t>localStorage</w:t>
+      </w:r>
+      <w:proofErr w:type="spellEnd"/>
+      <w:r>
+        <w:rPr>
+          <w:rFonts w:ascii="方正兰亭纤黑_GBK" w:eastAsia="方正兰亭纤黑_GBK" w:hAnsi="宋体" w:cs="宋体"/>
+          <w:kern w:val="0"/>
+          <w:sz w:val="24"/>
+          <w:szCs w:val="24"/>
+        </w:rPr>
+        <w:t>存储数据格式是什么</w:t>
       </w:r>
     </w:p>
     <w:p>
@@ -7436,8 +9265,19 @@
           <w:sz w:val="24"/>
           <w:szCs w:val="24"/>
         </w:rPr>
-        <w:t>怎么样把一个数组存进localSorage</w:t>
-      </w:r>
+        <w:t>怎么样把一个数组存进</w:t>
+      </w:r>
+      <w:proofErr w:type="spellStart"/>
+      <w:r>
+        <w:rPr>
+          <w:rFonts w:ascii="方正兰亭纤黑_GBK" w:eastAsia="方正兰亭纤黑_GBK" w:hAnsi="宋体" w:cs="宋体"/>
+          <w:kern w:val="0"/>
+          <w:sz w:val="24"/>
+          <w:szCs w:val="24"/>
+        </w:rPr>
+        <w:t>localSorage</w:t>
+      </w:r>
+      <w:proofErr w:type="spellEnd"/>
     </w:p>
     <w:p>
       <w:pPr>
@@ -7455,14 +9295,25 @@
           <w:szCs w:val="24"/>
         </w:rPr>
       </w:pPr>
-      <w:r>
-        <w:rPr>
-          <w:rFonts w:ascii="方正兰亭纤黑_GBK" w:eastAsia="方正兰亭纤黑_GBK" w:hAnsi="宋体" w:cs="宋体"/>
-          <w:kern w:val="0"/>
-          <w:sz w:val="24"/>
-          <w:szCs w:val="24"/>
-        </w:rPr>
-        <w:t>localstorage和cookie的区别，如何设置cookie</w:t>
+      <w:proofErr w:type="spellStart"/>
+      <w:r>
+        <w:rPr>
+          <w:rFonts w:ascii="方正兰亭纤黑_GBK" w:eastAsia="方正兰亭纤黑_GBK" w:hAnsi="宋体" w:cs="宋体"/>
+          <w:kern w:val="0"/>
+          <w:sz w:val="24"/>
+          <w:szCs w:val="24"/>
+        </w:rPr>
+        <w:t>localstorage</w:t>
+      </w:r>
+      <w:proofErr w:type="spellEnd"/>
+      <w:r>
+        <w:rPr>
+          <w:rFonts w:ascii="方正兰亭纤黑_GBK" w:eastAsia="方正兰亭纤黑_GBK" w:hAnsi="宋体" w:cs="宋体"/>
+          <w:kern w:val="0"/>
+          <w:sz w:val="24"/>
+          <w:szCs w:val="24"/>
+        </w:rPr>
+        <w:t>和cookie的区别，如何设置cookie</w:t>
       </w:r>
     </w:p>
     <w:p>
@@ -7514,7 +9365,27 @@
           <w:sz w:val="24"/>
           <w:szCs w:val="24"/>
         </w:rPr>
-        <w:t>加入访问A.com存进了一个cookie，在另外一个页面用ajax向A的域名发请求会携带cookie吗</w:t>
+        <w:t>加入访问A.com存进了一个cookie，在另外一个页面用ajax向A的</w:t>
+      </w:r>
+      <w:proofErr w:type="gramStart"/>
+      <w:r>
+        <w:rPr>
+          <w:rFonts w:ascii="方正兰亭纤黑_GBK" w:eastAsia="方正兰亭纤黑_GBK" w:hAnsi="宋体" w:cs="宋体"/>
+          <w:kern w:val="0"/>
+          <w:sz w:val="24"/>
+          <w:szCs w:val="24"/>
+        </w:rPr>
+        <w:t>域名发</w:t>
+      </w:r>
+      <w:proofErr w:type="gramEnd"/>
+      <w:r>
+        <w:rPr>
+          <w:rFonts w:ascii="方正兰亭纤黑_GBK" w:eastAsia="方正兰亭纤黑_GBK" w:hAnsi="宋体" w:cs="宋体"/>
+          <w:kern w:val="0"/>
+          <w:sz w:val="24"/>
+          <w:szCs w:val="24"/>
+        </w:rPr>
+        <w:t>请求会携带cookie吗</w:t>
       </w:r>
     </w:p>
     <w:p>
@@ -7533,14 +9404,25 @@
           <w:szCs w:val="24"/>
         </w:rPr>
       </w:pPr>
-      <w:r>
-        <w:rPr>
-          <w:rFonts w:ascii="方正兰亭纤黑_GBK" w:eastAsia="方正兰亭纤黑_GBK" w:hAnsi="宋体" w:cs="宋体"/>
-          <w:kern w:val="0"/>
-          <w:sz w:val="24"/>
-          <w:szCs w:val="24"/>
-        </w:rPr>
-        <w:t>jsonp是如何实现的</w:t>
+      <w:proofErr w:type="spellStart"/>
+      <w:r>
+        <w:rPr>
+          <w:rFonts w:ascii="方正兰亭纤黑_GBK" w:eastAsia="方正兰亭纤黑_GBK" w:hAnsi="宋体" w:cs="宋体"/>
+          <w:kern w:val="0"/>
+          <w:sz w:val="24"/>
+          <w:szCs w:val="24"/>
+        </w:rPr>
+        <w:t>jsonp</w:t>
+      </w:r>
+      <w:proofErr w:type="spellEnd"/>
+      <w:r>
+        <w:rPr>
+          <w:rFonts w:ascii="方正兰亭纤黑_GBK" w:eastAsia="方正兰亭纤黑_GBK" w:hAnsi="宋体" w:cs="宋体"/>
+          <w:kern w:val="0"/>
+          <w:sz w:val="24"/>
+          <w:szCs w:val="24"/>
+        </w:rPr>
+        <w:t>是如何实现的</w:t>
       </w:r>
     </w:p>
     <w:p>
@@ -8038,14 +9920,25 @@
           <w:szCs w:val="24"/>
         </w:rPr>
       </w:pPr>
-      <w:r>
-        <w:rPr>
-          <w:rFonts w:ascii="方正兰亭纤黑_GBK" w:eastAsia="方正兰亭纤黑_GBK" w:hAnsi="宋体" w:cs="宋体"/>
-          <w:kern w:val="0"/>
-          <w:sz w:val="24"/>
-          <w:szCs w:val="24"/>
-        </w:rPr>
-        <w:t>webkit内核渲染页面过程</w:t>
+      <w:proofErr w:type="spellStart"/>
+      <w:r>
+        <w:rPr>
+          <w:rFonts w:ascii="方正兰亭纤黑_GBK" w:eastAsia="方正兰亭纤黑_GBK" w:hAnsi="宋体" w:cs="宋体"/>
+          <w:kern w:val="0"/>
+          <w:sz w:val="24"/>
+          <w:szCs w:val="24"/>
+        </w:rPr>
+        <w:t>webkit</w:t>
+      </w:r>
+      <w:proofErr w:type="spellEnd"/>
+      <w:r>
+        <w:rPr>
+          <w:rFonts w:ascii="方正兰亭纤黑_GBK" w:eastAsia="方正兰亭纤黑_GBK" w:hAnsi="宋体" w:cs="宋体"/>
+          <w:kern w:val="0"/>
+          <w:sz w:val="24"/>
+          <w:szCs w:val="24"/>
+        </w:rPr>
+        <w:t>内核渲染页面过程</w:t>
       </w:r>
     </w:p>
     <w:p>
@@ -8574,14 +10467,25 @@
           <w:szCs w:val="24"/>
         </w:rPr>
       </w:pPr>
-      <w:r>
-        <w:rPr>
-          <w:rFonts w:ascii="方正兰亭纤黑_GBK" w:eastAsia="方正兰亭纤黑_GBK" w:hAnsi="宋体" w:cs="宋体"/>
-          <w:kern w:val="0"/>
-          <w:sz w:val="24"/>
-          <w:szCs w:val="24"/>
-        </w:rPr>
-        <w:t>vue的特点</w:t>
+      <w:proofErr w:type="spellStart"/>
+      <w:r>
+        <w:rPr>
+          <w:rFonts w:ascii="方正兰亭纤黑_GBK" w:eastAsia="方正兰亭纤黑_GBK" w:hAnsi="宋体" w:cs="宋体"/>
+          <w:kern w:val="0"/>
+          <w:sz w:val="24"/>
+          <w:szCs w:val="24"/>
+        </w:rPr>
+        <w:t>vue</w:t>
+      </w:r>
+      <w:proofErr w:type="spellEnd"/>
+      <w:r>
+        <w:rPr>
+          <w:rFonts w:ascii="方正兰亭纤黑_GBK" w:eastAsia="方正兰亭纤黑_GBK" w:hAnsi="宋体" w:cs="宋体"/>
+          <w:kern w:val="0"/>
+          <w:sz w:val="24"/>
+          <w:szCs w:val="24"/>
+        </w:rPr>
+        <w:t>的特点</w:t>
       </w:r>
     </w:p>
     <w:p>
@@ -8608,7 +10512,27 @@
           <w:sz w:val="24"/>
           <w:szCs w:val="24"/>
         </w:rPr>
-        <w:t>jQuery和vue的区别</w:t>
+        <w:t>jQuery和</w:t>
+      </w:r>
+      <w:proofErr w:type="spellStart"/>
+      <w:r>
+        <w:rPr>
+          <w:rFonts w:ascii="方正兰亭纤黑_GBK" w:eastAsia="方正兰亭纤黑_GBK" w:hAnsi="宋体" w:cs="宋体"/>
+          <w:kern w:val="0"/>
+          <w:sz w:val="24"/>
+          <w:szCs w:val="24"/>
+        </w:rPr>
+        <w:t>vue</w:t>
+      </w:r>
+      <w:proofErr w:type="spellEnd"/>
+      <w:r>
+        <w:rPr>
+          <w:rFonts w:ascii="方正兰亭纤黑_GBK" w:eastAsia="方正兰亭纤黑_GBK" w:hAnsi="宋体" w:cs="宋体"/>
+          <w:kern w:val="0"/>
+          <w:sz w:val="24"/>
+          <w:szCs w:val="24"/>
+        </w:rPr>
+        <w:t>的区别</w:t>
       </w:r>
     </w:p>
     <w:p>
@@ -8655,14 +10579,25 @@
           <w:szCs w:val="24"/>
         </w:rPr>
       </w:pPr>
-      <w:r>
-        <w:rPr>
-          <w:rFonts w:ascii="方正兰亭纤黑_GBK" w:eastAsia="方正兰亭纤黑_GBK" w:hAnsi="宋体" w:cs="宋体"/>
-          <w:kern w:val="0"/>
-          <w:sz w:val="24"/>
-          <w:szCs w:val="24"/>
-        </w:rPr>
-        <w:t>vue跨组件通信实现</w:t>
+      <w:proofErr w:type="spellStart"/>
+      <w:r>
+        <w:rPr>
+          <w:rFonts w:ascii="方正兰亭纤黑_GBK" w:eastAsia="方正兰亭纤黑_GBK" w:hAnsi="宋体" w:cs="宋体"/>
+          <w:kern w:val="0"/>
+          <w:sz w:val="24"/>
+          <w:szCs w:val="24"/>
+        </w:rPr>
+        <w:t>vue</w:t>
+      </w:r>
+      <w:proofErr w:type="spellEnd"/>
+      <w:r>
+        <w:rPr>
+          <w:rFonts w:ascii="方正兰亭纤黑_GBK" w:eastAsia="方正兰亭纤黑_GBK" w:hAnsi="宋体" w:cs="宋体"/>
+          <w:kern w:val="0"/>
+          <w:sz w:val="24"/>
+          <w:szCs w:val="24"/>
+        </w:rPr>
+        <w:t>跨组件通信实现</w:t>
       </w:r>
     </w:p>
     <w:p>
@@ -8682,14 +10617,25 @@
           <w:szCs w:val="24"/>
         </w:rPr>
       </w:pPr>
-      <w:r>
-        <w:rPr>
-          <w:rFonts w:ascii="方正兰亭纤黑_GBK" w:eastAsia="方正兰亭纤黑_GBK" w:hAnsi="宋体" w:cs="宋体"/>
-          <w:kern w:val="0"/>
-          <w:sz w:val="24"/>
-          <w:szCs w:val="24"/>
-        </w:rPr>
-        <w:t>vue怎么样实现数组绑定</w:t>
+      <w:proofErr w:type="spellStart"/>
+      <w:r>
+        <w:rPr>
+          <w:rFonts w:ascii="方正兰亭纤黑_GBK" w:eastAsia="方正兰亭纤黑_GBK" w:hAnsi="宋体" w:cs="宋体"/>
+          <w:kern w:val="0"/>
+          <w:sz w:val="24"/>
+          <w:szCs w:val="24"/>
+        </w:rPr>
+        <w:t>vue</w:t>
+      </w:r>
+      <w:proofErr w:type="spellEnd"/>
+      <w:r>
+        <w:rPr>
+          <w:rFonts w:ascii="方正兰亭纤黑_GBK" w:eastAsia="方正兰亭纤黑_GBK" w:hAnsi="宋体" w:cs="宋体"/>
+          <w:kern w:val="0"/>
+          <w:sz w:val="24"/>
+          <w:szCs w:val="24"/>
+        </w:rPr>
+        <w:t>怎么样实现数组绑定</w:t>
       </w:r>
     </w:p>
     <w:p>
@@ -8709,14 +10655,45 @@
           <w:szCs w:val="24"/>
         </w:rPr>
       </w:pPr>
-      <w:r>
-        <w:rPr>
-          <w:rFonts w:ascii="方正兰亭纤黑_GBK" w:eastAsia="方正兰亭纤黑_GBK" w:hAnsi="宋体" w:cs="宋体"/>
-          <w:kern w:val="0"/>
-          <w:sz w:val="24"/>
-          <w:szCs w:val="24"/>
-        </w:rPr>
-        <w:t>vue双向绑定原理，vue-loader做了什么</w:t>
+      <w:proofErr w:type="spellStart"/>
+      <w:r>
+        <w:rPr>
+          <w:rFonts w:ascii="方正兰亭纤黑_GBK" w:eastAsia="方正兰亭纤黑_GBK" w:hAnsi="宋体" w:cs="宋体"/>
+          <w:kern w:val="0"/>
+          <w:sz w:val="24"/>
+          <w:szCs w:val="24"/>
+        </w:rPr>
+        <w:t>vue</w:t>
+      </w:r>
+      <w:proofErr w:type="spellEnd"/>
+      <w:r>
+        <w:rPr>
+          <w:rFonts w:ascii="方正兰亭纤黑_GBK" w:eastAsia="方正兰亭纤黑_GBK" w:hAnsi="宋体" w:cs="宋体"/>
+          <w:kern w:val="0"/>
+          <w:sz w:val="24"/>
+          <w:szCs w:val="24"/>
+        </w:rPr>
+        <w:t>双向绑定原理，</w:t>
+      </w:r>
+      <w:proofErr w:type="spellStart"/>
+      <w:r>
+        <w:rPr>
+          <w:rFonts w:ascii="方正兰亭纤黑_GBK" w:eastAsia="方正兰亭纤黑_GBK" w:hAnsi="宋体" w:cs="宋体"/>
+          <w:kern w:val="0"/>
+          <w:sz w:val="24"/>
+          <w:szCs w:val="24"/>
+        </w:rPr>
+        <w:t>vue</w:t>
+      </w:r>
+      <w:proofErr w:type="spellEnd"/>
+      <w:r>
+        <w:rPr>
+          <w:rFonts w:ascii="方正兰亭纤黑_GBK" w:eastAsia="方正兰亭纤黑_GBK" w:hAnsi="宋体" w:cs="宋体"/>
+          <w:kern w:val="0"/>
+          <w:sz w:val="24"/>
+          <w:szCs w:val="24"/>
+        </w:rPr>
+        <w:t>-loader做了什么</w:t>
       </w:r>
     </w:p>
     <w:p>
@@ -8736,6 +10713,7 @@
           <w:szCs w:val="24"/>
         </w:rPr>
       </w:pPr>
+      <w:proofErr w:type="spellStart"/>
       <w:r>
         <w:rPr>
           <w:rFonts w:ascii="方正兰亭纤黑_GBK" w:eastAsia="方正兰亭纤黑_GBK" w:hAnsi="宋体" w:cs="宋体"/>
@@ -8744,7 +10722,17 @@
           <w:szCs w:val="24"/>
         </w:rPr>
         <w:lastRenderedPageBreak/>
-        <w:t>vue的props和slot的使用区别</w:t>
+        <w:t>vue</w:t>
+      </w:r>
+      <w:proofErr w:type="spellEnd"/>
+      <w:r>
+        <w:rPr>
+          <w:rFonts w:ascii="方正兰亭纤黑_GBK" w:eastAsia="方正兰亭纤黑_GBK" w:hAnsi="宋体" w:cs="宋体"/>
+          <w:kern w:val="0"/>
+          <w:sz w:val="24"/>
+          <w:szCs w:val="24"/>
+        </w:rPr>
+        <w:t>的props和slot的使用区别</w:t>
       </w:r>
     </w:p>
     <w:p>
@@ -8764,14 +10752,25 @@
           <w:szCs w:val="24"/>
         </w:rPr>
       </w:pPr>
-      <w:r>
-        <w:rPr>
-          <w:rFonts w:ascii="方正兰亭纤黑_GBK" w:eastAsia="方正兰亭纤黑_GBK" w:hAnsi="宋体" w:cs="宋体"/>
-          <w:kern w:val="0"/>
-          <w:sz w:val="24"/>
-          <w:szCs w:val="24"/>
-        </w:rPr>
-        <w:t>vuex的状态管理的原理是什么?</w:t>
+      <w:proofErr w:type="spellStart"/>
+      <w:r>
+        <w:rPr>
+          <w:rFonts w:ascii="方正兰亭纤黑_GBK" w:eastAsia="方正兰亭纤黑_GBK" w:hAnsi="宋体" w:cs="宋体"/>
+          <w:kern w:val="0"/>
+          <w:sz w:val="24"/>
+          <w:szCs w:val="24"/>
+        </w:rPr>
+        <w:t>vuex</w:t>
+      </w:r>
+      <w:proofErr w:type="spellEnd"/>
+      <w:r>
+        <w:rPr>
+          <w:rFonts w:ascii="方正兰亭纤黑_GBK" w:eastAsia="方正兰亭纤黑_GBK" w:hAnsi="宋体" w:cs="宋体"/>
+          <w:kern w:val="0"/>
+          <w:sz w:val="24"/>
+          <w:szCs w:val="24"/>
+        </w:rPr>
+        <w:t>的状态管理的原理是什么?</w:t>
       </w:r>
     </w:p>
     <w:p>
@@ -8791,14 +10790,25 @@
           <w:szCs w:val="24"/>
         </w:rPr>
       </w:pPr>
-      <w:r>
-        <w:rPr>
-          <w:rFonts w:ascii="方正兰亭纤黑_GBK" w:eastAsia="方正兰亭纤黑_GBK" w:hAnsi="宋体" w:cs="宋体"/>
-          <w:kern w:val="0"/>
-          <w:sz w:val="24"/>
-          <w:szCs w:val="24"/>
-        </w:rPr>
-        <w:t>vue diff算法</w:t>
+      <w:proofErr w:type="spellStart"/>
+      <w:r>
+        <w:rPr>
+          <w:rFonts w:ascii="方正兰亭纤黑_GBK" w:eastAsia="方正兰亭纤黑_GBK" w:hAnsi="宋体" w:cs="宋体"/>
+          <w:kern w:val="0"/>
+          <w:sz w:val="24"/>
+          <w:szCs w:val="24"/>
+        </w:rPr>
+        <w:t>vue</w:t>
+      </w:r>
+      <w:proofErr w:type="spellEnd"/>
+      <w:r>
+        <w:rPr>
+          <w:rFonts w:ascii="方正兰亭纤黑_GBK" w:eastAsia="方正兰亭纤黑_GBK" w:hAnsi="宋体" w:cs="宋体"/>
+          <w:kern w:val="0"/>
+          <w:sz w:val="24"/>
+          <w:szCs w:val="24"/>
+        </w:rPr>
+        <w:t xml:space="preserve"> diff算法</w:t>
       </w:r>
     </w:p>
     <w:p>
@@ -8818,14 +10828,25 @@
           <w:szCs w:val="24"/>
         </w:rPr>
       </w:pPr>
-      <w:r>
-        <w:rPr>
-          <w:rFonts w:ascii="方正兰亭纤黑_GBK" w:eastAsia="方正兰亭纤黑_GBK" w:hAnsi="宋体" w:cs="宋体"/>
-          <w:kern w:val="0"/>
-          <w:sz w:val="24"/>
-          <w:szCs w:val="24"/>
-        </w:rPr>
-        <w:t>vue-router不能解决情况和边界情况</w:t>
+      <w:proofErr w:type="spellStart"/>
+      <w:r>
+        <w:rPr>
+          <w:rFonts w:ascii="方正兰亭纤黑_GBK" w:eastAsia="方正兰亭纤黑_GBK" w:hAnsi="宋体" w:cs="宋体"/>
+          <w:kern w:val="0"/>
+          <w:sz w:val="24"/>
+          <w:szCs w:val="24"/>
+        </w:rPr>
+        <w:t>vue</w:t>
+      </w:r>
+      <w:proofErr w:type="spellEnd"/>
+      <w:r>
+        <w:rPr>
+          <w:rFonts w:ascii="方正兰亭纤黑_GBK" w:eastAsia="方正兰亭纤黑_GBK" w:hAnsi="宋体" w:cs="宋体"/>
+          <w:kern w:val="0"/>
+          <w:sz w:val="24"/>
+          <w:szCs w:val="24"/>
+        </w:rPr>
+        <w:t>-router不能解决情况和边界情况</w:t>
       </w:r>
     </w:p>
     <w:p>
@@ -9049,6 +11070,7 @@
         </w:rPr>
         <w:t xml:space="preserve"> </w:t>
       </w:r>
+      <w:proofErr w:type="spellStart"/>
       <w:r>
         <w:rPr>
           <w:rFonts w:ascii="方正兰亭纤黑_GBK" w:eastAsia="方正兰亭纤黑_GBK" w:hAnsi="宋体" w:cs="宋体" w:hint="eastAsia"/>
@@ -9056,7 +11078,17 @@
           <w:sz w:val="24"/>
           <w:szCs w:val="24"/>
         </w:rPr>
-        <w:t>css兼容</w:t>
+        <w:t>css</w:t>
+      </w:r>
+      <w:proofErr w:type="spellEnd"/>
+      <w:r>
+        <w:rPr>
+          <w:rFonts w:ascii="方正兰亭纤黑_GBK" w:eastAsia="方正兰亭纤黑_GBK" w:hAnsi="宋体" w:cs="宋体" w:hint="eastAsia"/>
+          <w:kern w:val="0"/>
+          <w:sz w:val="24"/>
+          <w:szCs w:val="24"/>
+        </w:rPr>
+        <w:t>兼容</w:t>
       </w:r>
     </w:p>
     <w:p>
@@ -9117,8 +11149,21 @@
           <w:szCs w:val="24"/>
           <w:highlight w:val="yellow"/>
         </w:rPr>
-        <w:t>·algo</w:t>
-      </w:r>
+        <w:t>·</w:t>
+      </w:r>
+      <w:proofErr w:type="spellStart"/>
+      <w:r>
+        <w:rPr>
+          <w:rFonts w:ascii="方正兰亭纤黑_GBK" w:eastAsia="方正兰亭纤黑_GBK" w:hAnsi="Symbol" w:cs="宋体" w:hint="eastAsia"/>
+          <w:b/>
+          <w:kern w:val="0"/>
+          <w:sz w:val="24"/>
+          <w:szCs w:val="24"/>
+          <w:highlight w:val="yellow"/>
+        </w:rPr>
+        <w:t>algo</w:t>
+      </w:r>
+      <w:proofErr w:type="spellEnd"/>
     </w:p>
     <w:p>
       <w:pPr>
@@ -9136,14 +11181,25 @@
           <w:szCs w:val="24"/>
         </w:rPr>
       </w:pPr>
-      <w:r>
-        <w:rPr>
-          <w:rFonts w:ascii="方正兰亭纤黑_GBK" w:eastAsia="方正兰亭纤黑_GBK" w:hAnsi="宋体" w:cs="宋体"/>
-          <w:kern w:val="0"/>
-          <w:sz w:val="24"/>
-          <w:szCs w:val="24"/>
-        </w:rPr>
-        <w:t>hashmap原理</w:t>
+      <w:proofErr w:type="spellStart"/>
+      <w:r>
+        <w:rPr>
+          <w:rFonts w:ascii="方正兰亭纤黑_GBK" w:eastAsia="方正兰亭纤黑_GBK" w:hAnsi="宋体" w:cs="宋体"/>
+          <w:kern w:val="0"/>
+          <w:sz w:val="24"/>
+          <w:szCs w:val="24"/>
+        </w:rPr>
+        <w:t>hashmap</w:t>
+      </w:r>
+      <w:proofErr w:type="spellEnd"/>
+      <w:r>
+        <w:rPr>
+          <w:rFonts w:ascii="方正兰亭纤黑_GBK" w:eastAsia="方正兰亭纤黑_GBK" w:hAnsi="宋体" w:cs="宋体"/>
+          <w:kern w:val="0"/>
+          <w:sz w:val="24"/>
+          <w:szCs w:val="24"/>
+        </w:rPr>
+        <w:t>原理</w:t>
       </w:r>
     </w:p>
     <w:p>
@@ -9232,6 +11288,7 @@
           <w:szCs w:val="24"/>
         </w:rPr>
       </w:pPr>
+      <w:proofErr w:type="gramStart"/>
       <w:r>
         <w:rPr>
           <w:rFonts w:ascii="方正兰亭纤黑_GBK" w:eastAsia="方正兰亭纤黑_GBK" w:hAnsi="宋体" w:cs="宋体"/>
@@ -9241,6 +11298,7 @@
         </w:rPr>
         <w:t>二叉搜索树与二叉平衡树</w:t>
       </w:r>
+      <w:proofErr w:type="gramEnd"/>
       <w:r>
         <w:rPr>
           <w:rFonts w:ascii="方正兰亭纤黑_GBK" w:eastAsia="方正兰亭纤黑_GBK" w:hAnsi="宋体" w:cs="宋体" w:hint="eastAsia"/>
@@ -9293,14 +11351,25 @@
           <w:szCs w:val="24"/>
         </w:rPr>
       </w:pPr>
-      <w:r>
-        <w:rPr>
-          <w:rFonts w:ascii="方正兰亭纤黑_GBK" w:eastAsia="方正兰亭纤黑_GBK" w:hAnsi="宋体" w:cs="宋体"/>
-          <w:kern w:val="0"/>
-          <w:sz w:val="24"/>
-          <w:szCs w:val="24"/>
-        </w:rPr>
-        <w:t>栈和队列有什么区别，具体的应用场景</w:t>
+      <w:proofErr w:type="gramStart"/>
+      <w:r>
+        <w:rPr>
+          <w:rFonts w:ascii="方正兰亭纤黑_GBK" w:eastAsia="方正兰亭纤黑_GBK" w:hAnsi="宋体" w:cs="宋体"/>
+          <w:kern w:val="0"/>
+          <w:sz w:val="24"/>
+          <w:szCs w:val="24"/>
+        </w:rPr>
+        <w:t>栈</w:t>
+      </w:r>
+      <w:proofErr w:type="gramEnd"/>
+      <w:r>
+        <w:rPr>
+          <w:rFonts w:ascii="方正兰亭纤黑_GBK" w:eastAsia="方正兰亭纤黑_GBK" w:hAnsi="宋体" w:cs="宋体"/>
+          <w:kern w:val="0"/>
+          <w:sz w:val="24"/>
+          <w:szCs w:val="24"/>
+        </w:rPr>
+        <w:t>和队列有什么区别，具体的应用场景</w:t>
       </w:r>
     </w:p>
     <w:p>
@@ -9397,6 +11466,7 @@
           <w:szCs w:val="24"/>
         </w:rPr>
       </w:pPr>
+      <w:proofErr w:type="gramStart"/>
       <w:r>
         <w:rPr>
           <w:rFonts w:ascii="方正兰亭纤黑_GBK" w:eastAsia="方正兰亭纤黑_GBK" w:hAnsi="宋体" w:cs="宋体"/>
@@ -9405,7 +11475,17 @@
           <w:szCs w:val="24"/>
         </w:rPr>
         <w:lastRenderedPageBreak/>
-        <w:t>快排和冒泡原理</w:t>
+        <w:t>快排和</w:t>
+      </w:r>
+      <w:proofErr w:type="gramEnd"/>
+      <w:r>
+        <w:rPr>
+          <w:rFonts w:ascii="方正兰亭纤黑_GBK" w:eastAsia="方正兰亭纤黑_GBK" w:hAnsi="宋体" w:cs="宋体"/>
+          <w:kern w:val="0"/>
+          <w:sz w:val="24"/>
+          <w:szCs w:val="24"/>
+        </w:rPr>
+        <w:t>冒泡原理</w:t>
       </w:r>
     </w:p>
     <w:p>
@@ -9494,7 +11574,27 @@
           <w:sz w:val="24"/>
           <w:szCs w:val="24"/>
         </w:rPr>
-        <w:t>如何获得用户来源（navigator.userAgent）</w:t>
+        <w:t>如何获得用户来源（</w:t>
+      </w:r>
+      <w:proofErr w:type="spellStart"/>
+      <w:r>
+        <w:rPr>
+          <w:rFonts w:ascii="方正兰亭纤黑_GBK" w:eastAsia="方正兰亭纤黑_GBK" w:hAnsi="宋体" w:cs="宋体"/>
+          <w:kern w:val="0"/>
+          <w:sz w:val="24"/>
+          <w:szCs w:val="24"/>
+        </w:rPr>
+        <w:t>navigator.userAgent</w:t>
+      </w:r>
+      <w:proofErr w:type="spellEnd"/>
+      <w:r>
+        <w:rPr>
+          <w:rFonts w:ascii="方正兰亭纤黑_GBK" w:eastAsia="方正兰亭纤黑_GBK" w:hAnsi="宋体" w:cs="宋体"/>
+          <w:kern w:val="0"/>
+          <w:sz w:val="24"/>
+          <w:szCs w:val="24"/>
+        </w:rPr>
+        <w:t>）</w:t>
       </w:r>
     </w:p>
     <w:p>
@@ -9806,7 +11906,27 @@
           <w:sz w:val="24"/>
           <w:szCs w:val="24"/>
         </w:rPr>
-        <w:t>你项目里用到第三方登录涉及的oAuth(JWT)协议的实现原理，以及你本地的实现原理，第三方登录怎么样保证安全性。</w:t>
+        <w:t>你项目里用到第三方登录涉及的</w:t>
+      </w:r>
+      <w:proofErr w:type="spellStart"/>
+      <w:r>
+        <w:rPr>
+          <w:rFonts w:ascii="方正兰亭纤黑_GBK" w:eastAsia="方正兰亭纤黑_GBK" w:hAnsi="宋体" w:cs="宋体"/>
+          <w:kern w:val="0"/>
+          <w:sz w:val="24"/>
+          <w:szCs w:val="24"/>
+        </w:rPr>
+        <w:t>oAuth</w:t>
+      </w:r>
+      <w:proofErr w:type="spellEnd"/>
+      <w:r>
+        <w:rPr>
+          <w:rFonts w:ascii="方正兰亭纤黑_GBK" w:eastAsia="方正兰亭纤黑_GBK" w:hAnsi="宋体" w:cs="宋体"/>
+          <w:kern w:val="0"/>
+          <w:sz w:val="24"/>
+          <w:szCs w:val="24"/>
+        </w:rPr>
+        <w:t>(JWT)协议的实现原理，以及你本地的实现原理，第三方登录怎么样保证安全性。</w:t>
       </w:r>
     </w:p>
     <w:p>
@@ -9832,7 +11952,47 @@
           <w:sz w:val="24"/>
           <w:szCs w:val="24"/>
         </w:rPr>
-        <w:t>现在有一大段文字，如何在页面中设置一个窗口滚动播出这段文件（轮播），轮播图如何解决卡顿问题，有手写过轮播图你，原理是什么</w:t>
+        <w:t>现在有一大段文字，如何在页面中设置一个窗口滚动播出这段文件（轮播），</w:t>
+      </w:r>
+      <w:proofErr w:type="gramStart"/>
+      <w:r>
+        <w:rPr>
+          <w:rFonts w:ascii="方正兰亭纤黑_GBK" w:eastAsia="方正兰亭纤黑_GBK" w:hAnsi="宋体" w:cs="宋体"/>
+          <w:kern w:val="0"/>
+          <w:sz w:val="24"/>
+          <w:szCs w:val="24"/>
+        </w:rPr>
+        <w:t>轮播图如何解决卡顿</w:t>
+      </w:r>
+      <w:proofErr w:type="gramEnd"/>
+      <w:r>
+        <w:rPr>
+          <w:rFonts w:ascii="方正兰亭纤黑_GBK" w:eastAsia="方正兰亭纤黑_GBK" w:hAnsi="宋体" w:cs="宋体"/>
+          <w:kern w:val="0"/>
+          <w:sz w:val="24"/>
+          <w:szCs w:val="24"/>
+        </w:rPr>
+        <w:t>问题，有手写过</w:t>
+      </w:r>
+      <w:proofErr w:type="gramStart"/>
+      <w:r>
+        <w:rPr>
+          <w:rFonts w:ascii="方正兰亭纤黑_GBK" w:eastAsia="方正兰亭纤黑_GBK" w:hAnsi="宋体" w:cs="宋体"/>
+          <w:kern w:val="0"/>
+          <w:sz w:val="24"/>
+          <w:szCs w:val="24"/>
+        </w:rPr>
+        <w:t>轮播图</w:t>
+      </w:r>
+      <w:proofErr w:type="gramEnd"/>
+      <w:r>
+        <w:rPr>
+          <w:rFonts w:ascii="方正兰亭纤黑_GBK" w:eastAsia="方正兰亭纤黑_GBK" w:hAnsi="宋体" w:cs="宋体"/>
+          <w:kern w:val="0"/>
+          <w:sz w:val="24"/>
+          <w:szCs w:val="24"/>
+        </w:rPr>
+        <w:t>你，原理是什么</w:t>
       </w:r>
     </w:p>
     <w:sectPr>

</xml_diff>

<commit_message>
change type-7 's code example
</commit_message>
<xml_diff>
--- a/刷题.docx
+++ b/刷题.docx
@@ -2435,25 +2435,7 @@
                 <w:sz w:val="24"/>
                 <w:szCs w:val="24"/>
               </w:rPr>
-              <w:t>(</w:t>
-            </w:r>
-            <w:r>
-              <w:rPr>
-                <w:rFonts w:asciiTheme="majorHAnsi" w:eastAsiaTheme="majorHAnsi" w:hAnsiTheme="majorHAnsi" w:cs="宋体"/>
-                <w:kern w:val="0"/>
-                <w:sz w:val="24"/>
-                <w:szCs w:val="24"/>
-              </w:rPr>
-              <w:t>undefined</w:t>
-            </w:r>
-            <w:r>
-              <w:rPr>
-                <w:rFonts w:asciiTheme="majorHAnsi" w:eastAsiaTheme="majorHAnsi" w:hAnsiTheme="majorHAnsi" w:cs="宋体"/>
-                <w:kern w:val="0"/>
-                <w:sz w:val="24"/>
-                <w:szCs w:val="24"/>
-              </w:rPr>
-              <w:t>)</w:t>
+              <w:t>(undefined)</w:t>
             </w:r>
             <w:r>
               <w:rPr>
@@ -2761,8 +2743,6 @@
                 <w:szCs w:val="24"/>
               </w:rPr>
             </w:pPr>
-            <w:bookmarkStart w:id="0" w:name="_GoBack"/>
-            <w:bookmarkEnd w:id="0"/>
             <w:r>
               <w:rPr>
                 <w:rFonts w:ascii="文悦后现代体 (非商业使用) W4-75" w:eastAsia="文悦后现代体 (非商业使用) W4-75" w:hAnsi="文悦后现代体 (非商业使用) W4-75" w:cs="宋体" w:hint="eastAsia"/>
@@ -2882,10 +2862,10 @@
                 <w:noProof/>
               </w:rPr>
               <w:drawing>
-                <wp:inline distT="0" distB="0" distL="0" distR="0" wp14:anchorId="4E377503" wp14:editId="0E7B1229">
-                  <wp:extent cx="4244687" cy="2680855"/>
-                  <wp:effectExtent l="0" t="0" r="3810" b="5715"/>
-                  <wp:docPr id="15" name="图片 15"/>
+                <wp:inline distT="0" distB="0" distL="0" distR="0" wp14:anchorId="48E4045C" wp14:editId="59F25314">
+                  <wp:extent cx="5707056" cy="2452255"/>
+                  <wp:effectExtent l="0" t="0" r="8255" b="5715"/>
+                  <wp:docPr id="14" name="图片 14"/>
                   <wp:cNvGraphicFramePr>
                     <a:graphicFrameLocks xmlns:a="http://schemas.openxmlformats.org/drawingml/2006/main" noChangeAspect="1"/>
                   </wp:cNvGraphicFramePr>
@@ -2905,7 +2885,7 @@
                         <pic:spPr>
                           <a:xfrm>
                             <a:off x="0" y="0"/>
-                            <a:ext cx="4275079" cy="2700050"/>
+                            <a:ext cx="5725657" cy="2460248"/>
                           </a:xfrm>
                           <a:prstGeom prst="rect">
                             <a:avLst/>
@@ -2923,7 +2903,7 @@
               <w:widowControl/>
               <w:jc w:val="left"/>
               <w:rPr>
-                <w:rFonts w:ascii="文悦后现代体 (非商业使用) W4-75" w:eastAsia="文悦后现代体 (非商业使用) W4-75" w:hAnsi="文悦后现代体 (非商业使用) W4-75" w:cs="宋体" w:hint="eastAsia"/>
+                <w:rFonts w:ascii="文悦后现代体 (非商业使用) W4-75" w:eastAsia="文悦后现代体 (非商业使用) W4-75" w:hAnsi="文悦后现代体 (非商业使用) W4-75" w:cs="宋体"/>
                 <w:kern w:val="0"/>
                 <w:sz w:val="24"/>
                 <w:szCs w:val="24"/>
@@ -2949,6 +2929,8 @@
             </w:r>
           </w:p>
         </w:tc>
+        <w:bookmarkStart w:id="0" w:name="_GoBack"/>
+        <w:bookmarkEnd w:id="0"/>
       </w:tr>
     </w:tbl>
     <w:p>
@@ -2957,7 +2939,7 @@
         <w:spacing w:before="100" w:beforeAutospacing="1" w:after="100" w:afterAutospacing="1" w:line="360" w:lineRule="atLeast"/>
         <w:jc w:val="left"/>
         <w:rPr>
-          <w:rFonts w:ascii="方正兰亭纤黑_GBK" w:eastAsia="方正兰亭纤黑_GBK" w:hAnsi="宋体" w:cs="宋体" w:hint="eastAsia"/>
+          <w:rFonts w:ascii="方正兰亭纤黑_GBK" w:eastAsia="方正兰亭纤黑_GBK" w:hAnsi="宋体" w:cs="宋体"/>
           <w:kern w:val="0"/>
           <w:sz w:val="24"/>
           <w:szCs w:val="24"/>
@@ -3076,7 +3058,7 @@
         <w:spacing w:before="100" w:beforeAutospacing="1" w:after="100" w:afterAutospacing="1" w:line="360" w:lineRule="atLeast"/>
         <w:jc w:val="left"/>
         <w:rPr>
-          <w:rFonts w:ascii="方正兰亭纤黑_GBK" w:eastAsia="方正兰亭纤黑_GBK" w:hAnsi="宋体" w:cs="宋体" w:hint="eastAsia"/>
+          <w:rFonts w:ascii="方正兰亭纤黑_GBK" w:eastAsia="方正兰亭纤黑_GBK" w:hAnsi="宋体" w:cs="宋体"/>
           <w:kern w:val="0"/>
           <w:sz w:val="24"/>
           <w:szCs w:val="24"/>

</xml_diff>

<commit_message>
change the detail of type-9
</commit_message>
<xml_diff>
--- a/刷题.docx
+++ b/刷题.docx
@@ -1742,6 +1742,435 @@
         <w:t xml:space="preserve"> </w:t>
       </w:r>
     </w:p>
+    <w:tbl>
+      <w:tblPr>
+        <w:tblStyle w:val="aa"/>
+        <w:tblW w:w="0" w:type="auto"/>
+        <w:tblInd w:w="840" w:type="dxa"/>
+        <w:tblBorders>
+          <w:top w:val="none" w:sz="0" w:space="0" w:color="auto"/>
+          <w:left w:val="none" w:sz="0" w:space="0" w:color="auto"/>
+          <w:bottom w:val="none" w:sz="0" w:space="0" w:color="auto"/>
+          <w:right w:val="none" w:sz="0" w:space="0" w:color="auto"/>
+          <w:insideH w:val="none" w:sz="0" w:space="0" w:color="auto"/>
+          <w:insideV w:val="none" w:sz="0" w:space="0" w:color="auto"/>
+        </w:tblBorders>
+        <w:shd w:val="clear" w:color="auto" w:fill="F2F2F2" w:themeFill="background1" w:themeFillShade="F2"/>
+        <w:tblLook w:val="04A0" w:firstRow="1" w:lastRow="0" w:firstColumn="1" w:lastColumn="0" w:noHBand="0" w:noVBand="1"/>
+      </w:tblPr>
+      <w:tblGrid>
+        <w:gridCol w:w="9393"/>
+      </w:tblGrid>
+      <w:tr>
+        <w:tc>
+          <w:tcPr>
+            <w:tcW w:w="10223" w:type="dxa"/>
+            <w:shd w:val="clear" w:color="auto" w:fill="F2F2F2" w:themeFill="background1" w:themeFillShade="F2"/>
+          </w:tcPr>
+          <w:p>
+            <w:pPr>
+              <w:pStyle w:val="a3"/>
+              <w:widowControl/>
+              <w:numPr>
+                <w:ilvl w:val="0"/>
+                <w:numId w:val="25"/>
+              </w:numPr>
+              <w:ind w:firstLineChars="0"/>
+              <w:jc w:val="left"/>
+              <w:rPr>
+                <w:rFonts w:ascii="文悦后现代体 (非商业使用) W4-75" w:eastAsia="文悦后现代体 (非商业使用) W4-75" w:hAnsi="文悦后现代体 (非商业使用) W4-75" w:cs="宋体"/>
+                <w:kern w:val="0"/>
+                <w:sz w:val="24"/>
+                <w:szCs w:val="24"/>
+              </w:rPr>
+            </w:pPr>
+            <w:proofErr w:type="spellStart"/>
+            <w:r>
+              <w:rPr>
+                <w:rFonts w:asciiTheme="majorHAnsi" w:eastAsiaTheme="majorHAnsi" w:hAnsiTheme="majorHAnsi" w:cs="宋体" w:hint="eastAsia"/>
+                <w:kern w:val="0"/>
+                <w:sz w:val="24"/>
+                <w:szCs w:val="24"/>
+              </w:rPr>
+              <w:t>typeof</w:t>
+            </w:r>
+            <w:proofErr w:type="spellEnd"/>
+            <w:r>
+              <w:rPr>
+                <w:rFonts w:asciiTheme="majorHAnsi" w:eastAsiaTheme="majorHAnsi" w:hAnsiTheme="majorHAnsi" w:cs="宋体"/>
+                <w:kern w:val="0"/>
+                <w:sz w:val="24"/>
+                <w:szCs w:val="24"/>
+              </w:rPr>
+              <w:t xml:space="preserve"> </w:t>
+            </w:r>
+            <w:r>
+              <w:rPr>
+                <w:rFonts w:asciiTheme="majorHAnsi" w:eastAsiaTheme="majorHAnsi" w:hAnsiTheme="majorHAnsi" w:cs="宋体" w:hint="eastAsia"/>
+                <w:kern w:val="0"/>
+                <w:sz w:val="24"/>
+                <w:szCs w:val="24"/>
+              </w:rPr>
+              <w:t>array</w:t>
+            </w:r>
+            <w:r>
+              <w:rPr>
+                <w:rFonts w:ascii="文悦后现代体 (非商业使用) W4-75" w:eastAsia="文悦后现代体 (非商业使用) W4-75" w:hAnsi="文悦后现代体 (非商业使用) W4-75" w:cs="宋体" w:hint="eastAsia"/>
+                <w:kern w:val="0"/>
+                <w:sz w:val="24"/>
+                <w:szCs w:val="24"/>
+              </w:rPr>
+              <w:t>返回</w:t>
+            </w:r>
+            <w:proofErr w:type="gramStart"/>
+            <w:r>
+              <w:rPr>
+                <w:rFonts w:asciiTheme="majorEastAsia" w:eastAsiaTheme="majorEastAsia" w:hAnsiTheme="majorEastAsia" w:cs="宋体"/>
+                <w:kern w:val="0"/>
+                <w:sz w:val="24"/>
+                <w:szCs w:val="24"/>
+              </w:rPr>
+              <w:t>”</w:t>
+            </w:r>
+            <w:proofErr w:type="gramEnd"/>
+            <w:r>
+              <w:rPr>
+                <w:rFonts w:asciiTheme="majorEastAsia" w:eastAsiaTheme="majorEastAsia" w:hAnsiTheme="majorEastAsia" w:cs="宋体"/>
+                <w:kern w:val="0"/>
+                <w:sz w:val="24"/>
+                <w:szCs w:val="24"/>
+              </w:rPr>
+              <w:t>object</w:t>
+            </w:r>
+            <w:proofErr w:type="gramStart"/>
+            <w:r>
+              <w:rPr>
+                <w:rFonts w:asciiTheme="majorEastAsia" w:eastAsiaTheme="majorEastAsia" w:hAnsiTheme="majorEastAsia" w:cs="宋体"/>
+                <w:kern w:val="0"/>
+                <w:sz w:val="24"/>
+                <w:szCs w:val="24"/>
+              </w:rPr>
+              <w:t>”</w:t>
+            </w:r>
+            <w:proofErr w:type="gramEnd"/>
+            <w:r>
+              <w:rPr>
+                <w:rFonts w:ascii="文悦后现代体 (非商业使用) W4-75" w:eastAsia="文悦后现代体 (非商业使用) W4-75" w:hAnsi="文悦后现代体 (非商业使用) W4-75" w:cs="宋体" w:hint="eastAsia"/>
+                <w:kern w:val="0"/>
+                <w:sz w:val="24"/>
+                <w:szCs w:val="24"/>
+              </w:rPr>
+              <w:t>；</w:t>
+            </w:r>
+            <w:r>
+              <w:rPr>
+                <w:rFonts w:asciiTheme="majorEastAsia" w:eastAsiaTheme="majorEastAsia" w:hAnsiTheme="majorEastAsia" w:cs="宋体"/>
+                <w:kern w:val="0"/>
+                <w:sz w:val="24"/>
+                <w:szCs w:val="24"/>
+              </w:rPr>
+              <w:t xml:space="preserve"> </w:t>
+            </w:r>
+            <w:proofErr w:type="spellStart"/>
+            <w:r>
+              <w:rPr>
+                <w:rFonts w:asciiTheme="majorEastAsia" w:eastAsiaTheme="majorEastAsia" w:hAnsiTheme="majorEastAsia" w:cs="宋体"/>
+                <w:kern w:val="0"/>
+                <w:sz w:val="24"/>
+                <w:szCs w:val="24"/>
+                <w:highlight w:val="red"/>
+              </w:rPr>
+              <w:t>typeof</w:t>
+            </w:r>
+            <w:proofErr w:type="spellEnd"/>
+            <w:r>
+              <w:rPr>
+                <w:rFonts w:asciiTheme="majorEastAsia" w:eastAsiaTheme="majorEastAsia" w:hAnsiTheme="majorEastAsia" w:cs="宋体"/>
+                <w:kern w:val="0"/>
+                <w:sz w:val="24"/>
+                <w:szCs w:val="24"/>
+                <w:highlight w:val="red"/>
+              </w:rPr>
+              <w:t xml:space="preserve"> null</w:t>
+            </w:r>
+            <w:r>
+              <w:rPr>
+                <w:rFonts w:ascii="文悦后现代体 (非商业使用) W4-75" w:eastAsia="文悦后现代体 (非商业使用) W4-75" w:hAnsi="文悦后现代体 (非商业使用) W4-75" w:cs="宋体"/>
+                <w:kern w:val="0"/>
+                <w:sz w:val="24"/>
+                <w:szCs w:val="24"/>
+                <w:highlight w:val="red"/>
+              </w:rPr>
+              <w:t xml:space="preserve"> </w:t>
+            </w:r>
+            <w:r>
+              <w:rPr>
+                <w:rFonts w:ascii="文悦后现代体 (非商业使用) W4-75" w:eastAsia="文悦后现代体 (非商业使用) W4-75" w:hAnsi="文悦后现代体 (非商业使用) W4-75" w:cs="宋体" w:hint="eastAsia"/>
+                <w:kern w:val="0"/>
+                <w:sz w:val="24"/>
+                <w:szCs w:val="24"/>
+                <w:highlight w:val="red"/>
+              </w:rPr>
+              <w:t>返回</w:t>
+            </w:r>
+            <w:proofErr w:type="gramStart"/>
+            <w:r>
+              <w:rPr>
+                <w:rFonts w:asciiTheme="majorEastAsia" w:eastAsiaTheme="majorEastAsia" w:hAnsiTheme="majorEastAsia" w:cs="宋体"/>
+                <w:kern w:val="0"/>
+                <w:sz w:val="24"/>
+                <w:szCs w:val="24"/>
+                <w:highlight w:val="red"/>
+              </w:rPr>
+              <w:t>”</w:t>
+            </w:r>
+            <w:proofErr w:type="gramEnd"/>
+            <w:r>
+              <w:rPr>
+                <w:rFonts w:asciiTheme="majorEastAsia" w:eastAsiaTheme="majorEastAsia" w:hAnsiTheme="majorEastAsia" w:cs="宋体"/>
+                <w:kern w:val="0"/>
+                <w:sz w:val="24"/>
+                <w:szCs w:val="24"/>
+                <w:highlight w:val="red"/>
+              </w:rPr>
+              <w:t>object</w:t>
+            </w:r>
+            <w:proofErr w:type="gramStart"/>
+            <w:r>
+              <w:rPr>
+                <w:rFonts w:asciiTheme="majorEastAsia" w:eastAsiaTheme="majorEastAsia" w:hAnsiTheme="majorEastAsia" w:cs="宋体"/>
+                <w:kern w:val="0"/>
+                <w:sz w:val="24"/>
+                <w:szCs w:val="24"/>
+                <w:highlight w:val="red"/>
+              </w:rPr>
+              <w:t>”</w:t>
+            </w:r>
+            <w:proofErr w:type="gramEnd"/>
+            <w:r>
+              <w:rPr>
+                <w:rFonts w:ascii="文悦后现代体 (非商业使用) W4-75" w:eastAsia="文悦后现代体 (非商业使用) W4-75" w:hAnsi="文悦后现代体 (非商业使用) W4-75" w:cs="宋体" w:hint="eastAsia"/>
+                <w:kern w:val="0"/>
+                <w:sz w:val="24"/>
+                <w:szCs w:val="24"/>
+              </w:rPr>
+              <w:t>；</w:t>
+            </w:r>
+            <w:proofErr w:type="spellStart"/>
+            <w:r>
+              <w:rPr>
+                <w:rFonts w:asciiTheme="majorEastAsia" w:eastAsiaTheme="majorEastAsia" w:hAnsiTheme="majorEastAsia" w:cs="宋体" w:hint="eastAsia"/>
+                <w:kern w:val="0"/>
+                <w:sz w:val="24"/>
+                <w:szCs w:val="24"/>
+              </w:rPr>
+              <w:t>typeof</w:t>
+            </w:r>
+            <w:proofErr w:type="spellEnd"/>
+            <w:r>
+              <w:rPr>
+                <w:rFonts w:asciiTheme="majorEastAsia" w:eastAsiaTheme="majorEastAsia" w:hAnsiTheme="majorEastAsia" w:cs="宋体"/>
+                <w:kern w:val="0"/>
+                <w:sz w:val="24"/>
+                <w:szCs w:val="24"/>
+              </w:rPr>
+              <w:t xml:space="preserve"> </w:t>
+            </w:r>
+            <w:r>
+              <w:rPr>
+                <w:rFonts w:asciiTheme="majorEastAsia" w:eastAsiaTheme="majorEastAsia" w:hAnsiTheme="majorEastAsia" w:cs="宋体" w:hint="eastAsia"/>
+                <w:kern w:val="0"/>
+                <w:sz w:val="24"/>
+                <w:szCs w:val="24"/>
+              </w:rPr>
+              <w:t>undefined</w:t>
+            </w:r>
+            <w:r>
+              <w:rPr>
+                <w:rFonts w:ascii="文悦后现代体 (非商业使用) W4-75" w:eastAsia="文悦后现代体 (非商业使用) W4-75" w:hAnsi="文悦后现代体 (非商业使用) W4-75" w:cs="宋体"/>
+                <w:kern w:val="0"/>
+                <w:sz w:val="24"/>
+                <w:szCs w:val="24"/>
+              </w:rPr>
+              <w:t xml:space="preserve"> </w:t>
+            </w:r>
+            <w:r>
+              <w:rPr>
+                <w:rFonts w:ascii="文悦后现代体 (非商业使用) W4-75" w:eastAsia="文悦后现代体 (非商业使用) W4-75" w:hAnsi="文悦后现代体 (非商业使用) W4-75" w:cs="宋体" w:hint="eastAsia"/>
+                <w:kern w:val="0"/>
+                <w:sz w:val="24"/>
+                <w:szCs w:val="24"/>
+              </w:rPr>
+              <w:t>返回</w:t>
+            </w:r>
+            <w:proofErr w:type="gramStart"/>
+            <w:r>
+              <w:rPr>
+                <w:rFonts w:asciiTheme="majorEastAsia" w:eastAsiaTheme="majorEastAsia" w:hAnsiTheme="majorEastAsia" w:cs="宋体"/>
+                <w:kern w:val="0"/>
+                <w:sz w:val="24"/>
+                <w:szCs w:val="24"/>
+              </w:rPr>
+              <w:t>”</w:t>
+            </w:r>
+            <w:proofErr w:type="gramEnd"/>
+            <w:r>
+              <w:rPr>
+                <w:rFonts w:asciiTheme="majorEastAsia" w:eastAsiaTheme="majorEastAsia" w:hAnsiTheme="majorEastAsia" w:cs="宋体"/>
+                <w:kern w:val="0"/>
+                <w:sz w:val="24"/>
+                <w:szCs w:val="24"/>
+              </w:rPr>
+              <w:t>undefined</w:t>
+            </w:r>
+            <w:proofErr w:type="gramStart"/>
+            <w:r>
+              <w:rPr>
+                <w:rFonts w:asciiTheme="majorEastAsia" w:eastAsiaTheme="majorEastAsia" w:hAnsiTheme="majorEastAsia" w:cs="宋体"/>
+                <w:kern w:val="0"/>
+                <w:sz w:val="24"/>
+                <w:szCs w:val="24"/>
+              </w:rPr>
+              <w:t>”</w:t>
+            </w:r>
+            <w:proofErr w:type="gramEnd"/>
+            <w:r>
+              <w:rPr>
+                <w:rFonts w:ascii="文悦后现代体 (非商业使用) W4-75" w:eastAsia="文悦后现代体 (非商业使用) W4-75" w:hAnsi="文悦后现代体 (非商业使用) W4-75" w:cs="宋体" w:hint="eastAsia"/>
+                <w:kern w:val="0"/>
+                <w:sz w:val="24"/>
+                <w:szCs w:val="24"/>
+              </w:rPr>
+              <w:t>；</w:t>
+            </w:r>
+            <w:proofErr w:type="spellStart"/>
+            <w:r>
+              <w:rPr>
+                <w:rFonts w:asciiTheme="majorEastAsia" w:eastAsiaTheme="majorEastAsia" w:hAnsiTheme="majorEastAsia" w:cs="宋体"/>
+                <w:kern w:val="0"/>
+                <w:sz w:val="24"/>
+                <w:szCs w:val="24"/>
+              </w:rPr>
+              <w:t>typeof</w:t>
+            </w:r>
+            <w:proofErr w:type="spellEnd"/>
+            <w:r>
+              <w:rPr>
+                <w:rFonts w:asciiTheme="majorEastAsia" w:eastAsiaTheme="majorEastAsia" w:hAnsiTheme="majorEastAsia" w:cs="宋体"/>
+                <w:kern w:val="0"/>
+                <w:sz w:val="24"/>
+                <w:szCs w:val="24"/>
+              </w:rPr>
+              <w:t xml:space="preserve"> </w:t>
+            </w:r>
+            <w:proofErr w:type="spellStart"/>
+            <w:r>
+              <w:rPr>
+                <w:rFonts w:asciiTheme="majorEastAsia" w:eastAsiaTheme="majorEastAsia" w:hAnsiTheme="majorEastAsia" w:cs="宋体"/>
+                <w:kern w:val="0"/>
+                <w:sz w:val="24"/>
+                <w:szCs w:val="24"/>
+              </w:rPr>
+              <w:t>NaN</w:t>
+            </w:r>
+            <w:proofErr w:type="spellEnd"/>
+            <w:r>
+              <w:rPr>
+                <w:rFonts w:ascii="文悦后现代体 (非商业使用) W4-75" w:eastAsia="文悦后现代体 (非商业使用) W4-75" w:hAnsi="文悦后现代体 (非商业使用) W4-75" w:cs="宋体"/>
+                <w:kern w:val="0"/>
+                <w:sz w:val="24"/>
+                <w:szCs w:val="24"/>
+              </w:rPr>
+              <w:t xml:space="preserve"> </w:t>
+            </w:r>
+            <w:r>
+              <w:rPr>
+                <w:rFonts w:ascii="文悦后现代体 (非商业使用) W4-75" w:eastAsia="文悦后现代体 (非商业使用) W4-75" w:hAnsi="文悦后现代体 (非商业使用) W4-75" w:cs="宋体" w:hint="eastAsia"/>
+                <w:kern w:val="0"/>
+                <w:sz w:val="24"/>
+                <w:szCs w:val="24"/>
+              </w:rPr>
+              <w:t>返回</w:t>
+            </w:r>
+            <w:proofErr w:type="gramStart"/>
+            <w:r>
+              <w:rPr>
+                <w:rFonts w:asciiTheme="majorEastAsia" w:eastAsiaTheme="majorEastAsia" w:hAnsiTheme="majorEastAsia" w:cs="宋体"/>
+                <w:kern w:val="0"/>
+                <w:sz w:val="24"/>
+                <w:szCs w:val="24"/>
+              </w:rPr>
+              <w:t>”</w:t>
+            </w:r>
+            <w:proofErr w:type="gramEnd"/>
+            <w:r>
+              <w:rPr>
+                <w:rFonts w:asciiTheme="majorEastAsia" w:eastAsiaTheme="majorEastAsia" w:hAnsiTheme="majorEastAsia" w:cs="宋体"/>
+                <w:kern w:val="0"/>
+                <w:sz w:val="24"/>
+                <w:szCs w:val="24"/>
+              </w:rPr>
+              <w:t>number</w:t>
+            </w:r>
+            <w:proofErr w:type="gramStart"/>
+            <w:r>
+              <w:rPr>
+                <w:rFonts w:asciiTheme="majorEastAsia" w:eastAsiaTheme="majorEastAsia" w:hAnsiTheme="majorEastAsia" w:cs="宋体"/>
+                <w:kern w:val="0"/>
+                <w:sz w:val="24"/>
+                <w:szCs w:val="24"/>
+              </w:rPr>
+              <w:t>”</w:t>
+            </w:r>
+            <w:proofErr w:type="gramEnd"/>
+            <w:r>
+              <w:rPr>
+                <w:rFonts w:ascii="文悦后现代体 (非商业使用) W4-75" w:eastAsia="文悦后现代体 (非商业使用) W4-75" w:hAnsi="文悦后现代体 (非商业使用) W4-75" w:cs="宋体" w:hint="eastAsia"/>
+                <w:kern w:val="0"/>
+                <w:sz w:val="24"/>
+                <w:szCs w:val="24"/>
+              </w:rPr>
+              <w:t xml:space="preserve"> 。null的返回值是个例，它本该是一个基本类型。历史原因，由于ES1的代码设计想强调，空对象和重置一个对象的概念，所以返回</w:t>
+            </w:r>
+            <w:proofErr w:type="gramStart"/>
+            <w:r>
+              <w:rPr>
+                <w:rFonts w:ascii="文悦后现代体 (非商业使用) W4-75" w:eastAsia="文悦后现代体 (非商业使用) W4-75" w:hAnsi="文悦后现代体 (非商业使用) W4-75" w:cs="宋体" w:hint="eastAsia"/>
+                <w:kern w:val="0"/>
+                <w:sz w:val="24"/>
+                <w:szCs w:val="24"/>
+              </w:rPr>
+              <w:t>值定为了</w:t>
+            </w:r>
+            <w:proofErr w:type="gramEnd"/>
+            <w:r>
+              <w:rPr>
+                <w:rFonts w:ascii="文悦后现代体 (非商业使用) W4-75" w:eastAsia="文悦后现代体 (非商业使用) W4-75" w:hAnsi="文悦后现代体 (非商业使用) W4-75" w:cs="宋体" w:hint="eastAsia"/>
+                <w:kern w:val="0"/>
+                <w:sz w:val="24"/>
+                <w:szCs w:val="24"/>
+              </w:rPr>
+              <w:t>“Object”。个人倾向这是个bug，既然设置规则null是基本类型，就应该返回null。</w:t>
+            </w:r>
+          </w:p>
+        </w:tc>
+      </w:tr>
+    </w:tbl>
+    <w:p>
+      <w:pPr>
+        <w:widowControl/>
+        <w:spacing w:before="100" w:beforeAutospacing="1" w:after="100" w:afterAutospacing="1" w:line="360" w:lineRule="atLeast"/>
+        <w:jc w:val="left"/>
+        <w:rPr>
+          <w:rFonts w:ascii="方正兰亭纤黑_GBK" w:eastAsia="方正兰亭纤黑_GBK" w:hAnsi="宋体" w:cs="宋体" w:hint="eastAsia"/>
+          <w:kern w:val="0"/>
+          <w:sz w:val="24"/>
+          <w:szCs w:val="24"/>
+        </w:rPr>
+      </w:pPr>
+      <w:bookmarkStart w:id="0" w:name="_GoBack"/>
+      <w:bookmarkEnd w:id="0"/>
+    </w:p>
     <w:p>
       <w:pPr>
         <w:widowControl/>
@@ -2306,6 +2735,7 @@
           <w:sz w:val="24"/>
           <w:szCs w:val="24"/>
         </w:rPr>
+        <w:lastRenderedPageBreak/>
         <w:t>把undefined和null转成Number分别是什么</w:t>
       </w:r>
     </w:p>
@@ -2591,7 +3021,6 @@
           <w:sz w:val="24"/>
           <w:szCs w:val="24"/>
         </w:rPr>
-        <w:lastRenderedPageBreak/>
         <w:t>instanceOf</w:t>
       </w:r>
       <w:proofErr w:type="spellEnd"/>
@@ -2929,8 +3358,6 @@
             </w:r>
           </w:p>
         </w:tc>
-        <w:bookmarkStart w:id="0" w:name="_GoBack"/>
-        <w:bookmarkEnd w:id="0"/>
       </w:tr>
     </w:tbl>
     <w:p>
@@ -3012,6 +3439,7 @@
               <w:rPr>
                 <w:noProof/>
               </w:rPr>
+              <w:lastRenderedPageBreak/>
               <w:drawing>
                 <wp:inline distT="0" distB="0" distL="0" distR="0" wp14:anchorId="377257AC" wp14:editId="389A2B4A">
                   <wp:extent cx="5823877" cy="1814946"/>
@@ -3114,7 +3542,6 @@
           <w:sz w:val="24"/>
           <w:szCs w:val="24"/>
         </w:rPr>
-        <w:lastRenderedPageBreak/>
         <w:t>给出一个字符串(</w:t>
       </w:r>
       <w:r>
@@ -3807,7 +4234,6 @@
           <w:sz w:val="24"/>
           <w:szCs w:val="24"/>
         </w:rPr>
-        <w:lastRenderedPageBreak/>
         <w:t>var的变量提升底层原理是什么？</w:t>
       </w:r>
     </w:p>
@@ -4530,6 +4956,7 @@
               <w:rPr>
                 <w:noProof/>
               </w:rPr>
+              <w:lastRenderedPageBreak/>
               <w:drawing>
                 <wp:inline distT="0" distB="0" distL="0" distR="0" wp14:anchorId="218FF1EB" wp14:editId="047A9A20">
                   <wp:extent cx="4191000" cy="3130247"/>
@@ -4652,7 +5079,6 @@
                 <w:sz w:val="24"/>
                 <w:szCs w:val="24"/>
               </w:rPr>
-              <w:lastRenderedPageBreak/>
               <w:t>大致从什么是模块化？为什么要使用模块化？以及怎么写一段模块代码来梳理回答思路。</w:t>
             </w:r>
           </w:p>
@@ -4847,6 +5273,7 @@
               <w:rPr>
                 <w:noProof/>
               </w:rPr>
+              <w:lastRenderedPageBreak/>
               <w:drawing>
                 <wp:inline distT="0" distB="0" distL="0" distR="0" wp14:anchorId="5045B45E" wp14:editId="1D25484D">
                   <wp:extent cx="2141220" cy="1896750"/>
@@ -5117,7 +5544,6 @@
                 <w:sz w:val="24"/>
                 <w:szCs w:val="24"/>
               </w:rPr>
-              <w:lastRenderedPageBreak/>
               <w:t>更改this的指向：隐性更改的话变换调用的Object即可，显性更改的话使用</w:t>
             </w:r>
             <w:r>
@@ -5429,6 +5855,7 @@
               <w:rPr>
                 <w:noProof/>
               </w:rPr>
+              <w:lastRenderedPageBreak/>
               <w:drawing>
                 <wp:inline distT="0" distB="0" distL="0" distR="0" wp14:anchorId="7BE643CA" wp14:editId="4BC3953E">
                   <wp:extent cx="2304753" cy="2895600"/>
@@ -5865,7 +6292,6 @@
                 <w:sz w:val="24"/>
                 <w:szCs w:val="24"/>
               </w:rPr>
-              <w:lastRenderedPageBreak/>
               <w:t>Object.</w:t>
             </w:r>
             <w:r>
@@ -5974,6 +6400,7 @@
                 <w:sz w:val="24"/>
                 <w:szCs w:val="24"/>
               </w:rPr>
+              <w:lastRenderedPageBreak/>
               <w:t>N</w:t>
             </w:r>
             <w:r>
@@ -6526,7 +6953,6 @@
               <w:rPr>
                 <w:noProof/>
               </w:rPr>
-              <w:lastRenderedPageBreak/>
               <w:drawing>
                 <wp:inline distT="0" distB="0" distL="0" distR="0" wp14:anchorId="7081AFE5" wp14:editId="3A45DE2D">
                   <wp:extent cx="4870046" cy="2733660"/>
@@ -6829,6 +7255,7 @@
                 <w:sz w:val="24"/>
                 <w:szCs w:val="24"/>
               </w:rPr>
+              <w:lastRenderedPageBreak/>
               <w:t>里，不对，在</w:t>
             </w:r>
             <w:proofErr w:type="spellStart"/>
@@ -7293,7 +7720,6 @@
                 <w:sz w:val="24"/>
                 <w:szCs w:val="24"/>
               </w:rPr>
-              <w:lastRenderedPageBreak/>
               <w:t>解析原型链的布线，需要明白的是函数的模型</w:t>
             </w:r>
           </w:p>
@@ -7312,6 +7738,7 @@
               <w:rPr>
                 <w:noProof/>
               </w:rPr>
+              <w:lastRenderedPageBreak/>
               <w:drawing>
                 <wp:inline distT="0" distB="0" distL="0" distR="0" wp14:anchorId="57AAFF27" wp14:editId="560B542F">
                   <wp:extent cx="3902001" cy="3484418"/>

</xml_diff>

<commit_message>
edit the html questions
</commit_message>
<xml_diff>
--- a/刷题.docx
+++ b/刷题.docx
@@ -222,8 +222,19 @@
           <w:sz w:val="24"/>
           <w:szCs w:val="24"/>
         </w:rPr>
-        <w:t>浏览器如何处理未知的的tab</w:t>
-      </w:r>
+        <w:t>浏览器如何处理未知的的ta</w:t>
+      </w:r>
+      <w:r>
+        <w:rPr>
+          <w:rFonts w:ascii="方正兰亭纤黑_GBK" w:eastAsia="方正兰亭纤黑_GBK" w:hAnsi="宋体" w:cs="宋体" w:hint="eastAsia"/>
+          <w:kern w:val="0"/>
+          <w:sz w:val="24"/>
+          <w:szCs w:val="24"/>
+        </w:rPr>
+        <w:t>g</w:t>
+      </w:r>
+      <w:bookmarkStart w:id="0" w:name="_GoBack"/>
+      <w:bookmarkEnd w:id="0"/>
     </w:p>
     <w:p>
       <w:pPr>
@@ -2448,7 +2459,25 @@
                 <w:sz w:val="24"/>
                 <w:szCs w:val="24"/>
               </w:rPr>
-              <w:t>概念要清楚，基本类型有哪些？内建对象类型有哪些？上述两种方法的是用范围是内建对象。</w:t>
+              <w:t>概念要清楚，基本类型有哪些？内建对象类型有哪些？上述两种方法的</w:t>
+            </w:r>
+            <w:r>
+              <w:rPr>
+                <w:rFonts w:ascii="文悦后现代体 (非商业使用) W4-75" w:eastAsia="文悦后现代体 (非商业使用) W4-75" w:hAnsi="文悦后现代体 (非商业使用) W4-75" w:cs="宋体" w:hint="eastAsia"/>
+                <w:kern w:val="0"/>
+                <w:sz w:val="24"/>
+                <w:szCs w:val="24"/>
+              </w:rPr>
+              <w:t>适用</w:t>
+            </w:r>
+            <w:r>
+              <w:rPr>
+                <w:rFonts w:ascii="文悦后现代体 (非商业使用) W4-75" w:eastAsia="文悦后现代体 (非商业使用) W4-75" w:hAnsi="文悦后现代体 (非商业使用) W4-75" w:cs="宋体" w:hint="eastAsia"/>
+                <w:kern w:val="0"/>
+                <w:sz w:val="24"/>
+                <w:szCs w:val="24"/>
+              </w:rPr>
+              <w:t>范围是内建对象。</w:t>
             </w:r>
           </w:p>
           <w:p>
@@ -8379,8 +8408,6 @@
         </w:rPr>
         <w:t>ES6</w:t>
       </w:r>
-      <w:bookmarkStart w:id="0" w:name="_GoBack"/>
-      <w:bookmarkEnd w:id="0"/>
     </w:p>
     <w:p>
       <w:pPr>
@@ -8535,7 +8562,7 @@
           <w:sz w:val="24"/>
           <w:szCs w:val="24"/>
         </w:rPr>
-        <w:t>es6经常用的有哪些</w:t>
+        <w:t>箭头函数，箭头函数的特点</w:t>
       </w:r>
     </w:p>
     <w:p>
@@ -8561,33 +8588,25 @@
           <w:sz w:val="24"/>
           <w:szCs w:val="24"/>
         </w:rPr>
-        <w:t>箭头函数，箭头函数的特点</w:t>
-      </w:r>
-    </w:p>
-    <w:p>
-      <w:pPr>
-        <w:widowControl/>
-        <w:numPr>
-          <w:ilvl w:val="0"/>
-          <w:numId w:val="4"/>
-        </w:numPr>
-        <w:spacing w:before="100" w:beforeAutospacing="1" w:after="100" w:afterAutospacing="1" w:line="360" w:lineRule="atLeast"/>
-        <w:jc w:val="left"/>
-        <w:rPr>
-          <w:rFonts w:ascii="方正兰亭纤黑_GBK" w:eastAsia="方正兰亭纤黑_GBK" w:hAnsi="宋体" w:cs="宋体"/>
-          <w:kern w:val="0"/>
-          <w:sz w:val="24"/>
-          <w:szCs w:val="24"/>
-        </w:rPr>
-      </w:pPr>
-      <w:r>
-        <w:rPr>
-          <w:rFonts w:ascii="方正兰亭纤黑_GBK" w:eastAsia="方正兰亭纤黑_GBK" w:hAnsi="宋体" w:cs="宋体"/>
-          <w:kern w:val="0"/>
-          <w:sz w:val="24"/>
-          <w:szCs w:val="24"/>
-        </w:rPr>
-        <w:t>箭头函数和ES5和this的指向区别讲讲</w:t>
+        <w:t>箭头函数和ES5</w:t>
+      </w:r>
+      <w:r>
+        <w:rPr>
+          <w:rFonts w:ascii="方正兰亭纤黑_GBK" w:eastAsia="方正兰亭纤黑_GBK" w:hAnsi="宋体" w:cs="宋体" w:hint="eastAsia"/>
+          <w:kern w:val="0"/>
+          <w:sz w:val="24"/>
+          <w:szCs w:val="24"/>
+        </w:rPr>
+        <w:t>中</w:t>
+      </w:r>
+      <w:r>
+        <w:rPr>
+          <w:rFonts w:ascii="方正兰亭纤黑_GBK" w:eastAsia="方正兰亭纤黑_GBK" w:hAnsi="宋体" w:cs="宋体"/>
+          <w:kern w:val="0"/>
+          <w:sz w:val="24"/>
+          <w:szCs w:val="24"/>
+        </w:rPr>
+        <w:t>this的指向区别</w:t>
       </w:r>
     </w:p>
     <w:p>
@@ -8872,33 +8891,33 @@
           <w:sz w:val="24"/>
           <w:szCs w:val="24"/>
         </w:rPr>
+        <w:t>强缓存，协商缓存什么时候用哪个</w:t>
+      </w:r>
+    </w:p>
+    <w:p>
+      <w:pPr>
+        <w:widowControl/>
+        <w:numPr>
+          <w:ilvl w:val="0"/>
+          <w:numId w:val="33"/>
+        </w:numPr>
+        <w:spacing w:before="100" w:beforeAutospacing="1" w:after="100" w:afterAutospacing="1" w:line="360" w:lineRule="atLeast"/>
+        <w:jc w:val="left"/>
+        <w:rPr>
+          <w:rFonts w:ascii="方正兰亭纤黑_GBK" w:eastAsia="方正兰亭纤黑_GBK" w:hAnsi="宋体" w:cs="宋体"/>
+          <w:kern w:val="0"/>
+          <w:sz w:val="24"/>
+          <w:szCs w:val="24"/>
+        </w:rPr>
+      </w:pPr>
+      <w:r>
+        <w:rPr>
+          <w:rFonts w:ascii="方正兰亭纤黑_GBK" w:eastAsia="方正兰亭纤黑_GBK" w:hAnsi="宋体" w:cs="宋体"/>
+          <w:kern w:val="0"/>
+          <w:sz w:val="24"/>
+          <w:szCs w:val="24"/>
+        </w:rPr>
         <w:lastRenderedPageBreak/>
-        <w:t>强缓存，协商缓存什么时候用哪个</w:t>
-      </w:r>
-    </w:p>
-    <w:p>
-      <w:pPr>
-        <w:widowControl/>
-        <w:numPr>
-          <w:ilvl w:val="0"/>
-          <w:numId w:val="33"/>
-        </w:numPr>
-        <w:spacing w:before="100" w:beforeAutospacing="1" w:after="100" w:afterAutospacing="1" w:line="360" w:lineRule="atLeast"/>
-        <w:jc w:val="left"/>
-        <w:rPr>
-          <w:rFonts w:ascii="方正兰亭纤黑_GBK" w:eastAsia="方正兰亭纤黑_GBK" w:hAnsi="宋体" w:cs="宋体"/>
-          <w:kern w:val="0"/>
-          <w:sz w:val="24"/>
-          <w:szCs w:val="24"/>
-        </w:rPr>
-      </w:pPr>
-      <w:r>
-        <w:rPr>
-          <w:rFonts w:ascii="方正兰亭纤黑_GBK" w:eastAsia="方正兰亭纤黑_GBK" w:hAnsi="宋体" w:cs="宋体"/>
-          <w:kern w:val="0"/>
-          <w:sz w:val="24"/>
-          <w:szCs w:val="24"/>
-        </w:rPr>
         <w:t>内存泄露的排除定位和解决方法</w:t>
       </w:r>
     </w:p>
@@ -9466,34 +9485,34 @@
           <w:sz w:val="24"/>
           <w:szCs w:val="24"/>
         </w:rPr>
+        <w:t>vue的props和slot的使用区别</w:t>
+      </w:r>
+    </w:p>
+    <w:p>
+      <w:pPr>
+        <w:pStyle w:val="a3"/>
+        <w:widowControl/>
+        <w:numPr>
+          <w:ilvl w:val="0"/>
+          <w:numId w:val="1"/>
+        </w:numPr>
+        <w:ind w:firstLineChars="0"/>
+        <w:jc w:val="left"/>
+        <w:rPr>
+          <w:rFonts w:ascii="方正兰亭纤黑_GBK" w:eastAsia="方正兰亭纤黑_GBK" w:hAnsi="宋体" w:cs="宋体"/>
+          <w:kern w:val="0"/>
+          <w:sz w:val="24"/>
+          <w:szCs w:val="24"/>
+        </w:rPr>
+      </w:pPr>
+      <w:r>
+        <w:rPr>
+          <w:rFonts w:ascii="方正兰亭纤黑_GBK" w:eastAsia="方正兰亭纤黑_GBK" w:hAnsi="宋体" w:cs="宋体"/>
+          <w:kern w:val="0"/>
+          <w:sz w:val="24"/>
+          <w:szCs w:val="24"/>
+        </w:rPr>
         <w:lastRenderedPageBreak/>
-        <w:t>vue的props和slot的使用区别</w:t>
-      </w:r>
-    </w:p>
-    <w:p>
-      <w:pPr>
-        <w:pStyle w:val="a3"/>
-        <w:widowControl/>
-        <w:numPr>
-          <w:ilvl w:val="0"/>
-          <w:numId w:val="1"/>
-        </w:numPr>
-        <w:ind w:firstLineChars="0"/>
-        <w:jc w:val="left"/>
-        <w:rPr>
-          <w:rFonts w:ascii="方正兰亭纤黑_GBK" w:eastAsia="方正兰亭纤黑_GBK" w:hAnsi="宋体" w:cs="宋体"/>
-          <w:kern w:val="0"/>
-          <w:sz w:val="24"/>
-          <w:szCs w:val="24"/>
-        </w:rPr>
-      </w:pPr>
-      <w:r>
-        <w:rPr>
-          <w:rFonts w:ascii="方正兰亭纤黑_GBK" w:eastAsia="方正兰亭纤黑_GBK" w:hAnsi="宋体" w:cs="宋体"/>
-          <w:kern w:val="0"/>
-          <w:sz w:val="24"/>
-          <w:szCs w:val="24"/>
-        </w:rPr>
         <w:t>vuex的状态管理的原理是什么?</w:t>
       </w:r>
     </w:p>
@@ -10127,33 +10146,33 @@
           <w:sz w:val="24"/>
           <w:szCs w:val="24"/>
         </w:rPr>
+        <w:t>快排和冒泡原理</w:t>
+      </w:r>
+    </w:p>
+    <w:p>
+      <w:pPr>
+        <w:widowControl/>
+        <w:numPr>
+          <w:ilvl w:val="0"/>
+          <w:numId w:val="2"/>
+        </w:numPr>
+        <w:spacing w:before="100" w:beforeAutospacing="1" w:after="100" w:afterAutospacing="1" w:line="360" w:lineRule="atLeast"/>
+        <w:jc w:val="left"/>
+        <w:rPr>
+          <w:rFonts w:ascii="方正兰亭纤黑_GBK" w:eastAsia="方正兰亭纤黑_GBK" w:hAnsi="宋体" w:cs="宋体"/>
+          <w:kern w:val="0"/>
+          <w:sz w:val="24"/>
+          <w:szCs w:val="24"/>
+        </w:rPr>
+      </w:pPr>
+      <w:r>
+        <w:rPr>
+          <w:rFonts w:ascii="方正兰亭纤黑_GBK" w:eastAsia="方正兰亭纤黑_GBK" w:hAnsi="宋体" w:cs="宋体"/>
+          <w:kern w:val="0"/>
+          <w:sz w:val="24"/>
+          <w:szCs w:val="24"/>
+        </w:rPr>
         <w:lastRenderedPageBreak/>
-        <w:t>快排和冒泡原理</w:t>
-      </w:r>
-    </w:p>
-    <w:p>
-      <w:pPr>
-        <w:widowControl/>
-        <w:numPr>
-          <w:ilvl w:val="0"/>
-          <w:numId w:val="2"/>
-        </w:numPr>
-        <w:spacing w:before="100" w:beforeAutospacing="1" w:after="100" w:afterAutospacing="1" w:line="360" w:lineRule="atLeast"/>
-        <w:jc w:val="left"/>
-        <w:rPr>
-          <w:rFonts w:ascii="方正兰亭纤黑_GBK" w:eastAsia="方正兰亭纤黑_GBK" w:hAnsi="宋体" w:cs="宋体"/>
-          <w:kern w:val="0"/>
-          <w:sz w:val="24"/>
-          <w:szCs w:val="24"/>
-        </w:rPr>
-      </w:pPr>
-      <w:r>
-        <w:rPr>
-          <w:rFonts w:ascii="方正兰亭纤黑_GBK" w:eastAsia="方正兰亭纤黑_GBK" w:hAnsi="宋体" w:cs="宋体"/>
-          <w:kern w:val="0"/>
-          <w:sz w:val="24"/>
-          <w:szCs w:val="24"/>
-        </w:rPr>
         <w:t>有序的数组如何进行查找操作</w:t>
       </w:r>
     </w:p>

</xml_diff>

<commit_message>
delete question about typesccript
</commit_message>
<xml_diff>
--- a/刷题.docx
+++ b/刷题.docx
@@ -1,6 +1,6 @@
 
 <file path=word/document.xml><?xml version="1.0" encoding="utf-8"?>
-<w:document xmlns:wpc="http://schemas.microsoft.com/office/word/2010/wordprocessingCanvas" xmlns:cx="http://schemas.microsoft.com/office/drawing/2014/chartex" xmlns:cx1="http://schemas.microsoft.com/office/drawing/2015/9/8/chartex" xmlns:cx2="http://schemas.microsoft.com/office/drawing/2015/10/21/chartex" xmlns:cx3="http://schemas.microsoft.com/office/drawing/2016/5/9/chartex" xmlns:cx4="http://schemas.microsoft.com/office/drawing/2016/5/10/chartex" xmlns:cx5="http://schemas.microsoft.com/office/drawing/2016/5/11/chartex" xmlns:cx6="http://schemas.microsoft.com/office/drawing/2016/5/12/chartex" xmlns:cx7="http://schemas.microsoft.com/office/drawing/2016/5/13/chartex" xmlns:cx8="http://schemas.microsoft.com/office/drawing/2016/5/14/chartex" xmlns:mc="http://schemas.openxmlformats.org/markup-compatibility/2006" xmlns:aink="http://schemas.microsoft.com/office/drawing/2016/ink" xmlns:am3d="http://schemas.microsoft.com/office/drawing/2017/model3d" xmlns:o="urn:schemas-microsoft-com:office:office" xmlns:r="http://schemas.openxmlformats.org/officeDocument/2006/relationships" xmlns:m="http://schemas.openxmlformats.org/officeDocument/2006/math" xmlns:v="urn:schemas-microsoft-com:vml" xmlns:wp14="http://schemas.microsoft.com/office/word/2010/wordprocessingDrawing" xmlns:wp="http://schemas.openxmlformats.org/drawingml/2006/wordprocessingDrawing" xmlns:w10="urn:schemas-microsoft-com:office:word" xmlns:w="http://schemas.openxmlformats.org/wordprocessingml/2006/main" xmlns:w14="http://schemas.microsoft.com/office/word/2010/wordml" xmlns:w15="http://schemas.microsoft.com/office/word/2012/wordml" xmlns:w16cid="http://schemas.microsoft.com/office/word/2016/wordml/cid" xmlns:w16se="http://schemas.microsoft.com/office/word/2015/wordml/symex" xmlns:wpg="http://schemas.microsoft.com/office/word/2010/wordprocessingGroup" xmlns:wpi="http://schemas.microsoft.com/office/word/2010/wordprocessingInk" xmlns:wne="http://schemas.microsoft.com/office/word/2006/wordml" xmlns:wps="http://schemas.microsoft.com/office/word/2010/wordprocessingShape" mc:Ignorable="w14 w15 w16se w16cid wp14">
+<w:document xmlns:wpc="http://schemas.microsoft.com/office/word/2010/wordprocessingCanvas" xmlns:mo="http://schemas.microsoft.com/office/mac/office/2008/main" xmlns:mc="http://schemas.openxmlformats.org/markup-compatibility/2006" xmlns:mv="urn:schemas-microsoft-com:mac:vml" xmlns:o="urn:schemas-microsoft-com:office:office" xmlns:r="http://schemas.openxmlformats.org/officeDocument/2006/relationships" xmlns:m="http://schemas.openxmlformats.org/officeDocument/2006/math" xmlns:v="urn:schemas-microsoft-com:vml" xmlns:wp14="http://schemas.microsoft.com/office/word/2010/wordprocessingDrawing" xmlns:wp="http://schemas.openxmlformats.org/drawingml/2006/wordprocessingDrawing" xmlns:w10="urn:schemas-microsoft-com:office:word" xmlns:w="http://schemas.openxmlformats.org/wordprocessingml/2006/main" xmlns:w14="http://schemas.microsoft.com/office/word/2010/wordml" xmlns:w15="http://schemas.microsoft.com/office/word/2012/wordml" xmlns:wpg="http://schemas.microsoft.com/office/word/2010/wordprocessingGroup" xmlns:wpi="http://schemas.microsoft.com/office/word/2010/wordprocessingInk" xmlns:wne="http://schemas.microsoft.com/office/word/2006/wordml" xmlns:wps="http://schemas.microsoft.com/office/word/2010/wordprocessingShape" mc:Ignorable="w14 w15 wp14">
   <w:body>
     <w:p>
       <w:pPr>
@@ -160,7 +160,27 @@
                 <w:sz w:val="24"/>
                 <w:szCs w:val="24"/>
               </w:rPr>
-              <w:t>header&gt;,&lt;nav&gt;,&lt;main&gt;,&lt;article&gt;,&lt;footer&gt;</w:t>
+              <w:t>header&gt;,&lt;</w:t>
+            </w:r>
+            <w:proofErr w:type="spellStart"/>
+            <w:r>
+              <w:rPr>
+                <w:rFonts w:ascii="文悦后现代体 (非商业使用) W4-75" w:eastAsia="文悦后现代体 (非商业使用) W4-75" w:hAnsi="文悦后现代体 (非商业使用) W4-75" w:cs="宋体"/>
+                <w:kern w:val="0"/>
+                <w:sz w:val="24"/>
+                <w:szCs w:val="24"/>
+              </w:rPr>
+              <w:t>nav</w:t>
+            </w:r>
+            <w:proofErr w:type="spellEnd"/>
+            <w:r>
+              <w:rPr>
+                <w:rFonts w:ascii="文悦后现代体 (非商业使用) W4-75" w:eastAsia="文悦后现代体 (非商业使用) W4-75" w:hAnsi="文悦后现代体 (非商业使用) W4-75" w:cs="宋体"/>
+                <w:kern w:val="0"/>
+                <w:sz w:val="24"/>
+                <w:szCs w:val="24"/>
+              </w:rPr>
+              <w:t>&gt;,&lt;main&gt;,&lt;article&gt;,&lt;footer&gt;</w:t>
             </w:r>
             <w:r>
               <w:rPr>
@@ -369,7 +389,27 @@
           <w:sz w:val="24"/>
           <w:szCs w:val="24"/>
         </w:rPr>
-        <w:t>为什么css样式初始化，目的是为了什么？</w:t>
+        <w:t>为什么</w:t>
+      </w:r>
+      <w:proofErr w:type="spellStart"/>
+      <w:r>
+        <w:rPr>
+          <w:rFonts w:ascii="方正兰亭纤黑_GBK" w:eastAsia="方正兰亭纤黑_GBK" w:hAnsi="宋体" w:cs="宋体"/>
+          <w:kern w:val="0"/>
+          <w:sz w:val="24"/>
+          <w:szCs w:val="24"/>
+        </w:rPr>
+        <w:t>css</w:t>
+      </w:r>
+      <w:proofErr w:type="spellEnd"/>
+      <w:r>
+        <w:rPr>
+          <w:rFonts w:ascii="方正兰亭纤黑_GBK" w:eastAsia="方正兰亭纤黑_GBK" w:hAnsi="宋体" w:cs="宋体"/>
+          <w:kern w:val="0"/>
+          <w:sz w:val="24"/>
+          <w:szCs w:val="24"/>
+        </w:rPr>
+        <w:t>样式初始化，目的是为了什么？</w:t>
       </w:r>
     </w:p>
     <w:tbl>
@@ -415,7 +455,27 @@
                 <w:sz w:val="24"/>
                 <w:szCs w:val="24"/>
               </w:rPr>
-              <w:t>浏览器css会有一些default属性，比如margin，padding不为0，box</w:t>
+              <w:t>浏览器</w:t>
+            </w:r>
+            <w:proofErr w:type="spellStart"/>
+            <w:r>
+              <w:rPr>
+                <w:rFonts w:ascii="文悦后现代体 (非商业使用) W4-75" w:eastAsia="文悦后现代体 (非商业使用) W4-75" w:hAnsi="文悦后现代体 (非商业使用) W4-75" w:cs="宋体" w:hint="eastAsia"/>
+                <w:kern w:val="0"/>
+                <w:sz w:val="24"/>
+                <w:szCs w:val="24"/>
+              </w:rPr>
+              <w:t>css</w:t>
+            </w:r>
+            <w:proofErr w:type="spellEnd"/>
+            <w:r>
+              <w:rPr>
+                <w:rFonts w:ascii="文悦后现代体 (非商业使用) W4-75" w:eastAsia="文悦后现代体 (非商业使用) W4-75" w:hAnsi="文悦后现代体 (非商业使用) W4-75" w:cs="宋体" w:hint="eastAsia"/>
+                <w:kern w:val="0"/>
+                <w:sz w:val="24"/>
+                <w:szCs w:val="24"/>
+              </w:rPr>
+              <w:t>会有一些default属性，比如margin，padding不为0，box</w:t>
             </w:r>
             <w:r>
               <w:rPr>
@@ -493,7 +553,47 @@
           <w:sz w:val="24"/>
           <w:szCs w:val="24"/>
         </w:rPr>
-        <w:t>rem，px，em的区别</w:t>
+        <w:t>rem，</w:t>
+      </w:r>
+      <w:proofErr w:type="spellStart"/>
+      <w:r>
+        <w:rPr>
+          <w:rFonts w:ascii="方正兰亭纤黑_GBK" w:eastAsia="方正兰亭纤黑_GBK" w:hAnsi="宋体" w:cs="宋体"/>
+          <w:kern w:val="0"/>
+          <w:sz w:val="24"/>
+          <w:szCs w:val="24"/>
+        </w:rPr>
+        <w:t>px</w:t>
+      </w:r>
+      <w:proofErr w:type="spellEnd"/>
+      <w:r>
+        <w:rPr>
+          <w:rFonts w:ascii="方正兰亭纤黑_GBK" w:eastAsia="方正兰亭纤黑_GBK" w:hAnsi="宋体" w:cs="宋体"/>
+          <w:kern w:val="0"/>
+          <w:sz w:val="24"/>
+          <w:szCs w:val="24"/>
+        </w:rPr>
+        <w:t>，</w:t>
+      </w:r>
+      <w:proofErr w:type="spellStart"/>
+      <w:r>
+        <w:rPr>
+          <w:rFonts w:ascii="方正兰亭纤黑_GBK" w:eastAsia="方正兰亭纤黑_GBK" w:hAnsi="宋体" w:cs="宋体"/>
+          <w:kern w:val="0"/>
+          <w:sz w:val="24"/>
+          <w:szCs w:val="24"/>
+        </w:rPr>
+        <w:t>em</w:t>
+      </w:r>
+      <w:proofErr w:type="spellEnd"/>
+      <w:r>
+        <w:rPr>
+          <w:rFonts w:ascii="方正兰亭纤黑_GBK" w:eastAsia="方正兰亭纤黑_GBK" w:hAnsi="宋体" w:cs="宋体"/>
+          <w:kern w:val="0"/>
+          <w:sz w:val="24"/>
+          <w:szCs w:val="24"/>
+        </w:rPr>
+        <w:t>的区别</w:t>
       </w:r>
     </w:p>
     <w:tbl>
@@ -532,6 +632,7 @@
                 <w:szCs w:val="24"/>
               </w:rPr>
             </w:pPr>
+            <w:proofErr w:type="spellStart"/>
             <w:r>
               <w:rPr>
                 <w:rFonts w:ascii="文悦后现代体 (非商业使用) W4-75" w:eastAsia="文悦后现代体 (非商业使用) W4-75" w:hAnsi="文悦后现代体 (非商业使用) W4-75" w:cs="宋体"/>
@@ -548,7 +649,17 @@
                 <w:sz w:val="24"/>
                 <w:szCs w:val="24"/>
               </w:rPr>
-              <w:t>x是绝对单位。</w:t>
+              <w:t>x</w:t>
+            </w:r>
+            <w:proofErr w:type="spellEnd"/>
+            <w:r>
+              <w:rPr>
+                <w:rFonts w:ascii="文悦后现代体 (非商业使用) W4-75" w:eastAsia="文悦后现代体 (非商业使用) W4-75" w:hAnsi="文悦后现代体 (非商业使用) W4-75" w:cs="宋体" w:hint="eastAsia"/>
+                <w:kern w:val="0"/>
+                <w:sz w:val="24"/>
+                <w:szCs w:val="24"/>
+              </w:rPr>
+              <w:t>是绝对单位。</w:t>
             </w:r>
             <w:r>
               <w:rPr>
@@ -566,7 +677,27 @@
                 <w:sz w:val="24"/>
                 <w:szCs w:val="24"/>
               </w:rPr>
-              <w:t>em和em是相对单位</w:t>
+              <w:t>em和</w:t>
+            </w:r>
+            <w:proofErr w:type="spellStart"/>
+            <w:r>
+              <w:rPr>
+                <w:rFonts w:ascii="文悦后现代体 (非商业使用) W4-75" w:eastAsia="文悦后现代体 (非商业使用) W4-75" w:hAnsi="文悦后现代体 (非商业使用) W4-75" w:cs="宋体" w:hint="eastAsia"/>
+                <w:kern w:val="0"/>
+                <w:sz w:val="24"/>
+                <w:szCs w:val="24"/>
+              </w:rPr>
+              <w:t>em</w:t>
+            </w:r>
+            <w:proofErr w:type="spellEnd"/>
+            <w:r>
+              <w:rPr>
+                <w:rFonts w:ascii="文悦后现代体 (非商业使用) W4-75" w:eastAsia="文悦后现代体 (非商业使用) W4-75" w:hAnsi="文悦后现代体 (非商业使用) W4-75" w:cs="宋体" w:hint="eastAsia"/>
+                <w:kern w:val="0"/>
+                <w:sz w:val="24"/>
+                <w:szCs w:val="24"/>
+              </w:rPr>
+              <w:t>是相对单位</w:t>
             </w:r>
             <w:r>
               <w:rPr>
@@ -593,18 +724,7 @@
                 <w:sz w:val="24"/>
                 <w:szCs w:val="24"/>
               </w:rPr>
-              <w:t>em是遵循HTML为基准</w:t>
-            </w:r>
-            <w:bookmarkStart w:id="0" w:name="_GoBack"/>
-            <w:bookmarkEnd w:id="0"/>
-            <w:r>
-              <w:rPr>
-                <w:rFonts w:ascii="文悦后现代体 (非商业使用) W4-75" w:eastAsia="文悦后现代体 (非商业使用) W4-75" w:hAnsi="文悦后现代体 (非商业使用) W4-75" w:cs="宋体" w:hint="eastAsia"/>
-                <w:kern w:val="0"/>
-                <w:sz w:val="24"/>
-                <w:szCs w:val="24"/>
-              </w:rPr>
-              <w:t>。EM遵循引用的内联元素为基准。</w:t>
+              <w:t>em是遵循HTML为基准。EM遵循引用的内联元素为基准。</w:t>
             </w:r>
           </w:p>
         </w:tc>
@@ -646,6 +766,7 @@
           <w:sz w:val="24"/>
           <w:szCs w:val="24"/>
         </w:rPr>
+        <w:lastRenderedPageBreak/>
         <w:t>float和position的区别</w:t>
       </w:r>
     </w:p>
@@ -724,7 +845,6 @@
           <w:sz w:val="24"/>
           <w:szCs w:val="24"/>
         </w:rPr>
-        <w:lastRenderedPageBreak/>
         <w:t>清除float的方法</w:t>
       </w:r>
     </w:p>
@@ -848,14 +968,25 @@
           <w:szCs w:val="24"/>
         </w:rPr>
       </w:pPr>
-      <w:r>
-        <w:rPr>
-          <w:rFonts w:ascii="方正兰亭纤黑_GBK" w:eastAsia="方正兰亭纤黑_GBK" w:hAnsi="宋体" w:cs="宋体"/>
-          <w:kern w:val="0"/>
-          <w:sz w:val="24"/>
-          <w:szCs w:val="24"/>
-        </w:rPr>
-        <w:t>boostrap的底层原理？</w:t>
+      <w:proofErr w:type="spellStart"/>
+      <w:r>
+        <w:rPr>
+          <w:rFonts w:ascii="方正兰亭纤黑_GBK" w:eastAsia="方正兰亭纤黑_GBK" w:hAnsi="宋体" w:cs="宋体"/>
+          <w:kern w:val="0"/>
+          <w:sz w:val="24"/>
+          <w:szCs w:val="24"/>
+        </w:rPr>
+        <w:t>boostrap</w:t>
+      </w:r>
+      <w:proofErr w:type="spellEnd"/>
+      <w:r>
+        <w:rPr>
+          <w:rFonts w:ascii="方正兰亭纤黑_GBK" w:eastAsia="方正兰亭纤黑_GBK" w:hAnsi="宋体" w:cs="宋体"/>
+          <w:kern w:val="0"/>
+          <w:sz w:val="24"/>
+          <w:szCs w:val="24"/>
+        </w:rPr>
+        <w:t>的底层原理？</w:t>
       </w:r>
     </w:p>
     <w:p>
@@ -907,7 +1038,27 @@
           <w:sz w:val="24"/>
           <w:szCs w:val="24"/>
         </w:rPr>
-        <w:t>常用css伪类的应用</w:t>
+        <w:t>常用</w:t>
+      </w:r>
+      <w:proofErr w:type="spellStart"/>
+      <w:r>
+        <w:rPr>
+          <w:rFonts w:ascii="方正兰亭纤黑_GBK" w:eastAsia="方正兰亭纤黑_GBK" w:hAnsi="宋体" w:cs="宋体" w:hint="eastAsia"/>
+          <w:kern w:val="0"/>
+          <w:sz w:val="24"/>
+          <w:szCs w:val="24"/>
+        </w:rPr>
+        <w:t>css</w:t>
+      </w:r>
+      <w:proofErr w:type="spellEnd"/>
+      <w:r>
+        <w:rPr>
+          <w:rFonts w:ascii="方正兰亭纤黑_GBK" w:eastAsia="方正兰亭纤黑_GBK" w:hAnsi="宋体" w:cs="宋体" w:hint="eastAsia"/>
+          <w:kern w:val="0"/>
+          <w:sz w:val="24"/>
+          <w:szCs w:val="24"/>
+        </w:rPr>
+        <w:t>伪类的应用</w:t>
       </w:r>
     </w:p>
     <w:p>
@@ -933,7 +1084,27 @@
           <w:sz w:val="24"/>
           <w:szCs w:val="24"/>
         </w:rPr>
-        <w:t>关于iframe内部和外部变量的读取是如何的</w:t>
+        <w:t>关于</w:t>
+      </w:r>
+      <w:proofErr w:type="spellStart"/>
+      <w:r>
+        <w:rPr>
+          <w:rFonts w:ascii="方正兰亭纤黑_GBK" w:eastAsia="方正兰亭纤黑_GBK" w:hAnsi="宋体" w:cs="宋体"/>
+          <w:kern w:val="0"/>
+          <w:sz w:val="24"/>
+          <w:szCs w:val="24"/>
+        </w:rPr>
+        <w:t>iframe</w:t>
+      </w:r>
+      <w:proofErr w:type="spellEnd"/>
+      <w:r>
+        <w:rPr>
+          <w:rFonts w:ascii="方正兰亭纤黑_GBK" w:eastAsia="方正兰亭纤黑_GBK" w:hAnsi="宋体" w:cs="宋体"/>
+          <w:kern w:val="0"/>
+          <w:sz w:val="24"/>
+          <w:szCs w:val="24"/>
+        </w:rPr>
+        <w:t>内部和外部变量的读取是如何的</w:t>
       </w:r>
     </w:p>
     <w:p>
@@ -978,14 +1149,45 @@
           <w:szCs w:val="24"/>
         </w:rPr>
       </w:pPr>
-      <w:r>
-        <w:rPr>
-          <w:rFonts w:ascii="方正兰亭纤黑_GBK" w:eastAsia="方正兰亭纤黑_GBK" w:hAnsi="宋体" w:cs="宋体"/>
-          <w:kern w:val="0"/>
-          <w:sz w:val="24"/>
-          <w:szCs w:val="24"/>
-        </w:rPr>
-        <w:t>css性能？css动画优化？</w:t>
+      <w:proofErr w:type="spellStart"/>
+      <w:r>
+        <w:rPr>
+          <w:rFonts w:ascii="方正兰亭纤黑_GBK" w:eastAsia="方正兰亭纤黑_GBK" w:hAnsi="宋体" w:cs="宋体"/>
+          <w:kern w:val="0"/>
+          <w:sz w:val="24"/>
+          <w:szCs w:val="24"/>
+        </w:rPr>
+        <w:t>css</w:t>
+      </w:r>
+      <w:proofErr w:type="spellEnd"/>
+      <w:r>
+        <w:rPr>
+          <w:rFonts w:ascii="方正兰亭纤黑_GBK" w:eastAsia="方正兰亭纤黑_GBK" w:hAnsi="宋体" w:cs="宋体"/>
+          <w:kern w:val="0"/>
+          <w:sz w:val="24"/>
+          <w:szCs w:val="24"/>
+        </w:rPr>
+        <w:t>性能？</w:t>
+      </w:r>
+      <w:proofErr w:type="spellStart"/>
+      <w:r>
+        <w:rPr>
+          <w:rFonts w:ascii="方正兰亭纤黑_GBK" w:eastAsia="方正兰亭纤黑_GBK" w:hAnsi="宋体" w:cs="宋体"/>
+          <w:kern w:val="0"/>
+          <w:sz w:val="24"/>
+          <w:szCs w:val="24"/>
+        </w:rPr>
+        <w:t>css</w:t>
+      </w:r>
+      <w:proofErr w:type="spellEnd"/>
+      <w:r>
+        <w:rPr>
+          <w:rFonts w:ascii="方正兰亭纤黑_GBK" w:eastAsia="方正兰亭纤黑_GBK" w:hAnsi="宋体" w:cs="宋体"/>
+          <w:kern w:val="0"/>
+          <w:sz w:val="24"/>
+          <w:szCs w:val="24"/>
+        </w:rPr>
+        <w:t>动画优化？</w:t>
       </w:r>
     </w:p>
     <w:p>
@@ -1011,7 +1213,37 @@
           <w:sz w:val="24"/>
           <w:szCs w:val="24"/>
         </w:rPr>
-        <w:t>就动画效果，如何从js，cs</w:t>
+        <w:t>就动画效果，如何从</w:t>
+      </w:r>
+      <w:proofErr w:type="spellStart"/>
+      <w:r>
+        <w:rPr>
+          <w:rFonts w:ascii="方正兰亭纤黑_GBK" w:eastAsia="方正兰亭纤黑_GBK" w:hAnsi="宋体" w:cs="宋体"/>
+          <w:kern w:val="0"/>
+          <w:sz w:val="24"/>
+          <w:szCs w:val="24"/>
+        </w:rPr>
+        <w:t>js</w:t>
+      </w:r>
+      <w:proofErr w:type="spellEnd"/>
+      <w:r>
+        <w:rPr>
+          <w:rFonts w:ascii="方正兰亭纤黑_GBK" w:eastAsia="方正兰亭纤黑_GBK" w:hAnsi="宋体" w:cs="宋体"/>
+          <w:kern w:val="0"/>
+          <w:sz w:val="24"/>
+          <w:szCs w:val="24"/>
+        </w:rPr>
+        <w:t>，</w:t>
+      </w:r>
+      <w:proofErr w:type="spellStart"/>
+      <w:r>
+        <w:rPr>
+          <w:rFonts w:ascii="方正兰亭纤黑_GBK" w:eastAsia="方正兰亭纤黑_GBK" w:hAnsi="宋体" w:cs="宋体"/>
+          <w:kern w:val="0"/>
+          <w:sz w:val="24"/>
+          <w:szCs w:val="24"/>
+        </w:rPr>
+        <w:t>cs</w:t>
       </w:r>
       <w:r>
         <w:rPr>
@@ -1022,6 +1254,7 @@
         </w:rPr>
         <w:t>s</w:t>
       </w:r>
+      <w:proofErr w:type="spellEnd"/>
       <w:r>
         <w:rPr>
           <w:rFonts w:ascii="方正兰亭纤黑_GBK" w:eastAsia="方正兰亭纤黑_GBK" w:hAnsi="宋体" w:cs="宋体"/>
@@ -1235,6 +1468,7 @@
           <w:sz w:val="24"/>
           <w:szCs w:val="24"/>
         </w:rPr>
+        <w:lastRenderedPageBreak/>
         <w:t>如何画一个三角形</w:t>
       </w:r>
     </w:p>
@@ -1326,6 +1560,7 @@
           <w:szCs w:val="24"/>
         </w:rPr>
       </w:pPr>
+      <w:proofErr w:type="spellStart"/>
       <w:r>
         <w:rPr>
           <w:rFonts w:ascii="方正兰亭纤黑_GBK" w:eastAsia="方正兰亭纤黑_GBK" w:hAnsi="Symbol" w:cs="宋体" w:hint="eastAsia"/>
@@ -1337,6 +1572,7 @@
         </w:rPr>
         <w:t>Javascript</w:t>
       </w:r>
+      <w:proofErr w:type="spellEnd"/>
     </w:p>
     <w:p>
       <w:pPr>
@@ -1433,6 +1669,7 @@
               </w:rPr>
               <w:t>string，number，</w:t>
             </w:r>
+            <w:proofErr w:type="spellStart"/>
             <w:r>
               <w:rPr>
                 <w:rFonts w:asciiTheme="majorHAnsi" w:eastAsiaTheme="majorHAnsi" w:hAnsiTheme="majorHAnsi" w:cs="宋体"/>
@@ -1442,6 +1679,7 @@
               </w:rPr>
               <w:t>boolean</w:t>
             </w:r>
+            <w:proofErr w:type="spellEnd"/>
             <w:r>
               <w:rPr>
                 <w:rFonts w:asciiTheme="majorHAnsi" w:eastAsiaTheme="majorHAnsi" w:hAnsiTheme="majorHAnsi" w:cs="宋体" w:hint="eastAsia"/>
@@ -1656,14 +1894,45 @@
           <w:szCs w:val="24"/>
         </w:rPr>
       </w:pPr>
-      <w:r>
-        <w:rPr>
-          <w:rFonts w:ascii="方正兰亭纤黑_GBK" w:eastAsia="方正兰亭纤黑_GBK" w:hAnsi="宋体" w:cs="宋体"/>
-          <w:kern w:val="0"/>
-          <w:sz w:val="24"/>
-          <w:szCs w:val="24"/>
-        </w:rPr>
-        <w:t>typeof array null undefined NaN分别是什么</w:t>
+      <w:proofErr w:type="spellStart"/>
+      <w:r>
+        <w:rPr>
+          <w:rFonts w:ascii="方正兰亭纤黑_GBK" w:eastAsia="方正兰亭纤黑_GBK" w:hAnsi="宋体" w:cs="宋体"/>
+          <w:kern w:val="0"/>
+          <w:sz w:val="24"/>
+          <w:szCs w:val="24"/>
+        </w:rPr>
+        <w:t>typeof</w:t>
+      </w:r>
+      <w:proofErr w:type="spellEnd"/>
+      <w:r>
+        <w:rPr>
+          <w:rFonts w:ascii="方正兰亭纤黑_GBK" w:eastAsia="方正兰亭纤黑_GBK" w:hAnsi="宋体" w:cs="宋体"/>
+          <w:kern w:val="0"/>
+          <w:sz w:val="24"/>
+          <w:szCs w:val="24"/>
+        </w:rPr>
+        <w:t xml:space="preserve"> array null undefined </w:t>
+      </w:r>
+      <w:proofErr w:type="spellStart"/>
+      <w:r>
+        <w:rPr>
+          <w:rFonts w:ascii="方正兰亭纤黑_GBK" w:eastAsia="方正兰亭纤黑_GBK" w:hAnsi="宋体" w:cs="宋体"/>
+          <w:kern w:val="0"/>
+          <w:sz w:val="24"/>
+          <w:szCs w:val="24"/>
+        </w:rPr>
+        <w:t>NaN</w:t>
+      </w:r>
+      <w:proofErr w:type="spellEnd"/>
+      <w:r>
+        <w:rPr>
+          <w:rFonts w:ascii="方正兰亭纤黑_GBK" w:eastAsia="方正兰亭纤黑_GBK" w:hAnsi="宋体" w:cs="宋体"/>
+          <w:kern w:val="0"/>
+          <w:sz w:val="24"/>
+          <w:szCs w:val="24"/>
+        </w:rPr>
+        <w:t>分别是什么</w:t>
       </w:r>
     </w:p>
     <w:tbl>
@@ -1702,6 +1971,7 @@
                 <w:szCs w:val="24"/>
               </w:rPr>
             </w:pPr>
+            <w:proofErr w:type="spellStart"/>
             <w:r>
               <w:rPr>
                 <w:rFonts w:asciiTheme="majorHAnsi" w:eastAsiaTheme="majorHAnsi" w:hAnsiTheme="majorHAnsi" w:cs="宋体" w:hint="eastAsia"/>
@@ -1711,6 +1981,7 @@
               </w:rPr>
               <w:t>typeof</w:t>
             </w:r>
+            <w:proofErr w:type="spellEnd"/>
             <w:r>
               <w:rPr>
                 <w:rFonts w:asciiTheme="majorHAnsi" w:eastAsiaTheme="majorHAnsi" w:hAnsiTheme="majorHAnsi" w:cs="宋体"/>
@@ -1765,6 +2036,7 @@
               </w:rPr>
               <w:t xml:space="preserve"> </w:t>
             </w:r>
+            <w:proofErr w:type="spellStart"/>
             <w:r>
               <w:rPr>
                 <w:rFonts w:asciiTheme="majorEastAsia" w:eastAsiaTheme="majorEastAsia" w:hAnsiTheme="majorEastAsia" w:cs="宋体"/>
@@ -1773,7 +2045,18 @@
                 <w:szCs w:val="24"/>
                 <w:highlight w:val="red"/>
               </w:rPr>
-              <w:t>typeof null</w:t>
+              <w:t>typeof</w:t>
+            </w:r>
+            <w:proofErr w:type="spellEnd"/>
+            <w:r>
+              <w:rPr>
+                <w:rFonts w:asciiTheme="majorEastAsia" w:eastAsiaTheme="majorEastAsia" w:hAnsiTheme="majorEastAsia" w:cs="宋体"/>
+                <w:kern w:val="0"/>
+                <w:sz w:val="24"/>
+                <w:szCs w:val="24"/>
+                <w:highlight w:val="red"/>
+              </w:rPr>
+              <w:t xml:space="preserve"> null</w:t>
             </w:r>
             <w:r>
               <w:rPr>
@@ -1814,6 +2097,7 @@
               </w:rPr>
               <w:t>；</w:t>
             </w:r>
+            <w:proofErr w:type="spellStart"/>
             <w:r>
               <w:rPr>
                 <w:rFonts w:asciiTheme="majorEastAsia" w:eastAsiaTheme="majorEastAsia" w:hAnsiTheme="majorEastAsia" w:cs="宋体" w:hint="eastAsia"/>
@@ -1823,6 +2107,7 @@
               </w:rPr>
               <w:t>typeof</w:t>
             </w:r>
+            <w:proofErr w:type="spellEnd"/>
             <w:r>
               <w:rPr>
                 <w:rFonts w:asciiTheme="majorEastAsia" w:eastAsiaTheme="majorEastAsia" w:hAnsiTheme="majorEastAsia" w:cs="宋体"/>
@@ -1877,6 +2162,7 @@
               </w:rPr>
               <w:t>；</w:t>
             </w:r>
+            <w:proofErr w:type="spellStart"/>
             <w:r>
               <w:rPr>
                 <w:rFonts w:asciiTheme="majorEastAsia" w:eastAsiaTheme="majorEastAsia" w:hAnsiTheme="majorEastAsia" w:cs="宋体"/>
@@ -1884,8 +2170,29 @@
                 <w:sz w:val="24"/>
                 <w:szCs w:val="24"/>
               </w:rPr>
-              <w:t>typeof NaN</w:t>
-            </w:r>
+              <w:t>typeof</w:t>
+            </w:r>
+            <w:proofErr w:type="spellEnd"/>
+            <w:r>
+              <w:rPr>
+                <w:rFonts w:asciiTheme="majorEastAsia" w:eastAsiaTheme="majorEastAsia" w:hAnsiTheme="majorEastAsia" w:cs="宋体"/>
+                <w:kern w:val="0"/>
+                <w:sz w:val="24"/>
+                <w:szCs w:val="24"/>
+              </w:rPr>
+              <w:t xml:space="preserve"> </w:t>
+            </w:r>
+            <w:proofErr w:type="spellStart"/>
+            <w:r>
+              <w:rPr>
+                <w:rFonts w:asciiTheme="majorEastAsia" w:eastAsiaTheme="majorEastAsia" w:hAnsiTheme="majorEastAsia" w:cs="宋体"/>
+                <w:kern w:val="0"/>
+                <w:sz w:val="24"/>
+                <w:szCs w:val="24"/>
+              </w:rPr>
+              <w:t>NaN</w:t>
+            </w:r>
+            <w:proofErr w:type="spellEnd"/>
             <w:r>
               <w:rPr>
                 <w:rFonts w:ascii="文悦后现代体 (非商业使用) W4-75" w:eastAsia="文悦后现代体 (非商业使用) W4-75" w:hAnsi="文悦后现代体 (非商业使用) W4-75" w:cs="宋体"/>
@@ -1938,7 +2245,17 @@
                 <w:sz w:val="24"/>
                 <w:szCs w:val="24"/>
               </w:rPr>
-              <w:t>基本类型</w:t>
+              <w:t>基本</w:t>
+            </w:r>
+            <w:r>
+              <w:rPr>
+                <w:rFonts w:ascii="文悦后现代体 (非商业使用) W4-75" w:eastAsia="文悦后现代体 (非商业使用) W4-75" w:hAnsi="文悦后现代体 (非商业使用) W4-75" w:cs="宋体" w:hint="eastAsia"/>
+                <w:kern w:val="0"/>
+                <w:sz w:val="24"/>
+                <w:szCs w:val="24"/>
+              </w:rPr>
+              <w:lastRenderedPageBreak/>
+              <w:t>类型</w:t>
             </w:r>
             <w:r>
               <w:rPr>
@@ -2080,7 +2397,6 @@
                 <w:sz w:val="24"/>
                 <w:szCs w:val="24"/>
               </w:rPr>
-              <w:lastRenderedPageBreak/>
               <w:t>考察点：强制转换的个例案件，</w:t>
             </w:r>
             <w:r>
@@ -2162,8 +2478,19 @@
                 <w:sz w:val="24"/>
                 <w:szCs w:val="24"/>
               </w:rPr>
-              <w:t xml:space="preserve"> NaN</w:t>
-            </w:r>
+              <w:t xml:space="preserve"> </w:t>
+            </w:r>
+            <w:proofErr w:type="spellStart"/>
+            <w:r>
+              <w:rPr>
+                <w:rFonts w:asciiTheme="majorHAnsi" w:eastAsiaTheme="majorHAnsi" w:hAnsiTheme="majorHAnsi" w:cs="宋体"/>
+                <w:kern w:val="0"/>
+                <w:sz w:val="24"/>
+                <w:szCs w:val="24"/>
+              </w:rPr>
+              <w:t>NaN</w:t>
+            </w:r>
+            <w:proofErr w:type="spellEnd"/>
             <w:r>
               <w:rPr>
                 <w:rFonts w:asciiTheme="majorHAnsi" w:eastAsiaTheme="majorHAnsi" w:hAnsiTheme="majorHAnsi" w:cs="宋体" w:hint="eastAsia"/>
@@ -2222,7 +2549,47 @@
           <w:sz w:val="24"/>
           <w:szCs w:val="24"/>
         </w:rPr>
-        <w:t>你说到typeof，能不能加一个限制条件typeof只能判断是object，可以判断一下是否拥有数组的方法</w:t>
+        <w:t>你说到</w:t>
+      </w:r>
+      <w:proofErr w:type="spellStart"/>
+      <w:r>
+        <w:rPr>
+          <w:rFonts w:ascii="方正兰亭纤黑_GBK" w:eastAsia="方正兰亭纤黑_GBK" w:hAnsi="宋体" w:cs="宋体"/>
+          <w:kern w:val="0"/>
+          <w:sz w:val="24"/>
+          <w:szCs w:val="24"/>
+        </w:rPr>
+        <w:t>typeof</w:t>
+      </w:r>
+      <w:proofErr w:type="spellEnd"/>
+      <w:r>
+        <w:rPr>
+          <w:rFonts w:ascii="方正兰亭纤黑_GBK" w:eastAsia="方正兰亭纤黑_GBK" w:hAnsi="宋体" w:cs="宋体"/>
+          <w:kern w:val="0"/>
+          <w:sz w:val="24"/>
+          <w:szCs w:val="24"/>
+        </w:rPr>
+        <w:t>，能不能加一个限制条件</w:t>
+      </w:r>
+      <w:proofErr w:type="spellStart"/>
+      <w:r>
+        <w:rPr>
+          <w:rFonts w:ascii="方正兰亭纤黑_GBK" w:eastAsia="方正兰亭纤黑_GBK" w:hAnsi="宋体" w:cs="宋体"/>
+          <w:kern w:val="0"/>
+          <w:sz w:val="24"/>
+          <w:szCs w:val="24"/>
+        </w:rPr>
+        <w:t>typeof</w:t>
+      </w:r>
+      <w:proofErr w:type="spellEnd"/>
+      <w:r>
+        <w:rPr>
+          <w:rFonts w:ascii="方正兰亭纤黑_GBK" w:eastAsia="方正兰亭纤黑_GBK" w:hAnsi="宋体" w:cs="宋体"/>
+          <w:kern w:val="0"/>
+          <w:sz w:val="24"/>
+          <w:szCs w:val="24"/>
+        </w:rPr>
+        <w:t>只能判断是object，可以判断一下是否拥有数组的方法</w:t>
       </w:r>
     </w:p>
     <w:p>
@@ -2241,14 +2608,25 @@
           <w:szCs w:val="24"/>
         </w:rPr>
       </w:pPr>
-      <w:r>
-        <w:rPr>
-          <w:rFonts w:ascii="方正兰亭纤黑_GBK" w:eastAsia="方正兰亭纤黑_GBK" w:hAnsi="宋体" w:cs="宋体"/>
-          <w:kern w:val="0"/>
-          <w:sz w:val="24"/>
-          <w:szCs w:val="24"/>
-        </w:rPr>
-        <w:t>instanceOf和constructor的区别</w:t>
+      <w:proofErr w:type="spellStart"/>
+      <w:r>
+        <w:rPr>
+          <w:rFonts w:ascii="方正兰亭纤黑_GBK" w:eastAsia="方正兰亭纤黑_GBK" w:hAnsi="宋体" w:cs="宋体"/>
+          <w:kern w:val="0"/>
+          <w:sz w:val="24"/>
+          <w:szCs w:val="24"/>
+        </w:rPr>
+        <w:t>instanceOf</w:t>
+      </w:r>
+      <w:proofErr w:type="spellEnd"/>
+      <w:r>
+        <w:rPr>
+          <w:rFonts w:ascii="方正兰亭纤黑_GBK" w:eastAsia="方正兰亭纤黑_GBK" w:hAnsi="宋体" w:cs="宋体"/>
+          <w:kern w:val="0"/>
+          <w:sz w:val="24"/>
+          <w:szCs w:val="24"/>
+        </w:rPr>
+        <w:t>和constructor的区别</w:t>
       </w:r>
     </w:p>
     <w:tbl>
@@ -2326,6 +2704,7 @@
                 <w:szCs w:val="24"/>
               </w:rPr>
             </w:pPr>
+            <w:proofErr w:type="spellStart"/>
             <w:r>
               <w:rPr>
                 <w:rFonts w:asciiTheme="majorEastAsia" w:eastAsiaTheme="majorEastAsia" w:hAnsiTheme="majorEastAsia" w:cs="宋体" w:hint="eastAsia"/>
@@ -2344,6 +2723,7 @@
               </w:rPr>
               <w:t>Of</w:t>
             </w:r>
+            <w:proofErr w:type="spellEnd"/>
             <w:r>
               <w:rPr>
                 <w:rFonts w:ascii="文悦后现代体 (非商业使用) W4-75" w:eastAsia="文悦后现代体 (非商业使用) W4-75" w:hAnsi="文悦后现代体 (非商业使用) W4-75" w:cs="宋体" w:hint="eastAsia"/>
@@ -2483,6 +2863,7 @@
               <w:rPr>
                 <w:noProof/>
               </w:rPr>
+              <w:lastRenderedPageBreak/>
               <w:drawing>
                 <wp:inline distT="0" distB="0" distL="0" distR="0" wp14:anchorId="4F417472" wp14:editId="1D1D0EAF">
                   <wp:extent cx="5707056" cy="2452255"/>
@@ -2632,7 +3013,6 @@
               <w:rPr>
                 <w:noProof/>
               </w:rPr>
-              <w:lastRenderedPageBreak/>
               <w:drawing>
                 <wp:inline distT="0" distB="0" distL="0" distR="0" wp14:anchorId="7EC91E2C" wp14:editId="04976C95">
                   <wp:extent cx="5823877" cy="1814946"/>
@@ -2720,6 +3100,7 @@
         </w:rPr>
         <w:t>“</w:t>
       </w:r>
+      <w:proofErr w:type="spellStart"/>
       <w:r>
         <w:rPr>
           <w:rFonts w:ascii="方正兰亭纤黑_GBK" w:eastAsia="方正兰亭纤黑_GBK" w:hAnsi="宋体" w:cs="宋体"/>
@@ -2729,6 +3110,7 @@
         </w:rPr>
         <w:t>obj.a</w:t>
       </w:r>
+      <w:proofErr w:type="spellEnd"/>
       <w:r>
         <w:rPr>
           <w:rFonts w:ascii="方正兰亭纤黑_GBK" w:eastAsia="方正兰亭纤黑_GBK" w:hAnsi="宋体" w:cs="宋体"/>
@@ -2745,7 +3127,47 @@
           <w:sz w:val="24"/>
           <w:szCs w:val="24"/>
         </w:rPr>
-        <w:t>)，返回对象属性obj.a，类似eval的效果</w:t>
+        <w:t>)，返回对象属性</w:t>
+      </w:r>
+      <w:proofErr w:type="spellStart"/>
+      <w:r>
+        <w:rPr>
+          <w:rFonts w:ascii="方正兰亭纤黑_GBK" w:eastAsia="方正兰亭纤黑_GBK" w:hAnsi="宋体" w:cs="宋体"/>
+          <w:kern w:val="0"/>
+          <w:sz w:val="24"/>
+          <w:szCs w:val="24"/>
+        </w:rPr>
+        <w:t>obj.a</w:t>
+      </w:r>
+      <w:proofErr w:type="spellEnd"/>
+      <w:r>
+        <w:rPr>
+          <w:rFonts w:ascii="方正兰亭纤黑_GBK" w:eastAsia="方正兰亭纤黑_GBK" w:hAnsi="宋体" w:cs="宋体"/>
+          <w:kern w:val="0"/>
+          <w:sz w:val="24"/>
+          <w:szCs w:val="24"/>
+        </w:rPr>
+        <w:t>，类似</w:t>
+      </w:r>
+      <w:proofErr w:type="spellStart"/>
+      <w:r>
+        <w:rPr>
+          <w:rFonts w:ascii="方正兰亭纤黑_GBK" w:eastAsia="方正兰亭纤黑_GBK" w:hAnsi="宋体" w:cs="宋体"/>
+          <w:kern w:val="0"/>
+          <w:sz w:val="24"/>
+          <w:szCs w:val="24"/>
+        </w:rPr>
+        <w:t>eval</w:t>
+      </w:r>
+      <w:proofErr w:type="spellEnd"/>
+      <w:r>
+        <w:rPr>
+          <w:rFonts w:ascii="方正兰亭纤黑_GBK" w:eastAsia="方正兰亭纤黑_GBK" w:hAnsi="宋体" w:cs="宋体"/>
+          <w:kern w:val="0"/>
+          <w:sz w:val="24"/>
+          <w:szCs w:val="24"/>
+        </w:rPr>
+        <w:t>的效果</w:t>
       </w:r>
     </w:p>
     <w:p>
@@ -2854,6 +3276,7 @@
                 <w:sz w:val="24"/>
                 <w:szCs w:val="24"/>
               </w:rPr>
+              <w:lastRenderedPageBreak/>
               <w:t>闭包的概念是：闭包记住了声明scope下的变量，在别的时间空间下，调用函数时，依然可以读取到这些变量。</w:t>
             </w:r>
           </w:p>
@@ -3104,8 +3527,27 @@
           <w:sz w:val="24"/>
           <w:szCs w:val="24"/>
         </w:rPr>
-        <w:lastRenderedPageBreak/>
-        <w:t>let和var的区别，let的产生背景？</w:t>
+        <w:t>let和</w:t>
+      </w:r>
+      <w:proofErr w:type="spellStart"/>
+      <w:r>
+        <w:rPr>
+          <w:rFonts w:ascii="方正兰亭纤黑_GBK" w:eastAsia="方正兰亭纤黑_GBK" w:hAnsi="宋体" w:cs="宋体"/>
+          <w:kern w:val="0"/>
+          <w:sz w:val="24"/>
+          <w:szCs w:val="24"/>
+        </w:rPr>
+        <w:t>var</w:t>
+      </w:r>
+      <w:proofErr w:type="spellEnd"/>
+      <w:r>
+        <w:rPr>
+          <w:rFonts w:ascii="方正兰亭纤黑_GBK" w:eastAsia="方正兰亭纤黑_GBK" w:hAnsi="宋体" w:cs="宋体"/>
+          <w:kern w:val="0"/>
+          <w:sz w:val="24"/>
+          <w:szCs w:val="24"/>
+        </w:rPr>
+        <w:t>的区别，let的产生背景？</w:t>
       </w:r>
     </w:p>
     <w:tbl>
@@ -3153,6 +3595,7 @@
               </w:rPr>
               <w:t>这两个关键词的最关键的区别是scope，</w:t>
             </w:r>
+            <w:proofErr w:type="spellStart"/>
             <w:r>
               <w:rPr>
                 <w:rFonts w:eastAsiaTheme="minorHAnsi" w:cs="宋体" w:hint="eastAsia"/>
@@ -3163,6 +3606,7 @@
               </w:rPr>
               <w:t>var</w:t>
             </w:r>
+            <w:proofErr w:type="spellEnd"/>
             <w:r>
               <w:rPr>
                 <w:rFonts w:ascii="文悦后现代体 (非商业使用) W4-75" w:eastAsia="文悦后现代体 (非商业使用) W4-75" w:hAnsi="文悦后现代体 (非商业使用) W4-75" w:cs="宋体" w:hint="eastAsia"/>
@@ -3329,14 +3773,25 @@
           <w:szCs w:val="24"/>
         </w:rPr>
       </w:pPr>
-      <w:r>
-        <w:rPr>
-          <w:rFonts w:ascii="方正兰亭纤黑_GBK" w:eastAsia="方正兰亭纤黑_GBK" w:hAnsi="宋体" w:cs="宋体"/>
-          <w:kern w:val="0"/>
-          <w:sz w:val="24"/>
-          <w:szCs w:val="24"/>
-        </w:rPr>
-        <w:t>var的变量提升底层原理是什么？</w:t>
+      <w:proofErr w:type="spellStart"/>
+      <w:r>
+        <w:rPr>
+          <w:rFonts w:ascii="方正兰亭纤黑_GBK" w:eastAsia="方正兰亭纤黑_GBK" w:hAnsi="宋体" w:cs="宋体"/>
+          <w:kern w:val="0"/>
+          <w:sz w:val="24"/>
+          <w:szCs w:val="24"/>
+        </w:rPr>
+        <w:t>var</w:t>
+      </w:r>
+      <w:proofErr w:type="spellEnd"/>
+      <w:r>
+        <w:rPr>
+          <w:rFonts w:ascii="方正兰亭纤黑_GBK" w:eastAsia="方正兰亭纤黑_GBK" w:hAnsi="宋体" w:cs="宋体"/>
+          <w:kern w:val="0"/>
+          <w:sz w:val="24"/>
+          <w:szCs w:val="24"/>
+        </w:rPr>
+        <w:t>的变量提升底层原理是什么？</w:t>
       </w:r>
     </w:p>
     <w:tbl>
@@ -3382,6 +3837,7 @@
                 <w:sz w:val="24"/>
                 <w:szCs w:val="24"/>
               </w:rPr>
+              <w:lastRenderedPageBreak/>
               <w:t>本质上是由JS编译过程导致的</w:t>
             </w:r>
             <w:r>
@@ -3447,6 +3903,7 @@
               </w:rPr>
               <w:t>为</w:t>
             </w:r>
+            <w:proofErr w:type="spellStart"/>
             <w:r>
               <w:rPr>
                 <w:rFonts w:eastAsiaTheme="minorHAnsi" w:cs="宋体" w:hint="eastAsia"/>
@@ -3457,6 +3914,7 @@
               </w:rPr>
               <w:t>var</w:t>
             </w:r>
+            <w:proofErr w:type="spellEnd"/>
             <w:r>
               <w:rPr>
                 <w:rFonts w:ascii="文悦后现代体 (非商业使用) W4-75" w:eastAsia="文悦后现代体 (非商业使用) W4-75" w:hAnsi="文悦后现代体 (非商业使用) W4-75" w:cs="宋体" w:hint="eastAsia"/>
@@ -3524,6 +3982,7 @@
               </w:rPr>
               <w:t>例如</w:t>
             </w:r>
+            <w:proofErr w:type="spellStart"/>
             <w:r>
               <w:rPr>
                 <w:rFonts w:eastAsiaTheme="minorHAnsi" w:cs="宋体" w:hint="eastAsia"/>
@@ -3534,6 +3993,7 @@
               </w:rPr>
               <w:t>var</w:t>
             </w:r>
+            <w:proofErr w:type="spellEnd"/>
             <w:r>
               <w:rPr>
                 <w:rFonts w:eastAsiaTheme="minorHAnsi" w:cs="宋体"/>
@@ -3717,6 +4177,7 @@
               </w:rPr>
               <w:t>要做的是把</w:t>
             </w:r>
+            <w:proofErr w:type="spellStart"/>
             <w:r>
               <w:rPr>
                 <w:rFonts w:eastAsiaTheme="minorHAnsi" w:cs="宋体" w:hint="eastAsia"/>
@@ -3727,6 +4188,7 @@
               </w:rPr>
               <w:t>var</w:t>
             </w:r>
+            <w:proofErr w:type="spellEnd"/>
             <w:r>
               <w:rPr>
                 <w:rFonts w:eastAsiaTheme="minorHAnsi" w:cs="宋体"/>
@@ -3877,6 +4339,7 @@
                 <w:szCs w:val="24"/>
               </w:rPr>
             </w:pPr>
+            <w:proofErr w:type="spellStart"/>
             <w:r>
               <w:rPr>
                 <w:rFonts w:eastAsiaTheme="minorHAnsi" w:cs="宋体" w:hint="eastAsia"/>
@@ -3887,6 +4350,7 @@
               </w:rPr>
               <w:t>aVar</w:t>
             </w:r>
+            <w:proofErr w:type="spellEnd"/>
             <w:r>
               <w:rPr>
                 <w:rFonts w:ascii="文悦后现代体 (非商业使用) W4-75" w:eastAsia="文悦后现代体 (非商业使用) W4-75" w:hAnsi="文悦后现代体 (非商业使用) W4-75" w:cs="宋体" w:hint="eastAsia"/>
@@ -3896,6 +4360,7 @@
               </w:rPr>
               <w:t>的值符合提升的原则。</w:t>
             </w:r>
+            <w:proofErr w:type="spellStart"/>
             <w:r>
               <w:rPr>
                 <w:rFonts w:eastAsiaTheme="minorHAnsi" w:cs="宋体" w:hint="eastAsia"/>
@@ -3906,6 +4371,7 @@
               </w:rPr>
               <w:t>aLet</w:t>
             </w:r>
+            <w:proofErr w:type="spellEnd"/>
             <w:r>
               <w:rPr>
                 <w:rFonts w:ascii="文悦后现代体 (非商业使用) W4-75" w:eastAsia="文悦后现代体 (非商业使用) W4-75" w:hAnsi="文悦后现代体 (非商业使用) W4-75" w:cs="宋体" w:hint="eastAsia"/>
@@ -4003,7 +4469,6 @@
               <w:rPr>
                 <w:noProof/>
               </w:rPr>
-              <w:lastRenderedPageBreak/>
               <w:drawing>
                 <wp:inline distT="0" distB="0" distL="0" distR="0" wp14:anchorId="5D079C6E" wp14:editId="08090DA4">
                   <wp:extent cx="4191000" cy="3130247"/>
@@ -4126,6 +4591,7 @@
                 <w:sz w:val="24"/>
                 <w:szCs w:val="24"/>
               </w:rPr>
+              <w:lastRenderedPageBreak/>
               <w:t>大致从什么是模块化？为什么要使用模块化？以及怎么写一段模块代码来梳理回答思路。</w:t>
             </w:r>
           </w:p>
@@ -4280,7 +4746,6 @@
               <w:rPr>
                 <w:noProof/>
               </w:rPr>
-              <w:lastRenderedPageBreak/>
               <w:drawing>
                 <wp:inline distT="0" distB="0" distL="0" distR="0" wp14:anchorId="28D2ECA5" wp14:editId="3ECD2E5D">
                   <wp:extent cx="2141220" cy="1896750"/>
@@ -4374,14 +4839,25 @@
           <w:szCs w:val="24"/>
         </w:rPr>
       </w:pPr>
-      <w:r>
-        <w:rPr>
-          <w:rFonts w:ascii="方正兰亭纤黑_GBK" w:eastAsia="方正兰亭纤黑_GBK" w:hAnsi="宋体" w:cs="宋体"/>
-          <w:kern w:val="0"/>
-          <w:sz w:val="24"/>
-          <w:szCs w:val="24"/>
-        </w:rPr>
-        <w:t>js的this理解， 如何改变this的指向</w:t>
+      <w:proofErr w:type="spellStart"/>
+      <w:r>
+        <w:rPr>
+          <w:rFonts w:ascii="方正兰亭纤黑_GBK" w:eastAsia="方正兰亭纤黑_GBK" w:hAnsi="宋体" w:cs="宋体"/>
+          <w:kern w:val="0"/>
+          <w:sz w:val="24"/>
+          <w:szCs w:val="24"/>
+        </w:rPr>
+        <w:t>js</w:t>
+      </w:r>
+      <w:proofErr w:type="spellEnd"/>
+      <w:r>
+        <w:rPr>
+          <w:rFonts w:ascii="方正兰亭纤黑_GBK" w:eastAsia="方正兰亭纤黑_GBK" w:hAnsi="宋体" w:cs="宋体"/>
+          <w:kern w:val="0"/>
+          <w:sz w:val="24"/>
+          <w:szCs w:val="24"/>
+        </w:rPr>
+        <w:t>的this理解， 如何改变this的指向</w:t>
       </w:r>
     </w:p>
     <w:tbl>
@@ -4475,6 +4951,7 @@
                 <w:sz w:val="24"/>
                 <w:szCs w:val="24"/>
               </w:rPr>
+              <w:lastRenderedPageBreak/>
               <w:t>///////////////////////////////////////////////////////////////////////////////////////////////////</w:t>
             </w:r>
           </w:p>
@@ -4665,6 +5142,7 @@
               </w:rPr>
               <w:t>和</w:t>
             </w:r>
+            <w:proofErr w:type="spellStart"/>
             <w:r>
               <w:rPr>
                 <w:rFonts w:eastAsiaTheme="minorHAnsi" w:cs="宋体" w:hint="eastAsia"/>
@@ -4683,7 +5161,18 @@
                 <w:sz w:val="24"/>
                 <w:szCs w:val="24"/>
               </w:rPr>
-              <w:t>.this.</w:t>
+              <w:t>.this</w:t>
+            </w:r>
+            <w:proofErr w:type="spellEnd"/>
+            <w:r>
+              <w:rPr>
+                <w:rFonts w:eastAsiaTheme="minorHAnsi" w:cs="宋体"/>
+                <w:i/>
+                <w:kern w:val="0"/>
+                <w:sz w:val="24"/>
+                <w:szCs w:val="24"/>
+              </w:rPr>
+              <w:t>.</w:t>
             </w:r>
             <w:r>
               <w:rPr>
@@ -4755,7 +5244,6 @@
               <w:rPr>
                 <w:noProof/>
               </w:rPr>
-              <w:lastRenderedPageBreak/>
               <w:drawing>
                 <wp:inline distT="0" distB="0" distL="0" distR="0" wp14:anchorId="60787701" wp14:editId="087A5DAC">
                   <wp:extent cx="2304753" cy="2895600"/>
@@ -4813,6 +5301,7 @@
               </w:rPr>
               <w:t>经典的this绑定丢失案例，解决方案：</w:t>
             </w:r>
+            <w:proofErr w:type="spellStart"/>
             <w:r>
               <w:rPr>
                 <w:rFonts w:eastAsiaTheme="minorHAnsi" w:cs="宋体" w:hint="eastAsia"/>
@@ -4831,7 +5320,40 @@
                 <w:sz w:val="24"/>
                 <w:szCs w:val="24"/>
               </w:rPr>
-              <w:t xml:space="preserve">.foo.bind(obj); </w:t>
+              <w:t>.foo.bind</w:t>
+            </w:r>
+            <w:proofErr w:type="spellEnd"/>
+            <w:r>
+              <w:rPr>
+                <w:rFonts w:eastAsiaTheme="minorHAnsi" w:cs="宋体"/>
+                <w:i/>
+                <w:kern w:val="0"/>
+                <w:sz w:val="24"/>
+                <w:szCs w:val="24"/>
+              </w:rPr>
+              <w:t>(</w:t>
+            </w:r>
+            <w:proofErr w:type="spellStart"/>
+            <w:r>
+              <w:rPr>
+                <w:rFonts w:eastAsiaTheme="minorHAnsi" w:cs="宋体"/>
+                <w:i/>
+                <w:kern w:val="0"/>
+                <w:sz w:val="24"/>
+                <w:szCs w:val="24"/>
+              </w:rPr>
+              <w:t>obj</w:t>
+            </w:r>
+            <w:proofErr w:type="spellEnd"/>
+            <w:r>
+              <w:rPr>
+                <w:rFonts w:eastAsiaTheme="minorHAnsi" w:cs="宋体"/>
+                <w:i/>
+                <w:kern w:val="0"/>
+                <w:sz w:val="24"/>
+                <w:szCs w:val="24"/>
+              </w:rPr>
+              <w:t xml:space="preserve">); </w:t>
             </w:r>
           </w:p>
         </w:tc>
@@ -4873,7 +5395,27 @@
           <w:sz w:val="24"/>
           <w:szCs w:val="24"/>
         </w:rPr>
-        <w:t>请简述一下js原型链</w:t>
+        <w:t>请简述一下</w:t>
+      </w:r>
+      <w:proofErr w:type="spellStart"/>
+      <w:r>
+        <w:rPr>
+          <w:rFonts w:ascii="方正兰亭纤黑_GBK" w:eastAsia="方正兰亭纤黑_GBK" w:hAnsi="宋体" w:cs="宋体"/>
+          <w:kern w:val="0"/>
+          <w:sz w:val="24"/>
+          <w:szCs w:val="24"/>
+        </w:rPr>
+        <w:t>js</w:t>
+      </w:r>
+      <w:proofErr w:type="spellEnd"/>
+      <w:r>
+        <w:rPr>
+          <w:rFonts w:ascii="方正兰亭纤黑_GBK" w:eastAsia="方正兰亭纤黑_GBK" w:hAnsi="宋体" w:cs="宋体"/>
+          <w:kern w:val="0"/>
+          <w:sz w:val="24"/>
+          <w:szCs w:val="24"/>
+        </w:rPr>
+        <w:t>原型链</w:t>
       </w:r>
     </w:p>
     <w:tbl>
@@ -4921,6 +5463,7 @@
               </w:rPr>
               <w:t>一般描述类，多为JAVA和C++的类概念。这种类实际上是一种拷贝行为。但是JS的类是基于JS原型链原理生成的。</w:t>
             </w:r>
+            <w:proofErr w:type="spellStart"/>
             <w:r>
               <w:rPr>
                 <w:rFonts w:ascii="文悦后现代体 (非商业使用) W4-75" w:eastAsia="文悦后现代体 (非商业使用) W4-75" w:hAnsi="文悦后现代体 (非商业使用) W4-75" w:cs="宋体"/>
@@ -4937,8 +5480,29 @@
                 <w:sz w:val="24"/>
                 <w:szCs w:val="24"/>
               </w:rPr>
-              <w:t>s生成的实例，与父类之间形成一条链接，如果生成类中没有的属性，通过链接回溯到父类中寻找，这种行为一直可以回溯到</w:t>
-            </w:r>
+              <w:t>s</w:t>
+            </w:r>
+            <w:proofErr w:type="spellEnd"/>
+            <w:r>
+              <w:rPr>
+                <w:rFonts w:ascii="文悦后现代体 (非商业使用) W4-75" w:eastAsia="文悦后现代体 (非商业使用) W4-75" w:hAnsi="文悦后现代体 (非商业使用) W4-75" w:cs="宋体" w:hint="eastAsia"/>
+                <w:kern w:val="0"/>
+                <w:sz w:val="24"/>
+                <w:szCs w:val="24"/>
+              </w:rPr>
+              <w:t>生成的实例，与父类之间形成一条链接，如果生成</w:t>
+            </w:r>
+            <w:r>
+              <w:rPr>
+                <w:rFonts w:ascii="文悦后现代体 (非商业使用) W4-75" w:eastAsia="文悦后现代体 (非商业使用) W4-75" w:hAnsi="文悦后现代体 (非商业使用) W4-75" w:cs="宋体" w:hint="eastAsia"/>
+                <w:kern w:val="0"/>
+                <w:sz w:val="24"/>
+                <w:szCs w:val="24"/>
+              </w:rPr>
+              <w:lastRenderedPageBreak/>
+              <w:t>类中没有的属性，通过链接回溯到父类中寻找，这种行为一直可以回溯到</w:t>
+            </w:r>
+            <w:proofErr w:type="spellStart"/>
             <w:r>
               <w:rPr>
                 <w:rFonts w:eastAsiaTheme="minorHAnsi" w:cs="宋体" w:hint="eastAsia"/>
@@ -4979,14 +5543,75 @@
               </w:rPr>
               <w:t>rototype</w:t>
             </w:r>
-            <w:r>
-              <w:rPr>
-                <w:rFonts w:ascii="文悦后现代体 (非商业使用) W4-75" w:eastAsia="文悦后现代体 (非商业使用) W4-75" w:hAnsi="文悦后现代体 (非商业使用) W4-75" w:cs="宋体" w:hint="eastAsia"/>
-                <w:kern w:val="0"/>
-                <w:sz w:val="24"/>
-                <w:szCs w:val="24"/>
-              </w:rPr>
-              <w:t>为止。比起拷贝的类型，这种原型链形式，实际上更加节省内存。另外由于javasctipt的面向对象oo，实际上是oloo。</w:t>
+            <w:proofErr w:type="spellEnd"/>
+            <w:r>
+              <w:rPr>
+                <w:rFonts w:ascii="文悦后现代体 (非商业使用) W4-75" w:eastAsia="文悦后现代体 (非商业使用) W4-75" w:hAnsi="文悦后现代体 (非商业使用) W4-75" w:cs="宋体" w:hint="eastAsia"/>
+                <w:kern w:val="0"/>
+                <w:sz w:val="24"/>
+                <w:szCs w:val="24"/>
+              </w:rPr>
+              <w:t>为止。比起拷贝的类型，这种原型链形式，实际上更加节省内存。另外由于</w:t>
+            </w:r>
+            <w:proofErr w:type="spellStart"/>
+            <w:r>
+              <w:rPr>
+                <w:rFonts w:ascii="文悦后现代体 (非商业使用) W4-75" w:eastAsia="文悦后现代体 (非商业使用) W4-75" w:hAnsi="文悦后现代体 (非商业使用) W4-75" w:cs="宋体" w:hint="eastAsia"/>
+                <w:kern w:val="0"/>
+                <w:sz w:val="24"/>
+                <w:szCs w:val="24"/>
+              </w:rPr>
+              <w:t>javasctipt</w:t>
+            </w:r>
+            <w:proofErr w:type="spellEnd"/>
+            <w:r>
+              <w:rPr>
+                <w:rFonts w:ascii="文悦后现代体 (非商业使用) W4-75" w:eastAsia="文悦后现代体 (非商业使用) W4-75" w:hAnsi="文悦后现代体 (非商业使用) W4-75" w:cs="宋体" w:hint="eastAsia"/>
+                <w:kern w:val="0"/>
+                <w:sz w:val="24"/>
+                <w:szCs w:val="24"/>
+              </w:rPr>
+              <w:t>的面向对象</w:t>
+            </w:r>
+            <w:proofErr w:type="spellStart"/>
+            <w:r>
+              <w:rPr>
+                <w:rFonts w:ascii="文悦后现代体 (非商业使用) W4-75" w:eastAsia="文悦后现代体 (非商业使用) W4-75" w:hAnsi="文悦后现代体 (非商业使用) W4-75" w:cs="宋体" w:hint="eastAsia"/>
+                <w:kern w:val="0"/>
+                <w:sz w:val="24"/>
+                <w:szCs w:val="24"/>
+              </w:rPr>
+              <w:t>oo</w:t>
+            </w:r>
+            <w:proofErr w:type="spellEnd"/>
+            <w:r>
+              <w:rPr>
+                <w:rFonts w:ascii="文悦后现代体 (非商业使用) W4-75" w:eastAsia="文悦后现代体 (非商业使用) W4-75" w:hAnsi="文悦后现代体 (非商业使用) W4-75" w:cs="宋体" w:hint="eastAsia"/>
+                <w:kern w:val="0"/>
+                <w:sz w:val="24"/>
+                <w:szCs w:val="24"/>
+              </w:rPr>
+              <w:t>，实际上是</w:t>
+            </w:r>
+            <w:proofErr w:type="spellStart"/>
+            <w:r>
+              <w:rPr>
+                <w:rFonts w:ascii="文悦后现代体 (非商业使用) W4-75" w:eastAsia="文悦后现代体 (非商业使用) W4-75" w:hAnsi="文悦后现代体 (非商业使用) W4-75" w:cs="宋体" w:hint="eastAsia"/>
+                <w:kern w:val="0"/>
+                <w:sz w:val="24"/>
+                <w:szCs w:val="24"/>
+              </w:rPr>
+              <w:t>oloo</w:t>
+            </w:r>
+            <w:proofErr w:type="spellEnd"/>
+            <w:r>
+              <w:rPr>
+                <w:rFonts w:ascii="文悦后现代体 (非商业使用) W4-75" w:eastAsia="文悦后现代体 (非商业使用) W4-75" w:hAnsi="文悦后现代体 (非商业使用) W4-75" w:cs="宋体" w:hint="eastAsia"/>
+                <w:kern w:val="0"/>
+                <w:sz w:val="24"/>
+                <w:szCs w:val="24"/>
+              </w:rPr>
+              <w:t>。</w:t>
             </w:r>
           </w:p>
         </w:tc>
@@ -5067,6 +5692,7 @@
                 <w:szCs w:val="24"/>
               </w:rPr>
             </w:pPr>
+            <w:proofErr w:type="spellStart"/>
             <w:r>
               <w:rPr>
                 <w:rFonts w:eastAsiaTheme="minorHAnsi" w:cs="宋体" w:hint="eastAsia"/>
@@ -5087,6 +5713,7 @@
               </w:rPr>
               <w:t>prototype</w:t>
             </w:r>
+            <w:proofErr w:type="spellEnd"/>
             <w:r>
               <w:rPr>
                 <w:rFonts w:ascii="文悦后现代体 (非商业使用) W4-75" w:eastAsia="文悦后现代体 (非商业使用) W4-75" w:hAnsi="文悦后现代体 (非商业使用) W4-75" w:cs="宋体" w:hint="eastAsia"/>
@@ -5182,7 +5809,6 @@
                 <w:sz w:val="24"/>
                 <w:szCs w:val="24"/>
               </w:rPr>
-              <w:lastRenderedPageBreak/>
               <w:t>N</w:t>
             </w:r>
             <w:r>
@@ -5414,7 +6040,29 @@
                 <w:sz w:val="24"/>
                 <w:szCs w:val="24"/>
               </w:rPr>
-              <w:t xml:space="preserve"> Car(‘benz’);</w:t>
+              <w:t xml:space="preserve"> Car(‘</w:t>
+            </w:r>
+            <w:proofErr w:type="spellStart"/>
+            <w:r>
+              <w:rPr>
+                <w:rFonts w:eastAsiaTheme="minorHAnsi" w:cs="宋体"/>
+                <w:i/>
+                <w:kern w:val="0"/>
+                <w:sz w:val="24"/>
+                <w:szCs w:val="24"/>
+              </w:rPr>
+              <w:t>benz</w:t>
+            </w:r>
+            <w:proofErr w:type="spellEnd"/>
+            <w:r>
+              <w:rPr>
+                <w:rFonts w:eastAsiaTheme="minorHAnsi" w:cs="宋体"/>
+                <w:i/>
+                <w:kern w:val="0"/>
+                <w:sz w:val="24"/>
+                <w:szCs w:val="24"/>
+              </w:rPr>
+              <w:t>’);</w:t>
             </w:r>
             <w:r>
               <w:rPr>
@@ -5475,7 +6123,28 @@
           <w:sz w:val="24"/>
           <w:szCs w:val="24"/>
         </w:rPr>
-        <w:t>new和Object.create的区别</w:t>
+        <w:lastRenderedPageBreak/>
+        <w:t>new和</w:t>
+      </w:r>
+      <w:proofErr w:type="spellStart"/>
+      <w:r>
+        <w:rPr>
+          <w:rFonts w:ascii="方正兰亭纤黑_GBK" w:eastAsia="方正兰亭纤黑_GBK" w:hAnsi="宋体" w:cs="宋体"/>
+          <w:kern w:val="0"/>
+          <w:sz w:val="24"/>
+          <w:szCs w:val="24"/>
+        </w:rPr>
+        <w:t>Object.create</w:t>
+      </w:r>
+      <w:proofErr w:type="spellEnd"/>
+      <w:r>
+        <w:rPr>
+          <w:rFonts w:ascii="方正兰亭纤黑_GBK" w:eastAsia="方正兰亭纤黑_GBK" w:hAnsi="宋体" w:cs="宋体"/>
+          <w:kern w:val="0"/>
+          <w:sz w:val="24"/>
+          <w:szCs w:val="24"/>
+        </w:rPr>
+        <w:t>的区别</w:t>
       </w:r>
     </w:p>
     <w:tbl>
@@ -5541,6 +6210,7 @@
               </w:rPr>
               <w:t>和</w:t>
             </w:r>
+            <w:proofErr w:type="spellStart"/>
             <w:r>
               <w:rPr>
                 <w:rFonts w:asciiTheme="majorEastAsia" w:eastAsiaTheme="majorEastAsia" w:hAnsiTheme="majorEastAsia" w:cs="宋体" w:hint="eastAsia"/>
@@ -5559,6 +6229,7 @@
               </w:rPr>
               <w:t>create</w:t>
             </w:r>
+            <w:proofErr w:type="spellEnd"/>
             <w:r>
               <w:rPr>
                 <w:rFonts w:ascii="文悦后现代体 (非商业使用) W4-75" w:eastAsia="文悦后现代体 (非商业使用) W4-75" w:hAnsi="文悦后现代体 (非商业使用) W4-75" w:cs="宋体" w:hint="eastAsia"/>
@@ -5586,6 +6257,7 @@
               </w:rPr>
               <w:t>有构造函数而</w:t>
             </w:r>
+            <w:proofErr w:type="spellStart"/>
             <w:r>
               <w:rPr>
                 <w:rFonts w:asciiTheme="majorEastAsia" w:eastAsiaTheme="majorEastAsia" w:hAnsiTheme="majorEastAsia" w:cs="宋体"/>
@@ -5613,6 +6285,7 @@
               </w:rPr>
               <w:t>.create</w:t>
             </w:r>
+            <w:proofErr w:type="spellEnd"/>
             <w:r>
               <w:rPr>
                 <w:rFonts w:ascii="文悦后现代体 (非商业使用) W4-75" w:eastAsia="文悦后现代体 (非商业使用) W4-75" w:hAnsi="文悦后现代体 (非商业使用) W4-75" w:cs="宋体" w:hint="eastAsia"/>
@@ -5686,6 +6359,7 @@
                 <w:szCs w:val="24"/>
               </w:rPr>
             </w:pPr>
+            <w:proofErr w:type="spellStart"/>
             <w:r>
               <w:rPr>
                 <w:rFonts w:asciiTheme="majorEastAsia" w:eastAsiaTheme="majorEastAsia" w:hAnsiTheme="majorEastAsia" w:cs="宋体"/>
@@ -5713,6 +6387,7 @@
               </w:rPr>
               <w:t>constructor</w:t>
             </w:r>
+            <w:proofErr w:type="spellEnd"/>
             <w:r>
               <w:rPr>
                 <w:rFonts w:ascii="文悦后现代体 (非商业使用) W4-75" w:eastAsia="文悦后现代体 (非商业使用) W4-75" w:hAnsi="文悦后现代体 (非商业使用) W4-75" w:cs="宋体" w:hint="eastAsia"/>
@@ -5758,6 +6433,7 @@
               </w:rPr>
               <w:t>，因为</w:t>
             </w:r>
+            <w:proofErr w:type="spellStart"/>
             <w:r>
               <w:rPr>
                 <w:rFonts w:asciiTheme="majorEastAsia" w:eastAsiaTheme="majorEastAsia" w:hAnsiTheme="majorEastAsia" w:cs="宋体" w:hint="eastAsia"/>
@@ -5785,6 +6461,7 @@
               </w:rPr>
               <w:t>prototype</w:t>
             </w:r>
+            <w:proofErr w:type="spellEnd"/>
             <w:r>
               <w:rPr>
                 <w:rFonts w:ascii="文悦后现代体 (非商业使用) W4-75" w:eastAsia="文悦后现代体 (非商业使用) W4-75" w:hAnsi="文悦后现代体 (非商业使用) W4-75" w:cs="宋体" w:hint="eastAsia"/>
@@ -5936,9 +6613,9 @@
                 <w:sz w:val="24"/>
                 <w:szCs w:val="24"/>
               </w:rPr>
-              <w:lastRenderedPageBreak/>
               <w:t>里，不对，在</w:t>
             </w:r>
+            <w:proofErr w:type="spellStart"/>
             <w:r>
               <w:rPr>
                 <w:rFonts w:asciiTheme="majorEastAsia" w:eastAsiaTheme="majorEastAsia" w:hAnsiTheme="majorEastAsia" w:cs="宋体" w:hint="eastAsia"/>
@@ -5966,6 +6643,7 @@
               </w:rPr>
               <w:t>.prototype</w:t>
             </w:r>
+            <w:proofErr w:type="spellEnd"/>
             <w:r>
               <w:rPr>
                 <w:rFonts w:ascii="文悦后现代体 (非商业使用) W4-75" w:eastAsia="文悦后现代体 (非商业使用) W4-75" w:hAnsi="文悦后现代体 (非商业使用) W4-75" w:cs="宋体" w:hint="eastAsia"/>
@@ -5975,6 +6653,7 @@
               </w:rPr>
               <w:t>里。2、</w:t>
             </w:r>
+            <w:proofErr w:type="spellStart"/>
             <w:r>
               <w:rPr>
                 <w:rFonts w:asciiTheme="majorEastAsia" w:eastAsiaTheme="majorEastAsia" w:hAnsiTheme="majorEastAsia" w:cs="宋体" w:hint="eastAsia"/>
@@ -6002,6 +6681,7 @@
               </w:rPr>
               <w:t>prototype</w:t>
             </w:r>
+            <w:proofErr w:type="spellEnd"/>
             <w:r>
               <w:rPr>
                 <w:rFonts w:ascii="文悦后现代体 (非商业使用) W4-75" w:eastAsia="文悦后现代体 (非商业使用) W4-75" w:hAnsi="文悦后现代体 (非商业使用) W4-75" w:cs="宋体" w:hint="eastAsia"/>
@@ -6038,6 +6718,7 @@
               </w:rPr>
               <w:t>有这</w:t>
             </w:r>
+            <w:proofErr w:type="spellStart"/>
             <w:r>
               <w:rPr>
                 <w:rFonts w:asciiTheme="majorEastAsia" w:eastAsiaTheme="majorEastAsia" w:hAnsiTheme="majorEastAsia" w:cs="宋体" w:hint="eastAsia"/>
@@ -6063,7 +6744,17 @@
                 <w:sz w:val="24"/>
                 <w:szCs w:val="24"/>
               </w:rPr>
-              <w:t xml:space="preserve">.prototype.constructor = </w:t>
+              <w:t>.prototype.constructor</w:t>
+            </w:r>
+            <w:proofErr w:type="spellEnd"/>
+            <w:r>
+              <w:rPr>
+                <w:rFonts w:asciiTheme="majorEastAsia" w:eastAsiaTheme="majorEastAsia" w:hAnsiTheme="majorEastAsia" w:cs="宋体"/>
+                <w:kern w:val="0"/>
+                <w:sz w:val="24"/>
+                <w:szCs w:val="24"/>
+              </w:rPr>
+              <w:t xml:space="preserve"> = </w:t>
             </w:r>
             <w:r>
               <w:rPr>
@@ -6092,6 +6783,7 @@
               </w:rPr>
               <w:t>的链接关系，不对，</w:t>
             </w:r>
+            <w:proofErr w:type="spellStart"/>
             <w:r>
               <w:rPr>
                 <w:rFonts w:asciiTheme="majorEastAsia" w:eastAsiaTheme="majorEastAsia" w:hAnsiTheme="majorEastAsia" w:cs="宋体" w:hint="eastAsia"/>
@@ -6119,6 +6811,7 @@
               </w:rPr>
               <w:t>.prototype</w:t>
             </w:r>
+            <w:proofErr w:type="spellEnd"/>
             <w:r>
               <w:rPr>
                 <w:rFonts w:ascii="文悦后现代体 (非商业使用) W4-75" w:eastAsia="文悦后现代体 (非商业使用) W4-75" w:hAnsi="文悦后现代体 (非商业使用) W4-75" w:cs="宋体" w:hint="eastAsia"/>
@@ -6146,6 +6839,7 @@
               </w:rPr>
               <w:t>创建了这种指向关系。</w:t>
             </w:r>
+            <w:proofErr w:type="spellStart"/>
             <w:r>
               <w:rPr>
                 <w:rFonts w:asciiTheme="majorEastAsia" w:eastAsiaTheme="majorEastAsia" w:hAnsiTheme="majorEastAsia" w:cs="宋体" w:hint="eastAsia"/>
@@ -6162,7 +6856,17 @@
                 <w:sz w:val="24"/>
                 <w:szCs w:val="24"/>
               </w:rPr>
-              <w:t>.protoype.constructor = object</w:t>
+              <w:t>.protoype.constructor</w:t>
+            </w:r>
+            <w:proofErr w:type="spellEnd"/>
+            <w:r>
+              <w:rPr>
+                <w:rFonts w:asciiTheme="majorEastAsia" w:eastAsiaTheme="majorEastAsia" w:hAnsiTheme="majorEastAsia" w:cs="宋体"/>
+                <w:kern w:val="0"/>
+                <w:sz w:val="24"/>
+                <w:szCs w:val="24"/>
+              </w:rPr>
+              <w:t xml:space="preserve"> = object</w:t>
             </w:r>
             <w:r>
               <w:rPr>
@@ -6259,7 +6963,47 @@
                 <w:sz w:val="24"/>
                 <w:szCs w:val="24"/>
               </w:rPr>
-              <w:t>这道题目问的有些奇怪，大体上考察的问题：dunder和protype的指向。</w:t>
+              <w:t>这道题目问的有些奇怪，大体上考察的问题：</w:t>
+            </w:r>
+            <w:proofErr w:type="spellStart"/>
+            <w:r>
+              <w:rPr>
+                <w:rFonts w:ascii="文悦后现代体 (非商业使用) W4-75" w:eastAsia="文悦后现代体 (非商业使用) W4-75" w:hAnsi="文悦后现代体 (非商业使用) W4-75" w:cs="宋体" w:hint="eastAsia"/>
+                <w:kern w:val="0"/>
+                <w:sz w:val="24"/>
+                <w:szCs w:val="24"/>
+              </w:rPr>
+              <w:t>dunder</w:t>
+            </w:r>
+            <w:proofErr w:type="spellEnd"/>
+            <w:r>
+              <w:rPr>
+                <w:rFonts w:ascii="文悦后现代体 (非商业使用) W4-75" w:eastAsia="文悦后现代体 (非商业使用) W4-75" w:hAnsi="文悦后现代体 (非商业使用) W4-75" w:cs="宋体" w:hint="eastAsia"/>
+                <w:kern w:val="0"/>
+                <w:sz w:val="24"/>
+                <w:szCs w:val="24"/>
+              </w:rPr>
+              <w:t>和</w:t>
+            </w:r>
+            <w:proofErr w:type="spellStart"/>
+            <w:r>
+              <w:rPr>
+                <w:rFonts w:ascii="文悦后现代体 (非商业使用) W4-75" w:eastAsia="文悦后现代体 (非商业使用) W4-75" w:hAnsi="文悦后现代体 (非商业使用) W4-75" w:cs="宋体" w:hint="eastAsia"/>
+                <w:kern w:val="0"/>
+                <w:sz w:val="24"/>
+                <w:szCs w:val="24"/>
+              </w:rPr>
+              <w:t>protype</w:t>
+            </w:r>
+            <w:proofErr w:type="spellEnd"/>
+            <w:r>
+              <w:rPr>
+                <w:rFonts w:ascii="文悦后现代体 (非商业使用) W4-75" w:eastAsia="文悦后现代体 (非商业使用) W4-75" w:hAnsi="文悦后现代体 (非商业使用) W4-75" w:cs="宋体" w:hint="eastAsia"/>
+                <w:kern w:val="0"/>
+                <w:sz w:val="24"/>
+                <w:szCs w:val="24"/>
+              </w:rPr>
+              <w:t>的指向。</w:t>
             </w:r>
           </w:p>
           <w:p>
@@ -6298,6 +7042,7 @@
               <w:rPr>
                 <w:noProof/>
               </w:rPr>
+              <w:lastRenderedPageBreak/>
               <w:drawing>
                 <wp:inline distT="0" distB="0" distL="0" distR="0" wp14:anchorId="03172D1D" wp14:editId="2B2A5760">
                   <wp:extent cx="3970364" cy="2209992"/>
@@ -6371,7 +7116,6 @@
               <w:rPr>
                 <w:noProof/>
               </w:rPr>
-              <w:lastRenderedPageBreak/>
               <w:drawing>
                 <wp:inline distT="0" distB="0" distL="0" distR="0" wp14:anchorId="1266CD4E" wp14:editId="0CDEE223">
                   <wp:extent cx="3902001" cy="3484418"/>
@@ -6568,14 +7312,25 @@
           <w:szCs w:val="24"/>
         </w:rPr>
       </w:pPr>
-      <w:r>
-        <w:rPr>
-          <w:rFonts w:ascii="方正兰亭纤黑_GBK" w:eastAsia="方正兰亭纤黑_GBK" w:hAnsi="宋体" w:cs="宋体"/>
-          <w:kern w:val="0"/>
-          <w:sz w:val="24"/>
-          <w:szCs w:val="24"/>
-        </w:rPr>
-        <w:t>js的继承？实现方法？</w:t>
+      <w:proofErr w:type="spellStart"/>
+      <w:r>
+        <w:rPr>
+          <w:rFonts w:ascii="方正兰亭纤黑_GBK" w:eastAsia="方正兰亭纤黑_GBK" w:hAnsi="宋体" w:cs="宋体"/>
+          <w:kern w:val="0"/>
+          <w:sz w:val="24"/>
+          <w:szCs w:val="24"/>
+        </w:rPr>
+        <w:t>js</w:t>
+      </w:r>
+      <w:proofErr w:type="spellEnd"/>
+      <w:r>
+        <w:rPr>
+          <w:rFonts w:ascii="方正兰亭纤黑_GBK" w:eastAsia="方正兰亭纤黑_GBK" w:hAnsi="宋体" w:cs="宋体"/>
+          <w:kern w:val="0"/>
+          <w:sz w:val="24"/>
+          <w:szCs w:val="24"/>
+        </w:rPr>
+        <w:t>的继承？实现方法？</w:t>
       </w:r>
     </w:p>
     <w:tbl>
@@ -6614,6 +7369,7 @@
                 <w:szCs w:val="24"/>
               </w:rPr>
             </w:pPr>
+            <w:proofErr w:type="spellStart"/>
             <w:r>
               <w:rPr>
                 <w:rFonts w:ascii="文悦后现代体 (非商业使用) W4-75" w:eastAsia="文悦后现代体 (非商业使用) W4-75" w:hAnsi="文悦后现代体 (非商业使用) W4-75" w:cs="宋体"/>
@@ -6630,7 +7386,17 @@
                 <w:sz w:val="24"/>
                 <w:szCs w:val="24"/>
               </w:rPr>
-              <w:t>s的继承说到底</w:t>
+              <w:t>s</w:t>
+            </w:r>
+            <w:proofErr w:type="spellEnd"/>
+            <w:r>
+              <w:rPr>
+                <w:rFonts w:ascii="文悦后现代体 (非商业使用) W4-75" w:eastAsia="文悦后现代体 (非商业使用) W4-75" w:hAnsi="文悦后现代体 (非商业使用) W4-75" w:cs="宋体" w:hint="eastAsia"/>
+                <w:kern w:val="0"/>
+                <w:sz w:val="24"/>
+                <w:szCs w:val="24"/>
+              </w:rPr>
+              <w:t>的继承说到底</w:t>
             </w:r>
             <w:r>
               <w:rPr>
@@ -6660,6 +7426,7 @@
                 <w:sz w:val="24"/>
                 <w:szCs w:val="24"/>
               </w:rPr>
+              <w:lastRenderedPageBreak/>
               <w:t>/////////////////////////////////////////////</w:t>
             </w:r>
           </w:p>
@@ -6699,7 +7466,6 @@
               <w:rPr>
                 <w:noProof/>
               </w:rPr>
-              <w:lastRenderedPageBreak/>
               <w:drawing>
                 <wp:inline distT="0" distB="0" distL="0" distR="0" wp14:anchorId="5CA44A0F" wp14:editId="25B9FFB6">
                   <wp:extent cx="4755515" cy="2739390"/>
@@ -6842,14 +7608,25 @@
           <w:szCs w:val="24"/>
         </w:rPr>
       </w:pPr>
-      <w:r>
-        <w:rPr>
-          <w:rFonts w:ascii="方正兰亭纤黑_GBK" w:eastAsia="方正兰亭纤黑_GBK" w:hAnsi="宋体" w:cs="宋体"/>
-          <w:kern w:val="0"/>
-          <w:sz w:val="24"/>
-          <w:szCs w:val="24"/>
-        </w:rPr>
-        <w:t>js设计模式知道哪些，单例详细说</w:t>
+      <w:proofErr w:type="spellStart"/>
+      <w:r>
+        <w:rPr>
+          <w:rFonts w:ascii="方正兰亭纤黑_GBK" w:eastAsia="方正兰亭纤黑_GBK" w:hAnsi="宋体" w:cs="宋体"/>
+          <w:kern w:val="0"/>
+          <w:sz w:val="24"/>
+          <w:szCs w:val="24"/>
+        </w:rPr>
+        <w:t>js</w:t>
+      </w:r>
+      <w:proofErr w:type="spellEnd"/>
+      <w:r>
+        <w:rPr>
+          <w:rFonts w:ascii="方正兰亭纤黑_GBK" w:eastAsia="方正兰亭纤黑_GBK" w:hAnsi="宋体" w:cs="宋体"/>
+          <w:kern w:val="0"/>
+          <w:sz w:val="24"/>
+          <w:szCs w:val="24"/>
+        </w:rPr>
+        <w:t>设计模式知道哪些，单例详细说</w:t>
       </w:r>
     </w:p>
     <w:p>
@@ -6938,6 +7715,7 @@
           <w:szCs w:val="24"/>
           <w:highlight w:val="lightGray"/>
         </w:rPr>
+        <w:lastRenderedPageBreak/>
         <w:t>同步，异步，线程</w:t>
       </w:r>
     </w:p>
@@ -6990,7 +7768,6 @@
           <w:sz w:val="24"/>
           <w:szCs w:val="24"/>
         </w:rPr>
-        <w:lastRenderedPageBreak/>
         <w:t>对JS单线程的理解</w:t>
       </w:r>
     </w:p>
@@ -7010,14 +7787,25 @@
           <w:szCs w:val="24"/>
         </w:rPr>
       </w:pPr>
-      <w:r>
-        <w:rPr>
-          <w:rFonts w:ascii="方正兰亭纤黑_GBK" w:eastAsia="方正兰亭纤黑_GBK" w:hAnsi="宋体" w:cs="宋体"/>
-          <w:kern w:val="0"/>
-          <w:sz w:val="24"/>
-          <w:szCs w:val="24"/>
-        </w:rPr>
-        <w:t>js如何实现一个栈</w:t>
+      <w:proofErr w:type="spellStart"/>
+      <w:r>
+        <w:rPr>
+          <w:rFonts w:ascii="方正兰亭纤黑_GBK" w:eastAsia="方正兰亭纤黑_GBK" w:hAnsi="宋体" w:cs="宋体"/>
+          <w:kern w:val="0"/>
+          <w:sz w:val="24"/>
+          <w:szCs w:val="24"/>
+        </w:rPr>
+        <w:t>js</w:t>
+      </w:r>
+      <w:proofErr w:type="spellEnd"/>
+      <w:r>
+        <w:rPr>
+          <w:rFonts w:ascii="方正兰亭纤黑_GBK" w:eastAsia="方正兰亭纤黑_GBK" w:hAnsi="宋体" w:cs="宋体"/>
+          <w:kern w:val="0"/>
+          <w:sz w:val="24"/>
+          <w:szCs w:val="24"/>
+        </w:rPr>
+        <w:t>如何实现一个栈</w:t>
       </w:r>
     </w:p>
     <w:p>
@@ -7199,7 +7987,47 @@
           <w:sz w:val="24"/>
           <w:szCs w:val="24"/>
         </w:rPr>
-        <w:t>如果给a,b,c,d四个时间，执行时间分别为1，2，3，4，怎么样做才能在abc都在执行完后再执行d，除了使用promise还能使用什么方法</w:t>
+        <w:t>如果给</w:t>
+      </w:r>
+      <w:proofErr w:type="spellStart"/>
+      <w:r>
+        <w:rPr>
+          <w:rFonts w:ascii="方正兰亭纤黑_GBK" w:eastAsia="方正兰亭纤黑_GBK" w:hAnsi="宋体" w:cs="宋体"/>
+          <w:kern w:val="0"/>
+          <w:sz w:val="24"/>
+          <w:szCs w:val="24"/>
+        </w:rPr>
+        <w:t>a,b,c,d</w:t>
+      </w:r>
+      <w:proofErr w:type="spellEnd"/>
+      <w:r>
+        <w:rPr>
+          <w:rFonts w:ascii="方正兰亭纤黑_GBK" w:eastAsia="方正兰亭纤黑_GBK" w:hAnsi="宋体" w:cs="宋体"/>
+          <w:kern w:val="0"/>
+          <w:sz w:val="24"/>
+          <w:szCs w:val="24"/>
+        </w:rPr>
+        <w:t>四个时间，执行时间分别为1，2，3，4，怎么样做才能在</w:t>
+      </w:r>
+      <w:proofErr w:type="spellStart"/>
+      <w:r>
+        <w:rPr>
+          <w:rFonts w:ascii="方正兰亭纤黑_GBK" w:eastAsia="方正兰亭纤黑_GBK" w:hAnsi="宋体" w:cs="宋体"/>
+          <w:kern w:val="0"/>
+          <w:sz w:val="24"/>
+          <w:szCs w:val="24"/>
+        </w:rPr>
+        <w:t>abc</w:t>
+      </w:r>
+      <w:proofErr w:type="spellEnd"/>
+      <w:r>
+        <w:rPr>
+          <w:rFonts w:ascii="方正兰亭纤黑_GBK" w:eastAsia="方正兰亭纤黑_GBK" w:hAnsi="宋体" w:cs="宋体"/>
+          <w:kern w:val="0"/>
+          <w:sz w:val="24"/>
+          <w:szCs w:val="24"/>
+        </w:rPr>
+        <w:t>都在执行完后再执行d，除了使用promise还能使用什么方法</w:t>
       </w:r>
     </w:p>
     <w:p>
@@ -7270,14 +8098,25 @@
           <w:szCs w:val="24"/>
         </w:rPr>
       </w:pPr>
-      <w:r>
-        <w:rPr>
-          <w:rFonts w:ascii="方正兰亭纤黑_GBK" w:eastAsia="方正兰亭纤黑_GBK" w:hAnsi="宋体" w:cs="宋体"/>
-          <w:kern w:val="0"/>
-          <w:sz w:val="24"/>
-          <w:szCs w:val="24"/>
-        </w:rPr>
-        <w:t>settimeout异步</w:t>
+      <w:proofErr w:type="spellStart"/>
+      <w:r>
+        <w:rPr>
+          <w:rFonts w:ascii="方正兰亭纤黑_GBK" w:eastAsia="方正兰亭纤黑_GBK" w:hAnsi="宋体" w:cs="宋体"/>
+          <w:kern w:val="0"/>
+          <w:sz w:val="24"/>
+          <w:szCs w:val="24"/>
+        </w:rPr>
+        <w:t>settimeout</w:t>
+      </w:r>
+      <w:proofErr w:type="spellEnd"/>
+      <w:r>
+        <w:rPr>
+          <w:rFonts w:ascii="方正兰亭纤黑_GBK" w:eastAsia="方正兰亭纤黑_GBK" w:hAnsi="宋体" w:cs="宋体"/>
+          <w:kern w:val="0"/>
+          <w:sz w:val="24"/>
+          <w:szCs w:val="24"/>
+        </w:rPr>
+        <w:t>异步</w:t>
       </w:r>
     </w:p>
     <w:p>
@@ -7329,7 +8168,27 @@
           <w:sz w:val="24"/>
           <w:szCs w:val="24"/>
         </w:rPr>
-        <w:t>ES6 generator async/await了解吗</w:t>
+        <w:t xml:space="preserve">ES6 generator </w:t>
+      </w:r>
+      <w:proofErr w:type="spellStart"/>
+      <w:r>
+        <w:rPr>
+          <w:rFonts w:ascii="方正兰亭纤黑_GBK" w:eastAsia="方正兰亭纤黑_GBK" w:hAnsi="宋体" w:cs="宋体"/>
+          <w:kern w:val="0"/>
+          <w:sz w:val="24"/>
+          <w:szCs w:val="24"/>
+        </w:rPr>
+        <w:t>async</w:t>
+      </w:r>
+      <w:proofErr w:type="spellEnd"/>
+      <w:r>
+        <w:rPr>
+          <w:rFonts w:ascii="方正兰亭纤黑_GBK" w:eastAsia="方正兰亭纤黑_GBK" w:hAnsi="宋体" w:cs="宋体"/>
+          <w:kern w:val="0"/>
+          <w:sz w:val="24"/>
+          <w:szCs w:val="24"/>
+        </w:rPr>
+        <w:t>/await了解吗</w:t>
       </w:r>
     </w:p>
     <w:p>
@@ -7453,14 +8312,45 @@
         </w:rPr>
         <w:t>，</w:t>
       </w:r>
-      <w:r>
-        <w:rPr>
-          <w:rFonts w:ascii="方正兰亭纤黑_GBK" w:eastAsia="方正兰亭纤黑_GBK" w:hAnsi="宋体" w:cs="宋体"/>
-          <w:kern w:val="0"/>
-          <w:sz w:val="24"/>
-          <w:szCs w:val="24"/>
-        </w:rPr>
-        <w:t>preventDefault和stopPropagation的区别</w:t>
+      <w:proofErr w:type="spellStart"/>
+      <w:r>
+        <w:rPr>
+          <w:rFonts w:ascii="方正兰亭纤黑_GBK" w:eastAsia="方正兰亭纤黑_GBK" w:hAnsi="宋体" w:cs="宋体"/>
+          <w:kern w:val="0"/>
+          <w:sz w:val="24"/>
+          <w:szCs w:val="24"/>
+        </w:rPr>
+        <w:t>preventDefault</w:t>
+      </w:r>
+      <w:proofErr w:type="spellEnd"/>
+      <w:r>
+        <w:rPr>
+          <w:rFonts w:ascii="方正兰亭纤黑_GBK" w:eastAsia="方正兰亭纤黑_GBK" w:hAnsi="宋体" w:cs="宋体"/>
+          <w:kern w:val="0"/>
+          <w:sz w:val="24"/>
+          <w:szCs w:val="24"/>
+        </w:rPr>
+        <w:t>和</w:t>
+      </w:r>
+      <w:proofErr w:type="spellStart"/>
+      <w:r>
+        <w:rPr>
+          <w:rFonts w:ascii="方正兰亭纤黑_GBK" w:eastAsia="方正兰亭纤黑_GBK" w:hAnsi="宋体" w:cs="宋体"/>
+          <w:kern w:val="0"/>
+          <w:sz w:val="24"/>
+          <w:szCs w:val="24"/>
+        </w:rPr>
+        <w:t>stopPropagation</w:t>
+      </w:r>
+      <w:proofErr w:type="spellEnd"/>
+      <w:r>
+        <w:rPr>
+          <w:rFonts w:ascii="方正兰亭纤黑_GBK" w:eastAsia="方正兰亭纤黑_GBK" w:hAnsi="宋体" w:cs="宋体"/>
+          <w:kern w:val="0"/>
+          <w:sz w:val="24"/>
+          <w:szCs w:val="24"/>
+        </w:rPr>
+        <w:t>的区别</w:t>
       </w:r>
     </w:p>
     <w:p>
@@ -7512,6 +8402,7 @@
           <w:sz w:val="24"/>
           <w:szCs w:val="24"/>
         </w:rPr>
+        <w:lastRenderedPageBreak/>
         <w:t>事件委托的原理，如何实现委托，要点是什么</w:t>
       </w:r>
     </w:p>
@@ -7564,7 +8455,6 @@
           <w:sz w:val="24"/>
           <w:szCs w:val="24"/>
         </w:rPr>
-        <w:lastRenderedPageBreak/>
         <w:t>event loop讲讲</w:t>
       </w:r>
     </w:p>
@@ -7814,14 +8704,25 @@
           <w:szCs w:val="24"/>
         </w:rPr>
       </w:pPr>
-      <w:r>
-        <w:rPr>
-          <w:rFonts w:ascii="方正兰亭纤黑_GBK" w:eastAsia="方正兰亭纤黑_GBK" w:hAnsi="宋体" w:cs="宋体"/>
-          <w:kern w:val="0"/>
-          <w:sz w:val="24"/>
-          <w:szCs w:val="24"/>
-        </w:rPr>
-        <w:t>ajax实现过程</w:t>
+      <w:proofErr w:type="spellStart"/>
+      <w:r>
+        <w:rPr>
+          <w:rFonts w:ascii="方正兰亭纤黑_GBK" w:eastAsia="方正兰亭纤黑_GBK" w:hAnsi="宋体" w:cs="宋体"/>
+          <w:kern w:val="0"/>
+          <w:sz w:val="24"/>
+          <w:szCs w:val="24"/>
+        </w:rPr>
+        <w:t>ajax</w:t>
+      </w:r>
+      <w:proofErr w:type="spellEnd"/>
+      <w:r>
+        <w:rPr>
+          <w:rFonts w:ascii="方正兰亭纤黑_GBK" w:eastAsia="方正兰亭纤黑_GBK" w:hAnsi="宋体" w:cs="宋体"/>
+          <w:kern w:val="0"/>
+          <w:sz w:val="24"/>
+          <w:szCs w:val="24"/>
+        </w:rPr>
+        <w:t>实现过程</w:t>
       </w:r>
     </w:p>
     <w:p>
@@ -7840,14 +8741,25 @@
           <w:szCs w:val="24"/>
         </w:rPr>
       </w:pPr>
-      <w:r>
-        <w:rPr>
-          <w:rFonts w:ascii="方正兰亭纤黑_GBK" w:eastAsia="方正兰亭纤黑_GBK" w:hAnsi="宋体" w:cs="宋体"/>
-          <w:kern w:val="0"/>
-          <w:sz w:val="24"/>
-          <w:szCs w:val="24"/>
-        </w:rPr>
-        <w:t>ajax是同步还是异步，怎么样实现同步</w:t>
+      <w:proofErr w:type="spellStart"/>
+      <w:r>
+        <w:rPr>
+          <w:rFonts w:ascii="方正兰亭纤黑_GBK" w:eastAsia="方正兰亭纤黑_GBK" w:hAnsi="宋体" w:cs="宋体"/>
+          <w:kern w:val="0"/>
+          <w:sz w:val="24"/>
+          <w:szCs w:val="24"/>
+        </w:rPr>
+        <w:t>ajax</w:t>
+      </w:r>
+      <w:proofErr w:type="spellEnd"/>
+      <w:r>
+        <w:rPr>
+          <w:rFonts w:ascii="方正兰亭纤黑_GBK" w:eastAsia="方正兰亭纤黑_GBK" w:hAnsi="宋体" w:cs="宋体"/>
+          <w:kern w:val="0"/>
+          <w:sz w:val="24"/>
+          <w:szCs w:val="24"/>
+        </w:rPr>
+        <w:t>是同步还是异步，怎么样实现同步</w:t>
       </w:r>
     </w:p>
     <w:p>
@@ -7873,7 +8785,27 @@
           <w:sz w:val="24"/>
           <w:szCs w:val="24"/>
         </w:rPr>
-        <w:t>表单提交和ajax的区别</w:t>
+        <w:t>表单提交和</w:t>
+      </w:r>
+      <w:proofErr w:type="spellStart"/>
+      <w:r>
+        <w:rPr>
+          <w:rFonts w:ascii="方正兰亭纤黑_GBK" w:eastAsia="方正兰亭纤黑_GBK" w:hAnsi="宋体" w:cs="宋体"/>
+          <w:kern w:val="0"/>
+          <w:sz w:val="24"/>
+          <w:szCs w:val="24"/>
+        </w:rPr>
+        <w:t>ajax</w:t>
+      </w:r>
+      <w:proofErr w:type="spellEnd"/>
+      <w:r>
+        <w:rPr>
+          <w:rFonts w:ascii="方正兰亭纤黑_GBK" w:eastAsia="方正兰亭纤黑_GBK" w:hAnsi="宋体" w:cs="宋体"/>
+          <w:kern w:val="0"/>
+          <w:sz w:val="24"/>
+          <w:szCs w:val="24"/>
+        </w:rPr>
+        <w:t>的区别</w:t>
       </w:r>
     </w:p>
     <w:p>
@@ -7918,14 +8850,25 @@
           <w:szCs w:val="24"/>
         </w:rPr>
       </w:pPr>
-      <w:r>
-        <w:rPr>
-          <w:rFonts w:ascii="方正兰亭纤黑_GBK" w:eastAsia="方正兰亭纤黑_GBK" w:hAnsi="宋体" w:cs="宋体"/>
-          <w:kern w:val="0"/>
-          <w:sz w:val="24"/>
-          <w:szCs w:val="24"/>
-        </w:rPr>
-        <w:t>ajax返回204算是成功吗</w:t>
+      <w:proofErr w:type="spellStart"/>
+      <w:r>
+        <w:rPr>
+          <w:rFonts w:ascii="方正兰亭纤黑_GBK" w:eastAsia="方正兰亭纤黑_GBK" w:hAnsi="宋体" w:cs="宋体"/>
+          <w:kern w:val="0"/>
+          <w:sz w:val="24"/>
+          <w:szCs w:val="24"/>
+        </w:rPr>
+        <w:t>ajax</w:t>
+      </w:r>
+      <w:proofErr w:type="spellEnd"/>
+      <w:r>
+        <w:rPr>
+          <w:rFonts w:ascii="方正兰亭纤黑_GBK" w:eastAsia="方正兰亭纤黑_GBK" w:hAnsi="宋体" w:cs="宋体"/>
+          <w:kern w:val="0"/>
+          <w:sz w:val="24"/>
+          <w:szCs w:val="24"/>
+        </w:rPr>
+        <w:t>返回204算是成功吗</w:t>
       </w:r>
     </w:p>
     <w:p>
@@ -7944,14 +8887,25 @@
           <w:szCs w:val="24"/>
         </w:rPr>
       </w:pPr>
-      <w:r>
-        <w:rPr>
-          <w:rFonts w:ascii="方正兰亭纤黑_GBK" w:eastAsia="方正兰亭纤黑_GBK" w:hAnsi="宋体" w:cs="宋体"/>
-          <w:kern w:val="0"/>
-          <w:sz w:val="24"/>
-          <w:szCs w:val="24"/>
-        </w:rPr>
-        <w:t>localStorage存储数据格式是什么</w:t>
+      <w:proofErr w:type="spellStart"/>
+      <w:r>
+        <w:rPr>
+          <w:rFonts w:ascii="方正兰亭纤黑_GBK" w:eastAsia="方正兰亭纤黑_GBK" w:hAnsi="宋体" w:cs="宋体"/>
+          <w:kern w:val="0"/>
+          <w:sz w:val="24"/>
+          <w:szCs w:val="24"/>
+        </w:rPr>
+        <w:t>localStorage</w:t>
+      </w:r>
+      <w:proofErr w:type="spellEnd"/>
+      <w:r>
+        <w:rPr>
+          <w:rFonts w:ascii="方正兰亭纤黑_GBK" w:eastAsia="方正兰亭纤黑_GBK" w:hAnsi="宋体" w:cs="宋体"/>
+          <w:kern w:val="0"/>
+          <w:sz w:val="24"/>
+          <w:szCs w:val="24"/>
+        </w:rPr>
+        <w:t>存储数据格式是什么</w:t>
       </w:r>
     </w:p>
     <w:p>
@@ -7977,8 +8931,19 @@
           <w:sz w:val="24"/>
           <w:szCs w:val="24"/>
         </w:rPr>
-        <w:t>怎么样把一个数组存进localSorage</w:t>
-      </w:r>
+        <w:t>怎么样把一个数组存进</w:t>
+      </w:r>
+      <w:proofErr w:type="spellStart"/>
+      <w:r>
+        <w:rPr>
+          <w:rFonts w:ascii="方正兰亭纤黑_GBK" w:eastAsia="方正兰亭纤黑_GBK" w:hAnsi="宋体" w:cs="宋体"/>
+          <w:kern w:val="0"/>
+          <w:sz w:val="24"/>
+          <w:szCs w:val="24"/>
+        </w:rPr>
+        <w:t>localSorage</w:t>
+      </w:r>
+      <w:proofErr w:type="spellEnd"/>
     </w:p>
     <w:p>
       <w:pPr>
@@ -7996,14 +8961,25 @@
           <w:szCs w:val="24"/>
         </w:rPr>
       </w:pPr>
-      <w:r>
-        <w:rPr>
-          <w:rFonts w:ascii="方正兰亭纤黑_GBK" w:eastAsia="方正兰亭纤黑_GBK" w:hAnsi="宋体" w:cs="宋体"/>
-          <w:kern w:val="0"/>
-          <w:sz w:val="24"/>
-          <w:szCs w:val="24"/>
-        </w:rPr>
-        <w:t>localstorage和cookie的区别，如何设置cookie</w:t>
+      <w:proofErr w:type="spellStart"/>
+      <w:r>
+        <w:rPr>
+          <w:rFonts w:ascii="方正兰亭纤黑_GBK" w:eastAsia="方正兰亭纤黑_GBK" w:hAnsi="宋体" w:cs="宋体"/>
+          <w:kern w:val="0"/>
+          <w:sz w:val="24"/>
+          <w:szCs w:val="24"/>
+        </w:rPr>
+        <w:t>localstorage</w:t>
+      </w:r>
+      <w:proofErr w:type="spellEnd"/>
+      <w:r>
+        <w:rPr>
+          <w:rFonts w:ascii="方正兰亭纤黑_GBK" w:eastAsia="方正兰亭纤黑_GBK" w:hAnsi="宋体" w:cs="宋体"/>
+          <w:kern w:val="0"/>
+          <w:sz w:val="24"/>
+          <w:szCs w:val="24"/>
+        </w:rPr>
+        <w:t>和cookie的区别，如何设置cookie</w:t>
       </w:r>
     </w:p>
     <w:p>
@@ -8055,7 +9031,28 @@
           <w:sz w:val="24"/>
           <w:szCs w:val="24"/>
         </w:rPr>
-        <w:t>加入访问A.com存进了一个cookie，在另外一个页面用ajax向A的域名发请求会携带cookie吗</w:t>
+        <w:lastRenderedPageBreak/>
+        <w:t>加入访问A.com存进了一个cookie，在另外一个页面用</w:t>
+      </w:r>
+      <w:proofErr w:type="spellStart"/>
+      <w:r>
+        <w:rPr>
+          <w:rFonts w:ascii="方正兰亭纤黑_GBK" w:eastAsia="方正兰亭纤黑_GBK" w:hAnsi="宋体" w:cs="宋体"/>
+          <w:kern w:val="0"/>
+          <w:sz w:val="24"/>
+          <w:szCs w:val="24"/>
+        </w:rPr>
+        <w:t>ajax</w:t>
+      </w:r>
+      <w:proofErr w:type="spellEnd"/>
+      <w:r>
+        <w:rPr>
+          <w:rFonts w:ascii="方正兰亭纤黑_GBK" w:eastAsia="方正兰亭纤黑_GBK" w:hAnsi="宋体" w:cs="宋体"/>
+          <w:kern w:val="0"/>
+          <w:sz w:val="24"/>
+          <w:szCs w:val="24"/>
+        </w:rPr>
+        <w:t>向A的域名发请求会携带cookie吗</w:t>
       </w:r>
     </w:p>
     <w:p>
@@ -8074,14 +9071,25 @@
           <w:szCs w:val="24"/>
         </w:rPr>
       </w:pPr>
-      <w:r>
-        <w:rPr>
-          <w:rFonts w:ascii="方正兰亭纤黑_GBK" w:eastAsia="方正兰亭纤黑_GBK" w:hAnsi="宋体" w:cs="宋体"/>
-          <w:kern w:val="0"/>
-          <w:sz w:val="24"/>
-          <w:szCs w:val="24"/>
-        </w:rPr>
-        <w:t>jsonp是如何实现的</w:t>
+      <w:proofErr w:type="spellStart"/>
+      <w:r>
+        <w:rPr>
+          <w:rFonts w:ascii="方正兰亭纤黑_GBK" w:eastAsia="方正兰亭纤黑_GBK" w:hAnsi="宋体" w:cs="宋体"/>
+          <w:kern w:val="0"/>
+          <w:sz w:val="24"/>
+          <w:szCs w:val="24"/>
+        </w:rPr>
+        <w:t>jsonp</w:t>
+      </w:r>
+      <w:proofErr w:type="spellEnd"/>
+      <w:r>
+        <w:rPr>
+          <w:rFonts w:ascii="方正兰亭纤黑_GBK" w:eastAsia="方正兰亭纤黑_GBK" w:hAnsi="宋体" w:cs="宋体"/>
+          <w:kern w:val="0"/>
+          <w:sz w:val="24"/>
+          <w:szCs w:val="24"/>
+        </w:rPr>
+        <w:t>是如何实现的</w:t>
       </w:r>
     </w:p>
     <w:p>
@@ -8107,7 +9115,6 @@
           <w:sz w:val="24"/>
           <w:szCs w:val="24"/>
         </w:rPr>
-        <w:lastRenderedPageBreak/>
         <w:t>如何实现文件上传的功能</w:t>
       </w:r>
     </w:p>
@@ -8203,6 +9210,21 @@
     <w:p>
       <w:pPr>
         <w:widowControl/>
+        <w:spacing w:before="100" w:beforeAutospacing="1" w:after="100" w:afterAutospacing="1" w:line="360" w:lineRule="atLeast"/>
+        <w:jc w:val="left"/>
+        <w:rPr>
+          <w:rFonts w:ascii="方正兰亭纤黑_GBK" w:eastAsia="方正兰亭纤黑_GBK" w:hAnsi="宋体" w:cs="宋体" w:hint="eastAsia"/>
+          <w:kern w:val="0"/>
+          <w:sz w:val="24"/>
+          <w:szCs w:val="24"/>
+        </w:rPr>
+      </w:pPr>
+      <w:bookmarkStart w:id="0" w:name="_GoBack"/>
+      <w:bookmarkEnd w:id="0"/>
+    </w:p>
+    <w:p>
+      <w:pPr>
+        <w:widowControl/>
         <w:numPr>
           <w:ilvl w:val="0"/>
           <w:numId w:val="4"/>
@@ -8223,7 +9245,7 @@
           <w:sz w:val="24"/>
           <w:szCs w:val="24"/>
         </w:rPr>
-        <w:t>typescript和es6的区别</w:t>
+        <w:t>es6模块新特性</w:t>
       </w:r>
     </w:p>
     <w:p>
@@ -8249,7 +9271,7 @@
           <w:sz w:val="24"/>
           <w:szCs w:val="24"/>
         </w:rPr>
-        <w:t>es6模块新特性</w:t>
+        <w:t>es6的变量定义和es5的区别</w:t>
       </w:r>
     </w:p>
     <w:p>
@@ -8275,7 +9297,7 @@
           <w:sz w:val="24"/>
           <w:szCs w:val="24"/>
         </w:rPr>
-        <w:t>es6的变量定义和es5的区别</w:t>
+        <w:t>ES6新增了哪些东西？</w:t>
       </w:r>
     </w:p>
     <w:p>
@@ -8301,7 +9323,7 @@
           <w:sz w:val="24"/>
           <w:szCs w:val="24"/>
         </w:rPr>
-        <w:t>ES6新增了哪些东西？</w:t>
+        <w:t>ES6的代理是什么</w:t>
       </w:r>
     </w:p>
     <w:p>
@@ -8327,7 +9349,7 @@
           <w:sz w:val="24"/>
           <w:szCs w:val="24"/>
         </w:rPr>
-        <w:t>ES6的代理是什么</w:t>
+        <w:t>箭头函数，箭头函数的特点</w:t>
       </w:r>
     </w:p>
     <w:p>
@@ -8353,7 +9375,25 @@
           <w:sz w:val="24"/>
           <w:szCs w:val="24"/>
         </w:rPr>
-        <w:t>箭头函数，箭头函数的特点</w:t>
+        <w:t>箭头函数和ES5</w:t>
+      </w:r>
+      <w:r>
+        <w:rPr>
+          <w:rFonts w:ascii="方正兰亭纤黑_GBK" w:eastAsia="方正兰亭纤黑_GBK" w:hAnsi="宋体" w:cs="宋体" w:hint="eastAsia"/>
+          <w:kern w:val="0"/>
+          <w:sz w:val="24"/>
+          <w:szCs w:val="24"/>
+        </w:rPr>
+        <w:t>中</w:t>
+      </w:r>
+      <w:r>
+        <w:rPr>
+          <w:rFonts w:ascii="方正兰亭纤黑_GBK" w:eastAsia="方正兰亭纤黑_GBK" w:hAnsi="宋体" w:cs="宋体"/>
+          <w:kern w:val="0"/>
+          <w:sz w:val="24"/>
+          <w:szCs w:val="24"/>
+        </w:rPr>
+        <w:t>this的指向区别</w:t>
       </w:r>
     </w:p>
     <w:p>
@@ -8372,58 +9412,45 @@
           <w:szCs w:val="24"/>
         </w:rPr>
       </w:pPr>
-      <w:r>
-        <w:rPr>
-          <w:rFonts w:ascii="方正兰亭纤黑_GBK" w:eastAsia="方正兰亭纤黑_GBK" w:hAnsi="宋体" w:cs="宋体"/>
-          <w:kern w:val="0"/>
-          <w:sz w:val="24"/>
-          <w:szCs w:val="24"/>
-        </w:rPr>
-        <w:t>箭头函数和ES5</w:t>
-      </w:r>
-      <w:r>
-        <w:rPr>
-          <w:rFonts w:ascii="方正兰亭纤黑_GBK" w:eastAsia="方正兰亭纤黑_GBK" w:hAnsi="宋体" w:cs="宋体" w:hint="eastAsia"/>
-          <w:kern w:val="0"/>
-          <w:sz w:val="24"/>
-          <w:szCs w:val="24"/>
-        </w:rPr>
-        <w:t>中</w:t>
-      </w:r>
-      <w:r>
-        <w:rPr>
-          <w:rFonts w:ascii="方正兰亭纤黑_GBK" w:eastAsia="方正兰亭纤黑_GBK" w:hAnsi="宋体" w:cs="宋体"/>
-          <w:kern w:val="0"/>
-          <w:sz w:val="24"/>
-          <w:szCs w:val="24"/>
-        </w:rPr>
-        <w:t>this的指向区别</w:t>
-      </w:r>
-    </w:p>
-    <w:p>
-      <w:pPr>
-        <w:widowControl/>
-        <w:numPr>
-          <w:ilvl w:val="0"/>
-          <w:numId w:val="4"/>
-        </w:numPr>
-        <w:spacing w:before="100" w:beforeAutospacing="1" w:after="100" w:afterAutospacing="1" w:line="360" w:lineRule="atLeast"/>
-        <w:jc w:val="left"/>
-        <w:rPr>
-          <w:rFonts w:ascii="方正兰亭纤黑_GBK" w:eastAsia="方正兰亭纤黑_GBK" w:hAnsi="宋体" w:cs="宋体"/>
-          <w:kern w:val="0"/>
-          <w:sz w:val="24"/>
-          <w:szCs w:val="24"/>
-        </w:rPr>
-      </w:pPr>
-      <w:r>
-        <w:rPr>
-          <w:rFonts w:ascii="方正兰亭纤黑_GBK" w:eastAsia="方正兰亭纤黑_GBK" w:hAnsi="宋体" w:cs="宋体"/>
-          <w:kern w:val="0"/>
-          <w:sz w:val="24"/>
-          <w:szCs w:val="24"/>
-        </w:rPr>
-        <w:t>const和let的区别，可以改变const定义对象某个属性吗</w:t>
+      <w:proofErr w:type="spellStart"/>
+      <w:r>
+        <w:rPr>
+          <w:rFonts w:ascii="方正兰亭纤黑_GBK" w:eastAsia="方正兰亭纤黑_GBK" w:hAnsi="宋体" w:cs="宋体"/>
+          <w:kern w:val="0"/>
+          <w:sz w:val="24"/>
+          <w:szCs w:val="24"/>
+        </w:rPr>
+        <w:t>const</w:t>
+      </w:r>
+      <w:proofErr w:type="spellEnd"/>
+      <w:r>
+        <w:rPr>
+          <w:rFonts w:ascii="方正兰亭纤黑_GBK" w:eastAsia="方正兰亭纤黑_GBK" w:hAnsi="宋体" w:cs="宋体"/>
+          <w:kern w:val="0"/>
+          <w:sz w:val="24"/>
+          <w:szCs w:val="24"/>
+        </w:rPr>
+        <w:t>和let的区别，可以改变</w:t>
+      </w:r>
+      <w:proofErr w:type="spellStart"/>
+      <w:r>
+        <w:rPr>
+          <w:rFonts w:ascii="方正兰亭纤黑_GBK" w:eastAsia="方正兰亭纤黑_GBK" w:hAnsi="宋体" w:cs="宋体"/>
+          <w:kern w:val="0"/>
+          <w:sz w:val="24"/>
+          <w:szCs w:val="24"/>
+        </w:rPr>
+        <w:t>const</w:t>
+      </w:r>
+      <w:proofErr w:type="spellEnd"/>
+      <w:r>
+        <w:rPr>
+          <w:rFonts w:ascii="方正兰亭纤黑_GBK" w:eastAsia="方正兰亭纤黑_GBK" w:hAnsi="宋体" w:cs="宋体"/>
+          <w:kern w:val="0"/>
+          <w:sz w:val="24"/>
+          <w:szCs w:val="24"/>
+        </w:rPr>
+        <w:t>定义对象某个属性吗</w:t>
       </w:r>
     </w:p>
     <w:p>
@@ -8571,14 +9598,25 @@
           <w:szCs w:val="24"/>
         </w:rPr>
       </w:pPr>
-      <w:r>
-        <w:rPr>
-          <w:rFonts w:ascii="方正兰亭纤黑_GBK" w:eastAsia="方正兰亭纤黑_GBK" w:hAnsi="宋体" w:cs="宋体"/>
-          <w:kern w:val="0"/>
-          <w:sz w:val="24"/>
-          <w:szCs w:val="24"/>
-        </w:rPr>
-        <w:t>webkit内核渲染页面过程</w:t>
+      <w:proofErr w:type="spellStart"/>
+      <w:r>
+        <w:rPr>
+          <w:rFonts w:ascii="方正兰亭纤黑_GBK" w:eastAsia="方正兰亭纤黑_GBK" w:hAnsi="宋体" w:cs="宋体"/>
+          <w:kern w:val="0"/>
+          <w:sz w:val="24"/>
+          <w:szCs w:val="24"/>
+        </w:rPr>
+        <w:t>webkit</w:t>
+      </w:r>
+      <w:proofErr w:type="spellEnd"/>
+      <w:r>
+        <w:rPr>
+          <w:rFonts w:ascii="方正兰亭纤黑_GBK" w:eastAsia="方正兰亭纤黑_GBK" w:hAnsi="宋体" w:cs="宋体"/>
+          <w:kern w:val="0"/>
+          <w:sz w:val="24"/>
+          <w:szCs w:val="24"/>
+        </w:rPr>
+        <w:t>内核渲染页面过程</w:t>
       </w:r>
     </w:p>
     <w:p>
@@ -8604,6 +9642,7 @@
           <w:sz w:val="24"/>
           <w:szCs w:val="24"/>
         </w:rPr>
+        <w:lastRenderedPageBreak/>
         <w:t>重排（reflow）和重绘（repaint）</w:t>
       </w:r>
     </w:p>
@@ -8708,7 +9747,6 @@
           <w:sz w:val="24"/>
           <w:szCs w:val="24"/>
         </w:rPr>
-        <w:lastRenderedPageBreak/>
         <w:t>内存泄露的排除定位和解决方法</w:t>
       </w:r>
     </w:p>
@@ -9114,6 +10152,7 @@
           <w:szCs w:val="24"/>
         </w:rPr>
       </w:pPr>
+      <w:proofErr w:type="spellStart"/>
       <w:r>
         <w:rPr>
           <w:rFonts w:ascii="方正兰亭纤黑_GBK" w:eastAsia="方正兰亭纤黑_GBK" w:hAnsi="Symbol" w:cs="宋体" w:hint="eastAsia"/>
@@ -9125,6 +10164,7 @@
         </w:rPr>
         <w:t>Vue</w:t>
       </w:r>
+      <w:proofErr w:type="spellEnd"/>
     </w:p>
     <w:p>
       <w:pPr>
@@ -9143,14 +10183,25 @@
           <w:szCs w:val="24"/>
         </w:rPr>
       </w:pPr>
-      <w:r>
-        <w:rPr>
-          <w:rFonts w:ascii="方正兰亭纤黑_GBK" w:eastAsia="方正兰亭纤黑_GBK" w:hAnsi="宋体" w:cs="宋体"/>
-          <w:kern w:val="0"/>
-          <w:sz w:val="24"/>
-          <w:szCs w:val="24"/>
-        </w:rPr>
-        <w:t>vue的特点</w:t>
+      <w:proofErr w:type="spellStart"/>
+      <w:r>
+        <w:rPr>
+          <w:rFonts w:ascii="方正兰亭纤黑_GBK" w:eastAsia="方正兰亭纤黑_GBK" w:hAnsi="宋体" w:cs="宋体"/>
+          <w:kern w:val="0"/>
+          <w:sz w:val="24"/>
+          <w:szCs w:val="24"/>
+        </w:rPr>
+        <w:t>vue</w:t>
+      </w:r>
+      <w:proofErr w:type="spellEnd"/>
+      <w:r>
+        <w:rPr>
+          <w:rFonts w:ascii="方正兰亭纤黑_GBK" w:eastAsia="方正兰亭纤黑_GBK" w:hAnsi="宋体" w:cs="宋体"/>
+          <w:kern w:val="0"/>
+          <w:sz w:val="24"/>
+          <w:szCs w:val="24"/>
+        </w:rPr>
+        <w:t>的特点</w:t>
       </w:r>
     </w:p>
     <w:p>
@@ -9177,7 +10228,27 @@
           <w:sz w:val="24"/>
           <w:szCs w:val="24"/>
         </w:rPr>
-        <w:t>jQuery和vue的区别</w:t>
+        <w:t>jQuery和</w:t>
+      </w:r>
+      <w:proofErr w:type="spellStart"/>
+      <w:r>
+        <w:rPr>
+          <w:rFonts w:ascii="方正兰亭纤黑_GBK" w:eastAsia="方正兰亭纤黑_GBK" w:hAnsi="宋体" w:cs="宋体"/>
+          <w:kern w:val="0"/>
+          <w:sz w:val="24"/>
+          <w:szCs w:val="24"/>
+        </w:rPr>
+        <w:t>vue</w:t>
+      </w:r>
+      <w:proofErr w:type="spellEnd"/>
+      <w:r>
+        <w:rPr>
+          <w:rFonts w:ascii="方正兰亭纤黑_GBK" w:eastAsia="方正兰亭纤黑_GBK" w:hAnsi="宋体" w:cs="宋体"/>
+          <w:kern w:val="0"/>
+          <w:sz w:val="24"/>
+          <w:szCs w:val="24"/>
+        </w:rPr>
+        <w:t>的区别</w:t>
       </w:r>
     </w:p>
     <w:p>
@@ -9197,14 +10268,26 @@
           <w:szCs w:val="24"/>
         </w:rPr>
       </w:pPr>
-      <w:r>
-        <w:rPr>
-          <w:rFonts w:ascii="方正兰亭纤黑_GBK" w:eastAsia="方正兰亭纤黑_GBK" w:hAnsi="宋体" w:cs="宋体"/>
-          <w:kern w:val="0"/>
-          <w:sz w:val="24"/>
-          <w:szCs w:val="24"/>
-        </w:rPr>
-        <w:t>Vue的生命周期</w:t>
+      <w:proofErr w:type="spellStart"/>
+      <w:r>
+        <w:rPr>
+          <w:rFonts w:ascii="方正兰亭纤黑_GBK" w:eastAsia="方正兰亭纤黑_GBK" w:hAnsi="宋体" w:cs="宋体"/>
+          <w:kern w:val="0"/>
+          <w:sz w:val="24"/>
+          <w:szCs w:val="24"/>
+        </w:rPr>
+        <w:lastRenderedPageBreak/>
+        <w:t>Vue</w:t>
+      </w:r>
+      <w:proofErr w:type="spellEnd"/>
+      <w:r>
+        <w:rPr>
+          <w:rFonts w:ascii="方正兰亭纤黑_GBK" w:eastAsia="方正兰亭纤黑_GBK" w:hAnsi="宋体" w:cs="宋体"/>
+          <w:kern w:val="0"/>
+          <w:sz w:val="24"/>
+          <w:szCs w:val="24"/>
+        </w:rPr>
+        <w:t>的生命周期</w:t>
       </w:r>
     </w:p>
     <w:p>
@@ -9224,14 +10307,25 @@
           <w:szCs w:val="24"/>
         </w:rPr>
       </w:pPr>
-      <w:r>
-        <w:rPr>
-          <w:rFonts w:ascii="方正兰亭纤黑_GBK" w:eastAsia="方正兰亭纤黑_GBK" w:hAnsi="宋体" w:cs="宋体"/>
-          <w:kern w:val="0"/>
-          <w:sz w:val="24"/>
-          <w:szCs w:val="24"/>
-        </w:rPr>
-        <w:t>vue跨组件通信实现</w:t>
+      <w:proofErr w:type="spellStart"/>
+      <w:r>
+        <w:rPr>
+          <w:rFonts w:ascii="方正兰亭纤黑_GBK" w:eastAsia="方正兰亭纤黑_GBK" w:hAnsi="宋体" w:cs="宋体"/>
+          <w:kern w:val="0"/>
+          <w:sz w:val="24"/>
+          <w:szCs w:val="24"/>
+        </w:rPr>
+        <w:t>vue</w:t>
+      </w:r>
+      <w:proofErr w:type="spellEnd"/>
+      <w:r>
+        <w:rPr>
+          <w:rFonts w:ascii="方正兰亭纤黑_GBK" w:eastAsia="方正兰亭纤黑_GBK" w:hAnsi="宋体" w:cs="宋体"/>
+          <w:kern w:val="0"/>
+          <w:sz w:val="24"/>
+          <w:szCs w:val="24"/>
+        </w:rPr>
+        <w:t>跨组件通信实现</w:t>
       </w:r>
     </w:p>
     <w:p>
@@ -9251,14 +10345,25 @@
           <w:szCs w:val="24"/>
         </w:rPr>
       </w:pPr>
-      <w:r>
-        <w:rPr>
-          <w:rFonts w:ascii="方正兰亭纤黑_GBK" w:eastAsia="方正兰亭纤黑_GBK" w:hAnsi="宋体" w:cs="宋体"/>
-          <w:kern w:val="0"/>
-          <w:sz w:val="24"/>
-          <w:szCs w:val="24"/>
-        </w:rPr>
-        <w:t>vue怎么样实现数组绑定</w:t>
+      <w:proofErr w:type="spellStart"/>
+      <w:r>
+        <w:rPr>
+          <w:rFonts w:ascii="方正兰亭纤黑_GBK" w:eastAsia="方正兰亭纤黑_GBK" w:hAnsi="宋体" w:cs="宋体"/>
+          <w:kern w:val="0"/>
+          <w:sz w:val="24"/>
+          <w:szCs w:val="24"/>
+        </w:rPr>
+        <w:t>vue</w:t>
+      </w:r>
+      <w:proofErr w:type="spellEnd"/>
+      <w:r>
+        <w:rPr>
+          <w:rFonts w:ascii="方正兰亭纤黑_GBK" w:eastAsia="方正兰亭纤黑_GBK" w:hAnsi="宋体" w:cs="宋体"/>
+          <w:kern w:val="0"/>
+          <w:sz w:val="24"/>
+          <w:szCs w:val="24"/>
+        </w:rPr>
+        <w:t>怎么样实现数组绑定</w:t>
       </w:r>
     </w:p>
     <w:p>
@@ -9278,14 +10383,45 @@
           <w:szCs w:val="24"/>
         </w:rPr>
       </w:pPr>
-      <w:r>
-        <w:rPr>
-          <w:rFonts w:ascii="方正兰亭纤黑_GBK" w:eastAsia="方正兰亭纤黑_GBK" w:hAnsi="宋体" w:cs="宋体"/>
-          <w:kern w:val="0"/>
-          <w:sz w:val="24"/>
-          <w:szCs w:val="24"/>
-        </w:rPr>
-        <w:t>vue双向绑定原理，vue-loader做了什么</w:t>
+      <w:proofErr w:type="spellStart"/>
+      <w:r>
+        <w:rPr>
+          <w:rFonts w:ascii="方正兰亭纤黑_GBK" w:eastAsia="方正兰亭纤黑_GBK" w:hAnsi="宋体" w:cs="宋体"/>
+          <w:kern w:val="0"/>
+          <w:sz w:val="24"/>
+          <w:szCs w:val="24"/>
+        </w:rPr>
+        <w:t>vue</w:t>
+      </w:r>
+      <w:proofErr w:type="spellEnd"/>
+      <w:r>
+        <w:rPr>
+          <w:rFonts w:ascii="方正兰亭纤黑_GBK" w:eastAsia="方正兰亭纤黑_GBK" w:hAnsi="宋体" w:cs="宋体"/>
+          <w:kern w:val="0"/>
+          <w:sz w:val="24"/>
+          <w:szCs w:val="24"/>
+        </w:rPr>
+        <w:t>双向绑定原理，</w:t>
+      </w:r>
+      <w:proofErr w:type="spellStart"/>
+      <w:r>
+        <w:rPr>
+          <w:rFonts w:ascii="方正兰亭纤黑_GBK" w:eastAsia="方正兰亭纤黑_GBK" w:hAnsi="宋体" w:cs="宋体"/>
+          <w:kern w:val="0"/>
+          <w:sz w:val="24"/>
+          <w:szCs w:val="24"/>
+        </w:rPr>
+        <w:t>vue</w:t>
+      </w:r>
+      <w:proofErr w:type="spellEnd"/>
+      <w:r>
+        <w:rPr>
+          <w:rFonts w:ascii="方正兰亭纤黑_GBK" w:eastAsia="方正兰亭纤黑_GBK" w:hAnsi="宋体" w:cs="宋体"/>
+          <w:kern w:val="0"/>
+          <w:sz w:val="24"/>
+          <w:szCs w:val="24"/>
+        </w:rPr>
+        <w:t>-loader做了什么</w:t>
       </w:r>
     </w:p>
     <w:p>
@@ -9305,15 +10441,25 @@
           <w:szCs w:val="24"/>
         </w:rPr>
       </w:pPr>
-      <w:r>
-        <w:rPr>
-          <w:rFonts w:ascii="方正兰亭纤黑_GBK" w:eastAsia="方正兰亭纤黑_GBK" w:hAnsi="宋体" w:cs="宋体"/>
-          <w:kern w:val="0"/>
-          <w:sz w:val="24"/>
-          <w:szCs w:val="24"/>
-        </w:rPr>
-        <w:lastRenderedPageBreak/>
-        <w:t>vue的props和slot的使用区别</w:t>
+      <w:proofErr w:type="spellStart"/>
+      <w:r>
+        <w:rPr>
+          <w:rFonts w:ascii="方正兰亭纤黑_GBK" w:eastAsia="方正兰亭纤黑_GBK" w:hAnsi="宋体" w:cs="宋体"/>
+          <w:kern w:val="0"/>
+          <w:sz w:val="24"/>
+          <w:szCs w:val="24"/>
+        </w:rPr>
+        <w:t>vue</w:t>
+      </w:r>
+      <w:proofErr w:type="spellEnd"/>
+      <w:r>
+        <w:rPr>
+          <w:rFonts w:ascii="方正兰亭纤黑_GBK" w:eastAsia="方正兰亭纤黑_GBK" w:hAnsi="宋体" w:cs="宋体"/>
+          <w:kern w:val="0"/>
+          <w:sz w:val="24"/>
+          <w:szCs w:val="24"/>
+        </w:rPr>
+        <w:t>的props和slot的使用区别</w:t>
       </w:r>
     </w:p>
     <w:p>
@@ -9333,14 +10479,25 @@
           <w:szCs w:val="24"/>
         </w:rPr>
       </w:pPr>
-      <w:r>
-        <w:rPr>
-          <w:rFonts w:ascii="方正兰亭纤黑_GBK" w:eastAsia="方正兰亭纤黑_GBK" w:hAnsi="宋体" w:cs="宋体"/>
-          <w:kern w:val="0"/>
-          <w:sz w:val="24"/>
-          <w:szCs w:val="24"/>
-        </w:rPr>
-        <w:t>vuex的状态管理的原理是什么?</w:t>
+      <w:proofErr w:type="spellStart"/>
+      <w:r>
+        <w:rPr>
+          <w:rFonts w:ascii="方正兰亭纤黑_GBK" w:eastAsia="方正兰亭纤黑_GBK" w:hAnsi="宋体" w:cs="宋体"/>
+          <w:kern w:val="0"/>
+          <w:sz w:val="24"/>
+          <w:szCs w:val="24"/>
+        </w:rPr>
+        <w:t>vuex</w:t>
+      </w:r>
+      <w:proofErr w:type="spellEnd"/>
+      <w:r>
+        <w:rPr>
+          <w:rFonts w:ascii="方正兰亭纤黑_GBK" w:eastAsia="方正兰亭纤黑_GBK" w:hAnsi="宋体" w:cs="宋体"/>
+          <w:kern w:val="0"/>
+          <w:sz w:val="24"/>
+          <w:szCs w:val="24"/>
+        </w:rPr>
+        <w:t>的状态管理的原理是什么?</w:t>
       </w:r>
     </w:p>
     <w:p>
@@ -9360,14 +10517,25 @@
           <w:szCs w:val="24"/>
         </w:rPr>
       </w:pPr>
-      <w:r>
-        <w:rPr>
-          <w:rFonts w:ascii="方正兰亭纤黑_GBK" w:eastAsia="方正兰亭纤黑_GBK" w:hAnsi="宋体" w:cs="宋体"/>
-          <w:kern w:val="0"/>
-          <w:sz w:val="24"/>
-          <w:szCs w:val="24"/>
-        </w:rPr>
-        <w:t>vue diff算法</w:t>
+      <w:proofErr w:type="spellStart"/>
+      <w:r>
+        <w:rPr>
+          <w:rFonts w:ascii="方正兰亭纤黑_GBK" w:eastAsia="方正兰亭纤黑_GBK" w:hAnsi="宋体" w:cs="宋体"/>
+          <w:kern w:val="0"/>
+          <w:sz w:val="24"/>
+          <w:szCs w:val="24"/>
+        </w:rPr>
+        <w:t>vue</w:t>
+      </w:r>
+      <w:proofErr w:type="spellEnd"/>
+      <w:r>
+        <w:rPr>
+          <w:rFonts w:ascii="方正兰亭纤黑_GBK" w:eastAsia="方正兰亭纤黑_GBK" w:hAnsi="宋体" w:cs="宋体"/>
+          <w:kern w:val="0"/>
+          <w:sz w:val="24"/>
+          <w:szCs w:val="24"/>
+        </w:rPr>
+        <w:t xml:space="preserve"> diff算法</w:t>
       </w:r>
     </w:p>
     <w:p>
@@ -9387,14 +10555,25 @@
           <w:szCs w:val="24"/>
         </w:rPr>
       </w:pPr>
-      <w:r>
-        <w:rPr>
-          <w:rFonts w:ascii="方正兰亭纤黑_GBK" w:eastAsia="方正兰亭纤黑_GBK" w:hAnsi="宋体" w:cs="宋体"/>
-          <w:kern w:val="0"/>
-          <w:sz w:val="24"/>
-          <w:szCs w:val="24"/>
-        </w:rPr>
-        <w:t>vue-router不能解决情况和边界情况</w:t>
+      <w:proofErr w:type="spellStart"/>
+      <w:r>
+        <w:rPr>
+          <w:rFonts w:ascii="方正兰亭纤黑_GBK" w:eastAsia="方正兰亭纤黑_GBK" w:hAnsi="宋体" w:cs="宋体"/>
+          <w:kern w:val="0"/>
+          <w:sz w:val="24"/>
+          <w:szCs w:val="24"/>
+        </w:rPr>
+        <w:t>vue</w:t>
+      </w:r>
+      <w:proofErr w:type="spellEnd"/>
+      <w:r>
+        <w:rPr>
+          <w:rFonts w:ascii="方正兰亭纤黑_GBK" w:eastAsia="方正兰亭纤黑_GBK" w:hAnsi="宋体" w:cs="宋体"/>
+          <w:kern w:val="0"/>
+          <w:sz w:val="24"/>
+          <w:szCs w:val="24"/>
+        </w:rPr>
+        <w:t>-router不能解决情况和边界情况</w:t>
       </w:r>
     </w:p>
     <w:p>
@@ -9409,6 +10588,7 @@
           <w:szCs w:val="24"/>
         </w:rPr>
       </w:pPr>
+      <w:proofErr w:type="spellStart"/>
       <w:r>
         <w:rPr>
           <w:rFonts w:ascii="方正兰亭纤黑_GBK" w:eastAsia="方正兰亭纤黑_GBK" w:hAnsi="Symbol" w:cs="宋体" w:hint="eastAsia"/>
@@ -9420,6 +10600,7 @@
         </w:rPr>
         <w:t>Webpack</w:t>
       </w:r>
+      <w:proofErr w:type="spellEnd"/>
     </w:p>
     <w:p>
       <w:pPr>
@@ -9438,6 +10619,7 @@
           <w:szCs w:val="24"/>
         </w:rPr>
       </w:pPr>
+      <w:proofErr w:type="spellStart"/>
       <w:r>
         <w:rPr>
           <w:rFonts w:ascii="方正兰亭纤黑_GBK" w:eastAsia="方正兰亭纤黑_GBK" w:hAnsi="宋体" w:cs="宋体" w:hint="eastAsia"/>
@@ -9445,7 +10627,17 @@
           <w:sz w:val="24"/>
           <w:szCs w:val="24"/>
         </w:rPr>
-        <w:t>webpack工程构建工具怎么样用</w:t>
+        <w:t>webpack</w:t>
+      </w:r>
+      <w:proofErr w:type="spellEnd"/>
+      <w:r>
+        <w:rPr>
+          <w:rFonts w:ascii="方正兰亭纤黑_GBK" w:eastAsia="方正兰亭纤黑_GBK" w:hAnsi="宋体" w:cs="宋体" w:hint="eastAsia"/>
+          <w:kern w:val="0"/>
+          <w:sz w:val="24"/>
+          <w:szCs w:val="24"/>
+        </w:rPr>
+        <w:t>工程构建工具怎么样用</w:t>
       </w:r>
     </w:p>
     <w:p>
@@ -9465,6 +10657,7 @@
           <w:szCs w:val="24"/>
         </w:rPr>
       </w:pPr>
+      <w:proofErr w:type="spellStart"/>
       <w:r>
         <w:rPr>
           <w:rFonts w:ascii="方正兰亭纤黑_GBK" w:eastAsia="方正兰亭纤黑_GBK" w:hAnsi="宋体" w:cs="宋体" w:hint="eastAsia"/>
@@ -9472,7 +10665,17 @@
           <w:sz w:val="24"/>
           <w:szCs w:val="24"/>
         </w:rPr>
-        <w:t>webpack的原理</w:t>
+        <w:t>webpack</w:t>
+      </w:r>
+      <w:proofErr w:type="spellEnd"/>
+      <w:r>
+        <w:rPr>
+          <w:rFonts w:ascii="方正兰亭纤黑_GBK" w:eastAsia="方正兰亭纤黑_GBK" w:hAnsi="宋体" w:cs="宋体" w:hint="eastAsia"/>
+          <w:kern w:val="0"/>
+          <w:sz w:val="24"/>
+          <w:szCs w:val="24"/>
+        </w:rPr>
+        <w:t>的原理</w:t>
       </w:r>
     </w:p>
     <w:p>
@@ -9492,6 +10695,7 @@
           <w:szCs w:val="24"/>
         </w:rPr>
       </w:pPr>
+      <w:proofErr w:type="spellStart"/>
       <w:r>
         <w:rPr>
           <w:rFonts w:ascii="方正兰亭纤黑_GBK" w:eastAsia="方正兰亭纤黑_GBK" w:hAnsi="宋体" w:cs="宋体" w:hint="eastAsia"/>
@@ -9499,7 +10703,17 @@
           <w:sz w:val="24"/>
           <w:szCs w:val="24"/>
         </w:rPr>
-        <w:t>webpack的插件大致流程</w:t>
+        <w:t>webpack</w:t>
+      </w:r>
+      <w:proofErr w:type="spellEnd"/>
+      <w:r>
+        <w:rPr>
+          <w:rFonts w:ascii="方正兰亭纤黑_GBK" w:eastAsia="方正兰亭纤黑_GBK" w:hAnsi="宋体" w:cs="宋体" w:hint="eastAsia"/>
+          <w:kern w:val="0"/>
+          <w:sz w:val="24"/>
+          <w:szCs w:val="24"/>
+        </w:rPr>
+        <w:t>的插件大致流程</w:t>
       </w:r>
     </w:p>
     <w:p>
@@ -9519,6 +10733,7 @@
           <w:szCs w:val="24"/>
         </w:rPr>
       </w:pPr>
+      <w:proofErr w:type="spellStart"/>
       <w:r>
         <w:rPr>
           <w:rFonts w:ascii="方正兰亭纤黑_GBK" w:eastAsia="方正兰亭纤黑_GBK" w:hAnsi="宋体" w:cs="宋体" w:hint="eastAsia"/>
@@ -9526,7 +10741,17 @@
           <w:sz w:val="24"/>
           <w:szCs w:val="24"/>
         </w:rPr>
-        <w:t>webpack项目太大了怎么办</w:t>
+        <w:t>webpack</w:t>
+      </w:r>
+      <w:proofErr w:type="spellEnd"/>
+      <w:r>
+        <w:rPr>
+          <w:rFonts w:ascii="方正兰亭纤黑_GBK" w:eastAsia="方正兰亭纤黑_GBK" w:hAnsi="宋体" w:cs="宋体" w:hint="eastAsia"/>
+          <w:kern w:val="0"/>
+          <w:sz w:val="24"/>
+          <w:szCs w:val="24"/>
+        </w:rPr>
+        <w:t>项目太大了怎么办</w:t>
       </w:r>
     </w:p>
     <w:p>
@@ -9546,6 +10771,7 @@
           <w:szCs w:val="24"/>
         </w:rPr>
       </w:pPr>
+      <w:proofErr w:type="spellStart"/>
       <w:r>
         <w:rPr>
           <w:rFonts w:ascii="方正兰亭纤黑_GBK" w:eastAsia="方正兰亭纤黑_GBK" w:hAnsi="宋体" w:cs="宋体" w:hint="eastAsia"/>
@@ -9553,7 +10779,17 @@
           <w:sz w:val="24"/>
           <w:szCs w:val="24"/>
         </w:rPr>
-        <w:t>webpack的plugin和loader的区别</w:t>
+        <w:t>webpack</w:t>
+      </w:r>
+      <w:proofErr w:type="spellEnd"/>
+      <w:r>
+        <w:rPr>
+          <w:rFonts w:ascii="方正兰亭纤黑_GBK" w:eastAsia="方正兰亭纤黑_GBK" w:hAnsi="宋体" w:cs="宋体" w:hint="eastAsia"/>
+          <w:kern w:val="0"/>
+          <w:sz w:val="24"/>
+          <w:szCs w:val="24"/>
+        </w:rPr>
+        <w:t>的plugin和loader的区别</w:t>
       </w:r>
     </w:p>
     <w:p>
@@ -9573,6 +10809,7 @@
           <w:szCs w:val="24"/>
         </w:rPr>
       </w:pPr>
+      <w:proofErr w:type="spellStart"/>
       <w:r>
         <w:rPr>
           <w:rFonts w:ascii="方正兰亭纤黑_GBK" w:eastAsia="方正兰亭纤黑_GBK" w:hAnsi="宋体" w:cs="宋体" w:hint="eastAsia"/>
@@ -9580,7 +10817,17 @@
           <w:sz w:val="24"/>
           <w:szCs w:val="24"/>
         </w:rPr>
-        <w:t>webpack的打包</w:t>
+        <w:t>webpack</w:t>
+      </w:r>
+      <w:proofErr w:type="spellEnd"/>
+      <w:r>
+        <w:rPr>
+          <w:rFonts w:ascii="方正兰亭纤黑_GBK" w:eastAsia="方正兰亭纤黑_GBK" w:hAnsi="宋体" w:cs="宋体" w:hint="eastAsia"/>
+          <w:kern w:val="0"/>
+          <w:sz w:val="24"/>
+          <w:szCs w:val="24"/>
+        </w:rPr>
+        <w:t>的打包</w:t>
       </w:r>
     </w:p>
     <w:p>
@@ -9600,6 +10847,7 @@
           <w:szCs w:val="24"/>
         </w:rPr>
       </w:pPr>
+      <w:proofErr w:type="spellStart"/>
       <w:r>
         <w:rPr>
           <w:rFonts w:ascii="方正兰亭纤黑_GBK" w:eastAsia="方正兰亭纤黑_GBK" w:hAnsi="宋体" w:cs="宋体" w:hint="eastAsia"/>
@@ -9609,6 +10857,7 @@
         </w:rPr>
         <w:t>webpack</w:t>
       </w:r>
+      <w:proofErr w:type="spellEnd"/>
       <w:r>
         <w:rPr>
           <w:rFonts w:ascii="方正兰亭纤黑_GBK" w:eastAsia="方正兰亭纤黑_GBK" w:hAnsi="宋体" w:cs="宋体"/>
@@ -9618,6 +10867,7 @@
         </w:rPr>
         <w:t xml:space="preserve"> </w:t>
       </w:r>
+      <w:proofErr w:type="spellStart"/>
       <w:r>
         <w:rPr>
           <w:rFonts w:ascii="方正兰亭纤黑_GBK" w:eastAsia="方正兰亭纤黑_GBK" w:hAnsi="宋体" w:cs="宋体" w:hint="eastAsia"/>
@@ -9625,7 +10875,17 @@
           <w:sz w:val="24"/>
           <w:szCs w:val="24"/>
         </w:rPr>
-        <w:t>css兼容</w:t>
+        <w:t>css</w:t>
+      </w:r>
+      <w:proofErr w:type="spellEnd"/>
+      <w:r>
+        <w:rPr>
+          <w:rFonts w:ascii="方正兰亭纤黑_GBK" w:eastAsia="方正兰亭纤黑_GBK" w:hAnsi="宋体" w:cs="宋体" w:hint="eastAsia"/>
+          <w:kern w:val="0"/>
+          <w:sz w:val="24"/>
+          <w:szCs w:val="24"/>
+        </w:rPr>
+        <w:t>兼容</w:t>
       </w:r>
     </w:p>
     <w:p>
@@ -9686,8 +10946,21 @@
           <w:szCs w:val="24"/>
           <w:highlight w:val="yellow"/>
         </w:rPr>
-        <w:t>·algo</w:t>
-      </w:r>
+        <w:t>·</w:t>
+      </w:r>
+      <w:proofErr w:type="spellStart"/>
+      <w:r>
+        <w:rPr>
+          <w:rFonts w:ascii="方正兰亭纤黑_GBK" w:eastAsia="方正兰亭纤黑_GBK" w:hAnsi="Symbol" w:cs="宋体" w:hint="eastAsia"/>
+          <w:b/>
+          <w:kern w:val="0"/>
+          <w:sz w:val="24"/>
+          <w:szCs w:val="24"/>
+          <w:highlight w:val="yellow"/>
+        </w:rPr>
+        <w:t>algo</w:t>
+      </w:r>
+      <w:proofErr w:type="spellEnd"/>
     </w:p>
     <w:p>
       <w:pPr>
@@ -9705,14 +10978,25 @@
           <w:szCs w:val="24"/>
         </w:rPr>
       </w:pPr>
-      <w:r>
-        <w:rPr>
-          <w:rFonts w:ascii="方正兰亭纤黑_GBK" w:eastAsia="方正兰亭纤黑_GBK" w:hAnsi="宋体" w:cs="宋体"/>
-          <w:kern w:val="0"/>
-          <w:sz w:val="24"/>
-          <w:szCs w:val="24"/>
-        </w:rPr>
-        <w:t>hashmap原理</w:t>
+      <w:proofErr w:type="spellStart"/>
+      <w:r>
+        <w:rPr>
+          <w:rFonts w:ascii="方正兰亭纤黑_GBK" w:eastAsia="方正兰亭纤黑_GBK" w:hAnsi="宋体" w:cs="宋体"/>
+          <w:kern w:val="0"/>
+          <w:sz w:val="24"/>
+          <w:szCs w:val="24"/>
+        </w:rPr>
+        <w:t>hashmap</w:t>
+      </w:r>
+      <w:proofErr w:type="spellEnd"/>
+      <w:r>
+        <w:rPr>
+          <w:rFonts w:ascii="方正兰亭纤黑_GBK" w:eastAsia="方正兰亭纤黑_GBK" w:hAnsi="宋体" w:cs="宋体"/>
+          <w:kern w:val="0"/>
+          <w:sz w:val="24"/>
+          <w:szCs w:val="24"/>
+        </w:rPr>
+        <w:t>原理</w:t>
       </w:r>
     </w:p>
     <w:p>
@@ -9869,6 +11153,7 @@
           <w:sz w:val="24"/>
           <w:szCs w:val="24"/>
         </w:rPr>
+        <w:lastRenderedPageBreak/>
         <w:t>栈和队列有什么区别，具体的应用场景</w:t>
       </w:r>
     </w:p>
@@ -9973,7 +11258,6 @@
           <w:sz w:val="24"/>
           <w:szCs w:val="24"/>
         </w:rPr>
-        <w:lastRenderedPageBreak/>
         <w:t>快排和冒泡原理</w:t>
       </w:r>
     </w:p>
@@ -10063,7 +11347,27 @@
           <w:sz w:val="24"/>
           <w:szCs w:val="24"/>
         </w:rPr>
-        <w:t>如何获得用户来源（navigator.userAgent）</w:t>
+        <w:t>如何获得用户来源（</w:t>
+      </w:r>
+      <w:proofErr w:type="spellStart"/>
+      <w:r>
+        <w:rPr>
+          <w:rFonts w:ascii="方正兰亭纤黑_GBK" w:eastAsia="方正兰亭纤黑_GBK" w:hAnsi="宋体" w:cs="宋体"/>
+          <w:kern w:val="0"/>
+          <w:sz w:val="24"/>
+          <w:szCs w:val="24"/>
+        </w:rPr>
+        <w:t>navigator.userAgent</w:t>
+      </w:r>
+      <w:proofErr w:type="spellEnd"/>
+      <w:r>
+        <w:rPr>
+          <w:rFonts w:ascii="方正兰亭纤黑_GBK" w:eastAsia="方正兰亭纤黑_GBK" w:hAnsi="宋体" w:cs="宋体"/>
+          <w:kern w:val="0"/>
+          <w:sz w:val="24"/>
+          <w:szCs w:val="24"/>
+        </w:rPr>
+        <w:t>）</w:t>
       </w:r>
     </w:p>
     <w:p>
@@ -10271,7 +11575,27 @@
           <w:sz w:val="24"/>
           <w:szCs w:val="24"/>
         </w:rPr>
-        <w:t>给你一个ul列表，找到点击的li对象，把点击到的对象的字符串翻转，讲出思路并且写出代码</w:t>
+        <w:t>给你一个</w:t>
+      </w:r>
+      <w:proofErr w:type="spellStart"/>
+      <w:r>
+        <w:rPr>
+          <w:rFonts w:ascii="方正兰亭纤黑_GBK" w:eastAsia="方正兰亭纤黑_GBK" w:hAnsi="宋体" w:cs="宋体"/>
+          <w:kern w:val="0"/>
+          <w:sz w:val="24"/>
+          <w:szCs w:val="24"/>
+        </w:rPr>
+        <w:t>ul</w:t>
+      </w:r>
+      <w:proofErr w:type="spellEnd"/>
+      <w:r>
+        <w:rPr>
+          <w:rFonts w:ascii="方正兰亭纤黑_GBK" w:eastAsia="方正兰亭纤黑_GBK" w:hAnsi="宋体" w:cs="宋体"/>
+          <w:kern w:val="0"/>
+          <w:sz w:val="24"/>
+          <w:szCs w:val="24"/>
+        </w:rPr>
+        <w:t>列表，找到点击的li对象，把点击到的对象的字符串翻转，讲出思路并且写出代码</w:t>
       </w:r>
     </w:p>
     <w:p>
@@ -10375,7 +11699,27 @@
           <w:sz w:val="24"/>
           <w:szCs w:val="24"/>
         </w:rPr>
-        <w:t>你项目里用到第三方登录涉及的oAuth(JWT)协议的实现原理，以及你本地的实现原理，第三方登录怎么样保证安全性。</w:t>
+        <w:t>你项目里用到第三方登录涉及的</w:t>
+      </w:r>
+      <w:proofErr w:type="spellStart"/>
+      <w:r>
+        <w:rPr>
+          <w:rFonts w:ascii="方正兰亭纤黑_GBK" w:eastAsia="方正兰亭纤黑_GBK" w:hAnsi="宋体" w:cs="宋体"/>
+          <w:kern w:val="0"/>
+          <w:sz w:val="24"/>
+          <w:szCs w:val="24"/>
+        </w:rPr>
+        <w:t>oAuth</w:t>
+      </w:r>
+      <w:proofErr w:type="spellEnd"/>
+      <w:r>
+        <w:rPr>
+          <w:rFonts w:ascii="方正兰亭纤黑_GBK" w:eastAsia="方正兰亭纤黑_GBK" w:hAnsi="宋体" w:cs="宋体"/>
+          <w:kern w:val="0"/>
+          <w:sz w:val="24"/>
+          <w:szCs w:val="24"/>
+        </w:rPr>
+        <w:t>(JWT)协议的实现原理，以及你本地的实现原理，第三方登录怎么样保证安全性。</w:t>
       </w:r>
     </w:p>
     <w:p>
@@ -10401,6 +11745,7 @@
           <w:sz w:val="24"/>
           <w:szCs w:val="24"/>
         </w:rPr>
+        <w:lastRenderedPageBreak/>
         <w:t>现在有一大段文字，如何在页面中设置一个窗口滚动播出这段文件（轮播），轮播图如何解决卡顿问题，有手写过轮播图你，原理是什么</w:t>
       </w:r>
     </w:p>
@@ -10415,7 +11760,7 @@
 </file>
 
 <file path=word/endnotes.xml><?xml version="1.0" encoding="utf-8"?>
-<w:endnotes xmlns:wpc="http://schemas.microsoft.com/office/word/2010/wordprocessingCanvas" xmlns:cx="http://schemas.microsoft.com/office/drawing/2014/chartex" xmlns:cx1="http://schemas.microsoft.com/office/drawing/2015/9/8/chartex" xmlns:cx2="http://schemas.microsoft.com/office/drawing/2015/10/21/chartex" xmlns:cx3="http://schemas.microsoft.com/office/drawing/2016/5/9/chartex" xmlns:cx4="http://schemas.microsoft.com/office/drawing/2016/5/10/chartex" xmlns:cx5="http://schemas.microsoft.com/office/drawing/2016/5/11/chartex" xmlns:cx6="http://schemas.microsoft.com/office/drawing/2016/5/12/chartex" xmlns:cx7="http://schemas.microsoft.com/office/drawing/2016/5/13/chartex" xmlns:cx8="http://schemas.microsoft.com/office/drawing/2016/5/14/chartex" xmlns:mc="http://schemas.openxmlformats.org/markup-compatibility/2006" xmlns:aink="http://schemas.microsoft.com/office/drawing/2016/ink" xmlns:am3d="http://schemas.microsoft.com/office/drawing/2017/model3d" xmlns:o="urn:schemas-microsoft-com:office:office" xmlns:r="http://schemas.openxmlformats.org/officeDocument/2006/relationships" xmlns:m="http://schemas.openxmlformats.org/officeDocument/2006/math" xmlns:v="urn:schemas-microsoft-com:vml" xmlns:wp14="http://schemas.microsoft.com/office/word/2010/wordprocessingDrawing" xmlns:wp="http://schemas.openxmlformats.org/drawingml/2006/wordprocessingDrawing" xmlns:w10="urn:schemas-microsoft-com:office:word" xmlns:w="http://schemas.openxmlformats.org/wordprocessingml/2006/main" xmlns:w14="http://schemas.microsoft.com/office/word/2010/wordml" xmlns:w15="http://schemas.microsoft.com/office/word/2012/wordml" xmlns:w16cid="http://schemas.microsoft.com/office/word/2016/wordml/cid" xmlns:w16se="http://schemas.microsoft.com/office/word/2015/wordml/symex" xmlns:wpg="http://schemas.microsoft.com/office/word/2010/wordprocessingGroup" xmlns:wpi="http://schemas.microsoft.com/office/word/2010/wordprocessingInk" xmlns:wne="http://schemas.microsoft.com/office/word/2006/wordml" xmlns:wps="http://schemas.microsoft.com/office/word/2010/wordprocessingShape" mc:Ignorable="w14 w15 w16se w16cid wp14">
+<w:endnotes xmlns:wpc="http://schemas.microsoft.com/office/word/2010/wordprocessingCanvas" xmlns:mo="http://schemas.microsoft.com/office/mac/office/2008/main" xmlns:mc="http://schemas.openxmlformats.org/markup-compatibility/2006" xmlns:mv="urn:schemas-microsoft-com:mac:vml" xmlns:o="urn:schemas-microsoft-com:office:office" xmlns:r="http://schemas.openxmlformats.org/officeDocument/2006/relationships" xmlns:m="http://schemas.openxmlformats.org/officeDocument/2006/math" xmlns:v="urn:schemas-microsoft-com:vml" xmlns:wp14="http://schemas.microsoft.com/office/word/2010/wordprocessingDrawing" xmlns:wp="http://schemas.openxmlformats.org/drawingml/2006/wordprocessingDrawing" xmlns:w10="urn:schemas-microsoft-com:office:word" xmlns:w="http://schemas.openxmlformats.org/wordprocessingml/2006/main" xmlns:w14="http://schemas.microsoft.com/office/word/2010/wordml" xmlns:w15="http://schemas.microsoft.com/office/word/2012/wordml" xmlns:wpg="http://schemas.microsoft.com/office/word/2010/wordprocessingGroup" xmlns:wpi="http://schemas.microsoft.com/office/word/2010/wordprocessingInk" xmlns:wne="http://schemas.microsoft.com/office/word/2006/wordml" xmlns:wps="http://schemas.microsoft.com/office/word/2010/wordprocessingShape" mc:Ignorable="w14 w15 wp14">
   <w:endnote w:type="separator" w:id="-1">
     <w:p>
       <w:r>
@@ -10434,7 +11779,7 @@
 </file>
 
 <file path=word/footnotes.xml><?xml version="1.0" encoding="utf-8"?>
-<w:footnotes xmlns:wpc="http://schemas.microsoft.com/office/word/2010/wordprocessingCanvas" xmlns:cx="http://schemas.microsoft.com/office/drawing/2014/chartex" xmlns:cx1="http://schemas.microsoft.com/office/drawing/2015/9/8/chartex" xmlns:cx2="http://schemas.microsoft.com/office/drawing/2015/10/21/chartex" xmlns:cx3="http://schemas.microsoft.com/office/drawing/2016/5/9/chartex" xmlns:cx4="http://schemas.microsoft.com/office/drawing/2016/5/10/chartex" xmlns:cx5="http://schemas.microsoft.com/office/drawing/2016/5/11/chartex" xmlns:cx6="http://schemas.microsoft.com/office/drawing/2016/5/12/chartex" xmlns:cx7="http://schemas.microsoft.com/office/drawing/2016/5/13/chartex" xmlns:cx8="http://schemas.microsoft.com/office/drawing/2016/5/14/chartex" xmlns:mc="http://schemas.openxmlformats.org/markup-compatibility/2006" xmlns:aink="http://schemas.microsoft.com/office/drawing/2016/ink" xmlns:am3d="http://schemas.microsoft.com/office/drawing/2017/model3d" xmlns:o="urn:schemas-microsoft-com:office:office" xmlns:r="http://schemas.openxmlformats.org/officeDocument/2006/relationships" xmlns:m="http://schemas.openxmlformats.org/officeDocument/2006/math" xmlns:v="urn:schemas-microsoft-com:vml" xmlns:wp14="http://schemas.microsoft.com/office/word/2010/wordprocessingDrawing" xmlns:wp="http://schemas.openxmlformats.org/drawingml/2006/wordprocessingDrawing" xmlns:w10="urn:schemas-microsoft-com:office:word" xmlns:w="http://schemas.openxmlformats.org/wordprocessingml/2006/main" xmlns:w14="http://schemas.microsoft.com/office/word/2010/wordml" xmlns:w15="http://schemas.microsoft.com/office/word/2012/wordml" xmlns:w16cid="http://schemas.microsoft.com/office/word/2016/wordml/cid" xmlns:w16se="http://schemas.microsoft.com/office/word/2015/wordml/symex" xmlns:wpg="http://schemas.microsoft.com/office/word/2010/wordprocessingGroup" xmlns:wpi="http://schemas.microsoft.com/office/word/2010/wordprocessingInk" xmlns:wne="http://schemas.microsoft.com/office/word/2006/wordml" xmlns:wps="http://schemas.microsoft.com/office/word/2010/wordprocessingShape" mc:Ignorable="w14 w15 w16se w16cid wp14">
+<w:footnotes xmlns:wpc="http://schemas.microsoft.com/office/word/2010/wordprocessingCanvas" xmlns:mo="http://schemas.microsoft.com/office/mac/office/2008/main" xmlns:mc="http://schemas.openxmlformats.org/markup-compatibility/2006" xmlns:mv="urn:schemas-microsoft-com:mac:vml" xmlns:o="urn:schemas-microsoft-com:office:office" xmlns:r="http://schemas.openxmlformats.org/officeDocument/2006/relationships" xmlns:m="http://schemas.openxmlformats.org/officeDocument/2006/math" xmlns:v="urn:schemas-microsoft-com:vml" xmlns:wp14="http://schemas.microsoft.com/office/word/2010/wordprocessingDrawing" xmlns:wp="http://schemas.openxmlformats.org/drawingml/2006/wordprocessingDrawing" xmlns:w10="urn:schemas-microsoft-com:office:word" xmlns:w="http://schemas.openxmlformats.org/wordprocessingml/2006/main" xmlns:w14="http://schemas.microsoft.com/office/word/2010/wordml" xmlns:w15="http://schemas.microsoft.com/office/word/2012/wordml" xmlns:wpg="http://schemas.microsoft.com/office/word/2010/wordprocessingGroup" xmlns:wpi="http://schemas.microsoft.com/office/word/2010/wordprocessingInk" xmlns:wne="http://schemas.microsoft.com/office/word/2006/wordml" xmlns:wps="http://schemas.microsoft.com/office/word/2010/wordprocessingShape" mc:Ignorable="w14 w15 wp14">
   <w:footnote w:type="separator" w:id="-1">
     <w:p>
       <w:r>
@@ -10453,8 +11798,8 @@
 </file>
 
 <file path=word/numbering.xml><?xml version="1.0" encoding="utf-8"?>
-<w:numbering xmlns:wpc="http://schemas.microsoft.com/office/word/2010/wordprocessingCanvas" xmlns:cx="http://schemas.microsoft.com/office/drawing/2014/chartex" xmlns:cx1="http://schemas.microsoft.com/office/drawing/2015/9/8/chartex" xmlns:cx2="http://schemas.microsoft.com/office/drawing/2015/10/21/chartex" xmlns:cx3="http://schemas.microsoft.com/office/drawing/2016/5/9/chartex" xmlns:cx4="http://schemas.microsoft.com/office/drawing/2016/5/10/chartex" xmlns:cx5="http://schemas.microsoft.com/office/drawing/2016/5/11/chartex" xmlns:cx6="http://schemas.microsoft.com/office/drawing/2016/5/12/chartex" xmlns:cx7="http://schemas.microsoft.com/office/drawing/2016/5/13/chartex" xmlns:cx8="http://schemas.microsoft.com/office/drawing/2016/5/14/chartex" xmlns:mc="http://schemas.openxmlformats.org/markup-compatibility/2006" xmlns:aink="http://schemas.microsoft.com/office/drawing/2016/ink" xmlns:am3d="http://schemas.microsoft.com/office/drawing/2017/model3d" xmlns:o="urn:schemas-microsoft-com:office:office" xmlns:r="http://schemas.openxmlformats.org/officeDocument/2006/relationships" xmlns:m="http://schemas.openxmlformats.org/officeDocument/2006/math" xmlns:v="urn:schemas-microsoft-com:vml" xmlns:wp14="http://schemas.microsoft.com/office/word/2010/wordprocessingDrawing" xmlns:wp="http://schemas.openxmlformats.org/drawingml/2006/wordprocessingDrawing" xmlns:w10="urn:schemas-microsoft-com:office:word" xmlns:w="http://schemas.openxmlformats.org/wordprocessingml/2006/main" xmlns:w14="http://schemas.microsoft.com/office/word/2010/wordml" xmlns:w15="http://schemas.microsoft.com/office/word/2012/wordml" xmlns:w16cid="http://schemas.microsoft.com/office/word/2016/wordml/cid" xmlns:w16se="http://schemas.microsoft.com/office/word/2015/wordml/symex" xmlns:wpg="http://schemas.microsoft.com/office/word/2010/wordprocessingGroup" xmlns:wpi="http://schemas.microsoft.com/office/word/2010/wordprocessingInk" xmlns:wne="http://schemas.microsoft.com/office/word/2006/wordml" xmlns:wps="http://schemas.microsoft.com/office/word/2010/wordprocessingShape" mc:Ignorable="w14 w15 w16se w16cid wp14">
-  <w:abstractNum w:abstractNumId="0" w15:restartNumberingAfterBreak="0">
+<w:numbering xmlns:wpc="http://schemas.microsoft.com/office/word/2010/wordprocessingCanvas" xmlns:mo="http://schemas.microsoft.com/office/mac/office/2008/main" xmlns:mc="http://schemas.openxmlformats.org/markup-compatibility/2006" xmlns:mv="urn:schemas-microsoft-com:mac:vml" xmlns:o="urn:schemas-microsoft-com:office:office" xmlns:r="http://schemas.openxmlformats.org/officeDocument/2006/relationships" xmlns:m="http://schemas.openxmlformats.org/officeDocument/2006/math" xmlns:v="urn:schemas-microsoft-com:vml" xmlns:wp14="http://schemas.microsoft.com/office/word/2010/wordprocessingDrawing" xmlns:wp="http://schemas.openxmlformats.org/drawingml/2006/wordprocessingDrawing" xmlns:w10="urn:schemas-microsoft-com:office:word" xmlns:w="http://schemas.openxmlformats.org/wordprocessingml/2006/main" xmlns:w14="http://schemas.microsoft.com/office/word/2010/wordml" xmlns:w15="http://schemas.microsoft.com/office/word/2012/wordml" xmlns:wpg="http://schemas.microsoft.com/office/word/2010/wordprocessingGroup" xmlns:wpi="http://schemas.microsoft.com/office/word/2010/wordprocessingInk" xmlns:wne="http://schemas.microsoft.com/office/word/2006/wordml" xmlns:wps="http://schemas.microsoft.com/office/word/2010/wordprocessingShape" mc:Ignorable="w14 w15 wp14">
+  <w:abstractNum w:abstractNumId="0">
     <w:nsid w:val="070329B8"/>
     <w:multiLevelType w:val="hybridMultilevel"/>
     <w:tmpl w:val="341A14FC"/>
@@ -10543,7 +11888,7 @@
       </w:pPr>
     </w:lvl>
   </w:abstractNum>
-  <w:abstractNum w:abstractNumId="1" w15:restartNumberingAfterBreak="0">
+  <w:abstractNum w:abstractNumId="1">
     <w:nsid w:val="07876C0D"/>
     <w:multiLevelType w:val="multilevel"/>
     <w:tmpl w:val="FC5CE896"/>
@@ -10692,7 +12037,7 @@
       </w:rPr>
     </w:lvl>
   </w:abstractNum>
-  <w:abstractNum w:abstractNumId="2" w15:restartNumberingAfterBreak="0">
+  <w:abstractNum w:abstractNumId="2">
     <w:nsid w:val="16381F74"/>
     <w:multiLevelType w:val="multilevel"/>
     <w:tmpl w:val="DB7CCC16"/>
@@ -10841,7 +12186,7 @@
       </w:rPr>
     </w:lvl>
   </w:abstractNum>
-  <w:abstractNum w:abstractNumId="3" w15:restartNumberingAfterBreak="0">
+  <w:abstractNum w:abstractNumId="3">
     <w:nsid w:val="32400DD0"/>
     <w:multiLevelType w:val="hybridMultilevel"/>
     <w:tmpl w:val="4CF6072C"/>
@@ -10931,7 +12276,7 @@
       </w:pPr>
     </w:lvl>
   </w:abstractNum>
-  <w:abstractNum w:abstractNumId="4" w15:restartNumberingAfterBreak="0">
+  <w:abstractNum w:abstractNumId="4">
     <w:nsid w:val="356A61A2"/>
     <w:multiLevelType w:val="hybridMultilevel"/>
     <w:tmpl w:val="F4D055F6"/>
@@ -11020,7 +12365,7 @@
       </w:pPr>
     </w:lvl>
   </w:abstractNum>
-  <w:abstractNum w:abstractNumId="5" w15:restartNumberingAfterBreak="0">
+  <w:abstractNum w:abstractNumId="5">
     <w:nsid w:val="373F1BF2"/>
     <w:multiLevelType w:val="multilevel"/>
     <w:tmpl w:val="87543FDA"/>
@@ -11169,7 +12514,7 @@
       </w:rPr>
     </w:lvl>
   </w:abstractNum>
-  <w:abstractNum w:abstractNumId="6" w15:restartNumberingAfterBreak="0">
+  <w:abstractNum w:abstractNumId="6">
     <w:nsid w:val="39D67F93"/>
     <w:multiLevelType w:val="multilevel"/>
     <w:tmpl w:val="057CD512"/>
@@ -11318,7 +12663,7 @@
       </w:rPr>
     </w:lvl>
   </w:abstractNum>
-  <w:abstractNum w:abstractNumId="7" w15:restartNumberingAfterBreak="0">
+  <w:abstractNum w:abstractNumId="7">
     <w:nsid w:val="3AD53916"/>
     <w:multiLevelType w:val="hybridMultilevel"/>
     <w:tmpl w:val="FB2A21EE"/>
@@ -11407,7 +12752,7 @@
       </w:pPr>
     </w:lvl>
   </w:abstractNum>
-  <w:abstractNum w:abstractNumId="8" w15:restartNumberingAfterBreak="0">
+  <w:abstractNum w:abstractNumId="8">
     <w:nsid w:val="3D0A5EA7"/>
     <w:multiLevelType w:val="hybridMultilevel"/>
     <w:tmpl w:val="869A3F42"/>
@@ -11496,7 +12841,7 @@
       </w:pPr>
     </w:lvl>
   </w:abstractNum>
-  <w:abstractNum w:abstractNumId="9" w15:restartNumberingAfterBreak="0">
+  <w:abstractNum w:abstractNumId="9">
     <w:nsid w:val="3EB854DA"/>
     <w:multiLevelType w:val="multilevel"/>
     <w:tmpl w:val="FB9E6E36"/>
@@ -11645,7 +12990,7 @@
       </w:rPr>
     </w:lvl>
   </w:abstractNum>
-  <w:abstractNum w:abstractNumId="10" w15:restartNumberingAfterBreak="0">
+  <w:abstractNum w:abstractNumId="10">
     <w:nsid w:val="3ED24520"/>
     <w:multiLevelType w:val="multilevel"/>
     <w:tmpl w:val="5452401C"/>
@@ -11794,7 +13139,7 @@
       </w:rPr>
     </w:lvl>
   </w:abstractNum>
-  <w:abstractNum w:abstractNumId="11" w15:restartNumberingAfterBreak="0">
+  <w:abstractNum w:abstractNumId="11">
     <w:nsid w:val="3F9508D4"/>
     <w:multiLevelType w:val="hybridMultilevel"/>
     <w:tmpl w:val="4F82C684"/>
@@ -11883,7 +13228,7 @@
       </w:pPr>
     </w:lvl>
   </w:abstractNum>
-  <w:abstractNum w:abstractNumId="12" w15:restartNumberingAfterBreak="0">
+  <w:abstractNum w:abstractNumId="12">
     <w:nsid w:val="40E71667"/>
     <w:multiLevelType w:val="hybridMultilevel"/>
     <w:tmpl w:val="341A14FC"/>
@@ -11972,7 +13317,7 @@
       </w:pPr>
     </w:lvl>
   </w:abstractNum>
-  <w:abstractNum w:abstractNumId="13" w15:restartNumberingAfterBreak="0">
+  <w:abstractNum w:abstractNumId="13">
     <w:nsid w:val="44802094"/>
     <w:multiLevelType w:val="hybridMultilevel"/>
     <w:tmpl w:val="D29E9C84"/>
@@ -12061,7 +13406,7 @@
       </w:pPr>
     </w:lvl>
   </w:abstractNum>
-  <w:abstractNum w:abstractNumId="14" w15:restartNumberingAfterBreak="0">
+  <w:abstractNum w:abstractNumId="14">
     <w:nsid w:val="477A68D7"/>
     <w:multiLevelType w:val="multilevel"/>
     <w:tmpl w:val="7602AC2A"/>
@@ -12210,7 +13555,7 @@
       </w:rPr>
     </w:lvl>
   </w:abstractNum>
-  <w:abstractNum w:abstractNumId="15" w15:restartNumberingAfterBreak="0">
+  <w:abstractNum w:abstractNumId="15">
     <w:nsid w:val="4BA71D59"/>
     <w:multiLevelType w:val="multilevel"/>
     <w:tmpl w:val="1BE0B7D2"/>
@@ -12359,7 +13704,7 @@
       </w:rPr>
     </w:lvl>
   </w:abstractNum>
-  <w:abstractNum w:abstractNumId="16" w15:restartNumberingAfterBreak="0">
+  <w:abstractNum w:abstractNumId="16">
     <w:nsid w:val="4D1726A8"/>
     <w:multiLevelType w:val="hybridMultilevel"/>
     <w:tmpl w:val="D53870C6"/>
@@ -12448,7 +13793,7 @@
       </w:pPr>
     </w:lvl>
   </w:abstractNum>
-  <w:abstractNum w:abstractNumId="17" w15:restartNumberingAfterBreak="0">
+  <w:abstractNum w:abstractNumId="17">
     <w:nsid w:val="4D4810FF"/>
     <w:multiLevelType w:val="hybridMultilevel"/>
     <w:tmpl w:val="341A14FC"/>
@@ -12537,7 +13882,7 @@
       </w:pPr>
     </w:lvl>
   </w:abstractNum>
-  <w:abstractNum w:abstractNumId="18" w15:restartNumberingAfterBreak="0">
+  <w:abstractNum w:abstractNumId="18">
     <w:nsid w:val="4EAA0A5E"/>
     <w:multiLevelType w:val="multilevel"/>
     <w:tmpl w:val="B76C399C"/>
@@ -12686,7 +14031,7 @@
       </w:rPr>
     </w:lvl>
   </w:abstractNum>
-  <w:abstractNum w:abstractNumId="19" w15:restartNumberingAfterBreak="0">
+  <w:abstractNum w:abstractNumId="19">
     <w:nsid w:val="51296B75"/>
     <w:multiLevelType w:val="hybridMultilevel"/>
     <w:tmpl w:val="67209832"/>
@@ -12775,7 +14120,7 @@
       </w:pPr>
     </w:lvl>
   </w:abstractNum>
-  <w:abstractNum w:abstractNumId="20" w15:restartNumberingAfterBreak="0">
+  <w:abstractNum w:abstractNumId="20">
     <w:nsid w:val="52024CE0"/>
     <w:multiLevelType w:val="hybridMultilevel"/>
     <w:tmpl w:val="00FAEB22"/>
@@ -12888,7 +14233,7 @@
       </w:rPr>
     </w:lvl>
   </w:abstractNum>
-  <w:abstractNum w:abstractNumId="21" w15:restartNumberingAfterBreak="0">
+  <w:abstractNum w:abstractNumId="21">
     <w:nsid w:val="52AB3FBB"/>
     <w:multiLevelType w:val="hybridMultilevel"/>
     <w:tmpl w:val="341A14FC"/>
@@ -12977,7 +14322,7 @@
       </w:pPr>
     </w:lvl>
   </w:abstractNum>
-  <w:abstractNum w:abstractNumId="22" w15:restartNumberingAfterBreak="0">
+  <w:abstractNum w:abstractNumId="22">
     <w:nsid w:val="5456410E"/>
     <w:multiLevelType w:val="hybridMultilevel"/>
     <w:tmpl w:val="341A14FC"/>
@@ -13066,7 +14411,7 @@
       </w:pPr>
     </w:lvl>
   </w:abstractNum>
-  <w:abstractNum w:abstractNumId="23" w15:restartNumberingAfterBreak="0">
+  <w:abstractNum w:abstractNumId="23">
     <w:nsid w:val="598051CC"/>
     <w:multiLevelType w:val="hybridMultilevel"/>
     <w:tmpl w:val="181AFEA0"/>
@@ -13155,7 +14500,7 @@
       </w:pPr>
     </w:lvl>
   </w:abstractNum>
-  <w:abstractNum w:abstractNumId="24" w15:restartNumberingAfterBreak="0">
+  <w:abstractNum w:abstractNumId="24">
     <w:nsid w:val="5ACB79DA"/>
     <w:multiLevelType w:val="multilevel"/>
     <w:tmpl w:val="FA5661F0"/>
@@ -13304,7 +14649,7 @@
       </w:rPr>
     </w:lvl>
   </w:abstractNum>
-  <w:abstractNum w:abstractNumId="25" w15:restartNumberingAfterBreak="0">
+  <w:abstractNum w:abstractNumId="25">
     <w:nsid w:val="5BDC3DB4"/>
     <w:multiLevelType w:val="multilevel"/>
     <w:tmpl w:val="E8E2D2EA"/>
@@ -13453,7 +14798,7 @@
       </w:rPr>
     </w:lvl>
   </w:abstractNum>
-  <w:abstractNum w:abstractNumId="26" w15:restartNumberingAfterBreak="0">
+  <w:abstractNum w:abstractNumId="26">
     <w:nsid w:val="5CBD120E"/>
     <w:multiLevelType w:val="multilevel"/>
     <w:tmpl w:val="8F72B56C"/>
@@ -13602,7 +14947,7 @@
       </w:rPr>
     </w:lvl>
   </w:abstractNum>
-  <w:abstractNum w:abstractNumId="27" w15:restartNumberingAfterBreak="0">
+  <w:abstractNum w:abstractNumId="27">
     <w:nsid w:val="5D42770B"/>
     <w:multiLevelType w:val="hybridMultilevel"/>
     <w:tmpl w:val="F514C632"/>
@@ -13691,7 +15036,7 @@
       </w:pPr>
     </w:lvl>
   </w:abstractNum>
-  <w:abstractNum w:abstractNumId="28" w15:restartNumberingAfterBreak="0">
+  <w:abstractNum w:abstractNumId="28">
     <w:nsid w:val="5E9B18D0"/>
     <w:multiLevelType w:val="hybridMultilevel"/>
     <w:tmpl w:val="08063D18"/>
@@ -13781,7 +15126,7 @@
       </w:pPr>
     </w:lvl>
   </w:abstractNum>
-  <w:abstractNum w:abstractNumId="29" w15:restartNumberingAfterBreak="0">
+  <w:abstractNum w:abstractNumId="29">
     <w:nsid w:val="64BC3E51"/>
     <w:multiLevelType w:val="hybridMultilevel"/>
     <w:tmpl w:val="68309572"/>
@@ -13870,7 +15215,7 @@
       </w:pPr>
     </w:lvl>
   </w:abstractNum>
-  <w:abstractNum w:abstractNumId="30" w15:restartNumberingAfterBreak="0">
+  <w:abstractNum w:abstractNumId="30">
     <w:nsid w:val="6B847F47"/>
     <w:multiLevelType w:val="hybridMultilevel"/>
     <w:tmpl w:val="341A14FC"/>
@@ -13959,7 +15304,7 @@
       </w:pPr>
     </w:lvl>
   </w:abstractNum>
-  <w:abstractNum w:abstractNumId="31" w15:restartNumberingAfterBreak="0">
+  <w:abstractNum w:abstractNumId="31">
     <w:nsid w:val="6F5E4993"/>
     <w:multiLevelType w:val="hybridMultilevel"/>
     <w:tmpl w:val="2904F0B0"/>
@@ -14048,7 +15393,7 @@
       </w:pPr>
     </w:lvl>
   </w:abstractNum>
-  <w:abstractNum w:abstractNumId="32" w15:restartNumberingAfterBreak="0">
+  <w:abstractNum w:abstractNumId="32">
     <w:nsid w:val="6F9F68AB"/>
     <w:multiLevelType w:val="multilevel"/>
     <w:tmpl w:val="611CDC98"/>
@@ -14197,7 +15542,7 @@
       </w:rPr>
     </w:lvl>
   </w:abstractNum>
-  <w:abstractNum w:abstractNumId="33" w15:restartNumberingAfterBreak="0">
+  <w:abstractNum w:abstractNumId="33">
     <w:nsid w:val="74524E79"/>
     <w:multiLevelType w:val="multilevel"/>
     <w:tmpl w:val="6E588122"/>
@@ -14346,7 +15691,7 @@
       </w:rPr>
     </w:lvl>
   </w:abstractNum>
-  <w:abstractNum w:abstractNumId="34" w15:restartNumberingAfterBreak="0">
+  <w:abstractNum w:abstractNumId="34">
     <w:nsid w:val="7A0020B7"/>
     <w:multiLevelType w:val="hybridMultilevel"/>
     <w:tmpl w:val="341A14FC"/>
@@ -14435,7 +15780,7 @@
       </w:pPr>
     </w:lvl>
   </w:abstractNum>
-  <w:abstractNum w:abstractNumId="35" w15:restartNumberingAfterBreak="0">
+  <w:abstractNum w:abstractNumId="35">
     <w:nsid w:val="7F5534D1"/>
     <w:multiLevelType w:val="hybridMultilevel"/>
     <w:tmpl w:val="7F64BF2A"/>
@@ -14660,7 +16005,7 @@
 </file>
 
 <file path=word/styles.xml><?xml version="1.0" encoding="utf-8"?>
-<w:styles xmlns:mc="http://schemas.openxmlformats.org/markup-compatibility/2006" xmlns:r="http://schemas.openxmlformats.org/officeDocument/2006/relationships" xmlns:w="http://schemas.openxmlformats.org/wordprocessingml/2006/main" xmlns:w14="http://schemas.microsoft.com/office/word/2010/wordml" xmlns:w15="http://schemas.microsoft.com/office/word/2012/wordml" xmlns:w16cid="http://schemas.microsoft.com/office/word/2016/wordml/cid" xmlns:w16se="http://schemas.microsoft.com/office/word/2015/wordml/symex" mc:Ignorable="w14 w15 w16se w16cid">
+<w:styles xmlns:mc="http://schemas.openxmlformats.org/markup-compatibility/2006" xmlns:r="http://schemas.openxmlformats.org/officeDocument/2006/relationships" xmlns:w="http://schemas.openxmlformats.org/wordprocessingml/2006/main" xmlns:w14="http://schemas.microsoft.com/office/word/2010/wordml" xmlns:w15="http://schemas.microsoft.com/office/word/2012/wordml" mc:Ignorable="w14 w15">
   <w:docDefaults>
     <w:rPrDefault>
       <w:rPr>
@@ -14673,7 +16018,7 @@
     </w:rPrDefault>
     <w:pPrDefault/>
   </w:docDefaults>
-  <w:latentStyles w:defLockedState="0" w:defUIPriority="99" w:defSemiHidden="0" w:defUnhideWhenUsed="0" w:defQFormat="0" w:count="376">
+  <w:latentStyles w:defLockedState="0" w:defUIPriority="99" w:defSemiHidden="0" w:defUnhideWhenUsed="0" w:defQFormat="0" w:count="380">
     <w:lsdException w:name="Normal" w:uiPriority="0" w:qFormat="1"/>
     <w:lsdException w:name="heading 1" w:uiPriority="9" w:qFormat="1"/>
     <w:lsdException w:name="heading 2" w:semiHidden="1" w:uiPriority="9" w:unhideWhenUsed="1" w:qFormat="1"/>
@@ -15045,11 +16390,6 @@
     <w:lsdException w:name="List Table 5 Dark Accent 6" w:uiPriority="50"/>
     <w:lsdException w:name="List Table 6 Colorful Accent 6" w:uiPriority="51"/>
     <w:lsdException w:name="List Table 7 Colorful Accent 6" w:uiPriority="52"/>
-    <w:lsdException w:name="Mention" w:semiHidden="1" w:unhideWhenUsed="1"/>
-    <w:lsdException w:name="Smart Hyperlink" w:semiHidden="1" w:unhideWhenUsed="1"/>
-    <w:lsdException w:name="Hashtag" w:semiHidden="1" w:unhideWhenUsed="1"/>
-    <w:lsdException w:name="Unresolved Mention" w:semiHidden="1" w:unhideWhenUsed="1"/>
-    <w:lsdException w:name="Smart Link" w:semiHidden="1" w:unhideWhenUsed="1"/>
   </w:latentStyles>
   <w:style w:type="paragraph" w:default="1" w:styleId="a">
     <w:name w:val="Normal"/>
@@ -15120,7 +16460,7 @@
     </w:rPr>
   </w:style>
   <w:style w:type="character" w:customStyle="1" w:styleId="a5">
-    <w:name w:val="页眉 字符"/>
+    <w:name w:val="页眉字符"/>
     <w:basedOn w:val="a0"/>
     <w:link w:val="a4"/>
     <w:uiPriority w:val="99"/>
@@ -15151,7 +16491,7 @@
     </w:rPr>
   </w:style>
   <w:style w:type="character" w:customStyle="1" w:styleId="a7">
-    <w:name w:val="页脚 字符"/>
+    <w:name w:val="页脚字符"/>
     <w:basedOn w:val="a0"/>
     <w:link w:val="a6"/>
     <w:uiPriority w:val="99"/>
@@ -15199,7 +16539,7 @@
     </w:rPr>
   </w:style>
   <w:style w:type="character" w:customStyle="1" w:styleId="HTML0">
-    <w:name w:val="HTML 预设格式 字符"/>
+    <w:name w:val="HTML 预设格式字符"/>
     <w:basedOn w:val="a0"/>
     <w:link w:val="HTML"/>
     <w:uiPriority w:val="99"/>
@@ -15259,7 +16599,7 @@
     </w:rPr>
   </w:style>
   <w:style w:type="character" w:customStyle="1" w:styleId="a9">
-    <w:name w:val="批注框文本 字符"/>
+    <w:name w:val="批注框文本字符"/>
     <w:basedOn w:val="a0"/>
     <w:link w:val="a8"/>
     <w:uiPriority w:val="99"/>
@@ -15276,6 +16616,7 @@
     <w:uiPriority w:val="39"/>
     <w:rsid w:val="00E06F38"/>
     <w:tblPr>
+      <w:tblInd w:w="0" w:type="dxa"/>
       <w:tblBorders>
         <w:top w:val="single" w:sz="4" w:space="0" w:color="auto"/>
         <w:left w:val="single" w:sz="4" w:space="0" w:color="auto"/>
@@ -15284,6 +16625,12 @@
         <w:insideH w:val="single" w:sz="4" w:space="0" w:color="auto"/>
         <w:insideV w:val="single" w:sz="4" w:space="0" w:color="auto"/>
       </w:tblBorders>
+      <w:tblCellMar>
+        <w:top w:w="0" w:type="dxa"/>
+        <w:left w:w="108" w:type="dxa"/>
+        <w:bottom w:w="0" w:type="dxa"/>
+        <w:right w:w="108" w:type="dxa"/>
+      </w:tblCellMar>
     </w:tblPr>
   </w:style>
   <w:style w:type="character" w:customStyle="1" w:styleId="content">

</xml_diff>

<commit_message>
refresh the concept of new
</commit_message>
<xml_diff>
--- a/刷题.docx
+++ b/刷题.docx
@@ -5818,7 +5818,25 @@
                 <w:sz w:val="24"/>
                 <w:szCs w:val="24"/>
               </w:rPr>
-              <w:t>ew关键字生成对象分为4个步骤：1、生成空白</w:t>
+              <w:t>ew关键字生成对象分为4个步骤：1、生成</w:t>
+            </w:r>
+            <w:r>
+              <w:rPr>
+                <w:rFonts w:ascii="文悦后现代体 (非商业使用) W4-75" w:eastAsia="文悦后现代体 (非商业使用) W4-75" w:hAnsi="文悦后现代体 (非商业使用) W4-75" w:cs="宋体"/>
+                <w:kern w:val="0"/>
+                <w:sz w:val="24"/>
+                <w:szCs w:val="24"/>
+              </w:rPr>
+              <w:t>一个名为‘this’的</w:t>
+            </w:r>
+            <w:r>
+              <w:rPr>
+                <w:rFonts w:ascii="文悦后现代体 (非商业使用) W4-75" w:eastAsia="文悦后现代体 (非商业使用) W4-75" w:hAnsi="文悦后现代体 (非商业使用) W4-75" w:cs="宋体" w:hint="eastAsia"/>
+                <w:kern w:val="0"/>
+                <w:sz w:val="24"/>
+                <w:szCs w:val="24"/>
+              </w:rPr>
+              <w:t>空白</w:t>
             </w:r>
             <w:r>
               <w:rPr>
@@ -5836,16 +5854,52 @@
                 <w:sz w:val="24"/>
                 <w:szCs w:val="24"/>
               </w:rPr>
-              <w:t>对象，2、将</w:t>
-            </w:r>
-            <w:r>
-              <w:rPr>
-                <w:rFonts w:ascii="文悦后现代体 (非商业使用) W4-75" w:eastAsia="文悦后现代体 (非商业使用) W4-75" w:hAnsi="文悦后现代体 (非商业使用) W4-75" w:cs="宋体" w:hint="eastAsia"/>
-                <w:kern w:val="0"/>
-                <w:sz w:val="24"/>
-                <w:szCs w:val="24"/>
-              </w:rPr>
-              <w:t>新对象作为上下文传入父类</w:t>
+              <w:t>对象，2</w:t>
+            </w:r>
+            <w:r>
+              <w:rPr>
+                <w:rFonts w:ascii="文悦后现代体 (非商业使用) W4-75" w:eastAsia="文悦后现代体 (非商业使用) W4-75" w:hAnsi="文悦后现代体 (非商业使用) W4-75" w:cs="宋体" w:hint="eastAsia"/>
+                <w:kern w:val="0"/>
+                <w:sz w:val="24"/>
+                <w:szCs w:val="24"/>
+              </w:rPr>
+              <w:t>、this</w:t>
+            </w:r>
+            <w:r>
+              <w:rPr>
+                <w:rFonts w:ascii="文悦后现代体 (非商业使用) W4-75" w:eastAsia="文悦后现代体 (非商业使用) W4-75" w:hAnsi="文悦后现代体 (非商业使用) W4-75" w:cs="宋体"/>
+                <w:kern w:val="0"/>
+                <w:sz w:val="24"/>
+                <w:szCs w:val="24"/>
+              </w:rPr>
+              <w:t>绑定目前的</w:t>
+            </w:r>
+            <w:r>
+              <w:rPr>
+                <w:rFonts w:ascii="文悦后现代体 (非商业使用) W4-75" w:eastAsia="文悦后现代体 (非商业使用) W4-75" w:hAnsi="文悦后现代体 (非商业使用) W4-75" w:cs="宋体" w:hint="eastAsia"/>
+                <w:kern w:val="0"/>
+                <w:sz w:val="24"/>
+                <w:szCs w:val="24"/>
+              </w:rPr>
+              <w:t>execution</w:t>
+            </w:r>
+            <w:r>
+              <w:rPr>
+                <w:rFonts w:ascii="文悦后现代体 (非商业使用) W4-75" w:eastAsia="文悦后现代体 (非商业使用) W4-75" w:hAnsi="文悦后现代体 (非商业使用) W4-75" w:cs="宋体"/>
+                <w:kern w:val="0"/>
+                <w:sz w:val="24"/>
+                <w:szCs w:val="24"/>
+              </w:rPr>
+              <w:t xml:space="preserve"> </w:t>
+            </w:r>
+            <w:r>
+              <w:rPr>
+                <w:rFonts w:ascii="文悦后现代体 (非商业使用) W4-75" w:eastAsia="文悦后现代体 (非商业使用) W4-75" w:hAnsi="文悦后现代体 (非商业使用) W4-75" w:cs="宋体" w:hint="eastAsia"/>
+                <w:kern w:val="0"/>
+                <w:sz w:val="24"/>
+                <w:szCs w:val="24"/>
+              </w:rPr>
+              <w:t>context</w:t>
             </w:r>
             <w:r>
               <w:rPr>
@@ -5858,21 +5912,57 @@
             </w:r>
             <w:r>
               <w:rPr>
-                <w:rFonts w:ascii="文悦后现代体 (非商业使用) W4-75" w:eastAsia="文悦后现代体 (非商业使用) W4-75" w:hAnsi="文悦后现代体 (非商业使用) W4-75" w:cs="宋体" w:hint="eastAsia"/>
-                <w:kern w:val="0"/>
-                <w:sz w:val="24"/>
-                <w:szCs w:val="24"/>
-              </w:rPr>
-              <w:t>将新对象链接到父类默认的prototype对象上</w:t>
-            </w:r>
-            <w:r>
-              <w:rPr>
-                <w:rFonts w:ascii="文悦后现代体 (非商业使用) W4-75" w:eastAsia="文悦后现代体 (非商业使用) W4-75" w:hAnsi="文悦后现代体 (非商业使用) W4-75" w:cs="宋体" w:hint="eastAsia"/>
-                <w:kern w:val="0"/>
-                <w:sz w:val="24"/>
-                <w:szCs w:val="24"/>
-              </w:rPr>
-              <w:t>。4、父类返回值赋值给新</w:t>
+                <w:rFonts w:ascii="文悦后现代体 (非商业使用) W4-75" w:eastAsia="文悦后现代体 (非商业使用) W4-75" w:hAnsi="文悦后现代体 (非商业使用) W4-75" w:cs="宋体"/>
+                <w:kern w:val="0"/>
+                <w:sz w:val="24"/>
+                <w:szCs w:val="24"/>
+              </w:rPr>
+              <w:t>创建回溯链接，</w:t>
+            </w:r>
+            <w:r>
+              <w:rPr>
+                <w:rFonts w:ascii="文悦后现代体 (非商业使用) W4-75" w:eastAsia="文悦后现代体 (非商业使用) W4-75" w:hAnsi="文悦后现代体 (非商业使用) W4-75" w:cs="宋体" w:hint="eastAsia"/>
+                <w:kern w:val="0"/>
+                <w:sz w:val="24"/>
+                <w:szCs w:val="24"/>
+              </w:rPr>
+              <w:t>可以</w:t>
+            </w:r>
+            <w:r>
+              <w:rPr>
+                <w:rFonts w:ascii="文悦后现代体 (非商业使用) W4-75" w:eastAsia="文悦后现代体 (非商业使用) W4-75" w:hAnsi="文悦后现代体 (非商业使用) W4-75" w:cs="宋体"/>
+                <w:kern w:val="0"/>
+                <w:sz w:val="24"/>
+                <w:szCs w:val="24"/>
+              </w:rPr>
+              <w:t>访问到</w:t>
+            </w:r>
+            <w:r>
+              <w:rPr>
+                <w:rFonts w:ascii="文悦后现代体 (非商业使用) W4-75" w:eastAsia="文悦后现代体 (非商业使用) W4-75" w:hAnsi="文悦后现代体 (非商业使用) W4-75" w:cs="宋体" w:hint="eastAsia"/>
+                <w:kern w:val="0"/>
+                <w:sz w:val="24"/>
+                <w:szCs w:val="24"/>
+              </w:rPr>
+              <w:t>函数</w:t>
+            </w:r>
+            <w:r>
+              <w:rPr>
+                <w:rFonts w:ascii="文悦后现代体 (非商业使用) W4-75" w:eastAsia="文悦后现代体 (非商业使用) W4-75" w:hAnsi="文悦后现代体 (非商业使用) W4-75" w:cs="宋体"/>
+                <w:kern w:val="0"/>
+                <w:sz w:val="24"/>
+                <w:szCs w:val="24"/>
+              </w:rPr>
+              <w:t>的</w:t>
+            </w:r>
+            <w:r>
+              <w:rPr>
+                <w:rFonts w:ascii="文悦后现代体 (非商业使用) W4-75" w:eastAsia="文悦后现代体 (非商业使用) W4-75" w:hAnsi="文悦后现代体 (非商业使用) W4-75" w:cs="宋体" w:hint="eastAsia"/>
+                <w:kern w:val="0"/>
+                <w:sz w:val="24"/>
+                <w:szCs w:val="24"/>
+              </w:rPr>
+              <w:t>prototype</w:t>
             </w:r>
             <w:r>
               <w:rPr>
@@ -5882,6 +5972,33 @@
                 <w:szCs w:val="24"/>
               </w:rPr>
               <w:t>对象</w:t>
+            </w:r>
+            <w:r>
+              <w:rPr>
+                <w:rFonts w:ascii="文悦后现代体 (非商业使用) W4-75" w:eastAsia="文悦后现代体 (非商业使用) W4-75" w:hAnsi="文悦后现代体 (非商业使用) W4-75" w:cs="宋体" w:hint="eastAsia"/>
+                <w:kern w:val="0"/>
+                <w:sz w:val="24"/>
+                <w:szCs w:val="24"/>
+              </w:rPr>
+              <w:t>。4</w:t>
+            </w:r>
+            <w:r>
+              <w:rPr>
+                <w:rFonts w:ascii="文悦后现代体 (非商业使用) W4-75" w:eastAsia="文悦后现代体 (非商业使用) W4-75" w:hAnsi="文悦后现代体 (非商业使用) W4-75" w:cs="宋体" w:hint="eastAsia"/>
+                <w:kern w:val="0"/>
+                <w:sz w:val="24"/>
+                <w:szCs w:val="24"/>
+              </w:rPr>
+              <w:t>、返回一个新对象</w:t>
+            </w:r>
+            <w:r>
+              <w:rPr>
+                <w:rFonts w:ascii="文悦后现代体 (非商业使用) W4-75" w:eastAsia="文悦后现代体 (非商业使用) W4-75" w:hAnsi="文悦后现代体 (非商业使用) W4-75" w:cs="宋体"/>
+                <w:kern w:val="0"/>
+                <w:sz w:val="24"/>
+                <w:szCs w:val="24"/>
+              </w:rPr>
+              <w:t>出来</w:t>
             </w:r>
             <w:r>
               <w:rPr>
@@ -5992,23 +6109,106 @@
               </w:rPr>
               <w:t>。</w:t>
             </w:r>
-            <w:r>
-              <w:rPr>
-                <w:rFonts w:ascii="文悦后现代体 (非商业使用) W4-75" w:eastAsia="文悦后现代体 (非商业使用) W4-75" w:hAnsi="文悦后现代体 (非商业使用) W4-75" w:cs="宋体" w:hint="eastAsia"/>
-                <w:kern w:val="0"/>
-                <w:sz w:val="24"/>
-                <w:szCs w:val="24"/>
-              </w:rPr>
-              <w:t>今天看到一个理论挺有意思的</w:t>
-            </w:r>
-            <w:r>
-              <w:rPr>
-                <w:rFonts w:ascii="文悦后现代体 (非商业使用) W4-75" w:eastAsia="文悦后现代体 (非商业使用) W4-75" w:hAnsi="文悦后现代体 (非商业使用) W4-75" w:cs="宋体" w:hint="eastAsia"/>
-                <w:kern w:val="0"/>
-                <w:sz w:val="24"/>
-                <w:szCs w:val="24"/>
-              </w:rPr>
-              <w:t>：</w:t>
+          </w:p>
+          <w:p>
+            <w:pPr>
+              <w:rPr>
+                <w:color w:val="000000" w:themeColor="text1"/>
+                <w:sz w:val="24"/>
+                <w:szCs w:val="24"/>
+              </w:rPr>
+            </w:pPr>
+            <w:r>
+              <w:rPr>
+                <w:color w:val="000000" w:themeColor="text1"/>
+                <w:sz w:val="24"/>
+                <w:szCs w:val="24"/>
+              </w:rPr>
+              <w:t xml:space="preserve">new =&gt; this = </w:t>
+            </w:r>
+            <w:proofErr w:type="spellStart"/>
+            <w:r>
+              <w:rPr>
+                <w:color w:val="000000" w:themeColor="text1"/>
+                <w:sz w:val="24"/>
+                <w:szCs w:val="24"/>
+              </w:rPr>
+              <w:t>Object.create</w:t>
+            </w:r>
+            <w:proofErr w:type="spellEnd"/>
+            <w:r>
+              <w:rPr>
+                <w:color w:val="000000" w:themeColor="text1"/>
+                <w:sz w:val="24"/>
+                <w:szCs w:val="24"/>
+              </w:rPr>
+              <w:t>(</w:t>
+            </w:r>
+            <w:proofErr w:type="spellStart"/>
+            <w:proofErr w:type="gramStart"/>
+            <w:r>
+              <w:rPr>
+                <w:color w:val="000000" w:themeColor="text1"/>
+                <w:sz w:val="24"/>
+                <w:szCs w:val="24"/>
+              </w:rPr>
+              <w:t>yourfunc.prototype</w:t>
+            </w:r>
+            <w:proofErr w:type="spellEnd"/>
+            <w:proofErr w:type="gramEnd"/>
+            <w:r>
+              <w:rPr>
+                <w:color w:val="000000" w:themeColor="text1"/>
+                <w:sz w:val="24"/>
+                <w:szCs w:val="24"/>
+              </w:rPr>
+              <w:t>);</w:t>
+            </w:r>
+          </w:p>
+          <w:p>
+            <w:pPr>
+              <w:rPr>
+                <w:color w:val="000000" w:themeColor="text1"/>
+                <w:sz w:val="24"/>
+                <w:szCs w:val="24"/>
+              </w:rPr>
+            </w:pPr>
+            <w:r>
+              <w:rPr>
+                <w:rFonts w:hint="eastAsia"/>
+                <w:color w:val="000000" w:themeColor="text1"/>
+                <w:sz w:val="24"/>
+                <w:szCs w:val="24"/>
+              </w:rPr>
+              <w:t xml:space="preserve">       this</w:t>
+            </w:r>
+            <w:r>
+              <w:rPr>
+                <w:color w:val="000000" w:themeColor="text1"/>
+                <w:sz w:val="24"/>
+                <w:szCs w:val="24"/>
+              </w:rPr>
+              <w:t>.__prototau</w:t>
+            </w:r>
+            <w:bookmarkStart w:id="0" w:name="_GoBack"/>
+            <w:bookmarkEnd w:id="0"/>
+          </w:p>
+          <w:p>
+            <w:pPr>
+              <w:rPr>
+                <w:rFonts w:hint="eastAsia"/>
+                <w:color w:val="000000" w:themeColor="text1"/>
+                <w:sz w:val="24"/>
+                <w:szCs w:val="24"/>
+              </w:rPr>
+            </w:pPr>
+            <w:r>
+              <w:rPr>
+                <w:color w:val="000000" w:themeColor="text1"/>
+                <w:sz w:val="24"/>
+                <w:szCs w:val="24"/>
+              </w:rPr>
+              <w:t xml:space="preserve">        return this;</w:t>
             </w:r>
           </w:p>
           <w:p>
@@ -6022,67 +6222,6 @@
                 <w:szCs w:val="24"/>
               </w:rPr>
             </w:pPr>
-            <w:r>
-              <w:rPr>
-                <w:rFonts w:eastAsiaTheme="minorHAnsi" w:cs="宋体" w:hint="eastAsia"/>
-                <w:i/>
-                <w:kern w:val="0"/>
-                <w:sz w:val="24"/>
-                <w:szCs w:val="24"/>
-              </w:rPr>
-              <w:t>new</w:t>
-            </w:r>
-            <w:r>
-              <w:rPr>
-                <w:rFonts w:eastAsiaTheme="minorHAnsi" w:cs="宋体"/>
-                <w:i/>
-                <w:kern w:val="0"/>
-                <w:sz w:val="24"/>
-                <w:szCs w:val="24"/>
-              </w:rPr>
-              <w:t xml:space="preserve"> Car(‘</w:t>
-            </w:r>
-            <w:proofErr w:type="spellStart"/>
-            <w:r>
-              <w:rPr>
-                <w:rFonts w:eastAsiaTheme="minorHAnsi" w:cs="宋体"/>
-                <w:i/>
-                <w:kern w:val="0"/>
-                <w:sz w:val="24"/>
-                <w:szCs w:val="24"/>
-              </w:rPr>
-              <w:t>benz</w:t>
-            </w:r>
-            <w:proofErr w:type="spellEnd"/>
-            <w:r>
-              <w:rPr>
-                <w:rFonts w:eastAsiaTheme="minorHAnsi" w:cs="宋体"/>
-                <w:i/>
-                <w:kern w:val="0"/>
-                <w:sz w:val="24"/>
-                <w:szCs w:val="24"/>
-              </w:rPr>
-              <w:t>’);</w:t>
-            </w:r>
-            <w:r>
-              <w:rPr>
-                <w:rFonts w:eastAsiaTheme="minorHAnsi" w:cs="宋体"/>
-                <w:i/>
-                <w:kern w:val="0"/>
-                <w:sz w:val="24"/>
-                <w:szCs w:val="24"/>
-              </w:rPr>
-              <w:t xml:space="preserve"> </w:t>
-            </w:r>
-            <w:r>
-              <w:rPr>
-                <w:rFonts w:ascii="文悦后现代体 (非商业使用) W4-75" w:eastAsia="文悦后现代体 (非商业使用) W4-75" w:hAnsi="文悦后现代体 (非商业使用) W4-75" w:cs="宋体" w:hint="eastAsia"/>
-                <w:kern w:val="0"/>
-                <w:sz w:val="24"/>
-                <w:szCs w:val="24"/>
-              </w:rPr>
-              <w:t>这句话可以看成是一个IIFE语句。</w:t>
-            </w:r>
           </w:p>
         </w:tc>
       </w:tr>
@@ -6123,7 +6262,6 @@
           <w:sz w:val="24"/>
           <w:szCs w:val="24"/>
         </w:rPr>
-        <w:lastRenderedPageBreak/>
         <w:t>new和</w:t>
       </w:r>
       <w:proofErr w:type="spellStart"/>
@@ -9213,14 +9351,12 @@
         <w:spacing w:before="100" w:beforeAutospacing="1" w:after="100" w:afterAutospacing="1" w:line="360" w:lineRule="atLeast"/>
         <w:jc w:val="left"/>
         <w:rPr>
-          <w:rFonts w:ascii="方正兰亭纤黑_GBK" w:eastAsia="方正兰亭纤黑_GBK" w:hAnsi="宋体" w:cs="宋体" w:hint="eastAsia"/>
-          <w:kern w:val="0"/>
-          <w:sz w:val="24"/>
-          <w:szCs w:val="24"/>
-        </w:rPr>
-      </w:pPr>
-      <w:bookmarkStart w:id="0" w:name="_GoBack"/>
-      <w:bookmarkEnd w:id="0"/>
+          <w:rFonts w:ascii="方正兰亭纤黑_GBK" w:eastAsia="方正兰亭纤黑_GBK" w:hAnsi="宋体" w:cs="宋体"/>
+          <w:kern w:val="0"/>
+          <w:sz w:val="24"/>
+          <w:szCs w:val="24"/>
+        </w:rPr>
+      </w:pPr>
     </w:p>
     <w:p>
       <w:pPr>

</xml_diff>

<commit_message>
add the type array
</commit_message>
<xml_diff>
--- a/刷题.docx
+++ b/刷题.docx
@@ -1597,7 +1597,6 @@
         </w:rPr>
         <w:t>数据类型</w:t>
       </w:r>
-      <w:bookmarkStart w:id="0" w:name="_GoBack"/>
     </w:p>
     <w:p>
       <w:pPr>
@@ -2544,43 +2543,6 @@
         <w:t>只能判断是object，可以判断一下是否拥有数组的方法</w:t>
       </w:r>
     </w:p>
-    <w:p>
-      <w:pPr>
-        <w:widowControl/>
-        <w:numPr>
-          <w:ilvl w:val="0"/>
-          <w:numId w:val="25"/>
-        </w:numPr>
-        <w:spacing w:before="100" w:beforeAutospacing="1" w:after="100" w:afterAutospacing="1" w:line="360" w:lineRule="atLeast"/>
-        <w:jc w:val="left"/>
-        <w:rPr>
-          <w:rFonts w:ascii="方正兰亭纤黑_GBK" w:eastAsia="方正兰亭纤黑_GBK" w:hAnsi="宋体" w:cs="宋体"/>
-          <w:kern w:val="0"/>
-          <w:sz w:val="24"/>
-          <w:szCs w:val="24"/>
-        </w:rPr>
-      </w:pPr>
-      <w:proofErr w:type="spellStart"/>
-      <w:r>
-        <w:rPr>
-          <w:rFonts w:ascii="方正兰亭纤黑_GBK" w:eastAsia="方正兰亭纤黑_GBK" w:hAnsi="宋体" w:cs="宋体"/>
-          <w:kern w:val="0"/>
-          <w:sz w:val="24"/>
-          <w:szCs w:val="24"/>
-        </w:rPr>
-        <w:t>instanceOf</w:t>
-      </w:r>
-      <w:proofErr w:type="spellEnd"/>
-      <w:r>
-        <w:rPr>
-          <w:rFonts w:ascii="方正兰亭纤黑_GBK" w:eastAsia="方正兰亭纤黑_GBK" w:hAnsi="宋体" w:cs="宋体"/>
-          <w:kern w:val="0"/>
-          <w:sz w:val="24"/>
-          <w:szCs w:val="24"/>
-        </w:rPr>
-        <w:t>和constructor的区别</w:t>
-      </w:r>
-    </w:p>
     <w:tbl>
       <w:tblPr>
         <w:tblStyle w:val="aa"/>
@@ -2617,209 +2579,19 @@
                 <w:szCs w:val="24"/>
               </w:rPr>
             </w:pPr>
-            <w:r>
-              <w:rPr>
-                <w:rFonts w:ascii="文悦后现代体 (非商业使用) W4-75" w:eastAsia="文悦后现代体 (非商业使用) W4-75" w:hAnsi="文悦后现代体 (非商业使用) W4-75" w:cs="宋体" w:hint="eastAsia"/>
-                <w:kern w:val="0"/>
-                <w:sz w:val="24"/>
-                <w:szCs w:val="24"/>
-              </w:rPr>
-              <w:t>概念要清楚，基本类型有哪些？内建对象类型有哪些？上述两种方法的</w:t>
-            </w:r>
-            <w:r>
-              <w:rPr>
-                <w:rFonts w:ascii="文悦后现代体 (非商业使用) W4-75" w:eastAsia="文悦后现代体 (非商业使用) W4-75" w:hAnsi="文悦后现代体 (非商业使用) W4-75" w:cs="宋体" w:hint="eastAsia"/>
-                <w:kern w:val="0"/>
-                <w:sz w:val="24"/>
-                <w:szCs w:val="24"/>
-              </w:rPr>
-              <w:t>适用</w:t>
-            </w:r>
-            <w:r>
-              <w:rPr>
-                <w:rFonts w:ascii="文悦后现代体 (非商业使用) W4-75" w:eastAsia="文悦后现代体 (非商业使用) W4-75" w:hAnsi="文悦后现代体 (非商业使用) W4-75" w:cs="宋体" w:hint="eastAsia"/>
-                <w:kern w:val="0"/>
-                <w:sz w:val="24"/>
-                <w:szCs w:val="24"/>
-              </w:rPr>
-              <w:t>范围是内建对象。</w:t>
-            </w:r>
-          </w:p>
-          <w:p>
-            <w:pPr>
-              <w:widowControl/>
-              <w:jc w:val="left"/>
+            <w:bookmarkStart w:id="0" w:name="_GoBack"/>
+            <w:r>
               <w:rPr>
                 <w:rFonts w:ascii="文悦后现代体 (非商业使用) W4-75" w:eastAsia="文悦后现代体 (非商业使用) W4-75" w:hAnsi="文悦后现代体 (非商业使用) W4-75" w:cs="宋体"/>
                 <w:kern w:val="0"/>
                 <w:sz w:val="24"/>
                 <w:szCs w:val="24"/>
               </w:rPr>
-            </w:pPr>
-            <w:proofErr w:type="spellStart"/>
-            <w:r>
-              <w:rPr>
-                <w:rFonts w:asciiTheme="majorEastAsia" w:eastAsiaTheme="majorEastAsia" w:hAnsiTheme="majorEastAsia" w:cs="宋体" w:hint="eastAsia"/>
-                <w:kern w:val="0"/>
-                <w:sz w:val="24"/>
-                <w:szCs w:val="24"/>
-              </w:rPr>
-              <w:t>instantce</w:t>
-            </w:r>
-            <w:r>
-              <w:rPr>
-                <w:rFonts w:asciiTheme="majorEastAsia" w:eastAsiaTheme="majorEastAsia" w:hAnsiTheme="majorEastAsia" w:cs="宋体" w:hint="eastAsia"/>
-                <w:kern w:val="0"/>
-                <w:sz w:val="24"/>
-                <w:szCs w:val="24"/>
-              </w:rPr>
-              <w:t>Of</w:t>
-            </w:r>
-            <w:proofErr w:type="spellEnd"/>
-            <w:r>
-              <w:rPr>
-                <w:rFonts w:ascii="文悦后现代体 (非商业使用) W4-75" w:eastAsia="文悦后现代体 (非商业使用) W4-75" w:hAnsi="文悦后现代体 (非商业使用) W4-75" w:cs="宋体" w:hint="eastAsia"/>
-                <w:kern w:val="0"/>
-                <w:sz w:val="24"/>
-                <w:szCs w:val="24"/>
-              </w:rPr>
-              <w:t>判断的是一个目标是否为对标对象的实例。</w:t>
-            </w:r>
-          </w:p>
-          <w:p>
-            <w:pPr>
-              <w:widowControl/>
-              <w:jc w:val="left"/>
-              <w:rPr>
-                <w:rFonts w:ascii="文悦后现代体 (非商业使用) W4-75" w:eastAsia="文悦后现代体 (非商业使用) W4-75" w:hAnsi="文悦后现代体 (非商业使用) W4-75" w:cs="宋体"/>
-                <w:kern w:val="0"/>
-                <w:sz w:val="24"/>
-                <w:szCs w:val="24"/>
-              </w:rPr>
-            </w:pPr>
-            <w:r>
-              <w:rPr>
-                <w:rFonts w:ascii="文悦后现代体 (非商业使用) W4-75" w:eastAsia="文悦后现代体 (非商业使用) W4-75" w:hAnsi="文悦后现代体 (非商业使用) W4-75" w:cs="宋体" w:hint="eastAsia"/>
-                <w:kern w:val="0"/>
-                <w:sz w:val="24"/>
-                <w:szCs w:val="24"/>
-              </w:rPr>
-              <w:t>判断不了非典型对象，</w:t>
-            </w:r>
-            <w:r>
-              <w:rPr>
-                <w:rFonts w:asciiTheme="majorEastAsia" w:eastAsiaTheme="majorEastAsia" w:hAnsiTheme="majorEastAsia" w:cs="宋体" w:hint="eastAsia"/>
-                <w:kern w:val="0"/>
-                <w:sz w:val="24"/>
-                <w:szCs w:val="24"/>
-              </w:rPr>
-              <w:t>Boolean，String，Number</w:t>
-            </w:r>
-            <w:r>
-              <w:rPr>
-                <w:rFonts w:ascii="文悦后现代体 (非商业使用) W4-75" w:eastAsia="文悦后现代体 (非商业使用) W4-75" w:hAnsi="文悦后现代体 (非商业使用) W4-75" w:cs="宋体" w:hint="eastAsia"/>
-                <w:kern w:val="0"/>
-                <w:sz w:val="24"/>
-                <w:szCs w:val="24"/>
-              </w:rPr>
-              <w:t>。</w:t>
-            </w:r>
-          </w:p>
-          <w:p>
-            <w:pPr>
-              <w:widowControl/>
-              <w:jc w:val="left"/>
-              <w:rPr>
-                <w:rFonts w:ascii="文悦后现代体 (非商业使用) W4-75" w:eastAsia="文悦后现代体 (非商业使用) W4-75" w:hAnsi="文悦后现代体 (非商业使用) W4-75" w:cs="宋体"/>
-                <w:kern w:val="0"/>
-                <w:sz w:val="24"/>
-                <w:szCs w:val="24"/>
-              </w:rPr>
-            </w:pPr>
-            <w:r>
-              <w:rPr>
-                <w:rFonts w:asciiTheme="majorEastAsia" w:eastAsiaTheme="majorEastAsia" w:hAnsiTheme="majorEastAsia" w:cs="宋体"/>
-                <w:kern w:val="0"/>
-                <w:sz w:val="24"/>
-                <w:szCs w:val="24"/>
-              </w:rPr>
-              <w:t>C</w:t>
-            </w:r>
-            <w:r>
-              <w:rPr>
-                <w:rFonts w:asciiTheme="majorEastAsia" w:eastAsiaTheme="majorEastAsia" w:hAnsiTheme="majorEastAsia" w:cs="宋体" w:hint="eastAsia"/>
-                <w:kern w:val="0"/>
-                <w:sz w:val="24"/>
-                <w:szCs w:val="24"/>
-              </w:rPr>
-              <w:t>onstructor</w:t>
-            </w:r>
-            <w:r>
-              <w:rPr>
-                <w:rFonts w:ascii="文悦后现代体 (非商业使用) W4-75" w:eastAsia="文悦后现代体 (非商业使用) W4-75" w:hAnsi="文悦后现代体 (非商业使用) W4-75" w:cs="宋体" w:hint="eastAsia"/>
-                <w:kern w:val="0"/>
-                <w:sz w:val="24"/>
-                <w:szCs w:val="24"/>
-              </w:rPr>
-              <w:t>是基本类型的属性，调用指向对应的</w:t>
-            </w:r>
-            <w:r>
-              <w:rPr>
-                <w:rFonts w:asciiTheme="majorEastAsia" w:eastAsiaTheme="majorEastAsia" w:hAnsiTheme="majorEastAsia" w:cs="宋体" w:hint="eastAsia"/>
-                <w:kern w:val="0"/>
-                <w:sz w:val="24"/>
-                <w:szCs w:val="24"/>
-              </w:rPr>
-              <w:t>function</w:t>
-            </w:r>
-            <w:r>
-              <w:rPr>
-                <w:rFonts w:ascii="文悦后现代体 (非商业使用) W4-75" w:eastAsia="文悦后现代体 (非商业使用) W4-75" w:hAnsi="文悦后现代体 (非商业使用) W4-75" w:cs="宋体" w:hint="eastAsia"/>
-                <w:kern w:val="0"/>
-                <w:sz w:val="24"/>
-                <w:szCs w:val="24"/>
-              </w:rPr>
-              <w:t>，在</w:t>
-            </w:r>
-            <w:r>
-              <w:rPr>
-                <w:rFonts w:asciiTheme="majorEastAsia" w:eastAsiaTheme="majorEastAsia" w:hAnsiTheme="majorEastAsia" w:cs="宋体" w:hint="eastAsia"/>
-                <w:kern w:val="0"/>
-                <w:sz w:val="24"/>
-                <w:szCs w:val="24"/>
-              </w:rPr>
-              <w:t>prototype</w:t>
-            </w:r>
-            <w:r>
-              <w:rPr>
-                <w:rFonts w:ascii="文悦后现代体 (非商业使用) W4-75" w:eastAsia="文悦后现代体 (非商业使用) W4-75" w:hAnsi="文悦后现代体 (非商业使用) W4-75" w:cs="宋体" w:hint="eastAsia"/>
-                <w:kern w:val="0"/>
-                <w:sz w:val="24"/>
-                <w:szCs w:val="24"/>
-              </w:rPr>
-              <w:t>模型中，这部分有详细的阐述。</w:t>
-            </w:r>
-          </w:p>
-          <w:p>
-            <w:pPr>
-              <w:widowControl/>
-              <w:jc w:val="left"/>
-              <w:rPr>
-                <w:rFonts w:ascii="文悦后现代体 (非商业使用) W4-75" w:eastAsia="文悦后现代体 (非商业使用) W4-75" w:hAnsi="文悦后现代体 (非商业使用) W4-75" w:cs="宋体"/>
-                <w:kern w:val="0"/>
-                <w:sz w:val="24"/>
-                <w:szCs w:val="24"/>
-              </w:rPr>
-            </w:pPr>
-            <w:r>
-              <w:rPr>
-                <w:noProof/>
-              </w:rPr>
               <w:drawing>
-                <wp:inline distT="0" distB="0" distL="0" distR="0" wp14:anchorId="4F417472" wp14:editId="1D1D0EAF">
-                  <wp:extent cx="5707056" cy="2452255"/>
-                  <wp:effectExtent l="0" t="0" r="8255" b="5715"/>
-                  <wp:docPr id="14" name="图片 14"/>
+                <wp:inline distT="0" distB="0" distL="0" distR="0" wp14:anchorId="66355DC3" wp14:editId="14CF400E">
+                  <wp:extent cx="5154855" cy="3830501"/>
+                  <wp:effectExtent l="0" t="0" r="1905" b="5080"/>
+                  <wp:docPr id="16" name="图片 16"/>
                   <wp:cNvGraphicFramePr>
                     <a:graphicFrameLocks xmlns:a="http://schemas.openxmlformats.org/drawingml/2006/main" noChangeAspect="1"/>
                   </wp:cNvGraphicFramePr>
@@ -2839,7 +2611,7 @@
                         <pic:spPr>
                           <a:xfrm>
                             <a:off x="0" y="0"/>
-                            <a:ext cx="5725657" cy="2460248"/>
+                            <a:ext cx="5185672" cy="3853401"/>
                           </a:xfrm>
                           <a:prstGeom prst="rect">
                             <a:avLst/>
@@ -2851,36 +2623,7 @@
                 </wp:inline>
               </w:drawing>
             </w:r>
-          </w:p>
-          <w:p>
-            <w:pPr>
-              <w:widowControl/>
-              <w:jc w:val="left"/>
-              <w:rPr>
-                <w:rFonts w:ascii="文悦后现代体 (非商业使用) W4-75" w:eastAsia="文悦后现代体 (非商业使用) W4-75" w:hAnsi="文悦后现代体 (非商业使用) W4-75" w:cs="宋体"/>
-                <w:kern w:val="0"/>
-                <w:sz w:val="24"/>
-                <w:szCs w:val="24"/>
-              </w:rPr>
-            </w:pPr>
-            <w:r>
-              <w:rPr>
-                <w:rFonts w:ascii="文悦后现代体 (非商业使用) W4-75" w:eastAsia="文悦后现代体 (非商业使用) W4-75" w:hAnsi="文悦后现代体 (非商业使用) W4-75" w:cs="宋体" w:hint="eastAsia"/>
-                <w:kern w:val="0"/>
-                <w:sz w:val="24"/>
-                <w:szCs w:val="24"/>
-              </w:rPr>
-              <w:t>小知识点：</w:t>
-            </w:r>
-            <w:r>
-              <w:rPr>
-                <w:rFonts w:ascii="文悦后现代体 (非商业使用) W4-75" w:eastAsia="文悦后现代体 (非商业使用) W4-75" w:hAnsi="文悦后现代体 (非商业使用) W4-75" w:cs="宋体" w:hint="eastAsia"/>
-                <w:kern w:val="0"/>
-                <w:sz w:val="24"/>
-                <w:szCs w:val="24"/>
-              </w:rPr>
-              <w:t>判断相等的表达是应用了Boxing原理，有一步强制转化。</w:t>
-            </w:r>
+            <w:bookmarkEnd w:id="0"/>
           </w:p>
         </w:tc>
       </w:tr>
@@ -2914,15 +2657,25 @@
           <w:szCs w:val="24"/>
         </w:rPr>
       </w:pPr>
-      <w:r>
-        <w:rPr>
-          <w:rFonts w:ascii="方正兰亭纤黑_GBK" w:eastAsia="方正兰亭纤黑_GBK" w:hAnsi="宋体" w:cs="宋体" w:hint="eastAsia"/>
-          <w:kern w:val="0"/>
-          <w:sz w:val="24"/>
-          <w:szCs w:val="24"/>
-        </w:rPr>
-        <w:lastRenderedPageBreak/>
-        <w:t>如何判断是否为数组？什么情况下会原型链断裂，导致的结果是什么？</w:t>
+      <w:proofErr w:type="spellStart"/>
+      <w:r>
+        <w:rPr>
+          <w:rFonts w:ascii="方正兰亭纤黑_GBK" w:eastAsia="方正兰亭纤黑_GBK" w:hAnsi="宋体" w:cs="宋体"/>
+          <w:kern w:val="0"/>
+          <w:sz w:val="24"/>
+          <w:szCs w:val="24"/>
+        </w:rPr>
+        <w:t>instanceOf</w:t>
+      </w:r>
+      <w:proofErr w:type="spellEnd"/>
+      <w:r>
+        <w:rPr>
+          <w:rFonts w:ascii="方正兰亭纤黑_GBK" w:eastAsia="方正兰亭纤黑_GBK" w:hAnsi="宋体" w:cs="宋体"/>
+          <w:kern w:val="0"/>
+          <w:sz w:val="24"/>
+          <w:szCs w:val="24"/>
+        </w:rPr>
+        <w:t>和constructor的区别</w:t>
       </w:r>
     </w:p>
     <w:tbl>
@@ -2963,13 +2716,208 @@
             </w:pPr>
             <w:r>
               <w:rPr>
+                <w:rFonts w:ascii="文悦后现代体 (非商业使用) W4-75" w:eastAsia="文悦后现代体 (非商业使用) W4-75" w:hAnsi="文悦后现代体 (非商业使用) W4-75" w:cs="宋体" w:hint="eastAsia"/>
+                <w:kern w:val="0"/>
+                <w:sz w:val="24"/>
+                <w:szCs w:val="24"/>
+              </w:rPr>
+              <w:t>概念要清楚，基本类型有哪些？内建对象类型有哪些？上述两种方法的</w:t>
+            </w:r>
+            <w:r>
+              <w:rPr>
+                <w:rFonts w:ascii="文悦后现代体 (非商业使用) W4-75" w:eastAsia="文悦后现代体 (非商业使用) W4-75" w:hAnsi="文悦后现代体 (非商业使用) W4-75" w:cs="宋体" w:hint="eastAsia"/>
+                <w:kern w:val="0"/>
+                <w:sz w:val="24"/>
+                <w:szCs w:val="24"/>
+              </w:rPr>
+              <w:t>适用</w:t>
+            </w:r>
+            <w:r>
+              <w:rPr>
+                <w:rFonts w:ascii="文悦后现代体 (非商业使用) W4-75" w:eastAsia="文悦后现代体 (非商业使用) W4-75" w:hAnsi="文悦后现代体 (非商业使用) W4-75" w:cs="宋体" w:hint="eastAsia"/>
+                <w:kern w:val="0"/>
+                <w:sz w:val="24"/>
+                <w:szCs w:val="24"/>
+              </w:rPr>
+              <w:t>范围是内建对象。</w:t>
+            </w:r>
+          </w:p>
+          <w:p>
+            <w:pPr>
+              <w:widowControl/>
+              <w:jc w:val="left"/>
+              <w:rPr>
+                <w:rFonts w:ascii="文悦后现代体 (非商业使用) W4-75" w:eastAsia="文悦后现代体 (非商业使用) W4-75" w:hAnsi="文悦后现代体 (非商业使用) W4-75" w:cs="宋体"/>
+                <w:kern w:val="0"/>
+                <w:sz w:val="24"/>
+                <w:szCs w:val="24"/>
+              </w:rPr>
+            </w:pPr>
+            <w:proofErr w:type="spellStart"/>
+            <w:r>
+              <w:rPr>
+                <w:rFonts w:asciiTheme="majorEastAsia" w:eastAsiaTheme="majorEastAsia" w:hAnsiTheme="majorEastAsia" w:cs="宋体" w:hint="eastAsia"/>
+                <w:kern w:val="0"/>
+                <w:sz w:val="24"/>
+                <w:szCs w:val="24"/>
+              </w:rPr>
+              <w:t>instantce</w:t>
+            </w:r>
+            <w:r>
+              <w:rPr>
+                <w:rFonts w:asciiTheme="majorEastAsia" w:eastAsiaTheme="majorEastAsia" w:hAnsiTheme="majorEastAsia" w:cs="宋体" w:hint="eastAsia"/>
+                <w:kern w:val="0"/>
+                <w:sz w:val="24"/>
+                <w:szCs w:val="24"/>
+              </w:rPr>
+              <w:t>Of</w:t>
+            </w:r>
+            <w:proofErr w:type="spellEnd"/>
+            <w:r>
+              <w:rPr>
+                <w:rFonts w:ascii="文悦后现代体 (非商业使用) W4-75" w:eastAsia="文悦后现代体 (非商业使用) W4-75" w:hAnsi="文悦后现代体 (非商业使用) W4-75" w:cs="宋体" w:hint="eastAsia"/>
+                <w:kern w:val="0"/>
+                <w:sz w:val="24"/>
+                <w:szCs w:val="24"/>
+              </w:rPr>
+              <w:t>判断的是一个目标是否为对标对象的实例。</w:t>
+            </w:r>
+          </w:p>
+          <w:p>
+            <w:pPr>
+              <w:widowControl/>
+              <w:jc w:val="left"/>
+              <w:rPr>
+                <w:rFonts w:ascii="文悦后现代体 (非商业使用) W4-75" w:eastAsia="文悦后现代体 (非商业使用) W4-75" w:hAnsi="文悦后现代体 (非商业使用) W4-75" w:cs="宋体"/>
+                <w:kern w:val="0"/>
+                <w:sz w:val="24"/>
+                <w:szCs w:val="24"/>
+              </w:rPr>
+            </w:pPr>
+            <w:r>
+              <w:rPr>
+                <w:rFonts w:ascii="文悦后现代体 (非商业使用) W4-75" w:eastAsia="文悦后现代体 (非商业使用) W4-75" w:hAnsi="文悦后现代体 (非商业使用) W4-75" w:cs="宋体" w:hint="eastAsia"/>
+                <w:kern w:val="0"/>
+                <w:sz w:val="24"/>
+                <w:szCs w:val="24"/>
+              </w:rPr>
+              <w:lastRenderedPageBreak/>
+              <w:t>判断不了非典型对象，</w:t>
+            </w:r>
+            <w:r>
+              <w:rPr>
+                <w:rFonts w:asciiTheme="majorEastAsia" w:eastAsiaTheme="majorEastAsia" w:hAnsiTheme="majorEastAsia" w:cs="宋体" w:hint="eastAsia"/>
+                <w:kern w:val="0"/>
+                <w:sz w:val="24"/>
+                <w:szCs w:val="24"/>
+              </w:rPr>
+              <w:t>Boolean，String，Number</w:t>
+            </w:r>
+            <w:r>
+              <w:rPr>
+                <w:rFonts w:ascii="文悦后现代体 (非商业使用) W4-75" w:eastAsia="文悦后现代体 (非商业使用) W4-75" w:hAnsi="文悦后现代体 (非商业使用) W4-75" w:cs="宋体" w:hint="eastAsia"/>
+                <w:kern w:val="0"/>
+                <w:sz w:val="24"/>
+                <w:szCs w:val="24"/>
+              </w:rPr>
+              <w:t>。</w:t>
+            </w:r>
+          </w:p>
+          <w:p>
+            <w:pPr>
+              <w:widowControl/>
+              <w:jc w:val="left"/>
+              <w:rPr>
+                <w:rFonts w:ascii="文悦后现代体 (非商业使用) W4-75" w:eastAsia="文悦后现代体 (非商业使用) W4-75" w:hAnsi="文悦后现代体 (非商业使用) W4-75" w:cs="宋体"/>
+                <w:kern w:val="0"/>
+                <w:sz w:val="24"/>
+                <w:szCs w:val="24"/>
+              </w:rPr>
+            </w:pPr>
+            <w:r>
+              <w:rPr>
+                <w:rFonts w:asciiTheme="majorEastAsia" w:eastAsiaTheme="majorEastAsia" w:hAnsiTheme="majorEastAsia" w:cs="宋体"/>
+                <w:kern w:val="0"/>
+                <w:sz w:val="24"/>
+                <w:szCs w:val="24"/>
+              </w:rPr>
+              <w:t>C</w:t>
+            </w:r>
+            <w:r>
+              <w:rPr>
+                <w:rFonts w:asciiTheme="majorEastAsia" w:eastAsiaTheme="majorEastAsia" w:hAnsiTheme="majorEastAsia" w:cs="宋体" w:hint="eastAsia"/>
+                <w:kern w:val="0"/>
+                <w:sz w:val="24"/>
+                <w:szCs w:val="24"/>
+              </w:rPr>
+              <w:t>onstructor</w:t>
+            </w:r>
+            <w:r>
+              <w:rPr>
+                <w:rFonts w:ascii="文悦后现代体 (非商业使用) W4-75" w:eastAsia="文悦后现代体 (非商业使用) W4-75" w:hAnsi="文悦后现代体 (非商业使用) W4-75" w:cs="宋体" w:hint="eastAsia"/>
+                <w:kern w:val="0"/>
+                <w:sz w:val="24"/>
+                <w:szCs w:val="24"/>
+              </w:rPr>
+              <w:t>是基本类型的属性，调用指向对应的</w:t>
+            </w:r>
+            <w:r>
+              <w:rPr>
+                <w:rFonts w:asciiTheme="majorEastAsia" w:eastAsiaTheme="majorEastAsia" w:hAnsiTheme="majorEastAsia" w:cs="宋体" w:hint="eastAsia"/>
+                <w:kern w:val="0"/>
+                <w:sz w:val="24"/>
+                <w:szCs w:val="24"/>
+              </w:rPr>
+              <w:t>function</w:t>
+            </w:r>
+            <w:r>
+              <w:rPr>
+                <w:rFonts w:ascii="文悦后现代体 (非商业使用) W4-75" w:eastAsia="文悦后现代体 (非商业使用) W4-75" w:hAnsi="文悦后现代体 (非商业使用) W4-75" w:cs="宋体" w:hint="eastAsia"/>
+                <w:kern w:val="0"/>
+                <w:sz w:val="24"/>
+                <w:szCs w:val="24"/>
+              </w:rPr>
+              <w:t>，在</w:t>
+            </w:r>
+            <w:r>
+              <w:rPr>
+                <w:rFonts w:asciiTheme="majorEastAsia" w:eastAsiaTheme="majorEastAsia" w:hAnsiTheme="majorEastAsia" w:cs="宋体" w:hint="eastAsia"/>
+                <w:kern w:val="0"/>
+                <w:sz w:val="24"/>
+                <w:szCs w:val="24"/>
+              </w:rPr>
+              <w:t>prototype</w:t>
+            </w:r>
+            <w:r>
+              <w:rPr>
+                <w:rFonts w:ascii="文悦后现代体 (非商业使用) W4-75" w:eastAsia="文悦后现代体 (非商业使用) W4-75" w:hAnsi="文悦后现代体 (非商业使用) W4-75" w:cs="宋体" w:hint="eastAsia"/>
+                <w:kern w:val="0"/>
+                <w:sz w:val="24"/>
+                <w:szCs w:val="24"/>
+              </w:rPr>
+              <w:t>模型中，这部分有详细的阐述。</w:t>
+            </w:r>
+          </w:p>
+          <w:p>
+            <w:pPr>
+              <w:widowControl/>
+              <w:jc w:val="left"/>
+              <w:rPr>
+                <w:rFonts w:ascii="文悦后现代体 (非商业使用) W4-75" w:eastAsia="文悦后现代体 (非商业使用) W4-75" w:hAnsi="文悦后现代体 (非商业使用) W4-75" w:cs="宋体"/>
+                <w:kern w:val="0"/>
+                <w:sz w:val="24"/>
+                <w:szCs w:val="24"/>
+              </w:rPr>
+            </w:pPr>
+            <w:r>
+              <w:rPr>
                 <w:noProof/>
               </w:rPr>
               <w:drawing>
-                <wp:inline distT="0" distB="0" distL="0" distR="0" wp14:anchorId="7EC91E2C" wp14:editId="04976C95">
-                  <wp:extent cx="5823877" cy="1814946"/>
-                  <wp:effectExtent l="0" t="0" r="5715" b="0"/>
-                  <wp:docPr id="12" name="图片 12"/>
+                <wp:inline distT="0" distB="0" distL="0" distR="0" wp14:anchorId="4F417472" wp14:editId="1D1D0EAF">
+                  <wp:extent cx="5707056" cy="2452255"/>
+                  <wp:effectExtent l="0" t="0" r="8255" b="5715"/>
+                  <wp:docPr id="14" name="图片 14"/>
                   <wp:cNvGraphicFramePr>
                     <a:graphicFrameLocks xmlns:a="http://schemas.openxmlformats.org/drawingml/2006/main" noChangeAspect="1"/>
                   </wp:cNvGraphicFramePr>
@@ -2989,6 +2937,155 @@
                         <pic:spPr>
                           <a:xfrm>
                             <a:off x="0" y="0"/>
+                            <a:ext cx="5725657" cy="2460248"/>
+                          </a:xfrm>
+                          <a:prstGeom prst="rect">
+                            <a:avLst/>
+                          </a:prstGeom>
+                        </pic:spPr>
+                      </pic:pic>
+                    </a:graphicData>
+                  </a:graphic>
+                </wp:inline>
+              </w:drawing>
+            </w:r>
+          </w:p>
+          <w:p>
+            <w:pPr>
+              <w:widowControl/>
+              <w:jc w:val="left"/>
+              <w:rPr>
+                <w:rFonts w:ascii="文悦后现代体 (非商业使用) W4-75" w:eastAsia="文悦后现代体 (非商业使用) W4-75" w:hAnsi="文悦后现代体 (非商业使用) W4-75" w:cs="宋体"/>
+                <w:kern w:val="0"/>
+                <w:sz w:val="24"/>
+                <w:szCs w:val="24"/>
+              </w:rPr>
+            </w:pPr>
+            <w:r>
+              <w:rPr>
+                <w:rFonts w:ascii="文悦后现代体 (非商业使用) W4-75" w:eastAsia="文悦后现代体 (非商业使用) W4-75" w:hAnsi="文悦后现代体 (非商业使用) W4-75" w:cs="宋体" w:hint="eastAsia"/>
+                <w:kern w:val="0"/>
+                <w:sz w:val="24"/>
+                <w:szCs w:val="24"/>
+              </w:rPr>
+              <w:t>小知识点：</w:t>
+            </w:r>
+            <w:r>
+              <w:rPr>
+                <w:rFonts w:ascii="文悦后现代体 (非商业使用) W4-75" w:eastAsia="文悦后现代体 (非商业使用) W4-75" w:hAnsi="文悦后现代体 (非商业使用) W4-75" w:cs="宋体" w:hint="eastAsia"/>
+                <w:kern w:val="0"/>
+                <w:sz w:val="24"/>
+                <w:szCs w:val="24"/>
+              </w:rPr>
+              <w:t>判断相等的表达是应用了Boxing原理，有一步强制转化。</w:t>
+            </w:r>
+          </w:p>
+        </w:tc>
+      </w:tr>
+    </w:tbl>
+    <w:p>
+      <w:pPr>
+        <w:widowControl/>
+        <w:spacing w:before="100" w:beforeAutospacing="1" w:after="100" w:afterAutospacing="1" w:line="360" w:lineRule="atLeast"/>
+        <w:jc w:val="left"/>
+        <w:rPr>
+          <w:rFonts w:ascii="方正兰亭纤黑_GBK" w:eastAsia="方正兰亭纤黑_GBK" w:hAnsi="宋体" w:cs="宋体"/>
+          <w:kern w:val="0"/>
+          <w:sz w:val="24"/>
+          <w:szCs w:val="24"/>
+        </w:rPr>
+      </w:pPr>
+    </w:p>
+    <w:p>
+      <w:pPr>
+        <w:widowControl/>
+        <w:numPr>
+          <w:ilvl w:val="0"/>
+          <w:numId w:val="25"/>
+        </w:numPr>
+        <w:spacing w:before="100" w:beforeAutospacing="1" w:after="100" w:afterAutospacing="1" w:line="360" w:lineRule="atLeast"/>
+        <w:jc w:val="left"/>
+        <w:rPr>
+          <w:rFonts w:ascii="方正兰亭纤黑_GBK" w:eastAsia="方正兰亭纤黑_GBK" w:hAnsi="宋体" w:cs="宋体"/>
+          <w:kern w:val="0"/>
+          <w:sz w:val="24"/>
+          <w:szCs w:val="24"/>
+        </w:rPr>
+      </w:pPr>
+      <w:r>
+        <w:rPr>
+          <w:rFonts w:ascii="方正兰亭纤黑_GBK" w:eastAsia="方正兰亭纤黑_GBK" w:hAnsi="宋体" w:cs="宋体" w:hint="eastAsia"/>
+          <w:kern w:val="0"/>
+          <w:sz w:val="24"/>
+          <w:szCs w:val="24"/>
+        </w:rPr>
+        <w:t>如何判断是否为数组？什么情况下会原型链断裂，导致的结果是什么？</w:t>
+      </w:r>
+    </w:p>
+    <w:tbl>
+      <w:tblPr>
+        <w:tblStyle w:val="aa"/>
+        <w:tblW w:w="0" w:type="auto"/>
+        <w:tblInd w:w="840" w:type="dxa"/>
+        <w:tblBorders>
+          <w:top w:val="none" w:sz="0" w:space="0" w:color="auto"/>
+          <w:left w:val="none" w:sz="0" w:space="0" w:color="auto"/>
+          <w:bottom w:val="none" w:sz="0" w:space="0" w:color="auto"/>
+          <w:right w:val="none" w:sz="0" w:space="0" w:color="auto"/>
+          <w:insideH w:val="none" w:sz="0" w:space="0" w:color="auto"/>
+          <w:insideV w:val="none" w:sz="0" w:space="0" w:color="auto"/>
+        </w:tblBorders>
+        <w:shd w:val="clear" w:color="auto" w:fill="F2F2F2" w:themeFill="background1" w:themeFillShade="F2"/>
+        <w:tblLook w:val="04A0" w:firstRow="1" w:lastRow="0" w:firstColumn="1" w:lastColumn="0" w:noHBand="0" w:noVBand="1"/>
+      </w:tblPr>
+      <w:tblGrid>
+        <w:gridCol w:w="9393"/>
+      </w:tblGrid>
+      <w:tr>
+        <w:tc>
+          <w:tcPr>
+            <w:tcW w:w="9393" w:type="dxa"/>
+            <w:shd w:val="clear" w:color="auto" w:fill="F2F2F2" w:themeFill="background1" w:themeFillShade="F2"/>
+          </w:tcPr>
+          <w:p>
+            <w:pPr>
+              <w:widowControl/>
+              <w:jc w:val="left"/>
+              <w:rPr>
+                <w:rFonts w:ascii="文悦后现代体 (非商业使用) W4-75" w:eastAsia="文悦后现代体 (非商业使用) W4-75" w:hAnsi="文悦后现代体 (非商业使用) W4-75" w:cs="宋体"/>
+                <w:kern w:val="0"/>
+                <w:sz w:val="24"/>
+                <w:szCs w:val="24"/>
+              </w:rPr>
+            </w:pPr>
+            <w:r>
+              <w:rPr>
+                <w:noProof/>
+              </w:rPr>
+              <w:drawing>
+                <wp:inline distT="0" distB="0" distL="0" distR="0" wp14:anchorId="7EC91E2C" wp14:editId="04976C95">
+                  <wp:extent cx="5823877" cy="1814946"/>
+                  <wp:effectExtent l="0" t="0" r="5715" b="0"/>
+                  <wp:docPr id="12" name="图片 12"/>
+                  <wp:cNvGraphicFramePr>
+                    <a:graphicFrameLocks xmlns:a="http://schemas.openxmlformats.org/drawingml/2006/main" noChangeAspect="1"/>
+                  </wp:cNvGraphicFramePr>
+                  <a:graphic xmlns:a="http://schemas.openxmlformats.org/drawingml/2006/main">
+                    <a:graphicData uri="http://schemas.openxmlformats.org/drawingml/2006/picture">
+                      <pic:pic xmlns:pic="http://schemas.openxmlformats.org/drawingml/2006/picture">
+                        <pic:nvPicPr>
+                          <pic:cNvPr id="1" name=""/>
+                          <pic:cNvPicPr/>
+                        </pic:nvPicPr>
+                        <pic:blipFill>
+                          <a:blip r:embed="rId9"/>
+                          <a:stretch>
+                            <a:fillRect/>
+                          </a:stretch>
+                        </pic:blipFill>
+                        <pic:spPr>
+                          <a:xfrm>
+                            <a:off x="0" y="0"/>
                             <a:ext cx="5872844" cy="1830206"/>
                           </a:xfrm>
                           <a:prstGeom prst="rect">
@@ -3019,7 +3116,6 @@
         </w:rPr>
       </w:pPr>
     </w:p>
-    <w:bookmarkEnd w:id="0"/>
     <w:p>
       <w:pPr>
         <w:widowControl/>
@@ -3194,6 +3290,7 @@
           <w:sz w:val="24"/>
           <w:szCs w:val="24"/>
         </w:rPr>
+        <w:lastRenderedPageBreak/>
         <w:t>事件捕获</w:t>
       </w:r>
     </w:p>
@@ -3452,7 +3549,6 @@
           <w:sz w:val="24"/>
           <w:szCs w:val="24"/>
         </w:rPr>
-        <w:lastRenderedPageBreak/>
         <w:t>闭包</w:t>
       </w:r>
     </w:p>
@@ -3533,7 +3629,7 @@
                           <pic:cNvPicPr/>
                         </pic:nvPicPr>
                         <pic:blipFill>
-                          <a:blip r:embed="rId9"/>
+                          <a:blip r:embed="rId10"/>
                           <a:stretch>
                             <a:fillRect/>
                           </a:stretch>
@@ -3612,6 +3708,7 @@
                 <w:sz w:val="24"/>
                 <w:szCs w:val="24"/>
               </w:rPr>
+              <w:lastRenderedPageBreak/>
               <w:t>闭包在我的理解里，有着很重的时间空间属性。闭包有点像</w:t>
             </w:r>
             <w:r>
@@ -4051,7 +4148,6 @@
           <w:sz w:val="24"/>
           <w:szCs w:val="24"/>
         </w:rPr>
-        <w:lastRenderedPageBreak/>
         <w:t>var</w:t>
       </w:r>
       <w:proofErr w:type="spellEnd"/>
@@ -4561,6 +4657,7 @@
               <w:rPr>
                 <w:noProof/>
               </w:rPr>
+              <w:lastRenderedPageBreak/>
               <w:drawing>
                 <wp:inline distT="0" distB="0" distL="0" distR="0" wp14:anchorId="023A92E4" wp14:editId="1C21F02D">
                   <wp:extent cx="5781675" cy="1581150"/>
@@ -4577,7 +4674,7 @@
                           <pic:cNvPicPr/>
                         </pic:nvPicPr>
                         <pic:blipFill>
-                          <a:blip r:embed="rId10"/>
+                          <a:blip r:embed="rId11"/>
                           <a:stretch>
                             <a:fillRect/>
                           </a:stretch>
@@ -4890,7 +4987,6 @@
               <w:rPr>
                 <w:noProof/>
               </w:rPr>
-              <w:lastRenderedPageBreak/>
               <w:drawing>
                 <wp:inline distT="0" distB="0" distL="0" distR="0" wp14:anchorId="5E5D12B6" wp14:editId="33A3AA8F">
                   <wp:extent cx="2141220" cy="2065943"/>
@@ -4907,7 +5003,7 @@
                           <pic:cNvPicPr/>
                         </pic:nvPicPr>
                         <pic:blipFill>
-                          <a:blip r:embed="rId11"/>
+                          <a:blip r:embed="rId12"/>
                           <a:stretch>
                             <a:fillRect/>
                           </a:stretch>
@@ -4964,6 +5060,7 @@
               <w:rPr>
                 <w:noProof/>
               </w:rPr>
+              <w:lastRenderedPageBreak/>
               <w:drawing>
                 <wp:inline distT="0" distB="0" distL="0" distR="0" wp14:anchorId="28D2ECA5" wp14:editId="3ECD2E5D">
                   <wp:extent cx="2141220" cy="1896750"/>
@@ -4980,7 +5077,7 @@
                           <pic:cNvPicPr/>
                         </pic:nvPicPr>
                         <pic:blipFill>
-                          <a:blip r:embed="rId12"/>
+                          <a:blip r:embed="rId13"/>
                           <a:stretch>
                             <a:fillRect/>
                           </a:stretch>
@@ -5291,7 +5388,6 @@
                 <w:sz w:val="24"/>
                 <w:szCs w:val="24"/>
               </w:rPr>
-              <w:lastRenderedPageBreak/>
               <w:t>这道题目的潜台词也是在问怎么解决this的绑定丢失的问题。</w:t>
             </w:r>
             <w:r>
@@ -5462,6 +5558,7 @@
               <w:rPr>
                 <w:noProof/>
               </w:rPr>
+              <w:lastRenderedPageBreak/>
               <w:drawing>
                 <wp:inline distT="0" distB="0" distL="0" distR="0" wp14:anchorId="60787701" wp14:editId="087A5DAC">
                   <wp:extent cx="2304753" cy="2895600"/>
@@ -5478,7 +5575,7 @@
                           <pic:cNvPicPr/>
                         </pic:nvPicPr>
                         <pic:blipFill>
-                          <a:blip r:embed="rId13"/>
+                          <a:blip r:embed="rId14"/>
                           <a:stretch>
                             <a:fillRect/>
                           </a:stretch>
@@ -5909,7 +6006,6 @@
                 <w:sz w:val="24"/>
                 <w:szCs w:val="24"/>
               </w:rPr>
-              <w:lastRenderedPageBreak/>
               <w:t>Object.</w:t>
             </w:r>
             <w:r>
@@ -6018,6 +6114,7 @@
                 <w:sz w:val="24"/>
                 <w:szCs w:val="24"/>
               </w:rPr>
+              <w:lastRenderedPageBreak/>
               <w:t>N</w:t>
             </w:r>
             <w:r>
@@ -6250,7 +6347,7 @@
                           <pic:cNvPicPr/>
                         </pic:nvPicPr>
                         <pic:blipFill>
-                          <a:blip r:embed="rId14"/>
+                          <a:blip r:embed="rId15"/>
                           <a:stretch>
                             <a:fillRect/>
                           </a:stretch>
@@ -6719,7 +6816,7 @@
                           <pic:cNvPicPr/>
                         </pic:nvPicPr>
                         <pic:blipFill>
-                          <a:blip r:embed="rId15"/>
+                          <a:blip r:embed="rId16"/>
                           <a:stretch>
                             <a:fillRect/>
                           </a:stretch>
@@ -7450,7 +7547,7 @@
                           <pic:cNvPicPr/>
                         </pic:nvPicPr>
                         <pic:blipFill>
-                          <a:blip r:embed="rId16"/>
+                          <a:blip r:embed="rId17"/>
                           <a:stretch>
                             <a:fillRect/>
                           </a:stretch>
@@ -7524,7 +7621,7 @@
                           <pic:cNvPicPr/>
                         </pic:nvPicPr>
                         <pic:blipFill>
-                          <a:blip r:embed="rId17"/>
+                          <a:blip r:embed="rId18"/>
                           <a:stretch>
                             <a:fillRect/>
                           </a:stretch>
@@ -7651,7 +7748,7 @@
                           <pic:cNvPicPr/>
                         </pic:nvPicPr>
                         <pic:blipFill>
-                          <a:blip r:embed="rId18"/>
+                          <a:blip r:embed="rId19"/>
                           <a:stretch>
                             <a:fillRect/>
                           </a:stretch>
@@ -7874,7 +7971,7 @@
                           <pic:cNvPicPr/>
                         </pic:nvPicPr>
                         <pic:blipFill>
-                          <a:blip r:embed="rId19"/>
+                          <a:blip r:embed="rId20"/>
                           <a:stretch>
                             <a:fillRect/>
                           </a:stretch>
@@ -7947,7 +8044,7 @@
                           <pic:cNvPicPr/>
                         </pic:nvPicPr>
                         <pic:blipFill>
-                          <a:blip r:embed="rId20"/>
+                          <a:blip r:embed="rId21"/>
                           <a:stretch>
                             <a:fillRect/>
                           </a:stretch>

</xml_diff>

<commit_message>
add the ansynch part
</commit_message>
<xml_diff>
--- a/刷题.docx
+++ b/刷题.docx
@@ -160,27 +160,7 @@
                 <w:sz w:val="24"/>
                 <w:szCs w:val="24"/>
               </w:rPr>
-              <w:t>header&gt;,&lt;</w:t>
-            </w:r>
-            <w:proofErr w:type="spellStart"/>
-            <w:r>
-              <w:rPr>
-                <w:rFonts w:ascii="文悦后现代体 (非商业使用) W4-75" w:eastAsia="文悦后现代体 (非商业使用) W4-75" w:hAnsi="文悦后现代体 (非商业使用) W4-75" w:cs="宋体"/>
-                <w:kern w:val="0"/>
-                <w:sz w:val="24"/>
-                <w:szCs w:val="24"/>
-              </w:rPr>
-              <w:t>nav</w:t>
-            </w:r>
-            <w:proofErr w:type="spellEnd"/>
-            <w:r>
-              <w:rPr>
-                <w:rFonts w:ascii="文悦后现代体 (非商业使用) W4-75" w:eastAsia="文悦后现代体 (非商业使用) W4-75" w:hAnsi="文悦后现代体 (非商业使用) W4-75" w:cs="宋体"/>
-                <w:kern w:val="0"/>
-                <w:sz w:val="24"/>
-                <w:szCs w:val="24"/>
-              </w:rPr>
-              <w:t>&gt;,&lt;main&gt;,&lt;article&gt;,&lt;footer&gt;</w:t>
+              <w:t>header&gt;,&lt;nav&gt;,&lt;main&gt;,&lt;article&gt;,&lt;footer&gt;</w:t>
             </w:r>
             <w:r>
               <w:rPr>
@@ -389,27 +369,7 @@
           <w:sz w:val="24"/>
           <w:szCs w:val="24"/>
         </w:rPr>
-        <w:t>为什么</w:t>
-      </w:r>
-      <w:proofErr w:type="spellStart"/>
-      <w:r>
-        <w:rPr>
-          <w:rFonts w:ascii="方正兰亭纤黑_GBK" w:eastAsia="方正兰亭纤黑_GBK" w:hAnsi="宋体" w:cs="宋体"/>
-          <w:kern w:val="0"/>
-          <w:sz w:val="24"/>
-          <w:szCs w:val="24"/>
-        </w:rPr>
-        <w:t>css</w:t>
-      </w:r>
-      <w:proofErr w:type="spellEnd"/>
-      <w:r>
-        <w:rPr>
-          <w:rFonts w:ascii="方正兰亭纤黑_GBK" w:eastAsia="方正兰亭纤黑_GBK" w:hAnsi="宋体" w:cs="宋体"/>
-          <w:kern w:val="0"/>
-          <w:sz w:val="24"/>
-          <w:szCs w:val="24"/>
-        </w:rPr>
-        <w:t>样式初始化，目的是为了什么？</w:t>
+        <w:t>为什么css样式初始化，目的是为了什么？</w:t>
       </w:r>
     </w:p>
     <w:tbl>
@@ -455,27 +415,7 @@
                 <w:sz w:val="24"/>
                 <w:szCs w:val="24"/>
               </w:rPr>
-              <w:t>浏览器</w:t>
-            </w:r>
-            <w:proofErr w:type="spellStart"/>
-            <w:r>
-              <w:rPr>
-                <w:rFonts w:ascii="文悦后现代体 (非商业使用) W4-75" w:eastAsia="文悦后现代体 (非商业使用) W4-75" w:hAnsi="文悦后现代体 (非商业使用) W4-75" w:cs="宋体" w:hint="eastAsia"/>
-                <w:kern w:val="0"/>
-                <w:sz w:val="24"/>
-                <w:szCs w:val="24"/>
-              </w:rPr>
-              <w:t>css</w:t>
-            </w:r>
-            <w:proofErr w:type="spellEnd"/>
-            <w:r>
-              <w:rPr>
-                <w:rFonts w:ascii="文悦后现代体 (非商业使用) W4-75" w:eastAsia="文悦后现代体 (非商业使用) W4-75" w:hAnsi="文悦后现代体 (非商业使用) W4-75" w:cs="宋体" w:hint="eastAsia"/>
-                <w:kern w:val="0"/>
-                <w:sz w:val="24"/>
-                <w:szCs w:val="24"/>
-              </w:rPr>
-              <w:t>会有一些default属性，比如margin，padding不为0，box</w:t>
+              <w:t>浏览器css会有一些default属性，比如margin，padding不为0，box</w:t>
             </w:r>
             <w:r>
               <w:rPr>
@@ -553,47 +493,7 @@
           <w:sz w:val="24"/>
           <w:szCs w:val="24"/>
         </w:rPr>
-        <w:t>rem，</w:t>
-      </w:r>
-      <w:proofErr w:type="spellStart"/>
-      <w:r>
-        <w:rPr>
-          <w:rFonts w:ascii="方正兰亭纤黑_GBK" w:eastAsia="方正兰亭纤黑_GBK" w:hAnsi="宋体" w:cs="宋体"/>
-          <w:kern w:val="0"/>
-          <w:sz w:val="24"/>
-          <w:szCs w:val="24"/>
-        </w:rPr>
-        <w:t>px</w:t>
-      </w:r>
-      <w:proofErr w:type="spellEnd"/>
-      <w:r>
-        <w:rPr>
-          <w:rFonts w:ascii="方正兰亭纤黑_GBK" w:eastAsia="方正兰亭纤黑_GBK" w:hAnsi="宋体" w:cs="宋体"/>
-          <w:kern w:val="0"/>
-          <w:sz w:val="24"/>
-          <w:szCs w:val="24"/>
-        </w:rPr>
-        <w:t>，</w:t>
-      </w:r>
-      <w:proofErr w:type="spellStart"/>
-      <w:r>
-        <w:rPr>
-          <w:rFonts w:ascii="方正兰亭纤黑_GBK" w:eastAsia="方正兰亭纤黑_GBK" w:hAnsi="宋体" w:cs="宋体"/>
-          <w:kern w:val="0"/>
-          <w:sz w:val="24"/>
-          <w:szCs w:val="24"/>
-        </w:rPr>
-        <w:t>em</w:t>
-      </w:r>
-      <w:proofErr w:type="spellEnd"/>
-      <w:r>
-        <w:rPr>
-          <w:rFonts w:ascii="方正兰亭纤黑_GBK" w:eastAsia="方正兰亭纤黑_GBK" w:hAnsi="宋体" w:cs="宋体"/>
-          <w:kern w:val="0"/>
-          <w:sz w:val="24"/>
-          <w:szCs w:val="24"/>
-        </w:rPr>
-        <w:t>的区别</w:t>
+        <w:t>rem，px，em的区别</w:t>
       </w:r>
     </w:p>
     <w:tbl>
@@ -632,7 +532,6 @@
                 <w:szCs w:val="24"/>
               </w:rPr>
             </w:pPr>
-            <w:proofErr w:type="spellStart"/>
             <w:r>
               <w:rPr>
                 <w:rFonts w:ascii="文悦后现代体 (非商业使用) W4-75" w:eastAsia="文悦后现代体 (非商业使用) W4-75" w:hAnsi="文悦后现代体 (非商业使用) W4-75" w:cs="宋体"/>
@@ -649,17 +548,7 @@
                 <w:sz w:val="24"/>
                 <w:szCs w:val="24"/>
               </w:rPr>
-              <w:t>x</w:t>
-            </w:r>
-            <w:proofErr w:type="spellEnd"/>
-            <w:r>
-              <w:rPr>
-                <w:rFonts w:ascii="文悦后现代体 (非商业使用) W4-75" w:eastAsia="文悦后现代体 (非商业使用) W4-75" w:hAnsi="文悦后现代体 (非商业使用) W4-75" w:cs="宋体" w:hint="eastAsia"/>
-                <w:kern w:val="0"/>
-                <w:sz w:val="24"/>
-                <w:szCs w:val="24"/>
-              </w:rPr>
-              <w:t>是绝对单位。</w:t>
+              <w:t>x是绝对单位。</w:t>
             </w:r>
             <w:r>
               <w:rPr>
@@ -677,27 +566,7 @@
                 <w:sz w:val="24"/>
                 <w:szCs w:val="24"/>
               </w:rPr>
-              <w:t>em和</w:t>
-            </w:r>
-            <w:proofErr w:type="spellStart"/>
-            <w:r>
-              <w:rPr>
-                <w:rFonts w:ascii="文悦后现代体 (非商业使用) W4-75" w:eastAsia="文悦后现代体 (非商业使用) W4-75" w:hAnsi="文悦后现代体 (非商业使用) W4-75" w:cs="宋体" w:hint="eastAsia"/>
-                <w:kern w:val="0"/>
-                <w:sz w:val="24"/>
-                <w:szCs w:val="24"/>
-              </w:rPr>
-              <w:t>em</w:t>
-            </w:r>
-            <w:proofErr w:type="spellEnd"/>
-            <w:r>
-              <w:rPr>
-                <w:rFonts w:ascii="文悦后现代体 (非商业使用) W4-75" w:eastAsia="文悦后现代体 (非商业使用) W4-75" w:hAnsi="文悦后现代体 (非商业使用) W4-75" w:cs="宋体" w:hint="eastAsia"/>
-                <w:kern w:val="0"/>
-                <w:sz w:val="24"/>
-                <w:szCs w:val="24"/>
-              </w:rPr>
-              <w:t>是相对单位</w:t>
+              <w:t>em和em是相对单位</w:t>
             </w:r>
             <w:r>
               <w:rPr>
@@ -968,25 +837,14 @@
           <w:szCs w:val="24"/>
         </w:rPr>
       </w:pPr>
-      <w:proofErr w:type="spellStart"/>
-      <w:r>
-        <w:rPr>
-          <w:rFonts w:ascii="方正兰亭纤黑_GBK" w:eastAsia="方正兰亭纤黑_GBK" w:hAnsi="宋体" w:cs="宋体"/>
-          <w:kern w:val="0"/>
-          <w:sz w:val="24"/>
-          <w:szCs w:val="24"/>
-        </w:rPr>
-        <w:t>boostrap</w:t>
-      </w:r>
-      <w:proofErr w:type="spellEnd"/>
-      <w:r>
-        <w:rPr>
-          <w:rFonts w:ascii="方正兰亭纤黑_GBK" w:eastAsia="方正兰亭纤黑_GBK" w:hAnsi="宋体" w:cs="宋体"/>
-          <w:kern w:val="0"/>
-          <w:sz w:val="24"/>
-          <w:szCs w:val="24"/>
-        </w:rPr>
-        <w:t>的底层原理？</w:t>
+      <w:r>
+        <w:rPr>
+          <w:rFonts w:ascii="方正兰亭纤黑_GBK" w:eastAsia="方正兰亭纤黑_GBK" w:hAnsi="宋体" w:cs="宋体"/>
+          <w:kern w:val="0"/>
+          <w:sz w:val="24"/>
+          <w:szCs w:val="24"/>
+        </w:rPr>
+        <w:t>boostrap的底层原理？</w:t>
       </w:r>
     </w:p>
     <w:p>
@@ -1038,27 +896,7 @@
           <w:sz w:val="24"/>
           <w:szCs w:val="24"/>
         </w:rPr>
-        <w:t>常用</w:t>
-      </w:r>
-      <w:proofErr w:type="spellStart"/>
-      <w:r>
-        <w:rPr>
-          <w:rFonts w:ascii="方正兰亭纤黑_GBK" w:eastAsia="方正兰亭纤黑_GBK" w:hAnsi="宋体" w:cs="宋体" w:hint="eastAsia"/>
-          <w:kern w:val="0"/>
-          <w:sz w:val="24"/>
-          <w:szCs w:val="24"/>
-        </w:rPr>
-        <w:t>css</w:t>
-      </w:r>
-      <w:proofErr w:type="spellEnd"/>
-      <w:r>
-        <w:rPr>
-          <w:rFonts w:ascii="方正兰亭纤黑_GBK" w:eastAsia="方正兰亭纤黑_GBK" w:hAnsi="宋体" w:cs="宋体" w:hint="eastAsia"/>
-          <w:kern w:val="0"/>
-          <w:sz w:val="24"/>
-          <w:szCs w:val="24"/>
-        </w:rPr>
-        <w:t>伪类的应用</w:t>
+        <w:t>常用css伪类的应用</w:t>
       </w:r>
     </w:p>
     <w:p>
@@ -1084,27 +922,7 @@
           <w:sz w:val="24"/>
           <w:szCs w:val="24"/>
         </w:rPr>
-        <w:t>关于</w:t>
-      </w:r>
-      <w:proofErr w:type="spellStart"/>
-      <w:r>
-        <w:rPr>
-          <w:rFonts w:ascii="方正兰亭纤黑_GBK" w:eastAsia="方正兰亭纤黑_GBK" w:hAnsi="宋体" w:cs="宋体"/>
-          <w:kern w:val="0"/>
-          <w:sz w:val="24"/>
-          <w:szCs w:val="24"/>
-        </w:rPr>
-        <w:t>iframe</w:t>
-      </w:r>
-      <w:proofErr w:type="spellEnd"/>
-      <w:r>
-        <w:rPr>
-          <w:rFonts w:ascii="方正兰亭纤黑_GBK" w:eastAsia="方正兰亭纤黑_GBK" w:hAnsi="宋体" w:cs="宋体"/>
-          <w:kern w:val="0"/>
-          <w:sz w:val="24"/>
-          <w:szCs w:val="24"/>
-        </w:rPr>
-        <w:t>内部和外部变量的读取是如何的</w:t>
+        <w:t>关于iframe内部和外部变量的读取是如何的</w:t>
       </w:r>
     </w:p>
     <w:p>
@@ -1149,45 +967,14 @@
           <w:szCs w:val="24"/>
         </w:rPr>
       </w:pPr>
-      <w:proofErr w:type="spellStart"/>
-      <w:r>
-        <w:rPr>
-          <w:rFonts w:ascii="方正兰亭纤黑_GBK" w:eastAsia="方正兰亭纤黑_GBK" w:hAnsi="宋体" w:cs="宋体"/>
-          <w:kern w:val="0"/>
-          <w:sz w:val="24"/>
-          <w:szCs w:val="24"/>
-        </w:rPr>
-        <w:t>css</w:t>
-      </w:r>
-      <w:proofErr w:type="spellEnd"/>
-      <w:r>
-        <w:rPr>
-          <w:rFonts w:ascii="方正兰亭纤黑_GBK" w:eastAsia="方正兰亭纤黑_GBK" w:hAnsi="宋体" w:cs="宋体"/>
-          <w:kern w:val="0"/>
-          <w:sz w:val="24"/>
-          <w:szCs w:val="24"/>
-        </w:rPr>
-        <w:t>性能？</w:t>
-      </w:r>
-      <w:proofErr w:type="spellStart"/>
-      <w:r>
-        <w:rPr>
-          <w:rFonts w:ascii="方正兰亭纤黑_GBK" w:eastAsia="方正兰亭纤黑_GBK" w:hAnsi="宋体" w:cs="宋体"/>
-          <w:kern w:val="0"/>
-          <w:sz w:val="24"/>
-          <w:szCs w:val="24"/>
-        </w:rPr>
-        <w:t>css</w:t>
-      </w:r>
-      <w:proofErr w:type="spellEnd"/>
-      <w:r>
-        <w:rPr>
-          <w:rFonts w:ascii="方正兰亭纤黑_GBK" w:eastAsia="方正兰亭纤黑_GBK" w:hAnsi="宋体" w:cs="宋体"/>
-          <w:kern w:val="0"/>
-          <w:sz w:val="24"/>
-          <w:szCs w:val="24"/>
-        </w:rPr>
-        <w:t>动画优化？</w:t>
+      <w:r>
+        <w:rPr>
+          <w:rFonts w:ascii="方正兰亭纤黑_GBK" w:eastAsia="方正兰亭纤黑_GBK" w:hAnsi="宋体" w:cs="宋体"/>
+          <w:kern w:val="0"/>
+          <w:sz w:val="24"/>
+          <w:szCs w:val="24"/>
+        </w:rPr>
+        <w:t>css性能？css动画优化？</w:t>
       </w:r>
     </w:p>
     <w:p>
@@ -1213,37 +1000,7 @@
           <w:sz w:val="24"/>
           <w:szCs w:val="24"/>
         </w:rPr>
-        <w:t>就动画效果，如何从</w:t>
-      </w:r>
-      <w:proofErr w:type="spellStart"/>
-      <w:r>
-        <w:rPr>
-          <w:rFonts w:ascii="方正兰亭纤黑_GBK" w:eastAsia="方正兰亭纤黑_GBK" w:hAnsi="宋体" w:cs="宋体"/>
-          <w:kern w:val="0"/>
-          <w:sz w:val="24"/>
-          <w:szCs w:val="24"/>
-        </w:rPr>
-        <w:t>js</w:t>
-      </w:r>
-      <w:proofErr w:type="spellEnd"/>
-      <w:r>
-        <w:rPr>
-          <w:rFonts w:ascii="方正兰亭纤黑_GBK" w:eastAsia="方正兰亭纤黑_GBK" w:hAnsi="宋体" w:cs="宋体"/>
-          <w:kern w:val="0"/>
-          <w:sz w:val="24"/>
-          <w:szCs w:val="24"/>
-        </w:rPr>
-        <w:t>，</w:t>
-      </w:r>
-      <w:proofErr w:type="spellStart"/>
-      <w:r>
-        <w:rPr>
-          <w:rFonts w:ascii="方正兰亭纤黑_GBK" w:eastAsia="方正兰亭纤黑_GBK" w:hAnsi="宋体" w:cs="宋体"/>
-          <w:kern w:val="0"/>
-          <w:sz w:val="24"/>
-          <w:szCs w:val="24"/>
-        </w:rPr>
-        <w:t>cs</w:t>
+        <w:t>就动画效果，如何从js，cs</w:t>
       </w:r>
       <w:r>
         <w:rPr>
@@ -1254,7 +1011,6 @@
         </w:rPr>
         <w:t>s</w:t>
       </w:r>
-      <w:proofErr w:type="spellEnd"/>
       <w:r>
         <w:rPr>
           <w:rFonts w:ascii="方正兰亭纤黑_GBK" w:eastAsia="方正兰亭纤黑_GBK" w:hAnsi="宋体" w:cs="宋体"/>
@@ -1560,7 +1316,6 @@
           <w:szCs w:val="24"/>
         </w:rPr>
       </w:pPr>
-      <w:proofErr w:type="spellStart"/>
       <w:r>
         <w:rPr>
           <w:rFonts w:ascii="方正兰亭纤黑_GBK" w:eastAsia="方正兰亭纤黑_GBK" w:hAnsi="Symbol" w:cs="宋体" w:hint="eastAsia"/>
@@ -1572,7 +1327,6 @@
         </w:rPr>
         <w:t>Javascript</w:t>
       </w:r>
-      <w:proofErr w:type="spellEnd"/>
     </w:p>
     <w:p>
       <w:pPr>
@@ -1669,7 +1423,6 @@
               </w:rPr>
               <w:t>string，number，</w:t>
             </w:r>
-            <w:proofErr w:type="spellStart"/>
             <w:r>
               <w:rPr>
                 <w:rFonts w:asciiTheme="majorHAnsi" w:eastAsiaTheme="majorHAnsi" w:hAnsiTheme="majorHAnsi" w:cs="宋体"/>
@@ -1679,7 +1432,6 @@
               </w:rPr>
               <w:t>boolean</w:t>
             </w:r>
-            <w:proofErr w:type="spellEnd"/>
             <w:r>
               <w:rPr>
                 <w:rFonts w:asciiTheme="majorHAnsi" w:eastAsiaTheme="majorHAnsi" w:hAnsiTheme="majorHAnsi" w:cs="宋体" w:hint="eastAsia"/>
@@ -1855,45 +1607,14 @@
           <w:szCs w:val="24"/>
         </w:rPr>
       </w:pPr>
-      <w:proofErr w:type="spellStart"/>
-      <w:r>
-        <w:rPr>
-          <w:rFonts w:ascii="方正兰亭纤黑_GBK" w:eastAsia="方正兰亭纤黑_GBK" w:hAnsi="宋体" w:cs="宋体"/>
-          <w:kern w:val="0"/>
-          <w:sz w:val="24"/>
-          <w:szCs w:val="24"/>
-        </w:rPr>
-        <w:t>typeof</w:t>
-      </w:r>
-      <w:proofErr w:type="spellEnd"/>
-      <w:r>
-        <w:rPr>
-          <w:rFonts w:ascii="方正兰亭纤黑_GBK" w:eastAsia="方正兰亭纤黑_GBK" w:hAnsi="宋体" w:cs="宋体"/>
-          <w:kern w:val="0"/>
-          <w:sz w:val="24"/>
-          <w:szCs w:val="24"/>
-        </w:rPr>
-        <w:t xml:space="preserve"> array null undefined </w:t>
-      </w:r>
-      <w:proofErr w:type="spellStart"/>
-      <w:r>
-        <w:rPr>
-          <w:rFonts w:ascii="方正兰亭纤黑_GBK" w:eastAsia="方正兰亭纤黑_GBK" w:hAnsi="宋体" w:cs="宋体"/>
-          <w:kern w:val="0"/>
-          <w:sz w:val="24"/>
-          <w:szCs w:val="24"/>
-        </w:rPr>
-        <w:t>NaN</w:t>
-      </w:r>
-      <w:proofErr w:type="spellEnd"/>
-      <w:r>
-        <w:rPr>
-          <w:rFonts w:ascii="方正兰亭纤黑_GBK" w:eastAsia="方正兰亭纤黑_GBK" w:hAnsi="宋体" w:cs="宋体"/>
-          <w:kern w:val="0"/>
-          <w:sz w:val="24"/>
-          <w:szCs w:val="24"/>
-        </w:rPr>
-        <w:t>分别是什么</w:t>
+      <w:r>
+        <w:rPr>
+          <w:rFonts w:ascii="方正兰亭纤黑_GBK" w:eastAsia="方正兰亭纤黑_GBK" w:hAnsi="宋体" w:cs="宋体"/>
+          <w:kern w:val="0"/>
+          <w:sz w:val="24"/>
+          <w:szCs w:val="24"/>
+        </w:rPr>
+        <w:t>typeof array null undefined NaN分别是什么</w:t>
       </w:r>
     </w:p>
     <w:tbl>
@@ -1932,7 +1653,6 @@
                 <w:szCs w:val="24"/>
               </w:rPr>
             </w:pPr>
-            <w:proofErr w:type="spellStart"/>
             <w:r>
               <w:rPr>
                 <w:rFonts w:asciiTheme="majorHAnsi" w:eastAsiaTheme="majorHAnsi" w:hAnsiTheme="majorHAnsi" w:cs="宋体" w:hint="eastAsia"/>
@@ -1942,7 +1662,6 @@
               </w:rPr>
               <w:t>typeof</w:t>
             </w:r>
-            <w:proofErr w:type="spellEnd"/>
             <w:r>
               <w:rPr>
                 <w:rFonts w:asciiTheme="majorHAnsi" w:eastAsiaTheme="majorHAnsi" w:hAnsiTheme="majorHAnsi" w:cs="宋体"/>
@@ -1997,7 +1716,6 @@
               </w:rPr>
               <w:t xml:space="preserve"> </w:t>
             </w:r>
-            <w:proofErr w:type="spellStart"/>
             <w:r>
               <w:rPr>
                 <w:rFonts w:asciiTheme="majorEastAsia" w:eastAsiaTheme="majorEastAsia" w:hAnsiTheme="majorEastAsia" w:cs="宋体"/>
@@ -2006,18 +1724,73 @@
                 <w:szCs w:val="24"/>
                 <w:highlight w:val="red"/>
               </w:rPr>
+              <w:t>typeof null</w:t>
+            </w:r>
+            <w:r>
+              <w:rPr>
+                <w:rFonts w:ascii="文悦后现代体 (非商业使用) W4-75" w:eastAsia="文悦后现代体 (非商业使用) W4-75" w:hAnsi="文悦后现代体 (非商业使用) W4-75" w:cs="宋体"/>
+                <w:kern w:val="0"/>
+                <w:sz w:val="24"/>
+                <w:szCs w:val="24"/>
+                <w:highlight w:val="red"/>
+              </w:rPr>
+              <w:t xml:space="preserve"> </w:t>
+            </w:r>
+            <w:r>
+              <w:rPr>
+                <w:rFonts w:ascii="文悦后现代体 (非商业使用) W4-75" w:eastAsia="文悦后现代体 (非商业使用) W4-75" w:hAnsi="文悦后现代体 (非商业使用) W4-75" w:cs="宋体" w:hint="eastAsia"/>
+                <w:kern w:val="0"/>
+                <w:sz w:val="24"/>
+                <w:szCs w:val="24"/>
+                <w:highlight w:val="red"/>
+              </w:rPr>
+              <w:t>返回</w:t>
+            </w:r>
+            <w:r>
+              <w:rPr>
+                <w:rFonts w:asciiTheme="majorEastAsia" w:eastAsiaTheme="majorEastAsia" w:hAnsiTheme="majorEastAsia" w:cs="宋体"/>
+                <w:kern w:val="0"/>
+                <w:sz w:val="24"/>
+                <w:szCs w:val="24"/>
+                <w:highlight w:val="red"/>
+              </w:rPr>
+              <w:t>”object”</w:t>
+            </w:r>
+            <w:r>
+              <w:rPr>
+                <w:rFonts w:ascii="文悦后现代体 (非商业使用) W4-75" w:eastAsia="文悦后现代体 (非商业使用) W4-75" w:hAnsi="文悦后现代体 (非商业使用) W4-75" w:cs="宋体" w:hint="eastAsia"/>
+                <w:kern w:val="0"/>
+                <w:sz w:val="24"/>
+                <w:szCs w:val="24"/>
+              </w:rPr>
+              <w:t>；</w:t>
+            </w:r>
+            <w:r>
+              <w:rPr>
+                <w:rFonts w:asciiTheme="majorEastAsia" w:eastAsiaTheme="majorEastAsia" w:hAnsiTheme="majorEastAsia" w:cs="宋体" w:hint="eastAsia"/>
+                <w:kern w:val="0"/>
+                <w:sz w:val="24"/>
+                <w:szCs w:val="24"/>
+              </w:rPr>
               <w:t>typeof</w:t>
             </w:r>
-            <w:proofErr w:type="spellEnd"/>
             <w:r>
               <w:rPr>
                 <w:rFonts w:asciiTheme="majorEastAsia" w:eastAsiaTheme="majorEastAsia" w:hAnsiTheme="majorEastAsia" w:cs="宋体"/>
                 <w:kern w:val="0"/>
                 <w:sz w:val="24"/>
                 <w:szCs w:val="24"/>
-                <w:highlight w:val="red"/>
-              </w:rPr>
-              <w:t xml:space="preserve"> null</w:t>
+              </w:rPr>
+              <w:t xml:space="preserve"> </w:t>
+            </w:r>
+            <w:r>
+              <w:rPr>
+                <w:rFonts w:asciiTheme="majorEastAsia" w:eastAsiaTheme="majorEastAsia" w:hAnsiTheme="majorEastAsia" w:cs="宋体" w:hint="eastAsia"/>
+                <w:kern w:val="0"/>
+                <w:sz w:val="24"/>
+                <w:szCs w:val="24"/>
+              </w:rPr>
+              <w:t>undefined</w:t>
             </w:r>
             <w:r>
               <w:rPr>
@@ -2025,7 +1798,6 @@
                 <w:kern w:val="0"/>
                 <w:sz w:val="24"/>
                 <w:szCs w:val="24"/>
-                <w:highlight w:val="red"/>
               </w:rPr>
               <w:t xml:space="preserve"> </w:t>
             </w:r>
@@ -2035,7 +1807,6 @@
                 <w:kern w:val="0"/>
                 <w:sz w:val="24"/>
                 <w:szCs w:val="24"/>
-                <w:highlight w:val="red"/>
               </w:rPr>
               <w:t>返回</w:t>
             </w:r>
@@ -2045,9 +1816,8 @@
                 <w:kern w:val="0"/>
                 <w:sz w:val="24"/>
                 <w:szCs w:val="24"/>
-                <w:highlight w:val="red"/>
-              </w:rPr>
-              <w:t>”object”</w:t>
+              </w:rPr>
+              <w:t>”undefined”</w:t>
             </w:r>
             <w:r>
               <w:rPr>
@@ -2058,17 +1828,6 @@
               </w:rPr>
               <w:t>；</w:t>
             </w:r>
-            <w:proofErr w:type="spellStart"/>
-            <w:r>
-              <w:rPr>
-                <w:rFonts w:asciiTheme="majorEastAsia" w:eastAsiaTheme="majorEastAsia" w:hAnsiTheme="majorEastAsia" w:cs="宋体" w:hint="eastAsia"/>
-                <w:kern w:val="0"/>
-                <w:sz w:val="24"/>
-                <w:szCs w:val="24"/>
-              </w:rPr>
-              <w:t>typeof</w:t>
-            </w:r>
-            <w:proofErr w:type="spellEnd"/>
             <w:r>
               <w:rPr>
                 <w:rFonts w:asciiTheme="majorEastAsia" w:eastAsiaTheme="majorEastAsia" w:hAnsiTheme="majorEastAsia" w:cs="宋体"/>
@@ -2076,84 +1835,8 @@
                 <w:sz w:val="24"/>
                 <w:szCs w:val="24"/>
               </w:rPr>
-              <w:t xml:space="preserve"> </w:t>
-            </w:r>
-            <w:r>
-              <w:rPr>
-                <w:rFonts w:asciiTheme="majorEastAsia" w:eastAsiaTheme="majorEastAsia" w:hAnsiTheme="majorEastAsia" w:cs="宋体" w:hint="eastAsia"/>
-                <w:kern w:val="0"/>
-                <w:sz w:val="24"/>
-                <w:szCs w:val="24"/>
-              </w:rPr>
-              <w:t>undefined</w:t>
-            </w:r>
-            <w:r>
-              <w:rPr>
-                <w:rFonts w:ascii="文悦后现代体 (非商业使用) W4-75" w:eastAsia="文悦后现代体 (非商业使用) W4-75" w:hAnsi="文悦后现代体 (非商业使用) W4-75" w:cs="宋体"/>
-                <w:kern w:val="0"/>
-                <w:sz w:val="24"/>
-                <w:szCs w:val="24"/>
-              </w:rPr>
-              <w:t xml:space="preserve"> </w:t>
-            </w:r>
-            <w:r>
-              <w:rPr>
-                <w:rFonts w:ascii="文悦后现代体 (非商业使用) W4-75" w:eastAsia="文悦后现代体 (非商业使用) W4-75" w:hAnsi="文悦后现代体 (非商业使用) W4-75" w:cs="宋体" w:hint="eastAsia"/>
-                <w:kern w:val="0"/>
-                <w:sz w:val="24"/>
-                <w:szCs w:val="24"/>
-              </w:rPr>
-              <w:t>返回</w:t>
-            </w:r>
-            <w:r>
-              <w:rPr>
-                <w:rFonts w:asciiTheme="majorEastAsia" w:eastAsiaTheme="majorEastAsia" w:hAnsiTheme="majorEastAsia" w:cs="宋体"/>
-                <w:kern w:val="0"/>
-                <w:sz w:val="24"/>
-                <w:szCs w:val="24"/>
-              </w:rPr>
-              <w:t>”undefined”</w:t>
-            </w:r>
-            <w:r>
-              <w:rPr>
-                <w:rFonts w:ascii="文悦后现代体 (非商业使用) W4-75" w:eastAsia="文悦后现代体 (非商业使用) W4-75" w:hAnsi="文悦后现代体 (非商业使用) W4-75" w:cs="宋体" w:hint="eastAsia"/>
-                <w:kern w:val="0"/>
-                <w:sz w:val="24"/>
-                <w:szCs w:val="24"/>
-              </w:rPr>
-              <w:t>；</w:t>
-            </w:r>
-            <w:proofErr w:type="spellStart"/>
-            <w:r>
-              <w:rPr>
-                <w:rFonts w:asciiTheme="majorEastAsia" w:eastAsiaTheme="majorEastAsia" w:hAnsiTheme="majorEastAsia" w:cs="宋体"/>
-                <w:kern w:val="0"/>
-                <w:sz w:val="24"/>
-                <w:szCs w:val="24"/>
-              </w:rPr>
-              <w:t>typeof</w:t>
-            </w:r>
-            <w:proofErr w:type="spellEnd"/>
-            <w:r>
-              <w:rPr>
-                <w:rFonts w:asciiTheme="majorEastAsia" w:eastAsiaTheme="majorEastAsia" w:hAnsiTheme="majorEastAsia" w:cs="宋体"/>
-                <w:kern w:val="0"/>
-                <w:sz w:val="24"/>
-                <w:szCs w:val="24"/>
-              </w:rPr>
-              <w:t xml:space="preserve"> </w:t>
-            </w:r>
-            <w:proofErr w:type="spellStart"/>
-            <w:r>
-              <w:rPr>
-                <w:rFonts w:asciiTheme="majorEastAsia" w:eastAsiaTheme="majorEastAsia" w:hAnsiTheme="majorEastAsia" w:cs="宋体"/>
-                <w:kern w:val="0"/>
-                <w:sz w:val="24"/>
-                <w:szCs w:val="24"/>
-              </w:rPr>
-              <w:t>NaN</w:t>
-            </w:r>
-            <w:proofErr w:type="spellEnd"/>
+              <w:t>typeof NaN</w:t>
+            </w:r>
             <w:r>
               <w:rPr>
                 <w:rFonts w:ascii="文悦后现代体 (非商业使用) W4-75" w:eastAsia="文悦后现代体 (非商业使用) W4-75" w:hAnsi="文悦后现代体 (非商业使用) W4-75" w:cs="宋体"/>
@@ -2429,19 +2112,8 @@
                 <w:sz w:val="24"/>
                 <w:szCs w:val="24"/>
               </w:rPr>
-              <w:t xml:space="preserve"> </w:t>
-            </w:r>
-            <w:proofErr w:type="spellStart"/>
-            <w:r>
-              <w:rPr>
-                <w:rFonts w:asciiTheme="majorHAnsi" w:eastAsiaTheme="majorHAnsi" w:hAnsiTheme="majorHAnsi" w:cs="宋体"/>
-                <w:kern w:val="0"/>
-                <w:sz w:val="24"/>
-                <w:szCs w:val="24"/>
-              </w:rPr>
-              <w:t>NaN</w:t>
-            </w:r>
-            <w:proofErr w:type="spellEnd"/>
+              <w:t xml:space="preserve"> NaN</w:t>
+            </w:r>
             <w:r>
               <w:rPr>
                 <w:rFonts w:asciiTheme="majorHAnsi" w:eastAsiaTheme="majorHAnsi" w:hAnsiTheme="majorHAnsi" w:cs="宋体" w:hint="eastAsia"/>
@@ -2500,47 +2172,7 @@
           <w:sz w:val="24"/>
           <w:szCs w:val="24"/>
         </w:rPr>
-        <w:t>你说到</w:t>
-      </w:r>
-      <w:proofErr w:type="spellStart"/>
-      <w:r>
-        <w:rPr>
-          <w:rFonts w:ascii="方正兰亭纤黑_GBK" w:eastAsia="方正兰亭纤黑_GBK" w:hAnsi="宋体" w:cs="宋体"/>
-          <w:kern w:val="0"/>
-          <w:sz w:val="24"/>
-          <w:szCs w:val="24"/>
-        </w:rPr>
-        <w:t>typeof</w:t>
-      </w:r>
-      <w:proofErr w:type="spellEnd"/>
-      <w:r>
-        <w:rPr>
-          <w:rFonts w:ascii="方正兰亭纤黑_GBK" w:eastAsia="方正兰亭纤黑_GBK" w:hAnsi="宋体" w:cs="宋体"/>
-          <w:kern w:val="0"/>
-          <w:sz w:val="24"/>
-          <w:szCs w:val="24"/>
-        </w:rPr>
-        <w:t>，能不能加一个限制条件</w:t>
-      </w:r>
-      <w:proofErr w:type="spellStart"/>
-      <w:r>
-        <w:rPr>
-          <w:rFonts w:ascii="方正兰亭纤黑_GBK" w:eastAsia="方正兰亭纤黑_GBK" w:hAnsi="宋体" w:cs="宋体"/>
-          <w:kern w:val="0"/>
-          <w:sz w:val="24"/>
-          <w:szCs w:val="24"/>
-        </w:rPr>
-        <w:t>typeof</w:t>
-      </w:r>
-      <w:proofErr w:type="spellEnd"/>
-      <w:r>
-        <w:rPr>
-          <w:rFonts w:ascii="方正兰亭纤黑_GBK" w:eastAsia="方正兰亭纤黑_GBK" w:hAnsi="宋体" w:cs="宋体"/>
-          <w:kern w:val="0"/>
-          <w:sz w:val="24"/>
-          <w:szCs w:val="24"/>
-        </w:rPr>
-        <w:t>只能判断是object，可以判断一下是否拥有数组的方法</w:t>
+        <w:t>你说到typeof，能不能加一个限制条件typeof只能判断是object，可以判断一下是否拥有数组的方法</w:t>
       </w:r>
     </w:p>
     <w:tbl>
@@ -2579,7 +2211,6 @@
                 <w:szCs w:val="24"/>
               </w:rPr>
             </w:pPr>
-            <w:bookmarkStart w:id="0" w:name="_GoBack"/>
             <w:r>
               <w:rPr>
                 <w:rFonts w:ascii="文悦后现代体 (非商业使用) W4-75" w:eastAsia="文悦后现代体 (非商业使用) W4-75" w:hAnsi="文悦后现代体 (非商业使用) W4-75" w:cs="宋体"/>
@@ -2623,7 +2254,6 @@
                 </wp:inline>
               </w:drawing>
             </w:r>
-            <w:bookmarkEnd w:id="0"/>
           </w:p>
         </w:tc>
       </w:tr>
@@ -2657,25 +2287,14 @@
           <w:szCs w:val="24"/>
         </w:rPr>
       </w:pPr>
-      <w:proofErr w:type="spellStart"/>
-      <w:r>
-        <w:rPr>
-          <w:rFonts w:ascii="方正兰亭纤黑_GBK" w:eastAsia="方正兰亭纤黑_GBK" w:hAnsi="宋体" w:cs="宋体"/>
-          <w:kern w:val="0"/>
-          <w:sz w:val="24"/>
-          <w:szCs w:val="24"/>
-        </w:rPr>
-        <w:t>instanceOf</w:t>
-      </w:r>
-      <w:proofErr w:type="spellEnd"/>
-      <w:r>
-        <w:rPr>
-          <w:rFonts w:ascii="方正兰亭纤黑_GBK" w:eastAsia="方正兰亭纤黑_GBK" w:hAnsi="宋体" w:cs="宋体"/>
-          <w:kern w:val="0"/>
-          <w:sz w:val="24"/>
-          <w:szCs w:val="24"/>
-        </w:rPr>
-        <w:t>和constructor的区别</w:t>
+      <w:r>
+        <w:rPr>
+          <w:rFonts w:ascii="方正兰亭纤黑_GBK" w:eastAsia="方正兰亭纤黑_GBK" w:hAnsi="宋体" w:cs="宋体"/>
+          <w:kern w:val="0"/>
+          <w:sz w:val="24"/>
+          <w:szCs w:val="24"/>
+        </w:rPr>
+        <w:t>instanceOf和constructor的区别</w:t>
       </w:r>
     </w:p>
     <w:tbl>
@@ -2753,7 +2372,6 @@
                 <w:szCs w:val="24"/>
               </w:rPr>
             </w:pPr>
-            <w:proofErr w:type="spellStart"/>
             <w:r>
               <w:rPr>
                 <w:rFonts w:asciiTheme="majorEastAsia" w:eastAsiaTheme="majorEastAsia" w:hAnsiTheme="majorEastAsia" w:cs="宋体" w:hint="eastAsia"/>
@@ -2772,7 +2390,6 @@
               </w:rPr>
               <w:t>Of</w:t>
             </w:r>
-            <w:proofErr w:type="spellEnd"/>
             <w:r>
               <w:rPr>
                 <w:rFonts w:ascii="文悦后现代体 (非商业使用) W4-75" w:eastAsia="文悦后现代体 (非商业使用) W4-75" w:hAnsi="文悦后现代体 (非商业使用) W4-75" w:cs="宋体" w:hint="eastAsia"/>
@@ -3226,45 +2843,14 @@
         </w:rPr>
         <w:t>，</w:t>
       </w:r>
-      <w:proofErr w:type="spellStart"/>
-      <w:r>
-        <w:rPr>
-          <w:rFonts w:ascii="方正兰亭纤黑_GBK" w:eastAsia="方正兰亭纤黑_GBK" w:hAnsi="宋体" w:cs="宋体"/>
-          <w:kern w:val="0"/>
-          <w:sz w:val="24"/>
-          <w:szCs w:val="24"/>
-        </w:rPr>
-        <w:t>preventDefault</w:t>
-      </w:r>
-      <w:proofErr w:type="spellEnd"/>
-      <w:r>
-        <w:rPr>
-          <w:rFonts w:ascii="方正兰亭纤黑_GBK" w:eastAsia="方正兰亭纤黑_GBK" w:hAnsi="宋体" w:cs="宋体"/>
-          <w:kern w:val="0"/>
-          <w:sz w:val="24"/>
-          <w:szCs w:val="24"/>
-        </w:rPr>
-        <w:t>和</w:t>
-      </w:r>
-      <w:proofErr w:type="spellStart"/>
-      <w:r>
-        <w:rPr>
-          <w:rFonts w:ascii="方正兰亭纤黑_GBK" w:eastAsia="方正兰亭纤黑_GBK" w:hAnsi="宋体" w:cs="宋体"/>
-          <w:kern w:val="0"/>
-          <w:sz w:val="24"/>
-          <w:szCs w:val="24"/>
-        </w:rPr>
-        <w:t>stopPropagation</w:t>
-      </w:r>
-      <w:proofErr w:type="spellEnd"/>
-      <w:r>
-        <w:rPr>
-          <w:rFonts w:ascii="方正兰亭纤黑_GBK" w:eastAsia="方正兰亭纤黑_GBK" w:hAnsi="宋体" w:cs="宋体"/>
-          <w:kern w:val="0"/>
-          <w:sz w:val="24"/>
-          <w:szCs w:val="24"/>
-        </w:rPr>
-        <w:t>的区别</w:t>
+      <w:r>
+        <w:rPr>
+          <w:rFonts w:ascii="方正兰亭纤黑_GBK" w:eastAsia="方正兰亭纤黑_GBK" w:hAnsi="宋体" w:cs="宋体"/>
+          <w:kern w:val="0"/>
+          <w:sz w:val="24"/>
+          <w:szCs w:val="24"/>
+        </w:rPr>
+        <w:t>preventDefault和stopPropagation的区别</w:t>
       </w:r>
     </w:p>
     <w:p>
@@ -3894,27 +3480,7 @@
           <w:sz w:val="24"/>
           <w:szCs w:val="24"/>
         </w:rPr>
-        <w:t>let和</w:t>
-      </w:r>
-      <w:proofErr w:type="spellStart"/>
-      <w:r>
-        <w:rPr>
-          <w:rFonts w:ascii="方正兰亭纤黑_GBK" w:eastAsia="方正兰亭纤黑_GBK" w:hAnsi="宋体" w:cs="宋体"/>
-          <w:kern w:val="0"/>
-          <w:sz w:val="24"/>
-          <w:szCs w:val="24"/>
-        </w:rPr>
-        <w:t>var</w:t>
-      </w:r>
-      <w:proofErr w:type="spellEnd"/>
-      <w:r>
-        <w:rPr>
-          <w:rFonts w:ascii="方正兰亭纤黑_GBK" w:eastAsia="方正兰亭纤黑_GBK" w:hAnsi="宋体" w:cs="宋体"/>
-          <w:kern w:val="0"/>
-          <w:sz w:val="24"/>
-          <w:szCs w:val="24"/>
-        </w:rPr>
-        <w:t>的区别，let的产生背景？</w:t>
+        <w:t>let和var的区别，let的产生背景？</w:t>
       </w:r>
     </w:p>
     <w:tbl>
@@ -3962,7 +3528,6 @@
               </w:rPr>
               <w:t>这两个关键词的最关键的区别是scope，</w:t>
             </w:r>
-            <w:proofErr w:type="spellStart"/>
             <w:r>
               <w:rPr>
                 <w:rFonts w:eastAsiaTheme="minorHAnsi" w:cs="宋体" w:hint="eastAsia"/>
@@ -3973,7 +3538,6 @@
               </w:rPr>
               <w:t>var</w:t>
             </w:r>
-            <w:proofErr w:type="spellEnd"/>
             <w:r>
               <w:rPr>
                 <w:rFonts w:ascii="文悦后现代体 (非商业使用) W4-75" w:eastAsia="文悦后现代体 (非商业使用) W4-75" w:hAnsi="文悦后现代体 (非商业使用) W4-75" w:cs="宋体" w:hint="eastAsia"/>
@@ -4140,25 +3704,14 @@
           <w:szCs w:val="24"/>
         </w:rPr>
       </w:pPr>
-      <w:proofErr w:type="spellStart"/>
-      <w:r>
-        <w:rPr>
-          <w:rFonts w:ascii="方正兰亭纤黑_GBK" w:eastAsia="方正兰亭纤黑_GBK" w:hAnsi="宋体" w:cs="宋体"/>
-          <w:kern w:val="0"/>
-          <w:sz w:val="24"/>
-          <w:szCs w:val="24"/>
-        </w:rPr>
-        <w:t>var</w:t>
-      </w:r>
-      <w:proofErr w:type="spellEnd"/>
-      <w:r>
-        <w:rPr>
-          <w:rFonts w:ascii="方正兰亭纤黑_GBK" w:eastAsia="方正兰亭纤黑_GBK" w:hAnsi="宋体" w:cs="宋体"/>
-          <w:kern w:val="0"/>
-          <w:sz w:val="24"/>
-          <w:szCs w:val="24"/>
-        </w:rPr>
-        <w:t>的变量提升底层原理是什么？</w:t>
+      <w:r>
+        <w:rPr>
+          <w:rFonts w:ascii="方正兰亭纤黑_GBK" w:eastAsia="方正兰亭纤黑_GBK" w:hAnsi="宋体" w:cs="宋体"/>
+          <w:kern w:val="0"/>
+          <w:sz w:val="24"/>
+          <w:szCs w:val="24"/>
+        </w:rPr>
+        <w:t>var的变量提升底层原理是什么？</w:t>
       </w:r>
     </w:p>
     <w:tbl>
@@ -4269,7 +3822,6 @@
               </w:rPr>
               <w:t>为</w:t>
             </w:r>
-            <w:proofErr w:type="spellStart"/>
             <w:r>
               <w:rPr>
                 <w:rFonts w:eastAsiaTheme="minorHAnsi" w:cs="宋体" w:hint="eastAsia"/>
@@ -4280,7 +3832,6 @@
               </w:rPr>
               <w:t>var</w:t>
             </w:r>
-            <w:proofErr w:type="spellEnd"/>
             <w:r>
               <w:rPr>
                 <w:rFonts w:ascii="文悦后现代体 (非商业使用) W4-75" w:eastAsia="文悦后现代体 (非商业使用) W4-75" w:hAnsi="文悦后现代体 (非商业使用) W4-75" w:cs="宋体" w:hint="eastAsia"/>
@@ -4348,7 +3899,6 @@
               </w:rPr>
               <w:t>例如</w:t>
             </w:r>
-            <w:proofErr w:type="spellStart"/>
             <w:r>
               <w:rPr>
                 <w:rFonts w:eastAsiaTheme="minorHAnsi" w:cs="宋体" w:hint="eastAsia"/>
@@ -4359,7 +3909,6 @@
               </w:rPr>
               <w:t>var</w:t>
             </w:r>
-            <w:proofErr w:type="spellEnd"/>
             <w:r>
               <w:rPr>
                 <w:rFonts w:eastAsiaTheme="minorHAnsi" w:cs="宋体"/>
@@ -4543,7 +4092,6 @@
               </w:rPr>
               <w:t>要做的是把</w:t>
             </w:r>
-            <w:proofErr w:type="spellStart"/>
             <w:r>
               <w:rPr>
                 <w:rFonts w:eastAsiaTheme="minorHAnsi" w:cs="宋体" w:hint="eastAsia"/>
@@ -4554,7 +4102,6 @@
               </w:rPr>
               <w:t>var</w:t>
             </w:r>
-            <w:proofErr w:type="spellEnd"/>
             <w:r>
               <w:rPr>
                 <w:rFonts w:eastAsiaTheme="minorHAnsi" w:cs="宋体"/>
@@ -4706,7 +4253,6 @@
                 <w:szCs w:val="24"/>
               </w:rPr>
             </w:pPr>
-            <w:proofErr w:type="spellStart"/>
             <w:r>
               <w:rPr>
                 <w:rFonts w:eastAsiaTheme="minorHAnsi" w:cs="宋体" w:hint="eastAsia"/>
@@ -4717,7 +4263,6 @@
               </w:rPr>
               <w:t>aVar</w:t>
             </w:r>
-            <w:proofErr w:type="spellEnd"/>
             <w:r>
               <w:rPr>
                 <w:rFonts w:ascii="文悦后现代体 (非商业使用) W4-75" w:eastAsia="文悦后现代体 (非商业使用) W4-75" w:hAnsi="文悦后现代体 (非商业使用) W4-75" w:cs="宋体" w:hint="eastAsia"/>
@@ -4727,7 +4272,6 @@
               </w:rPr>
               <w:t>的值符合提升的原则。</w:t>
             </w:r>
-            <w:proofErr w:type="spellStart"/>
             <w:r>
               <w:rPr>
                 <w:rFonts w:eastAsiaTheme="minorHAnsi" w:cs="宋体" w:hint="eastAsia"/>
@@ -4738,7 +4282,6 @@
               </w:rPr>
               <w:t>aLet</w:t>
             </w:r>
-            <w:proofErr w:type="spellEnd"/>
             <w:r>
               <w:rPr>
                 <w:rFonts w:ascii="文悦后现代体 (非商业使用) W4-75" w:eastAsia="文悦后现代体 (非商业使用) W4-75" w:hAnsi="文悦后现代体 (非商业使用) W4-75" w:cs="宋体" w:hint="eastAsia"/>
@@ -5154,25 +4697,14 @@
           <w:szCs w:val="24"/>
         </w:rPr>
       </w:pPr>
-      <w:proofErr w:type="spellStart"/>
-      <w:r>
-        <w:rPr>
-          <w:rFonts w:ascii="方正兰亭纤黑_GBK" w:eastAsia="方正兰亭纤黑_GBK" w:hAnsi="宋体" w:cs="宋体"/>
-          <w:kern w:val="0"/>
-          <w:sz w:val="24"/>
-          <w:szCs w:val="24"/>
-        </w:rPr>
-        <w:t>js</w:t>
-      </w:r>
-      <w:proofErr w:type="spellEnd"/>
-      <w:r>
-        <w:rPr>
-          <w:rFonts w:ascii="方正兰亭纤黑_GBK" w:eastAsia="方正兰亭纤黑_GBK" w:hAnsi="宋体" w:cs="宋体"/>
-          <w:kern w:val="0"/>
-          <w:sz w:val="24"/>
-          <w:szCs w:val="24"/>
-        </w:rPr>
-        <w:t>的this理解， 如何改变this的指向</w:t>
+      <w:r>
+        <w:rPr>
+          <w:rFonts w:ascii="方正兰亭纤黑_GBK" w:eastAsia="方正兰亭纤黑_GBK" w:hAnsi="宋体" w:cs="宋体"/>
+          <w:kern w:val="0"/>
+          <w:sz w:val="24"/>
+          <w:szCs w:val="24"/>
+        </w:rPr>
+        <w:t>js的this理解， 如何改变this的指向</w:t>
       </w:r>
     </w:p>
     <w:tbl>
@@ -5456,7 +4988,6 @@
               </w:rPr>
               <w:t>和</w:t>
             </w:r>
-            <w:proofErr w:type="spellStart"/>
             <w:r>
               <w:rPr>
                 <w:rFonts w:eastAsiaTheme="minorHAnsi" w:cs="宋体" w:hint="eastAsia"/>
@@ -5475,18 +5006,7 @@
                 <w:sz w:val="24"/>
                 <w:szCs w:val="24"/>
               </w:rPr>
-              <w:t>.this</w:t>
-            </w:r>
-            <w:proofErr w:type="spellEnd"/>
-            <w:r>
-              <w:rPr>
-                <w:rFonts w:eastAsiaTheme="minorHAnsi" w:cs="宋体"/>
-                <w:i/>
-                <w:kern w:val="0"/>
-                <w:sz w:val="24"/>
-                <w:szCs w:val="24"/>
-              </w:rPr>
-              <w:t>.</w:t>
+              <w:t>.this.</w:t>
             </w:r>
             <w:r>
               <w:rPr>
@@ -5616,7 +5136,6 @@
               </w:rPr>
               <w:t>经典的this绑定丢失案例，解决方案：</w:t>
             </w:r>
-            <w:proofErr w:type="spellStart"/>
             <w:r>
               <w:rPr>
                 <w:rFonts w:eastAsiaTheme="minorHAnsi" w:cs="宋体" w:hint="eastAsia"/>
@@ -5635,40 +5154,7 @@
                 <w:sz w:val="24"/>
                 <w:szCs w:val="24"/>
               </w:rPr>
-              <w:t>.foo.bind</w:t>
-            </w:r>
-            <w:proofErr w:type="spellEnd"/>
-            <w:r>
-              <w:rPr>
-                <w:rFonts w:eastAsiaTheme="minorHAnsi" w:cs="宋体"/>
-                <w:i/>
-                <w:kern w:val="0"/>
-                <w:sz w:val="24"/>
-                <w:szCs w:val="24"/>
-              </w:rPr>
-              <w:t>(</w:t>
-            </w:r>
-            <w:proofErr w:type="spellStart"/>
-            <w:r>
-              <w:rPr>
-                <w:rFonts w:eastAsiaTheme="minorHAnsi" w:cs="宋体"/>
-                <w:i/>
-                <w:kern w:val="0"/>
-                <w:sz w:val="24"/>
-                <w:szCs w:val="24"/>
-              </w:rPr>
-              <w:t>obj</w:t>
-            </w:r>
-            <w:proofErr w:type="spellEnd"/>
-            <w:r>
-              <w:rPr>
-                <w:rFonts w:eastAsiaTheme="minorHAnsi" w:cs="宋体"/>
-                <w:i/>
-                <w:kern w:val="0"/>
-                <w:sz w:val="24"/>
-                <w:szCs w:val="24"/>
-              </w:rPr>
-              <w:t xml:space="preserve">); </w:t>
+              <w:t xml:space="preserve">.foo.bind(obj); </w:t>
             </w:r>
           </w:p>
         </w:tc>
@@ -5710,27 +5196,7 @@
           <w:sz w:val="24"/>
           <w:szCs w:val="24"/>
         </w:rPr>
-        <w:t>请简述一下</w:t>
-      </w:r>
-      <w:proofErr w:type="spellStart"/>
-      <w:r>
-        <w:rPr>
-          <w:rFonts w:ascii="方正兰亭纤黑_GBK" w:eastAsia="方正兰亭纤黑_GBK" w:hAnsi="宋体" w:cs="宋体"/>
-          <w:kern w:val="0"/>
-          <w:sz w:val="24"/>
-          <w:szCs w:val="24"/>
-        </w:rPr>
-        <w:t>js</w:t>
-      </w:r>
-      <w:proofErr w:type="spellEnd"/>
-      <w:r>
-        <w:rPr>
-          <w:rFonts w:ascii="方正兰亭纤黑_GBK" w:eastAsia="方正兰亭纤黑_GBK" w:hAnsi="宋体" w:cs="宋体"/>
-          <w:kern w:val="0"/>
-          <w:sz w:val="24"/>
-          <w:szCs w:val="24"/>
-        </w:rPr>
-        <w:t>原型链</w:t>
+        <w:t>请简述一下js原型链</w:t>
       </w:r>
     </w:p>
     <w:tbl>
@@ -5778,7 +5244,6 @@
               </w:rPr>
               <w:t>一般描述类，多为JAVA和C++的类概念。这种类实际上是一种拷贝行为。但是JS的类是基于JS原型链原理生成的。</w:t>
             </w:r>
-            <w:proofErr w:type="spellStart"/>
             <w:r>
               <w:rPr>
                 <w:rFonts w:ascii="文悦后现代体 (非商业使用) W4-75" w:eastAsia="文悦后现代体 (非商业使用) W4-75" w:hAnsi="文悦后现代体 (非商业使用) W4-75" w:cs="宋体"/>
@@ -5795,19 +5260,8 @@
                 <w:sz w:val="24"/>
                 <w:szCs w:val="24"/>
               </w:rPr>
-              <w:t>s</w:t>
-            </w:r>
-            <w:proofErr w:type="spellEnd"/>
-            <w:r>
-              <w:rPr>
-                <w:rFonts w:ascii="文悦后现代体 (非商业使用) W4-75" w:eastAsia="文悦后现代体 (非商业使用) W4-75" w:hAnsi="文悦后现代体 (非商业使用) W4-75" w:cs="宋体" w:hint="eastAsia"/>
-                <w:kern w:val="0"/>
-                <w:sz w:val="24"/>
-                <w:szCs w:val="24"/>
-              </w:rPr>
-              <w:t>生成的实例，与父类之间形成一条链接，如果生成类中没有的属性，通过链接回溯到父类中寻找，这种行为一直可以回溯到</w:t>
-            </w:r>
-            <w:proofErr w:type="spellStart"/>
+              <w:t>s生成的实例，与父类之间形成一条链接，如果生成类中没有的属性，通过链接回溯到父类中寻找，这种行为一直可以回溯到</w:t>
+            </w:r>
             <w:r>
               <w:rPr>
                 <w:rFonts w:eastAsiaTheme="minorHAnsi" w:cs="宋体" w:hint="eastAsia"/>
@@ -5848,75 +5302,14 @@
               </w:rPr>
               <w:t>rototype</w:t>
             </w:r>
-            <w:proofErr w:type="spellEnd"/>
-            <w:r>
-              <w:rPr>
-                <w:rFonts w:ascii="文悦后现代体 (非商业使用) W4-75" w:eastAsia="文悦后现代体 (非商业使用) W4-75" w:hAnsi="文悦后现代体 (非商业使用) W4-75" w:cs="宋体" w:hint="eastAsia"/>
-                <w:kern w:val="0"/>
-                <w:sz w:val="24"/>
-                <w:szCs w:val="24"/>
-              </w:rPr>
-              <w:t>为止。比起拷贝的类型，这种原型链形式，实际上更加节省内存。另外由于</w:t>
-            </w:r>
-            <w:proofErr w:type="spellStart"/>
-            <w:r>
-              <w:rPr>
-                <w:rFonts w:ascii="文悦后现代体 (非商业使用) W4-75" w:eastAsia="文悦后现代体 (非商业使用) W4-75" w:hAnsi="文悦后现代体 (非商业使用) W4-75" w:cs="宋体" w:hint="eastAsia"/>
-                <w:kern w:val="0"/>
-                <w:sz w:val="24"/>
-                <w:szCs w:val="24"/>
-              </w:rPr>
-              <w:t>javasctipt</w:t>
-            </w:r>
-            <w:proofErr w:type="spellEnd"/>
-            <w:r>
-              <w:rPr>
-                <w:rFonts w:ascii="文悦后现代体 (非商业使用) W4-75" w:eastAsia="文悦后现代体 (非商业使用) W4-75" w:hAnsi="文悦后现代体 (非商业使用) W4-75" w:cs="宋体" w:hint="eastAsia"/>
-                <w:kern w:val="0"/>
-                <w:sz w:val="24"/>
-                <w:szCs w:val="24"/>
-              </w:rPr>
-              <w:t>的面向对象</w:t>
-            </w:r>
-            <w:proofErr w:type="spellStart"/>
-            <w:r>
-              <w:rPr>
-                <w:rFonts w:ascii="文悦后现代体 (非商业使用) W4-75" w:eastAsia="文悦后现代体 (非商业使用) W4-75" w:hAnsi="文悦后现代体 (非商业使用) W4-75" w:cs="宋体" w:hint="eastAsia"/>
-                <w:kern w:val="0"/>
-                <w:sz w:val="24"/>
-                <w:szCs w:val="24"/>
-              </w:rPr>
-              <w:t>oo</w:t>
-            </w:r>
-            <w:proofErr w:type="spellEnd"/>
-            <w:r>
-              <w:rPr>
-                <w:rFonts w:ascii="文悦后现代体 (非商业使用) W4-75" w:eastAsia="文悦后现代体 (非商业使用) W4-75" w:hAnsi="文悦后现代体 (非商业使用) W4-75" w:cs="宋体" w:hint="eastAsia"/>
-                <w:kern w:val="0"/>
-                <w:sz w:val="24"/>
-                <w:szCs w:val="24"/>
-              </w:rPr>
-              <w:t>，实际上是</w:t>
-            </w:r>
-            <w:proofErr w:type="spellStart"/>
-            <w:r>
-              <w:rPr>
-                <w:rFonts w:ascii="文悦后现代体 (非商业使用) W4-75" w:eastAsia="文悦后现代体 (非商业使用) W4-75" w:hAnsi="文悦后现代体 (非商业使用) W4-75" w:cs="宋体" w:hint="eastAsia"/>
-                <w:kern w:val="0"/>
-                <w:sz w:val="24"/>
-                <w:szCs w:val="24"/>
-              </w:rPr>
-              <w:t>oloo</w:t>
-            </w:r>
-            <w:proofErr w:type="spellEnd"/>
-            <w:r>
-              <w:rPr>
-                <w:rFonts w:ascii="文悦后现代体 (非商业使用) W4-75" w:eastAsia="文悦后现代体 (非商业使用) W4-75" w:hAnsi="文悦后现代体 (非商业使用) W4-75" w:cs="宋体" w:hint="eastAsia"/>
-                <w:kern w:val="0"/>
-                <w:sz w:val="24"/>
-                <w:szCs w:val="24"/>
-              </w:rPr>
-              <w:t>。</w:t>
+            <w:r>
+              <w:rPr>
+                <w:rFonts w:ascii="文悦后现代体 (非商业使用) W4-75" w:eastAsia="文悦后现代体 (非商业使用) W4-75" w:hAnsi="文悦后现代体 (非商业使用) W4-75" w:cs="宋体" w:hint="eastAsia"/>
+                <w:kern w:val="0"/>
+                <w:sz w:val="24"/>
+                <w:szCs w:val="24"/>
+              </w:rPr>
+              <w:t>为止。比起拷贝的类型，这种原型链形式，实际上更加节省内存。另外由于javasctipt的面向对象oo，实际上是oloo。</w:t>
             </w:r>
           </w:p>
         </w:tc>
@@ -5997,7 +5390,6 @@
                 <w:szCs w:val="24"/>
               </w:rPr>
             </w:pPr>
-            <w:proofErr w:type="spellStart"/>
             <w:r>
               <w:rPr>
                 <w:rFonts w:eastAsiaTheme="minorHAnsi" w:cs="宋体" w:hint="eastAsia"/>
@@ -6018,7 +5410,6 @@
               </w:rPr>
               <w:t>prototype</w:t>
             </w:r>
-            <w:proofErr w:type="spellEnd"/>
             <w:r>
               <w:rPr>
                 <w:rFonts w:ascii="文悦后现代体 (非商业使用) W4-75" w:eastAsia="文悦后现代体 (非商业使用) W4-75" w:hAnsi="文悦后现代体 (非商业使用) W4-75" w:cs="宋体" w:hint="eastAsia"/>
@@ -6430,45 +5821,7 @@
                 <w:sz w:val="24"/>
                 <w:szCs w:val="24"/>
               </w:rPr>
-              <w:t xml:space="preserve">new =&gt; this = </w:t>
-            </w:r>
-            <w:proofErr w:type="spellStart"/>
-            <w:r>
-              <w:rPr>
-                <w:color w:val="000000" w:themeColor="text1"/>
-                <w:sz w:val="24"/>
-                <w:szCs w:val="24"/>
-              </w:rPr>
-              <w:t>Object.create</w:t>
-            </w:r>
-            <w:proofErr w:type="spellEnd"/>
-            <w:r>
-              <w:rPr>
-                <w:color w:val="000000" w:themeColor="text1"/>
-                <w:sz w:val="24"/>
-                <w:szCs w:val="24"/>
-              </w:rPr>
-              <w:t>(</w:t>
-            </w:r>
-            <w:proofErr w:type="spellStart"/>
-            <w:proofErr w:type="gramStart"/>
-            <w:r>
-              <w:rPr>
-                <w:color w:val="000000" w:themeColor="text1"/>
-                <w:sz w:val="24"/>
-                <w:szCs w:val="24"/>
-              </w:rPr>
-              <w:t>yourfunc.prototype</w:t>
-            </w:r>
-            <w:proofErr w:type="spellEnd"/>
-            <w:proofErr w:type="gramEnd"/>
-            <w:r>
-              <w:rPr>
-                <w:color w:val="000000" w:themeColor="text1"/>
-                <w:sz w:val="24"/>
-                <w:szCs w:val="24"/>
-              </w:rPr>
-              <w:t>);</w:t>
+              <w:t>new =&gt; this = Object.create(yourfunc.prototype);</w:t>
             </w:r>
           </w:p>
           <w:p>
@@ -6486,62 +5839,15 @@
                 <w:sz w:val="24"/>
                 <w:szCs w:val="24"/>
               </w:rPr>
-              <w:t xml:space="preserve">       </w:t>
-            </w:r>
-            <w:proofErr w:type="spellStart"/>
-            <w:proofErr w:type="gramStart"/>
-            <w:r>
-              <w:rPr>
-                <w:rFonts w:hint="eastAsia"/>
+              <w:t xml:space="preserve">       this</w:t>
+            </w:r>
+            <w:r>
+              <w:rPr>
                 <w:color w:val="000000" w:themeColor="text1"/>
                 <w:sz w:val="24"/>
                 <w:szCs w:val="24"/>
               </w:rPr>
-              <w:t>this</w:t>
-            </w:r>
-            <w:r>
-              <w:rPr>
-                <w:color w:val="000000" w:themeColor="text1"/>
-                <w:sz w:val="24"/>
-                <w:szCs w:val="24"/>
-              </w:rPr>
-              <w:t>._</w:t>
-            </w:r>
-            <w:proofErr w:type="gramEnd"/>
-            <w:r>
-              <w:rPr>
-                <w:color w:val="000000" w:themeColor="text1"/>
-                <w:sz w:val="24"/>
-                <w:szCs w:val="24"/>
-              </w:rPr>
-              <w:t>_prototype</w:t>
-            </w:r>
-            <w:proofErr w:type="spellEnd"/>
-            <w:r>
-              <w:rPr>
-                <w:color w:val="000000" w:themeColor="text1"/>
-                <w:sz w:val="24"/>
-                <w:szCs w:val="24"/>
-              </w:rPr>
-              <w:t xml:space="preserve">__ = </w:t>
-            </w:r>
-            <w:proofErr w:type="spellStart"/>
-            <w:r>
-              <w:rPr>
-                <w:color w:val="000000" w:themeColor="text1"/>
-                <w:sz w:val="24"/>
-                <w:szCs w:val="24"/>
-              </w:rPr>
-              <w:t>func.prototype</w:t>
-            </w:r>
-            <w:proofErr w:type="spellEnd"/>
-            <w:r>
-              <w:rPr>
-                <w:color w:val="000000" w:themeColor="text1"/>
-                <w:sz w:val="24"/>
-                <w:szCs w:val="24"/>
-              </w:rPr>
-              <w:t>;</w:t>
+              <w:t>.__prototype__ = func.prototype;</w:t>
             </w:r>
           </w:p>
           <w:p>
@@ -6612,27 +5918,7 @@
           <w:sz w:val="24"/>
           <w:szCs w:val="24"/>
         </w:rPr>
-        <w:t>new和</w:t>
-      </w:r>
-      <w:proofErr w:type="spellStart"/>
-      <w:r>
-        <w:rPr>
-          <w:rFonts w:ascii="方正兰亭纤黑_GBK" w:eastAsia="方正兰亭纤黑_GBK" w:hAnsi="宋体" w:cs="宋体"/>
-          <w:kern w:val="0"/>
-          <w:sz w:val="24"/>
-          <w:szCs w:val="24"/>
-        </w:rPr>
-        <w:t>Object.create</w:t>
-      </w:r>
-      <w:proofErr w:type="spellEnd"/>
-      <w:r>
-        <w:rPr>
-          <w:rFonts w:ascii="方正兰亭纤黑_GBK" w:eastAsia="方正兰亭纤黑_GBK" w:hAnsi="宋体" w:cs="宋体"/>
-          <w:kern w:val="0"/>
-          <w:sz w:val="24"/>
-          <w:szCs w:val="24"/>
-        </w:rPr>
-        <w:t>的区别</w:t>
+        <w:t>new和Object.create的区别</w:t>
       </w:r>
     </w:p>
     <w:tbl>
@@ -6698,7 +5984,6 @@
               </w:rPr>
               <w:t>和</w:t>
             </w:r>
-            <w:proofErr w:type="spellStart"/>
             <w:r>
               <w:rPr>
                 <w:rFonts w:asciiTheme="majorEastAsia" w:eastAsiaTheme="majorEastAsia" w:hAnsiTheme="majorEastAsia" w:cs="宋体" w:hint="eastAsia"/>
@@ -6717,7 +6002,6 @@
               </w:rPr>
               <w:t>create</w:t>
             </w:r>
-            <w:proofErr w:type="spellEnd"/>
             <w:r>
               <w:rPr>
                 <w:rFonts w:ascii="文悦后现代体 (非商业使用) W4-75" w:eastAsia="文悦后现代体 (非商业使用) W4-75" w:hAnsi="文悦后现代体 (非商业使用) W4-75" w:cs="宋体" w:hint="eastAsia"/>
@@ -6745,7 +6029,6 @@
               </w:rPr>
               <w:t>有构造函数而</w:t>
             </w:r>
-            <w:proofErr w:type="spellStart"/>
             <w:r>
               <w:rPr>
                 <w:rFonts w:asciiTheme="majorEastAsia" w:eastAsiaTheme="majorEastAsia" w:hAnsiTheme="majorEastAsia" w:cs="宋体"/>
@@ -6773,7 +6056,6 @@
               </w:rPr>
               <w:t>.create</w:t>
             </w:r>
-            <w:proofErr w:type="spellEnd"/>
             <w:r>
               <w:rPr>
                 <w:rFonts w:ascii="文悦后现代体 (非商业使用) W4-75" w:eastAsia="文悦后现代体 (非商业使用) W4-75" w:hAnsi="文悦后现代体 (非商业使用) W4-75" w:cs="宋体" w:hint="eastAsia"/>
@@ -6848,7 +6130,6 @@
                 <w:szCs w:val="24"/>
               </w:rPr>
             </w:pPr>
-            <w:proofErr w:type="spellStart"/>
             <w:r>
               <w:rPr>
                 <w:rFonts w:asciiTheme="majorEastAsia" w:eastAsiaTheme="majorEastAsia" w:hAnsiTheme="majorEastAsia" w:cs="宋体"/>
@@ -6876,7 +6157,6 @@
               </w:rPr>
               <w:t>constructor</w:t>
             </w:r>
-            <w:proofErr w:type="spellEnd"/>
             <w:r>
               <w:rPr>
                 <w:rFonts w:ascii="文悦后现代体 (非商业使用) W4-75" w:eastAsia="文悦后现代体 (非商业使用) W4-75" w:hAnsi="文悦后现代体 (非商业使用) W4-75" w:cs="宋体" w:hint="eastAsia"/>
@@ -6922,7 +6202,6 @@
               </w:rPr>
               <w:t>，因为</w:t>
             </w:r>
-            <w:proofErr w:type="spellStart"/>
             <w:r>
               <w:rPr>
                 <w:rFonts w:asciiTheme="majorEastAsia" w:eastAsiaTheme="majorEastAsia" w:hAnsiTheme="majorEastAsia" w:cs="宋体" w:hint="eastAsia"/>
@@ -6950,7 +6229,6 @@
               </w:rPr>
               <w:t>prototype</w:t>
             </w:r>
-            <w:proofErr w:type="spellEnd"/>
             <w:r>
               <w:rPr>
                 <w:rFonts w:ascii="文悦后现代体 (非商业使用) W4-75" w:eastAsia="文悦后现代体 (非商业使用) W4-75" w:hAnsi="文悦后现代体 (非商业使用) W4-75" w:cs="宋体" w:hint="eastAsia"/>
@@ -7104,7 +6382,6 @@
               </w:rPr>
               <w:t>里，不对，在</w:t>
             </w:r>
-            <w:proofErr w:type="spellStart"/>
             <w:r>
               <w:rPr>
                 <w:rFonts w:asciiTheme="majorEastAsia" w:eastAsiaTheme="majorEastAsia" w:hAnsiTheme="majorEastAsia" w:cs="宋体" w:hint="eastAsia"/>
@@ -7132,7 +6409,6 @@
               </w:rPr>
               <w:t>.prototype</w:t>
             </w:r>
-            <w:proofErr w:type="spellEnd"/>
             <w:r>
               <w:rPr>
                 <w:rFonts w:ascii="文悦后现代体 (非商业使用) W4-75" w:eastAsia="文悦后现代体 (非商业使用) W4-75" w:hAnsi="文悦后现代体 (非商业使用) W4-75" w:cs="宋体" w:hint="eastAsia"/>
@@ -7142,7 +6418,6 @@
               </w:rPr>
               <w:t>里。2、</w:t>
             </w:r>
-            <w:proofErr w:type="spellStart"/>
             <w:r>
               <w:rPr>
                 <w:rFonts w:asciiTheme="majorEastAsia" w:eastAsiaTheme="majorEastAsia" w:hAnsiTheme="majorEastAsia" w:cs="宋体" w:hint="eastAsia"/>
@@ -7170,7 +6445,6 @@
               </w:rPr>
               <w:t>prototype</w:t>
             </w:r>
-            <w:proofErr w:type="spellEnd"/>
             <w:r>
               <w:rPr>
                 <w:rFonts w:ascii="文悦后现代体 (非商业使用) W4-75" w:eastAsia="文悦后现代体 (非商业使用) W4-75" w:hAnsi="文悦后现代体 (非商业使用) W4-75" w:cs="宋体" w:hint="eastAsia"/>
@@ -7207,7 +6481,6 @@
               </w:rPr>
               <w:t>有这</w:t>
             </w:r>
-            <w:proofErr w:type="spellStart"/>
             <w:r>
               <w:rPr>
                 <w:rFonts w:asciiTheme="majorEastAsia" w:eastAsiaTheme="majorEastAsia" w:hAnsiTheme="majorEastAsia" w:cs="宋体" w:hint="eastAsia"/>
@@ -7233,9 +6506,17 @@
                 <w:sz w:val="24"/>
                 <w:szCs w:val="24"/>
               </w:rPr>
-              <w:t>.prototype.constructor</w:t>
-            </w:r>
-            <w:proofErr w:type="spellEnd"/>
+              <w:t xml:space="preserve">.prototype.constructor = </w:t>
+            </w:r>
+            <w:r>
+              <w:rPr>
+                <w:rFonts w:asciiTheme="majorEastAsia" w:eastAsiaTheme="majorEastAsia" w:hAnsiTheme="majorEastAsia" w:cs="宋体" w:hint="eastAsia"/>
+                <w:kern w:val="0"/>
+                <w:sz w:val="24"/>
+                <w:szCs w:val="24"/>
+              </w:rPr>
+              <w:t>C</w:t>
+            </w:r>
             <w:r>
               <w:rPr>
                 <w:rFonts w:asciiTheme="majorEastAsia" w:eastAsiaTheme="majorEastAsia" w:hAnsiTheme="majorEastAsia" w:cs="宋体"/>
@@ -7243,7 +6524,16 @@
                 <w:sz w:val="24"/>
                 <w:szCs w:val="24"/>
               </w:rPr>
-              <w:t xml:space="preserve"> = </w:t>
+              <w:t>ar</w:t>
+            </w:r>
+            <w:r>
+              <w:rPr>
+                <w:rFonts w:ascii="文悦后现代体 (非商业使用) W4-75" w:eastAsia="文悦后现代体 (非商业使用) W4-75" w:hAnsi="文悦后现代体 (非商业使用) W4-75" w:cs="宋体" w:hint="eastAsia"/>
+                <w:kern w:val="0"/>
+                <w:sz w:val="24"/>
+                <w:szCs w:val="24"/>
+              </w:rPr>
+              <w:t>的链接关系，不对，</w:t>
             </w:r>
             <w:r>
               <w:rPr>
@@ -7256,23 +6546,31 @@
             </w:r>
             <w:r>
               <w:rPr>
+                <w:rFonts w:asciiTheme="majorEastAsia" w:eastAsiaTheme="majorEastAsia" w:hAnsiTheme="majorEastAsia" w:cs="宋体" w:hint="eastAsia"/>
+                <w:kern w:val="0"/>
+                <w:sz w:val="24"/>
+                <w:szCs w:val="24"/>
+              </w:rPr>
+              <w:t>ar</w:t>
+            </w:r>
+            <w:r>
+              <w:rPr>
                 <w:rFonts w:asciiTheme="majorEastAsia" w:eastAsiaTheme="majorEastAsia" w:hAnsiTheme="majorEastAsia" w:cs="宋体"/>
                 <w:kern w:val="0"/>
                 <w:sz w:val="24"/>
                 <w:szCs w:val="24"/>
               </w:rPr>
-              <w:t>ar</w:t>
-            </w:r>
-            <w:r>
-              <w:rPr>
-                <w:rFonts w:ascii="文悦后现代体 (非商业使用) W4-75" w:eastAsia="文悦后现代体 (非商业使用) W4-75" w:hAnsi="文悦后现代体 (非商业使用) W4-75" w:cs="宋体" w:hint="eastAsia"/>
-                <w:kern w:val="0"/>
-                <w:sz w:val="24"/>
-                <w:szCs w:val="24"/>
-              </w:rPr>
-              <w:t>的链接关系，不对，</w:t>
-            </w:r>
-            <w:proofErr w:type="spellStart"/>
+              <w:t>.prototype</w:t>
+            </w:r>
+            <w:r>
+              <w:rPr>
+                <w:rFonts w:ascii="文悦后现代体 (非商业使用) W4-75" w:eastAsia="文悦后现代体 (非商业使用) W4-75" w:hAnsi="文悦后现代体 (非商业使用) W4-75" w:cs="宋体" w:hint="eastAsia"/>
+                <w:kern w:val="0"/>
+                <w:sz w:val="24"/>
+                <w:szCs w:val="24"/>
+              </w:rPr>
+              <w:t>只是默认给开辟的一块存储空间而已，是</w:t>
+            </w:r>
             <w:r>
               <w:rPr>
                 <w:rFonts w:asciiTheme="majorEastAsia" w:eastAsiaTheme="majorEastAsia" w:hAnsiTheme="majorEastAsia" w:cs="宋体" w:hint="eastAsia"/>
@@ -7280,7 +6578,16 @@
                 <w:sz w:val="24"/>
                 <w:szCs w:val="24"/>
               </w:rPr>
-              <w:t>C</w:t>
+              <w:t>new</w:t>
+            </w:r>
+            <w:r>
+              <w:rPr>
+                <w:rFonts w:ascii="文悦后现代体 (非商业使用) W4-75" w:eastAsia="文悦后现代体 (非商业使用) W4-75" w:hAnsi="文悦后现代体 (非商业使用) W4-75" w:cs="宋体" w:hint="eastAsia"/>
+                <w:kern w:val="0"/>
+                <w:sz w:val="24"/>
+                <w:szCs w:val="24"/>
+              </w:rPr>
+              <w:t>创建了这种指向关系。</w:t>
             </w:r>
             <w:r>
               <w:rPr>
@@ -7289,7 +6596,7 @@
                 <w:sz w:val="24"/>
                 <w:szCs w:val="24"/>
               </w:rPr>
-              <w:t>ar</w:t>
+              <w:t>Object</w:t>
             </w:r>
             <w:r>
               <w:rPr>
@@ -7298,64 +6605,7 @@
                 <w:sz w:val="24"/>
                 <w:szCs w:val="24"/>
               </w:rPr>
-              <w:t>.prototype</w:t>
-            </w:r>
-            <w:proofErr w:type="spellEnd"/>
-            <w:r>
-              <w:rPr>
-                <w:rFonts w:ascii="文悦后现代体 (非商业使用) W4-75" w:eastAsia="文悦后现代体 (非商业使用) W4-75" w:hAnsi="文悦后现代体 (非商业使用) W4-75" w:cs="宋体" w:hint="eastAsia"/>
-                <w:kern w:val="0"/>
-                <w:sz w:val="24"/>
-                <w:szCs w:val="24"/>
-              </w:rPr>
-              <w:t>只是默认给开辟的一块存储空间而已，是</w:t>
-            </w:r>
-            <w:r>
-              <w:rPr>
-                <w:rFonts w:asciiTheme="majorEastAsia" w:eastAsiaTheme="majorEastAsia" w:hAnsiTheme="majorEastAsia" w:cs="宋体" w:hint="eastAsia"/>
-                <w:kern w:val="0"/>
-                <w:sz w:val="24"/>
-                <w:szCs w:val="24"/>
-              </w:rPr>
-              <w:t>new</w:t>
-            </w:r>
-            <w:r>
-              <w:rPr>
-                <w:rFonts w:ascii="文悦后现代体 (非商业使用) W4-75" w:eastAsia="文悦后现代体 (非商业使用) W4-75" w:hAnsi="文悦后现代体 (非商业使用) W4-75" w:cs="宋体" w:hint="eastAsia"/>
-                <w:kern w:val="0"/>
-                <w:sz w:val="24"/>
-                <w:szCs w:val="24"/>
-              </w:rPr>
-              <w:t>创建了这种指向关系。</w:t>
-            </w:r>
-            <w:proofErr w:type="spellStart"/>
-            <w:r>
-              <w:rPr>
-                <w:rFonts w:asciiTheme="majorEastAsia" w:eastAsiaTheme="majorEastAsia" w:hAnsiTheme="majorEastAsia" w:cs="宋体" w:hint="eastAsia"/>
-                <w:kern w:val="0"/>
-                <w:sz w:val="24"/>
-                <w:szCs w:val="24"/>
-              </w:rPr>
-              <w:t>Object</w:t>
-            </w:r>
-            <w:r>
-              <w:rPr>
-                <w:rFonts w:asciiTheme="majorEastAsia" w:eastAsiaTheme="majorEastAsia" w:hAnsiTheme="majorEastAsia" w:cs="宋体"/>
-                <w:kern w:val="0"/>
-                <w:sz w:val="24"/>
-                <w:szCs w:val="24"/>
-              </w:rPr>
-              <w:t>.protoype.constructor</w:t>
-            </w:r>
-            <w:proofErr w:type="spellEnd"/>
-            <w:r>
-              <w:rPr>
-                <w:rFonts w:asciiTheme="majorEastAsia" w:eastAsiaTheme="majorEastAsia" w:hAnsiTheme="majorEastAsia" w:cs="宋体"/>
-                <w:kern w:val="0"/>
-                <w:sz w:val="24"/>
-                <w:szCs w:val="24"/>
-              </w:rPr>
-              <w:t xml:space="preserve"> = object</w:t>
+              <w:t>.protoype.constructor = object</w:t>
             </w:r>
             <w:r>
               <w:rPr>
@@ -7452,47 +6702,7 @@
                 <w:sz w:val="24"/>
                 <w:szCs w:val="24"/>
               </w:rPr>
-              <w:t>这道题目问的有些奇怪，大体上考察的问题：</w:t>
-            </w:r>
-            <w:proofErr w:type="spellStart"/>
-            <w:r>
-              <w:rPr>
-                <w:rFonts w:ascii="文悦后现代体 (非商业使用) W4-75" w:eastAsia="文悦后现代体 (非商业使用) W4-75" w:hAnsi="文悦后现代体 (非商业使用) W4-75" w:cs="宋体" w:hint="eastAsia"/>
-                <w:kern w:val="0"/>
-                <w:sz w:val="24"/>
-                <w:szCs w:val="24"/>
-              </w:rPr>
-              <w:t>dunder</w:t>
-            </w:r>
-            <w:proofErr w:type="spellEnd"/>
-            <w:r>
-              <w:rPr>
-                <w:rFonts w:ascii="文悦后现代体 (非商业使用) W4-75" w:eastAsia="文悦后现代体 (非商业使用) W4-75" w:hAnsi="文悦后现代体 (非商业使用) W4-75" w:cs="宋体" w:hint="eastAsia"/>
-                <w:kern w:val="0"/>
-                <w:sz w:val="24"/>
-                <w:szCs w:val="24"/>
-              </w:rPr>
-              <w:t>和</w:t>
-            </w:r>
-            <w:proofErr w:type="spellStart"/>
-            <w:r>
-              <w:rPr>
-                <w:rFonts w:ascii="文悦后现代体 (非商业使用) W4-75" w:eastAsia="文悦后现代体 (非商业使用) W4-75" w:hAnsi="文悦后现代体 (非商业使用) W4-75" w:cs="宋体" w:hint="eastAsia"/>
-                <w:kern w:val="0"/>
-                <w:sz w:val="24"/>
-                <w:szCs w:val="24"/>
-              </w:rPr>
-              <w:t>protype</w:t>
-            </w:r>
-            <w:proofErr w:type="spellEnd"/>
-            <w:r>
-              <w:rPr>
-                <w:rFonts w:ascii="文悦后现代体 (非商业使用) W4-75" w:eastAsia="文悦后现代体 (非商业使用) W4-75" w:hAnsi="文悦后现代体 (非商业使用) W4-75" w:cs="宋体" w:hint="eastAsia"/>
-                <w:kern w:val="0"/>
-                <w:sz w:val="24"/>
-                <w:szCs w:val="24"/>
-              </w:rPr>
-              <w:t>的指向。</w:t>
+              <w:t>这道题目问的有些奇怪，大体上考察的问题：dunder和protype的指向。</w:t>
             </w:r>
           </w:p>
           <w:p>
@@ -7801,25 +7011,14 @@
           <w:szCs w:val="24"/>
         </w:rPr>
       </w:pPr>
-      <w:proofErr w:type="spellStart"/>
-      <w:r>
-        <w:rPr>
-          <w:rFonts w:ascii="方正兰亭纤黑_GBK" w:eastAsia="方正兰亭纤黑_GBK" w:hAnsi="宋体" w:cs="宋体"/>
-          <w:kern w:val="0"/>
-          <w:sz w:val="24"/>
-          <w:szCs w:val="24"/>
-        </w:rPr>
-        <w:t>js</w:t>
-      </w:r>
-      <w:proofErr w:type="spellEnd"/>
-      <w:r>
-        <w:rPr>
-          <w:rFonts w:ascii="方正兰亭纤黑_GBK" w:eastAsia="方正兰亭纤黑_GBK" w:hAnsi="宋体" w:cs="宋体"/>
-          <w:kern w:val="0"/>
-          <w:sz w:val="24"/>
-          <w:szCs w:val="24"/>
-        </w:rPr>
-        <w:t>的继承？实现方法？</w:t>
+      <w:r>
+        <w:rPr>
+          <w:rFonts w:ascii="方正兰亭纤黑_GBK" w:eastAsia="方正兰亭纤黑_GBK" w:hAnsi="宋体" w:cs="宋体"/>
+          <w:kern w:val="0"/>
+          <w:sz w:val="24"/>
+          <w:szCs w:val="24"/>
+        </w:rPr>
+        <w:t>js的继承？实现方法？</w:t>
       </w:r>
     </w:p>
     <w:tbl>
@@ -7858,7 +7057,6 @@
                 <w:szCs w:val="24"/>
               </w:rPr>
             </w:pPr>
-            <w:proofErr w:type="spellStart"/>
             <w:r>
               <w:rPr>
                 <w:rFonts w:ascii="文悦后现代体 (非商业使用) W4-75" w:eastAsia="文悦后现代体 (非商业使用) W4-75" w:hAnsi="文悦后现代体 (非商业使用) W4-75" w:cs="宋体"/>
@@ -7875,17 +7073,7 @@
                 <w:sz w:val="24"/>
                 <w:szCs w:val="24"/>
               </w:rPr>
-              <w:t>s</w:t>
-            </w:r>
-            <w:proofErr w:type="spellEnd"/>
-            <w:r>
-              <w:rPr>
-                <w:rFonts w:ascii="文悦后现代体 (非商业使用) W4-75" w:eastAsia="文悦后现代体 (非商业使用) W4-75" w:hAnsi="文悦后现代体 (非商业使用) W4-75" w:cs="宋体" w:hint="eastAsia"/>
-                <w:kern w:val="0"/>
-                <w:sz w:val="24"/>
-                <w:szCs w:val="24"/>
-              </w:rPr>
-              <w:t>的继承说到底</w:t>
+              <w:t>s的继承说到底</w:t>
             </w:r>
             <w:r>
               <w:rPr>
@@ -8097,25 +7285,14 @@
           <w:szCs w:val="24"/>
         </w:rPr>
       </w:pPr>
-      <w:proofErr w:type="spellStart"/>
-      <w:r>
-        <w:rPr>
-          <w:rFonts w:ascii="方正兰亭纤黑_GBK" w:eastAsia="方正兰亭纤黑_GBK" w:hAnsi="宋体" w:cs="宋体"/>
-          <w:kern w:val="0"/>
-          <w:sz w:val="24"/>
-          <w:szCs w:val="24"/>
-        </w:rPr>
-        <w:t>js</w:t>
-      </w:r>
-      <w:proofErr w:type="spellEnd"/>
-      <w:r>
-        <w:rPr>
-          <w:rFonts w:ascii="方正兰亭纤黑_GBK" w:eastAsia="方正兰亭纤黑_GBK" w:hAnsi="宋体" w:cs="宋体"/>
-          <w:kern w:val="0"/>
-          <w:sz w:val="24"/>
-          <w:szCs w:val="24"/>
-        </w:rPr>
-        <w:t>设计模式知道哪些，单例详细说</w:t>
+      <w:r>
+        <w:rPr>
+          <w:rFonts w:ascii="方正兰亭纤黑_GBK" w:eastAsia="方正兰亭纤黑_GBK" w:hAnsi="宋体" w:cs="宋体"/>
+          <w:kern w:val="0"/>
+          <w:sz w:val="24"/>
+          <w:szCs w:val="24"/>
+        </w:rPr>
+        <w:t>js设计模式知道哪些，单例详细说</w:t>
       </w:r>
     </w:p>
     <w:p>
@@ -8207,6 +7384,169 @@
         <w:t>对JS单线程的理解</w:t>
       </w:r>
     </w:p>
+    <w:tbl>
+      <w:tblPr>
+        <w:tblStyle w:val="aa"/>
+        <w:tblW w:w="0" w:type="auto"/>
+        <w:tblInd w:w="840" w:type="dxa"/>
+        <w:tblBorders>
+          <w:top w:val="none" w:sz="0" w:space="0" w:color="auto"/>
+          <w:left w:val="none" w:sz="0" w:space="0" w:color="auto"/>
+          <w:bottom w:val="none" w:sz="0" w:space="0" w:color="auto"/>
+          <w:right w:val="none" w:sz="0" w:space="0" w:color="auto"/>
+          <w:insideH w:val="none" w:sz="0" w:space="0" w:color="auto"/>
+          <w:insideV w:val="none" w:sz="0" w:space="0" w:color="auto"/>
+        </w:tblBorders>
+        <w:shd w:val="clear" w:color="auto" w:fill="F2F2F2" w:themeFill="background1" w:themeFillShade="F2"/>
+        <w:tblLook w:val="04A0" w:firstRow="1" w:lastRow="0" w:firstColumn="1" w:lastColumn="0" w:noHBand="0" w:noVBand="1"/>
+      </w:tblPr>
+      <w:tblGrid>
+        <w:gridCol w:w="9393"/>
+      </w:tblGrid>
+      <w:tr>
+        <w:tc>
+          <w:tcPr>
+            <w:tcW w:w="10223" w:type="dxa"/>
+            <w:shd w:val="clear" w:color="auto" w:fill="F2F2F2" w:themeFill="background1" w:themeFillShade="F2"/>
+          </w:tcPr>
+          <w:p>
+            <w:pPr>
+              <w:widowControl/>
+              <w:ind w:left="120"/>
+              <w:jc w:val="left"/>
+              <w:rPr>
+                <w:rFonts w:ascii="文悦后现代体 (非商业使用) W4-75" w:eastAsia="文悦后现代体 (非商业使用) W4-75" w:hAnsi="文悦后现代体 (非商业使用) W4-75" w:cs="宋体" w:hint="eastAsia"/>
+                <w:kern w:val="0"/>
+                <w:sz w:val="24"/>
+                <w:szCs w:val="24"/>
+              </w:rPr>
+            </w:pPr>
+            <w:r>
+              <w:rPr>
+                <w:rFonts w:ascii="文悦后现代体 (非商业使用) W4-75" w:eastAsia="文悦后现代体 (非商业使用) W4-75" w:hAnsi="文悦后现代体 (非商业使用) W4-75" w:cs="宋体" w:hint="eastAsia"/>
+                <w:kern w:val="0"/>
+                <w:sz w:val="24"/>
+                <w:szCs w:val="24"/>
+              </w:rPr>
+              <w:lastRenderedPageBreak/>
+              <w:t>JS</w:t>
+            </w:r>
+            <w:r>
+              <w:rPr>
+                <w:rFonts w:ascii="文悦后现代体 (非商业使用) W4-75" w:eastAsia="文悦后现代体 (非商业使用) W4-75" w:hAnsi="文悦后现代体 (非商业使用) W4-75" w:cs="宋体"/>
+                <w:kern w:val="0"/>
+                <w:sz w:val="24"/>
+                <w:szCs w:val="24"/>
+              </w:rPr>
+              <w:t>引擎框架内</w:t>
+            </w:r>
+            <w:r>
+              <w:rPr>
+                <w:rFonts w:ascii="文悦后现代体 (非商业使用) W4-75" w:eastAsia="文悦后现代体 (非商业使用) W4-75" w:hAnsi="文悦后现代体 (非商业使用) W4-75" w:cs="宋体" w:hint="eastAsia"/>
+                <w:kern w:val="0"/>
+                <w:sz w:val="24"/>
+                <w:szCs w:val="24"/>
+              </w:rPr>
+              <w:t>中</w:t>
+            </w:r>
+            <w:r>
+              <w:rPr>
+                <w:rFonts w:ascii="文悦后现代体 (非商业使用) W4-75" w:eastAsia="文悦后现代体 (非商业使用) W4-75" w:hAnsi="文悦后现代体 (非商业使用) W4-75" w:cs="宋体"/>
+                <w:kern w:val="0"/>
+                <w:sz w:val="24"/>
+                <w:szCs w:val="24"/>
+              </w:rPr>
+              <w:t xml:space="preserve">代码的执行顺序是one </w:t>
+            </w:r>
+            <w:r>
+              <w:rPr>
+                <w:rFonts w:ascii="文悦后现代体 (非商业使用) W4-75" w:eastAsia="文悦后现代体 (非商业使用) W4-75" w:hAnsi="文悦后现代体 (非商业使用) W4-75" w:cs="宋体" w:hint="eastAsia"/>
+                <w:kern w:val="0"/>
+                <w:sz w:val="24"/>
+                <w:szCs w:val="24"/>
+              </w:rPr>
+              <w:t>line</w:t>
+            </w:r>
+            <w:r>
+              <w:rPr>
+                <w:rFonts w:ascii="文悦后现代体 (非商业使用) W4-75" w:eastAsia="文悦后现代体 (非商业使用) W4-75" w:hAnsi="文悦后现代体 (非商业使用) W4-75" w:cs="宋体"/>
+                <w:kern w:val="0"/>
+                <w:sz w:val="24"/>
+                <w:szCs w:val="24"/>
+              </w:rPr>
+              <w:t xml:space="preserve"> </w:t>
+            </w:r>
+            <w:r>
+              <w:rPr>
+                <w:rFonts w:ascii="文悦后现代体 (非商业使用) W4-75" w:eastAsia="文悦后现代体 (非商业使用) W4-75" w:hAnsi="文悦后现代体 (非商业使用) W4-75" w:cs="宋体" w:hint="eastAsia"/>
+                <w:kern w:val="0"/>
+                <w:sz w:val="24"/>
+                <w:szCs w:val="24"/>
+              </w:rPr>
+              <w:t>by</w:t>
+            </w:r>
+            <w:r>
+              <w:rPr>
+                <w:rFonts w:ascii="文悦后现代体 (非商业使用) W4-75" w:eastAsia="文悦后现代体 (非商业使用) W4-75" w:hAnsi="文悦后现代体 (非商业使用) W4-75" w:cs="宋体"/>
+                <w:kern w:val="0"/>
+                <w:sz w:val="24"/>
+                <w:szCs w:val="24"/>
+              </w:rPr>
+              <w:t xml:space="preserve"> </w:t>
+            </w:r>
+            <w:r>
+              <w:rPr>
+                <w:rFonts w:ascii="文悦后现代体 (非商业使用) W4-75" w:eastAsia="文悦后现代体 (非商业使用) W4-75" w:hAnsi="文悦后现代体 (非商业使用) W4-75" w:cs="宋体" w:hint="eastAsia"/>
+                <w:kern w:val="0"/>
+                <w:sz w:val="24"/>
+                <w:szCs w:val="24"/>
+              </w:rPr>
+              <w:t>one</w:t>
+            </w:r>
+            <w:r>
+              <w:rPr>
+                <w:rFonts w:ascii="文悦后现代体 (非商业使用) W4-75" w:eastAsia="文悦后现代体 (非商业使用) W4-75" w:hAnsi="文悦后现代体 (非商业使用) W4-75" w:cs="宋体"/>
+                <w:kern w:val="0"/>
+                <w:sz w:val="24"/>
+                <w:szCs w:val="24"/>
+              </w:rPr>
+              <w:t xml:space="preserve"> </w:t>
+            </w:r>
+            <w:r>
+              <w:rPr>
+                <w:rFonts w:ascii="文悦后现代体 (非商业使用) W4-75" w:eastAsia="文悦后现代体 (非商业使用) W4-75" w:hAnsi="文悦后现代体 (非商业使用) W4-75" w:cs="宋体" w:hint="eastAsia"/>
+                <w:kern w:val="0"/>
+                <w:sz w:val="24"/>
+                <w:szCs w:val="24"/>
+              </w:rPr>
+              <w:t>line</w:t>
+            </w:r>
+            <w:r>
+              <w:rPr>
+                <w:rFonts w:ascii="文悦后现代体 (非商业使用) W4-75" w:eastAsia="文悦后现代体 (非商业使用) W4-75" w:hAnsi="文悦后现代体 (非商业使用) W4-75" w:cs="宋体"/>
+                <w:kern w:val="0"/>
+                <w:sz w:val="24"/>
+                <w:szCs w:val="24"/>
+              </w:rPr>
+              <w:t>的顺序执行</w:t>
+            </w:r>
+          </w:p>
+        </w:tc>
+      </w:tr>
+    </w:tbl>
+    <w:p>
+      <w:pPr>
+        <w:widowControl/>
+        <w:spacing w:before="100" w:beforeAutospacing="1" w:after="100" w:afterAutospacing="1" w:line="360" w:lineRule="atLeast"/>
+        <w:jc w:val="left"/>
+        <w:rPr>
+          <w:rFonts w:ascii="方正兰亭纤黑_GBK" w:eastAsia="方正兰亭纤黑_GBK" w:hAnsi="宋体" w:cs="宋体"/>
+          <w:kern w:val="0"/>
+          <w:sz w:val="24"/>
+          <w:szCs w:val="24"/>
+        </w:rPr>
+      </w:pPr>
+    </w:p>
     <w:p>
       <w:pPr>
         <w:widowControl/>
@@ -8233,6 +7573,611 @@
         <w:t>谈谈JS的异步机制</w:t>
       </w:r>
     </w:p>
+    <w:tbl>
+      <w:tblPr>
+        <w:tblStyle w:val="aa"/>
+        <w:tblW w:w="0" w:type="auto"/>
+        <w:tblInd w:w="840" w:type="dxa"/>
+        <w:tblBorders>
+          <w:top w:val="none" w:sz="0" w:space="0" w:color="auto"/>
+          <w:left w:val="none" w:sz="0" w:space="0" w:color="auto"/>
+          <w:bottom w:val="none" w:sz="0" w:space="0" w:color="auto"/>
+          <w:right w:val="none" w:sz="0" w:space="0" w:color="auto"/>
+          <w:insideH w:val="none" w:sz="0" w:space="0" w:color="auto"/>
+          <w:insideV w:val="none" w:sz="0" w:space="0" w:color="auto"/>
+        </w:tblBorders>
+        <w:shd w:val="clear" w:color="auto" w:fill="F2F2F2" w:themeFill="background1" w:themeFillShade="F2"/>
+        <w:tblLook w:val="04A0" w:firstRow="1" w:lastRow="0" w:firstColumn="1" w:lastColumn="0" w:noHBand="0" w:noVBand="1"/>
+      </w:tblPr>
+      <w:tblGrid>
+        <w:gridCol w:w="9393"/>
+      </w:tblGrid>
+      <w:tr>
+        <w:tc>
+          <w:tcPr>
+            <w:tcW w:w="9393" w:type="dxa"/>
+            <w:shd w:val="clear" w:color="auto" w:fill="F2F2F2" w:themeFill="background1" w:themeFillShade="F2"/>
+          </w:tcPr>
+          <w:p>
+            <w:pPr>
+              <w:widowControl/>
+              <w:ind w:left="120"/>
+              <w:jc w:val="left"/>
+              <w:rPr>
+                <w:rFonts w:ascii="文悦后现代体 (非商业使用) W4-75" w:eastAsia="文悦后现代体 (非商业使用) W4-75" w:hAnsi="文悦后现代体 (非商业使用) W4-75" w:cs="宋体"/>
+                <w:kern w:val="0"/>
+                <w:sz w:val="24"/>
+                <w:szCs w:val="24"/>
+              </w:rPr>
+            </w:pPr>
+            <w:r>
+              <w:rPr>
+                <w:rFonts w:ascii="文悦后现代体 (非商业使用) W4-75" w:eastAsia="文悦后现代体 (非商业使用) W4-75" w:hAnsi="文悦后现代体 (非商业使用) W4-75" w:cs="宋体"/>
+                <w:kern w:val="0"/>
+                <w:sz w:val="24"/>
+                <w:szCs w:val="24"/>
+              </w:rPr>
+              <w:t>ES5</w:t>
+            </w:r>
+            <w:r>
+              <w:rPr>
+                <w:rFonts w:ascii="文悦后现代体 (非商业使用) W4-75" w:eastAsia="文悦后现代体 (非商业使用) W4-75" w:hAnsi="文悦后现代体 (非商业使用) W4-75" w:cs="宋体" w:hint="eastAsia"/>
+                <w:kern w:val="0"/>
+                <w:sz w:val="24"/>
+                <w:szCs w:val="24"/>
+              </w:rPr>
+              <w:t>的</w:t>
+            </w:r>
+            <w:r>
+              <w:rPr>
+                <w:rFonts w:ascii="文悦后现代体 (非商业使用) W4-75" w:eastAsia="文悦后现代体 (非商业使用) W4-75" w:hAnsi="文悦后现代体 (非商业使用) W4-75" w:cs="宋体" w:hint="eastAsia"/>
+                <w:kern w:val="0"/>
+                <w:sz w:val="24"/>
+                <w:szCs w:val="24"/>
+              </w:rPr>
+              <w:t>JS</w:t>
+            </w:r>
+            <w:r>
+              <w:rPr>
+                <w:rFonts w:ascii="文悦后现代体 (非商业使用) W4-75" w:eastAsia="文悦后现代体 (非商业使用) W4-75" w:hAnsi="文悦后现代体 (非商业使用) W4-75" w:cs="宋体" w:hint="eastAsia"/>
+                <w:kern w:val="0"/>
+                <w:sz w:val="24"/>
+                <w:szCs w:val="24"/>
+              </w:rPr>
+              <w:t>本身</w:t>
+            </w:r>
+            <w:r>
+              <w:rPr>
+                <w:rFonts w:ascii="文悦后现代体 (非商业使用) W4-75" w:eastAsia="文悦后现代体 (非商业使用) W4-75" w:hAnsi="文悦后现代体 (非商业使用) W4-75" w:cs="宋体"/>
+                <w:kern w:val="0"/>
+                <w:sz w:val="24"/>
+                <w:szCs w:val="24"/>
+              </w:rPr>
+              <w:t>是没有异步的，</w:t>
+            </w:r>
+            <w:r>
+              <w:rPr>
+                <w:rFonts w:ascii="文悦后现代体 (非商业使用) W4-75" w:eastAsia="文悦后现代体 (非商业使用) W4-75" w:hAnsi="文悦后现代体 (非商业使用) W4-75" w:cs="宋体" w:hint="eastAsia"/>
+                <w:kern w:val="0"/>
+                <w:sz w:val="24"/>
+                <w:szCs w:val="24"/>
+              </w:rPr>
+              <w:t>异步</w:t>
+            </w:r>
+            <w:r>
+              <w:rPr>
+                <w:rFonts w:ascii="文悦后现代体 (非商业使用) W4-75" w:eastAsia="文悦后现代体 (非商业使用) W4-75" w:hAnsi="文悦后现代体 (非商业使用) W4-75" w:cs="宋体"/>
+                <w:kern w:val="0"/>
+                <w:sz w:val="24"/>
+                <w:szCs w:val="24"/>
+              </w:rPr>
+              <w:t>是由浏览</w:t>
+            </w:r>
+            <w:r>
+              <w:rPr>
+                <w:rFonts w:ascii="文悦后现代体 (非商业使用) W4-75" w:eastAsia="文悦后现代体 (非商业使用) W4-75" w:hAnsi="文悦后现代体 (非商业使用) W4-75" w:cs="宋体" w:hint="eastAsia"/>
+                <w:kern w:val="0"/>
+                <w:sz w:val="24"/>
+                <w:szCs w:val="24"/>
+              </w:rPr>
+              <w:t>器</w:t>
+            </w:r>
+            <w:r>
+              <w:rPr>
+                <w:rFonts w:ascii="文悦后现代体 (非商业使用) W4-75" w:eastAsia="文悦后现代体 (非商业使用) W4-75" w:hAnsi="文悦后现代体 (非商业使用) W4-75" w:cs="宋体"/>
+                <w:kern w:val="0"/>
+                <w:sz w:val="24"/>
+                <w:szCs w:val="24"/>
+              </w:rPr>
+              <w:t>提供的功能，例如ajax和setTimeout。</w:t>
+            </w:r>
+            <w:r>
+              <w:rPr>
+                <w:rFonts w:ascii="文悦后现代体 (非商业使用) W4-75" w:eastAsia="文悦后现代体 (非商业使用) W4-75" w:hAnsi="文悦后现代体 (非商业使用) W4-75" w:cs="宋体" w:hint="eastAsia"/>
+                <w:kern w:val="0"/>
+                <w:sz w:val="24"/>
+                <w:szCs w:val="24"/>
+              </w:rPr>
+              <w:t>一旦</w:t>
+            </w:r>
+            <w:r>
+              <w:rPr>
+                <w:rFonts w:ascii="文悦后现代体 (非商业使用) W4-75" w:eastAsia="文悦后现代体 (非商业使用) W4-75" w:hAnsi="文悦后现代体 (非商业使用) W4-75" w:cs="宋体"/>
+                <w:kern w:val="0"/>
+                <w:sz w:val="24"/>
+                <w:szCs w:val="24"/>
+              </w:rPr>
+              <w:t>代码接触到了browser的异步API，</w:t>
+            </w:r>
+            <w:r>
+              <w:rPr>
+                <w:rFonts w:ascii="文悦后现代体 (非商业使用) W4-75" w:eastAsia="文悦后现代体 (非商业使用) W4-75" w:hAnsi="文悦后现代体 (非商业使用) W4-75" w:cs="宋体" w:hint="eastAsia"/>
+                <w:kern w:val="0"/>
+                <w:sz w:val="24"/>
+                <w:szCs w:val="24"/>
+              </w:rPr>
+              <w:t>那么</w:t>
+            </w:r>
+            <w:r>
+              <w:rPr>
+                <w:rFonts w:ascii="文悦后现代体 (非商业使用) W4-75" w:eastAsia="文悦后现代体 (非商业使用) W4-75" w:hAnsi="文悦后现代体 (非商业使用) W4-75" w:cs="宋体"/>
+                <w:kern w:val="0"/>
+                <w:sz w:val="24"/>
+                <w:szCs w:val="24"/>
+              </w:rPr>
+              <w:t>本段代码就会屏蔽掉，</w:t>
+            </w:r>
+            <w:r>
+              <w:rPr>
+                <w:rFonts w:ascii="文悦后现代体 (非商业使用) W4-75" w:eastAsia="文悦后现代体 (非商业使用) W4-75" w:hAnsi="文悦后现代体 (非商业使用) W4-75" w:cs="宋体" w:hint="eastAsia"/>
+                <w:kern w:val="0"/>
+                <w:sz w:val="24"/>
+                <w:szCs w:val="24"/>
+              </w:rPr>
+              <w:t>接着</w:t>
+            </w:r>
+            <w:r>
+              <w:rPr>
+                <w:rFonts w:ascii="文悦后现代体 (非商业使用) W4-75" w:eastAsia="文悦后现代体 (非商业使用) W4-75" w:hAnsi="文悦后现代体 (非商业使用) W4-75" w:cs="宋体"/>
+                <w:kern w:val="0"/>
+                <w:sz w:val="24"/>
+                <w:szCs w:val="24"/>
+              </w:rPr>
+              <w:t>顺序执行后面的代码。</w:t>
+            </w:r>
+            <w:r>
+              <w:rPr>
+                <w:rFonts w:ascii="文悦后现代体 (非商业使用) W4-75" w:eastAsia="文悦后现代体 (非商业使用) W4-75" w:hAnsi="文悦后现代体 (非商业使用) W4-75" w:cs="宋体" w:hint="eastAsia"/>
+                <w:kern w:val="0"/>
+                <w:sz w:val="24"/>
+                <w:szCs w:val="24"/>
+              </w:rPr>
+              <w:t>屏蔽</w:t>
+            </w:r>
+            <w:r>
+              <w:rPr>
+                <w:rFonts w:ascii="文悦后现代体 (非商业使用) W4-75" w:eastAsia="文悦后现代体 (非商业使用) W4-75" w:hAnsi="文悦后现代体 (非商业使用) W4-75" w:cs="宋体"/>
+                <w:kern w:val="0"/>
+                <w:sz w:val="24"/>
+                <w:szCs w:val="24"/>
+              </w:rPr>
+              <w:t>掉的代码，</w:t>
+            </w:r>
+            <w:r>
+              <w:rPr>
+                <w:rFonts w:ascii="文悦后现代体 (非商业使用) W4-75" w:eastAsia="文悦后现代体 (非商业使用) W4-75" w:hAnsi="文悦后现代体 (非商业使用) W4-75" w:cs="宋体" w:hint="eastAsia"/>
+                <w:kern w:val="0"/>
+                <w:sz w:val="24"/>
+                <w:szCs w:val="24"/>
+              </w:rPr>
+              <w:t>在</w:t>
+            </w:r>
+            <w:r>
+              <w:rPr>
+                <w:rFonts w:ascii="文悦后现代体 (非商业使用) W4-75" w:eastAsia="文悦后现代体 (非商业使用) W4-75" w:hAnsi="文悦后现代体 (非商业使用) W4-75" w:cs="宋体"/>
+                <w:kern w:val="0"/>
+                <w:sz w:val="24"/>
+                <w:szCs w:val="24"/>
+              </w:rPr>
+              <w:t>browser</w:t>
+            </w:r>
+            <w:r>
+              <w:rPr>
+                <w:rFonts w:ascii="文悦后现代体 (非商业使用) W4-75" w:eastAsia="文悦后现代体 (非商业使用) W4-75" w:hAnsi="文悦后现代体 (非商业使用) W4-75" w:cs="宋体" w:hint="eastAsia"/>
+                <w:kern w:val="0"/>
+                <w:sz w:val="24"/>
+                <w:szCs w:val="24"/>
+              </w:rPr>
+              <w:t>得到</w:t>
+            </w:r>
+            <w:r>
+              <w:rPr>
+                <w:rFonts w:ascii="文悦后现代体 (非商业使用) W4-75" w:eastAsia="文悦后现代体 (非商业使用) W4-75" w:hAnsi="文悦后现代体 (非商业使用) W4-75" w:cs="宋体"/>
+                <w:kern w:val="0"/>
+                <w:sz w:val="24"/>
+                <w:szCs w:val="24"/>
+              </w:rPr>
+              <w:t>返回许可后，</w:t>
+            </w:r>
+            <w:r>
+              <w:rPr>
+                <w:rFonts w:ascii="文悦后现代体 (非商业使用) W4-75" w:eastAsia="文悦后现代体 (非商业使用) W4-75" w:hAnsi="文悦后现代体 (非商业使用) W4-75" w:cs="宋体" w:hint="eastAsia"/>
+                <w:kern w:val="0"/>
+                <w:sz w:val="24"/>
+                <w:szCs w:val="24"/>
+              </w:rPr>
+              <w:t>在event</w:t>
+            </w:r>
+            <w:r>
+              <w:rPr>
+                <w:rFonts w:ascii="文悦后现代体 (非商业使用) W4-75" w:eastAsia="文悦后现代体 (非商业使用) W4-75" w:hAnsi="文悦后现代体 (非商业使用) W4-75" w:cs="宋体"/>
+                <w:kern w:val="0"/>
+                <w:sz w:val="24"/>
+                <w:szCs w:val="24"/>
+              </w:rPr>
+              <w:t xml:space="preserve"> </w:t>
+            </w:r>
+            <w:r>
+              <w:rPr>
+                <w:rFonts w:ascii="文悦后现代体 (非商业使用) W4-75" w:eastAsia="文悦后现代体 (非商业使用) W4-75" w:hAnsi="文悦后现代体 (非商业使用) W4-75" w:cs="宋体" w:hint="eastAsia"/>
+                <w:kern w:val="0"/>
+                <w:sz w:val="24"/>
+                <w:szCs w:val="24"/>
+              </w:rPr>
+              <w:t>queue</w:t>
+            </w:r>
+            <w:r>
+              <w:rPr>
+                <w:rFonts w:ascii="文悦后现代体 (非商业使用) W4-75" w:eastAsia="文悦后现代体 (非商业使用) W4-75" w:hAnsi="文悦后现代体 (非商业使用) W4-75" w:cs="宋体"/>
+                <w:kern w:val="0"/>
+                <w:sz w:val="24"/>
+                <w:szCs w:val="24"/>
+              </w:rPr>
+              <w:t>中等待。E</w:t>
+            </w:r>
+            <w:r>
+              <w:rPr>
+                <w:rFonts w:ascii="文悦后现代体 (非商业使用) W4-75" w:eastAsia="文悦后现代体 (非商业使用) W4-75" w:hAnsi="文悦后现代体 (非商业使用) W4-75" w:cs="宋体" w:hint="eastAsia"/>
+                <w:kern w:val="0"/>
+                <w:sz w:val="24"/>
+                <w:szCs w:val="24"/>
+              </w:rPr>
+              <w:t>vent</w:t>
+            </w:r>
+            <w:r>
+              <w:rPr>
+                <w:rFonts w:ascii="文悦后现代体 (非商业使用) W4-75" w:eastAsia="文悦后现代体 (非商业使用) W4-75" w:hAnsi="文悦后现代体 (非商业使用) W4-75" w:cs="宋体"/>
+                <w:kern w:val="0"/>
+                <w:sz w:val="24"/>
+                <w:szCs w:val="24"/>
+              </w:rPr>
+              <w:t xml:space="preserve"> </w:t>
+            </w:r>
+            <w:r>
+              <w:rPr>
+                <w:rFonts w:ascii="文悦后现代体 (非商业使用) W4-75" w:eastAsia="文悦后现代体 (非商业使用) W4-75" w:hAnsi="文悦后现代体 (非商业使用) W4-75" w:cs="宋体" w:hint="eastAsia"/>
+                <w:kern w:val="0"/>
+                <w:sz w:val="24"/>
+                <w:szCs w:val="24"/>
+              </w:rPr>
+              <w:t>loop</w:t>
+            </w:r>
+            <w:r>
+              <w:rPr>
+                <w:rFonts w:ascii="文悦后现代体 (非商业使用) W4-75" w:eastAsia="文悦后现代体 (非商业使用) W4-75" w:hAnsi="文悦后现代体 (非商业使用) W4-75" w:cs="宋体"/>
+                <w:kern w:val="0"/>
+                <w:sz w:val="24"/>
+                <w:szCs w:val="24"/>
+              </w:rPr>
+              <w:t>机制时刻</w:t>
+            </w:r>
+            <w:r>
+              <w:rPr>
+                <w:rFonts w:ascii="文悦后现代体 (非商业使用) W4-75" w:eastAsia="文悦后现代体 (非商业使用) W4-75" w:hAnsi="文悦后现代体 (非商业使用) W4-75" w:cs="宋体" w:hint="eastAsia"/>
+                <w:kern w:val="0"/>
+                <w:sz w:val="24"/>
+                <w:szCs w:val="24"/>
+              </w:rPr>
+              <w:t>查询</w:t>
+            </w:r>
+            <w:r>
+              <w:rPr>
+                <w:rFonts w:ascii="文悦后现代体 (非商业使用) W4-75" w:eastAsia="文悦后现代体 (非商业使用) W4-75" w:hAnsi="文悦后现代体 (非商业使用) W4-75" w:cs="宋体"/>
+                <w:kern w:val="0"/>
+                <w:sz w:val="24"/>
+                <w:szCs w:val="24"/>
+              </w:rPr>
+              <w:t xml:space="preserve">JS的call </w:t>
+            </w:r>
+            <w:r>
+              <w:rPr>
+                <w:rFonts w:ascii="文悦后现代体 (非商业使用) W4-75" w:eastAsia="文悦后现代体 (非商业使用) W4-75" w:hAnsi="文悦后现代体 (非商业使用) W4-75" w:cs="宋体" w:hint="eastAsia"/>
+                <w:kern w:val="0"/>
+                <w:sz w:val="24"/>
+                <w:szCs w:val="24"/>
+              </w:rPr>
+              <w:t>stack</w:t>
+            </w:r>
+            <w:r>
+              <w:rPr>
+                <w:rFonts w:ascii="文悦后现代体 (非商业使用) W4-75" w:eastAsia="文悦后现代体 (非商业使用) W4-75" w:hAnsi="文悦后现代体 (非商业使用) W4-75" w:cs="宋体"/>
+                <w:kern w:val="0"/>
+                <w:sz w:val="24"/>
+                <w:szCs w:val="24"/>
+              </w:rPr>
+              <w:t>情况，</w:t>
+            </w:r>
+            <w:r>
+              <w:rPr>
+                <w:rFonts w:ascii="文悦后现代体 (非商业使用) W4-75" w:eastAsia="文悦后现代体 (非商业使用) W4-75" w:hAnsi="文悦后现代体 (非商业使用) W4-75" w:cs="宋体" w:hint="eastAsia"/>
+                <w:kern w:val="0"/>
+                <w:sz w:val="24"/>
+                <w:szCs w:val="24"/>
+              </w:rPr>
+              <w:t>等</w:t>
+            </w:r>
+            <w:r>
+              <w:rPr>
+                <w:rFonts w:ascii="文悦后现代体 (非商业使用) W4-75" w:eastAsia="文悦后现代体 (非商业使用) W4-75" w:hAnsi="文悦后现代体 (非商业使用) W4-75" w:cs="宋体"/>
+                <w:kern w:val="0"/>
+                <w:sz w:val="24"/>
+                <w:szCs w:val="24"/>
+              </w:rPr>
+              <w:t>到</w:t>
+            </w:r>
+            <w:r>
+              <w:rPr>
+                <w:rFonts w:ascii="文悦后现代体 (非商业使用) W4-75" w:eastAsia="文悦后现代体 (非商业使用) W4-75" w:hAnsi="文悦后现代体 (非商业使用) W4-75" w:cs="宋体" w:hint="eastAsia"/>
+                <w:kern w:val="0"/>
+                <w:sz w:val="24"/>
+                <w:szCs w:val="24"/>
+              </w:rPr>
+              <w:t>stack为</w:t>
+            </w:r>
+            <w:r>
+              <w:rPr>
+                <w:rFonts w:ascii="文悦后现代体 (非商业使用) W4-75" w:eastAsia="文悦后现代体 (非商业使用) W4-75" w:hAnsi="文悦后现代体 (非商业使用) W4-75" w:cs="宋体"/>
+                <w:kern w:val="0"/>
+                <w:sz w:val="24"/>
+                <w:szCs w:val="24"/>
+              </w:rPr>
+              <w:t>空时，</w:t>
+            </w:r>
+            <w:r>
+              <w:rPr>
+                <w:rFonts w:ascii="文悦后现代体 (非商业使用) W4-75" w:eastAsia="文悦后现代体 (非商业使用) W4-75" w:hAnsi="文悦后现代体 (非商业使用) W4-75" w:cs="宋体" w:hint="eastAsia"/>
+                <w:kern w:val="0"/>
+                <w:sz w:val="24"/>
+                <w:szCs w:val="24"/>
+              </w:rPr>
+              <w:t>进</w:t>
+            </w:r>
+            <w:r>
+              <w:rPr>
+                <w:rFonts w:ascii="文悦后现代体 (非商业使用) W4-75" w:eastAsia="文悦后现代体 (非商业使用) W4-75" w:hAnsi="文悦后现代体 (非商业使用) W4-75" w:cs="宋体"/>
+                <w:kern w:val="0"/>
+                <w:sz w:val="24"/>
+                <w:szCs w:val="24"/>
+              </w:rPr>
+              <w:t>栈执行。</w:t>
+            </w:r>
+          </w:p>
+          <w:p>
+            <w:pPr>
+              <w:widowControl/>
+              <w:ind w:left="120"/>
+              <w:jc w:val="left"/>
+              <w:rPr>
+                <w:rFonts w:ascii="文悦后现代体 (非商业使用) W4-75" w:eastAsia="文悦后现代体 (非商业使用) W4-75" w:hAnsi="文悦后现代体 (非商业使用) W4-75" w:cs="宋体" w:hint="eastAsia"/>
+                <w:kern w:val="0"/>
+                <w:sz w:val="24"/>
+                <w:szCs w:val="24"/>
+              </w:rPr>
+            </w:pPr>
+            <w:r>
+              <w:rPr>
+                <w:rFonts w:ascii="文悦后现代体 (非商业使用) W4-75" w:eastAsia="文悦后现代体 (非商业使用) W4-75" w:hAnsi="文悦后现代体 (非商业使用) W4-75" w:cs="宋体"/>
+                <w:kern w:val="0"/>
+                <w:sz w:val="24"/>
+                <w:szCs w:val="24"/>
+              </w:rPr>
+              <w:drawing>
+                <wp:inline distT="0" distB="0" distL="0" distR="0" wp14:anchorId="74C35DEA" wp14:editId="0B857A87">
+                  <wp:extent cx="4132286" cy="3254545"/>
+                  <wp:effectExtent l="0" t="0" r="8255" b="0"/>
+                  <wp:docPr id="17" name="图片 17"/>
+                  <wp:cNvGraphicFramePr>
+                    <a:graphicFrameLocks xmlns:a="http://schemas.openxmlformats.org/drawingml/2006/main" noChangeAspect="1"/>
+                  </wp:cNvGraphicFramePr>
+                  <a:graphic xmlns:a="http://schemas.openxmlformats.org/drawingml/2006/main">
+                    <a:graphicData uri="http://schemas.openxmlformats.org/drawingml/2006/picture">
+                      <pic:pic xmlns:pic="http://schemas.openxmlformats.org/drawingml/2006/picture">
+                        <pic:nvPicPr>
+                          <pic:cNvPr id="1" name=""/>
+                          <pic:cNvPicPr/>
+                        </pic:nvPicPr>
+                        <pic:blipFill>
+                          <a:blip r:embed="rId22"/>
+                          <a:stretch>
+                            <a:fillRect/>
+                          </a:stretch>
+                        </pic:blipFill>
+                        <pic:spPr>
+                          <a:xfrm>
+                            <a:off x="0" y="0"/>
+                            <a:ext cx="4140178" cy="3260760"/>
+                          </a:xfrm>
+                          <a:prstGeom prst="rect">
+                            <a:avLst/>
+                          </a:prstGeom>
+                        </pic:spPr>
+                      </pic:pic>
+                    </a:graphicData>
+                  </a:graphic>
+                </wp:inline>
+              </w:drawing>
+            </w:r>
+          </w:p>
+          <w:p>
+            <w:pPr>
+              <w:widowControl/>
+              <w:ind w:left="120"/>
+              <w:jc w:val="left"/>
+              <w:rPr>
+                <w:rFonts w:ascii="文悦后现代体 (非商业使用) W4-75" w:eastAsia="文悦后现代体 (非商业使用) W4-75" w:hAnsi="文悦后现代体 (非商业使用) W4-75" w:cs="宋体"/>
+                <w:kern w:val="0"/>
+                <w:sz w:val="24"/>
+                <w:szCs w:val="24"/>
+              </w:rPr>
+            </w:pPr>
+            <w:r>
+              <w:rPr>
+                <w:rFonts w:ascii="文悦后现代体 (非商业使用) W4-75" w:eastAsia="文悦后现代体 (非商业使用) W4-75" w:hAnsi="文悦后现代体 (非商业使用) W4-75" w:cs="宋体" w:hint="eastAsia"/>
+                <w:kern w:val="0"/>
+                <w:sz w:val="24"/>
+                <w:szCs w:val="24"/>
+              </w:rPr>
+              <w:t>异步</w:t>
+            </w:r>
+            <w:r>
+              <w:rPr>
+                <w:rFonts w:ascii="文悦后现代体 (非商业使用) W4-75" w:eastAsia="文悦后现代体 (非商业使用) W4-75" w:hAnsi="文悦后现代体 (非商业使用) W4-75" w:cs="宋体"/>
+                <w:kern w:val="0"/>
+                <w:sz w:val="24"/>
+                <w:szCs w:val="24"/>
+              </w:rPr>
+              <w:t>的理解：</w:t>
+            </w:r>
+            <w:r>
+              <w:rPr>
+                <w:rFonts w:ascii="文悦后现代体 (非商业使用) W4-75" w:eastAsia="文悦后现代体 (非商业使用) W4-75" w:hAnsi="文悦后现代体 (非商业使用) W4-75" w:cs="宋体" w:hint="eastAsia"/>
+                <w:kern w:val="0"/>
+                <w:sz w:val="24"/>
+                <w:szCs w:val="24"/>
+              </w:rPr>
+              <w:t>需要</w:t>
+            </w:r>
+            <w:r>
+              <w:rPr>
+                <w:rFonts w:ascii="文悦后现代体 (非商业使用) W4-75" w:eastAsia="文悦后现代体 (非商业使用) W4-75" w:hAnsi="文悦后现代体 (非商业使用) W4-75" w:cs="宋体"/>
+                <w:kern w:val="0"/>
+                <w:sz w:val="24"/>
+                <w:szCs w:val="24"/>
+              </w:rPr>
+              <w:t>完整的关于代码</w:t>
+            </w:r>
+            <w:r>
+              <w:rPr>
+                <w:rFonts w:ascii="文悦后现代体 (非商业使用) W4-75" w:eastAsia="文悦后现代体 (非商业使用) W4-75" w:hAnsi="文悦后现代体 (非商业使用) W4-75" w:cs="宋体" w:hint="eastAsia"/>
+                <w:kern w:val="0"/>
+                <w:sz w:val="24"/>
+                <w:szCs w:val="24"/>
+              </w:rPr>
+              <w:t>怎么</w:t>
+            </w:r>
+            <w:r>
+              <w:rPr>
+                <w:rFonts w:ascii="文悦后现代体 (非商业使用) W4-75" w:eastAsia="文悦后现代体 (非商业使用) W4-75" w:hAnsi="文悦后现代体 (非商业使用) W4-75" w:cs="宋体"/>
+                <w:kern w:val="0"/>
+                <w:sz w:val="24"/>
+                <w:szCs w:val="24"/>
+              </w:rPr>
+              <w:t>在运行的脑内</w:t>
+            </w:r>
+            <w:r>
+              <w:rPr>
+                <w:rFonts w:ascii="文悦后现代体 (非商业使用) W4-75" w:eastAsia="文悦后现代体 (非商业使用) W4-75" w:hAnsi="文悦后现代体 (非商业使用) W4-75" w:cs="宋体" w:hint="eastAsia"/>
+                <w:kern w:val="0"/>
+                <w:sz w:val="24"/>
+                <w:szCs w:val="24"/>
+              </w:rPr>
+              <w:t>模型</w:t>
+            </w:r>
+            <w:r>
+              <w:rPr>
+                <w:rFonts w:ascii="文悦后现代体 (非商业使用) W4-75" w:eastAsia="文悦后现代体 (非商业使用) W4-75" w:hAnsi="文悦后现代体 (非商业使用) W4-75" w:cs="宋体"/>
+                <w:kern w:val="0"/>
+                <w:sz w:val="24"/>
+                <w:szCs w:val="24"/>
+              </w:rPr>
+              <w:t>，</w:t>
+            </w:r>
+            <w:r>
+              <w:rPr>
+                <w:rFonts w:ascii="文悦后现代体 (非商业使用) W4-75" w:eastAsia="文悦后现代体 (非商业使用) W4-75" w:hAnsi="文悦后现代体 (非商业使用) W4-75" w:cs="宋体" w:hint="eastAsia"/>
+                <w:kern w:val="0"/>
+                <w:sz w:val="24"/>
+                <w:szCs w:val="24"/>
+              </w:rPr>
+              <w:t>光</w:t>
+            </w:r>
+            <w:r>
+              <w:rPr>
+                <w:rFonts w:ascii="文悦后现代体 (非商业使用) W4-75" w:eastAsia="文悦后现代体 (非商业使用) W4-75" w:hAnsi="文悦后现代体 (非商业使用) W4-75" w:cs="宋体"/>
+                <w:kern w:val="0"/>
+                <w:sz w:val="24"/>
+                <w:szCs w:val="24"/>
+              </w:rPr>
+              <w:t>抽出一部分来讲的话，</w:t>
+            </w:r>
+            <w:r>
+              <w:rPr>
+                <w:rFonts w:ascii="文悦后现代体 (非商业使用) W4-75" w:eastAsia="文悦后现代体 (非商业使用) W4-75" w:hAnsi="文悦后现代体 (非商业使用) W4-75" w:cs="宋体" w:hint="eastAsia"/>
+                <w:kern w:val="0"/>
+                <w:sz w:val="24"/>
+                <w:szCs w:val="24"/>
+              </w:rPr>
+              <w:t>确实</w:t>
+            </w:r>
+            <w:r>
+              <w:rPr>
+                <w:rFonts w:ascii="文悦后现代体 (非商业使用) W4-75" w:eastAsia="文悦后现代体 (非商业使用) W4-75" w:hAnsi="文悦后现代体 (非商业使用) W4-75" w:cs="宋体"/>
+                <w:kern w:val="0"/>
+                <w:sz w:val="24"/>
+                <w:szCs w:val="24"/>
+              </w:rPr>
+              <w:t>比较的抽象难以理解。</w:t>
+            </w:r>
+            <w:r>
+              <w:rPr>
+                <w:rFonts w:ascii="文悦后现代体 (非商业使用) W4-75" w:eastAsia="文悦后现代体 (非商业使用) W4-75" w:hAnsi="文悦后现代体 (非商业使用) W4-75" w:cs="宋体" w:hint="eastAsia"/>
+                <w:kern w:val="0"/>
+                <w:sz w:val="24"/>
+                <w:szCs w:val="24"/>
+              </w:rPr>
+              <w:t>之后</w:t>
+            </w:r>
+            <w:r>
+              <w:rPr>
+                <w:rFonts w:ascii="文悦后现代体 (非商业使用) W4-75" w:eastAsia="文悦后现代体 (非商业使用) W4-75" w:hAnsi="文悦后现代体 (非商业使用) W4-75" w:cs="宋体"/>
+                <w:kern w:val="0"/>
+                <w:sz w:val="24"/>
+                <w:szCs w:val="24"/>
+              </w:rPr>
+              <w:t>会在写一个</w:t>
+            </w:r>
+            <w:r>
+              <w:rPr>
+                <w:rFonts w:ascii="文悦后现代体 (非商业使用) W4-75" w:eastAsia="文悦后现代体 (非商业使用) W4-75" w:hAnsi="文悦后现代体 (非商业使用) W4-75" w:cs="宋体" w:hint="eastAsia"/>
+                <w:kern w:val="0"/>
+                <w:sz w:val="24"/>
+                <w:szCs w:val="24"/>
+              </w:rPr>
+              <w:t>ES</w:t>
+            </w:r>
+            <w:r>
+              <w:rPr>
+                <w:rFonts w:ascii="文悦后现代体 (非商业使用) W4-75" w:eastAsia="文悦后现代体 (非商业使用) W4-75" w:hAnsi="文悦后现代体 (非商业使用) W4-75" w:cs="宋体"/>
+                <w:kern w:val="0"/>
+                <w:sz w:val="24"/>
+                <w:szCs w:val="24"/>
+              </w:rPr>
+              <w:t>内部到底在怎么运行的系列。</w:t>
+            </w:r>
+          </w:p>
+        </w:tc>
+      </w:tr>
+    </w:tbl>
     <w:p>
       <w:pPr>
         <w:widowControl/>
@@ -8249,26 +8194,14 @@
           <w:szCs w:val="24"/>
         </w:rPr>
       </w:pPr>
-      <w:proofErr w:type="spellStart"/>
-      <w:r>
-        <w:rPr>
-          <w:rFonts w:ascii="方正兰亭纤黑_GBK" w:eastAsia="方正兰亭纤黑_GBK" w:hAnsi="宋体" w:cs="宋体"/>
-          <w:kern w:val="0"/>
-          <w:sz w:val="24"/>
-          <w:szCs w:val="24"/>
-        </w:rPr>
-        <w:lastRenderedPageBreak/>
-        <w:t>js</w:t>
-      </w:r>
-      <w:proofErr w:type="spellEnd"/>
-      <w:r>
-        <w:rPr>
-          <w:rFonts w:ascii="方正兰亭纤黑_GBK" w:eastAsia="方正兰亭纤黑_GBK" w:hAnsi="宋体" w:cs="宋体"/>
-          <w:kern w:val="0"/>
-          <w:sz w:val="24"/>
-          <w:szCs w:val="24"/>
-        </w:rPr>
-        <w:t>如何实现一个栈</w:t>
+      <w:r>
+        <w:rPr>
+          <w:rFonts w:ascii="方正兰亭纤黑_GBK" w:eastAsia="方正兰亭纤黑_GBK" w:hAnsi="宋体" w:cs="宋体"/>
+          <w:kern w:val="0"/>
+          <w:sz w:val="24"/>
+          <w:szCs w:val="24"/>
+        </w:rPr>
+        <w:t>settimeout异步</w:t>
       </w:r>
     </w:p>
     <w:p>
@@ -8294,8 +8227,10 @@
           <w:sz w:val="24"/>
           <w:szCs w:val="24"/>
         </w:rPr>
-        <w:t>操作系统进程和线程的区别</w:t>
-      </w:r>
+        <w:t>event loop讲讲</w:t>
+      </w:r>
+      <w:bookmarkStart w:id="0" w:name="_GoBack"/>
+      <w:bookmarkEnd w:id="0"/>
     </w:p>
     <w:p>
       <w:pPr>
@@ -8320,7 +8255,7 @@
           <w:sz w:val="24"/>
           <w:szCs w:val="24"/>
         </w:rPr>
-        <w:t>线程的哪些资源共享，哪些资源不共享</w:t>
+        <w:t>js如何实现一个栈</w:t>
       </w:r>
     </w:p>
     <w:p>
@@ -8346,7 +8281,7 @@
           <w:sz w:val="24"/>
           <w:szCs w:val="24"/>
         </w:rPr>
-        <w:t>观察者模式如何实现</w:t>
+        <w:t>操作系统进程和线程的区别</w:t>
       </w:r>
     </w:p>
     <w:p>
@@ -8372,7 +8307,8 @@
           <w:sz w:val="24"/>
           <w:szCs w:val="24"/>
         </w:rPr>
-        <w:t>订阅者模式如何实现</w:t>
+        <w:lastRenderedPageBreak/>
+        <w:t>线程的哪些资源共享，哪些资源不共享</w:t>
       </w:r>
     </w:p>
     <w:p>
@@ -8391,25 +8327,14 @@
           <w:szCs w:val="24"/>
         </w:rPr>
       </w:pPr>
-      <w:proofErr w:type="spellStart"/>
-      <w:r>
-        <w:rPr>
-          <w:rFonts w:ascii="方正兰亭纤黑_GBK" w:eastAsia="方正兰亭纤黑_GBK" w:hAnsi="宋体" w:cs="宋体"/>
-          <w:kern w:val="0"/>
-          <w:sz w:val="24"/>
-          <w:szCs w:val="24"/>
-        </w:rPr>
-        <w:t>settimeout</w:t>
-      </w:r>
-      <w:proofErr w:type="spellEnd"/>
-      <w:r>
-        <w:rPr>
-          <w:rFonts w:ascii="方正兰亭纤黑_GBK" w:eastAsia="方正兰亭纤黑_GBK" w:hAnsi="宋体" w:cs="宋体"/>
-          <w:kern w:val="0"/>
-          <w:sz w:val="24"/>
-          <w:szCs w:val="24"/>
-        </w:rPr>
-        <w:t>异步</w:t>
+      <w:r>
+        <w:rPr>
+          <w:rFonts w:ascii="方正兰亭纤黑_GBK" w:eastAsia="方正兰亭纤黑_GBK" w:hAnsi="宋体" w:cs="宋体"/>
+          <w:kern w:val="0"/>
+          <w:sz w:val="24"/>
+          <w:szCs w:val="24"/>
+        </w:rPr>
+        <w:t>观察者模式如何实现</w:t>
       </w:r>
     </w:p>
     <w:p>
@@ -8435,7 +8360,7 @@
           <w:sz w:val="24"/>
           <w:szCs w:val="24"/>
         </w:rPr>
-        <w:t>函数节流和函数防抖知道吗，区别是什么</w:t>
+        <w:t>订阅者模式如何实现</w:t>
       </w:r>
     </w:p>
     <w:p>
@@ -8461,7 +8386,7 @@
           <w:sz w:val="24"/>
           <w:szCs w:val="24"/>
         </w:rPr>
-        <w:t>event loop讲讲</w:t>
+        <w:t>函数节流和函数防抖知道吗，区别是什么</w:t>
       </w:r>
     </w:p>
     <w:p>
@@ -8531,25 +8456,14 @@
           <w:szCs w:val="24"/>
         </w:rPr>
       </w:pPr>
-      <w:proofErr w:type="spellStart"/>
-      <w:r>
-        <w:rPr>
-          <w:rFonts w:ascii="方正兰亭纤黑_GBK" w:eastAsia="方正兰亭纤黑_GBK" w:hAnsi="宋体" w:cs="宋体"/>
-          <w:kern w:val="0"/>
-          <w:sz w:val="24"/>
-          <w:szCs w:val="24"/>
-        </w:rPr>
-        <w:t>ajax</w:t>
-      </w:r>
-      <w:proofErr w:type="spellEnd"/>
-      <w:r>
-        <w:rPr>
-          <w:rFonts w:ascii="方正兰亭纤黑_GBK" w:eastAsia="方正兰亭纤黑_GBK" w:hAnsi="宋体" w:cs="宋体"/>
-          <w:kern w:val="0"/>
-          <w:sz w:val="24"/>
-          <w:szCs w:val="24"/>
-        </w:rPr>
-        <w:t>实现过程</w:t>
+      <w:r>
+        <w:rPr>
+          <w:rFonts w:ascii="方正兰亭纤黑_GBK" w:eastAsia="方正兰亭纤黑_GBK" w:hAnsi="宋体" w:cs="宋体"/>
+          <w:kern w:val="0"/>
+          <w:sz w:val="24"/>
+          <w:szCs w:val="24"/>
+        </w:rPr>
+        <w:t>ajax实现过程</w:t>
       </w:r>
     </w:p>
     <w:p>
@@ -8568,25 +8482,14 @@
           <w:szCs w:val="24"/>
         </w:rPr>
       </w:pPr>
-      <w:proofErr w:type="spellStart"/>
-      <w:r>
-        <w:rPr>
-          <w:rFonts w:ascii="方正兰亭纤黑_GBK" w:eastAsia="方正兰亭纤黑_GBK" w:hAnsi="宋体" w:cs="宋体"/>
-          <w:kern w:val="0"/>
-          <w:sz w:val="24"/>
-          <w:szCs w:val="24"/>
-        </w:rPr>
-        <w:t>ajax</w:t>
-      </w:r>
-      <w:proofErr w:type="spellEnd"/>
-      <w:r>
-        <w:rPr>
-          <w:rFonts w:ascii="方正兰亭纤黑_GBK" w:eastAsia="方正兰亭纤黑_GBK" w:hAnsi="宋体" w:cs="宋体"/>
-          <w:kern w:val="0"/>
-          <w:sz w:val="24"/>
-          <w:szCs w:val="24"/>
-        </w:rPr>
-        <w:t>是同步还是异步，怎么样实现同步</w:t>
+      <w:r>
+        <w:rPr>
+          <w:rFonts w:ascii="方正兰亭纤黑_GBK" w:eastAsia="方正兰亭纤黑_GBK" w:hAnsi="宋体" w:cs="宋体"/>
+          <w:kern w:val="0"/>
+          <w:sz w:val="24"/>
+          <w:szCs w:val="24"/>
+        </w:rPr>
+        <w:t>ajax是同步还是异步，怎么样实现同步</w:t>
       </w:r>
     </w:p>
     <w:p>
@@ -8612,27 +8515,7 @@
           <w:sz w:val="24"/>
           <w:szCs w:val="24"/>
         </w:rPr>
-        <w:t>表单提交和</w:t>
-      </w:r>
-      <w:proofErr w:type="spellStart"/>
-      <w:r>
-        <w:rPr>
-          <w:rFonts w:ascii="方正兰亭纤黑_GBK" w:eastAsia="方正兰亭纤黑_GBK" w:hAnsi="宋体" w:cs="宋体"/>
-          <w:kern w:val="0"/>
-          <w:sz w:val="24"/>
-          <w:szCs w:val="24"/>
-        </w:rPr>
-        <w:t>ajax</w:t>
-      </w:r>
-      <w:proofErr w:type="spellEnd"/>
-      <w:r>
-        <w:rPr>
-          <w:rFonts w:ascii="方正兰亭纤黑_GBK" w:eastAsia="方正兰亭纤黑_GBK" w:hAnsi="宋体" w:cs="宋体"/>
-          <w:kern w:val="0"/>
-          <w:sz w:val="24"/>
-          <w:szCs w:val="24"/>
-        </w:rPr>
-        <w:t>的区别</w:t>
+        <w:t>表单提交和ajax的区别</w:t>
       </w:r>
     </w:p>
     <w:p>
@@ -8677,25 +8560,14 @@
           <w:szCs w:val="24"/>
         </w:rPr>
       </w:pPr>
-      <w:proofErr w:type="spellStart"/>
-      <w:r>
-        <w:rPr>
-          <w:rFonts w:ascii="方正兰亭纤黑_GBK" w:eastAsia="方正兰亭纤黑_GBK" w:hAnsi="宋体" w:cs="宋体"/>
-          <w:kern w:val="0"/>
-          <w:sz w:val="24"/>
-          <w:szCs w:val="24"/>
-        </w:rPr>
-        <w:t>ajax</w:t>
-      </w:r>
-      <w:proofErr w:type="spellEnd"/>
-      <w:r>
-        <w:rPr>
-          <w:rFonts w:ascii="方正兰亭纤黑_GBK" w:eastAsia="方正兰亭纤黑_GBK" w:hAnsi="宋体" w:cs="宋体"/>
-          <w:kern w:val="0"/>
-          <w:sz w:val="24"/>
-          <w:szCs w:val="24"/>
-        </w:rPr>
-        <w:t>返回204算是成功吗</w:t>
+      <w:r>
+        <w:rPr>
+          <w:rFonts w:ascii="方正兰亭纤黑_GBK" w:eastAsia="方正兰亭纤黑_GBK" w:hAnsi="宋体" w:cs="宋体"/>
+          <w:kern w:val="0"/>
+          <w:sz w:val="24"/>
+          <w:szCs w:val="24"/>
+        </w:rPr>
+        <w:t>ajax返回204算是成功吗</w:t>
       </w:r>
     </w:p>
     <w:p>
@@ -8714,25 +8586,14 @@
           <w:szCs w:val="24"/>
         </w:rPr>
       </w:pPr>
-      <w:proofErr w:type="spellStart"/>
-      <w:r>
-        <w:rPr>
-          <w:rFonts w:ascii="方正兰亭纤黑_GBK" w:eastAsia="方正兰亭纤黑_GBK" w:hAnsi="宋体" w:cs="宋体"/>
-          <w:kern w:val="0"/>
-          <w:sz w:val="24"/>
-          <w:szCs w:val="24"/>
-        </w:rPr>
-        <w:t>localStorage</w:t>
-      </w:r>
-      <w:proofErr w:type="spellEnd"/>
-      <w:r>
-        <w:rPr>
-          <w:rFonts w:ascii="方正兰亭纤黑_GBK" w:eastAsia="方正兰亭纤黑_GBK" w:hAnsi="宋体" w:cs="宋体"/>
-          <w:kern w:val="0"/>
-          <w:sz w:val="24"/>
-          <w:szCs w:val="24"/>
-        </w:rPr>
-        <w:t>存储数据格式是什么</w:t>
+      <w:r>
+        <w:rPr>
+          <w:rFonts w:ascii="方正兰亭纤黑_GBK" w:eastAsia="方正兰亭纤黑_GBK" w:hAnsi="宋体" w:cs="宋体"/>
+          <w:kern w:val="0"/>
+          <w:sz w:val="24"/>
+          <w:szCs w:val="24"/>
+        </w:rPr>
+        <w:t>localStorage存储数据格式是什么</w:t>
       </w:r>
     </w:p>
     <w:p>
@@ -8758,19 +8619,8 @@
           <w:sz w:val="24"/>
           <w:szCs w:val="24"/>
         </w:rPr>
-        <w:t>怎么样把一个数组存进</w:t>
-      </w:r>
-      <w:proofErr w:type="spellStart"/>
-      <w:r>
-        <w:rPr>
-          <w:rFonts w:ascii="方正兰亭纤黑_GBK" w:eastAsia="方正兰亭纤黑_GBK" w:hAnsi="宋体" w:cs="宋体"/>
-          <w:kern w:val="0"/>
-          <w:sz w:val="24"/>
-          <w:szCs w:val="24"/>
-        </w:rPr>
-        <w:t>localSorage</w:t>
-      </w:r>
-      <w:proofErr w:type="spellEnd"/>
+        <w:t>怎么样把一个数组存进localSorage</w:t>
+      </w:r>
     </w:p>
     <w:p>
       <w:pPr>
@@ -8788,25 +8638,14 @@
           <w:szCs w:val="24"/>
         </w:rPr>
       </w:pPr>
-      <w:proofErr w:type="spellStart"/>
-      <w:r>
-        <w:rPr>
-          <w:rFonts w:ascii="方正兰亭纤黑_GBK" w:eastAsia="方正兰亭纤黑_GBK" w:hAnsi="宋体" w:cs="宋体"/>
-          <w:kern w:val="0"/>
-          <w:sz w:val="24"/>
-          <w:szCs w:val="24"/>
-        </w:rPr>
-        <w:t>localstorage</w:t>
-      </w:r>
-      <w:proofErr w:type="spellEnd"/>
-      <w:r>
-        <w:rPr>
-          <w:rFonts w:ascii="方正兰亭纤黑_GBK" w:eastAsia="方正兰亭纤黑_GBK" w:hAnsi="宋体" w:cs="宋体"/>
-          <w:kern w:val="0"/>
-          <w:sz w:val="24"/>
-          <w:szCs w:val="24"/>
-        </w:rPr>
-        <w:t>和cookie的区别，如何设置cookie</w:t>
+      <w:r>
+        <w:rPr>
+          <w:rFonts w:ascii="方正兰亭纤黑_GBK" w:eastAsia="方正兰亭纤黑_GBK" w:hAnsi="宋体" w:cs="宋体"/>
+          <w:kern w:val="0"/>
+          <w:sz w:val="24"/>
+          <w:szCs w:val="24"/>
+        </w:rPr>
+        <w:t>localstorage和cookie的区别，如何设置cookie</w:t>
       </w:r>
     </w:p>
     <w:p>
@@ -8858,27 +8697,7 @@
           <w:sz w:val="24"/>
           <w:szCs w:val="24"/>
         </w:rPr>
-        <w:t>加入访问A.com存进了一个cookie，在另外一个页面用</w:t>
-      </w:r>
-      <w:proofErr w:type="spellStart"/>
-      <w:r>
-        <w:rPr>
-          <w:rFonts w:ascii="方正兰亭纤黑_GBK" w:eastAsia="方正兰亭纤黑_GBK" w:hAnsi="宋体" w:cs="宋体"/>
-          <w:kern w:val="0"/>
-          <w:sz w:val="24"/>
-          <w:szCs w:val="24"/>
-        </w:rPr>
-        <w:t>ajax</w:t>
-      </w:r>
-      <w:proofErr w:type="spellEnd"/>
-      <w:r>
-        <w:rPr>
-          <w:rFonts w:ascii="方正兰亭纤黑_GBK" w:eastAsia="方正兰亭纤黑_GBK" w:hAnsi="宋体" w:cs="宋体"/>
-          <w:kern w:val="0"/>
-          <w:sz w:val="24"/>
-          <w:szCs w:val="24"/>
-        </w:rPr>
-        <w:t>向A的域名发请求会携带cookie吗</w:t>
+        <w:t>加入访问A.com存进了一个cookie，在另外一个页面用ajax向A的域名发请求会携带cookie吗</w:t>
       </w:r>
     </w:p>
     <w:p>
@@ -8897,25 +8716,14 @@
           <w:szCs w:val="24"/>
         </w:rPr>
       </w:pPr>
-      <w:proofErr w:type="spellStart"/>
-      <w:r>
-        <w:rPr>
-          <w:rFonts w:ascii="方正兰亭纤黑_GBK" w:eastAsia="方正兰亭纤黑_GBK" w:hAnsi="宋体" w:cs="宋体"/>
-          <w:kern w:val="0"/>
-          <w:sz w:val="24"/>
-          <w:szCs w:val="24"/>
-        </w:rPr>
-        <w:t>jsonp</w:t>
-      </w:r>
-      <w:proofErr w:type="spellEnd"/>
-      <w:r>
-        <w:rPr>
-          <w:rFonts w:ascii="方正兰亭纤黑_GBK" w:eastAsia="方正兰亭纤黑_GBK" w:hAnsi="宋体" w:cs="宋体"/>
-          <w:kern w:val="0"/>
-          <w:sz w:val="24"/>
-          <w:szCs w:val="24"/>
-        </w:rPr>
-        <w:t>是如何实现的</w:t>
+      <w:r>
+        <w:rPr>
+          <w:rFonts w:ascii="方正兰亭纤黑_GBK" w:eastAsia="方正兰亭纤黑_GBK" w:hAnsi="宋体" w:cs="宋体"/>
+          <w:kern w:val="0"/>
+          <w:sz w:val="24"/>
+          <w:szCs w:val="24"/>
+        </w:rPr>
+        <w:t>jsonp是如何实现的</w:t>
       </w:r>
     </w:p>
     <w:p>
@@ -8941,7 +8749,6 @@
           <w:sz w:val="24"/>
           <w:szCs w:val="24"/>
         </w:rPr>
-        <w:lastRenderedPageBreak/>
         <w:t>如何实现文件上传的功能</w:t>
       </w:r>
     </w:p>
@@ -9031,6 +8838,7 @@
           <w:szCs w:val="24"/>
           <w:highlight w:val="lightGray"/>
         </w:rPr>
+        <w:lastRenderedPageBreak/>
         <w:t>ES6</w:t>
       </w:r>
     </w:p>
@@ -9224,45 +9032,14 @@
           <w:szCs w:val="24"/>
         </w:rPr>
       </w:pPr>
-      <w:proofErr w:type="spellStart"/>
-      <w:r>
-        <w:rPr>
-          <w:rFonts w:ascii="方正兰亭纤黑_GBK" w:eastAsia="方正兰亭纤黑_GBK" w:hAnsi="宋体" w:cs="宋体"/>
-          <w:kern w:val="0"/>
-          <w:sz w:val="24"/>
-          <w:szCs w:val="24"/>
-        </w:rPr>
-        <w:t>const</w:t>
-      </w:r>
-      <w:proofErr w:type="spellEnd"/>
-      <w:r>
-        <w:rPr>
-          <w:rFonts w:ascii="方正兰亭纤黑_GBK" w:eastAsia="方正兰亭纤黑_GBK" w:hAnsi="宋体" w:cs="宋体"/>
-          <w:kern w:val="0"/>
-          <w:sz w:val="24"/>
-          <w:szCs w:val="24"/>
-        </w:rPr>
-        <w:t>和let的区别，可以改变</w:t>
-      </w:r>
-      <w:proofErr w:type="spellStart"/>
-      <w:r>
-        <w:rPr>
-          <w:rFonts w:ascii="方正兰亭纤黑_GBK" w:eastAsia="方正兰亭纤黑_GBK" w:hAnsi="宋体" w:cs="宋体"/>
-          <w:kern w:val="0"/>
-          <w:sz w:val="24"/>
-          <w:szCs w:val="24"/>
-        </w:rPr>
-        <w:t>const</w:t>
-      </w:r>
-      <w:proofErr w:type="spellEnd"/>
-      <w:r>
-        <w:rPr>
-          <w:rFonts w:ascii="方正兰亭纤黑_GBK" w:eastAsia="方正兰亭纤黑_GBK" w:hAnsi="宋体" w:cs="宋体"/>
-          <w:kern w:val="0"/>
-          <w:sz w:val="24"/>
-          <w:szCs w:val="24"/>
-        </w:rPr>
-        <w:t>定义对象某个属性吗</w:t>
+      <w:r>
+        <w:rPr>
+          <w:rFonts w:ascii="方正兰亭纤黑_GBK" w:eastAsia="方正兰亭纤黑_GBK" w:hAnsi="宋体" w:cs="宋体"/>
+          <w:kern w:val="0"/>
+          <w:sz w:val="24"/>
+          <w:szCs w:val="24"/>
+        </w:rPr>
+        <w:t>const和let的区别，可以改变const定义对象某个属性吗</w:t>
       </w:r>
     </w:p>
     <w:p>
@@ -9314,27 +9091,7 @@
           <w:sz w:val="24"/>
           <w:szCs w:val="24"/>
         </w:rPr>
-        <w:t xml:space="preserve">ES6 generator </w:t>
-      </w:r>
-      <w:proofErr w:type="spellStart"/>
-      <w:r>
-        <w:rPr>
-          <w:rFonts w:ascii="方正兰亭纤黑_GBK" w:eastAsia="方正兰亭纤黑_GBK" w:hAnsi="宋体" w:cs="宋体"/>
-          <w:kern w:val="0"/>
-          <w:sz w:val="24"/>
-          <w:szCs w:val="24"/>
-        </w:rPr>
-        <w:t>async</w:t>
-      </w:r>
-      <w:proofErr w:type="spellEnd"/>
-      <w:r>
-        <w:rPr>
-          <w:rFonts w:ascii="方正兰亭纤黑_GBK" w:eastAsia="方正兰亭纤黑_GBK" w:hAnsi="宋体" w:cs="宋体"/>
-          <w:kern w:val="0"/>
-          <w:sz w:val="24"/>
-          <w:szCs w:val="24"/>
-        </w:rPr>
-        <w:t>/await了解吗</w:t>
+        <w:t>ES6 generator async/await了解吗</w:t>
       </w:r>
     </w:p>
     <w:p>
@@ -9464,47 +9221,7 @@
           <w:sz w:val="24"/>
           <w:szCs w:val="24"/>
         </w:rPr>
-        <w:t>如果给</w:t>
-      </w:r>
-      <w:proofErr w:type="spellStart"/>
-      <w:r>
-        <w:rPr>
-          <w:rFonts w:ascii="方正兰亭纤黑_GBK" w:eastAsia="方正兰亭纤黑_GBK" w:hAnsi="宋体" w:cs="宋体"/>
-          <w:kern w:val="0"/>
-          <w:sz w:val="24"/>
-          <w:szCs w:val="24"/>
-        </w:rPr>
-        <w:t>a,b,c,d</w:t>
-      </w:r>
-      <w:proofErr w:type="spellEnd"/>
-      <w:r>
-        <w:rPr>
-          <w:rFonts w:ascii="方正兰亭纤黑_GBK" w:eastAsia="方正兰亭纤黑_GBK" w:hAnsi="宋体" w:cs="宋体"/>
-          <w:kern w:val="0"/>
-          <w:sz w:val="24"/>
-          <w:szCs w:val="24"/>
-        </w:rPr>
-        <w:t>四个时间，执行时间分别为1，2，3，4，怎么样做才能在</w:t>
-      </w:r>
-      <w:proofErr w:type="spellStart"/>
-      <w:r>
-        <w:rPr>
-          <w:rFonts w:ascii="方正兰亭纤黑_GBK" w:eastAsia="方正兰亭纤黑_GBK" w:hAnsi="宋体" w:cs="宋体"/>
-          <w:kern w:val="0"/>
-          <w:sz w:val="24"/>
-          <w:szCs w:val="24"/>
-        </w:rPr>
-        <w:t>abc</w:t>
-      </w:r>
-      <w:proofErr w:type="spellEnd"/>
-      <w:r>
-        <w:rPr>
-          <w:rFonts w:ascii="方正兰亭纤黑_GBK" w:eastAsia="方正兰亭纤黑_GBK" w:hAnsi="宋体" w:cs="宋体"/>
-          <w:kern w:val="0"/>
-          <w:sz w:val="24"/>
-          <w:szCs w:val="24"/>
-        </w:rPr>
-        <w:t>都在执行完后再执行d，除了使用promise还能使用什么方法</w:t>
+        <w:t>如果给a,b,c,d四个时间，执行时间分别为1，2，3，4，怎么样做才能在abc都在执行完后再执行d，除了使用promise还能使用什么方法</w:t>
       </w:r>
     </w:p>
     <w:p>
@@ -9541,7 +9258,6 @@
         </w:rPr>
         <w:t>“</w:t>
       </w:r>
-      <w:proofErr w:type="spellStart"/>
       <w:r>
         <w:rPr>
           <w:rFonts w:ascii="方正兰亭纤黑_GBK" w:eastAsia="方正兰亭纤黑_GBK" w:hAnsi="宋体" w:cs="宋体"/>
@@ -9551,7 +9267,6 @@
         </w:rPr>
         <w:t>obj.a</w:t>
       </w:r>
-      <w:proofErr w:type="spellEnd"/>
       <w:r>
         <w:rPr>
           <w:rFonts w:ascii="方正兰亭纤黑_GBK" w:eastAsia="方正兰亭纤黑_GBK" w:hAnsi="宋体" w:cs="宋体"/>
@@ -9568,47 +9283,7 @@
           <w:sz w:val="24"/>
           <w:szCs w:val="24"/>
         </w:rPr>
-        <w:t>)，返回对象属性</w:t>
-      </w:r>
-      <w:proofErr w:type="spellStart"/>
-      <w:r>
-        <w:rPr>
-          <w:rFonts w:ascii="方正兰亭纤黑_GBK" w:eastAsia="方正兰亭纤黑_GBK" w:hAnsi="宋体" w:cs="宋体"/>
-          <w:kern w:val="0"/>
-          <w:sz w:val="24"/>
-          <w:szCs w:val="24"/>
-        </w:rPr>
-        <w:t>obj.a</w:t>
-      </w:r>
-      <w:proofErr w:type="spellEnd"/>
-      <w:r>
-        <w:rPr>
-          <w:rFonts w:ascii="方正兰亭纤黑_GBK" w:eastAsia="方正兰亭纤黑_GBK" w:hAnsi="宋体" w:cs="宋体"/>
-          <w:kern w:val="0"/>
-          <w:sz w:val="24"/>
-          <w:szCs w:val="24"/>
-        </w:rPr>
-        <w:t>，类似</w:t>
-      </w:r>
-      <w:proofErr w:type="spellStart"/>
-      <w:r>
-        <w:rPr>
-          <w:rFonts w:ascii="方正兰亭纤黑_GBK" w:eastAsia="方正兰亭纤黑_GBK" w:hAnsi="宋体" w:cs="宋体"/>
-          <w:kern w:val="0"/>
-          <w:sz w:val="24"/>
-          <w:szCs w:val="24"/>
-        </w:rPr>
-        <w:t>eval</w:t>
-      </w:r>
-      <w:proofErr w:type="spellEnd"/>
-      <w:r>
-        <w:rPr>
-          <w:rFonts w:ascii="方正兰亭纤黑_GBK" w:eastAsia="方正兰亭纤黑_GBK" w:hAnsi="宋体" w:cs="宋体"/>
-          <w:kern w:val="0"/>
-          <w:sz w:val="24"/>
-          <w:szCs w:val="24"/>
-        </w:rPr>
-        <w:t>的效果</w:t>
+        <w:t>)，返回对象属性obj.a，类似eval的效果</w:t>
       </w:r>
     </w:p>
     <w:p>
@@ -9672,7 +9347,6 @@
           <w:szCs w:val="24"/>
           <w:highlight w:val="lightGray"/>
         </w:rPr>
-        <w:lastRenderedPageBreak/>
         <w:t>浏览器</w:t>
       </w:r>
       <w:r>
@@ -9757,25 +9431,14 @@
           <w:szCs w:val="24"/>
         </w:rPr>
       </w:pPr>
-      <w:proofErr w:type="spellStart"/>
-      <w:r>
-        <w:rPr>
-          <w:rFonts w:ascii="方正兰亭纤黑_GBK" w:eastAsia="方正兰亭纤黑_GBK" w:hAnsi="宋体" w:cs="宋体"/>
-          <w:kern w:val="0"/>
-          <w:sz w:val="24"/>
-          <w:szCs w:val="24"/>
-        </w:rPr>
-        <w:t>webkit</w:t>
-      </w:r>
-      <w:proofErr w:type="spellEnd"/>
-      <w:r>
-        <w:rPr>
-          <w:rFonts w:ascii="方正兰亭纤黑_GBK" w:eastAsia="方正兰亭纤黑_GBK" w:hAnsi="宋体" w:cs="宋体"/>
-          <w:kern w:val="0"/>
-          <w:sz w:val="24"/>
-          <w:szCs w:val="24"/>
-        </w:rPr>
-        <w:t>内核渲染页面过程</w:t>
+      <w:r>
+        <w:rPr>
+          <w:rFonts w:ascii="方正兰亭纤黑_GBK" w:eastAsia="方正兰亭纤黑_GBK" w:hAnsi="宋体" w:cs="宋体"/>
+          <w:kern w:val="0"/>
+          <w:sz w:val="24"/>
+          <w:szCs w:val="24"/>
+        </w:rPr>
+        <w:t>webkit内核渲染页面过程</w:t>
       </w:r>
     </w:p>
     <w:p>
@@ -9801,6 +9464,7 @@
           <w:sz w:val="24"/>
           <w:szCs w:val="24"/>
         </w:rPr>
+        <w:lastRenderedPageBreak/>
         <w:t>重排（reflow）和重绘（repaint）</w:t>
       </w:r>
     </w:p>
@@ -10284,7 +9948,6 @@
           <w:szCs w:val="24"/>
           <w:highlight w:val="yellow"/>
         </w:rPr>
-        <w:lastRenderedPageBreak/>
         <w:t>框架</w:t>
       </w:r>
       <w:r>
@@ -10337,7 +10000,6 @@
           <w:szCs w:val="24"/>
         </w:rPr>
       </w:pPr>
-      <w:proofErr w:type="spellStart"/>
       <w:r>
         <w:rPr>
           <w:rFonts w:ascii="方正兰亭纤黑_GBK" w:eastAsia="方正兰亭纤黑_GBK" w:hAnsi="Symbol" w:cs="宋体" w:hint="eastAsia"/>
@@ -10349,7 +10011,6 @@
         </w:rPr>
         <w:t>Vue</w:t>
       </w:r>
-      <w:proofErr w:type="spellEnd"/>
     </w:p>
     <w:p>
       <w:pPr>
@@ -10368,25 +10029,14 @@
           <w:szCs w:val="24"/>
         </w:rPr>
       </w:pPr>
-      <w:proofErr w:type="spellStart"/>
-      <w:r>
-        <w:rPr>
-          <w:rFonts w:ascii="方正兰亭纤黑_GBK" w:eastAsia="方正兰亭纤黑_GBK" w:hAnsi="宋体" w:cs="宋体"/>
-          <w:kern w:val="0"/>
-          <w:sz w:val="24"/>
-          <w:szCs w:val="24"/>
-        </w:rPr>
-        <w:t>vue</w:t>
-      </w:r>
-      <w:proofErr w:type="spellEnd"/>
-      <w:r>
-        <w:rPr>
-          <w:rFonts w:ascii="方正兰亭纤黑_GBK" w:eastAsia="方正兰亭纤黑_GBK" w:hAnsi="宋体" w:cs="宋体"/>
-          <w:kern w:val="0"/>
-          <w:sz w:val="24"/>
-          <w:szCs w:val="24"/>
-        </w:rPr>
-        <w:t>的特点</w:t>
+      <w:r>
+        <w:rPr>
+          <w:rFonts w:ascii="方正兰亭纤黑_GBK" w:eastAsia="方正兰亭纤黑_GBK" w:hAnsi="宋体" w:cs="宋体"/>
+          <w:kern w:val="0"/>
+          <w:sz w:val="24"/>
+          <w:szCs w:val="24"/>
+        </w:rPr>
+        <w:t>vue的特点</w:t>
       </w:r>
     </w:p>
     <w:p>
@@ -10413,27 +10063,8 @@
           <w:sz w:val="24"/>
           <w:szCs w:val="24"/>
         </w:rPr>
-        <w:t>jQuery和</w:t>
-      </w:r>
-      <w:proofErr w:type="spellStart"/>
-      <w:r>
-        <w:rPr>
-          <w:rFonts w:ascii="方正兰亭纤黑_GBK" w:eastAsia="方正兰亭纤黑_GBK" w:hAnsi="宋体" w:cs="宋体"/>
-          <w:kern w:val="0"/>
-          <w:sz w:val="24"/>
-          <w:szCs w:val="24"/>
-        </w:rPr>
-        <w:t>vue</w:t>
-      </w:r>
-      <w:proofErr w:type="spellEnd"/>
-      <w:r>
-        <w:rPr>
-          <w:rFonts w:ascii="方正兰亭纤黑_GBK" w:eastAsia="方正兰亭纤黑_GBK" w:hAnsi="宋体" w:cs="宋体"/>
-          <w:kern w:val="0"/>
-          <w:sz w:val="24"/>
-          <w:szCs w:val="24"/>
-        </w:rPr>
-        <w:t>的区别</w:t>
+        <w:lastRenderedPageBreak/>
+        <w:t>jQuery和vue的区别</w:t>
       </w:r>
     </w:p>
     <w:p>
@@ -10453,25 +10084,14 @@
           <w:szCs w:val="24"/>
         </w:rPr>
       </w:pPr>
-      <w:proofErr w:type="spellStart"/>
-      <w:r>
-        <w:rPr>
-          <w:rFonts w:ascii="方正兰亭纤黑_GBK" w:eastAsia="方正兰亭纤黑_GBK" w:hAnsi="宋体" w:cs="宋体"/>
-          <w:kern w:val="0"/>
-          <w:sz w:val="24"/>
-          <w:szCs w:val="24"/>
-        </w:rPr>
-        <w:t>Vue</w:t>
-      </w:r>
-      <w:proofErr w:type="spellEnd"/>
-      <w:r>
-        <w:rPr>
-          <w:rFonts w:ascii="方正兰亭纤黑_GBK" w:eastAsia="方正兰亭纤黑_GBK" w:hAnsi="宋体" w:cs="宋体"/>
-          <w:kern w:val="0"/>
-          <w:sz w:val="24"/>
-          <w:szCs w:val="24"/>
-        </w:rPr>
-        <w:t>的生命周期</w:t>
+      <w:r>
+        <w:rPr>
+          <w:rFonts w:ascii="方正兰亭纤黑_GBK" w:eastAsia="方正兰亭纤黑_GBK" w:hAnsi="宋体" w:cs="宋体"/>
+          <w:kern w:val="0"/>
+          <w:sz w:val="24"/>
+          <w:szCs w:val="24"/>
+        </w:rPr>
+        <w:t>Vue的生命周期</w:t>
       </w:r>
     </w:p>
     <w:p>
@@ -10491,25 +10111,14 @@
           <w:szCs w:val="24"/>
         </w:rPr>
       </w:pPr>
-      <w:proofErr w:type="spellStart"/>
-      <w:r>
-        <w:rPr>
-          <w:rFonts w:ascii="方正兰亭纤黑_GBK" w:eastAsia="方正兰亭纤黑_GBK" w:hAnsi="宋体" w:cs="宋体"/>
-          <w:kern w:val="0"/>
-          <w:sz w:val="24"/>
-          <w:szCs w:val="24"/>
-        </w:rPr>
-        <w:t>vue</w:t>
-      </w:r>
-      <w:proofErr w:type="spellEnd"/>
-      <w:r>
-        <w:rPr>
-          <w:rFonts w:ascii="方正兰亭纤黑_GBK" w:eastAsia="方正兰亭纤黑_GBK" w:hAnsi="宋体" w:cs="宋体"/>
-          <w:kern w:val="0"/>
-          <w:sz w:val="24"/>
-          <w:szCs w:val="24"/>
-        </w:rPr>
-        <w:t>跨组件通信实现</w:t>
+      <w:r>
+        <w:rPr>
+          <w:rFonts w:ascii="方正兰亭纤黑_GBK" w:eastAsia="方正兰亭纤黑_GBK" w:hAnsi="宋体" w:cs="宋体"/>
+          <w:kern w:val="0"/>
+          <w:sz w:val="24"/>
+          <w:szCs w:val="24"/>
+        </w:rPr>
+        <w:t>vue跨组件通信实现</w:t>
       </w:r>
     </w:p>
     <w:p>
@@ -10529,25 +10138,14 @@
           <w:szCs w:val="24"/>
         </w:rPr>
       </w:pPr>
-      <w:proofErr w:type="spellStart"/>
-      <w:r>
-        <w:rPr>
-          <w:rFonts w:ascii="方正兰亭纤黑_GBK" w:eastAsia="方正兰亭纤黑_GBK" w:hAnsi="宋体" w:cs="宋体"/>
-          <w:kern w:val="0"/>
-          <w:sz w:val="24"/>
-          <w:szCs w:val="24"/>
-        </w:rPr>
-        <w:t>vue</w:t>
-      </w:r>
-      <w:proofErr w:type="spellEnd"/>
-      <w:r>
-        <w:rPr>
-          <w:rFonts w:ascii="方正兰亭纤黑_GBK" w:eastAsia="方正兰亭纤黑_GBK" w:hAnsi="宋体" w:cs="宋体"/>
-          <w:kern w:val="0"/>
-          <w:sz w:val="24"/>
-          <w:szCs w:val="24"/>
-        </w:rPr>
-        <w:t>怎么样实现数组绑定</w:t>
+      <w:r>
+        <w:rPr>
+          <w:rFonts w:ascii="方正兰亭纤黑_GBK" w:eastAsia="方正兰亭纤黑_GBK" w:hAnsi="宋体" w:cs="宋体"/>
+          <w:kern w:val="0"/>
+          <w:sz w:val="24"/>
+          <w:szCs w:val="24"/>
+        </w:rPr>
+        <w:t>vue怎么样实现数组绑定</w:t>
       </w:r>
     </w:p>
     <w:p>
@@ -10567,45 +10165,14 @@
           <w:szCs w:val="24"/>
         </w:rPr>
       </w:pPr>
-      <w:proofErr w:type="spellStart"/>
-      <w:r>
-        <w:rPr>
-          <w:rFonts w:ascii="方正兰亭纤黑_GBK" w:eastAsia="方正兰亭纤黑_GBK" w:hAnsi="宋体" w:cs="宋体"/>
-          <w:kern w:val="0"/>
-          <w:sz w:val="24"/>
-          <w:szCs w:val="24"/>
-        </w:rPr>
-        <w:t>vue</w:t>
-      </w:r>
-      <w:proofErr w:type="spellEnd"/>
-      <w:r>
-        <w:rPr>
-          <w:rFonts w:ascii="方正兰亭纤黑_GBK" w:eastAsia="方正兰亭纤黑_GBK" w:hAnsi="宋体" w:cs="宋体"/>
-          <w:kern w:val="0"/>
-          <w:sz w:val="24"/>
-          <w:szCs w:val="24"/>
-        </w:rPr>
-        <w:t>双向绑定原理，</w:t>
-      </w:r>
-      <w:proofErr w:type="spellStart"/>
-      <w:r>
-        <w:rPr>
-          <w:rFonts w:ascii="方正兰亭纤黑_GBK" w:eastAsia="方正兰亭纤黑_GBK" w:hAnsi="宋体" w:cs="宋体"/>
-          <w:kern w:val="0"/>
-          <w:sz w:val="24"/>
-          <w:szCs w:val="24"/>
-        </w:rPr>
-        <w:t>vue</w:t>
-      </w:r>
-      <w:proofErr w:type="spellEnd"/>
-      <w:r>
-        <w:rPr>
-          <w:rFonts w:ascii="方正兰亭纤黑_GBK" w:eastAsia="方正兰亭纤黑_GBK" w:hAnsi="宋体" w:cs="宋体"/>
-          <w:kern w:val="0"/>
-          <w:sz w:val="24"/>
-          <w:szCs w:val="24"/>
-        </w:rPr>
-        <w:t>-loader做了什么</w:t>
+      <w:r>
+        <w:rPr>
+          <w:rFonts w:ascii="方正兰亭纤黑_GBK" w:eastAsia="方正兰亭纤黑_GBK" w:hAnsi="宋体" w:cs="宋体"/>
+          <w:kern w:val="0"/>
+          <w:sz w:val="24"/>
+          <w:szCs w:val="24"/>
+        </w:rPr>
+        <w:t>vue双向绑定原理，vue-loader做了什么</w:t>
       </w:r>
     </w:p>
     <w:p>
@@ -10625,25 +10192,14 @@
           <w:szCs w:val="24"/>
         </w:rPr>
       </w:pPr>
-      <w:proofErr w:type="spellStart"/>
-      <w:r>
-        <w:rPr>
-          <w:rFonts w:ascii="方正兰亭纤黑_GBK" w:eastAsia="方正兰亭纤黑_GBK" w:hAnsi="宋体" w:cs="宋体"/>
-          <w:kern w:val="0"/>
-          <w:sz w:val="24"/>
-          <w:szCs w:val="24"/>
-        </w:rPr>
-        <w:t>vue</w:t>
-      </w:r>
-      <w:proofErr w:type="spellEnd"/>
-      <w:r>
-        <w:rPr>
-          <w:rFonts w:ascii="方正兰亭纤黑_GBK" w:eastAsia="方正兰亭纤黑_GBK" w:hAnsi="宋体" w:cs="宋体"/>
-          <w:kern w:val="0"/>
-          <w:sz w:val="24"/>
-          <w:szCs w:val="24"/>
-        </w:rPr>
-        <w:t>的props和slot的使用区别</w:t>
+      <w:r>
+        <w:rPr>
+          <w:rFonts w:ascii="方正兰亭纤黑_GBK" w:eastAsia="方正兰亭纤黑_GBK" w:hAnsi="宋体" w:cs="宋体"/>
+          <w:kern w:val="0"/>
+          <w:sz w:val="24"/>
+          <w:szCs w:val="24"/>
+        </w:rPr>
+        <w:t>vue的props和slot的使用区别</w:t>
       </w:r>
     </w:p>
     <w:p>
@@ -10663,25 +10219,14 @@
           <w:szCs w:val="24"/>
         </w:rPr>
       </w:pPr>
-      <w:proofErr w:type="spellStart"/>
-      <w:r>
-        <w:rPr>
-          <w:rFonts w:ascii="方正兰亭纤黑_GBK" w:eastAsia="方正兰亭纤黑_GBK" w:hAnsi="宋体" w:cs="宋体"/>
-          <w:kern w:val="0"/>
-          <w:sz w:val="24"/>
-          <w:szCs w:val="24"/>
-        </w:rPr>
-        <w:t>vuex</w:t>
-      </w:r>
-      <w:proofErr w:type="spellEnd"/>
-      <w:r>
-        <w:rPr>
-          <w:rFonts w:ascii="方正兰亭纤黑_GBK" w:eastAsia="方正兰亭纤黑_GBK" w:hAnsi="宋体" w:cs="宋体"/>
-          <w:kern w:val="0"/>
-          <w:sz w:val="24"/>
-          <w:szCs w:val="24"/>
-        </w:rPr>
-        <w:t>的状态管理的原理是什么?</w:t>
+      <w:r>
+        <w:rPr>
+          <w:rFonts w:ascii="方正兰亭纤黑_GBK" w:eastAsia="方正兰亭纤黑_GBK" w:hAnsi="宋体" w:cs="宋体"/>
+          <w:kern w:val="0"/>
+          <w:sz w:val="24"/>
+          <w:szCs w:val="24"/>
+        </w:rPr>
+        <w:t>vuex的状态管理的原理是什么?</w:t>
       </w:r>
     </w:p>
     <w:p>
@@ -10701,25 +10246,14 @@
           <w:szCs w:val="24"/>
         </w:rPr>
       </w:pPr>
-      <w:proofErr w:type="spellStart"/>
-      <w:r>
-        <w:rPr>
-          <w:rFonts w:ascii="方正兰亭纤黑_GBK" w:eastAsia="方正兰亭纤黑_GBK" w:hAnsi="宋体" w:cs="宋体"/>
-          <w:kern w:val="0"/>
-          <w:sz w:val="24"/>
-          <w:szCs w:val="24"/>
-        </w:rPr>
-        <w:t>vue</w:t>
-      </w:r>
-      <w:proofErr w:type="spellEnd"/>
-      <w:r>
-        <w:rPr>
-          <w:rFonts w:ascii="方正兰亭纤黑_GBK" w:eastAsia="方正兰亭纤黑_GBK" w:hAnsi="宋体" w:cs="宋体"/>
-          <w:kern w:val="0"/>
-          <w:sz w:val="24"/>
-          <w:szCs w:val="24"/>
-        </w:rPr>
-        <w:t xml:space="preserve"> diff算法</w:t>
+      <w:r>
+        <w:rPr>
+          <w:rFonts w:ascii="方正兰亭纤黑_GBK" w:eastAsia="方正兰亭纤黑_GBK" w:hAnsi="宋体" w:cs="宋体"/>
+          <w:kern w:val="0"/>
+          <w:sz w:val="24"/>
+          <w:szCs w:val="24"/>
+        </w:rPr>
+        <w:t>vue diff算法</w:t>
       </w:r>
     </w:p>
     <w:p>
@@ -10739,25 +10273,14 @@
           <w:szCs w:val="24"/>
         </w:rPr>
       </w:pPr>
-      <w:proofErr w:type="spellStart"/>
-      <w:r>
-        <w:rPr>
-          <w:rFonts w:ascii="方正兰亭纤黑_GBK" w:eastAsia="方正兰亭纤黑_GBK" w:hAnsi="宋体" w:cs="宋体"/>
-          <w:kern w:val="0"/>
-          <w:sz w:val="24"/>
-          <w:szCs w:val="24"/>
-        </w:rPr>
-        <w:t>vue</w:t>
-      </w:r>
-      <w:proofErr w:type="spellEnd"/>
-      <w:r>
-        <w:rPr>
-          <w:rFonts w:ascii="方正兰亭纤黑_GBK" w:eastAsia="方正兰亭纤黑_GBK" w:hAnsi="宋体" w:cs="宋体"/>
-          <w:kern w:val="0"/>
-          <w:sz w:val="24"/>
-          <w:szCs w:val="24"/>
-        </w:rPr>
-        <w:t>-router不能解决情况和边界情况</w:t>
+      <w:r>
+        <w:rPr>
+          <w:rFonts w:ascii="方正兰亭纤黑_GBK" w:eastAsia="方正兰亭纤黑_GBK" w:hAnsi="宋体" w:cs="宋体"/>
+          <w:kern w:val="0"/>
+          <w:sz w:val="24"/>
+          <w:szCs w:val="24"/>
+        </w:rPr>
+        <w:t>vue-router不能解决情况和边界情况</w:t>
       </w:r>
     </w:p>
     <w:p>
@@ -10772,7 +10295,6 @@
           <w:szCs w:val="24"/>
         </w:rPr>
       </w:pPr>
-      <w:proofErr w:type="spellStart"/>
       <w:r>
         <w:rPr>
           <w:rFonts w:ascii="方正兰亭纤黑_GBK" w:eastAsia="方正兰亭纤黑_GBK" w:hAnsi="Symbol" w:cs="宋体" w:hint="eastAsia"/>
@@ -10784,7 +10306,6 @@
         </w:rPr>
         <w:t>Webpack</w:t>
       </w:r>
-      <w:proofErr w:type="spellEnd"/>
     </w:p>
     <w:p>
       <w:pPr>
@@ -10803,7 +10324,6 @@
           <w:szCs w:val="24"/>
         </w:rPr>
       </w:pPr>
-      <w:proofErr w:type="spellStart"/>
       <w:r>
         <w:rPr>
           <w:rFonts w:ascii="方正兰亭纤黑_GBK" w:eastAsia="方正兰亭纤黑_GBK" w:hAnsi="宋体" w:cs="宋体" w:hint="eastAsia"/>
@@ -10811,17 +10331,7 @@
           <w:sz w:val="24"/>
           <w:szCs w:val="24"/>
         </w:rPr>
-        <w:t>webpack</w:t>
-      </w:r>
-      <w:proofErr w:type="spellEnd"/>
-      <w:r>
-        <w:rPr>
-          <w:rFonts w:ascii="方正兰亭纤黑_GBK" w:eastAsia="方正兰亭纤黑_GBK" w:hAnsi="宋体" w:cs="宋体" w:hint="eastAsia"/>
-          <w:kern w:val="0"/>
-          <w:sz w:val="24"/>
-          <w:szCs w:val="24"/>
-        </w:rPr>
-        <w:t>工程构建工具怎么样用</w:t>
+        <w:t>webpack工程构建工具怎么样用</w:t>
       </w:r>
     </w:p>
     <w:p>
@@ -10841,7 +10351,6 @@
           <w:szCs w:val="24"/>
         </w:rPr>
       </w:pPr>
-      <w:proofErr w:type="spellStart"/>
       <w:r>
         <w:rPr>
           <w:rFonts w:ascii="方正兰亭纤黑_GBK" w:eastAsia="方正兰亭纤黑_GBK" w:hAnsi="宋体" w:cs="宋体" w:hint="eastAsia"/>
@@ -10849,17 +10358,7 @@
           <w:sz w:val="24"/>
           <w:szCs w:val="24"/>
         </w:rPr>
-        <w:t>webpack</w:t>
-      </w:r>
-      <w:proofErr w:type="spellEnd"/>
-      <w:r>
-        <w:rPr>
-          <w:rFonts w:ascii="方正兰亭纤黑_GBK" w:eastAsia="方正兰亭纤黑_GBK" w:hAnsi="宋体" w:cs="宋体" w:hint="eastAsia"/>
-          <w:kern w:val="0"/>
-          <w:sz w:val="24"/>
-          <w:szCs w:val="24"/>
-        </w:rPr>
-        <w:t>的原理</w:t>
+        <w:t>webpack的原理</w:t>
       </w:r>
     </w:p>
     <w:p>
@@ -10879,7 +10378,6 @@
           <w:szCs w:val="24"/>
         </w:rPr>
       </w:pPr>
-      <w:proofErr w:type="spellStart"/>
       <w:r>
         <w:rPr>
           <w:rFonts w:ascii="方正兰亭纤黑_GBK" w:eastAsia="方正兰亭纤黑_GBK" w:hAnsi="宋体" w:cs="宋体" w:hint="eastAsia"/>
@@ -10887,17 +10385,7 @@
           <w:sz w:val="24"/>
           <w:szCs w:val="24"/>
         </w:rPr>
-        <w:t>webpack</w:t>
-      </w:r>
-      <w:proofErr w:type="spellEnd"/>
-      <w:r>
-        <w:rPr>
-          <w:rFonts w:ascii="方正兰亭纤黑_GBK" w:eastAsia="方正兰亭纤黑_GBK" w:hAnsi="宋体" w:cs="宋体" w:hint="eastAsia"/>
-          <w:kern w:val="0"/>
-          <w:sz w:val="24"/>
-          <w:szCs w:val="24"/>
-        </w:rPr>
-        <w:t>的插件大致流程</w:t>
+        <w:t>webpack的插件大致流程</w:t>
       </w:r>
     </w:p>
     <w:p>
@@ -10917,7 +10405,6 @@
           <w:szCs w:val="24"/>
         </w:rPr>
       </w:pPr>
-      <w:proofErr w:type="spellStart"/>
       <w:r>
         <w:rPr>
           <w:rFonts w:ascii="方正兰亭纤黑_GBK" w:eastAsia="方正兰亭纤黑_GBK" w:hAnsi="宋体" w:cs="宋体" w:hint="eastAsia"/>
@@ -10925,17 +10412,7 @@
           <w:sz w:val="24"/>
           <w:szCs w:val="24"/>
         </w:rPr>
-        <w:t>webpack</w:t>
-      </w:r>
-      <w:proofErr w:type="spellEnd"/>
-      <w:r>
-        <w:rPr>
-          <w:rFonts w:ascii="方正兰亭纤黑_GBK" w:eastAsia="方正兰亭纤黑_GBK" w:hAnsi="宋体" w:cs="宋体" w:hint="eastAsia"/>
-          <w:kern w:val="0"/>
-          <w:sz w:val="24"/>
-          <w:szCs w:val="24"/>
-        </w:rPr>
-        <w:t>项目太大了怎么办</w:t>
+        <w:t>webpack项目太大了怎么办</w:t>
       </w:r>
     </w:p>
     <w:p>
@@ -10955,7 +10432,6 @@
           <w:szCs w:val="24"/>
         </w:rPr>
       </w:pPr>
-      <w:proofErr w:type="spellStart"/>
       <w:r>
         <w:rPr>
           <w:rFonts w:ascii="方正兰亭纤黑_GBK" w:eastAsia="方正兰亭纤黑_GBK" w:hAnsi="宋体" w:cs="宋体" w:hint="eastAsia"/>
@@ -10963,17 +10439,7 @@
           <w:sz w:val="24"/>
           <w:szCs w:val="24"/>
         </w:rPr>
-        <w:t>webpack</w:t>
-      </w:r>
-      <w:proofErr w:type="spellEnd"/>
-      <w:r>
-        <w:rPr>
-          <w:rFonts w:ascii="方正兰亭纤黑_GBK" w:eastAsia="方正兰亭纤黑_GBK" w:hAnsi="宋体" w:cs="宋体" w:hint="eastAsia"/>
-          <w:kern w:val="0"/>
-          <w:sz w:val="24"/>
-          <w:szCs w:val="24"/>
-        </w:rPr>
-        <w:t>的plugin和loader的区别</w:t>
+        <w:t>webpack的plugin和loader的区别</w:t>
       </w:r>
     </w:p>
     <w:p>
@@ -10993,7 +10459,6 @@
           <w:szCs w:val="24"/>
         </w:rPr>
       </w:pPr>
-      <w:proofErr w:type="spellStart"/>
       <w:r>
         <w:rPr>
           <w:rFonts w:ascii="方正兰亭纤黑_GBK" w:eastAsia="方正兰亭纤黑_GBK" w:hAnsi="宋体" w:cs="宋体" w:hint="eastAsia"/>
@@ -11001,17 +10466,7 @@
           <w:sz w:val="24"/>
           <w:szCs w:val="24"/>
         </w:rPr>
-        <w:t>webpack</w:t>
-      </w:r>
-      <w:proofErr w:type="spellEnd"/>
-      <w:r>
-        <w:rPr>
-          <w:rFonts w:ascii="方正兰亭纤黑_GBK" w:eastAsia="方正兰亭纤黑_GBK" w:hAnsi="宋体" w:cs="宋体" w:hint="eastAsia"/>
-          <w:kern w:val="0"/>
-          <w:sz w:val="24"/>
-          <w:szCs w:val="24"/>
-        </w:rPr>
-        <w:t>的打包</w:t>
+        <w:t>webpack的打包</w:t>
       </w:r>
     </w:p>
     <w:p>
@@ -11031,7 +10486,6 @@
           <w:szCs w:val="24"/>
         </w:rPr>
       </w:pPr>
-      <w:proofErr w:type="spellStart"/>
       <w:r>
         <w:rPr>
           <w:rFonts w:ascii="方正兰亭纤黑_GBK" w:eastAsia="方正兰亭纤黑_GBK" w:hAnsi="宋体" w:cs="宋体" w:hint="eastAsia"/>
@@ -11041,7 +10495,6 @@
         </w:rPr>
         <w:t>webpack</w:t>
       </w:r>
-      <w:proofErr w:type="spellEnd"/>
       <w:r>
         <w:rPr>
           <w:rFonts w:ascii="方正兰亭纤黑_GBK" w:eastAsia="方正兰亭纤黑_GBK" w:hAnsi="宋体" w:cs="宋体"/>
@@ -11051,7 +10504,6 @@
         </w:rPr>
         <w:t xml:space="preserve"> </w:t>
       </w:r>
-      <w:proofErr w:type="spellStart"/>
       <w:r>
         <w:rPr>
           <w:rFonts w:ascii="方正兰亭纤黑_GBK" w:eastAsia="方正兰亭纤黑_GBK" w:hAnsi="宋体" w:cs="宋体" w:hint="eastAsia"/>
@@ -11059,17 +10511,7 @@
           <w:sz w:val="24"/>
           <w:szCs w:val="24"/>
         </w:rPr>
-        <w:t>css</w:t>
-      </w:r>
-      <w:proofErr w:type="spellEnd"/>
-      <w:r>
-        <w:rPr>
-          <w:rFonts w:ascii="方正兰亭纤黑_GBK" w:eastAsia="方正兰亭纤黑_GBK" w:hAnsi="宋体" w:cs="宋体" w:hint="eastAsia"/>
-          <w:kern w:val="0"/>
-          <w:sz w:val="24"/>
-          <w:szCs w:val="24"/>
-        </w:rPr>
-        <w:t>兼容</w:t>
+        <w:t>css兼容</w:t>
       </w:r>
     </w:p>
     <w:p>
@@ -11119,7 +10561,6 @@
           <w:szCs w:val="24"/>
           <w:highlight w:val="yellow"/>
         </w:rPr>
-        <w:lastRenderedPageBreak/>
         <w:t>算法</w:t>
       </w:r>
       <w:r>
@@ -11131,21 +10572,8 @@
           <w:szCs w:val="24"/>
           <w:highlight w:val="yellow"/>
         </w:rPr>
-        <w:t>·</w:t>
-      </w:r>
-      <w:proofErr w:type="spellStart"/>
-      <w:r>
-        <w:rPr>
-          <w:rFonts w:ascii="方正兰亭纤黑_GBK" w:eastAsia="方正兰亭纤黑_GBK" w:hAnsi="Symbol" w:cs="宋体" w:hint="eastAsia"/>
-          <w:b/>
-          <w:kern w:val="0"/>
-          <w:sz w:val="24"/>
-          <w:szCs w:val="24"/>
-          <w:highlight w:val="yellow"/>
-        </w:rPr>
-        <w:t>algo</w:t>
-      </w:r>
-      <w:proofErr w:type="spellEnd"/>
+        <w:t>·algo</w:t>
+      </w:r>
     </w:p>
     <w:p>
       <w:pPr>
@@ -11163,25 +10591,14 @@
           <w:szCs w:val="24"/>
         </w:rPr>
       </w:pPr>
-      <w:proofErr w:type="spellStart"/>
-      <w:r>
-        <w:rPr>
-          <w:rFonts w:ascii="方正兰亭纤黑_GBK" w:eastAsia="方正兰亭纤黑_GBK" w:hAnsi="宋体" w:cs="宋体"/>
-          <w:kern w:val="0"/>
-          <w:sz w:val="24"/>
-          <w:szCs w:val="24"/>
-        </w:rPr>
-        <w:t>hashmap</w:t>
-      </w:r>
-      <w:proofErr w:type="spellEnd"/>
-      <w:r>
-        <w:rPr>
-          <w:rFonts w:ascii="方正兰亭纤黑_GBK" w:eastAsia="方正兰亭纤黑_GBK" w:hAnsi="宋体" w:cs="宋体"/>
-          <w:kern w:val="0"/>
-          <w:sz w:val="24"/>
-          <w:szCs w:val="24"/>
-        </w:rPr>
-        <w:t>原理</w:t>
+      <w:r>
+        <w:rPr>
+          <w:rFonts w:ascii="方正兰亭纤黑_GBK" w:eastAsia="方正兰亭纤黑_GBK" w:hAnsi="宋体" w:cs="宋体"/>
+          <w:kern w:val="0"/>
+          <w:sz w:val="24"/>
+          <w:szCs w:val="24"/>
+        </w:rPr>
+        <w:t>hashmap原理</w:t>
       </w:r>
     </w:p>
     <w:p>
@@ -11312,6 +10729,7 @@
           <w:sz w:val="24"/>
           <w:szCs w:val="24"/>
         </w:rPr>
+        <w:lastRenderedPageBreak/>
         <w:t>二叉树层序遍历</w:t>
       </w:r>
     </w:p>
@@ -11531,27 +10949,7 @@
           <w:sz w:val="24"/>
           <w:szCs w:val="24"/>
         </w:rPr>
-        <w:t>如何获得用户来源（</w:t>
-      </w:r>
-      <w:proofErr w:type="spellStart"/>
-      <w:r>
-        <w:rPr>
-          <w:rFonts w:ascii="方正兰亭纤黑_GBK" w:eastAsia="方正兰亭纤黑_GBK" w:hAnsi="宋体" w:cs="宋体"/>
-          <w:kern w:val="0"/>
-          <w:sz w:val="24"/>
-          <w:szCs w:val="24"/>
-        </w:rPr>
-        <w:t>navigator.userAgent</w:t>
-      </w:r>
-      <w:proofErr w:type="spellEnd"/>
-      <w:r>
-        <w:rPr>
-          <w:rFonts w:ascii="方正兰亭纤黑_GBK" w:eastAsia="方正兰亭纤黑_GBK" w:hAnsi="宋体" w:cs="宋体"/>
-          <w:kern w:val="0"/>
-          <w:sz w:val="24"/>
-          <w:szCs w:val="24"/>
-        </w:rPr>
-        <w:t>）</w:t>
+        <w:t>如何获得用户来源（navigator.userAgent）</w:t>
       </w:r>
     </w:p>
     <w:p>
@@ -11733,27 +11131,7 @@
           <w:sz w:val="24"/>
           <w:szCs w:val="24"/>
         </w:rPr>
-        <w:t>给你一个</w:t>
-      </w:r>
-      <w:proofErr w:type="spellStart"/>
-      <w:r>
-        <w:rPr>
-          <w:rFonts w:ascii="方正兰亭纤黑_GBK" w:eastAsia="方正兰亭纤黑_GBK" w:hAnsi="宋体" w:cs="宋体"/>
-          <w:kern w:val="0"/>
-          <w:sz w:val="24"/>
-          <w:szCs w:val="24"/>
-        </w:rPr>
-        <w:t>ul</w:t>
-      </w:r>
-      <w:proofErr w:type="spellEnd"/>
-      <w:r>
-        <w:rPr>
-          <w:rFonts w:ascii="方正兰亭纤黑_GBK" w:eastAsia="方正兰亭纤黑_GBK" w:hAnsi="宋体" w:cs="宋体"/>
-          <w:kern w:val="0"/>
-          <w:sz w:val="24"/>
-          <w:szCs w:val="24"/>
-        </w:rPr>
-        <w:t>列表，找到点击的li对象，把点击到的对象的字符串翻转，讲出思路并且写出代码</w:t>
+        <w:t>给你一个ul列表，找到点击的li对象，把点击到的对象的字符串翻转，讲出思路并且写出代码</w:t>
       </w:r>
     </w:p>
     <w:p>
@@ -11805,7 +11183,6 @@
           <w:sz w:val="24"/>
           <w:szCs w:val="24"/>
         </w:rPr>
-        <w:lastRenderedPageBreak/>
         <w:t>模拟一个双向链表</w:t>
       </w:r>
     </w:p>
@@ -11858,27 +11235,7 @@
           <w:sz w:val="24"/>
           <w:szCs w:val="24"/>
         </w:rPr>
-        <w:t>你项目里用到第三方登录涉及的</w:t>
-      </w:r>
-      <w:proofErr w:type="spellStart"/>
-      <w:r>
-        <w:rPr>
-          <w:rFonts w:ascii="方正兰亭纤黑_GBK" w:eastAsia="方正兰亭纤黑_GBK" w:hAnsi="宋体" w:cs="宋体"/>
-          <w:kern w:val="0"/>
-          <w:sz w:val="24"/>
-          <w:szCs w:val="24"/>
-        </w:rPr>
-        <w:t>oAuth</w:t>
-      </w:r>
-      <w:proofErr w:type="spellEnd"/>
-      <w:r>
-        <w:rPr>
-          <w:rFonts w:ascii="方正兰亭纤黑_GBK" w:eastAsia="方正兰亭纤黑_GBK" w:hAnsi="宋体" w:cs="宋体"/>
-          <w:kern w:val="0"/>
-          <w:sz w:val="24"/>
-          <w:szCs w:val="24"/>
-        </w:rPr>
-        <w:t>(JWT)协议的实现原理，以及你本地的实现原理，第三方登录怎么样保证安全性。</w:t>
+        <w:t>你项目里用到第三方登录涉及的oAuth(JWT)协议的实现原理，以及你本地的实现原理，第三方登录怎么样保证安全性。</w:t>
       </w:r>
     </w:p>
     <w:p>
@@ -11904,6 +11261,7 @@
           <w:sz w:val="24"/>
           <w:szCs w:val="24"/>
         </w:rPr>
+        <w:lastRenderedPageBreak/>
         <w:t>现在有一大段文字，如何在页面中设置一个窗口滚动播出这段文件（轮播），轮播图如何解决卡顿问题，有手写过轮播图你，原理是什么</w:t>
       </w:r>
     </w:p>

</xml_diff>

<commit_message>
change the system‘s order
</commit_message>
<xml_diff>
--- a/刷题.docx
+++ b/刷题.docx
@@ -1,6 +1,6 @@
 
 <file path=word/document.xml><?xml version="1.0" encoding="utf-8"?>
-<w:document xmlns:wpc="http://schemas.microsoft.com/office/word/2010/wordprocessingCanvas" xmlns:mo="http://schemas.microsoft.com/office/mac/office/2008/main" xmlns:mc="http://schemas.openxmlformats.org/markup-compatibility/2006" xmlns:mv="urn:schemas-microsoft-com:mac:vml" xmlns:o="urn:schemas-microsoft-com:office:office" xmlns:r="http://schemas.openxmlformats.org/officeDocument/2006/relationships" xmlns:m="http://schemas.openxmlformats.org/officeDocument/2006/math" xmlns:v="urn:schemas-microsoft-com:vml" xmlns:wp14="http://schemas.microsoft.com/office/word/2010/wordprocessingDrawing" xmlns:wp="http://schemas.openxmlformats.org/drawingml/2006/wordprocessingDrawing" xmlns:w10="urn:schemas-microsoft-com:office:word" xmlns:w="http://schemas.openxmlformats.org/wordprocessingml/2006/main" xmlns:w14="http://schemas.microsoft.com/office/word/2010/wordml" xmlns:w15="http://schemas.microsoft.com/office/word/2012/wordml" xmlns:wpg="http://schemas.microsoft.com/office/word/2010/wordprocessingGroup" xmlns:wpi="http://schemas.microsoft.com/office/word/2010/wordprocessingInk" xmlns:wne="http://schemas.microsoft.com/office/word/2006/wordml" xmlns:wps="http://schemas.microsoft.com/office/word/2010/wordprocessingShape" mc:Ignorable="w14 w15 wp14">
+<w:document xmlns:wpc="http://schemas.microsoft.com/office/word/2010/wordprocessingCanvas" xmlns:cx="http://schemas.microsoft.com/office/drawing/2014/chartex" xmlns:cx1="http://schemas.microsoft.com/office/drawing/2015/9/8/chartex" xmlns:cx2="http://schemas.microsoft.com/office/drawing/2015/10/21/chartex" xmlns:cx3="http://schemas.microsoft.com/office/drawing/2016/5/9/chartex" xmlns:cx4="http://schemas.microsoft.com/office/drawing/2016/5/10/chartex" xmlns:cx5="http://schemas.microsoft.com/office/drawing/2016/5/11/chartex" xmlns:cx6="http://schemas.microsoft.com/office/drawing/2016/5/12/chartex" xmlns:cx7="http://schemas.microsoft.com/office/drawing/2016/5/13/chartex" xmlns:cx8="http://schemas.microsoft.com/office/drawing/2016/5/14/chartex" xmlns:mc="http://schemas.openxmlformats.org/markup-compatibility/2006" xmlns:aink="http://schemas.microsoft.com/office/drawing/2016/ink" xmlns:am3d="http://schemas.microsoft.com/office/drawing/2017/model3d" xmlns:o="urn:schemas-microsoft-com:office:office" xmlns:r="http://schemas.openxmlformats.org/officeDocument/2006/relationships" xmlns:m="http://schemas.openxmlformats.org/officeDocument/2006/math" xmlns:v="urn:schemas-microsoft-com:vml" xmlns:wp14="http://schemas.microsoft.com/office/word/2010/wordprocessingDrawing" xmlns:wp="http://schemas.openxmlformats.org/drawingml/2006/wordprocessingDrawing" xmlns:w10="urn:schemas-microsoft-com:office:word" xmlns:w="http://schemas.openxmlformats.org/wordprocessingml/2006/main" xmlns:w14="http://schemas.microsoft.com/office/word/2010/wordml" xmlns:w15="http://schemas.microsoft.com/office/word/2012/wordml" xmlns:w16cid="http://schemas.microsoft.com/office/word/2016/wordml/cid" xmlns:w16se="http://schemas.microsoft.com/office/word/2015/wordml/symex" xmlns:wpg="http://schemas.microsoft.com/office/word/2010/wordprocessingGroup" xmlns:wpi="http://schemas.microsoft.com/office/word/2010/wordprocessingInk" xmlns:wne="http://schemas.microsoft.com/office/word/2006/wordml" xmlns:wps="http://schemas.microsoft.com/office/word/2010/wordprocessingShape" mc:Ignorable="w14 w15 w16se w16cid wp14">
   <w:body>
     <w:p>
       <w:pPr>
@@ -635,7 +635,6 @@
           <w:sz w:val="24"/>
           <w:szCs w:val="24"/>
         </w:rPr>
-        <w:lastRenderedPageBreak/>
         <w:t>float和position的区别</w:t>
       </w:r>
     </w:p>
@@ -714,6 +713,7 @@
           <w:sz w:val="24"/>
           <w:szCs w:val="24"/>
         </w:rPr>
+        <w:lastRenderedPageBreak/>
         <w:t>清除float的方法</w:t>
       </w:r>
     </w:p>
@@ -1224,7 +1224,6 @@
           <w:sz w:val="24"/>
           <w:szCs w:val="24"/>
         </w:rPr>
-        <w:lastRenderedPageBreak/>
         <w:t>如何画一个三角形</w:t>
       </w:r>
     </w:p>
@@ -2172,6 +2171,7 @@
           <w:sz w:val="24"/>
           <w:szCs w:val="24"/>
         </w:rPr>
+        <w:lastRenderedPageBreak/>
         <w:t>你说到typeof，能不能加一个限制条件typeof只能判断是object，可以判断一下是否拥有数组的方法</w:t>
       </w:r>
     </w:p>
@@ -2419,7 +2419,6 @@
                 <w:sz w:val="24"/>
                 <w:szCs w:val="24"/>
               </w:rPr>
-              <w:lastRenderedPageBreak/>
               <w:t>判断不了非典型对象，</w:t>
             </w:r>
             <w:r>
@@ -2531,6 +2530,7 @@
               <w:rPr>
                 <w:noProof/>
               </w:rPr>
+              <w:lastRenderedPageBreak/>
               <w:drawing>
                 <wp:inline distT="0" distB="0" distL="0" distR="0" wp14:anchorId="4F417472" wp14:editId="1D1D0EAF">
                   <wp:extent cx="5707056" cy="2452255"/>
@@ -2877,7 +2877,6 @@
           <w:sz w:val="24"/>
           <w:szCs w:val="24"/>
         </w:rPr>
-        <w:lastRenderedPageBreak/>
         <w:t>事件捕获</w:t>
       </w:r>
     </w:p>
@@ -2956,6 +2955,7 @@
           <w:sz w:val="24"/>
           <w:szCs w:val="24"/>
         </w:rPr>
+        <w:lastRenderedPageBreak/>
         <w:t>深拷贝</w:t>
       </w:r>
     </w:p>
@@ -3295,7 +3295,6 @@
                 <w:sz w:val="24"/>
                 <w:szCs w:val="24"/>
               </w:rPr>
-              <w:lastRenderedPageBreak/>
               <w:t>闭包在我的理解里，有着很重的时间空间属性。闭包有点像</w:t>
             </w:r>
             <w:r>
@@ -3481,6 +3480,7 @@
           <w:sz w:val="24"/>
           <w:szCs w:val="24"/>
         </w:rPr>
+        <w:lastRenderedPageBreak/>
         <w:t>let和var的区别，let的产生背景？</w:t>
       </w:r>
     </w:p>
@@ -4205,7 +4205,6 @@
               <w:rPr>
                 <w:noProof/>
               </w:rPr>
-              <w:lastRenderedPageBreak/>
               <w:drawing>
                 <wp:inline distT="0" distB="0" distL="0" distR="0" wp14:anchorId="023A92E4" wp14:editId="1C21F02D">
                   <wp:extent cx="5781675" cy="1581150"/>
@@ -4471,6 +4470,7 @@
                 <w:sz w:val="24"/>
                 <w:szCs w:val="24"/>
               </w:rPr>
+              <w:lastRenderedPageBreak/>
               <w:t>模块化思想即最小暴露原则。隐藏掉别人不需要知道的代码细节，仅提供需要使用的API。保护代码的安全性和可维护性。</w:t>
             </w:r>
           </w:p>
@@ -4604,7 +4604,6 @@
               <w:rPr>
                 <w:noProof/>
               </w:rPr>
-              <w:lastRenderedPageBreak/>
               <w:drawing>
                 <wp:inline distT="0" distB="0" distL="0" distR="0" wp14:anchorId="28D2ECA5" wp14:editId="3ECD2E5D">
                   <wp:extent cx="2141220" cy="1896750"/>
@@ -4900,6 +4899,7 @@
                 <w:sz w:val="24"/>
                 <w:szCs w:val="24"/>
               </w:rPr>
+              <w:lastRenderedPageBreak/>
               <w:t>///////////////////////////////////////////////////////////////////////////////////////////////////</w:t>
             </w:r>
           </w:p>
@@ -5079,7 +5079,6 @@
               <w:rPr>
                 <w:noProof/>
               </w:rPr>
-              <w:lastRenderedPageBreak/>
               <w:drawing>
                 <wp:inline distT="0" distB="0" distL="0" distR="0" wp14:anchorId="60787701" wp14:editId="087A5DAC">
                   <wp:extent cx="2304753" cy="2895600"/>
@@ -5506,7 +5505,6 @@
                 <w:sz w:val="24"/>
                 <w:szCs w:val="24"/>
               </w:rPr>
-              <w:lastRenderedPageBreak/>
               <w:t>N</w:t>
             </w:r>
             <w:r>
@@ -7507,6 +7505,15 @@
         </w:rPr>
         <w:t>谈谈JS的异步机制</w:t>
       </w:r>
+      <w:r>
+        <w:rPr>
+          <w:rFonts w:ascii="方正兰亭纤黑_GBK" w:eastAsia="方正兰亭纤黑_GBK" w:hAnsi="宋体" w:cs="宋体" w:hint="eastAsia"/>
+          <w:kern w:val="0"/>
+          <w:sz w:val="24"/>
+          <w:szCs w:val="24"/>
+        </w:rPr>
+        <w:t>。</w:t>
+      </w:r>
     </w:p>
     <w:tbl>
       <w:tblPr>
@@ -7742,7 +7749,16 @@
                 <w:sz w:val="24"/>
                 <w:szCs w:val="24"/>
               </w:rPr>
-              <w:t>在event</w:t>
+              <w:t>在</w:t>
+            </w:r>
+            <w:r>
+              <w:rPr>
+                <w:rFonts w:ascii="文悦后现代体 (非商业使用) W4-75" w:eastAsia="文悦后现代体 (非商业使用) W4-75" w:hAnsi="文悦后现代体 (非商业使用) W4-75" w:cs="宋体" w:hint="eastAsia"/>
+                <w:kern w:val="0"/>
+                <w:sz w:val="24"/>
+                <w:szCs w:val="24"/>
+              </w:rPr>
+              <w:t>Task</w:t>
             </w:r>
             <w:r>
               <w:rPr>
@@ -7974,142 +7990,16 @@
                 <w:sz w:val="24"/>
                 <w:szCs w:val="24"/>
               </w:rPr>
-              <w:t>异步</w:t>
-            </w:r>
-            <w:r>
-              <w:rPr>
-                <w:rFonts w:ascii="文悦后现代体 (非商业使用) W4-75" w:eastAsia="文悦后现代体 (非商业使用) W4-75" w:hAnsi="文悦后现代体 (非商业使用) W4-75" w:cs="宋体"/>
-                <w:kern w:val="0"/>
-                <w:sz w:val="24"/>
-                <w:szCs w:val="24"/>
-              </w:rPr>
-              <w:t>的理解：</w:t>
-            </w:r>
-            <w:r>
-              <w:rPr>
-                <w:rFonts w:ascii="文悦后现代体 (非商业使用) W4-75" w:eastAsia="文悦后现代体 (非商业使用) W4-75" w:hAnsi="文悦后现代体 (非商业使用) W4-75" w:cs="宋体" w:hint="eastAsia"/>
-                <w:kern w:val="0"/>
-                <w:sz w:val="24"/>
-                <w:szCs w:val="24"/>
-              </w:rPr>
-              <w:t>需要</w:t>
-            </w:r>
-            <w:r>
-              <w:rPr>
-                <w:rFonts w:ascii="文悦后现代体 (非商业使用) W4-75" w:eastAsia="文悦后现代体 (非商业使用) W4-75" w:hAnsi="文悦后现代体 (非商业使用) W4-75" w:cs="宋体"/>
-                <w:kern w:val="0"/>
-                <w:sz w:val="24"/>
-                <w:szCs w:val="24"/>
-              </w:rPr>
-              <w:t>完整的关于代码</w:t>
-            </w:r>
-            <w:r>
-              <w:rPr>
-                <w:rFonts w:ascii="文悦后现代体 (非商业使用) W4-75" w:eastAsia="文悦后现代体 (非商业使用) W4-75" w:hAnsi="文悦后现代体 (非商业使用) W4-75" w:cs="宋体" w:hint="eastAsia"/>
-                <w:kern w:val="0"/>
-                <w:sz w:val="24"/>
-                <w:szCs w:val="24"/>
-              </w:rPr>
-              <w:t>怎么</w:t>
-            </w:r>
-            <w:r>
-              <w:rPr>
-                <w:rFonts w:ascii="文悦后现代体 (非商业使用) W4-75" w:eastAsia="文悦后现代体 (非商业使用) W4-75" w:hAnsi="文悦后现代体 (非商业使用) W4-75" w:cs="宋体"/>
-                <w:kern w:val="0"/>
-                <w:sz w:val="24"/>
-                <w:szCs w:val="24"/>
-              </w:rPr>
-              <w:t>在运行的脑内</w:t>
-            </w:r>
-            <w:r>
-              <w:rPr>
-                <w:rFonts w:ascii="文悦后现代体 (非商业使用) W4-75" w:eastAsia="文悦后现代体 (非商业使用) W4-75" w:hAnsi="文悦后现代体 (非商业使用) W4-75" w:cs="宋体" w:hint="eastAsia"/>
-                <w:kern w:val="0"/>
-                <w:sz w:val="24"/>
-                <w:szCs w:val="24"/>
-              </w:rPr>
-              <w:t>模型</w:t>
-            </w:r>
-            <w:r>
-              <w:rPr>
-                <w:rFonts w:ascii="文悦后现代体 (非商业使用) W4-75" w:eastAsia="文悦后现代体 (非商业使用) W4-75" w:hAnsi="文悦后现代体 (非商业使用) W4-75" w:cs="宋体"/>
-                <w:kern w:val="0"/>
-                <w:sz w:val="24"/>
-                <w:szCs w:val="24"/>
-              </w:rPr>
-              <w:t>，</w:t>
-            </w:r>
-            <w:r>
-              <w:rPr>
-                <w:rFonts w:ascii="文悦后现代体 (非商业使用) W4-75" w:eastAsia="文悦后现代体 (非商业使用) W4-75" w:hAnsi="文悦后现代体 (非商业使用) W4-75" w:cs="宋体" w:hint="eastAsia"/>
-                <w:kern w:val="0"/>
-                <w:sz w:val="24"/>
-                <w:szCs w:val="24"/>
-              </w:rPr>
-              <w:t>光</w:t>
-            </w:r>
-            <w:r>
-              <w:rPr>
-                <w:rFonts w:ascii="文悦后现代体 (非商业使用) W4-75" w:eastAsia="文悦后现代体 (非商业使用) W4-75" w:hAnsi="文悦后现代体 (非商业使用) W4-75" w:cs="宋体"/>
-                <w:kern w:val="0"/>
-                <w:sz w:val="24"/>
-                <w:szCs w:val="24"/>
-              </w:rPr>
-              <w:t>抽出一部分来讲的话，</w:t>
-            </w:r>
-            <w:r>
-              <w:rPr>
-                <w:rFonts w:ascii="文悦后现代体 (非商业使用) W4-75" w:eastAsia="文悦后现代体 (非商业使用) W4-75" w:hAnsi="文悦后现代体 (非商业使用) W4-75" w:cs="宋体" w:hint="eastAsia"/>
-                <w:kern w:val="0"/>
-                <w:sz w:val="24"/>
-                <w:szCs w:val="24"/>
-              </w:rPr>
-              <w:t>确实</w:t>
-            </w:r>
-            <w:r>
-              <w:rPr>
-                <w:rFonts w:ascii="文悦后现代体 (非商业使用) W4-75" w:eastAsia="文悦后现代体 (非商业使用) W4-75" w:hAnsi="文悦后现代体 (非商业使用) W4-75" w:cs="宋体"/>
-                <w:kern w:val="0"/>
-                <w:sz w:val="24"/>
-                <w:szCs w:val="24"/>
-              </w:rPr>
-              <w:t>比较的抽象难以理解。</w:t>
-            </w:r>
-            <w:r>
-              <w:rPr>
-                <w:rFonts w:ascii="文悦后现代体 (非商业使用) W4-75" w:eastAsia="文悦后现代体 (非商业使用) W4-75" w:hAnsi="文悦后现代体 (非商业使用) W4-75" w:cs="宋体" w:hint="eastAsia"/>
-                <w:kern w:val="0"/>
-                <w:sz w:val="24"/>
-                <w:szCs w:val="24"/>
-              </w:rPr>
-              <w:t>之后</w:t>
-            </w:r>
-            <w:r>
-              <w:rPr>
-                <w:rFonts w:ascii="文悦后现代体 (非商业使用) W4-75" w:eastAsia="文悦后现代体 (非商业使用) W4-75" w:hAnsi="文悦后现代体 (非商业使用) W4-75" w:cs="宋体"/>
-                <w:kern w:val="0"/>
-                <w:sz w:val="24"/>
-                <w:szCs w:val="24"/>
-              </w:rPr>
-              <w:t>会在写一个</w:t>
-            </w:r>
-            <w:r>
-              <w:rPr>
-                <w:rFonts w:ascii="文悦后现代体 (非商业使用) W4-75" w:eastAsia="文悦后现代体 (非商业使用) W4-75" w:hAnsi="文悦后现代体 (非商业使用) W4-75" w:cs="宋体" w:hint="eastAsia"/>
-                <w:kern w:val="0"/>
-                <w:sz w:val="24"/>
-                <w:szCs w:val="24"/>
-              </w:rPr>
-              <w:t>ES</w:t>
-            </w:r>
-            <w:r>
-              <w:rPr>
-                <w:rFonts w:ascii="文悦后现代体 (非商业使用) W4-75" w:eastAsia="文悦后现代体 (非商业使用) W4-75" w:hAnsi="文悦后现代体 (非商业使用) W4-75" w:cs="宋体"/>
-                <w:kern w:val="0"/>
-                <w:sz w:val="24"/>
-                <w:szCs w:val="24"/>
-              </w:rPr>
-              <w:t>内部到底在怎么运行的系列。</w:t>
+              <w:t>到了ES6中，Promise和generator是新增加实现异步的机制</w:t>
+            </w:r>
+            <w:r>
+              <w:rPr>
+                <w:rFonts w:ascii="文悦后现代体 (非商业使用) W4-75" w:eastAsia="文悦后现代体 (非商业使用) W4-75" w:hAnsi="文悦后现代体 (非商业使用) W4-75" w:cs="宋体"/>
+                <w:kern w:val="0"/>
+                <w:sz w:val="24"/>
+                <w:szCs w:val="24"/>
+              </w:rPr>
+              <w:t xml:space="preserve"> </w:t>
             </w:r>
           </w:p>
         </w:tc>
@@ -8300,470 +8190,9 @@
     <w:p>
       <w:pPr>
         <w:widowControl/>
-        <w:numPr>
-          <w:ilvl w:val="0"/>
-          <w:numId w:val="3"/>
-        </w:numPr>
-        <w:spacing w:before="100" w:beforeAutospacing="1" w:after="100" w:afterAutospacing="1" w:line="360" w:lineRule="atLeast"/>
-        <w:jc w:val="left"/>
-        <w:rPr>
-          <w:rFonts w:ascii="方正兰亭纤黑_GBK" w:eastAsia="方正兰亭纤黑_GBK" w:hAnsi="宋体" w:cs="宋体"/>
-          <w:kern w:val="0"/>
-          <w:sz w:val="24"/>
-          <w:szCs w:val="24"/>
-        </w:rPr>
-      </w:pPr>
-      <w:r>
-        <w:rPr>
-          <w:rFonts w:ascii="方正兰亭纤黑_GBK" w:eastAsia="方正兰亭纤黑_GBK" w:hAnsi="宋体" w:cs="宋体"/>
-          <w:kern w:val="0"/>
-          <w:sz w:val="24"/>
-          <w:szCs w:val="24"/>
-        </w:rPr>
-        <w:t>函数节流和函数防抖知道吗，区别是什么</w:t>
-      </w:r>
-    </w:p>
-    <w:p>
-      <w:pPr>
-        <w:pStyle w:val="a3"/>
-        <w:widowControl/>
-        <w:ind w:left="840" w:firstLineChars="0" w:firstLine="0"/>
-        <w:jc w:val="left"/>
-        <w:rPr>
-          <w:rFonts w:ascii="方正兰亭纤黑_GBK" w:eastAsia="方正兰亭纤黑_GBK" w:hAnsi="宋体" w:cs="宋体"/>
-          <w:kern w:val="0"/>
-          <w:sz w:val="24"/>
-          <w:szCs w:val="24"/>
-        </w:rPr>
-      </w:pPr>
-      <w:r>
+        <w:jc w:val="left"/>
         <w:rPr>
           <w:rFonts w:ascii="方正兰亭纤黑_GBK" w:eastAsia="方正兰亭纤黑_GBK" w:hAnsi="宋体" w:cs="宋体" w:hint="eastAsia"/>
-          <w:kern w:val="0"/>
-          <w:sz w:val="24"/>
-          <w:szCs w:val="24"/>
-        </w:rPr>
-        <w:lastRenderedPageBreak/>
-        <w:t>函数</w:t>
-      </w:r>
-      <w:r>
-        <w:rPr>
-          <w:rFonts w:ascii="方正兰亭纤黑_GBK" w:eastAsia="方正兰亭纤黑_GBK" w:hAnsi="宋体" w:cs="宋体"/>
-          <w:kern w:val="0"/>
-          <w:sz w:val="24"/>
-          <w:szCs w:val="24"/>
-        </w:rPr>
-        <w:t>编程</w:t>
-      </w:r>
-    </w:p>
-    <w:p>
-      <w:pPr>
-        <w:widowControl/>
-        <w:jc w:val="left"/>
-        <w:rPr>
-          <w:rFonts w:ascii="方正兰亭纤黑_GBK" w:eastAsia="方正兰亭纤黑_GBK" w:hAnsi="Symbol" w:cs="宋体" w:hint="eastAsia"/>
-          <w:b/>
-          <w:kern w:val="0"/>
-          <w:sz w:val="24"/>
-          <w:szCs w:val="24"/>
-        </w:rPr>
-      </w:pPr>
-    </w:p>
-    <w:p>
-      <w:pPr>
-        <w:widowControl/>
-        <w:jc w:val="left"/>
-        <w:rPr>
-          <w:rFonts w:ascii="方正兰亭纤黑_GBK" w:eastAsia="方正兰亭纤黑_GBK" w:hAnsi="Symbol" w:cs="宋体" w:hint="eastAsia"/>
-          <w:b/>
-          <w:kern w:val="0"/>
-          <w:sz w:val="24"/>
-          <w:szCs w:val="24"/>
-        </w:rPr>
-      </w:pPr>
-      <w:r>
-        <w:rPr>
-          <w:rFonts w:ascii="方正兰亭纤黑_GBK" w:eastAsia="方正兰亭纤黑_GBK" w:hAnsi="Symbol" w:cs="宋体" w:hint="eastAsia"/>
-          <w:b/>
-          <w:kern w:val="0"/>
-          <w:sz w:val="24"/>
-          <w:szCs w:val="24"/>
-          <w:highlight w:val="lightGray"/>
-        </w:rPr>
-        <w:t>AJAX</w:t>
-      </w:r>
-    </w:p>
-    <w:p>
-      <w:pPr>
-        <w:widowControl/>
-        <w:numPr>
-          <w:ilvl w:val="0"/>
-          <w:numId w:val="10"/>
-        </w:numPr>
-        <w:spacing w:before="100" w:beforeAutospacing="1" w:after="100" w:afterAutospacing="1" w:line="360" w:lineRule="atLeast"/>
-        <w:jc w:val="left"/>
-        <w:rPr>
-          <w:rFonts w:ascii="方正兰亭纤黑_GBK" w:eastAsia="方正兰亭纤黑_GBK" w:hAnsi="宋体" w:cs="宋体"/>
-          <w:kern w:val="0"/>
-          <w:sz w:val="24"/>
-          <w:szCs w:val="24"/>
-        </w:rPr>
-      </w:pPr>
-      <w:r>
-        <w:rPr>
-          <w:rFonts w:ascii="方正兰亭纤黑_GBK" w:eastAsia="方正兰亭纤黑_GBK" w:hAnsi="宋体" w:cs="宋体"/>
-          <w:kern w:val="0"/>
-          <w:sz w:val="24"/>
-          <w:szCs w:val="24"/>
-        </w:rPr>
-        <w:t>ajax实现过程</w:t>
-      </w:r>
-    </w:p>
-    <w:p>
-      <w:pPr>
-        <w:widowControl/>
-        <w:numPr>
-          <w:ilvl w:val="0"/>
-          <w:numId w:val="10"/>
-        </w:numPr>
-        <w:spacing w:before="100" w:beforeAutospacing="1" w:after="100" w:afterAutospacing="1" w:line="360" w:lineRule="atLeast"/>
-        <w:jc w:val="left"/>
-        <w:rPr>
-          <w:rFonts w:ascii="方正兰亭纤黑_GBK" w:eastAsia="方正兰亭纤黑_GBK" w:hAnsi="宋体" w:cs="宋体"/>
-          <w:kern w:val="0"/>
-          <w:sz w:val="24"/>
-          <w:szCs w:val="24"/>
-        </w:rPr>
-      </w:pPr>
-      <w:r>
-        <w:rPr>
-          <w:rFonts w:ascii="方正兰亭纤黑_GBK" w:eastAsia="方正兰亭纤黑_GBK" w:hAnsi="宋体" w:cs="宋体"/>
-          <w:kern w:val="0"/>
-          <w:sz w:val="24"/>
-          <w:szCs w:val="24"/>
-        </w:rPr>
-        <w:t>ajax是同步还是异步，怎么样实现同步</w:t>
-      </w:r>
-    </w:p>
-    <w:p>
-      <w:pPr>
-        <w:widowControl/>
-        <w:numPr>
-          <w:ilvl w:val="0"/>
-          <w:numId w:val="10"/>
-        </w:numPr>
-        <w:spacing w:before="100" w:beforeAutospacing="1" w:after="100" w:afterAutospacing="1" w:line="360" w:lineRule="atLeast"/>
-        <w:jc w:val="left"/>
-        <w:rPr>
-          <w:rFonts w:ascii="方正兰亭纤黑_GBK" w:eastAsia="方正兰亭纤黑_GBK" w:hAnsi="宋体" w:cs="宋体"/>
-          <w:kern w:val="0"/>
-          <w:sz w:val="24"/>
-          <w:szCs w:val="24"/>
-        </w:rPr>
-      </w:pPr>
-      <w:r>
-        <w:rPr>
-          <w:rFonts w:ascii="方正兰亭纤黑_GBK" w:eastAsia="方正兰亭纤黑_GBK" w:hAnsi="宋体" w:cs="宋体"/>
-          <w:kern w:val="0"/>
-          <w:sz w:val="24"/>
-          <w:szCs w:val="24"/>
-        </w:rPr>
-        <w:t>表单提交和ajax的区别</w:t>
-      </w:r>
-    </w:p>
-    <w:p>
-      <w:pPr>
-        <w:widowControl/>
-        <w:numPr>
-          <w:ilvl w:val="0"/>
-          <w:numId w:val="10"/>
-        </w:numPr>
-        <w:spacing w:before="100" w:beforeAutospacing="1" w:after="100" w:afterAutospacing="1" w:line="360" w:lineRule="atLeast"/>
-        <w:jc w:val="left"/>
-        <w:rPr>
-          <w:rFonts w:ascii="方正兰亭纤黑_GBK" w:eastAsia="方正兰亭纤黑_GBK" w:hAnsi="宋体" w:cs="宋体"/>
-          <w:kern w:val="0"/>
-          <w:sz w:val="24"/>
-          <w:szCs w:val="24"/>
-        </w:rPr>
-      </w:pPr>
-      <w:r>
-        <w:rPr>
-          <w:rFonts w:ascii="方正兰亭纤黑_GBK" w:eastAsia="方正兰亭纤黑_GBK" w:hAnsi="宋体" w:cs="宋体"/>
-          <w:kern w:val="0"/>
-          <w:sz w:val="24"/>
-          <w:szCs w:val="24"/>
-        </w:rPr>
-        <w:t>发送请求有哪些？get和post的区别</w:t>
-      </w:r>
-    </w:p>
-    <w:p>
-      <w:pPr>
-        <w:widowControl/>
-        <w:numPr>
-          <w:ilvl w:val="0"/>
-          <w:numId w:val="10"/>
-        </w:numPr>
-        <w:spacing w:before="100" w:beforeAutospacing="1" w:after="100" w:afterAutospacing="1" w:line="360" w:lineRule="atLeast"/>
-        <w:jc w:val="left"/>
-        <w:rPr>
-          <w:rFonts w:ascii="方正兰亭纤黑_GBK" w:eastAsia="方正兰亭纤黑_GBK" w:hAnsi="宋体" w:cs="宋体"/>
-          <w:kern w:val="0"/>
-          <w:sz w:val="24"/>
-          <w:szCs w:val="24"/>
-        </w:rPr>
-      </w:pPr>
-      <w:r>
-        <w:rPr>
-          <w:rFonts w:ascii="方正兰亭纤黑_GBK" w:eastAsia="方正兰亭纤黑_GBK" w:hAnsi="宋体" w:cs="宋体"/>
-          <w:kern w:val="0"/>
-          <w:sz w:val="24"/>
-          <w:szCs w:val="24"/>
-        </w:rPr>
-        <w:t>ajax返回204算是成功吗</w:t>
-      </w:r>
-    </w:p>
-    <w:p>
-      <w:pPr>
-        <w:widowControl/>
-        <w:numPr>
-          <w:ilvl w:val="0"/>
-          <w:numId w:val="10"/>
-        </w:numPr>
-        <w:spacing w:before="100" w:beforeAutospacing="1" w:after="100" w:afterAutospacing="1" w:line="360" w:lineRule="atLeast"/>
-        <w:jc w:val="left"/>
-        <w:rPr>
-          <w:rFonts w:ascii="方正兰亭纤黑_GBK" w:eastAsia="方正兰亭纤黑_GBK" w:hAnsi="宋体" w:cs="宋体"/>
-          <w:kern w:val="0"/>
-          <w:sz w:val="24"/>
-          <w:szCs w:val="24"/>
-        </w:rPr>
-      </w:pPr>
-      <w:r>
-        <w:rPr>
-          <w:rFonts w:ascii="方正兰亭纤黑_GBK" w:eastAsia="方正兰亭纤黑_GBK" w:hAnsi="宋体" w:cs="宋体"/>
-          <w:kern w:val="0"/>
-          <w:sz w:val="24"/>
-          <w:szCs w:val="24"/>
-        </w:rPr>
-        <w:t>localStorage存储数据格式是什么</w:t>
-      </w:r>
-    </w:p>
-    <w:p>
-      <w:pPr>
-        <w:widowControl/>
-        <w:numPr>
-          <w:ilvl w:val="0"/>
-          <w:numId w:val="10"/>
-        </w:numPr>
-        <w:spacing w:before="100" w:beforeAutospacing="1" w:after="100" w:afterAutospacing="1" w:line="360" w:lineRule="atLeast"/>
-        <w:jc w:val="left"/>
-        <w:rPr>
-          <w:rFonts w:ascii="方正兰亭纤黑_GBK" w:eastAsia="方正兰亭纤黑_GBK" w:hAnsi="宋体" w:cs="宋体"/>
-          <w:kern w:val="0"/>
-          <w:sz w:val="24"/>
-          <w:szCs w:val="24"/>
-        </w:rPr>
-      </w:pPr>
-      <w:r>
-        <w:rPr>
-          <w:rFonts w:ascii="方正兰亭纤黑_GBK" w:eastAsia="方正兰亭纤黑_GBK" w:hAnsi="宋体" w:cs="宋体"/>
-          <w:kern w:val="0"/>
-          <w:sz w:val="24"/>
-          <w:szCs w:val="24"/>
-        </w:rPr>
-        <w:t>怎么样把一个数组存进localSorage</w:t>
-      </w:r>
-    </w:p>
-    <w:p>
-      <w:pPr>
-        <w:widowControl/>
-        <w:numPr>
-          <w:ilvl w:val="0"/>
-          <w:numId w:val="10"/>
-        </w:numPr>
-        <w:spacing w:before="100" w:beforeAutospacing="1" w:after="100" w:afterAutospacing="1" w:line="360" w:lineRule="atLeast"/>
-        <w:jc w:val="left"/>
-        <w:rPr>
-          <w:rFonts w:ascii="方正兰亭纤黑_GBK" w:eastAsia="方正兰亭纤黑_GBK" w:hAnsi="宋体" w:cs="宋体"/>
-          <w:kern w:val="0"/>
-          <w:sz w:val="24"/>
-          <w:szCs w:val="24"/>
-        </w:rPr>
-      </w:pPr>
-      <w:r>
-        <w:rPr>
-          <w:rFonts w:ascii="方正兰亭纤黑_GBK" w:eastAsia="方正兰亭纤黑_GBK" w:hAnsi="宋体" w:cs="宋体"/>
-          <w:kern w:val="0"/>
-          <w:sz w:val="24"/>
-          <w:szCs w:val="24"/>
-        </w:rPr>
-        <w:t>localstorage和cookie的区别，如何设置cookie</w:t>
-      </w:r>
-    </w:p>
-    <w:p>
-      <w:pPr>
-        <w:widowControl/>
-        <w:numPr>
-          <w:ilvl w:val="0"/>
-          <w:numId w:val="10"/>
-        </w:numPr>
-        <w:spacing w:before="100" w:beforeAutospacing="1" w:after="100" w:afterAutospacing="1" w:line="360" w:lineRule="atLeast"/>
-        <w:jc w:val="left"/>
-        <w:rPr>
-          <w:rFonts w:ascii="方正兰亭纤黑_GBK" w:eastAsia="方正兰亭纤黑_GBK" w:hAnsi="宋体" w:cs="宋体"/>
-          <w:kern w:val="0"/>
-          <w:sz w:val="24"/>
-          <w:szCs w:val="24"/>
-        </w:rPr>
-      </w:pPr>
-      <w:r>
-        <w:rPr>
-          <w:rFonts w:ascii="方正兰亭纤黑_GBK" w:eastAsia="方正兰亭纤黑_GBK" w:hAnsi="宋体" w:cs="宋体"/>
-          <w:kern w:val="0"/>
-          <w:sz w:val="24"/>
-          <w:szCs w:val="24"/>
-        </w:rPr>
-        <w:t>cookie有什么特征</w:t>
-      </w:r>
-    </w:p>
-    <w:p>
-      <w:pPr>
-        <w:widowControl/>
-        <w:numPr>
-          <w:ilvl w:val="0"/>
-          <w:numId w:val="10"/>
-        </w:numPr>
-        <w:spacing w:before="100" w:beforeAutospacing="1" w:after="100" w:afterAutospacing="1" w:line="360" w:lineRule="atLeast"/>
-        <w:jc w:val="left"/>
-        <w:rPr>
-          <w:rFonts w:ascii="方正兰亭纤黑_GBK" w:eastAsia="方正兰亭纤黑_GBK" w:hAnsi="宋体" w:cs="宋体"/>
-          <w:kern w:val="0"/>
-          <w:sz w:val="24"/>
-          <w:szCs w:val="24"/>
-        </w:rPr>
-      </w:pPr>
-      <w:r>
-        <w:rPr>
-          <w:rFonts w:ascii="方正兰亭纤黑_GBK" w:eastAsia="方正兰亭纤黑_GBK" w:hAnsi="宋体" w:cs="宋体"/>
-          <w:kern w:val="0"/>
-          <w:sz w:val="24"/>
-          <w:szCs w:val="24"/>
-        </w:rPr>
-        <w:t>加入访问A.com存进了一个cookie，在另外一个页面用ajax向A的域名发请求会携带cookie吗</w:t>
-      </w:r>
-    </w:p>
-    <w:p>
-      <w:pPr>
-        <w:widowControl/>
-        <w:numPr>
-          <w:ilvl w:val="0"/>
-          <w:numId w:val="10"/>
-        </w:numPr>
-        <w:spacing w:before="100" w:beforeAutospacing="1" w:after="100" w:afterAutospacing="1" w:line="360" w:lineRule="atLeast"/>
-        <w:jc w:val="left"/>
-        <w:rPr>
-          <w:rFonts w:ascii="方正兰亭纤黑_GBK" w:eastAsia="方正兰亭纤黑_GBK" w:hAnsi="宋体" w:cs="宋体"/>
-          <w:kern w:val="0"/>
-          <w:sz w:val="24"/>
-          <w:szCs w:val="24"/>
-        </w:rPr>
-      </w:pPr>
-      <w:r>
-        <w:rPr>
-          <w:rFonts w:ascii="方正兰亭纤黑_GBK" w:eastAsia="方正兰亭纤黑_GBK" w:hAnsi="宋体" w:cs="宋体"/>
-          <w:kern w:val="0"/>
-          <w:sz w:val="24"/>
-          <w:szCs w:val="24"/>
-        </w:rPr>
-        <w:t>jsonp是如何实现的</w:t>
-      </w:r>
-    </w:p>
-    <w:p>
-      <w:pPr>
-        <w:widowControl/>
-        <w:numPr>
-          <w:ilvl w:val="0"/>
-          <w:numId w:val="10"/>
-        </w:numPr>
-        <w:spacing w:before="100" w:beforeAutospacing="1" w:after="100" w:afterAutospacing="1" w:line="360" w:lineRule="atLeast"/>
-        <w:jc w:val="left"/>
-        <w:rPr>
-          <w:rFonts w:ascii="方正兰亭纤黑_GBK" w:eastAsia="方正兰亭纤黑_GBK" w:hAnsi="宋体" w:cs="宋体"/>
-          <w:kern w:val="0"/>
-          <w:sz w:val="24"/>
-          <w:szCs w:val="24"/>
-        </w:rPr>
-      </w:pPr>
-      <w:r>
-        <w:rPr>
-          <w:rFonts w:ascii="方正兰亭纤黑_GBK" w:eastAsia="方正兰亭纤黑_GBK" w:hAnsi="宋体" w:cs="宋体"/>
-          <w:kern w:val="0"/>
-          <w:sz w:val="24"/>
-          <w:szCs w:val="24"/>
-        </w:rPr>
-        <w:t>如何实现文件上传的功能</w:t>
-      </w:r>
-    </w:p>
-    <w:p>
-      <w:pPr>
-        <w:widowControl/>
-        <w:numPr>
-          <w:ilvl w:val="0"/>
-          <w:numId w:val="10"/>
-        </w:numPr>
-        <w:spacing w:before="100" w:beforeAutospacing="1" w:after="100" w:afterAutospacing="1" w:line="360" w:lineRule="atLeast"/>
-        <w:jc w:val="left"/>
-        <w:rPr>
-          <w:rFonts w:ascii="方正兰亭纤黑_GBK" w:eastAsia="方正兰亭纤黑_GBK" w:hAnsi="宋体" w:cs="宋体"/>
-          <w:kern w:val="0"/>
-          <w:sz w:val="24"/>
-          <w:szCs w:val="24"/>
-        </w:rPr>
-      </w:pPr>
-      <w:r>
-        <w:rPr>
-          <w:rFonts w:ascii="方正兰亭纤黑_GBK" w:eastAsia="方正兰亭纤黑_GBK" w:hAnsi="宋体" w:cs="宋体"/>
-          <w:kern w:val="0"/>
-          <w:sz w:val="24"/>
-          <w:szCs w:val="24"/>
-        </w:rPr>
-        <w:t>页面共享数据的方法有哪些</w:t>
-      </w:r>
-    </w:p>
-    <w:p>
-      <w:pPr>
-        <w:widowControl/>
-        <w:numPr>
-          <w:ilvl w:val="0"/>
-          <w:numId w:val="10"/>
-        </w:numPr>
-        <w:spacing w:before="100" w:beforeAutospacing="1" w:after="100" w:afterAutospacing="1" w:line="360" w:lineRule="atLeast"/>
-        <w:jc w:val="left"/>
-        <w:rPr>
-          <w:rFonts w:ascii="方正兰亭纤黑_GBK" w:eastAsia="方正兰亭纤黑_GBK" w:hAnsi="宋体" w:cs="宋体"/>
-          <w:kern w:val="0"/>
-          <w:sz w:val="24"/>
-          <w:szCs w:val="24"/>
-        </w:rPr>
-      </w:pPr>
-      <w:r>
-        <w:rPr>
-          <w:rFonts w:ascii="方正兰亭纤黑_GBK" w:eastAsia="方正兰亭纤黑_GBK" w:hAnsi="宋体" w:cs="宋体"/>
-          <w:kern w:val="0"/>
-          <w:sz w:val="24"/>
-          <w:szCs w:val="24"/>
-        </w:rPr>
-        <w:t>你怎么样维持用户登录状态的</w:t>
-      </w:r>
-    </w:p>
-    <w:p>
-      <w:pPr>
-        <w:widowControl/>
-        <w:jc w:val="left"/>
-        <w:rPr>
-          <w:rFonts w:ascii="方正兰亭纤黑_GBK" w:eastAsia="方正兰亭纤黑_GBK" w:hAnsi="Symbol" w:cs="宋体" w:hint="eastAsia"/>
-          <w:b/>
           <w:kern w:val="0"/>
           <w:sz w:val="24"/>
           <w:szCs w:val="24"/>
@@ -8914,6 +8343,7 @@
           <w:sz w:val="24"/>
           <w:szCs w:val="24"/>
         </w:rPr>
+        <w:lastRenderedPageBreak/>
         <w:t>ES</w:t>
       </w:r>
       <w:r>
@@ -8958,7 +8388,6 @@
           <w:sz w:val="24"/>
           <w:szCs w:val="24"/>
         </w:rPr>
-        <w:lastRenderedPageBreak/>
         <w:t>数组遍历的方法</w:t>
       </w:r>
     </w:p>
@@ -9114,6 +8543,9 @@
               </w:rPr>
             </w:pPr>
             <w:r>
+              <w:rPr>
+                <w:noProof/>
+              </w:rPr>
               <w:drawing>
                 <wp:inline distT="0" distB="0" distL="0" distR="0" wp14:anchorId="11E574EB" wp14:editId="2AC30B8D">
                   <wp:extent cx="4040679" cy="2673463"/>
@@ -9438,6 +8870,7 @@
             <w:r>
               <w:rPr>
                 <w:rFonts w:ascii="文悦后现代体 (非商业使用) W4-75" w:eastAsia="文悦后现代体 (非商业使用) W4-75" w:hAnsi="文悦后现代体 (非商业使用) W4-75" w:cs="宋体"/>
+                <w:noProof/>
                 <w:kern w:val="0"/>
                 <w:sz w:val="24"/>
                 <w:szCs w:val="24"/>
@@ -9649,7 +9082,7 @@
               <w:widowControl/>
               <w:jc w:val="left"/>
               <w:rPr>
-                <w:rFonts w:ascii="文悦后现代体 (非商业使用) W4-75" w:eastAsia="文悦后现代体 (非商业使用) W4-75" w:hAnsi="文悦后现代体 (非商业使用) W4-75" w:cs="宋体" w:hint="eastAsia"/>
+                <w:rFonts w:ascii="文悦后现代体 (非商业使用) W4-75" w:eastAsia="文悦后现代体 (非商业使用) W4-75" w:hAnsi="文悦后现代体 (非商业使用) W4-75" w:cs="宋体"/>
                 <w:kern w:val="0"/>
                 <w:sz w:val="24"/>
                 <w:szCs w:val="24"/>
@@ -9658,6 +9091,7 @@
             <w:r>
               <w:rPr>
                 <w:rFonts w:ascii="文悦后现代体 (非商业使用) W4-75" w:eastAsia="文悦后现代体 (非商业使用) W4-75" w:hAnsi="文悦后现代体 (非商业使用) W4-75" w:cs="宋体"/>
+                <w:noProof/>
                 <w:kern w:val="0"/>
                 <w:sz w:val="24"/>
                 <w:szCs w:val="24"/>
@@ -9717,6 +9151,7 @@
                 <w:sz w:val="24"/>
                 <w:szCs w:val="24"/>
               </w:rPr>
+              <w:lastRenderedPageBreak/>
               <w:t>onfulfillment</w:t>
             </w:r>
             <w:r>
@@ -9836,8 +9271,6 @@
               </w:rPr>
               <w:t>执行。</w:t>
             </w:r>
-            <w:bookmarkStart w:id="0" w:name="_GoBack"/>
-            <w:bookmarkEnd w:id="0"/>
           </w:p>
         </w:tc>
       </w:tr>
@@ -10185,6 +9618,7 @@
             <w:r>
               <w:rPr>
                 <w:rFonts w:ascii="文悦后现代体 (非商业使用) W4-75" w:eastAsia="文悦后现代体 (非商业使用) W4-75" w:hAnsi="文悦后现代体 (非商业使用) W4-75" w:cs="宋体"/>
+                <w:noProof/>
                 <w:kern w:val="0"/>
                 <w:sz w:val="24"/>
                 <w:szCs w:val="24"/>
@@ -10297,10 +9731,12 @@
             <w:r>
               <w:rPr>
                 <w:rFonts w:ascii="文悦后现代体 (非商业使用) W4-75" w:eastAsia="文悦后现代体 (非商业使用) W4-75" w:hAnsi="文悦后现代体 (非商业使用) W4-75" w:cs="宋体"/>
-                <w:kern w:val="0"/>
-                <w:sz w:val="24"/>
-                <w:szCs w:val="24"/>
-              </w:rPr>
+                <w:noProof/>
+                <w:kern w:val="0"/>
+                <w:sz w:val="24"/>
+                <w:szCs w:val="24"/>
+              </w:rPr>
+              <w:lastRenderedPageBreak/>
               <w:drawing>
                 <wp:inline distT="0" distB="0" distL="0" distR="0" wp14:anchorId="5B43BE57" wp14:editId="1B0BED6B">
                   <wp:extent cx="4821480" cy="1801753"/>
@@ -10418,7 +9854,7 @@
               <w:widowControl/>
               <w:jc w:val="left"/>
               <w:rPr>
-                <w:rFonts w:ascii="文悦后现代体 (非商业使用) W4-75" w:eastAsia="文悦后现代体 (非商业使用) W4-75" w:hAnsi="文悦后现代体 (非商业使用) W4-75" w:cs="宋体" w:hint="eastAsia"/>
+                <w:rFonts w:ascii="文悦后现代体 (非商业使用) W4-75" w:eastAsia="文悦后现代体 (非商业使用) W4-75" w:hAnsi="文悦后现代体 (非商业使用) W4-75" w:cs="宋体"/>
                 <w:kern w:val="0"/>
                 <w:sz w:val="24"/>
                 <w:szCs w:val="24"/>
@@ -10427,11 +9863,11 @@
             <w:r>
               <w:rPr>
                 <w:rFonts w:ascii="文悦后现代体 (非商业使用) W4-75" w:eastAsia="文悦后现代体 (非商业使用) W4-75" w:hAnsi="文悦后现代体 (非商业使用) W4-75" w:cs="宋体"/>
-                <w:kern w:val="0"/>
-                <w:sz w:val="24"/>
-                <w:szCs w:val="24"/>
-              </w:rPr>
-              <w:lastRenderedPageBreak/>
+                <w:noProof/>
+                <w:kern w:val="0"/>
+                <w:sz w:val="24"/>
+                <w:szCs w:val="24"/>
+              </w:rPr>
               <w:drawing>
                 <wp:inline distT="0" distB="0" distL="0" distR="0" wp14:anchorId="69F5A5BE" wp14:editId="7F300DCA">
                   <wp:extent cx="3221280" cy="1202200"/>
@@ -10597,9 +10033,421 @@
           <w:kern w:val="0"/>
           <w:sz w:val="24"/>
           <w:szCs w:val="24"/>
+        </w:rPr>
+      </w:pPr>
+      <w:r>
+        <w:rPr>
+          <w:rFonts w:ascii="方正兰亭纤黑_GBK" w:eastAsia="方正兰亭纤黑_GBK" w:hAnsi="Symbol" w:cs="宋体" w:hint="eastAsia"/>
+          <w:b/>
+          <w:kern w:val="0"/>
+          <w:sz w:val="24"/>
+          <w:szCs w:val="24"/>
           <w:highlight w:val="lightGray"/>
         </w:rPr>
-      </w:pPr>
+        <w:t>事件</w:t>
+      </w:r>
+    </w:p>
+    <w:p>
+      <w:pPr>
+        <w:widowControl/>
+        <w:jc w:val="left"/>
+        <w:rPr>
+          <w:rFonts w:ascii="方正兰亭纤黑_GBK" w:eastAsia="方正兰亭纤黑_GBK" w:hAnsi="Symbol" w:cs="宋体" w:hint="eastAsia"/>
+          <w:b/>
+          <w:kern w:val="0"/>
+          <w:sz w:val="24"/>
+          <w:szCs w:val="24"/>
+        </w:rPr>
+      </w:pPr>
+    </w:p>
+    <w:p>
+      <w:pPr>
+        <w:widowControl/>
+        <w:jc w:val="left"/>
+        <w:rPr>
+          <w:rFonts w:ascii="方正兰亭纤黑_GBK" w:eastAsia="方正兰亭纤黑_GBK" w:hAnsi="Symbol" w:cs="宋体" w:hint="eastAsia"/>
+          <w:b/>
+          <w:kern w:val="0"/>
+          <w:sz w:val="24"/>
+          <w:szCs w:val="24"/>
+        </w:rPr>
+      </w:pPr>
+      <w:r>
+        <w:rPr>
+          <w:rFonts w:ascii="方正兰亭纤黑_GBK" w:eastAsia="方正兰亭纤黑_GBK" w:hAnsi="Symbol" w:cs="宋体" w:hint="eastAsia"/>
+          <w:b/>
+          <w:kern w:val="0"/>
+          <w:sz w:val="24"/>
+          <w:szCs w:val="24"/>
+          <w:highlight w:val="lightGray"/>
+        </w:rPr>
+        <w:t>AJAX</w:t>
+      </w:r>
+    </w:p>
+    <w:p>
+      <w:pPr>
+        <w:widowControl/>
+        <w:numPr>
+          <w:ilvl w:val="0"/>
+          <w:numId w:val="10"/>
+        </w:numPr>
+        <w:spacing w:before="100" w:beforeAutospacing="1" w:after="100" w:afterAutospacing="1" w:line="360" w:lineRule="atLeast"/>
+        <w:jc w:val="left"/>
+        <w:rPr>
+          <w:rFonts w:ascii="方正兰亭纤黑_GBK" w:eastAsia="方正兰亭纤黑_GBK" w:hAnsi="宋体" w:cs="宋体"/>
+          <w:kern w:val="0"/>
+          <w:sz w:val="24"/>
+          <w:szCs w:val="24"/>
+        </w:rPr>
+      </w:pPr>
+      <w:r>
+        <w:rPr>
+          <w:rFonts w:ascii="方正兰亭纤黑_GBK" w:eastAsia="方正兰亭纤黑_GBK" w:hAnsi="宋体" w:cs="宋体"/>
+          <w:kern w:val="0"/>
+          <w:sz w:val="24"/>
+          <w:szCs w:val="24"/>
+        </w:rPr>
+        <w:t>ajax实现过程</w:t>
+      </w:r>
+    </w:p>
+    <w:p>
+      <w:pPr>
+        <w:widowControl/>
+        <w:numPr>
+          <w:ilvl w:val="0"/>
+          <w:numId w:val="10"/>
+        </w:numPr>
+        <w:spacing w:before="100" w:beforeAutospacing="1" w:after="100" w:afterAutospacing="1" w:line="360" w:lineRule="atLeast"/>
+        <w:jc w:val="left"/>
+        <w:rPr>
+          <w:rFonts w:ascii="方正兰亭纤黑_GBK" w:eastAsia="方正兰亭纤黑_GBK" w:hAnsi="宋体" w:cs="宋体"/>
+          <w:kern w:val="0"/>
+          <w:sz w:val="24"/>
+          <w:szCs w:val="24"/>
+        </w:rPr>
+      </w:pPr>
+      <w:r>
+        <w:rPr>
+          <w:rFonts w:ascii="方正兰亭纤黑_GBK" w:eastAsia="方正兰亭纤黑_GBK" w:hAnsi="宋体" w:cs="宋体"/>
+          <w:kern w:val="0"/>
+          <w:sz w:val="24"/>
+          <w:szCs w:val="24"/>
+        </w:rPr>
+        <w:t>ajax是同步还是异步，怎么样实现同步</w:t>
+      </w:r>
+    </w:p>
+    <w:p>
+      <w:pPr>
+        <w:widowControl/>
+        <w:numPr>
+          <w:ilvl w:val="0"/>
+          <w:numId w:val="10"/>
+        </w:numPr>
+        <w:spacing w:before="100" w:beforeAutospacing="1" w:after="100" w:afterAutospacing="1" w:line="360" w:lineRule="atLeast"/>
+        <w:jc w:val="left"/>
+        <w:rPr>
+          <w:rFonts w:ascii="方正兰亭纤黑_GBK" w:eastAsia="方正兰亭纤黑_GBK" w:hAnsi="宋体" w:cs="宋体"/>
+          <w:kern w:val="0"/>
+          <w:sz w:val="24"/>
+          <w:szCs w:val="24"/>
+        </w:rPr>
+      </w:pPr>
+      <w:r>
+        <w:rPr>
+          <w:rFonts w:ascii="方正兰亭纤黑_GBK" w:eastAsia="方正兰亭纤黑_GBK" w:hAnsi="宋体" w:cs="宋体"/>
+          <w:kern w:val="0"/>
+          <w:sz w:val="24"/>
+          <w:szCs w:val="24"/>
+        </w:rPr>
+        <w:t>表单提交和ajax的区别</w:t>
+      </w:r>
+    </w:p>
+    <w:p>
+      <w:pPr>
+        <w:widowControl/>
+        <w:numPr>
+          <w:ilvl w:val="0"/>
+          <w:numId w:val="10"/>
+        </w:numPr>
+        <w:spacing w:before="100" w:beforeAutospacing="1" w:after="100" w:afterAutospacing="1" w:line="360" w:lineRule="atLeast"/>
+        <w:jc w:val="left"/>
+        <w:rPr>
+          <w:rFonts w:ascii="方正兰亭纤黑_GBK" w:eastAsia="方正兰亭纤黑_GBK" w:hAnsi="宋体" w:cs="宋体"/>
+          <w:kern w:val="0"/>
+          <w:sz w:val="24"/>
+          <w:szCs w:val="24"/>
+        </w:rPr>
+      </w:pPr>
+      <w:r>
+        <w:rPr>
+          <w:rFonts w:ascii="方正兰亭纤黑_GBK" w:eastAsia="方正兰亭纤黑_GBK" w:hAnsi="宋体" w:cs="宋体"/>
+          <w:kern w:val="0"/>
+          <w:sz w:val="24"/>
+          <w:szCs w:val="24"/>
+        </w:rPr>
+        <w:t>发送请求有哪些？get和post的区别</w:t>
+      </w:r>
+    </w:p>
+    <w:p>
+      <w:pPr>
+        <w:widowControl/>
+        <w:numPr>
+          <w:ilvl w:val="0"/>
+          <w:numId w:val="10"/>
+        </w:numPr>
+        <w:spacing w:before="100" w:beforeAutospacing="1" w:after="100" w:afterAutospacing="1" w:line="360" w:lineRule="atLeast"/>
+        <w:jc w:val="left"/>
+        <w:rPr>
+          <w:rFonts w:ascii="方正兰亭纤黑_GBK" w:eastAsia="方正兰亭纤黑_GBK" w:hAnsi="宋体" w:cs="宋体"/>
+          <w:kern w:val="0"/>
+          <w:sz w:val="24"/>
+          <w:szCs w:val="24"/>
+        </w:rPr>
+      </w:pPr>
+      <w:r>
+        <w:rPr>
+          <w:rFonts w:ascii="方正兰亭纤黑_GBK" w:eastAsia="方正兰亭纤黑_GBK" w:hAnsi="宋体" w:cs="宋体"/>
+          <w:kern w:val="0"/>
+          <w:sz w:val="24"/>
+          <w:szCs w:val="24"/>
+        </w:rPr>
+        <w:t>ajax返回204算是成功吗</w:t>
+      </w:r>
+    </w:p>
+    <w:p>
+      <w:pPr>
+        <w:widowControl/>
+        <w:numPr>
+          <w:ilvl w:val="0"/>
+          <w:numId w:val="10"/>
+        </w:numPr>
+        <w:spacing w:before="100" w:beforeAutospacing="1" w:after="100" w:afterAutospacing="1" w:line="360" w:lineRule="atLeast"/>
+        <w:jc w:val="left"/>
+        <w:rPr>
+          <w:rFonts w:ascii="方正兰亭纤黑_GBK" w:eastAsia="方正兰亭纤黑_GBK" w:hAnsi="宋体" w:cs="宋体"/>
+          <w:kern w:val="0"/>
+          <w:sz w:val="24"/>
+          <w:szCs w:val="24"/>
+        </w:rPr>
+      </w:pPr>
+      <w:r>
+        <w:rPr>
+          <w:rFonts w:ascii="方正兰亭纤黑_GBK" w:eastAsia="方正兰亭纤黑_GBK" w:hAnsi="宋体" w:cs="宋体"/>
+          <w:kern w:val="0"/>
+          <w:sz w:val="24"/>
+          <w:szCs w:val="24"/>
+        </w:rPr>
+        <w:t>localStorage存储数据格式是什么</w:t>
+      </w:r>
+    </w:p>
+    <w:p>
+      <w:pPr>
+        <w:widowControl/>
+        <w:numPr>
+          <w:ilvl w:val="0"/>
+          <w:numId w:val="10"/>
+        </w:numPr>
+        <w:spacing w:before="100" w:beforeAutospacing="1" w:after="100" w:afterAutospacing="1" w:line="360" w:lineRule="atLeast"/>
+        <w:jc w:val="left"/>
+        <w:rPr>
+          <w:rFonts w:ascii="方正兰亭纤黑_GBK" w:eastAsia="方正兰亭纤黑_GBK" w:hAnsi="宋体" w:cs="宋体"/>
+          <w:kern w:val="0"/>
+          <w:sz w:val="24"/>
+          <w:szCs w:val="24"/>
+        </w:rPr>
+      </w:pPr>
+      <w:r>
+        <w:rPr>
+          <w:rFonts w:ascii="方正兰亭纤黑_GBK" w:eastAsia="方正兰亭纤黑_GBK" w:hAnsi="宋体" w:cs="宋体"/>
+          <w:kern w:val="0"/>
+          <w:sz w:val="24"/>
+          <w:szCs w:val="24"/>
+        </w:rPr>
+        <w:lastRenderedPageBreak/>
+        <w:t>怎么样把一个数组存进localSorage</w:t>
+      </w:r>
+    </w:p>
+    <w:p>
+      <w:pPr>
+        <w:widowControl/>
+        <w:numPr>
+          <w:ilvl w:val="0"/>
+          <w:numId w:val="10"/>
+        </w:numPr>
+        <w:spacing w:before="100" w:beforeAutospacing="1" w:after="100" w:afterAutospacing="1" w:line="360" w:lineRule="atLeast"/>
+        <w:jc w:val="left"/>
+        <w:rPr>
+          <w:rFonts w:ascii="方正兰亭纤黑_GBK" w:eastAsia="方正兰亭纤黑_GBK" w:hAnsi="宋体" w:cs="宋体"/>
+          <w:kern w:val="0"/>
+          <w:sz w:val="24"/>
+          <w:szCs w:val="24"/>
+        </w:rPr>
+      </w:pPr>
+      <w:r>
+        <w:rPr>
+          <w:rFonts w:ascii="方正兰亭纤黑_GBK" w:eastAsia="方正兰亭纤黑_GBK" w:hAnsi="宋体" w:cs="宋体"/>
+          <w:kern w:val="0"/>
+          <w:sz w:val="24"/>
+          <w:szCs w:val="24"/>
+        </w:rPr>
+        <w:t>localstorage和cookie的区别，如何设置cookie</w:t>
+      </w:r>
+    </w:p>
+    <w:p>
+      <w:pPr>
+        <w:widowControl/>
+        <w:numPr>
+          <w:ilvl w:val="0"/>
+          <w:numId w:val="10"/>
+        </w:numPr>
+        <w:spacing w:before="100" w:beforeAutospacing="1" w:after="100" w:afterAutospacing="1" w:line="360" w:lineRule="atLeast"/>
+        <w:jc w:val="left"/>
+        <w:rPr>
+          <w:rFonts w:ascii="方正兰亭纤黑_GBK" w:eastAsia="方正兰亭纤黑_GBK" w:hAnsi="宋体" w:cs="宋体"/>
+          <w:kern w:val="0"/>
+          <w:sz w:val="24"/>
+          <w:szCs w:val="24"/>
+        </w:rPr>
+      </w:pPr>
+      <w:r>
+        <w:rPr>
+          <w:rFonts w:ascii="方正兰亭纤黑_GBK" w:eastAsia="方正兰亭纤黑_GBK" w:hAnsi="宋体" w:cs="宋体"/>
+          <w:kern w:val="0"/>
+          <w:sz w:val="24"/>
+          <w:szCs w:val="24"/>
+        </w:rPr>
+        <w:t>cookie有什么特征</w:t>
+      </w:r>
+    </w:p>
+    <w:p>
+      <w:pPr>
+        <w:widowControl/>
+        <w:numPr>
+          <w:ilvl w:val="0"/>
+          <w:numId w:val="10"/>
+        </w:numPr>
+        <w:spacing w:before="100" w:beforeAutospacing="1" w:after="100" w:afterAutospacing="1" w:line="360" w:lineRule="atLeast"/>
+        <w:jc w:val="left"/>
+        <w:rPr>
+          <w:rFonts w:ascii="方正兰亭纤黑_GBK" w:eastAsia="方正兰亭纤黑_GBK" w:hAnsi="宋体" w:cs="宋体"/>
+          <w:kern w:val="0"/>
+          <w:sz w:val="24"/>
+          <w:szCs w:val="24"/>
+        </w:rPr>
+      </w:pPr>
+      <w:r>
+        <w:rPr>
+          <w:rFonts w:ascii="方正兰亭纤黑_GBK" w:eastAsia="方正兰亭纤黑_GBK" w:hAnsi="宋体" w:cs="宋体"/>
+          <w:kern w:val="0"/>
+          <w:sz w:val="24"/>
+          <w:szCs w:val="24"/>
+        </w:rPr>
+        <w:t>加入访问A.com存进了一个cookie，在另外一个页面用ajax向A的域名发请求会携带cookie吗</w:t>
+      </w:r>
+    </w:p>
+    <w:p>
+      <w:pPr>
+        <w:widowControl/>
+        <w:numPr>
+          <w:ilvl w:val="0"/>
+          <w:numId w:val="10"/>
+        </w:numPr>
+        <w:spacing w:before="100" w:beforeAutospacing="1" w:after="100" w:afterAutospacing="1" w:line="360" w:lineRule="atLeast"/>
+        <w:jc w:val="left"/>
+        <w:rPr>
+          <w:rFonts w:ascii="方正兰亭纤黑_GBK" w:eastAsia="方正兰亭纤黑_GBK" w:hAnsi="宋体" w:cs="宋体"/>
+          <w:kern w:val="0"/>
+          <w:sz w:val="24"/>
+          <w:szCs w:val="24"/>
+        </w:rPr>
+      </w:pPr>
+      <w:r>
+        <w:rPr>
+          <w:rFonts w:ascii="方正兰亭纤黑_GBK" w:eastAsia="方正兰亭纤黑_GBK" w:hAnsi="宋体" w:cs="宋体"/>
+          <w:kern w:val="0"/>
+          <w:sz w:val="24"/>
+          <w:szCs w:val="24"/>
+        </w:rPr>
+        <w:t>jsonp是如何实现的</w:t>
+      </w:r>
+    </w:p>
+    <w:p>
+      <w:pPr>
+        <w:widowControl/>
+        <w:numPr>
+          <w:ilvl w:val="0"/>
+          <w:numId w:val="10"/>
+        </w:numPr>
+        <w:spacing w:before="100" w:beforeAutospacing="1" w:after="100" w:afterAutospacing="1" w:line="360" w:lineRule="atLeast"/>
+        <w:jc w:val="left"/>
+        <w:rPr>
+          <w:rFonts w:ascii="方正兰亭纤黑_GBK" w:eastAsia="方正兰亭纤黑_GBK" w:hAnsi="宋体" w:cs="宋体"/>
+          <w:kern w:val="0"/>
+          <w:sz w:val="24"/>
+          <w:szCs w:val="24"/>
+        </w:rPr>
+      </w:pPr>
+      <w:r>
+        <w:rPr>
+          <w:rFonts w:ascii="方正兰亭纤黑_GBK" w:eastAsia="方正兰亭纤黑_GBK" w:hAnsi="宋体" w:cs="宋体"/>
+          <w:kern w:val="0"/>
+          <w:sz w:val="24"/>
+          <w:szCs w:val="24"/>
+        </w:rPr>
+        <w:t>如何实现文件上传的功能</w:t>
+      </w:r>
+    </w:p>
+    <w:p>
+      <w:pPr>
+        <w:widowControl/>
+        <w:numPr>
+          <w:ilvl w:val="0"/>
+          <w:numId w:val="10"/>
+        </w:numPr>
+        <w:spacing w:before="100" w:beforeAutospacing="1" w:after="100" w:afterAutospacing="1" w:line="360" w:lineRule="atLeast"/>
+        <w:jc w:val="left"/>
+        <w:rPr>
+          <w:rFonts w:ascii="方正兰亭纤黑_GBK" w:eastAsia="方正兰亭纤黑_GBK" w:hAnsi="宋体" w:cs="宋体"/>
+          <w:kern w:val="0"/>
+          <w:sz w:val="24"/>
+          <w:szCs w:val="24"/>
+        </w:rPr>
+      </w:pPr>
+      <w:r>
+        <w:rPr>
+          <w:rFonts w:ascii="方正兰亭纤黑_GBK" w:eastAsia="方正兰亭纤黑_GBK" w:hAnsi="宋体" w:cs="宋体"/>
+          <w:kern w:val="0"/>
+          <w:sz w:val="24"/>
+          <w:szCs w:val="24"/>
+        </w:rPr>
+        <w:t>页面共享数据的方法有哪些</w:t>
+      </w:r>
+    </w:p>
+    <w:p>
+      <w:pPr>
+        <w:widowControl/>
+        <w:numPr>
+          <w:ilvl w:val="0"/>
+          <w:numId w:val="10"/>
+        </w:numPr>
+        <w:spacing w:before="100" w:beforeAutospacing="1" w:after="100" w:afterAutospacing="1" w:line="360" w:lineRule="atLeast"/>
+        <w:jc w:val="left"/>
+        <w:rPr>
+          <w:rFonts w:ascii="方正兰亭纤黑_GBK" w:eastAsia="方正兰亭纤黑_GBK" w:hAnsi="宋体" w:cs="宋体" w:hint="eastAsia"/>
+          <w:kern w:val="0"/>
+          <w:sz w:val="24"/>
+          <w:szCs w:val="24"/>
+        </w:rPr>
+      </w:pPr>
+      <w:r>
+        <w:rPr>
+          <w:rFonts w:ascii="方正兰亭纤黑_GBK" w:eastAsia="方正兰亭纤黑_GBK" w:hAnsi="宋体" w:cs="宋体"/>
+          <w:kern w:val="0"/>
+          <w:sz w:val="24"/>
+          <w:szCs w:val="24"/>
+        </w:rPr>
+        <w:t>你怎么样维持用户登录状态的</w:t>
+      </w:r>
     </w:p>
     <w:p>
       <w:pPr>
@@ -10765,7 +10613,45 @@
           <w:sz w:val="24"/>
           <w:szCs w:val="24"/>
         </w:rPr>
-        <w:t>JS如何计算浏览器的渲染时间的</w:t>
+        <w:t>函数节流</w:t>
+      </w:r>
+      <w:r>
+        <w:rPr>
+          <w:rFonts w:ascii="方正兰亭纤黑_GBK" w:eastAsia="方正兰亭纤黑_GBK" w:hAnsi="宋体" w:cs="宋体" w:hint="eastAsia"/>
+          <w:kern w:val="0"/>
+          <w:sz w:val="24"/>
+          <w:szCs w:val="24"/>
+        </w:rPr>
+        <w:t>debounce</w:t>
+      </w:r>
+      <w:r>
+        <w:rPr>
+          <w:rFonts w:ascii="方正兰亭纤黑_GBK" w:eastAsia="方正兰亭纤黑_GBK" w:hAnsi="宋体" w:cs="宋体"/>
+          <w:kern w:val="0"/>
+          <w:sz w:val="24"/>
+          <w:szCs w:val="24"/>
+        </w:rPr>
+        <w:t>和函数防抖</w:t>
+      </w:r>
+      <w:r>
+        <w:rPr>
+          <w:rFonts w:ascii="方正兰亭纤黑_GBK" w:eastAsia="方正兰亭纤黑_GBK" w:hAnsi="宋体" w:cs="宋体" w:hint="eastAsia"/>
+          <w:kern w:val="0"/>
+          <w:sz w:val="24"/>
+          <w:szCs w:val="24"/>
+        </w:rPr>
+        <w:t>throttle</w:t>
+      </w:r>
+      <w:bookmarkStart w:id="0" w:name="_GoBack"/>
+      <w:bookmarkEnd w:id="0"/>
+      <w:r>
+        <w:rPr>
+          <w:rFonts w:ascii="方正兰亭纤黑_GBK" w:eastAsia="方正兰亭纤黑_GBK" w:hAnsi="宋体" w:cs="宋体"/>
+          <w:kern w:val="0"/>
+          <w:sz w:val="24"/>
+          <w:szCs w:val="24"/>
+        </w:rPr>
+        <w:t>知道吗，区别是什么</w:t>
       </w:r>
     </w:p>
     <w:p>
@@ -10791,7 +10677,7 @@
           <w:sz w:val="24"/>
           <w:szCs w:val="24"/>
         </w:rPr>
-        <w:t>浏览器缓存机制</w:t>
+        <w:t>JS如何计算浏览器的渲染时间的</w:t>
       </w:r>
     </w:p>
     <w:p>
@@ -10817,7 +10703,7 @@
           <w:sz w:val="24"/>
           <w:szCs w:val="24"/>
         </w:rPr>
-        <w:t>强缓存，协商缓存什么时候用哪个</w:t>
+        <w:t>浏览器缓存机制</w:t>
       </w:r>
     </w:p>
     <w:p>
@@ -10843,7 +10729,7 @@
           <w:sz w:val="24"/>
           <w:szCs w:val="24"/>
         </w:rPr>
-        <w:t>内存泄露的排除定位和解决方法</w:t>
+        <w:t>强缓存，协商缓存什么时候用哪个</w:t>
       </w:r>
     </w:p>
     <w:p>
@@ -10869,7 +10755,7 @@
           <w:sz w:val="24"/>
           <w:szCs w:val="24"/>
         </w:rPr>
-        <w:t>垃圾回收机制</w:t>
+        <w:t>内存泄露的排除定位和解决方法</w:t>
       </w:r>
     </w:p>
     <w:p>
@@ -10895,7 +10781,7 @@
           <w:sz w:val="24"/>
           <w:szCs w:val="24"/>
         </w:rPr>
-        <w:t>前端性能优化问题</w:t>
+        <w:t>垃圾回收机制</w:t>
       </w:r>
     </w:p>
     <w:p>
@@ -10921,7 +10807,60 @@
           <w:sz w:val="24"/>
           <w:szCs w:val="24"/>
         </w:rPr>
+        <w:t>前端性能优化问题</w:t>
+      </w:r>
+    </w:p>
+    <w:p>
+      <w:pPr>
+        <w:widowControl/>
+        <w:numPr>
+          <w:ilvl w:val="0"/>
+          <w:numId w:val="33"/>
+        </w:numPr>
+        <w:spacing w:before="100" w:beforeAutospacing="1" w:after="100" w:afterAutospacing="1" w:line="360" w:lineRule="atLeast"/>
+        <w:jc w:val="left"/>
+        <w:rPr>
+          <w:rFonts w:ascii="方正兰亭纤黑_GBK" w:eastAsia="方正兰亭纤黑_GBK" w:hAnsi="宋体" w:cs="宋体"/>
+          <w:kern w:val="0"/>
+          <w:sz w:val="24"/>
+          <w:szCs w:val="24"/>
+        </w:rPr>
+      </w:pPr>
+      <w:r>
+        <w:rPr>
+          <w:rFonts w:ascii="方正兰亭纤黑_GBK" w:eastAsia="方正兰亭纤黑_GBK" w:hAnsi="宋体" w:cs="宋体"/>
+          <w:kern w:val="0"/>
+          <w:sz w:val="24"/>
+          <w:szCs w:val="24"/>
+        </w:rPr>
         <w:t>项目中是是如何优化页面的</w:t>
+      </w:r>
+    </w:p>
+    <w:p>
+      <w:pPr>
+        <w:widowControl/>
+        <w:numPr>
+          <w:ilvl w:val="0"/>
+          <w:numId w:val="33"/>
+        </w:numPr>
+        <w:spacing w:before="100" w:beforeAutospacing="1" w:after="100" w:afterAutospacing="1" w:line="360" w:lineRule="atLeast"/>
+        <w:jc w:val="left"/>
+        <w:rPr>
+          <w:rFonts w:ascii="方正兰亭纤黑_GBK" w:eastAsia="方正兰亭纤黑_GBK" w:hAnsi="宋体" w:cs="宋体"/>
+          <w:kern w:val="0"/>
+          <w:sz w:val="24"/>
+          <w:szCs w:val="24"/>
+        </w:rPr>
+      </w:pPr>
+      <w:r>
+        <w:rPr>
+          <w:rFonts w:ascii="方正兰亭纤黑_GBK" w:eastAsia="方正兰亭纤黑_GBK" w:hAnsi="宋体" w:cs="宋体"/>
+          <w:kern w:val="0"/>
+          <w:sz w:val="24"/>
+          <w:szCs w:val="24"/>
+        </w:rPr>
+        <w:lastRenderedPageBreak/>
+        <w:t>现在有一大段文字，如何在页面中设置一个窗口滚动播出这段文件（轮播），轮播图如何解决卡顿问题，有手写过轮播图你，原理是什么</w:t>
       </w:r>
     </w:p>
     <w:p>
@@ -10957,7 +10896,6 @@
           <w:szCs w:val="24"/>
           <w:highlight w:val="yellow"/>
         </w:rPr>
-        <w:lastRenderedPageBreak/>
         <w:t>网络</w:t>
       </w:r>
       <w:r>
@@ -10997,6 +10935,24 @@
         </w:rPr>
         <w:t>HTTP状态码</w:t>
       </w:r>
+      <w:r>
+        <w:rPr>
+          <w:rFonts w:ascii="方正兰亭纤黑_GBK" w:eastAsia="方正兰亭纤黑_GBK" w:hAnsi="宋体" w:cs="宋体" w:hint="eastAsia"/>
+          <w:kern w:val="0"/>
+          <w:sz w:val="24"/>
+          <w:szCs w:val="24"/>
+        </w:rPr>
+        <w:t>，</w:t>
+      </w:r>
+      <w:r>
+        <w:rPr>
+          <w:rFonts w:ascii="方正兰亭纤黑_GBK" w:eastAsia="方正兰亭纤黑_GBK" w:hAnsi="宋体" w:cs="宋体"/>
+          <w:kern w:val="0"/>
+          <w:sz w:val="24"/>
+          <w:szCs w:val="24"/>
+        </w:rPr>
+        <w:t>301 302的区别，304是啥</w:t>
+      </w:r>
     </w:p>
     <w:p>
       <w:pPr>
@@ -11021,7 +10977,7 @@
           <w:sz w:val="24"/>
           <w:szCs w:val="24"/>
         </w:rPr>
-        <w:t>http状态码301 302的区别，304是啥</w:t>
+        <w:t>HTTP请求头，响应头里面有哪些</w:t>
       </w:r>
     </w:p>
     <w:p>
@@ -11047,7 +11003,7 @@
           <w:sz w:val="24"/>
           <w:szCs w:val="24"/>
         </w:rPr>
-        <w:t>HTTP请求头，响应头里面有哪些</w:t>
+        <w:t>三次握手</w:t>
       </w:r>
     </w:p>
     <w:p>
@@ -11073,7 +11029,7 @@
           <w:sz w:val="24"/>
           <w:szCs w:val="24"/>
         </w:rPr>
-        <w:t>三次握手</w:t>
+        <w:t>https的请求过程</w:t>
       </w:r>
     </w:p>
     <w:p>
@@ -11099,7 +11055,7 @@
           <w:sz w:val="24"/>
           <w:szCs w:val="24"/>
         </w:rPr>
-        <w:t>https的请求过程</w:t>
+        <w:t>URL长度限制</w:t>
       </w:r>
     </w:p>
     <w:p>
@@ -11125,32 +11081,6 @@
           <w:sz w:val="24"/>
           <w:szCs w:val="24"/>
         </w:rPr>
-        <w:t>URL长度限制</w:t>
-      </w:r>
-    </w:p>
-    <w:p>
-      <w:pPr>
-        <w:widowControl/>
-        <w:numPr>
-          <w:ilvl w:val="0"/>
-          <w:numId w:val="5"/>
-        </w:numPr>
-        <w:spacing w:before="100" w:beforeAutospacing="1" w:after="100" w:afterAutospacing="1" w:line="360" w:lineRule="atLeast"/>
-        <w:jc w:val="left"/>
-        <w:rPr>
-          <w:rFonts w:ascii="方正兰亭纤黑_GBK" w:eastAsia="方正兰亭纤黑_GBK" w:hAnsi="宋体" w:cs="宋体"/>
-          <w:kern w:val="0"/>
-          <w:sz w:val="24"/>
-          <w:szCs w:val="24"/>
-        </w:rPr>
-      </w:pPr>
-      <w:r>
-        <w:rPr>
-          <w:rFonts w:ascii="方正兰亭纤黑_GBK" w:eastAsia="方正兰亭纤黑_GBK" w:hAnsi="宋体" w:cs="宋体"/>
-          <w:kern w:val="0"/>
-          <w:sz w:val="24"/>
-          <w:szCs w:val="24"/>
-        </w:rPr>
         <w:t>简单说一下TCP UDP</w:t>
       </w:r>
     </w:p>
@@ -11527,6 +11457,7 @@
           <w:sz w:val="24"/>
           <w:szCs w:val="24"/>
         </w:rPr>
+        <w:lastRenderedPageBreak/>
         <w:t>vue diff算法</w:t>
       </w:r>
     </w:p>
@@ -11580,7 +11511,6 @@
           <w:sz w:val="24"/>
           <w:szCs w:val="24"/>
         </w:rPr>
-        <w:lastRenderedPageBreak/>
         <w:t>MVVM实现原理</w:t>
       </w:r>
     </w:p>
@@ -12148,6 +12078,7 @@
           <w:sz w:val="24"/>
           <w:szCs w:val="24"/>
         </w:rPr>
+        <w:lastRenderedPageBreak/>
         <w:t>如何反转链表</w:t>
       </w:r>
     </w:p>
@@ -12200,8 +12131,33 @@
           <w:sz w:val="24"/>
           <w:szCs w:val="24"/>
         </w:rPr>
-        <w:lastRenderedPageBreak/>
         <w:t>有序的数组如何进行查找操作</w:t>
+      </w:r>
+    </w:p>
+    <w:p>
+      <w:pPr>
+        <w:widowControl/>
+        <w:numPr>
+          <w:ilvl w:val="0"/>
+          <w:numId w:val="2"/>
+        </w:numPr>
+        <w:spacing w:before="100" w:beforeAutospacing="1" w:after="100" w:afterAutospacing="1" w:line="360" w:lineRule="atLeast"/>
+        <w:jc w:val="left"/>
+        <w:rPr>
+          <w:rFonts w:ascii="方正兰亭纤黑_GBK" w:eastAsia="方正兰亭纤黑_GBK" w:hAnsi="宋体" w:cs="宋体" w:hint="eastAsia"/>
+          <w:kern w:val="0"/>
+          <w:sz w:val="24"/>
+          <w:szCs w:val="24"/>
+        </w:rPr>
+      </w:pPr>
+      <w:r>
+        <w:rPr>
+          <w:rFonts w:ascii="方正兰亭纤黑_GBK" w:eastAsia="方正兰亭纤黑_GBK" w:hAnsi="宋体" w:cs="宋体"/>
+          <w:kern w:val="0"/>
+          <w:sz w:val="24"/>
+          <w:szCs w:val="24"/>
+        </w:rPr>
+        <w:t>模拟一个双向链表</w:t>
       </w:r>
     </w:p>
     <w:p>
@@ -12316,7 +12272,7 @@
           <w:sz w:val="24"/>
           <w:szCs w:val="24"/>
         </w:rPr>
-        <w:t>画布濡染有了解吗？</w:t>
+        <w:t>详细说明解决跨域的方式</w:t>
       </w:r>
     </w:p>
     <w:p>
@@ -12342,7 +12298,7 @@
           <w:sz w:val="24"/>
           <w:szCs w:val="24"/>
         </w:rPr>
-        <w:t>详细说明解决跨域的方式</w:t>
+        <w:t>如何获取当前日期？</w:t>
       </w:r>
     </w:p>
     <w:p>
@@ -12368,7 +12324,7 @@
           <w:sz w:val="24"/>
           <w:szCs w:val="24"/>
         </w:rPr>
-        <w:t>如何获取当前日期？</w:t>
+        <w:t>如何实现倒计时，为什么不准，校正方式</w:t>
       </w:r>
     </w:p>
     <w:p>
@@ -12394,7 +12350,7 @@
           <w:sz w:val="24"/>
           <w:szCs w:val="24"/>
         </w:rPr>
-        <w:t>如何实现倒计时，为什么不准，校正方式</w:t>
+        <w:t>假设两台电脑之间同步画板如何实现？</w:t>
       </w:r>
     </w:p>
     <w:p>
@@ -12420,7 +12376,7 @@
           <w:sz w:val="24"/>
           <w:szCs w:val="24"/>
         </w:rPr>
-        <w:t>假设两台电脑之间同步画板如何实现？</w:t>
+        <w:t>给你一个ul列表，找到点击的li对象，把点击到的对象的字符串翻转，讲出思路并且写出代码</w:t>
       </w:r>
     </w:p>
     <w:p>
@@ -12446,7 +12402,7 @@
           <w:sz w:val="24"/>
           <w:szCs w:val="24"/>
         </w:rPr>
-        <w:t>给你一个ul列表，找到点击的li对象，把点击到的对象的字符串翻转，讲出思路并且写出代码</w:t>
+        <w:t>写一个API，实现jQuery的$(selector)选择器，要求兼容IE6</w:t>
       </w:r>
     </w:p>
     <w:p>
@@ -12472,7 +12428,7 @@
           <w:sz w:val="24"/>
           <w:szCs w:val="24"/>
         </w:rPr>
-        <w:t>写一个API，实现jQuery的$(selector)选择器，要求兼容IE6</w:t>
+        <w:t>预约系统如何解决高并发的问题</w:t>
       </w:r>
     </w:p>
     <w:p>
@@ -12498,85 +12454,7 @@
           <w:sz w:val="24"/>
           <w:szCs w:val="24"/>
         </w:rPr>
-        <w:t>模拟一个双向链表</w:t>
-      </w:r>
-    </w:p>
-    <w:p>
-      <w:pPr>
-        <w:widowControl/>
-        <w:numPr>
-          <w:ilvl w:val="0"/>
-          <w:numId w:val="36"/>
-        </w:numPr>
-        <w:spacing w:before="100" w:beforeAutospacing="1" w:after="100" w:afterAutospacing="1" w:line="360" w:lineRule="atLeast"/>
-        <w:jc w:val="left"/>
-        <w:rPr>
-          <w:rFonts w:ascii="方正兰亭纤黑_GBK" w:eastAsia="方正兰亭纤黑_GBK" w:hAnsi="宋体" w:cs="宋体"/>
-          <w:kern w:val="0"/>
-          <w:sz w:val="24"/>
-          <w:szCs w:val="24"/>
-        </w:rPr>
-      </w:pPr>
-      <w:r>
-        <w:rPr>
-          <w:rFonts w:ascii="方正兰亭纤黑_GBK" w:eastAsia="方正兰亭纤黑_GBK" w:hAnsi="宋体" w:cs="宋体"/>
-          <w:kern w:val="0"/>
-          <w:sz w:val="24"/>
-          <w:szCs w:val="24"/>
-        </w:rPr>
-        <w:t>预约系统如何解决高并发的问题</w:t>
-      </w:r>
-    </w:p>
-    <w:p>
-      <w:pPr>
-        <w:widowControl/>
-        <w:numPr>
-          <w:ilvl w:val="0"/>
-          <w:numId w:val="36"/>
-        </w:numPr>
-        <w:spacing w:before="100" w:beforeAutospacing="1" w:after="100" w:afterAutospacing="1" w:line="360" w:lineRule="atLeast"/>
-        <w:jc w:val="left"/>
-        <w:rPr>
-          <w:rFonts w:ascii="方正兰亭纤黑_GBK" w:eastAsia="方正兰亭纤黑_GBK" w:hAnsi="宋体" w:cs="宋体"/>
-          <w:kern w:val="0"/>
-          <w:sz w:val="24"/>
-          <w:szCs w:val="24"/>
-        </w:rPr>
-      </w:pPr>
-      <w:r>
-        <w:rPr>
-          <w:rFonts w:ascii="方正兰亭纤黑_GBK" w:eastAsia="方正兰亭纤黑_GBK" w:hAnsi="宋体" w:cs="宋体"/>
-          <w:kern w:val="0"/>
-          <w:sz w:val="24"/>
-          <w:szCs w:val="24"/>
-        </w:rPr>
         <w:t>你项目里用到第三方登录涉及的oAuth(JWT)协议的实现原理，以及你本地的实现原理，第三方登录怎么样保证安全性。</w:t>
-      </w:r>
-    </w:p>
-    <w:p>
-      <w:pPr>
-        <w:widowControl/>
-        <w:numPr>
-          <w:ilvl w:val="0"/>
-          <w:numId w:val="36"/>
-        </w:numPr>
-        <w:spacing w:before="100" w:beforeAutospacing="1" w:after="100" w:afterAutospacing="1" w:line="360" w:lineRule="atLeast"/>
-        <w:jc w:val="left"/>
-        <w:rPr>
-          <w:rFonts w:ascii="方正兰亭纤黑_GBK" w:eastAsia="方正兰亭纤黑_GBK" w:hAnsi="宋体" w:cs="宋体"/>
-          <w:kern w:val="0"/>
-          <w:sz w:val="24"/>
-          <w:szCs w:val="24"/>
-        </w:rPr>
-      </w:pPr>
-      <w:r>
-        <w:rPr>
-          <w:rFonts w:ascii="方正兰亭纤黑_GBK" w:eastAsia="方正兰亭纤黑_GBK" w:hAnsi="宋体" w:cs="宋体"/>
-          <w:kern w:val="0"/>
-          <w:sz w:val="24"/>
-          <w:szCs w:val="24"/>
-        </w:rPr>
-        <w:t>现在有一大段文字，如何在页面中设置一个窗口滚动播出这段文件（轮播），轮播图如何解决卡顿问题，有手写过轮播图你，原理是什么</w:t>
       </w:r>
     </w:p>
     <w:sectPr>
@@ -12590,7 +12468,7 @@
 </file>
 
 <file path=word/endnotes.xml><?xml version="1.0" encoding="utf-8"?>
-<w:endnotes xmlns:wpc="http://schemas.microsoft.com/office/word/2010/wordprocessingCanvas" xmlns:mo="http://schemas.microsoft.com/office/mac/office/2008/main" xmlns:mc="http://schemas.openxmlformats.org/markup-compatibility/2006" xmlns:mv="urn:schemas-microsoft-com:mac:vml" xmlns:o="urn:schemas-microsoft-com:office:office" xmlns:r="http://schemas.openxmlformats.org/officeDocument/2006/relationships" xmlns:m="http://schemas.openxmlformats.org/officeDocument/2006/math" xmlns:v="urn:schemas-microsoft-com:vml" xmlns:wp14="http://schemas.microsoft.com/office/word/2010/wordprocessingDrawing" xmlns:wp="http://schemas.openxmlformats.org/drawingml/2006/wordprocessingDrawing" xmlns:w10="urn:schemas-microsoft-com:office:word" xmlns:w="http://schemas.openxmlformats.org/wordprocessingml/2006/main" xmlns:w14="http://schemas.microsoft.com/office/word/2010/wordml" xmlns:w15="http://schemas.microsoft.com/office/word/2012/wordml" xmlns:wpg="http://schemas.microsoft.com/office/word/2010/wordprocessingGroup" xmlns:wpi="http://schemas.microsoft.com/office/word/2010/wordprocessingInk" xmlns:wne="http://schemas.microsoft.com/office/word/2006/wordml" xmlns:wps="http://schemas.microsoft.com/office/word/2010/wordprocessingShape" mc:Ignorable="w14 w15 wp14">
+<w:endnotes xmlns:wpc="http://schemas.microsoft.com/office/word/2010/wordprocessingCanvas" xmlns:cx="http://schemas.microsoft.com/office/drawing/2014/chartex" xmlns:cx1="http://schemas.microsoft.com/office/drawing/2015/9/8/chartex" xmlns:cx2="http://schemas.microsoft.com/office/drawing/2015/10/21/chartex" xmlns:cx3="http://schemas.microsoft.com/office/drawing/2016/5/9/chartex" xmlns:cx4="http://schemas.microsoft.com/office/drawing/2016/5/10/chartex" xmlns:cx5="http://schemas.microsoft.com/office/drawing/2016/5/11/chartex" xmlns:cx6="http://schemas.microsoft.com/office/drawing/2016/5/12/chartex" xmlns:cx7="http://schemas.microsoft.com/office/drawing/2016/5/13/chartex" xmlns:cx8="http://schemas.microsoft.com/office/drawing/2016/5/14/chartex" xmlns:mc="http://schemas.openxmlformats.org/markup-compatibility/2006" xmlns:aink="http://schemas.microsoft.com/office/drawing/2016/ink" xmlns:am3d="http://schemas.microsoft.com/office/drawing/2017/model3d" xmlns:o="urn:schemas-microsoft-com:office:office" xmlns:r="http://schemas.openxmlformats.org/officeDocument/2006/relationships" xmlns:m="http://schemas.openxmlformats.org/officeDocument/2006/math" xmlns:v="urn:schemas-microsoft-com:vml" xmlns:wp14="http://schemas.microsoft.com/office/word/2010/wordprocessingDrawing" xmlns:wp="http://schemas.openxmlformats.org/drawingml/2006/wordprocessingDrawing" xmlns:w10="urn:schemas-microsoft-com:office:word" xmlns:w="http://schemas.openxmlformats.org/wordprocessingml/2006/main" xmlns:w14="http://schemas.microsoft.com/office/word/2010/wordml" xmlns:w15="http://schemas.microsoft.com/office/word/2012/wordml" xmlns:w16cid="http://schemas.microsoft.com/office/word/2016/wordml/cid" xmlns:w16se="http://schemas.microsoft.com/office/word/2015/wordml/symex" xmlns:wpg="http://schemas.microsoft.com/office/word/2010/wordprocessingGroup" xmlns:wpi="http://schemas.microsoft.com/office/word/2010/wordprocessingInk" xmlns:wne="http://schemas.microsoft.com/office/word/2006/wordml" xmlns:wps="http://schemas.microsoft.com/office/word/2010/wordprocessingShape" mc:Ignorable="w14 w15 w16se w16cid wp14">
   <w:endnote w:type="separator" w:id="-1">
     <w:p>
       <w:r>
@@ -12609,7 +12487,7 @@
 </file>
 
 <file path=word/footnotes.xml><?xml version="1.0" encoding="utf-8"?>
-<w:footnotes xmlns:wpc="http://schemas.microsoft.com/office/word/2010/wordprocessingCanvas" xmlns:mo="http://schemas.microsoft.com/office/mac/office/2008/main" xmlns:mc="http://schemas.openxmlformats.org/markup-compatibility/2006" xmlns:mv="urn:schemas-microsoft-com:mac:vml" xmlns:o="urn:schemas-microsoft-com:office:office" xmlns:r="http://schemas.openxmlformats.org/officeDocument/2006/relationships" xmlns:m="http://schemas.openxmlformats.org/officeDocument/2006/math" xmlns:v="urn:schemas-microsoft-com:vml" xmlns:wp14="http://schemas.microsoft.com/office/word/2010/wordprocessingDrawing" xmlns:wp="http://schemas.openxmlformats.org/drawingml/2006/wordprocessingDrawing" xmlns:w10="urn:schemas-microsoft-com:office:word" xmlns:w="http://schemas.openxmlformats.org/wordprocessingml/2006/main" xmlns:w14="http://schemas.microsoft.com/office/word/2010/wordml" xmlns:w15="http://schemas.microsoft.com/office/word/2012/wordml" xmlns:wpg="http://schemas.microsoft.com/office/word/2010/wordprocessingGroup" xmlns:wpi="http://schemas.microsoft.com/office/word/2010/wordprocessingInk" xmlns:wne="http://schemas.microsoft.com/office/word/2006/wordml" xmlns:wps="http://schemas.microsoft.com/office/word/2010/wordprocessingShape" mc:Ignorable="w14 w15 wp14">
+<w:footnotes xmlns:wpc="http://schemas.microsoft.com/office/word/2010/wordprocessingCanvas" xmlns:cx="http://schemas.microsoft.com/office/drawing/2014/chartex" xmlns:cx1="http://schemas.microsoft.com/office/drawing/2015/9/8/chartex" xmlns:cx2="http://schemas.microsoft.com/office/drawing/2015/10/21/chartex" xmlns:cx3="http://schemas.microsoft.com/office/drawing/2016/5/9/chartex" xmlns:cx4="http://schemas.microsoft.com/office/drawing/2016/5/10/chartex" xmlns:cx5="http://schemas.microsoft.com/office/drawing/2016/5/11/chartex" xmlns:cx6="http://schemas.microsoft.com/office/drawing/2016/5/12/chartex" xmlns:cx7="http://schemas.microsoft.com/office/drawing/2016/5/13/chartex" xmlns:cx8="http://schemas.microsoft.com/office/drawing/2016/5/14/chartex" xmlns:mc="http://schemas.openxmlformats.org/markup-compatibility/2006" xmlns:aink="http://schemas.microsoft.com/office/drawing/2016/ink" xmlns:am3d="http://schemas.microsoft.com/office/drawing/2017/model3d" xmlns:o="urn:schemas-microsoft-com:office:office" xmlns:r="http://schemas.openxmlformats.org/officeDocument/2006/relationships" xmlns:m="http://schemas.openxmlformats.org/officeDocument/2006/math" xmlns:v="urn:schemas-microsoft-com:vml" xmlns:wp14="http://schemas.microsoft.com/office/word/2010/wordprocessingDrawing" xmlns:wp="http://schemas.openxmlformats.org/drawingml/2006/wordprocessingDrawing" xmlns:w10="urn:schemas-microsoft-com:office:word" xmlns:w="http://schemas.openxmlformats.org/wordprocessingml/2006/main" xmlns:w14="http://schemas.microsoft.com/office/word/2010/wordml" xmlns:w15="http://schemas.microsoft.com/office/word/2012/wordml" xmlns:w16cid="http://schemas.microsoft.com/office/word/2016/wordml/cid" xmlns:w16se="http://schemas.microsoft.com/office/word/2015/wordml/symex" xmlns:wpg="http://schemas.microsoft.com/office/word/2010/wordprocessingGroup" xmlns:wpi="http://schemas.microsoft.com/office/word/2010/wordprocessingInk" xmlns:wne="http://schemas.microsoft.com/office/word/2006/wordml" xmlns:wps="http://schemas.microsoft.com/office/word/2010/wordprocessingShape" mc:Ignorable="w14 w15 w16se w16cid wp14">
   <w:footnote w:type="separator" w:id="-1">
     <w:p>
       <w:r>
@@ -12628,8 +12506,8 @@
 </file>
 
 <file path=word/numbering.xml><?xml version="1.0" encoding="utf-8"?>
-<w:numbering xmlns:wpc="http://schemas.microsoft.com/office/word/2010/wordprocessingCanvas" xmlns:mo="http://schemas.microsoft.com/office/mac/office/2008/main" xmlns:mc="http://schemas.openxmlformats.org/markup-compatibility/2006" xmlns:mv="urn:schemas-microsoft-com:mac:vml" xmlns:o="urn:schemas-microsoft-com:office:office" xmlns:r="http://schemas.openxmlformats.org/officeDocument/2006/relationships" xmlns:m="http://schemas.openxmlformats.org/officeDocument/2006/math" xmlns:v="urn:schemas-microsoft-com:vml" xmlns:wp14="http://schemas.microsoft.com/office/word/2010/wordprocessingDrawing" xmlns:wp="http://schemas.openxmlformats.org/drawingml/2006/wordprocessingDrawing" xmlns:w10="urn:schemas-microsoft-com:office:word" xmlns:w="http://schemas.openxmlformats.org/wordprocessingml/2006/main" xmlns:w14="http://schemas.microsoft.com/office/word/2010/wordml" xmlns:w15="http://schemas.microsoft.com/office/word/2012/wordml" xmlns:wpg="http://schemas.microsoft.com/office/word/2010/wordprocessingGroup" xmlns:wpi="http://schemas.microsoft.com/office/word/2010/wordprocessingInk" xmlns:wne="http://schemas.microsoft.com/office/word/2006/wordml" xmlns:wps="http://schemas.microsoft.com/office/word/2010/wordprocessingShape" mc:Ignorable="w14 w15 wp14">
-  <w:abstractNum w:abstractNumId="0">
+<w:numbering xmlns:wpc="http://schemas.microsoft.com/office/word/2010/wordprocessingCanvas" xmlns:cx="http://schemas.microsoft.com/office/drawing/2014/chartex" xmlns:cx1="http://schemas.microsoft.com/office/drawing/2015/9/8/chartex" xmlns:cx2="http://schemas.microsoft.com/office/drawing/2015/10/21/chartex" xmlns:cx3="http://schemas.microsoft.com/office/drawing/2016/5/9/chartex" xmlns:cx4="http://schemas.microsoft.com/office/drawing/2016/5/10/chartex" xmlns:cx5="http://schemas.microsoft.com/office/drawing/2016/5/11/chartex" xmlns:cx6="http://schemas.microsoft.com/office/drawing/2016/5/12/chartex" xmlns:cx7="http://schemas.microsoft.com/office/drawing/2016/5/13/chartex" xmlns:cx8="http://schemas.microsoft.com/office/drawing/2016/5/14/chartex" xmlns:mc="http://schemas.openxmlformats.org/markup-compatibility/2006" xmlns:aink="http://schemas.microsoft.com/office/drawing/2016/ink" xmlns:am3d="http://schemas.microsoft.com/office/drawing/2017/model3d" xmlns:o="urn:schemas-microsoft-com:office:office" xmlns:r="http://schemas.openxmlformats.org/officeDocument/2006/relationships" xmlns:m="http://schemas.openxmlformats.org/officeDocument/2006/math" xmlns:v="urn:schemas-microsoft-com:vml" xmlns:wp14="http://schemas.microsoft.com/office/word/2010/wordprocessingDrawing" xmlns:wp="http://schemas.openxmlformats.org/drawingml/2006/wordprocessingDrawing" xmlns:w10="urn:schemas-microsoft-com:office:word" xmlns:w="http://schemas.openxmlformats.org/wordprocessingml/2006/main" xmlns:w14="http://schemas.microsoft.com/office/word/2010/wordml" xmlns:w15="http://schemas.microsoft.com/office/word/2012/wordml" xmlns:w16cid="http://schemas.microsoft.com/office/word/2016/wordml/cid" xmlns:w16se="http://schemas.microsoft.com/office/word/2015/wordml/symex" xmlns:wpg="http://schemas.microsoft.com/office/word/2010/wordprocessingGroup" xmlns:wpi="http://schemas.microsoft.com/office/word/2010/wordprocessingInk" xmlns:wne="http://schemas.microsoft.com/office/word/2006/wordml" xmlns:wps="http://schemas.microsoft.com/office/word/2010/wordprocessingShape" mc:Ignorable="w14 w15 w16se w16cid wp14">
+  <w:abstractNum w:abstractNumId="0" w15:restartNumberingAfterBreak="0">
     <w:nsid w:val="070329B8"/>
     <w:multiLevelType w:val="hybridMultilevel"/>
     <w:tmpl w:val="341A14FC"/>
@@ -12718,7 +12596,7 @@
       </w:pPr>
     </w:lvl>
   </w:abstractNum>
-  <w:abstractNum w:abstractNumId="1">
+  <w:abstractNum w:abstractNumId="1" w15:restartNumberingAfterBreak="0">
     <w:nsid w:val="07876C0D"/>
     <w:multiLevelType w:val="multilevel"/>
     <w:tmpl w:val="FC5CE896"/>
@@ -12867,7 +12745,7 @@
       </w:rPr>
     </w:lvl>
   </w:abstractNum>
-  <w:abstractNum w:abstractNumId="2">
+  <w:abstractNum w:abstractNumId="2" w15:restartNumberingAfterBreak="0">
     <w:nsid w:val="16381F74"/>
     <w:multiLevelType w:val="multilevel"/>
     <w:tmpl w:val="DB7CCC16"/>
@@ -13016,7 +12894,7 @@
       </w:rPr>
     </w:lvl>
   </w:abstractNum>
-  <w:abstractNum w:abstractNumId="3">
+  <w:abstractNum w:abstractNumId="3" w15:restartNumberingAfterBreak="0">
     <w:nsid w:val="24021AAD"/>
     <w:multiLevelType w:val="hybridMultilevel"/>
     <w:tmpl w:val="341A14FC"/>
@@ -13105,7 +12983,7 @@
       </w:pPr>
     </w:lvl>
   </w:abstractNum>
-  <w:abstractNum w:abstractNumId="4">
+  <w:abstractNum w:abstractNumId="4" w15:restartNumberingAfterBreak="0">
     <w:nsid w:val="32400DD0"/>
     <w:multiLevelType w:val="hybridMultilevel"/>
     <w:tmpl w:val="4CF6072C"/>
@@ -13195,7 +13073,7 @@
       </w:pPr>
     </w:lvl>
   </w:abstractNum>
-  <w:abstractNum w:abstractNumId="5">
+  <w:abstractNum w:abstractNumId="5" w15:restartNumberingAfterBreak="0">
     <w:nsid w:val="356A61A2"/>
     <w:multiLevelType w:val="hybridMultilevel"/>
     <w:tmpl w:val="F4D055F6"/>
@@ -13284,7 +13162,7 @@
       </w:pPr>
     </w:lvl>
   </w:abstractNum>
-  <w:abstractNum w:abstractNumId="6">
+  <w:abstractNum w:abstractNumId="6" w15:restartNumberingAfterBreak="0">
     <w:nsid w:val="373F1BF2"/>
     <w:multiLevelType w:val="multilevel"/>
     <w:tmpl w:val="87543FDA"/>
@@ -13433,7 +13311,7 @@
       </w:rPr>
     </w:lvl>
   </w:abstractNum>
-  <w:abstractNum w:abstractNumId="7">
+  <w:abstractNum w:abstractNumId="7" w15:restartNumberingAfterBreak="0">
     <w:nsid w:val="39D67F93"/>
     <w:multiLevelType w:val="multilevel"/>
     <w:tmpl w:val="057CD512"/>
@@ -13582,7 +13460,7 @@
       </w:rPr>
     </w:lvl>
   </w:abstractNum>
-  <w:abstractNum w:abstractNumId="8">
+  <w:abstractNum w:abstractNumId="8" w15:restartNumberingAfterBreak="0">
     <w:nsid w:val="3AD53916"/>
     <w:multiLevelType w:val="hybridMultilevel"/>
     <w:tmpl w:val="FB2A21EE"/>
@@ -13671,7 +13549,7 @@
       </w:pPr>
     </w:lvl>
   </w:abstractNum>
-  <w:abstractNum w:abstractNumId="9">
+  <w:abstractNum w:abstractNumId="9" w15:restartNumberingAfterBreak="0">
     <w:nsid w:val="3D0A5EA7"/>
     <w:multiLevelType w:val="hybridMultilevel"/>
     <w:tmpl w:val="869A3F42"/>
@@ -13760,7 +13638,7 @@
       </w:pPr>
     </w:lvl>
   </w:abstractNum>
-  <w:abstractNum w:abstractNumId="10">
+  <w:abstractNum w:abstractNumId="10" w15:restartNumberingAfterBreak="0">
     <w:nsid w:val="3EB854DA"/>
     <w:multiLevelType w:val="multilevel"/>
     <w:tmpl w:val="FB9E6E36"/>
@@ -13909,7 +13787,7 @@
       </w:rPr>
     </w:lvl>
   </w:abstractNum>
-  <w:abstractNum w:abstractNumId="11">
+  <w:abstractNum w:abstractNumId="11" w15:restartNumberingAfterBreak="0">
     <w:nsid w:val="3ED24520"/>
     <w:multiLevelType w:val="multilevel"/>
     <w:tmpl w:val="5452401C"/>
@@ -14058,7 +13936,7 @@
       </w:rPr>
     </w:lvl>
   </w:abstractNum>
-  <w:abstractNum w:abstractNumId="12">
+  <w:abstractNum w:abstractNumId="12" w15:restartNumberingAfterBreak="0">
     <w:nsid w:val="3F9508D4"/>
     <w:multiLevelType w:val="hybridMultilevel"/>
     <w:tmpl w:val="4F82C684"/>
@@ -14147,7 +14025,7 @@
       </w:pPr>
     </w:lvl>
   </w:abstractNum>
-  <w:abstractNum w:abstractNumId="13">
+  <w:abstractNum w:abstractNumId="13" w15:restartNumberingAfterBreak="0">
     <w:nsid w:val="40E71667"/>
     <w:multiLevelType w:val="hybridMultilevel"/>
     <w:tmpl w:val="341A14FC"/>
@@ -14236,7 +14114,7 @@
       </w:pPr>
     </w:lvl>
   </w:abstractNum>
-  <w:abstractNum w:abstractNumId="14">
+  <w:abstractNum w:abstractNumId="14" w15:restartNumberingAfterBreak="0">
     <w:nsid w:val="44802094"/>
     <w:multiLevelType w:val="hybridMultilevel"/>
     <w:tmpl w:val="D29E9C84"/>
@@ -14325,7 +14203,7 @@
       </w:pPr>
     </w:lvl>
   </w:abstractNum>
-  <w:abstractNum w:abstractNumId="15">
+  <w:abstractNum w:abstractNumId="15" w15:restartNumberingAfterBreak="0">
     <w:nsid w:val="477A68D7"/>
     <w:multiLevelType w:val="multilevel"/>
     <w:tmpl w:val="7602AC2A"/>
@@ -14474,7 +14352,7 @@
       </w:rPr>
     </w:lvl>
   </w:abstractNum>
-  <w:abstractNum w:abstractNumId="16">
+  <w:abstractNum w:abstractNumId="16" w15:restartNumberingAfterBreak="0">
     <w:nsid w:val="4BA71D59"/>
     <w:multiLevelType w:val="multilevel"/>
     <w:tmpl w:val="1BE0B7D2"/>
@@ -14623,7 +14501,7 @@
       </w:rPr>
     </w:lvl>
   </w:abstractNum>
-  <w:abstractNum w:abstractNumId="17">
+  <w:abstractNum w:abstractNumId="17" w15:restartNumberingAfterBreak="0">
     <w:nsid w:val="4D1726A8"/>
     <w:multiLevelType w:val="hybridMultilevel"/>
     <w:tmpl w:val="D53870C6"/>
@@ -14712,7 +14590,7 @@
       </w:pPr>
     </w:lvl>
   </w:abstractNum>
-  <w:abstractNum w:abstractNumId="18">
+  <w:abstractNum w:abstractNumId="18" w15:restartNumberingAfterBreak="0">
     <w:nsid w:val="4D4810FF"/>
     <w:multiLevelType w:val="hybridMultilevel"/>
     <w:tmpl w:val="341A14FC"/>
@@ -14801,7 +14679,7 @@
       </w:pPr>
     </w:lvl>
   </w:abstractNum>
-  <w:abstractNum w:abstractNumId="19">
+  <w:abstractNum w:abstractNumId="19" w15:restartNumberingAfterBreak="0">
     <w:nsid w:val="4EAA0A5E"/>
     <w:multiLevelType w:val="multilevel"/>
     <w:tmpl w:val="B76C399C"/>
@@ -14950,7 +14828,7 @@
       </w:rPr>
     </w:lvl>
   </w:abstractNum>
-  <w:abstractNum w:abstractNumId="20">
+  <w:abstractNum w:abstractNumId="20" w15:restartNumberingAfterBreak="0">
     <w:nsid w:val="51296B75"/>
     <w:multiLevelType w:val="hybridMultilevel"/>
     <w:tmpl w:val="67209832"/>
@@ -15039,7 +14917,7 @@
       </w:pPr>
     </w:lvl>
   </w:abstractNum>
-  <w:abstractNum w:abstractNumId="21">
+  <w:abstractNum w:abstractNumId="21" w15:restartNumberingAfterBreak="0">
     <w:nsid w:val="52024CE0"/>
     <w:multiLevelType w:val="hybridMultilevel"/>
     <w:tmpl w:val="00FAEB22"/>
@@ -15152,7 +15030,7 @@
       </w:rPr>
     </w:lvl>
   </w:abstractNum>
-  <w:abstractNum w:abstractNumId="22">
+  <w:abstractNum w:abstractNumId="22" w15:restartNumberingAfterBreak="0">
     <w:nsid w:val="52AB3FBB"/>
     <w:multiLevelType w:val="hybridMultilevel"/>
     <w:tmpl w:val="341A14FC"/>
@@ -15241,7 +15119,7 @@
       </w:pPr>
     </w:lvl>
   </w:abstractNum>
-  <w:abstractNum w:abstractNumId="23">
+  <w:abstractNum w:abstractNumId="23" w15:restartNumberingAfterBreak="0">
     <w:nsid w:val="5456410E"/>
     <w:multiLevelType w:val="hybridMultilevel"/>
     <w:tmpl w:val="341A14FC"/>
@@ -15330,7 +15208,7 @@
       </w:pPr>
     </w:lvl>
   </w:abstractNum>
-  <w:abstractNum w:abstractNumId="24">
+  <w:abstractNum w:abstractNumId="24" w15:restartNumberingAfterBreak="0">
     <w:nsid w:val="598051CC"/>
     <w:multiLevelType w:val="hybridMultilevel"/>
     <w:tmpl w:val="181AFEA0"/>
@@ -15419,7 +15297,7 @@
       </w:pPr>
     </w:lvl>
   </w:abstractNum>
-  <w:abstractNum w:abstractNumId="25">
+  <w:abstractNum w:abstractNumId="25" w15:restartNumberingAfterBreak="0">
     <w:nsid w:val="5ACB79DA"/>
     <w:multiLevelType w:val="multilevel"/>
     <w:tmpl w:val="FA5661F0"/>
@@ -15568,7 +15446,7 @@
       </w:rPr>
     </w:lvl>
   </w:abstractNum>
-  <w:abstractNum w:abstractNumId="26">
+  <w:abstractNum w:abstractNumId="26" w15:restartNumberingAfterBreak="0">
     <w:nsid w:val="5BDC3DB4"/>
     <w:multiLevelType w:val="multilevel"/>
     <w:tmpl w:val="E8E2D2EA"/>
@@ -15717,7 +15595,7 @@
       </w:rPr>
     </w:lvl>
   </w:abstractNum>
-  <w:abstractNum w:abstractNumId="27">
+  <w:abstractNum w:abstractNumId="27" w15:restartNumberingAfterBreak="0">
     <w:nsid w:val="5CBD120E"/>
     <w:multiLevelType w:val="multilevel"/>
     <w:tmpl w:val="8F72B56C"/>
@@ -15866,7 +15744,7 @@
       </w:rPr>
     </w:lvl>
   </w:abstractNum>
-  <w:abstractNum w:abstractNumId="28">
+  <w:abstractNum w:abstractNumId="28" w15:restartNumberingAfterBreak="0">
     <w:nsid w:val="5D42770B"/>
     <w:multiLevelType w:val="hybridMultilevel"/>
     <w:tmpl w:val="F514C632"/>
@@ -15955,7 +15833,7 @@
       </w:pPr>
     </w:lvl>
   </w:abstractNum>
-  <w:abstractNum w:abstractNumId="29">
+  <w:abstractNum w:abstractNumId="29" w15:restartNumberingAfterBreak="0">
     <w:nsid w:val="5E9B18D0"/>
     <w:multiLevelType w:val="hybridMultilevel"/>
     <w:tmpl w:val="08063D18"/>
@@ -16045,7 +15923,7 @@
       </w:pPr>
     </w:lvl>
   </w:abstractNum>
-  <w:abstractNum w:abstractNumId="30">
+  <w:abstractNum w:abstractNumId="30" w15:restartNumberingAfterBreak="0">
     <w:nsid w:val="64BC3E51"/>
     <w:multiLevelType w:val="hybridMultilevel"/>
     <w:tmpl w:val="68309572"/>
@@ -16134,7 +16012,7 @@
       </w:pPr>
     </w:lvl>
   </w:abstractNum>
-  <w:abstractNum w:abstractNumId="31">
+  <w:abstractNum w:abstractNumId="31" w15:restartNumberingAfterBreak="0">
     <w:nsid w:val="6B847F47"/>
     <w:multiLevelType w:val="hybridMultilevel"/>
     <w:tmpl w:val="341A14FC"/>
@@ -16223,7 +16101,7 @@
       </w:pPr>
     </w:lvl>
   </w:abstractNum>
-  <w:abstractNum w:abstractNumId="32">
+  <w:abstractNum w:abstractNumId="32" w15:restartNumberingAfterBreak="0">
     <w:nsid w:val="6F5E4993"/>
     <w:multiLevelType w:val="hybridMultilevel"/>
     <w:tmpl w:val="2904F0B0"/>
@@ -16312,7 +16190,7 @@
       </w:pPr>
     </w:lvl>
   </w:abstractNum>
-  <w:abstractNum w:abstractNumId="33">
+  <w:abstractNum w:abstractNumId="33" w15:restartNumberingAfterBreak="0">
     <w:nsid w:val="6F9F68AB"/>
     <w:multiLevelType w:val="multilevel"/>
     <w:tmpl w:val="611CDC98"/>
@@ -16461,7 +16339,7 @@
       </w:rPr>
     </w:lvl>
   </w:abstractNum>
-  <w:abstractNum w:abstractNumId="34">
+  <w:abstractNum w:abstractNumId="34" w15:restartNumberingAfterBreak="0">
     <w:nsid w:val="74524E79"/>
     <w:multiLevelType w:val="multilevel"/>
     <w:tmpl w:val="6E588122"/>
@@ -16610,7 +16488,7 @@
       </w:rPr>
     </w:lvl>
   </w:abstractNum>
-  <w:abstractNum w:abstractNumId="35">
+  <w:abstractNum w:abstractNumId="35" w15:restartNumberingAfterBreak="0">
     <w:nsid w:val="7A0020B7"/>
     <w:multiLevelType w:val="hybridMultilevel"/>
     <w:tmpl w:val="341A14FC"/>
@@ -16699,7 +16577,7 @@
       </w:pPr>
     </w:lvl>
   </w:abstractNum>
-  <w:abstractNum w:abstractNumId="36">
+  <w:abstractNum w:abstractNumId="36" w15:restartNumberingAfterBreak="0">
     <w:nsid w:val="7F5534D1"/>
     <w:multiLevelType w:val="hybridMultilevel"/>
     <w:tmpl w:val="7F64BF2A"/>
@@ -16927,7 +16805,7 @@
 </file>
 
 <file path=word/styles.xml><?xml version="1.0" encoding="utf-8"?>
-<w:styles xmlns:mc="http://schemas.openxmlformats.org/markup-compatibility/2006" xmlns:r="http://schemas.openxmlformats.org/officeDocument/2006/relationships" xmlns:w="http://schemas.openxmlformats.org/wordprocessingml/2006/main" xmlns:w14="http://schemas.microsoft.com/office/word/2010/wordml" xmlns:w15="http://schemas.microsoft.com/office/word/2012/wordml" mc:Ignorable="w14 w15">
+<w:styles xmlns:mc="http://schemas.openxmlformats.org/markup-compatibility/2006" xmlns:r="http://schemas.openxmlformats.org/officeDocument/2006/relationships" xmlns:w="http://schemas.openxmlformats.org/wordprocessingml/2006/main" xmlns:w14="http://schemas.microsoft.com/office/word/2010/wordml" xmlns:w15="http://schemas.microsoft.com/office/word/2012/wordml" xmlns:w16cid="http://schemas.microsoft.com/office/word/2016/wordml/cid" xmlns:w16se="http://schemas.microsoft.com/office/word/2015/wordml/symex" mc:Ignorable="w14 w15 w16se w16cid">
   <w:docDefaults>
     <w:rPrDefault>
       <w:rPr>
@@ -16940,7 +16818,7 @@
     </w:rPrDefault>
     <w:pPrDefault/>
   </w:docDefaults>
-  <w:latentStyles w:defLockedState="0" w:defUIPriority="99" w:defSemiHidden="0" w:defUnhideWhenUsed="0" w:defQFormat="0" w:count="380">
+  <w:latentStyles w:defLockedState="0" w:defUIPriority="99" w:defSemiHidden="0" w:defUnhideWhenUsed="0" w:defQFormat="0" w:count="377">
     <w:lsdException w:name="Normal" w:uiPriority="0" w:qFormat="1"/>
     <w:lsdException w:name="heading 1" w:uiPriority="9" w:qFormat="1"/>
     <w:lsdException w:name="heading 2" w:semiHidden="1" w:uiPriority="9" w:unhideWhenUsed="1" w:qFormat="1"/>
@@ -17382,7 +17260,7 @@
     </w:rPr>
   </w:style>
   <w:style w:type="character" w:customStyle="1" w:styleId="a5">
-    <w:name w:val="页眉字符"/>
+    <w:name w:val="页眉 字符"/>
     <w:basedOn w:val="a0"/>
     <w:link w:val="a4"/>
     <w:uiPriority w:val="99"/>
@@ -17413,7 +17291,7 @@
     </w:rPr>
   </w:style>
   <w:style w:type="character" w:customStyle="1" w:styleId="a7">
-    <w:name w:val="页脚字符"/>
+    <w:name w:val="页脚 字符"/>
     <w:basedOn w:val="a0"/>
     <w:link w:val="a6"/>
     <w:uiPriority w:val="99"/>
@@ -17461,7 +17339,7 @@
     </w:rPr>
   </w:style>
   <w:style w:type="character" w:customStyle="1" w:styleId="HTML0">
-    <w:name w:val="HTML 预设格式字符"/>
+    <w:name w:val="HTML 预设格式 字符"/>
     <w:basedOn w:val="a0"/>
     <w:link w:val="HTML"/>
     <w:uiPriority w:val="99"/>
@@ -17521,7 +17399,7 @@
     </w:rPr>
   </w:style>
   <w:style w:type="character" w:customStyle="1" w:styleId="a9">
-    <w:name w:val="批注框文本字符"/>
+    <w:name w:val="批注框文本 字符"/>
     <w:basedOn w:val="a0"/>
     <w:link w:val="a8"/>
     <w:uiPriority w:val="99"/>
@@ -17538,7 +17416,6 @@
     <w:uiPriority w:val="39"/>
     <w:rsid w:val="00E06F38"/>
     <w:tblPr>
-      <w:tblInd w:w="0" w:type="dxa"/>
       <w:tblBorders>
         <w:top w:val="single" w:sz="4" w:space="0" w:color="auto"/>
         <w:left w:val="single" w:sz="4" w:space="0" w:color="auto"/>
@@ -17547,12 +17424,6 @@
         <w:insideH w:val="single" w:sz="4" w:space="0" w:color="auto"/>
         <w:insideV w:val="single" w:sz="4" w:space="0" w:color="auto"/>
       </w:tblBorders>
-      <w:tblCellMar>
-        <w:top w:w="0" w:type="dxa"/>
-        <w:left w:w="108" w:type="dxa"/>
-        <w:bottom w:w="0" w:type="dxa"/>
-        <w:right w:w="108" w:type="dxa"/>
-      </w:tblCellMar>
     </w:tblPr>
   </w:style>
   <w:style w:type="character" w:customStyle="1" w:styleId="content">

</xml_diff>

<commit_message>
chanege the structure of the knowledges
</commit_message>
<xml_diff>
--- a/刷题.docx
+++ b/刷题.docx
@@ -1,6 +1,6 @@
 
 <file path=word/document.xml><?xml version="1.0" encoding="utf-8"?>
-<w:document xmlns:wpc="http://schemas.microsoft.com/office/word/2010/wordprocessingCanvas" xmlns:cx="http://schemas.microsoft.com/office/drawing/2014/chartex" xmlns:cx1="http://schemas.microsoft.com/office/drawing/2015/9/8/chartex" xmlns:cx2="http://schemas.microsoft.com/office/drawing/2015/10/21/chartex" xmlns:cx3="http://schemas.microsoft.com/office/drawing/2016/5/9/chartex" xmlns:cx4="http://schemas.microsoft.com/office/drawing/2016/5/10/chartex" xmlns:cx5="http://schemas.microsoft.com/office/drawing/2016/5/11/chartex" xmlns:cx6="http://schemas.microsoft.com/office/drawing/2016/5/12/chartex" xmlns:cx7="http://schemas.microsoft.com/office/drawing/2016/5/13/chartex" xmlns:cx8="http://schemas.microsoft.com/office/drawing/2016/5/14/chartex" xmlns:mc="http://schemas.openxmlformats.org/markup-compatibility/2006" xmlns:aink="http://schemas.microsoft.com/office/drawing/2016/ink" xmlns:am3d="http://schemas.microsoft.com/office/drawing/2017/model3d" xmlns:o="urn:schemas-microsoft-com:office:office" xmlns:r="http://schemas.openxmlformats.org/officeDocument/2006/relationships" xmlns:m="http://schemas.openxmlformats.org/officeDocument/2006/math" xmlns:v="urn:schemas-microsoft-com:vml" xmlns:wp14="http://schemas.microsoft.com/office/word/2010/wordprocessingDrawing" xmlns:wp="http://schemas.openxmlformats.org/drawingml/2006/wordprocessingDrawing" xmlns:w10="urn:schemas-microsoft-com:office:word" xmlns:w="http://schemas.openxmlformats.org/wordprocessingml/2006/main" xmlns:w14="http://schemas.microsoft.com/office/word/2010/wordml" xmlns:w15="http://schemas.microsoft.com/office/word/2012/wordml" xmlns:w16cid="http://schemas.microsoft.com/office/word/2016/wordml/cid" xmlns:w16se="http://schemas.microsoft.com/office/word/2015/wordml/symex" xmlns:wpg="http://schemas.microsoft.com/office/word/2010/wordprocessingGroup" xmlns:wpi="http://schemas.microsoft.com/office/word/2010/wordprocessingInk" xmlns:wne="http://schemas.microsoft.com/office/word/2006/wordml" xmlns:wps="http://schemas.microsoft.com/office/word/2010/wordprocessingShape" mc:Ignorable="w14 w15 w16se w16cid wp14">
+<w:document xmlns:wpc="http://schemas.microsoft.com/office/word/2010/wordprocessingCanvas" xmlns:mo="http://schemas.microsoft.com/office/mac/office/2008/main" xmlns:mc="http://schemas.openxmlformats.org/markup-compatibility/2006" xmlns:mv="urn:schemas-microsoft-com:mac:vml" xmlns:o="urn:schemas-microsoft-com:office:office" xmlns:r="http://schemas.openxmlformats.org/officeDocument/2006/relationships" xmlns:m="http://schemas.openxmlformats.org/officeDocument/2006/math" xmlns:v="urn:schemas-microsoft-com:vml" xmlns:wp14="http://schemas.microsoft.com/office/word/2010/wordprocessingDrawing" xmlns:wp="http://schemas.openxmlformats.org/drawingml/2006/wordprocessingDrawing" xmlns:w10="urn:schemas-microsoft-com:office:word" xmlns:w="http://schemas.openxmlformats.org/wordprocessingml/2006/main" xmlns:w14="http://schemas.microsoft.com/office/word/2010/wordml" xmlns:w15="http://schemas.microsoft.com/office/word/2012/wordml" xmlns:wpg="http://schemas.microsoft.com/office/word/2010/wordprocessingGroup" xmlns:wpi="http://schemas.microsoft.com/office/word/2010/wordprocessingInk" xmlns:wne="http://schemas.microsoft.com/office/word/2006/wordml" xmlns:wps="http://schemas.microsoft.com/office/word/2010/wordprocessingShape" mc:Ignorable="w14 w15 wp14">
   <w:body>
     <w:p>
       <w:pPr>
@@ -369,27 +369,7 @@
           <w:sz w:val="24"/>
           <w:szCs w:val="24"/>
         </w:rPr>
-        <w:t>为什么</w:t>
-      </w:r>
-      <w:proofErr w:type="spellStart"/>
-      <w:r>
-        <w:rPr>
-          <w:rFonts w:ascii="方正兰亭纤黑_GBK" w:eastAsia="方正兰亭纤黑_GBK" w:hAnsi="宋体" w:cs="宋体"/>
-          <w:kern w:val="0"/>
-          <w:sz w:val="24"/>
-          <w:szCs w:val="24"/>
-        </w:rPr>
-        <w:t>css</w:t>
-      </w:r>
-      <w:proofErr w:type="spellEnd"/>
-      <w:r>
-        <w:rPr>
-          <w:rFonts w:ascii="方正兰亭纤黑_GBK" w:eastAsia="方正兰亭纤黑_GBK" w:hAnsi="宋体" w:cs="宋体"/>
-          <w:kern w:val="0"/>
-          <w:sz w:val="24"/>
-          <w:szCs w:val="24"/>
-        </w:rPr>
-        <w:t>样式初始化，目的是为了什么？</w:t>
+        <w:t>为什么css样式初始化，目的是为了什么？</w:t>
       </w:r>
     </w:p>
     <w:tbl>
@@ -435,27 +415,7 @@
                 <w:sz w:val="24"/>
                 <w:szCs w:val="24"/>
               </w:rPr>
-              <w:t>浏览器</w:t>
-            </w:r>
-            <w:proofErr w:type="spellStart"/>
-            <w:r>
-              <w:rPr>
-                <w:rFonts w:ascii="文悦后现代体 (非商业使用) W4-75" w:eastAsia="文悦后现代体 (非商业使用) W4-75" w:hAnsi="文悦后现代体 (非商业使用) W4-75" w:cs="宋体" w:hint="eastAsia"/>
-                <w:kern w:val="0"/>
-                <w:sz w:val="24"/>
-                <w:szCs w:val="24"/>
-              </w:rPr>
-              <w:t>css</w:t>
-            </w:r>
-            <w:proofErr w:type="spellEnd"/>
-            <w:r>
-              <w:rPr>
-                <w:rFonts w:ascii="文悦后现代体 (非商业使用) W4-75" w:eastAsia="文悦后现代体 (非商业使用) W4-75" w:hAnsi="文悦后现代体 (非商业使用) W4-75" w:cs="宋体" w:hint="eastAsia"/>
-                <w:kern w:val="0"/>
-                <w:sz w:val="24"/>
-                <w:szCs w:val="24"/>
-              </w:rPr>
-              <w:t>会有一些default属性，比如margin，padding不为0，box</w:t>
+              <w:t>浏览器css会有一些default属性，比如margin，padding不为0，box</w:t>
             </w:r>
             <w:r>
               <w:rPr>
@@ -533,27 +493,7 @@
           <w:sz w:val="24"/>
           <w:szCs w:val="24"/>
         </w:rPr>
-        <w:t>rem，px，</w:t>
-      </w:r>
-      <w:proofErr w:type="spellStart"/>
-      <w:r>
-        <w:rPr>
-          <w:rFonts w:ascii="方正兰亭纤黑_GBK" w:eastAsia="方正兰亭纤黑_GBK" w:hAnsi="宋体" w:cs="宋体"/>
-          <w:kern w:val="0"/>
-          <w:sz w:val="24"/>
-          <w:szCs w:val="24"/>
-        </w:rPr>
-        <w:t>em</w:t>
-      </w:r>
-      <w:proofErr w:type="spellEnd"/>
-      <w:r>
-        <w:rPr>
-          <w:rFonts w:ascii="方正兰亭纤黑_GBK" w:eastAsia="方正兰亭纤黑_GBK" w:hAnsi="宋体" w:cs="宋体"/>
-          <w:kern w:val="0"/>
-          <w:sz w:val="24"/>
-          <w:szCs w:val="24"/>
-        </w:rPr>
-        <w:t>的区别</w:t>
+        <w:t>rem，px，em的区别</w:t>
       </w:r>
     </w:p>
     <w:tbl>
@@ -626,27 +566,7 @@
                 <w:sz w:val="24"/>
                 <w:szCs w:val="24"/>
               </w:rPr>
-              <w:t>em和</w:t>
-            </w:r>
-            <w:proofErr w:type="spellStart"/>
-            <w:r>
-              <w:rPr>
-                <w:rFonts w:ascii="文悦后现代体 (非商业使用) W4-75" w:eastAsia="文悦后现代体 (非商业使用) W4-75" w:hAnsi="文悦后现代体 (非商业使用) W4-75" w:cs="宋体" w:hint="eastAsia"/>
-                <w:kern w:val="0"/>
-                <w:sz w:val="24"/>
-                <w:szCs w:val="24"/>
-              </w:rPr>
-              <w:t>em</w:t>
-            </w:r>
-            <w:proofErr w:type="spellEnd"/>
-            <w:r>
-              <w:rPr>
-                <w:rFonts w:ascii="文悦后现代体 (非商业使用) W4-75" w:eastAsia="文悦后现代体 (非商业使用) W4-75" w:hAnsi="文悦后现代体 (非商业使用) W4-75" w:cs="宋体" w:hint="eastAsia"/>
-                <w:kern w:val="0"/>
-                <w:sz w:val="24"/>
-                <w:szCs w:val="24"/>
-              </w:rPr>
-              <w:t>是相对单位</w:t>
+              <w:t>em和em是相对单位</w:t>
             </w:r>
             <w:r>
               <w:rPr>
@@ -715,6 +635,7 @@
           <w:sz w:val="24"/>
           <w:szCs w:val="24"/>
         </w:rPr>
+        <w:lastRenderedPageBreak/>
         <w:t>float和position的区别</w:t>
       </w:r>
     </w:p>
@@ -793,7 +714,6 @@
           <w:sz w:val="24"/>
           <w:szCs w:val="24"/>
         </w:rPr>
-        <w:lastRenderedPageBreak/>
         <w:t>清除float的方法</w:t>
       </w:r>
     </w:p>
@@ -917,25 +837,14 @@
           <w:szCs w:val="24"/>
         </w:rPr>
       </w:pPr>
-      <w:proofErr w:type="spellStart"/>
-      <w:r>
-        <w:rPr>
-          <w:rFonts w:ascii="方正兰亭纤黑_GBK" w:eastAsia="方正兰亭纤黑_GBK" w:hAnsi="宋体" w:cs="宋体"/>
-          <w:kern w:val="0"/>
-          <w:sz w:val="24"/>
-          <w:szCs w:val="24"/>
-        </w:rPr>
-        <w:t>boostrap</w:t>
-      </w:r>
-      <w:proofErr w:type="spellEnd"/>
-      <w:r>
-        <w:rPr>
-          <w:rFonts w:ascii="方正兰亭纤黑_GBK" w:eastAsia="方正兰亭纤黑_GBK" w:hAnsi="宋体" w:cs="宋体"/>
-          <w:kern w:val="0"/>
-          <w:sz w:val="24"/>
-          <w:szCs w:val="24"/>
-        </w:rPr>
-        <w:t>的底层原理？</w:t>
+      <w:r>
+        <w:rPr>
+          <w:rFonts w:ascii="方正兰亭纤黑_GBK" w:eastAsia="方正兰亭纤黑_GBK" w:hAnsi="宋体" w:cs="宋体"/>
+          <w:kern w:val="0"/>
+          <w:sz w:val="24"/>
+          <w:szCs w:val="24"/>
+        </w:rPr>
+        <w:t>boostrap的底层原理？</w:t>
       </w:r>
     </w:p>
     <w:p>
@@ -987,27 +896,7 @@
           <w:sz w:val="24"/>
           <w:szCs w:val="24"/>
         </w:rPr>
-        <w:t>常用</w:t>
-      </w:r>
-      <w:proofErr w:type="spellStart"/>
-      <w:r>
-        <w:rPr>
-          <w:rFonts w:ascii="方正兰亭纤黑_GBK" w:eastAsia="方正兰亭纤黑_GBK" w:hAnsi="宋体" w:cs="宋体" w:hint="eastAsia"/>
-          <w:kern w:val="0"/>
-          <w:sz w:val="24"/>
-          <w:szCs w:val="24"/>
-        </w:rPr>
-        <w:t>css</w:t>
-      </w:r>
-      <w:proofErr w:type="spellEnd"/>
-      <w:r>
-        <w:rPr>
-          <w:rFonts w:ascii="方正兰亭纤黑_GBK" w:eastAsia="方正兰亭纤黑_GBK" w:hAnsi="宋体" w:cs="宋体" w:hint="eastAsia"/>
-          <w:kern w:val="0"/>
-          <w:sz w:val="24"/>
-          <w:szCs w:val="24"/>
-        </w:rPr>
-        <w:t>伪类的应用</w:t>
+        <w:t>常用css伪类的应用</w:t>
       </w:r>
     </w:p>
     <w:p>
@@ -1078,45 +967,14 @@
           <w:szCs w:val="24"/>
         </w:rPr>
       </w:pPr>
-      <w:proofErr w:type="spellStart"/>
-      <w:r>
-        <w:rPr>
-          <w:rFonts w:ascii="方正兰亭纤黑_GBK" w:eastAsia="方正兰亭纤黑_GBK" w:hAnsi="宋体" w:cs="宋体"/>
-          <w:kern w:val="0"/>
-          <w:sz w:val="24"/>
-          <w:szCs w:val="24"/>
-        </w:rPr>
-        <w:t>css</w:t>
-      </w:r>
-      <w:proofErr w:type="spellEnd"/>
-      <w:r>
-        <w:rPr>
-          <w:rFonts w:ascii="方正兰亭纤黑_GBK" w:eastAsia="方正兰亭纤黑_GBK" w:hAnsi="宋体" w:cs="宋体"/>
-          <w:kern w:val="0"/>
-          <w:sz w:val="24"/>
-          <w:szCs w:val="24"/>
-        </w:rPr>
-        <w:t>性能？</w:t>
-      </w:r>
-      <w:proofErr w:type="spellStart"/>
-      <w:r>
-        <w:rPr>
-          <w:rFonts w:ascii="方正兰亭纤黑_GBK" w:eastAsia="方正兰亭纤黑_GBK" w:hAnsi="宋体" w:cs="宋体"/>
-          <w:kern w:val="0"/>
-          <w:sz w:val="24"/>
-          <w:szCs w:val="24"/>
-        </w:rPr>
-        <w:t>css</w:t>
-      </w:r>
-      <w:proofErr w:type="spellEnd"/>
-      <w:r>
-        <w:rPr>
-          <w:rFonts w:ascii="方正兰亭纤黑_GBK" w:eastAsia="方正兰亭纤黑_GBK" w:hAnsi="宋体" w:cs="宋体"/>
-          <w:kern w:val="0"/>
-          <w:sz w:val="24"/>
-          <w:szCs w:val="24"/>
-        </w:rPr>
-        <w:t>动画优化？</w:t>
+      <w:r>
+        <w:rPr>
+          <w:rFonts w:ascii="方正兰亭纤黑_GBK" w:eastAsia="方正兰亭纤黑_GBK" w:hAnsi="宋体" w:cs="宋体"/>
+          <w:kern w:val="0"/>
+          <w:sz w:val="24"/>
+          <w:szCs w:val="24"/>
+        </w:rPr>
+        <w:t>css性能？css动画优化？</w:t>
       </w:r>
     </w:p>
     <w:p>
@@ -1142,37 +1000,7 @@
           <w:sz w:val="24"/>
           <w:szCs w:val="24"/>
         </w:rPr>
-        <w:t>就动画效果，如何从</w:t>
-      </w:r>
-      <w:proofErr w:type="spellStart"/>
-      <w:r>
-        <w:rPr>
-          <w:rFonts w:ascii="方正兰亭纤黑_GBK" w:eastAsia="方正兰亭纤黑_GBK" w:hAnsi="宋体" w:cs="宋体"/>
-          <w:kern w:val="0"/>
-          <w:sz w:val="24"/>
-          <w:szCs w:val="24"/>
-        </w:rPr>
-        <w:t>js</w:t>
-      </w:r>
-      <w:proofErr w:type="spellEnd"/>
-      <w:r>
-        <w:rPr>
-          <w:rFonts w:ascii="方正兰亭纤黑_GBK" w:eastAsia="方正兰亭纤黑_GBK" w:hAnsi="宋体" w:cs="宋体"/>
-          <w:kern w:val="0"/>
-          <w:sz w:val="24"/>
-          <w:szCs w:val="24"/>
-        </w:rPr>
-        <w:t>，</w:t>
-      </w:r>
-      <w:proofErr w:type="spellStart"/>
-      <w:r>
-        <w:rPr>
-          <w:rFonts w:ascii="方正兰亭纤黑_GBK" w:eastAsia="方正兰亭纤黑_GBK" w:hAnsi="宋体" w:cs="宋体"/>
-          <w:kern w:val="0"/>
-          <w:sz w:val="24"/>
-          <w:szCs w:val="24"/>
-        </w:rPr>
-        <w:t>cs</w:t>
+        <w:t>就动画效果，如何从js，cs</w:t>
       </w:r>
       <w:r>
         <w:rPr>
@@ -1183,7 +1011,6 @@
         </w:rPr>
         <w:t>s</w:t>
       </w:r>
-      <w:proofErr w:type="spellEnd"/>
       <w:r>
         <w:rPr>
           <w:rFonts w:ascii="方正兰亭纤黑_GBK" w:eastAsia="方正兰亭纤黑_GBK" w:hAnsi="宋体" w:cs="宋体"/>
@@ -1397,6 +1224,7 @@
           <w:sz w:val="24"/>
           <w:szCs w:val="24"/>
         </w:rPr>
+        <w:lastRenderedPageBreak/>
         <w:t>如何画一个三角形</w:t>
       </w:r>
     </w:p>
@@ -1488,7 +1316,6 @@
           <w:szCs w:val="24"/>
         </w:rPr>
       </w:pPr>
-      <w:proofErr w:type="spellStart"/>
       <w:r>
         <w:rPr>
           <w:rFonts w:ascii="方正兰亭纤黑_GBK" w:eastAsia="方正兰亭纤黑_GBK" w:hAnsi="Symbol" w:cs="宋体" w:hint="eastAsia"/>
@@ -1500,7 +1327,6 @@
         </w:rPr>
         <w:t>Javascript</w:t>
       </w:r>
-      <w:proofErr w:type="spellEnd"/>
     </w:p>
     <w:p>
       <w:pPr>
@@ -1597,7 +1423,6 @@
               </w:rPr>
               <w:t>string，number，</w:t>
             </w:r>
-            <w:proofErr w:type="spellStart"/>
             <w:r>
               <w:rPr>
                 <w:rFonts w:asciiTheme="majorHAnsi" w:eastAsiaTheme="majorHAnsi" w:hAnsiTheme="majorHAnsi" w:cs="宋体"/>
@@ -1607,7 +1432,6 @@
               </w:rPr>
               <w:t>boolean</w:t>
             </w:r>
-            <w:proofErr w:type="spellEnd"/>
             <w:r>
               <w:rPr>
                 <w:rFonts w:asciiTheme="majorHAnsi" w:eastAsiaTheme="majorHAnsi" w:hAnsiTheme="majorHAnsi" w:cs="宋体" w:hint="eastAsia"/>
@@ -1783,45 +1607,14 @@
           <w:szCs w:val="24"/>
         </w:rPr>
       </w:pPr>
-      <w:proofErr w:type="spellStart"/>
-      <w:r>
-        <w:rPr>
-          <w:rFonts w:ascii="方正兰亭纤黑_GBK" w:eastAsia="方正兰亭纤黑_GBK" w:hAnsi="宋体" w:cs="宋体"/>
-          <w:kern w:val="0"/>
-          <w:sz w:val="24"/>
-          <w:szCs w:val="24"/>
-        </w:rPr>
-        <w:t>typeof</w:t>
-      </w:r>
-      <w:proofErr w:type="spellEnd"/>
-      <w:r>
-        <w:rPr>
-          <w:rFonts w:ascii="方正兰亭纤黑_GBK" w:eastAsia="方正兰亭纤黑_GBK" w:hAnsi="宋体" w:cs="宋体"/>
-          <w:kern w:val="0"/>
-          <w:sz w:val="24"/>
-          <w:szCs w:val="24"/>
-        </w:rPr>
-        <w:t xml:space="preserve"> array null undefined </w:t>
-      </w:r>
-      <w:proofErr w:type="spellStart"/>
-      <w:r>
-        <w:rPr>
-          <w:rFonts w:ascii="方正兰亭纤黑_GBK" w:eastAsia="方正兰亭纤黑_GBK" w:hAnsi="宋体" w:cs="宋体"/>
-          <w:kern w:val="0"/>
-          <w:sz w:val="24"/>
-          <w:szCs w:val="24"/>
-        </w:rPr>
-        <w:t>NaN</w:t>
-      </w:r>
-      <w:proofErr w:type="spellEnd"/>
-      <w:r>
-        <w:rPr>
-          <w:rFonts w:ascii="方正兰亭纤黑_GBK" w:eastAsia="方正兰亭纤黑_GBK" w:hAnsi="宋体" w:cs="宋体"/>
-          <w:kern w:val="0"/>
-          <w:sz w:val="24"/>
-          <w:szCs w:val="24"/>
-        </w:rPr>
-        <w:t>分别是什么</w:t>
+      <w:r>
+        <w:rPr>
+          <w:rFonts w:ascii="方正兰亭纤黑_GBK" w:eastAsia="方正兰亭纤黑_GBK" w:hAnsi="宋体" w:cs="宋体"/>
+          <w:kern w:val="0"/>
+          <w:sz w:val="24"/>
+          <w:szCs w:val="24"/>
+        </w:rPr>
+        <w:t>typeof array null undefined NaN分别是什么</w:t>
       </w:r>
     </w:p>
     <w:tbl>
@@ -1860,7 +1653,6 @@
                 <w:szCs w:val="24"/>
               </w:rPr>
             </w:pPr>
-            <w:proofErr w:type="spellStart"/>
             <w:r>
               <w:rPr>
                 <w:rFonts w:asciiTheme="majorHAnsi" w:eastAsiaTheme="majorHAnsi" w:hAnsiTheme="majorHAnsi" w:cs="宋体" w:hint="eastAsia"/>
@@ -1870,7 +1662,6 @@
               </w:rPr>
               <w:t>typeof</w:t>
             </w:r>
-            <w:proofErr w:type="spellEnd"/>
             <w:r>
               <w:rPr>
                 <w:rFonts w:asciiTheme="majorHAnsi" w:eastAsiaTheme="majorHAnsi" w:hAnsiTheme="majorHAnsi" w:cs="宋体"/>
@@ -1925,7 +1716,6 @@
               </w:rPr>
               <w:t xml:space="preserve"> </w:t>
             </w:r>
-            <w:proofErr w:type="spellStart"/>
             <w:r>
               <w:rPr>
                 <w:rFonts w:asciiTheme="majorEastAsia" w:eastAsiaTheme="majorEastAsia" w:hAnsiTheme="majorEastAsia" w:cs="宋体"/>
@@ -1934,36 +1724,89 @@
                 <w:szCs w:val="24"/>
                 <w:highlight w:val="red"/>
               </w:rPr>
+              <w:t>typeof null</w:t>
+            </w:r>
+            <w:r>
+              <w:rPr>
+                <w:rFonts w:ascii="文悦后现代体 (非商业使用) W4-75" w:eastAsia="文悦后现代体 (非商业使用) W4-75" w:hAnsi="文悦后现代体 (非商业使用) W4-75" w:cs="宋体"/>
+                <w:kern w:val="0"/>
+                <w:sz w:val="24"/>
+                <w:szCs w:val="24"/>
+                <w:highlight w:val="red"/>
+              </w:rPr>
+              <w:t xml:space="preserve"> </w:t>
+            </w:r>
+            <w:r>
+              <w:rPr>
+                <w:rFonts w:ascii="文悦后现代体 (非商业使用) W4-75" w:eastAsia="文悦后现代体 (非商业使用) W4-75" w:hAnsi="文悦后现代体 (非商业使用) W4-75" w:cs="宋体" w:hint="eastAsia"/>
+                <w:kern w:val="0"/>
+                <w:sz w:val="24"/>
+                <w:szCs w:val="24"/>
+                <w:highlight w:val="red"/>
+              </w:rPr>
+              <w:t>返回</w:t>
+            </w:r>
+            <w:r>
+              <w:rPr>
+                <w:rFonts w:asciiTheme="majorEastAsia" w:eastAsiaTheme="majorEastAsia" w:hAnsiTheme="majorEastAsia" w:cs="宋体"/>
+                <w:kern w:val="0"/>
+                <w:sz w:val="24"/>
+                <w:szCs w:val="24"/>
+                <w:highlight w:val="red"/>
+              </w:rPr>
+              <w:t>”object”</w:t>
+            </w:r>
+            <w:r>
+              <w:rPr>
+                <w:rFonts w:ascii="文悦后现代体 (非商业使用) W4-75" w:eastAsia="文悦后现代体 (非商业使用) W4-75" w:hAnsi="文悦后现代体 (非商业使用) W4-75" w:cs="宋体" w:hint="eastAsia"/>
+                <w:kern w:val="0"/>
+                <w:sz w:val="24"/>
+                <w:szCs w:val="24"/>
+              </w:rPr>
+              <w:t>；</w:t>
+            </w:r>
+            <w:r>
+              <w:rPr>
+                <w:rFonts w:asciiTheme="majorEastAsia" w:eastAsiaTheme="majorEastAsia" w:hAnsiTheme="majorEastAsia" w:cs="宋体" w:hint="eastAsia"/>
+                <w:kern w:val="0"/>
+                <w:sz w:val="24"/>
+                <w:szCs w:val="24"/>
+              </w:rPr>
               <w:t>typeof</w:t>
             </w:r>
-            <w:proofErr w:type="spellEnd"/>
             <w:r>
               <w:rPr>
                 <w:rFonts w:asciiTheme="majorEastAsia" w:eastAsiaTheme="majorEastAsia" w:hAnsiTheme="majorEastAsia" w:cs="宋体"/>
                 <w:kern w:val="0"/>
                 <w:sz w:val="24"/>
                 <w:szCs w:val="24"/>
-                <w:highlight w:val="red"/>
-              </w:rPr>
-              <w:t xml:space="preserve"> null</w:t>
-            </w:r>
-            <w:r>
-              <w:rPr>
-                <w:rFonts w:ascii="文悦后现代体 (非商业使用) W4-75" w:eastAsia="文悦后现代体 (非商业使用) W4-75" w:hAnsi="文悦后现代体 (非商业使用) W4-75" w:cs="宋体"/>
-                <w:kern w:val="0"/>
-                <w:sz w:val="24"/>
-                <w:szCs w:val="24"/>
-                <w:highlight w:val="red"/>
               </w:rPr>
               <w:t xml:space="preserve"> </w:t>
             </w:r>
             <w:r>
               <w:rPr>
-                <w:rFonts w:ascii="文悦后现代体 (非商业使用) W4-75" w:eastAsia="文悦后现代体 (非商业使用) W4-75" w:hAnsi="文悦后现代体 (非商业使用) W4-75" w:cs="宋体" w:hint="eastAsia"/>
-                <w:kern w:val="0"/>
-                <w:sz w:val="24"/>
-                <w:szCs w:val="24"/>
-                <w:highlight w:val="red"/>
+                <w:rFonts w:asciiTheme="majorEastAsia" w:eastAsiaTheme="majorEastAsia" w:hAnsiTheme="majorEastAsia" w:cs="宋体" w:hint="eastAsia"/>
+                <w:kern w:val="0"/>
+                <w:sz w:val="24"/>
+                <w:szCs w:val="24"/>
+              </w:rPr>
+              <w:t>undefined</w:t>
+            </w:r>
+            <w:r>
+              <w:rPr>
+                <w:rFonts w:ascii="文悦后现代体 (非商业使用) W4-75" w:eastAsia="文悦后现代体 (非商业使用) W4-75" w:hAnsi="文悦后现代体 (非商业使用) W4-75" w:cs="宋体"/>
+                <w:kern w:val="0"/>
+                <w:sz w:val="24"/>
+                <w:szCs w:val="24"/>
+              </w:rPr>
+              <w:t xml:space="preserve"> </w:t>
+            </w:r>
+            <w:r>
+              <w:rPr>
+                <w:rFonts w:ascii="文悦后现代体 (非商业使用) W4-75" w:eastAsia="文悦后现代体 (非商业使用) W4-75" w:hAnsi="文悦后现代体 (非商业使用) W4-75" w:cs="宋体" w:hint="eastAsia"/>
+                <w:kern w:val="0"/>
+                <w:sz w:val="24"/>
+                <w:szCs w:val="24"/>
               </w:rPr>
               <w:t>返回</w:t>
             </w:r>
@@ -1973,9 +1816,8 @@
                 <w:kern w:val="0"/>
                 <w:sz w:val="24"/>
                 <w:szCs w:val="24"/>
-                <w:highlight w:val="red"/>
-              </w:rPr>
-              <w:t>”object”</w:t>
+              </w:rPr>
+              <w:t>”undefined”</w:t>
             </w:r>
             <w:r>
               <w:rPr>
@@ -1986,17 +1828,6 @@
               </w:rPr>
               <w:t>；</w:t>
             </w:r>
-            <w:proofErr w:type="spellStart"/>
-            <w:r>
-              <w:rPr>
-                <w:rFonts w:asciiTheme="majorEastAsia" w:eastAsiaTheme="majorEastAsia" w:hAnsiTheme="majorEastAsia" w:cs="宋体" w:hint="eastAsia"/>
-                <w:kern w:val="0"/>
-                <w:sz w:val="24"/>
-                <w:szCs w:val="24"/>
-              </w:rPr>
-              <w:t>typeof</w:t>
-            </w:r>
-            <w:proofErr w:type="spellEnd"/>
             <w:r>
               <w:rPr>
                 <w:rFonts w:asciiTheme="majorEastAsia" w:eastAsiaTheme="majorEastAsia" w:hAnsiTheme="majorEastAsia" w:cs="宋体"/>
@@ -2004,84 +1835,8 @@
                 <w:sz w:val="24"/>
                 <w:szCs w:val="24"/>
               </w:rPr>
-              <w:t xml:space="preserve"> </w:t>
-            </w:r>
-            <w:r>
-              <w:rPr>
-                <w:rFonts w:asciiTheme="majorEastAsia" w:eastAsiaTheme="majorEastAsia" w:hAnsiTheme="majorEastAsia" w:cs="宋体" w:hint="eastAsia"/>
-                <w:kern w:val="0"/>
-                <w:sz w:val="24"/>
-                <w:szCs w:val="24"/>
-              </w:rPr>
-              <w:t>undefined</w:t>
-            </w:r>
-            <w:r>
-              <w:rPr>
-                <w:rFonts w:ascii="文悦后现代体 (非商业使用) W4-75" w:eastAsia="文悦后现代体 (非商业使用) W4-75" w:hAnsi="文悦后现代体 (非商业使用) W4-75" w:cs="宋体"/>
-                <w:kern w:val="0"/>
-                <w:sz w:val="24"/>
-                <w:szCs w:val="24"/>
-              </w:rPr>
-              <w:t xml:space="preserve"> </w:t>
-            </w:r>
-            <w:r>
-              <w:rPr>
-                <w:rFonts w:ascii="文悦后现代体 (非商业使用) W4-75" w:eastAsia="文悦后现代体 (非商业使用) W4-75" w:hAnsi="文悦后现代体 (非商业使用) W4-75" w:cs="宋体" w:hint="eastAsia"/>
-                <w:kern w:val="0"/>
-                <w:sz w:val="24"/>
-                <w:szCs w:val="24"/>
-              </w:rPr>
-              <w:t>返回</w:t>
-            </w:r>
-            <w:r>
-              <w:rPr>
-                <w:rFonts w:asciiTheme="majorEastAsia" w:eastAsiaTheme="majorEastAsia" w:hAnsiTheme="majorEastAsia" w:cs="宋体"/>
-                <w:kern w:val="0"/>
-                <w:sz w:val="24"/>
-                <w:szCs w:val="24"/>
-              </w:rPr>
-              <w:t>”undefined”</w:t>
-            </w:r>
-            <w:r>
-              <w:rPr>
-                <w:rFonts w:ascii="文悦后现代体 (非商业使用) W4-75" w:eastAsia="文悦后现代体 (非商业使用) W4-75" w:hAnsi="文悦后现代体 (非商业使用) W4-75" w:cs="宋体" w:hint="eastAsia"/>
-                <w:kern w:val="0"/>
-                <w:sz w:val="24"/>
-                <w:szCs w:val="24"/>
-              </w:rPr>
-              <w:t>；</w:t>
-            </w:r>
-            <w:proofErr w:type="spellStart"/>
-            <w:r>
-              <w:rPr>
-                <w:rFonts w:asciiTheme="majorEastAsia" w:eastAsiaTheme="majorEastAsia" w:hAnsiTheme="majorEastAsia" w:cs="宋体"/>
-                <w:kern w:val="0"/>
-                <w:sz w:val="24"/>
-                <w:szCs w:val="24"/>
-              </w:rPr>
-              <w:t>typeof</w:t>
-            </w:r>
-            <w:proofErr w:type="spellEnd"/>
-            <w:r>
-              <w:rPr>
-                <w:rFonts w:asciiTheme="majorEastAsia" w:eastAsiaTheme="majorEastAsia" w:hAnsiTheme="majorEastAsia" w:cs="宋体"/>
-                <w:kern w:val="0"/>
-                <w:sz w:val="24"/>
-                <w:szCs w:val="24"/>
-              </w:rPr>
-              <w:t xml:space="preserve"> </w:t>
-            </w:r>
-            <w:proofErr w:type="spellStart"/>
-            <w:r>
-              <w:rPr>
-                <w:rFonts w:asciiTheme="majorEastAsia" w:eastAsiaTheme="majorEastAsia" w:hAnsiTheme="majorEastAsia" w:cs="宋体"/>
-                <w:kern w:val="0"/>
-                <w:sz w:val="24"/>
-                <w:szCs w:val="24"/>
-              </w:rPr>
-              <w:t>NaN</w:t>
-            </w:r>
-            <w:proofErr w:type="spellEnd"/>
+              <w:t>typeof NaN</w:t>
+            </w:r>
             <w:r>
               <w:rPr>
                 <w:rFonts w:ascii="文悦后现代体 (非商业使用) W4-75" w:eastAsia="文悦后现代体 (非商业使用) W4-75" w:hAnsi="文悦后现代体 (非商业使用) W4-75" w:cs="宋体"/>
@@ -2357,19 +2112,8 @@
                 <w:sz w:val="24"/>
                 <w:szCs w:val="24"/>
               </w:rPr>
-              <w:t xml:space="preserve"> </w:t>
-            </w:r>
-            <w:proofErr w:type="spellStart"/>
-            <w:r>
-              <w:rPr>
-                <w:rFonts w:asciiTheme="majorHAnsi" w:eastAsiaTheme="majorHAnsi" w:hAnsiTheme="majorHAnsi" w:cs="宋体"/>
-                <w:kern w:val="0"/>
-                <w:sz w:val="24"/>
-                <w:szCs w:val="24"/>
-              </w:rPr>
-              <w:t>NaN</w:t>
-            </w:r>
-            <w:proofErr w:type="spellEnd"/>
+              <w:t xml:space="preserve"> NaN</w:t>
+            </w:r>
             <w:r>
               <w:rPr>
                 <w:rFonts w:asciiTheme="majorHAnsi" w:eastAsiaTheme="majorHAnsi" w:hAnsiTheme="majorHAnsi" w:cs="宋体" w:hint="eastAsia"/>
@@ -2428,48 +2172,7 @@
           <w:sz w:val="24"/>
           <w:szCs w:val="24"/>
         </w:rPr>
-        <w:lastRenderedPageBreak/>
-        <w:t>你说到</w:t>
-      </w:r>
-      <w:proofErr w:type="spellStart"/>
-      <w:r>
-        <w:rPr>
-          <w:rFonts w:ascii="方正兰亭纤黑_GBK" w:eastAsia="方正兰亭纤黑_GBK" w:hAnsi="宋体" w:cs="宋体"/>
-          <w:kern w:val="0"/>
-          <w:sz w:val="24"/>
-          <w:szCs w:val="24"/>
-        </w:rPr>
-        <w:t>typeof</w:t>
-      </w:r>
-      <w:proofErr w:type="spellEnd"/>
-      <w:r>
-        <w:rPr>
-          <w:rFonts w:ascii="方正兰亭纤黑_GBK" w:eastAsia="方正兰亭纤黑_GBK" w:hAnsi="宋体" w:cs="宋体"/>
-          <w:kern w:val="0"/>
-          <w:sz w:val="24"/>
-          <w:szCs w:val="24"/>
-        </w:rPr>
-        <w:t>，能不能加一个限制条件</w:t>
-      </w:r>
-      <w:proofErr w:type="spellStart"/>
-      <w:r>
-        <w:rPr>
-          <w:rFonts w:ascii="方正兰亭纤黑_GBK" w:eastAsia="方正兰亭纤黑_GBK" w:hAnsi="宋体" w:cs="宋体"/>
-          <w:kern w:val="0"/>
-          <w:sz w:val="24"/>
-          <w:szCs w:val="24"/>
-        </w:rPr>
-        <w:t>typeof</w:t>
-      </w:r>
-      <w:proofErr w:type="spellEnd"/>
-      <w:r>
-        <w:rPr>
-          <w:rFonts w:ascii="方正兰亭纤黑_GBK" w:eastAsia="方正兰亭纤黑_GBK" w:hAnsi="宋体" w:cs="宋体"/>
-          <w:kern w:val="0"/>
-          <w:sz w:val="24"/>
-          <w:szCs w:val="24"/>
-        </w:rPr>
-        <w:t>只能判断是object，可以判断一下是否拥有数组的方法</w:t>
+        <w:t>你说到typeof，能不能加一个限制条件typeof只能判断是object，可以判断一下是否拥有数组的方法</w:t>
       </w:r>
     </w:p>
     <w:tbl>
@@ -2585,25 +2288,14 @@
           <w:szCs w:val="24"/>
         </w:rPr>
       </w:pPr>
-      <w:proofErr w:type="spellStart"/>
-      <w:r>
-        <w:rPr>
-          <w:rFonts w:ascii="方正兰亭纤黑_GBK" w:eastAsia="方正兰亭纤黑_GBK" w:hAnsi="宋体" w:cs="宋体"/>
-          <w:kern w:val="0"/>
-          <w:sz w:val="24"/>
-          <w:szCs w:val="24"/>
-        </w:rPr>
-        <w:t>instanceOf</w:t>
-      </w:r>
-      <w:proofErr w:type="spellEnd"/>
-      <w:r>
-        <w:rPr>
-          <w:rFonts w:ascii="方正兰亭纤黑_GBK" w:eastAsia="方正兰亭纤黑_GBK" w:hAnsi="宋体" w:cs="宋体"/>
-          <w:kern w:val="0"/>
-          <w:sz w:val="24"/>
-          <w:szCs w:val="24"/>
-        </w:rPr>
-        <w:t>和constructor的区别</w:t>
+      <w:r>
+        <w:rPr>
+          <w:rFonts w:ascii="方正兰亭纤黑_GBK" w:eastAsia="方正兰亭纤黑_GBK" w:hAnsi="宋体" w:cs="宋体"/>
+          <w:kern w:val="0"/>
+          <w:sz w:val="24"/>
+          <w:szCs w:val="24"/>
+        </w:rPr>
+        <w:t>instanceOf和constructor的区别</w:t>
       </w:r>
     </w:p>
     <w:tbl>
@@ -2681,7 +2373,6 @@
                 <w:szCs w:val="24"/>
               </w:rPr>
             </w:pPr>
-            <w:proofErr w:type="spellStart"/>
             <w:r>
               <w:rPr>
                 <w:rFonts w:asciiTheme="majorEastAsia" w:eastAsiaTheme="majorEastAsia" w:hAnsiTheme="majorEastAsia" w:cs="宋体" w:hint="eastAsia"/>
@@ -2700,7 +2391,6 @@
               </w:rPr>
               <w:t>Of</w:t>
             </w:r>
-            <w:proofErr w:type="spellEnd"/>
             <w:r>
               <w:rPr>
                 <w:rFonts w:ascii="文悦后现代体 (非商业使用) W4-75" w:eastAsia="文悦后现代体 (非商业使用) W4-75" w:hAnsi="文悦后现代体 (非商业使用) W4-75" w:cs="宋体" w:hint="eastAsia"/>
@@ -2729,6 +2419,7 @@
                 <w:sz w:val="24"/>
                 <w:szCs w:val="24"/>
               </w:rPr>
+              <w:lastRenderedPageBreak/>
               <w:t>判断不了非典型对象，</w:t>
             </w:r>
             <w:r>
@@ -2840,7 +2531,6 @@
               <w:rPr>
                 <w:noProof/>
               </w:rPr>
-              <w:lastRenderedPageBreak/>
               <w:drawing>
                 <wp:inline distT="0" distB="0" distL="0" distR="0" wp14:anchorId="4F417472" wp14:editId="1D1D0EAF">
                   <wp:extent cx="5707056" cy="2452255"/>
@@ -3154,45 +2844,14 @@
         </w:rPr>
         <w:t>，</w:t>
       </w:r>
-      <w:proofErr w:type="spellStart"/>
-      <w:r>
-        <w:rPr>
-          <w:rFonts w:ascii="方正兰亭纤黑_GBK" w:eastAsia="方正兰亭纤黑_GBK" w:hAnsi="宋体" w:cs="宋体"/>
-          <w:kern w:val="0"/>
-          <w:sz w:val="24"/>
-          <w:szCs w:val="24"/>
-        </w:rPr>
-        <w:t>preventDefault</w:t>
-      </w:r>
-      <w:proofErr w:type="spellEnd"/>
-      <w:r>
-        <w:rPr>
-          <w:rFonts w:ascii="方正兰亭纤黑_GBK" w:eastAsia="方正兰亭纤黑_GBK" w:hAnsi="宋体" w:cs="宋体"/>
-          <w:kern w:val="0"/>
-          <w:sz w:val="24"/>
-          <w:szCs w:val="24"/>
-        </w:rPr>
-        <w:t>和</w:t>
-      </w:r>
-      <w:proofErr w:type="spellStart"/>
-      <w:r>
-        <w:rPr>
-          <w:rFonts w:ascii="方正兰亭纤黑_GBK" w:eastAsia="方正兰亭纤黑_GBK" w:hAnsi="宋体" w:cs="宋体"/>
-          <w:kern w:val="0"/>
-          <w:sz w:val="24"/>
-          <w:szCs w:val="24"/>
-        </w:rPr>
-        <w:t>stopPropagation</w:t>
-      </w:r>
-      <w:proofErr w:type="spellEnd"/>
-      <w:r>
-        <w:rPr>
-          <w:rFonts w:ascii="方正兰亭纤黑_GBK" w:eastAsia="方正兰亭纤黑_GBK" w:hAnsi="宋体" w:cs="宋体"/>
-          <w:kern w:val="0"/>
-          <w:sz w:val="24"/>
-          <w:szCs w:val="24"/>
-        </w:rPr>
-        <w:t>的区别</w:t>
+      <w:r>
+        <w:rPr>
+          <w:rFonts w:ascii="方正兰亭纤黑_GBK" w:eastAsia="方正兰亭纤黑_GBK" w:hAnsi="宋体" w:cs="宋体"/>
+          <w:kern w:val="0"/>
+          <w:sz w:val="24"/>
+          <w:szCs w:val="24"/>
+        </w:rPr>
+        <w:t>preventDefault和stopPropagation的区别</w:t>
       </w:r>
     </w:p>
     <w:p>
@@ -3218,6 +2877,7 @@
           <w:sz w:val="24"/>
           <w:szCs w:val="24"/>
         </w:rPr>
+        <w:lastRenderedPageBreak/>
         <w:t>事件捕获</w:t>
       </w:r>
     </w:p>
@@ -3296,7 +2956,6 @@
           <w:sz w:val="24"/>
           <w:szCs w:val="24"/>
         </w:rPr>
-        <w:lastRenderedPageBreak/>
         <w:t>深拷贝</w:t>
       </w:r>
     </w:p>
@@ -3636,6 +3295,7 @@
                 <w:sz w:val="24"/>
                 <w:szCs w:val="24"/>
               </w:rPr>
+              <w:lastRenderedPageBreak/>
               <w:t>闭包在我的理解里，有着很重的时间空间属性。闭包有点像</w:t>
             </w:r>
             <w:r>
@@ -3821,7 +3481,6 @@
           <w:sz w:val="24"/>
           <w:szCs w:val="24"/>
         </w:rPr>
-        <w:lastRenderedPageBreak/>
         <w:t>let和var的区别，let的产生背景？</w:t>
       </w:r>
     </w:p>
@@ -4546,6 +4205,7 @@
               <w:rPr>
                 <w:noProof/>
               </w:rPr>
+              <w:lastRenderedPageBreak/>
               <w:drawing>
                 <wp:inline distT="0" distB="0" distL="0" distR="0" wp14:anchorId="023A92E4" wp14:editId="1C21F02D">
                   <wp:extent cx="5781675" cy="1581150"/>
@@ -4594,7 +4254,6 @@
                 <w:szCs w:val="24"/>
               </w:rPr>
             </w:pPr>
-            <w:proofErr w:type="spellStart"/>
             <w:r>
               <w:rPr>
                 <w:rFonts w:eastAsiaTheme="minorHAnsi" w:cs="宋体" w:hint="eastAsia"/>
@@ -4605,7 +4264,6 @@
               </w:rPr>
               <w:t>aVar</w:t>
             </w:r>
-            <w:proofErr w:type="spellEnd"/>
             <w:r>
               <w:rPr>
                 <w:rFonts w:ascii="文悦后现代体 (非商业使用) W4-75" w:eastAsia="文悦后现代体 (非商业使用) W4-75" w:hAnsi="文悦后现代体 (非商业使用) W4-75" w:cs="宋体" w:hint="eastAsia"/>
@@ -4615,7 +4273,6 @@
               </w:rPr>
               <w:t>的值符合提升的原则。</w:t>
             </w:r>
-            <w:proofErr w:type="spellStart"/>
             <w:r>
               <w:rPr>
                 <w:rFonts w:eastAsiaTheme="minorHAnsi" w:cs="宋体" w:hint="eastAsia"/>
@@ -4626,7 +4283,6 @@
               </w:rPr>
               <w:t>aLet</w:t>
             </w:r>
-            <w:proofErr w:type="spellEnd"/>
             <w:r>
               <w:rPr>
                 <w:rFonts w:ascii="文悦后现代体 (非商业使用) W4-75" w:eastAsia="文悦后现代体 (非商业使用) W4-75" w:hAnsi="文悦后现代体 (非商业使用) W4-75" w:cs="宋体" w:hint="eastAsia"/>
@@ -4815,7 +4471,6 @@
                 <w:sz w:val="24"/>
                 <w:szCs w:val="24"/>
               </w:rPr>
-              <w:lastRenderedPageBreak/>
               <w:t>模块化思想即最小暴露原则。隐藏掉别人不需要知道的代码细节，仅提供需要使用的API。保护代码的安全性和可维护性。</w:t>
             </w:r>
           </w:p>
@@ -4949,6 +4604,7 @@
               <w:rPr>
                 <w:noProof/>
               </w:rPr>
+              <w:lastRenderedPageBreak/>
               <w:drawing>
                 <wp:inline distT="0" distB="0" distL="0" distR="0" wp14:anchorId="28D2ECA5" wp14:editId="3ECD2E5D">
                   <wp:extent cx="2141220" cy="1896750"/>
@@ -5042,25 +4698,14 @@
           <w:szCs w:val="24"/>
         </w:rPr>
       </w:pPr>
-      <w:proofErr w:type="spellStart"/>
-      <w:r>
-        <w:rPr>
-          <w:rFonts w:ascii="方正兰亭纤黑_GBK" w:eastAsia="方正兰亭纤黑_GBK" w:hAnsi="宋体" w:cs="宋体"/>
-          <w:kern w:val="0"/>
-          <w:sz w:val="24"/>
-          <w:szCs w:val="24"/>
-        </w:rPr>
-        <w:t>js</w:t>
-      </w:r>
-      <w:proofErr w:type="spellEnd"/>
-      <w:r>
-        <w:rPr>
-          <w:rFonts w:ascii="方正兰亭纤黑_GBK" w:eastAsia="方正兰亭纤黑_GBK" w:hAnsi="宋体" w:cs="宋体"/>
-          <w:kern w:val="0"/>
-          <w:sz w:val="24"/>
-          <w:szCs w:val="24"/>
-        </w:rPr>
-        <w:t>的this理解， 如何改变this的指向</w:t>
+      <w:r>
+        <w:rPr>
+          <w:rFonts w:ascii="方正兰亭纤黑_GBK" w:eastAsia="方正兰亭纤黑_GBK" w:hAnsi="宋体" w:cs="宋体"/>
+          <w:kern w:val="0"/>
+          <w:sz w:val="24"/>
+          <w:szCs w:val="24"/>
+        </w:rPr>
+        <w:t>js的this理解， 如何改变this的指向</w:t>
       </w:r>
     </w:p>
     <w:tbl>
@@ -5255,7 +4900,6 @@
                 <w:sz w:val="24"/>
                 <w:szCs w:val="24"/>
               </w:rPr>
-              <w:lastRenderedPageBreak/>
               <w:t>///////////////////////////////////////////////////////////////////////////////////////////////////</w:t>
             </w:r>
           </w:p>
@@ -5345,7 +4989,6 @@
               </w:rPr>
               <w:t>和</w:t>
             </w:r>
-            <w:proofErr w:type="spellStart"/>
             <w:r>
               <w:rPr>
                 <w:rFonts w:eastAsiaTheme="minorHAnsi" w:cs="宋体" w:hint="eastAsia"/>
@@ -5364,18 +5007,7 @@
                 <w:sz w:val="24"/>
                 <w:szCs w:val="24"/>
               </w:rPr>
-              <w:t>.this</w:t>
-            </w:r>
-            <w:proofErr w:type="spellEnd"/>
-            <w:r>
-              <w:rPr>
-                <w:rFonts w:eastAsiaTheme="minorHAnsi" w:cs="宋体"/>
-                <w:i/>
-                <w:kern w:val="0"/>
-                <w:sz w:val="24"/>
-                <w:szCs w:val="24"/>
-              </w:rPr>
-              <w:t>.</w:t>
+              <w:t>.this.</w:t>
             </w:r>
             <w:r>
               <w:rPr>
@@ -5447,6 +5079,7 @@
               <w:rPr>
                 <w:noProof/>
               </w:rPr>
+              <w:lastRenderedPageBreak/>
               <w:drawing>
                 <wp:inline distT="0" distB="0" distL="0" distR="0" wp14:anchorId="60787701" wp14:editId="087A5DAC">
                   <wp:extent cx="2304753" cy="2895600"/>
@@ -5504,7 +5137,6 @@
               </w:rPr>
               <w:t>经典的this绑定丢失案例，解决方案：</w:t>
             </w:r>
-            <w:proofErr w:type="spellStart"/>
             <w:r>
               <w:rPr>
                 <w:rFonts w:eastAsiaTheme="minorHAnsi" w:cs="宋体" w:hint="eastAsia"/>
@@ -5523,18 +5155,7 @@
                 <w:sz w:val="24"/>
                 <w:szCs w:val="24"/>
               </w:rPr>
-              <w:t>.foo.bind</w:t>
-            </w:r>
-            <w:proofErr w:type="spellEnd"/>
-            <w:r>
-              <w:rPr>
-                <w:rFonts w:eastAsiaTheme="minorHAnsi" w:cs="宋体"/>
-                <w:i/>
-                <w:kern w:val="0"/>
-                <w:sz w:val="24"/>
-                <w:szCs w:val="24"/>
-              </w:rPr>
-              <w:t xml:space="preserve">(obj); </w:t>
+              <w:t xml:space="preserve">.foo.bind(obj); </w:t>
             </w:r>
           </w:p>
         </w:tc>
@@ -5576,27 +5197,78 @@
           <w:sz w:val="24"/>
           <w:szCs w:val="24"/>
         </w:rPr>
-        <w:t>请简述一下</w:t>
-      </w:r>
-      <w:proofErr w:type="spellStart"/>
-      <w:r>
-        <w:rPr>
-          <w:rFonts w:ascii="方正兰亭纤黑_GBK" w:eastAsia="方正兰亭纤黑_GBK" w:hAnsi="宋体" w:cs="宋体"/>
-          <w:kern w:val="0"/>
-          <w:sz w:val="24"/>
-          <w:szCs w:val="24"/>
-        </w:rPr>
-        <w:t>js</w:t>
-      </w:r>
-      <w:proofErr w:type="spellEnd"/>
-      <w:r>
-        <w:rPr>
-          <w:rFonts w:ascii="方正兰亭纤黑_GBK" w:eastAsia="方正兰亭纤黑_GBK" w:hAnsi="宋体" w:cs="宋体"/>
-          <w:kern w:val="0"/>
-          <w:sz w:val="24"/>
-          <w:szCs w:val="24"/>
-        </w:rPr>
-        <w:t>原型链</w:t>
+        <w:t>箭头函数的特点</w:t>
+      </w:r>
+      <w:r>
+        <w:rPr>
+          <w:rFonts w:ascii="方正兰亭纤黑_GBK" w:eastAsia="方正兰亭纤黑_GBK" w:hAnsi="宋体" w:cs="宋体"/>
+          <w:kern w:val="0"/>
+          <w:sz w:val="24"/>
+          <w:szCs w:val="24"/>
+        </w:rPr>
+        <w:t>，</w:t>
+      </w:r>
+      <w:r>
+        <w:rPr>
+          <w:rFonts w:ascii="方正兰亭纤黑_GBK" w:eastAsia="方正兰亭纤黑_GBK" w:hAnsi="宋体" w:cs="宋体" w:hint="eastAsia"/>
+          <w:kern w:val="0"/>
+          <w:sz w:val="24"/>
+          <w:szCs w:val="24"/>
+        </w:rPr>
+        <w:t>以及</w:t>
+      </w:r>
+      <w:r>
+        <w:rPr>
+          <w:rFonts w:ascii="方正兰亭纤黑_GBK" w:eastAsia="方正兰亭纤黑_GBK" w:hAnsi="宋体" w:cs="宋体"/>
+          <w:kern w:val="0"/>
+          <w:sz w:val="24"/>
+          <w:szCs w:val="24"/>
+        </w:rPr>
+        <w:t>与this的</w:t>
+      </w:r>
+      <w:r>
+        <w:rPr>
+          <w:rFonts w:ascii="方正兰亭纤黑_GBK" w:eastAsia="方正兰亭纤黑_GBK" w:hAnsi="宋体" w:cs="宋体" w:hint="eastAsia"/>
+          <w:kern w:val="0"/>
+          <w:sz w:val="24"/>
+          <w:szCs w:val="24"/>
+        </w:rPr>
+        <w:t>指向</w:t>
+      </w:r>
+      <w:r>
+        <w:rPr>
+          <w:rFonts w:ascii="方正兰亭纤黑_GBK" w:eastAsia="方正兰亭纤黑_GBK" w:hAnsi="宋体" w:cs="宋体"/>
+          <w:kern w:val="0"/>
+          <w:sz w:val="24"/>
+          <w:szCs w:val="24"/>
+        </w:rPr>
+        <w:t>区别</w:t>
+      </w:r>
+    </w:p>
+    <w:p>
+      <w:pPr>
+        <w:widowControl/>
+        <w:numPr>
+          <w:ilvl w:val="0"/>
+          <w:numId w:val="27"/>
+        </w:numPr>
+        <w:spacing w:before="100" w:beforeAutospacing="1" w:after="100" w:afterAutospacing="1" w:line="360" w:lineRule="atLeast"/>
+        <w:jc w:val="left"/>
+        <w:rPr>
+          <w:rFonts w:ascii="方正兰亭纤黑_GBK" w:eastAsia="方正兰亭纤黑_GBK" w:hAnsi="宋体" w:cs="宋体"/>
+          <w:kern w:val="0"/>
+          <w:sz w:val="24"/>
+          <w:szCs w:val="24"/>
+        </w:rPr>
+      </w:pPr>
+      <w:r>
+        <w:rPr>
+          <w:rFonts w:ascii="方正兰亭纤黑_GBK" w:eastAsia="方正兰亭纤黑_GBK" w:hAnsi="宋体" w:cs="宋体"/>
+          <w:kern w:val="0"/>
+          <w:sz w:val="24"/>
+          <w:szCs w:val="24"/>
+        </w:rPr>
+        <w:t>请简述一下js原型链</w:t>
       </w:r>
     </w:p>
     <w:tbl>
@@ -5635,6 +5307,7 @@
                 <w:szCs w:val="24"/>
               </w:rPr>
             </w:pPr>
+            <w:bookmarkStart w:id="0" w:name="_GoBack"/>
             <w:r>
               <w:rPr>
                 <w:rFonts w:ascii="文悦后现代体 (非商业使用) W4-75" w:eastAsia="文悦后现代体 (非商业使用) W4-75" w:hAnsi="文悦后现代体 (非商业使用) W4-75" w:cs="宋体" w:hint="eastAsia"/>
@@ -5662,7 +5335,6 @@
               </w:rPr>
               <w:t>s生成的实例，与父类之间形成一条链接，如果生成类中没有的属性，通过链接回溯到父类中寻找，这种行为一直可以回溯到</w:t>
             </w:r>
-            <w:proofErr w:type="spellStart"/>
             <w:r>
               <w:rPr>
                 <w:rFonts w:eastAsiaTheme="minorHAnsi" w:cs="宋体" w:hint="eastAsia"/>
@@ -5703,79 +5375,19 @@
               </w:rPr>
               <w:t>rototype</w:t>
             </w:r>
-            <w:proofErr w:type="spellEnd"/>
-            <w:r>
-              <w:rPr>
-                <w:rFonts w:ascii="文悦后现代体 (非商业使用) W4-75" w:eastAsia="文悦后现代体 (非商业使用) W4-75" w:hAnsi="文悦后现代体 (非商业使用) W4-75" w:cs="宋体" w:hint="eastAsia"/>
-                <w:kern w:val="0"/>
-                <w:sz w:val="24"/>
-                <w:szCs w:val="24"/>
-              </w:rPr>
-              <w:t>为止。比起拷贝的类型，这种原型链形式，实际上更加节省内存。另外由于</w:t>
-            </w:r>
-            <w:proofErr w:type="spellStart"/>
-            <w:r>
-              <w:rPr>
-                <w:rFonts w:ascii="文悦后现代体 (非商业使用) W4-75" w:eastAsia="文悦后现代体 (非商业使用) W4-75" w:hAnsi="文悦后现代体 (非商业使用) W4-75" w:cs="宋体" w:hint="eastAsia"/>
-                <w:kern w:val="0"/>
-                <w:sz w:val="24"/>
-                <w:szCs w:val="24"/>
-              </w:rPr>
-              <w:t>javasctipt</w:t>
-            </w:r>
-            <w:proofErr w:type="spellEnd"/>
-            <w:r>
-              <w:rPr>
-                <w:rFonts w:ascii="文悦后现代体 (非商业使用) W4-75" w:eastAsia="文悦后现代体 (非商业使用) W4-75" w:hAnsi="文悦后现代体 (非商业使用) W4-75" w:cs="宋体" w:hint="eastAsia"/>
-                <w:kern w:val="0"/>
-                <w:sz w:val="24"/>
-                <w:szCs w:val="24"/>
-              </w:rPr>
-              <w:t>的面向对象</w:t>
-            </w:r>
-            <w:proofErr w:type="spellStart"/>
-            <w:r>
-              <w:rPr>
-                <w:rFonts w:ascii="文悦后现代体 (非商业使用) W4-75" w:eastAsia="文悦后现代体 (非商业使用) W4-75" w:hAnsi="文悦后现代体 (非商业使用) W4-75" w:cs="宋体" w:hint="eastAsia"/>
-                <w:kern w:val="0"/>
-                <w:sz w:val="24"/>
-                <w:szCs w:val="24"/>
-              </w:rPr>
-              <w:t>oo</w:t>
-            </w:r>
-            <w:proofErr w:type="spellEnd"/>
-            <w:r>
-              <w:rPr>
-                <w:rFonts w:ascii="文悦后现代体 (非商业使用) W4-75" w:eastAsia="文悦后现代体 (非商业使用) W4-75" w:hAnsi="文悦后现代体 (非商业使用) W4-75" w:cs="宋体" w:hint="eastAsia"/>
-                <w:kern w:val="0"/>
-                <w:sz w:val="24"/>
-                <w:szCs w:val="24"/>
-              </w:rPr>
-              <w:t>，实际上是</w:t>
-            </w:r>
-            <w:proofErr w:type="spellStart"/>
-            <w:r>
-              <w:rPr>
-                <w:rFonts w:ascii="文悦后现代体 (非商业使用) W4-75" w:eastAsia="文悦后现代体 (非商业使用) W4-75" w:hAnsi="文悦后现代体 (非商业使用) W4-75" w:cs="宋体" w:hint="eastAsia"/>
-                <w:kern w:val="0"/>
-                <w:sz w:val="24"/>
-                <w:szCs w:val="24"/>
-              </w:rPr>
-              <w:t>oloo</w:t>
-            </w:r>
-            <w:proofErr w:type="spellEnd"/>
-            <w:r>
-              <w:rPr>
-                <w:rFonts w:ascii="文悦后现代体 (非商业使用) W4-75" w:eastAsia="文悦后现代体 (非商业使用) W4-75" w:hAnsi="文悦后现代体 (非商业使用) W4-75" w:cs="宋体" w:hint="eastAsia"/>
-                <w:kern w:val="0"/>
-                <w:sz w:val="24"/>
-                <w:szCs w:val="24"/>
-              </w:rPr>
-              <w:t>。</w:t>
+            <w:r>
+              <w:rPr>
+                <w:rFonts w:ascii="文悦后现代体 (非商业使用) W4-75" w:eastAsia="文悦后现代体 (非商业使用) W4-75" w:hAnsi="文悦后现代体 (非商业使用) W4-75" w:cs="宋体" w:hint="eastAsia"/>
+                <w:kern w:val="0"/>
+                <w:sz w:val="24"/>
+                <w:szCs w:val="24"/>
+              </w:rPr>
+              <w:t>为止。比起拷贝的类型，这种原型链形式，实际上更加节省内存。另外由于javasctipt的面向对象oo，实际上是oloo。</w:t>
             </w:r>
           </w:p>
         </w:tc>
       </w:tr>
+      <w:bookmarkEnd w:id="0"/>
     </w:tbl>
     <w:p>
       <w:pPr>
@@ -5852,7 +5464,6 @@
                 <w:szCs w:val="24"/>
               </w:rPr>
             </w:pPr>
-            <w:proofErr w:type="spellStart"/>
             <w:r>
               <w:rPr>
                 <w:rFonts w:eastAsiaTheme="minorHAnsi" w:cs="宋体" w:hint="eastAsia"/>
@@ -5873,7 +5484,6 @@
               </w:rPr>
               <w:t>prototype</w:t>
             </w:r>
-            <w:proofErr w:type="spellEnd"/>
             <w:r>
               <w:rPr>
                 <w:rFonts w:ascii="文悦后现代体 (非商业使用) W4-75" w:eastAsia="文悦后现代体 (非商业使用) W4-75" w:hAnsi="文悦后现代体 (非商业使用) W4-75" w:cs="宋体" w:hint="eastAsia"/>
@@ -5923,6 +5533,7 @@
           <w:sz w:val="24"/>
           <w:szCs w:val="24"/>
         </w:rPr>
+        <w:lastRenderedPageBreak/>
         <w:t>new生成了一个对象的过程（核心return this）</w:t>
       </w:r>
     </w:p>
@@ -6284,36 +5895,18 @@
                 <w:sz w:val="24"/>
                 <w:szCs w:val="24"/>
               </w:rPr>
-              <w:t xml:space="preserve">new =&gt; this = </w:t>
-            </w:r>
-            <w:proofErr w:type="spellStart"/>
+              <w:t>new =&gt; this = Object.create(</w:t>
+            </w:r>
+            <w:proofErr w:type="gramStart"/>
             <w:r>
               <w:rPr>
                 <w:color w:val="000000" w:themeColor="text1"/>
                 <w:sz w:val="24"/>
                 <w:szCs w:val="24"/>
               </w:rPr>
-              <w:t>Object.create</w:t>
-            </w:r>
-            <w:proofErr w:type="spellEnd"/>
-            <w:r>
-              <w:rPr>
-                <w:color w:val="000000" w:themeColor="text1"/>
-                <w:sz w:val="24"/>
-                <w:szCs w:val="24"/>
-              </w:rPr>
-              <w:t>(</w:t>
-            </w:r>
-            <w:proofErr w:type="spellStart"/>
-            <w:r>
-              <w:rPr>
-                <w:color w:val="000000" w:themeColor="text1"/>
-                <w:sz w:val="24"/>
-                <w:szCs w:val="24"/>
-              </w:rPr>
               <w:t>yourfunc.prototype</w:t>
             </w:r>
-            <w:proofErr w:type="spellEnd"/>
+            <w:proofErr w:type="gramEnd"/>
             <w:r>
               <w:rPr>
                 <w:color w:val="000000" w:themeColor="text1"/>
@@ -6340,7 +5933,7 @@
               </w:rPr>
               <w:t xml:space="preserve">       </w:t>
             </w:r>
-            <w:proofErr w:type="spellStart"/>
+            <w:proofErr w:type="gramStart"/>
             <w:r>
               <w:rPr>
                 <w:rFonts w:hint="eastAsia"/>
@@ -6356,34 +5949,16 @@
                 <w:sz w:val="24"/>
                 <w:szCs w:val="24"/>
               </w:rPr>
-              <w:t>.__prototype</w:t>
-            </w:r>
-            <w:proofErr w:type="spellEnd"/>
+              <w:t>._</w:t>
+            </w:r>
+            <w:proofErr w:type="gramEnd"/>
             <w:r>
               <w:rPr>
                 <w:color w:val="000000" w:themeColor="text1"/>
                 <w:sz w:val="24"/>
                 <w:szCs w:val="24"/>
               </w:rPr>
-              <w:t xml:space="preserve">__ = </w:t>
-            </w:r>
-            <w:proofErr w:type="spellStart"/>
-            <w:r>
-              <w:rPr>
-                <w:color w:val="000000" w:themeColor="text1"/>
-                <w:sz w:val="24"/>
-                <w:szCs w:val="24"/>
-              </w:rPr>
-              <w:t>func.prototype</w:t>
-            </w:r>
-            <w:proofErr w:type="spellEnd"/>
-            <w:r>
-              <w:rPr>
-                <w:color w:val="000000" w:themeColor="text1"/>
-                <w:sz w:val="24"/>
-                <w:szCs w:val="24"/>
-              </w:rPr>
-              <w:t>;</w:t>
+              <w:t>_prototype__ = func.prototype;</w:t>
             </w:r>
           </w:p>
           <w:p>
@@ -6454,27 +6029,7 @@
           <w:sz w:val="24"/>
           <w:szCs w:val="24"/>
         </w:rPr>
-        <w:t>new和</w:t>
-      </w:r>
-      <w:proofErr w:type="spellStart"/>
-      <w:r>
-        <w:rPr>
-          <w:rFonts w:ascii="方正兰亭纤黑_GBK" w:eastAsia="方正兰亭纤黑_GBK" w:hAnsi="宋体" w:cs="宋体"/>
-          <w:kern w:val="0"/>
-          <w:sz w:val="24"/>
-          <w:szCs w:val="24"/>
-        </w:rPr>
-        <w:t>Object.create</w:t>
-      </w:r>
-      <w:proofErr w:type="spellEnd"/>
-      <w:r>
-        <w:rPr>
-          <w:rFonts w:ascii="方正兰亭纤黑_GBK" w:eastAsia="方正兰亭纤黑_GBK" w:hAnsi="宋体" w:cs="宋体"/>
-          <w:kern w:val="0"/>
-          <w:sz w:val="24"/>
-          <w:szCs w:val="24"/>
-        </w:rPr>
-        <w:t>的区别</w:t>
+        <w:t>new和Object.create的区别</w:t>
       </w:r>
     </w:p>
     <w:tbl>
@@ -6540,7 +6095,6 @@
               </w:rPr>
               <w:t>和</w:t>
             </w:r>
-            <w:proofErr w:type="spellStart"/>
             <w:r>
               <w:rPr>
                 <w:rFonts w:asciiTheme="majorEastAsia" w:eastAsiaTheme="majorEastAsia" w:hAnsiTheme="majorEastAsia" w:cs="宋体" w:hint="eastAsia"/>
@@ -6559,7 +6113,6 @@
               </w:rPr>
               <w:t>create</w:t>
             </w:r>
-            <w:proofErr w:type="spellEnd"/>
             <w:r>
               <w:rPr>
                 <w:rFonts w:ascii="文悦后现代体 (非商业使用) W4-75" w:eastAsia="文悦后现代体 (非商业使用) W4-75" w:hAnsi="文悦后现代体 (非商业使用) W4-75" w:cs="宋体" w:hint="eastAsia"/>
@@ -6587,7 +6140,6 @@
               </w:rPr>
               <w:t>有构造函数而</w:t>
             </w:r>
-            <w:proofErr w:type="spellStart"/>
             <w:r>
               <w:rPr>
                 <w:rFonts w:asciiTheme="majorEastAsia" w:eastAsiaTheme="majorEastAsia" w:hAnsiTheme="majorEastAsia" w:cs="宋体"/>
@@ -6615,7 +6167,6 @@
               </w:rPr>
               <w:t>.create</w:t>
             </w:r>
-            <w:proofErr w:type="spellEnd"/>
             <w:r>
               <w:rPr>
                 <w:rFonts w:ascii="文悦后现代体 (非商业使用) W4-75" w:eastAsia="文悦后现代体 (非商业使用) W4-75" w:hAnsi="文悦后现代体 (非商业使用) W4-75" w:cs="宋体" w:hint="eastAsia"/>
@@ -6690,7 +6241,6 @@
                 <w:szCs w:val="24"/>
               </w:rPr>
             </w:pPr>
-            <w:proofErr w:type="spellStart"/>
             <w:r>
               <w:rPr>
                 <w:rFonts w:asciiTheme="majorEastAsia" w:eastAsiaTheme="majorEastAsia" w:hAnsiTheme="majorEastAsia" w:cs="宋体"/>
@@ -6718,7 +6268,6 @@
               </w:rPr>
               <w:t>constructor</w:t>
             </w:r>
-            <w:proofErr w:type="spellEnd"/>
             <w:r>
               <w:rPr>
                 <w:rFonts w:ascii="文悦后现代体 (非商业使用) W4-75" w:eastAsia="文悦后现代体 (非商业使用) W4-75" w:hAnsi="文悦后现代体 (非商业使用) W4-75" w:cs="宋体" w:hint="eastAsia"/>
@@ -6764,7 +6313,6 @@
               </w:rPr>
               <w:t>，因为</w:t>
             </w:r>
-            <w:proofErr w:type="spellStart"/>
             <w:r>
               <w:rPr>
                 <w:rFonts w:asciiTheme="majorEastAsia" w:eastAsiaTheme="majorEastAsia" w:hAnsiTheme="majorEastAsia" w:cs="宋体" w:hint="eastAsia"/>
@@ -6792,7 +6340,6 @@
               </w:rPr>
               <w:t>prototype</w:t>
             </w:r>
-            <w:proofErr w:type="spellEnd"/>
             <w:r>
               <w:rPr>
                 <w:rFonts w:ascii="文悦后现代体 (非商业使用) W4-75" w:eastAsia="文悦后现代体 (非商业使用) W4-75" w:hAnsi="文悦后现代体 (非商业使用) W4-75" w:cs="宋体" w:hint="eastAsia"/>
@@ -6946,7 +6493,6 @@
               </w:rPr>
               <w:t>里，不对，在</w:t>
             </w:r>
-            <w:proofErr w:type="spellStart"/>
             <w:r>
               <w:rPr>
                 <w:rFonts w:asciiTheme="majorEastAsia" w:eastAsiaTheme="majorEastAsia" w:hAnsiTheme="majorEastAsia" w:cs="宋体" w:hint="eastAsia"/>
@@ -6974,7 +6520,6 @@
               </w:rPr>
               <w:t>.prototype</w:t>
             </w:r>
-            <w:proofErr w:type="spellEnd"/>
             <w:r>
               <w:rPr>
                 <w:rFonts w:ascii="文悦后现代体 (非商业使用) W4-75" w:eastAsia="文悦后现代体 (非商业使用) W4-75" w:hAnsi="文悦后现代体 (非商业使用) W4-75" w:cs="宋体" w:hint="eastAsia"/>
@@ -6984,7 +6529,6 @@
               </w:rPr>
               <w:t>里。2、</w:t>
             </w:r>
-            <w:proofErr w:type="spellStart"/>
             <w:r>
               <w:rPr>
                 <w:rFonts w:asciiTheme="majorEastAsia" w:eastAsiaTheme="majorEastAsia" w:hAnsiTheme="majorEastAsia" w:cs="宋体" w:hint="eastAsia"/>
@@ -7012,7 +6556,6 @@
               </w:rPr>
               <w:t>prototype</w:t>
             </w:r>
-            <w:proofErr w:type="spellEnd"/>
             <w:r>
               <w:rPr>
                 <w:rFonts w:ascii="文悦后现代体 (非商业使用) W4-75" w:eastAsia="文悦后现代体 (非商业使用) W4-75" w:hAnsi="文悦后现代体 (非商业使用) W4-75" w:cs="宋体" w:hint="eastAsia"/>
@@ -7049,7 +6592,6 @@
               </w:rPr>
               <w:t>有这</w:t>
             </w:r>
-            <w:proofErr w:type="spellStart"/>
             <w:r>
               <w:rPr>
                 <w:rFonts w:asciiTheme="majorEastAsia" w:eastAsiaTheme="majorEastAsia" w:hAnsiTheme="majorEastAsia" w:cs="宋体" w:hint="eastAsia"/>
@@ -7075,9 +6617,17 @@
                 <w:sz w:val="24"/>
                 <w:szCs w:val="24"/>
               </w:rPr>
-              <w:t>.prototype.constructor</w:t>
-            </w:r>
-            <w:proofErr w:type="spellEnd"/>
+              <w:t xml:space="preserve">.prototype.constructor = </w:t>
+            </w:r>
+            <w:r>
+              <w:rPr>
+                <w:rFonts w:asciiTheme="majorEastAsia" w:eastAsiaTheme="majorEastAsia" w:hAnsiTheme="majorEastAsia" w:cs="宋体" w:hint="eastAsia"/>
+                <w:kern w:val="0"/>
+                <w:sz w:val="24"/>
+                <w:szCs w:val="24"/>
+              </w:rPr>
+              <w:t>C</w:t>
+            </w:r>
             <w:r>
               <w:rPr>
                 <w:rFonts w:asciiTheme="majorEastAsia" w:eastAsiaTheme="majorEastAsia" w:hAnsiTheme="majorEastAsia" w:cs="宋体"/>
@@ -7085,7 +6635,16 @@
                 <w:sz w:val="24"/>
                 <w:szCs w:val="24"/>
               </w:rPr>
-              <w:t xml:space="preserve"> = </w:t>
+              <w:t>ar</w:t>
+            </w:r>
+            <w:r>
+              <w:rPr>
+                <w:rFonts w:ascii="文悦后现代体 (非商业使用) W4-75" w:eastAsia="文悦后现代体 (非商业使用) W4-75" w:hAnsi="文悦后现代体 (非商业使用) W4-75" w:cs="宋体" w:hint="eastAsia"/>
+                <w:kern w:val="0"/>
+                <w:sz w:val="24"/>
+                <w:szCs w:val="24"/>
+              </w:rPr>
+              <w:t>的链接关系，不对，</w:t>
             </w:r>
             <w:r>
               <w:rPr>
@@ -7098,23 +6657,31 @@
             </w:r>
             <w:r>
               <w:rPr>
+                <w:rFonts w:asciiTheme="majorEastAsia" w:eastAsiaTheme="majorEastAsia" w:hAnsiTheme="majorEastAsia" w:cs="宋体" w:hint="eastAsia"/>
+                <w:kern w:val="0"/>
+                <w:sz w:val="24"/>
+                <w:szCs w:val="24"/>
+              </w:rPr>
+              <w:t>ar</w:t>
+            </w:r>
+            <w:r>
+              <w:rPr>
                 <w:rFonts w:asciiTheme="majorEastAsia" w:eastAsiaTheme="majorEastAsia" w:hAnsiTheme="majorEastAsia" w:cs="宋体"/>
                 <w:kern w:val="0"/>
                 <w:sz w:val="24"/>
                 <w:szCs w:val="24"/>
               </w:rPr>
-              <w:t>ar</w:t>
-            </w:r>
-            <w:r>
-              <w:rPr>
-                <w:rFonts w:ascii="文悦后现代体 (非商业使用) W4-75" w:eastAsia="文悦后现代体 (非商业使用) W4-75" w:hAnsi="文悦后现代体 (非商业使用) W4-75" w:cs="宋体" w:hint="eastAsia"/>
-                <w:kern w:val="0"/>
-                <w:sz w:val="24"/>
-                <w:szCs w:val="24"/>
-              </w:rPr>
-              <w:t>的链接关系，不对，</w:t>
-            </w:r>
-            <w:proofErr w:type="spellStart"/>
+              <w:t>.prototype</w:t>
+            </w:r>
+            <w:r>
+              <w:rPr>
+                <w:rFonts w:ascii="文悦后现代体 (非商业使用) W4-75" w:eastAsia="文悦后现代体 (非商业使用) W4-75" w:hAnsi="文悦后现代体 (非商业使用) W4-75" w:cs="宋体" w:hint="eastAsia"/>
+                <w:kern w:val="0"/>
+                <w:sz w:val="24"/>
+                <w:szCs w:val="24"/>
+              </w:rPr>
+              <w:t>只是默认给开辟的一块存储空间而已，是</w:t>
+            </w:r>
             <w:r>
               <w:rPr>
                 <w:rFonts w:asciiTheme="majorEastAsia" w:eastAsiaTheme="majorEastAsia" w:hAnsiTheme="majorEastAsia" w:cs="宋体" w:hint="eastAsia"/>
@@ -7122,7 +6689,16 @@
                 <w:sz w:val="24"/>
                 <w:szCs w:val="24"/>
               </w:rPr>
-              <w:t>C</w:t>
+              <w:t>new</w:t>
+            </w:r>
+            <w:r>
+              <w:rPr>
+                <w:rFonts w:ascii="文悦后现代体 (非商业使用) W4-75" w:eastAsia="文悦后现代体 (非商业使用) W4-75" w:hAnsi="文悦后现代体 (非商业使用) W4-75" w:cs="宋体" w:hint="eastAsia"/>
+                <w:kern w:val="0"/>
+                <w:sz w:val="24"/>
+                <w:szCs w:val="24"/>
+              </w:rPr>
+              <w:t>创建了这种指向关系。</w:t>
             </w:r>
             <w:r>
               <w:rPr>
@@ -7131,7 +6707,7 @@
                 <w:sz w:val="24"/>
                 <w:szCs w:val="24"/>
               </w:rPr>
-              <w:t>ar</w:t>
+              <w:t>Object</w:t>
             </w:r>
             <w:r>
               <w:rPr>
@@ -7140,64 +6716,7 @@
                 <w:sz w:val="24"/>
                 <w:szCs w:val="24"/>
               </w:rPr>
-              <w:t>.prototype</w:t>
-            </w:r>
-            <w:proofErr w:type="spellEnd"/>
-            <w:r>
-              <w:rPr>
-                <w:rFonts w:ascii="文悦后现代体 (非商业使用) W4-75" w:eastAsia="文悦后现代体 (非商业使用) W4-75" w:hAnsi="文悦后现代体 (非商业使用) W4-75" w:cs="宋体" w:hint="eastAsia"/>
-                <w:kern w:val="0"/>
-                <w:sz w:val="24"/>
-                <w:szCs w:val="24"/>
-              </w:rPr>
-              <w:t>只是默认给开辟的一块存储空间而已，是</w:t>
-            </w:r>
-            <w:r>
-              <w:rPr>
-                <w:rFonts w:asciiTheme="majorEastAsia" w:eastAsiaTheme="majorEastAsia" w:hAnsiTheme="majorEastAsia" w:cs="宋体" w:hint="eastAsia"/>
-                <w:kern w:val="0"/>
-                <w:sz w:val="24"/>
-                <w:szCs w:val="24"/>
-              </w:rPr>
-              <w:t>new</w:t>
-            </w:r>
-            <w:r>
-              <w:rPr>
-                <w:rFonts w:ascii="文悦后现代体 (非商业使用) W4-75" w:eastAsia="文悦后现代体 (非商业使用) W4-75" w:hAnsi="文悦后现代体 (非商业使用) W4-75" w:cs="宋体" w:hint="eastAsia"/>
-                <w:kern w:val="0"/>
-                <w:sz w:val="24"/>
-                <w:szCs w:val="24"/>
-              </w:rPr>
-              <w:t>创建了这种指向关系。</w:t>
-            </w:r>
-            <w:proofErr w:type="spellStart"/>
-            <w:r>
-              <w:rPr>
-                <w:rFonts w:asciiTheme="majorEastAsia" w:eastAsiaTheme="majorEastAsia" w:hAnsiTheme="majorEastAsia" w:cs="宋体" w:hint="eastAsia"/>
-                <w:kern w:val="0"/>
-                <w:sz w:val="24"/>
-                <w:szCs w:val="24"/>
-              </w:rPr>
-              <w:t>Object</w:t>
-            </w:r>
-            <w:r>
-              <w:rPr>
-                <w:rFonts w:asciiTheme="majorEastAsia" w:eastAsiaTheme="majorEastAsia" w:hAnsiTheme="majorEastAsia" w:cs="宋体"/>
-                <w:kern w:val="0"/>
-                <w:sz w:val="24"/>
-                <w:szCs w:val="24"/>
-              </w:rPr>
-              <w:t>.protoype.constructor</w:t>
-            </w:r>
-            <w:proofErr w:type="spellEnd"/>
-            <w:r>
-              <w:rPr>
-                <w:rFonts w:asciiTheme="majorEastAsia" w:eastAsiaTheme="majorEastAsia" w:hAnsiTheme="majorEastAsia" w:cs="宋体"/>
-                <w:kern w:val="0"/>
-                <w:sz w:val="24"/>
-                <w:szCs w:val="24"/>
-              </w:rPr>
-              <w:t xml:space="preserve"> = object</w:t>
+              <w:t>.protoype.constructor = object</w:t>
             </w:r>
             <w:r>
               <w:rPr>
@@ -7294,27 +6813,7 @@
                 <w:sz w:val="24"/>
                 <w:szCs w:val="24"/>
               </w:rPr>
-              <w:t>这道题目问的有些奇怪，大体上考察的问题：</w:t>
-            </w:r>
-            <w:proofErr w:type="spellStart"/>
-            <w:r>
-              <w:rPr>
-                <w:rFonts w:ascii="文悦后现代体 (非商业使用) W4-75" w:eastAsia="文悦后现代体 (非商业使用) W4-75" w:hAnsi="文悦后现代体 (非商业使用) W4-75" w:cs="宋体" w:hint="eastAsia"/>
-                <w:kern w:val="0"/>
-                <w:sz w:val="24"/>
-                <w:szCs w:val="24"/>
-              </w:rPr>
-              <w:t>dunder</w:t>
-            </w:r>
-            <w:proofErr w:type="spellEnd"/>
-            <w:r>
-              <w:rPr>
-                <w:rFonts w:ascii="文悦后现代体 (非商业使用) W4-75" w:eastAsia="文悦后现代体 (非商业使用) W4-75" w:hAnsi="文悦后现代体 (非商业使用) W4-75" w:cs="宋体" w:hint="eastAsia"/>
-                <w:kern w:val="0"/>
-                <w:sz w:val="24"/>
-                <w:szCs w:val="24"/>
-              </w:rPr>
-              <w:t>和protype的指向。</w:t>
+              <w:t>这道题目问的有些奇怪，大体上考察的问题：dunder和protype的指向。</w:t>
             </w:r>
           </w:p>
           <w:p>
@@ -7623,25 +7122,14 @@
           <w:szCs w:val="24"/>
         </w:rPr>
       </w:pPr>
-      <w:proofErr w:type="spellStart"/>
-      <w:r>
-        <w:rPr>
-          <w:rFonts w:ascii="方正兰亭纤黑_GBK" w:eastAsia="方正兰亭纤黑_GBK" w:hAnsi="宋体" w:cs="宋体"/>
-          <w:kern w:val="0"/>
-          <w:sz w:val="24"/>
-          <w:szCs w:val="24"/>
-        </w:rPr>
-        <w:t>js</w:t>
-      </w:r>
-      <w:proofErr w:type="spellEnd"/>
-      <w:r>
-        <w:rPr>
-          <w:rFonts w:ascii="方正兰亭纤黑_GBK" w:eastAsia="方正兰亭纤黑_GBK" w:hAnsi="宋体" w:cs="宋体"/>
-          <w:kern w:val="0"/>
-          <w:sz w:val="24"/>
-          <w:szCs w:val="24"/>
-        </w:rPr>
-        <w:t>的继承？实现方法？</w:t>
+      <w:r>
+        <w:rPr>
+          <w:rFonts w:ascii="方正兰亭纤黑_GBK" w:eastAsia="方正兰亭纤黑_GBK" w:hAnsi="宋体" w:cs="宋体"/>
+          <w:kern w:val="0"/>
+          <w:sz w:val="24"/>
+          <w:szCs w:val="24"/>
+        </w:rPr>
+        <w:t>js的继承？实现方法？</w:t>
       </w:r>
     </w:p>
     <w:tbl>
@@ -7897,23 +7385,34 @@
         <w:widowControl/>
         <w:jc w:val="left"/>
         <w:rPr>
+          <w:rFonts w:ascii="方正兰亭纤黑_GBK" w:eastAsia="方正兰亭纤黑_GBK" w:hAnsi="Symbol" w:cs="宋体"/>
+          <w:b/>
+          <w:kern w:val="0"/>
+          <w:sz w:val="24"/>
+          <w:szCs w:val="24"/>
+        </w:rPr>
+      </w:pPr>
+      <w:r>
+        <w:rPr>
+          <w:rFonts w:ascii="方正兰亭纤黑_GBK" w:eastAsia="方正兰亭纤黑_GBK" w:hAnsi="Symbol" w:cs="宋体"/>
+          <w:b/>
+          <w:kern w:val="0"/>
+          <w:sz w:val="24"/>
+          <w:szCs w:val="24"/>
+          <w:highlight w:val="lightGray"/>
+        </w:rPr>
+        <w:t>ES5</w:t>
+      </w:r>
+      <w:r>
+        <w:rPr>
           <w:rFonts w:ascii="方正兰亭纤黑_GBK" w:eastAsia="方正兰亭纤黑_GBK" w:hAnsi="Symbol" w:cs="宋体" w:hint="eastAsia"/>
           <w:b/>
           <w:kern w:val="0"/>
           <w:sz w:val="24"/>
           <w:szCs w:val="24"/>
-        </w:rPr>
-      </w:pPr>
-      <w:r>
-        <w:rPr>
-          <w:rFonts w:ascii="方正兰亭纤黑_GBK" w:eastAsia="方正兰亭纤黑_GBK" w:hAnsi="Symbol" w:cs="宋体" w:hint="eastAsia"/>
-          <w:b/>
-          <w:kern w:val="0"/>
-          <w:sz w:val="24"/>
-          <w:szCs w:val="24"/>
           <w:highlight w:val="lightGray"/>
         </w:rPr>
-        <w:t>同步，异步，线程</w:t>
+        <w:t>异步</w:t>
       </w:r>
     </w:p>
     <w:p>
@@ -8122,16 +7621,52 @@
       </w:pPr>
       <w:r>
         <w:rPr>
-          <w:rFonts w:ascii="方正兰亭纤黑_GBK" w:eastAsia="方正兰亭纤黑_GBK" w:hAnsi="宋体" w:cs="宋体"/>
-          <w:kern w:val="0"/>
-          <w:sz w:val="24"/>
-          <w:szCs w:val="24"/>
-        </w:rPr>
-        <w:t>谈谈JS的异步机制</w:t>
-      </w:r>
-      <w:r>
-        <w:rPr>
           <w:rFonts w:ascii="方正兰亭纤黑_GBK" w:eastAsia="方正兰亭纤黑_GBK" w:hAnsi="宋体" w:cs="宋体" w:hint="eastAsia"/>
+          <w:kern w:val="0"/>
+          <w:sz w:val="24"/>
+          <w:szCs w:val="24"/>
+        </w:rPr>
+        <w:t>以</w:t>
+      </w:r>
+      <w:r>
+        <w:rPr>
+          <w:rFonts w:ascii="方正兰亭纤黑_GBK" w:eastAsia="方正兰亭纤黑_GBK" w:hAnsi="宋体" w:cs="宋体"/>
+          <w:kern w:val="0"/>
+          <w:sz w:val="24"/>
+          <w:szCs w:val="24"/>
+        </w:rPr>
+        <w:t>setTimeout为例谈一谈异步，</w:t>
+      </w:r>
+      <w:r>
+        <w:rPr>
+          <w:rFonts w:ascii="方正兰亭纤黑_GBK" w:eastAsia="方正兰亭纤黑_GBK" w:hAnsi="宋体" w:cs="宋体" w:hint="eastAsia"/>
+          <w:kern w:val="0"/>
+          <w:sz w:val="24"/>
+          <w:szCs w:val="24"/>
+        </w:rPr>
+        <w:t>一集</w:t>
+      </w:r>
+      <w:r>
+        <w:rPr>
+          <w:rFonts w:ascii="方正兰亭纤黑_GBK" w:eastAsia="方正兰亭纤黑_GBK" w:hAnsi="宋体" w:cs="宋体"/>
+          <w:kern w:val="0"/>
+          <w:sz w:val="24"/>
+          <w:szCs w:val="24"/>
+        </w:rPr>
+        <w:t xml:space="preserve">event </w:t>
+      </w:r>
+      <w:r>
+        <w:rPr>
+          <w:rFonts w:ascii="方正兰亭纤黑_GBK" w:eastAsia="方正兰亭纤黑_GBK" w:hAnsi="宋体" w:cs="宋体" w:hint="eastAsia"/>
+          <w:kern w:val="0"/>
+          <w:sz w:val="24"/>
+          <w:szCs w:val="24"/>
+        </w:rPr>
+        <w:t>Loop</w:t>
+      </w:r>
+      <w:r>
+        <w:rPr>
+          <w:rFonts w:ascii="方正兰亭纤黑_GBK" w:eastAsia="方正兰亭纤黑_GBK" w:hAnsi="宋体" w:cs="宋体"/>
           <w:kern w:val="0"/>
           <w:sz w:val="24"/>
           <w:szCs w:val="24"/>
@@ -8256,27 +7791,7 @@
                 <w:sz w:val="24"/>
                 <w:szCs w:val="24"/>
               </w:rPr>
-              <w:t>提供的功能，例如ajax和</w:t>
-            </w:r>
-            <w:proofErr w:type="spellStart"/>
-            <w:r>
-              <w:rPr>
-                <w:rFonts w:ascii="文悦后现代体 (非商业使用) W4-75" w:eastAsia="文悦后现代体 (非商业使用) W4-75" w:hAnsi="文悦后现代体 (非商业使用) W4-75" w:cs="宋体"/>
-                <w:kern w:val="0"/>
-                <w:sz w:val="24"/>
-                <w:szCs w:val="24"/>
-              </w:rPr>
-              <w:t>setTimeout</w:t>
-            </w:r>
-            <w:proofErr w:type="spellEnd"/>
-            <w:r>
-              <w:rPr>
-                <w:rFonts w:ascii="文悦后现代体 (非商业使用) W4-75" w:eastAsia="文悦后现代体 (非商业使用) W4-75" w:hAnsi="文悦后现代体 (非商业使用) W4-75" w:cs="宋体"/>
-                <w:kern w:val="0"/>
-                <w:sz w:val="24"/>
-                <w:szCs w:val="24"/>
-              </w:rPr>
-              <w:t>。</w:t>
+              <w:t>提供的功能，例如ajax和setTimeout。</w:t>
             </w:r>
             <w:r>
               <w:rPr>
@@ -8665,25 +8180,14 @@
           <w:szCs w:val="24"/>
         </w:rPr>
       </w:pPr>
-      <w:proofErr w:type="spellStart"/>
-      <w:r>
-        <w:rPr>
-          <w:rFonts w:ascii="方正兰亭纤黑_GBK" w:eastAsia="方正兰亭纤黑_GBK" w:hAnsi="宋体" w:cs="宋体"/>
-          <w:kern w:val="0"/>
-          <w:sz w:val="24"/>
-          <w:szCs w:val="24"/>
-        </w:rPr>
-        <w:t>settimeout</w:t>
-      </w:r>
-      <w:proofErr w:type="spellEnd"/>
-      <w:r>
-        <w:rPr>
-          <w:rFonts w:ascii="方正兰亭纤黑_GBK" w:eastAsia="方正兰亭纤黑_GBK" w:hAnsi="宋体" w:cs="宋体"/>
-          <w:kern w:val="0"/>
-          <w:sz w:val="24"/>
-          <w:szCs w:val="24"/>
-        </w:rPr>
-        <w:t>异步</w:t>
+      <w:r>
+        <w:rPr>
+          <w:rFonts w:ascii="方正兰亭纤黑_GBK" w:eastAsia="方正兰亭纤黑_GBK" w:hAnsi="宋体" w:cs="宋体"/>
+          <w:kern w:val="0"/>
+          <w:sz w:val="24"/>
+          <w:szCs w:val="24"/>
+        </w:rPr>
+        <w:t>js如何实现一个栈</w:t>
       </w:r>
     </w:p>
     <w:p>
@@ -8709,7 +8213,7 @@
           <w:sz w:val="24"/>
           <w:szCs w:val="24"/>
         </w:rPr>
-        <w:t>event loop讲讲</w:t>
+        <w:t>操作系统进程和线程的区别</w:t>
       </w:r>
     </w:p>
     <w:p>
@@ -8728,25 +8232,14 @@
           <w:szCs w:val="24"/>
         </w:rPr>
       </w:pPr>
-      <w:proofErr w:type="spellStart"/>
-      <w:r>
-        <w:rPr>
-          <w:rFonts w:ascii="方正兰亭纤黑_GBK" w:eastAsia="方正兰亭纤黑_GBK" w:hAnsi="宋体" w:cs="宋体"/>
-          <w:kern w:val="0"/>
-          <w:sz w:val="24"/>
-          <w:szCs w:val="24"/>
-        </w:rPr>
-        <w:t>js</w:t>
-      </w:r>
-      <w:proofErr w:type="spellEnd"/>
-      <w:r>
-        <w:rPr>
-          <w:rFonts w:ascii="方正兰亭纤黑_GBK" w:eastAsia="方正兰亭纤黑_GBK" w:hAnsi="宋体" w:cs="宋体"/>
-          <w:kern w:val="0"/>
-          <w:sz w:val="24"/>
-          <w:szCs w:val="24"/>
-        </w:rPr>
-        <w:t>如何实现一个栈</w:t>
+      <w:r>
+        <w:rPr>
+          <w:rFonts w:ascii="方正兰亭纤黑_GBK" w:eastAsia="方正兰亭纤黑_GBK" w:hAnsi="宋体" w:cs="宋体"/>
+          <w:kern w:val="0"/>
+          <w:sz w:val="24"/>
+          <w:szCs w:val="24"/>
+        </w:rPr>
+        <w:t>线程的哪些资源共享，哪些资源不共享</w:t>
       </w:r>
     </w:p>
     <w:p>
@@ -8772,7 +8265,7 @@
           <w:sz w:val="24"/>
           <w:szCs w:val="24"/>
         </w:rPr>
-        <w:t>操作系统进程和线程的区别</w:t>
+        <w:t>观察者模式如何实现</w:t>
       </w:r>
     </w:p>
     <w:p>
@@ -8798,58 +8291,6 @@
           <w:sz w:val="24"/>
           <w:szCs w:val="24"/>
         </w:rPr>
-        <w:t>线程的哪些资源共享，哪些资源不共享</w:t>
-      </w:r>
-    </w:p>
-    <w:p>
-      <w:pPr>
-        <w:widowControl/>
-        <w:numPr>
-          <w:ilvl w:val="0"/>
-          <w:numId w:val="3"/>
-        </w:numPr>
-        <w:spacing w:before="100" w:beforeAutospacing="1" w:after="100" w:afterAutospacing="1" w:line="360" w:lineRule="atLeast"/>
-        <w:jc w:val="left"/>
-        <w:rPr>
-          <w:rFonts w:ascii="方正兰亭纤黑_GBK" w:eastAsia="方正兰亭纤黑_GBK" w:hAnsi="宋体" w:cs="宋体"/>
-          <w:kern w:val="0"/>
-          <w:sz w:val="24"/>
-          <w:szCs w:val="24"/>
-        </w:rPr>
-      </w:pPr>
-      <w:r>
-        <w:rPr>
-          <w:rFonts w:ascii="方正兰亭纤黑_GBK" w:eastAsia="方正兰亭纤黑_GBK" w:hAnsi="宋体" w:cs="宋体"/>
-          <w:kern w:val="0"/>
-          <w:sz w:val="24"/>
-          <w:szCs w:val="24"/>
-        </w:rPr>
-        <w:t>观察者模式如何实现</w:t>
-      </w:r>
-    </w:p>
-    <w:p>
-      <w:pPr>
-        <w:widowControl/>
-        <w:numPr>
-          <w:ilvl w:val="0"/>
-          <w:numId w:val="3"/>
-        </w:numPr>
-        <w:spacing w:before="100" w:beforeAutospacing="1" w:after="100" w:afterAutospacing="1" w:line="360" w:lineRule="atLeast"/>
-        <w:jc w:val="left"/>
-        <w:rPr>
-          <w:rFonts w:ascii="方正兰亭纤黑_GBK" w:eastAsia="方正兰亭纤黑_GBK" w:hAnsi="宋体" w:cs="宋体"/>
-          <w:kern w:val="0"/>
-          <w:sz w:val="24"/>
-          <w:szCs w:val="24"/>
-        </w:rPr>
-      </w:pPr>
-      <w:r>
-        <w:rPr>
-          <w:rFonts w:ascii="方正兰亭纤黑_GBK" w:eastAsia="方正兰亭纤黑_GBK" w:hAnsi="宋体" w:cs="宋体"/>
-          <w:kern w:val="0"/>
-          <w:sz w:val="24"/>
-          <w:szCs w:val="24"/>
-        </w:rPr>
         <w:t>订阅者模式如何实现</w:t>
       </w:r>
     </w:p>
@@ -8869,24 +8310,36 @@
       <w:pPr>
         <w:widowControl/>
         <w:jc w:val="left"/>
+        <w:rPr>
+          <w:rFonts w:ascii="方正兰亭纤黑_GBK" w:eastAsia="方正兰亭纤黑_GBK" w:hAnsi="Symbol" w:cs="宋体"/>
+          <w:b/>
+          <w:kern w:val="0"/>
+          <w:sz w:val="24"/>
+          <w:szCs w:val="24"/>
+          <w:highlight w:val="lightGray"/>
+        </w:rPr>
+      </w:pPr>
+      <w:r>
         <w:rPr>
           <w:rFonts w:ascii="方正兰亭纤黑_GBK" w:eastAsia="方正兰亭纤黑_GBK" w:hAnsi="Symbol" w:cs="宋体" w:hint="eastAsia"/>
           <w:b/>
           <w:kern w:val="0"/>
           <w:sz w:val="24"/>
           <w:szCs w:val="24"/>
-        </w:rPr>
-      </w:pPr>
-      <w:r>
-        <w:rPr>
-          <w:rFonts w:ascii="方正兰亭纤黑_GBK" w:eastAsia="方正兰亭纤黑_GBK" w:hAnsi="Symbol" w:cs="宋体" w:hint="eastAsia"/>
+          <w:highlight w:val="lightGray"/>
+        </w:rPr>
+        <w:t>ES</w:t>
+      </w:r>
+      <w:r>
+        <w:rPr>
+          <w:rFonts w:ascii="方正兰亭纤黑_GBK" w:eastAsia="方正兰亭纤黑_GBK" w:hAnsi="Symbol" w:cs="宋体"/>
           <w:b/>
           <w:kern w:val="0"/>
           <w:sz w:val="24"/>
           <w:szCs w:val="24"/>
           <w:highlight w:val="lightGray"/>
         </w:rPr>
-        <w:t>ES6</w:t>
+        <w:t>6异步</w:t>
       </w:r>
     </w:p>
     <w:p>
@@ -8918,6 +8371,19 @@
     <w:p>
       <w:pPr>
         <w:widowControl/>
+        <w:spacing w:before="100" w:beforeAutospacing="1" w:after="100" w:afterAutospacing="1" w:line="360" w:lineRule="atLeast"/>
+        <w:jc w:val="left"/>
+        <w:rPr>
+          <w:rFonts w:ascii="方正兰亭纤黑_GBK" w:eastAsia="方正兰亭纤黑_GBK" w:hAnsi="宋体" w:cs="宋体" w:hint="eastAsia"/>
+          <w:kern w:val="0"/>
+          <w:sz w:val="24"/>
+          <w:szCs w:val="24"/>
+        </w:rPr>
+      </w:pPr>
+    </w:p>
+    <w:p>
+      <w:pPr>
+        <w:widowControl/>
         <w:numPr>
           <w:ilvl w:val="0"/>
           <w:numId w:val="4"/>
@@ -8933,83 +8399,11 @@
       </w:pPr>
       <w:r>
         <w:rPr>
-          <w:rFonts w:ascii="方正兰亭纤黑_GBK" w:eastAsia="方正兰亭纤黑_GBK" w:hAnsi="宋体" w:cs="宋体"/>
-          <w:kern w:val="0"/>
-          <w:sz w:val="24"/>
-          <w:szCs w:val="24"/>
-        </w:rPr>
-        <w:t>箭头函数的特点</w:t>
-      </w:r>
-      <w:r>
-        <w:rPr>
-          <w:rFonts w:ascii="方正兰亭纤黑_GBK" w:eastAsia="方正兰亭纤黑_GBK" w:hAnsi="宋体" w:cs="宋体"/>
-          <w:kern w:val="0"/>
-          <w:sz w:val="24"/>
-          <w:szCs w:val="24"/>
-        </w:rPr>
-        <w:t>，</w:t>
-      </w:r>
-      <w:r>
-        <w:rPr>
           <w:rFonts w:ascii="方正兰亭纤黑_GBK" w:eastAsia="方正兰亭纤黑_GBK" w:hAnsi="宋体" w:cs="宋体" w:hint="eastAsia"/>
           <w:kern w:val="0"/>
           <w:sz w:val="24"/>
           <w:szCs w:val="24"/>
         </w:rPr>
-        <w:t>以及</w:t>
-      </w:r>
-      <w:r>
-        <w:rPr>
-          <w:rFonts w:ascii="方正兰亭纤黑_GBK" w:eastAsia="方正兰亭纤黑_GBK" w:hAnsi="宋体" w:cs="宋体"/>
-          <w:kern w:val="0"/>
-          <w:sz w:val="24"/>
-          <w:szCs w:val="24"/>
-        </w:rPr>
-        <w:t>与this的</w:t>
-      </w:r>
-      <w:r>
-        <w:rPr>
-          <w:rFonts w:ascii="方正兰亭纤黑_GBK" w:eastAsia="方正兰亭纤黑_GBK" w:hAnsi="宋体" w:cs="宋体" w:hint="eastAsia"/>
-          <w:kern w:val="0"/>
-          <w:sz w:val="24"/>
-          <w:szCs w:val="24"/>
-        </w:rPr>
-        <w:t>指向</w:t>
-      </w:r>
-      <w:r>
-        <w:rPr>
-          <w:rFonts w:ascii="方正兰亭纤黑_GBK" w:eastAsia="方正兰亭纤黑_GBK" w:hAnsi="宋体" w:cs="宋体"/>
-          <w:kern w:val="0"/>
-          <w:sz w:val="24"/>
-          <w:szCs w:val="24"/>
-        </w:rPr>
-        <w:t>区别</w:t>
-      </w:r>
-    </w:p>
-    <w:p>
-      <w:pPr>
-        <w:widowControl/>
-        <w:numPr>
-          <w:ilvl w:val="0"/>
-          <w:numId w:val="4"/>
-        </w:numPr>
-        <w:spacing w:before="100" w:beforeAutospacing="1" w:after="100" w:afterAutospacing="1" w:line="360" w:lineRule="atLeast"/>
-        <w:jc w:val="left"/>
-        <w:rPr>
-          <w:rFonts w:ascii="方正兰亭纤黑_GBK" w:eastAsia="方正兰亭纤黑_GBK" w:hAnsi="宋体" w:cs="宋体"/>
-          <w:kern w:val="0"/>
-          <w:sz w:val="24"/>
-          <w:szCs w:val="24"/>
-        </w:rPr>
-      </w:pPr>
-      <w:r>
-        <w:rPr>
-          <w:rFonts w:ascii="方正兰亭纤黑_GBK" w:eastAsia="方正兰亭纤黑_GBK" w:hAnsi="宋体" w:cs="宋体" w:hint="eastAsia"/>
-          <w:kern w:val="0"/>
-          <w:sz w:val="24"/>
-          <w:szCs w:val="24"/>
-        </w:rPr>
-        <w:lastRenderedPageBreak/>
         <w:t>ES</w:t>
       </w:r>
       <w:r>
@@ -9762,6 +9156,7 @@
                 <w:sz w:val="24"/>
                 <w:szCs w:val="24"/>
               </w:rPr>
+              <w:lastRenderedPageBreak/>
               <w:drawing>
                 <wp:inline distT="0" distB="0" distL="0" distR="0" wp14:anchorId="0243FEF7" wp14:editId="17CB5B12">
                   <wp:extent cx="3487980" cy="1010678"/>
@@ -9810,18 +9205,15 @@
                 <w:szCs w:val="24"/>
               </w:rPr>
             </w:pPr>
-            <w:proofErr w:type="spellStart"/>
-            <w:r>
-              <w:rPr>
-                <w:rFonts w:ascii="文悦后现代体 (非商业使用) W4-75" w:eastAsia="文悦后现代体 (非商业使用) W4-75" w:hAnsi="文悦后现代体 (非商业使用) W4-75" w:cs="宋体" w:hint="eastAsia"/>
-                <w:kern w:val="0"/>
-                <w:sz w:val="24"/>
-                <w:szCs w:val="24"/>
-              </w:rPr>
-              <w:lastRenderedPageBreak/>
+            <w:r>
+              <w:rPr>
+                <w:rFonts w:ascii="文悦后现代体 (非商业使用) W4-75" w:eastAsia="文悦后现代体 (非商业使用) W4-75" w:hAnsi="文悦后现代体 (非商业使用) W4-75" w:cs="宋体" w:hint="eastAsia"/>
+                <w:kern w:val="0"/>
+                <w:sz w:val="24"/>
+                <w:szCs w:val="24"/>
+              </w:rPr>
               <w:t>onfulfillment</w:t>
             </w:r>
-            <w:proofErr w:type="spellEnd"/>
             <w:r>
               <w:rPr>
                 <w:rFonts w:ascii="文悦后现代体 (非商业使用) W4-75" w:eastAsia="文悦后现代体 (非商业使用) W4-75" w:hAnsi="文悦后现代体 (非商业使用) W4-75" w:cs="宋体"/>
@@ -10027,25 +9419,14 @@
               </w:rPr>
               <w:t>例如</w:t>
             </w:r>
-            <w:proofErr w:type="spellStart"/>
-            <w:r>
-              <w:rPr>
-                <w:rFonts w:ascii="文悦后现代体 (非商业使用) W4-75" w:eastAsia="文悦后现代体 (非商业使用) W4-75" w:hAnsi="文悦后现代体 (非商业使用) W4-75" w:cs="宋体"/>
-                <w:kern w:val="0"/>
-                <w:sz w:val="24"/>
-                <w:szCs w:val="24"/>
-              </w:rPr>
-              <w:t>fectch</w:t>
-            </w:r>
-            <w:proofErr w:type="spellEnd"/>
-            <w:r>
-              <w:rPr>
-                <w:rFonts w:ascii="文悦后现代体 (非商业使用) W4-75" w:eastAsia="文悦后现代体 (非商业使用) W4-75" w:hAnsi="文悦后现代体 (非商业使用) W4-75" w:cs="宋体"/>
-                <w:kern w:val="0"/>
-                <w:sz w:val="24"/>
-                <w:szCs w:val="24"/>
-              </w:rPr>
-              <w:t>函数，进行了两部分的操作：1、</w:t>
+            <w:r>
+              <w:rPr>
+                <w:rFonts w:ascii="文悦后现代体 (非商业使用) W4-75" w:eastAsia="文悦后现代体 (非商业使用) W4-75" w:hAnsi="文悦后现代体 (非商业使用) W4-75" w:cs="宋体"/>
+                <w:kern w:val="0"/>
+                <w:sz w:val="24"/>
+                <w:szCs w:val="24"/>
+              </w:rPr>
+              <w:t>fectch函数，进行了两部分的操作：1、</w:t>
             </w:r>
             <w:r>
               <w:rPr>
@@ -10056,25 +9437,14 @@
               </w:rPr>
               <w:t>在</w:t>
             </w:r>
-            <w:proofErr w:type="spellStart"/>
-            <w:r>
-              <w:rPr>
-                <w:rFonts w:ascii="文悦后现代体 (非商业使用) W4-75" w:eastAsia="文悦后现代体 (非商业使用) W4-75" w:hAnsi="文悦后现代体 (非商业使用) W4-75" w:cs="宋体"/>
-                <w:kern w:val="0"/>
-                <w:sz w:val="24"/>
-                <w:szCs w:val="24"/>
-              </w:rPr>
-              <w:t>js</w:t>
-            </w:r>
-            <w:proofErr w:type="spellEnd"/>
-            <w:r>
-              <w:rPr>
-                <w:rFonts w:ascii="文悦后现代体 (非商业使用) W4-75" w:eastAsia="文悦后现代体 (非商业使用) W4-75" w:hAnsi="文悦后现代体 (非商业使用) W4-75" w:cs="宋体"/>
-                <w:kern w:val="0"/>
-                <w:sz w:val="24"/>
-                <w:szCs w:val="24"/>
-              </w:rPr>
-              <w:t xml:space="preserve">领域直接返回一个Promise </w:t>
+            <w:r>
+              <w:rPr>
+                <w:rFonts w:ascii="文悦后现代体 (非商业使用) W4-75" w:eastAsia="文悦后现代体 (非商业使用) W4-75" w:hAnsi="文悦后现代体 (非商业使用) W4-75" w:cs="宋体"/>
+                <w:kern w:val="0"/>
+                <w:sz w:val="24"/>
+                <w:szCs w:val="24"/>
+              </w:rPr>
+              <w:t xml:space="preserve">js领域直接返回一个Promise </w:t>
             </w:r>
             <w:r>
               <w:rPr>
@@ -10227,39 +9597,8 @@
           <w:sz w:val="24"/>
           <w:szCs w:val="24"/>
         </w:rPr>
-        <w:t>如果给</w:t>
-      </w:r>
-      <w:proofErr w:type="spellStart"/>
-      <w:r>
-        <w:rPr>
-          <w:rFonts w:ascii="方正兰亭纤黑_GBK" w:eastAsia="方正兰亭纤黑_GBK" w:hAnsi="宋体" w:cs="宋体"/>
-          <w:kern w:val="0"/>
-          <w:sz w:val="24"/>
-          <w:szCs w:val="24"/>
-        </w:rPr>
-        <w:t>a,b,c,d</w:t>
-      </w:r>
-      <w:proofErr w:type="spellEnd"/>
-      <w:r>
-        <w:rPr>
-          <w:rFonts w:ascii="方正兰亭纤黑_GBK" w:eastAsia="方正兰亭纤黑_GBK" w:hAnsi="宋体" w:cs="宋体"/>
-          <w:kern w:val="0"/>
-          <w:sz w:val="24"/>
-          <w:szCs w:val="24"/>
-        </w:rPr>
-        <w:t>四个时间，执行时间分别为1，2，3，4，怎么样做才能在</w:t>
-      </w:r>
-      <w:proofErr w:type="spellStart"/>
-      <w:r>
-        <w:rPr>
-          <w:rFonts w:ascii="方正兰亭纤黑_GBK" w:eastAsia="方正兰亭纤黑_GBK" w:hAnsi="宋体" w:cs="宋体"/>
-          <w:kern w:val="0"/>
-          <w:sz w:val="24"/>
-          <w:szCs w:val="24"/>
-        </w:rPr>
-        <w:t>abc</w:t>
-      </w:r>
-      <w:proofErr w:type="spellEnd"/>
+        <w:t>如果给a,b,c,d四个时间，执行时间分别为1，2，3，4，怎么样做才能在abc</w:t>
+      </w:r>
       <w:r>
         <w:rPr>
           <w:rFonts w:ascii="方正兰亭纤黑_GBK" w:eastAsia="方正兰亭纤黑_GBK" w:hAnsi="宋体" w:cs="宋体"/>
@@ -10322,27 +9661,7 @@
                 <w:sz w:val="24"/>
                 <w:szCs w:val="24"/>
               </w:rPr>
-              <w:t>最土的方法就是用嵌套</w:t>
-            </w:r>
-            <w:proofErr w:type="spellStart"/>
-            <w:r>
-              <w:rPr>
-                <w:rFonts w:ascii="文悦后现代体 (非商业使用) W4-75" w:eastAsia="文悦后现代体 (非商业使用) W4-75" w:hAnsi="文悦后现代体 (非商业使用) W4-75" w:cs="宋体"/>
-                <w:kern w:val="0"/>
-                <w:sz w:val="24"/>
-                <w:szCs w:val="24"/>
-              </w:rPr>
-              <w:t>setTimeout</w:t>
-            </w:r>
-            <w:proofErr w:type="spellEnd"/>
-            <w:r>
-              <w:rPr>
-                <w:rFonts w:ascii="文悦后现代体 (非商业使用) W4-75" w:eastAsia="文悦后现代体 (非商业使用) W4-75" w:hAnsi="文悦后现代体 (非商业使用) W4-75" w:cs="宋体"/>
-                <w:kern w:val="0"/>
-                <w:sz w:val="24"/>
-                <w:szCs w:val="24"/>
-              </w:rPr>
-              <w:t>来完成</w:t>
+              <w:t>最土的方法就是用嵌套setTimeout来完成</w:t>
             </w:r>
           </w:p>
           <w:p>
@@ -10673,27 +9992,7 @@
                 <w:sz w:val="24"/>
                 <w:szCs w:val="24"/>
               </w:rPr>
-              <w:t>也可以用</w:t>
-            </w:r>
-            <w:proofErr w:type="spellStart"/>
-            <w:r>
-              <w:rPr>
-                <w:rFonts w:ascii="文悦后现代体 (非商业使用) W4-75" w:eastAsia="文悦后现代体 (非商业使用) W4-75" w:hAnsi="文悦后现代体 (非商业使用) W4-75" w:cs="宋体" w:hint="eastAsia"/>
-                <w:kern w:val="0"/>
-                <w:sz w:val="24"/>
-                <w:szCs w:val="24"/>
-              </w:rPr>
-              <w:t>thunk</w:t>
-            </w:r>
-            <w:proofErr w:type="spellEnd"/>
-            <w:r>
-              <w:rPr>
-                <w:rFonts w:ascii="文悦后现代体 (非商业使用) W4-75" w:eastAsia="文悦后现代体 (非商业使用) W4-75" w:hAnsi="文悦后现代体 (非商业使用) W4-75" w:cs="宋体" w:hint="eastAsia"/>
-                <w:kern w:val="0"/>
-                <w:sz w:val="24"/>
-                <w:szCs w:val="24"/>
-              </w:rPr>
-              <w:t>来解决这个问题。</w:t>
+              <w:t>也可以用thunk来解决这个问题。</w:t>
             </w:r>
             <w:r>
               <w:rPr>
@@ -10712,8 +10011,6 @@
                 <w:t>https://github.com/SnowGojira/Interview-Questions/blob/master/thunk.js</w:t>
               </w:r>
             </w:hyperlink>
-            <w:bookmarkStart w:id="0" w:name="_GoBack"/>
-            <w:bookmarkEnd w:id="0"/>
           </w:p>
           <w:p>
             <w:pPr>
@@ -10817,7 +10114,6 @@
         </w:rPr>
         <w:t>“</w:t>
       </w:r>
-      <w:proofErr w:type="spellStart"/>
       <w:r>
         <w:rPr>
           <w:rFonts w:ascii="方正兰亭纤黑_GBK" w:eastAsia="方正兰亭纤黑_GBK" w:hAnsi="宋体" w:cs="宋体"/>
@@ -10827,7 +10123,6 @@
         </w:rPr>
         <w:t>obj.a</w:t>
       </w:r>
-      <w:proofErr w:type="spellEnd"/>
       <w:r>
         <w:rPr>
           <w:rFonts w:ascii="方正兰亭纤黑_GBK" w:eastAsia="方正兰亭纤黑_GBK" w:hAnsi="宋体" w:cs="宋体"/>
@@ -10844,27 +10139,7 @@
           <w:sz w:val="24"/>
           <w:szCs w:val="24"/>
         </w:rPr>
-        <w:t>)，返回对象属性</w:t>
-      </w:r>
-      <w:proofErr w:type="spellStart"/>
-      <w:r>
-        <w:rPr>
-          <w:rFonts w:ascii="方正兰亭纤黑_GBK" w:eastAsia="方正兰亭纤黑_GBK" w:hAnsi="宋体" w:cs="宋体"/>
-          <w:kern w:val="0"/>
-          <w:sz w:val="24"/>
-          <w:szCs w:val="24"/>
-        </w:rPr>
-        <w:t>obj.a</w:t>
-      </w:r>
-      <w:proofErr w:type="spellEnd"/>
-      <w:r>
-        <w:rPr>
-          <w:rFonts w:ascii="方正兰亭纤黑_GBK" w:eastAsia="方正兰亭纤黑_GBK" w:hAnsi="宋体" w:cs="宋体"/>
-          <w:kern w:val="0"/>
-          <w:sz w:val="24"/>
-          <w:szCs w:val="24"/>
-        </w:rPr>
-        <w:t>，类似eval的效果</w:t>
+        <w:t>)，返回对象属性obj.a，类似eval的效果</w:t>
       </w:r>
     </w:p>
     <w:p>
@@ -10912,7 +10187,7 @@
         <w:widowControl/>
         <w:jc w:val="left"/>
         <w:rPr>
-          <w:rFonts w:ascii="方正兰亭纤黑_GBK" w:eastAsia="方正兰亭纤黑_GBK" w:hAnsi="Symbol" w:cs="宋体" w:hint="eastAsia"/>
+          <w:rFonts w:ascii="方正兰亭纤黑_GBK" w:eastAsia="方正兰亭纤黑_GBK" w:hAnsi="Symbol" w:cs="宋体"/>
           <w:b/>
           <w:kern w:val="0"/>
           <w:sz w:val="24"/>
@@ -10921,51 +10196,14 @@
       </w:pPr>
       <w:r>
         <w:rPr>
-          <w:rFonts w:ascii="方正兰亭纤黑_GBK" w:eastAsia="方正兰亭纤黑_GBK" w:hAnsi="Symbol" w:cs="宋体" w:hint="eastAsia"/>
+          <w:rFonts w:ascii="方正兰亭纤黑_GBK" w:eastAsia="方正兰亭纤黑_GBK" w:hAnsi="Symbol" w:cs="宋体"/>
           <w:b/>
           <w:kern w:val="0"/>
           <w:sz w:val="24"/>
           <w:szCs w:val="24"/>
           <w:highlight w:val="lightGray"/>
         </w:rPr>
-        <w:t>事件</w:t>
-      </w:r>
-    </w:p>
-    <w:p>
-      <w:pPr>
-        <w:widowControl/>
-        <w:jc w:val="left"/>
-        <w:rPr>
-          <w:rFonts w:ascii="方正兰亭纤黑_GBK" w:eastAsia="方正兰亭纤黑_GBK" w:hAnsi="Symbol" w:cs="宋体" w:hint="eastAsia"/>
-          <w:b/>
-          <w:kern w:val="0"/>
-          <w:sz w:val="24"/>
-          <w:szCs w:val="24"/>
-        </w:rPr>
-      </w:pPr>
-    </w:p>
-    <w:p>
-      <w:pPr>
-        <w:widowControl/>
-        <w:jc w:val="left"/>
-        <w:rPr>
-          <w:rFonts w:ascii="方正兰亭纤黑_GBK" w:eastAsia="方正兰亭纤黑_GBK" w:hAnsi="Symbol" w:cs="宋体" w:hint="eastAsia"/>
-          <w:b/>
-          <w:kern w:val="0"/>
-          <w:sz w:val="24"/>
-          <w:szCs w:val="24"/>
-        </w:rPr>
-      </w:pPr>
-      <w:r>
-        <w:rPr>
-          <w:rFonts w:ascii="方正兰亭纤黑_GBK" w:eastAsia="方正兰亭纤黑_GBK" w:hAnsi="Symbol" w:cs="宋体" w:hint="eastAsia"/>
-          <w:b/>
-          <w:kern w:val="0"/>
-          <w:sz w:val="24"/>
-          <w:szCs w:val="24"/>
-          <w:highlight w:val="lightGray"/>
-        </w:rPr>
-        <w:t>AJAX</w:t>
+        <w:t>性能优化</w:t>
       </w:r>
     </w:p>
     <w:p>
@@ -10973,7 +10211,7 @@
         <w:widowControl/>
         <w:numPr>
           <w:ilvl w:val="0"/>
-          <w:numId w:val="10"/>
+          <w:numId w:val="33"/>
         </w:numPr>
         <w:spacing w:before="100" w:beforeAutospacing="1" w:after="100" w:afterAutospacing="1" w:line="360" w:lineRule="atLeast"/>
         <w:jc w:val="left"/>
@@ -10991,8 +10229,7 @@
           <w:sz w:val="24"/>
           <w:szCs w:val="24"/>
         </w:rPr>
-        <w:lastRenderedPageBreak/>
-        <w:t>ajax实现过程</w:t>
+        <w:t>重排（reflow）和重绘（repaint）</w:t>
       </w:r>
     </w:p>
     <w:p>
@@ -11000,7 +10237,7 @@
         <w:widowControl/>
         <w:numPr>
           <w:ilvl w:val="0"/>
-          <w:numId w:val="10"/>
+          <w:numId w:val="33"/>
         </w:numPr>
         <w:spacing w:before="100" w:beforeAutospacing="1" w:after="100" w:afterAutospacing="1" w:line="360" w:lineRule="atLeast"/>
         <w:jc w:val="left"/>
@@ -11018,7 +10255,43 @@
           <w:sz w:val="24"/>
           <w:szCs w:val="24"/>
         </w:rPr>
-        <w:t>ajax是同步还是异步，怎么样实现同步</w:t>
+        <w:t>函数节流</w:t>
+      </w:r>
+      <w:r>
+        <w:rPr>
+          <w:rFonts w:ascii="方正兰亭纤黑_GBK" w:eastAsia="方正兰亭纤黑_GBK" w:hAnsi="宋体" w:cs="宋体" w:hint="eastAsia"/>
+          <w:kern w:val="0"/>
+          <w:sz w:val="24"/>
+          <w:szCs w:val="24"/>
+        </w:rPr>
+        <w:t>debounce</w:t>
+      </w:r>
+      <w:r>
+        <w:rPr>
+          <w:rFonts w:ascii="方正兰亭纤黑_GBK" w:eastAsia="方正兰亭纤黑_GBK" w:hAnsi="宋体" w:cs="宋体"/>
+          <w:kern w:val="0"/>
+          <w:sz w:val="24"/>
+          <w:szCs w:val="24"/>
+        </w:rPr>
+        <w:t>和函数防抖</w:t>
+      </w:r>
+      <w:r>
+        <w:rPr>
+          <w:rFonts w:ascii="方正兰亭纤黑_GBK" w:eastAsia="方正兰亭纤黑_GBK" w:hAnsi="宋体" w:cs="宋体" w:hint="eastAsia"/>
+          <w:kern w:val="0"/>
+          <w:sz w:val="24"/>
+          <w:szCs w:val="24"/>
+        </w:rPr>
+        <w:t>throttle</w:t>
+      </w:r>
+      <w:r>
+        <w:rPr>
+          <w:rFonts w:ascii="方正兰亭纤黑_GBK" w:eastAsia="方正兰亭纤黑_GBK" w:hAnsi="宋体" w:cs="宋体"/>
+          <w:kern w:val="0"/>
+          <w:sz w:val="24"/>
+          <w:szCs w:val="24"/>
+        </w:rPr>
+        <w:t>知道吗，区别是什么</w:t>
       </w:r>
     </w:p>
     <w:p>
@@ -11026,7 +10299,7 @@
         <w:widowControl/>
         <w:numPr>
           <w:ilvl w:val="0"/>
-          <w:numId w:val="10"/>
+          <w:numId w:val="33"/>
         </w:numPr>
         <w:spacing w:before="100" w:beforeAutospacing="1" w:after="100" w:afterAutospacing="1" w:line="360" w:lineRule="atLeast"/>
         <w:jc w:val="left"/>
@@ -11044,7 +10317,8 @@
           <w:sz w:val="24"/>
           <w:szCs w:val="24"/>
         </w:rPr>
-        <w:t>表单提交和ajax的区别</w:t>
+        <w:lastRenderedPageBreak/>
+        <w:t>内存泄露的排除定位和解决方法</w:t>
       </w:r>
     </w:p>
     <w:p>
@@ -11052,7 +10326,7 @@
         <w:widowControl/>
         <w:numPr>
           <w:ilvl w:val="0"/>
-          <w:numId w:val="10"/>
+          <w:numId w:val="33"/>
         </w:numPr>
         <w:spacing w:before="100" w:beforeAutospacing="1" w:after="100" w:afterAutospacing="1" w:line="360" w:lineRule="atLeast"/>
         <w:jc w:val="left"/>
@@ -11070,7 +10344,7 @@
           <w:sz w:val="24"/>
           <w:szCs w:val="24"/>
         </w:rPr>
-        <w:t>发送请求有哪些？get和post的区别</w:t>
+        <w:t>垃圾回收机制</w:t>
       </w:r>
     </w:p>
     <w:p>
@@ -11078,7 +10352,7 @@
         <w:widowControl/>
         <w:numPr>
           <w:ilvl w:val="0"/>
-          <w:numId w:val="10"/>
+          <w:numId w:val="33"/>
         </w:numPr>
         <w:spacing w:before="100" w:beforeAutospacing="1" w:after="100" w:afterAutospacing="1" w:line="360" w:lineRule="atLeast"/>
         <w:jc w:val="left"/>
@@ -11096,7 +10370,7 @@
           <w:sz w:val="24"/>
           <w:szCs w:val="24"/>
         </w:rPr>
-        <w:t>ajax返回204算是成功吗</w:t>
+        <w:t>前端性能优化问题</w:t>
       </w:r>
     </w:p>
     <w:p>
@@ -11104,7 +10378,7 @@
         <w:widowControl/>
         <w:numPr>
           <w:ilvl w:val="0"/>
-          <w:numId w:val="10"/>
+          <w:numId w:val="33"/>
         </w:numPr>
         <w:spacing w:before="100" w:beforeAutospacing="1" w:after="100" w:afterAutospacing="1" w:line="360" w:lineRule="atLeast"/>
         <w:jc w:val="left"/>
@@ -11115,25 +10389,14 @@
           <w:szCs w:val="24"/>
         </w:rPr>
       </w:pPr>
-      <w:proofErr w:type="spellStart"/>
-      <w:r>
-        <w:rPr>
-          <w:rFonts w:ascii="方正兰亭纤黑_GBK" w:eastAsia="方正兰亭纤黑_GBK" w:hAnsi="宋体" w:cs="宋体"/>
-          <w:kern w:val="0"/>
-          <w:sz w:val="24"/>
-          <w:szCs w:val="24"/>
-        </w:rPr>
-        <w:t>localStorage</w:t>
-      </w:r>
-      <w:proofErr w:type="spellEnd"/>
-      <w:r>
-        <w:rPr>
-          <w:rFonts w:ascii="方正兰亭纤黑_GBK" w:eastAsia="方正兰亭纤黑_GBK" w:hAnsi="宋体" w:cs="宋体"/>
-          <w:kern w:val="0"/>
-          <w:sz w:val="24"/>
-          <w:szCs w:val="24"/>
-        </w:rPr>
-        <w:t>存储数据格式是什么</w:t>
+      <w:r>
+        <w:rPr>
+          <w:rFonts w:ascii="方正兰亭纤黑_GBK" w:eastAsia="方正兰亭纤黑_GBK" w:hAnsi="宋体" w:cs="宋体"/>
+          <w:kern w:val="0"/>
+          <w:sz w:val="24"/>
+          <w:szCs w:val="24"/>
+        </w:rPr>
+        <w:t>项目中是是如何优化页面的</w:t>
       </w:r>
     </w:p>
     <w:p>
@@ -11141,7 +10404,7 @@
         <w:widowControl/>
         <w:numPr>
           <w:ilvl w:val="0"/>
-          <w:numId w:val="10"/>
+          <w:numId w:val="33"/>
         </w:numPr>
         <w:spacing w:before="100" w:beforeAutospacing="1" w:after="100" w:afterAutospacing="1" w:line="360" w:lineRule="atLeast"/>
         <w:jc w:val="left"/>
@@ -11159,257 +10422,7 @@
           <w:sz w:val="24"/>
           <w:szCs w:val="24"/>
         </w:rPr>
-        <w:t>怎么样把一个数组存进</w:t>
-      </w:r>
-      <w:proofErr w:type="spellStart"/>
-      <w:r>
-        <w:rPr>
-          <w:rFonts w:ascii="方正兰亭纤黑_GBK" w:eastAsia="方正兰亭纤黑_GBK" w:hAnsi="宋体" w:cs="宋体"/>
-          <w:kern w:val="0"/>
-          <w:sz w:val="24"/>
-          <w:szCs w:val="24"/>
-        </w:rPr>
-        <w:t>localSorage</w:t>
-      </w:r>
-      <w:proofErr w:type="spellEnd"/>
-    </w:p>
-    <w:p>
-      <w:pPr>
-        <w:widowControl/>
-        <w:numPr>
-          <w:ilvl w:val="0"/>
-          <w:numId w:val="10"/>
-        </w:numPr>
-        <w:spacing w:before="100" w:beforeAutospacing="1" w:after="100" w:afterAutospacing="1" w:line="360" w:lineRule="atLeast"/>
-        <w:jc w:val="left"/>
-        <w:rPr>
-          <w:rFonts w:ascii="方正兰亭纤黑_GBK" w:eastAsia="方正兰亭纤黑_GBK" w:hAnsi="宋体" w:cs="宋体"/>
-          <w:kern w:val="0"/>
-          <w:sz w:val="24"/>
-          <w:szCs w:val="24"/>
-        </w:rPr>
-      </w:pPr>
-      <w:proofErr w:type="spellStart"/>
-      <w:r>
-        <w:rPr>
-          <w:rFonts w:ascii="方正兰亭纤黑_GBK" w:eastAsia="方正兰亭纤黑_GBK" w:hAnsi="宋体" w:cs="宋体"/>
-          <w:kern w:val="0"/>
-          <w:sz w:val="24"/>
-          <w:szCs w:val="24"/>
-        </w:rPr>
-        <w:t>localstorage</w:t>
-      </w:r>
-      <w:proofErr w:type="spellEnd"/>
-      <w:r>
-        <w:rPr>
-          <w:rFonts w:ascii="方正兰亭纤黑_GBK" w:eastAsia="方正兰亭纤黑_GBK" w:hAnsi="宋体" w:cs="宋体"/>
-          <w:kern w:val="0"/>
-          <w:sz w:val="24"/>
-          <w:szCs w:val="24"/>
-        </w:rPr>
-        <w:t>和cookie的区别，如何设置cookie</w:t>
-      </w:r>
-    </w:p>
-    <w:p>
-      <w:pPr>
-        <w:widowControl/>
-        <w:numPr>
-          <w:ilvl w:val="0"/>
-          <w:numId w:val="10"/>
-        </w:numPr>
-        <w:spacing w:before="100" w:beforeAutospacing="1" w:after="100" w:afterAutospacing="1" w:line="360" w:lineRule="atLeast"/>
-        <w:jc w:val="left"/>
-        <w:rPr>
-          <w:rFonts w:ascii="方正兰亭纤黑_GBK" w:eastAsia="方正兰亭纤黑_GBK" w:hAnsi="宋体" w:cs="宋体"/>
-          <w:kern w:val="0"/>
-          <w:sz w:val="24"/>
-          <w:szCs w:val="24"/>
-        </w:rPr>
-      </w:pPr>
-      <w:r>
-        <w:rPr>
-          <w:rFonts w:ascii="方正兰亭纤黑_GBK" w:eastAsia="方正兰亭纤黑_GBK" w:hAnsi="宋体" w:cs="宋体"/>
-          <w:kern w:val="0"/>
-          <w:sz w:val="24"/>
-          <w:szCs w:val="24"/>
-        </w:rPr>
-        <w:t>cookie有什么特征</w:t>
-      </w:r>
-    </w:p>
-    <w:p>
-      <w:pPr>
-        <w:widowControl/>
-        <w:numPr>
-          <w:ilvl w:val="0"/>
-          <w:numId w:val="10"/>
-        </w:numPr>
-        <w:spacing w:before="100" w:beforeAutospacing="1" w:after="100" w:afterAutospacing="1" w:line="360" w:lineRule="atLeast"/>
-        <w:jc w:val="left"/>
-        <w:rPr>
-          <w:rFonts w:ascii="方正兰亭纤黑_GBK" w:eastAsia="方正兰亭纤黑_GBK" w:hAnsi="宋体" w:cs="宋体"/>
-          <w:kern w:val="0"/>
-          <w:sz w:val="24"/>
-          <w:szCs w:val="24"/>
-        </w:rPr>
-      </w:pPr>
-      <w:r>
-        <w:rPr>
-          <w:rFonts w:ascii="方正兰亭纤黑_GBK" w:eastAsia="方正兰亭纤黑_GBK" w:hAnsi="宋体" w:cs="宋体"/>
-          <w:kern w:val="0"/>
-          <w:sz w:val="24"/>
-          <w:szCs w:val="24"/>
-        </w:rPr>
-        <w:t>加入访问A.com存进了一个cookie，在另外一个页面用ajax向A的域名发请求会携带cookie吗</w:t>
-      </w:r>
-    </w:p>
-    <w:p>
-      <w:pPr>
-        <w:widowControl/>
-        <w:numPr>
-          <w:ilvl w:val="0"/>
-          <w:numId w:val="10"/>
-        </w:numPr>
-        <w:spacing w:before="100" w:beforeAutospacing="1" w:after="100" w:afterAutospacing="1" w:line="360" w:lineRule="atLeast"/>
-        <w:jc w:val="left"/>
-        <w:rPr>
-          <w:rFonts w:ascii="方正兰亭纤黑_GBK" w:eastAsia="方正兰亭纤黑_GBK" w:hAnsi="宋体" w:cs="宋体"/>
-          <w:kern w:val="0"/>
-          <w:sz w:val="24"/>
-          <w:szCs w:val="24"/>
-        </w:rPr>
-      </w:pPr>
-      <w:proofErr w:type="spellStart"/>
-      <w:r>
-        <w:rPr>
-          <w:rFonts w:ascii="方正兰亭纤黑_GBK" w:eastAsia="方正兰亭纤黑_GBK" w:hAnsi="宋体" w:cs="宋体"/>
-          <w:kern w:val="0"/>
-          <w:sz w:val="24"/>
-          <w:szCs w:val="24"/>
-        </w:rPr>
-        <w:t>jsonp</w:t>
-      </w:r>
-      <w:proofErr w:type="spellEnd"/>
-      <w:r>
-        <w:rPr>
-          <w:rFonts w:ascii="方正兰亭纤黑_GBK" w:eastAsia="方正兰亭纤黑_GBK" w:hAnsi="宋体" w:cs="宋体"/>
-          <w:kern w:val="0"/>
-          <w:sz w:val="24"/>
-          <w:szCs w:val="24"/>
-        </w:rPr>
-        <w:t>是如何实现的</w:t>
-      </w:r>
-    </w:p>
-    <w:p>
-      <w:pPr>
-        <w:widowControl/>
-        <w:numPr>
-          <w:ilvl w:val="0"/>
-          <w:numId w:val="10"/>
-        </w:numPr>
-        <w:spacing w:before="100" w:beforeAutospacing="1" w:after="100" w:afterAutospacing="1" w:line="360" w:lineRule="atLeast"/>
-        <w:jc w:val="left"/>
-        <w:rPr>
-          <w:rFonts w:ascii="方正兰亭纤黑_GBK" w:eastAsia="方正兰亭纤黑_GBK" w:hAnsi="宋体" w:cs="宋体"/>
-          <w:kern w:val="0"/>
-          <w:sz w:val="24"/>
-          <w:szCs w:val="24"/>
-        </w:rPr>
-      </w:pPr>
-      <w:r>
-        <w:rPr>
-          <w:rFonts w:ascii="方正兰亭纤黑_GBK" w:eastAsia="方正兰亭纤黑_GBK" w:hAnsi="宋体" w:cs="宋体"/>
-          <w:kern w:val="0"/>
-          <w:sz w:val="24"/>
-          <w:szCs w:val="24"/>
-        </w:rPr>
-        <w:t>如何实现文件上传的功能</w:t>
-      </w:r>
-    </w:p>
-    <w:p>
-      <w:pPr>
-        <w:widowControl/>
-        <w:numPr>
-          <w:ilvl w:val="0"/>
-          <w:numId w:val="10"/>
-        </w:numPr>
-        <w:spacing w:before="100" w:beforeAutospacing="1" w:after="100" w:afterAutospacing="1" w:line="360" w:lineRule="atLeast"/>
-        <w:jc w:val="left"/>
-        <w:rPr>
-          <w:rFonts w:ascii="方正兰亭纤黑_GBK" w:eastAsia="方正兰亭纤黑_GBK" w:hAnsi="宋体" w:cs="宋体"/>
-          <w:kern w:val="0"/>
-          <w:sz w:val="24"/>
-          <w:szCs w:val="24"/>
-        </w:rPr>
-      </w:pPr>
-      <w:r>
-        <w:rPr>
-          <w:rFonts w:ascii="方正兰亭纤黑_GBK" w:eastAsia="方正兰亭纤黑_GBK" w:hAnsi="宋体" w:cs="宋体"/>
-          <w:kern w:val="0"/>
-          <w:sz w:val="24"/>
-          <w:szCs w:val="24"/>
-        </w:rPr>
-        <w:t>页面共享数据的方法有哪些</w:t>
-      </w:r>
-    </w:p>
-    <w:p>
-      <w:pPr>
-        <w:widowControl/>
-        <w:numPr>
-          <w:ilvl w:val="0"/>
-          <w:numId w:val="10"/>
-        </w:numPr>
-        <w:spacing w:before="100" w:beforeAutospacing="1" w:after="100" w:afterAutospacing="1" w:line="360" w:lineRule="atLeast"/>
-        <w:jc w:val="left"/>
-        <w:rPr>
-          <w:rFonts w:ascii="方正兰亭纤黑_GBK" w:eastAsia="方正兰亭纤黑_GBK" w:hAnsi="宋体" w:cs="宋体"/>
-          <w:kern w:val="0"/>
-          <w:sz w:val="24"/>
-          <w:szCs w:val="24"/>
-        </w:rPr>
-      </w:pPr>
-      <w:r>
-        <w:rPr>
-          <w:rFonts w:ascii="方正兰亭纤黑_GBK" w:eastAsia="方正兰亭纤黑_GBK" w:hAnsi="宋体" w:cs="宋体"/>
-          <w:kern w:val="0"/>
-          <w:sz w:val="24"/>
-          <w:szCs w:val="24"/>
-        </w:rPr>
-        <w:t>你怎么样维持用户登录状态的</w:t>
-      </w:r>
-    </w:p>
-    <w:p>
-      <w:pPr>
-        <w:widowControl/>
-        <w:jc w:val="left"/>
-        <w:rPr>
-          <w:rFonts w:ascii="方正兰亭纤黑_GBK" w:eastAsia="方正兰亭纤黑_GBK" w:hAnsi="Symbol" w:cs="宋体" w:hint="eastAsia"/>
-          <w:b/>
-          <w:kern w:val="0"/>
-          <w:sz w:val="24"/>
-          <w:szCs w:val="24"/>
-        </w:rPr>
-      </w:pPr>
-      <w:r>
-        <w:rPr>
-          <w:rFonts w:ascii="方正兰亭纤黑_GBK" w:eastAsia="方正兰亭纤黑_GBK" w:hAnsi="Symbol" w:cs="宋体" w:hint="eastAsia"/>
-          <w:b/>
-          <w:kern w:val="0"/>
-          <w:sz w:val="24"/>
-          <w:szCs w:val="24"/>
-          <w:highlight w:val="lightGray"/>
-        </w:rPr>
-        <w:t>浏览器</w:t>
-      </w:r>
-      <w:r>
-        <w:rPr>
-          <w:rFonts w:ascii="方正兰亭纤黑_GBK" w:eastAsia="方正兰亭纤黑_GBK" w:hAnsi="Symbol" w:cs="宋体" w:hint="eastAsia"/>
-          <w:b/>
-          <w:kern w:val="0"/>
-          <w:sz w:val="24"/>
-          <w:szCs w:val="24"/>
-          <w:highlight w:val="lightGray"/>
-        </w:rPr>
-        <w:t>·browser</w:t>
+        <w:t>现在有一大段文字，如何在页面中设置一个窗口滚动播出这段文件（轮播），轮播图如何解决卡顿问题，有手写过轮播图你，原理是什么</w:t>
       </w:r>
     </w:p>
     <w:p>
@@ -11482,25 +10495,14 @@
           <w:szCs w:val="24"/>
         </w:rPr>
       </w:pPr>
-      <w:proofErr w:type="spellStart"/>
-      <w:r>
-        <w:rPr>
-          <w:rFonts w:ascii="方正兰亭纤黑_GBK" w:eastAsia="方正兰亭纤黑_GBK" w:hAnsi="宋体" w:cs="宋体"/>
-          <w:kern w:val="0"/>
-          <w:sz w:val="24"/>
-          <w:szCs w:val="24"/>
-        </w:rPr>
-        <w:t>webkit</w:t>
-      </w:r>
-      <w:proofErr w:type="spellEnd"/>
-      <w:r>
-        <w:rPr>
-          <w:rFonts w:ascii="方正兰亭纤黑_GBK" w:eastAsia="方正兰亭纤黑_GBK" w:hAnsi="宋体" w:cs="宋体"/>
-          <w:kern w:val="0"/>
-          <w:sz w:val="24"/>
-          <w:szCs w:val="24"/>
-        </w:rPr>
-        <w:t>内核渲染页面过程</w:t>
+      <w:r>
+        <w:rPr>
+          <w:rFonts w:ascii="方正兰亭纤黑_GBK" w:eastAsia="方正兰亭纤黑_GBK" w:hAnsi="宋体" w:cs="宋体"/>
+          <w:kern w:val="0"/>
+          <w:sz w:val="24"/>
+          <w:szCs w:val="24"/>
+        </w:rPr>
+        <w:t>webkit内核渲染页面过程</w:t>
       </w:r>
     </w:p>
     <w:p>
@@ -11526,7 +10528,7 @@
           <w:sz w:val="24"/>
           <w:szCs w:val="24"/>
         </w:rPr>
-        <w:t>重排（reflow）和重绘（repaint）</w:t>
+        <w:t>JS如何计算浏览器的渲染时间的</w:t>
       </w:r>
     </w:p>
     <w:p>
@@ -11552,43 +10554,7 @@
           <w:sz w:val="24"/>
           <w:szCs w:val="24"/>
         </w:rPr>
-        <w:t>函数节流</w:t>
-      </w:r>
-      <w:r>
-        <w:rPr>
-          <w:rFonts w:ascii="方正兰亭纤黑_GBK" w:eastAsia="方正兰亭纤黑_GBK" w:hAnsi="宋体" w:cs="宋体" w:hint="eastAsia"/>
-          <w:kern w:val="0"/>
-          <w:sz w:val="24"/>
-          <w:szCs w:val="24"/>
-        </w:rPr>
-        <w:t>debounce</w:t>
-      </w:r>
-      <w:r>
-        <w:rPr>
-          <w:rFonts w:ascii="方正兰亭纤黑_GBK" w:eastAsia="方正兰亭纤黑_GBK" w:hAnsi="宋体" w:cs="宋体"/>
-          <w:kern w:val="0"/>
-          <w:sz w:val="24"/>
-          <w:szCs w:val="24"/>
-        </w:rPr>
-        <w:t>和函数防抖</w:t>
-      </w:r>
-      <w:r>
-        <w:rPr>
-          <w:rFonts w:ascii="方正兰亭纤黑_GBK" w:eastAsia="方正兰亭纤黑_GBK" w:hAnsi="宋体" w:cs="宋体" w:hint="eastAsia"/>
-          <w:kern w:val="0"/>
-          <w:sz w:val="24"/>
-          <w:szCs w:val="24"/>
-        </w:rPr>
-        <w:t>throttle</w:t>
-      </w:r>
-      <w:r>
-        <w:rPr>
-          <w:rFonts w:ascii="方正兰亭纤黑_GBK" w:eastAsia="方正兰亭纤黑_GBK" w:hAnsi="宋体" w:cs="宋体"/>
-          <w:kern w:val="0"/>
-          <w:sz w:val="24"/>
-          <w:szCs w:val="24"/>
-        </w:rPr>
-        <w:t>知道吗，区别是什么</w:t>
+        <w:t>浏览器缓存机制</w:t>
       </w:r>
     </w:p>
     <w:p>
@@ -11614,7 +10580,58 @@
           <w:sz w:val="24"/>
           <w:szCs w:val="24"/>
         </w:rPr>
-        <w:t>JS如何计算浏览器的渲染时间的</w:t>
+        <w:t>强缓存，协商缓存什么时候用哪个</w:t>
+      </w:r>
+    </w:p>
+    <w:p>
+      <w:pPr>
+        <w:widowControl/>
+        <w:spacing w:before="100" w:beforeAutospacing="1" w:after="100" w:afterAutospacing="1" w:line="360" w:lineRule="atLeast"/>
+        <w:ind w:left="720"/>
+        <w:jc w:val="left"/>
+        <w:rPr>
+          <w:rFonts w:ascii="方正兰亭纤黑_GBK" w:eastAsia="方正兰亭纤黑_GBK" w:hAnsi="宋体" w:cs="宋体" w:hint="eastAsia"/>
+          <w:kern w:val="0"/>
+          <w:sz w:val="24"/>
+          <w:szCs w:val="24"/>
+        </w:rPr>
+      </w:pPr>
+    </w:p>
+    <w:p>
+      <w:pPr>
+        <w:widowControl/>
+        <w:jc w:val="left"/>
+        <w:rPr>
+          <w:rFonts w:ascii="方正兰亭纤黑_GBK" w:eastAsia="方正兰亭纤黑_GBK" w:hAnsi="Symbol" w:cs="宋体" w:hint="eastAsia"/>
+          <w:b/>
+          <w:kern w:val="0"/>
+          <w:sz w:val="24"/>
+          <w:szCs w:val="24"/>
+        </w:rPr>
+      </w:pPr>
+    </w:p>
+    <w:p>
+      <w:pPr>
+        <w:widowControl/>
+        <w:jc w:val="left"/>
+        <w:rPr>
+          <w:rFonts w:ascii="方正兰亭纤黑_GBK" w:eastAsia="方正兰亭纤黑_GBK" w:hAnsi="Symbol" w:cs="宋体" w:hint="eastAsia"/>
+          <w:b/>
+          <w:kern w:val="0"/>
+          <w:sz w:val="24"/>
+          <w:szCs w:val="24"/>
+        </w:rPr>
+      </w:pPr>
+      <w:r>
+        <w:rPr>
+          <w:rFonts w:ascii="方正兰亭纤黑_GBK" w:eastAsia="方正兰亭纤黑_GBK" w:hAnsi="Symbol" w:cs="宋体" w:hint="eastAsia"/>
+          <w:b/>
+          <w:kern w:val="0"/>
+          <w:sz w:val="24"/>
+          <w:szCs w:val="24"/>
+          <w:highlight w:val="lightGray"/>
+        </w:rPr>
+        <w:t>AJAX</w:t>
       </w:r>
     </w:p>
     <w:p>
@@ -11622,7 +10639,7 @@
         <w:widowControl/>
         <w:numPr>
           <w:ilvl w:val="0"/>
-          <w:numId w:val="33"/>
+          <w:numId w:val="10"/>
         </w:numPr>
         <w:spacing w:before="100" w:beforeAutospacing="1" w:after="100" w:afterAutospacing="1" w:line="360" w:lineRule="atLeast"/>
         <w:jc w:val="left"/>
@@ -11640,7 +10657,7 @@
           <w:sz w:val="24"/>
           <w:szCs w:val="24"/>
         </w:rPr>
-        <w:t>浏览器缓存机制</w:t>
+        <w:t>ajax实现过程</w:t>
       </w:r>
     </w:p>
     <w:p>
@@ -11648,7 +10665,7 @@
         <w:widowControl/>
         <w:numPr>
           <w:ilvl w:val="0"/>
-          <w:numId w:val="33"/>
+          <w:numId w:val="10"/>
         </w:numPr>
         <w:spacing w:before="100" w:beforeAutospacing="1" w:after="100" w:afterAutospacing="1" w:line="360" w:lineRule="atLeast"/>
         <w:jc w:val="left"/>
@@ -11666,8 +10683,7 @@
           <w:sz w:val="24"/>
           <w:szCs w:val="24"/>
         </w:rPr>
-        <w:lastRenderedPageBreak/>
-        <w:t>强缓存，协商缓存什么时候用哪个</w:t>
+        <w:t>ajax是同步还是异步，怎么样实现同步</w:t>
       </w:r>
     </w:p>
     <w:p>
@@ -11675,7 +10691,7 @@
         <w:widowControl/>
         <w:numPr>
           <w:ilvl w:val="0"/>
-          <w:numId w:val="33"/>
+          <w:numId w:val="10"/>
         </w:numPr>
         <w:spacing w:before="100" w:beforeAutospacing="1" w:after="100" w:afterAutospacing="1" w:line="360" w:lineRule="atLeast"/>
         <w:jc w:val="left"/>
@@ -11693,7 +10709,7 @@
           <w:sz w:val="24"/>
           <w:szCs w:val="24"/>
         </w:rPr>
-        <w:t>内存泄露的排除定位和解决方法</w:t>
+        <w:t>表单提交和ajax的区别</w:t>
       </w:r>
     </w:p>
     <w:p>
@@ -11701,7 +10717,7 @@
         <w:widowControl/>
         <w:numPr>
           <w:ilvl w:val="0"/>
-          <w:numId w:val="33"/>
+          <w:numId w:val="10"/>
         </w:numPr>
         <w:spacing w:before="100" w:beforeAutospacing="1" w:after="100" w:afterAutospacing="1" w:line="360" w:lineRule="atLeast"/>
         <w:jc w:val="left"/>
@@ -11719,7 +10735,7 @@
           <w:sz w:val="24"/>
           <w:szCs w:val="24"/>
         </w:rPr>
-        <w:t>垃圾回收机制</w:t>
+        <w:t>发送请求有哪些？get和post的区别</w:t>
       </w:r>
     </w:p>
     <w:p>
@@ -11727,7 +10743,7 @@
         <w:widowControl/>
         <w:numPr>
           <w:ilvl w:val="0"/>
-          <w:numId w:val="33"/>
+          <w:numId w:val="10"/>
         </w:numPr>
         <w:spacing w:before="100" w:beforeAutospacing="1" w:after="100" w:afterAutospacing="1" w:line="360" w:lineRule="atLeast"/>
         <w:jc w:val="left"/>
@@ -11745,7 +10761,7 @@
           <w:sz w:val="24"/>
           <w:szCs w:val="24"/>
         </w:rPr>
-        <w:t>前端性能优化问题</w:t>
+        <w:t>ajax返回204算是成功吗</w:t>
       </w:r>
     </w:p>
     <w:p>
@@ -11753,7 +10769,7 @@
         <w:widowControl/>
         <w:numPr>
           <w:ilvl w:val="0"/>
-          <w:numId w:val="33"/>
+          <w:numId w:val="10"/>
         </w:numPr>
         <w:spacing w:before="100" w:beforeAutospacing="1" w:after="100" w:afterAutospacing="1" w:line="360" w:lineRule="atLeast"/>
         <w:jc w:val="left"/>
@@ -11771,7 +10787,7 @@
           <w:sz w:val="24"/>
           <w:szCs w:val="24"/>
         </w:rPr>
-        <w:t>项目中是是如何优化页面的</w:t>
+        <w:t>localStorage存储数据格式是什么</w:t>
       </w:r>
     </w:p>
     <w:p>
@@ -11779,7 +10795,7 @@
         <w:widowControl/>
         <w:numPr>
           <w:ilvl w:val="0"/>
-          <w:numId w:val="33"/>
+          <w:numId w:val="10"/>
         </w:numPr>
         <w:spacing w:before="100" w:beforeAutospacing="1" w:after="100" w:afterAutospacing="1" w:line="360" w:lineRule="atLeast"/>
         <w:jc w:val="left"/>
@@ -11797,7 +10813,225 @@
           <w:sz w:val="24"/>
           <w:szCs w:val="24"/>
         </w:rPr>
-        <w:t>现在有一大段文字，如何在页面中设置一个窗口滚动播出这段文件（轮播），轮播图如何解决卡顿问题，有手写过轮播图你，原理是什么</w:t>
+        <w:t>怎么样把一个数组存进localSorage</w:t>
+      </w:r>
+    </w:p>
+    <w:p>
+      <w:pPr>
+        <w:widowControl/>
+        <w:numPr>
+          <w:ilvl w:val="0"/>
+          <w:numId w:val="10"/>
+        </w:numPr>
+        <w:spacing w:before="100" w:beforeAutospacing="1" w:after="100" w:afterAutospacing="1" w:line="360" w:lineRule="atLeast"/>
+        <w:jc w:val="left"/>
+        <w:rPr>
+          <w:rFonts w:ascii="方正兰亭纤黑_GBK" w:eastAsia="方正兰亭纤黑_GBK" w:hAnsi="宋体" w:cs="宋体"/>
+          <w:kern w:val="0"/>
+          <w:sz w:val="24"/>
+          <w:szCs w:val="24"/>
+        </w:rPr>
+      </w:pPr>
+      <w:r>
+        <w:rPr>
+          <w:rFonts w:ascii="方正兰亭纤黑_GBK" w:eastAsia="方正兰亭纤黑_GBK" w:hAnsi="宋体" w:cs="宋体"/>
+          <w:kern w:val="0"/>
+          <w:sz w:val="24"/>
+          <w:szCs w:val="24"/>
+        </w:rPr>
+        <w:t>localstorage和cookie的区别，如何设置cookie</w:t>
+      </w:r>
+    </w:p>
+    <w:p>
+      <w:pPr>
+        <w:widowControl/>
+        <w:numPr>
+          <w:ilvl w:val="0"/>
+          <w:numId w:val="10"/>
+        </w:numPr>
+        <w:spacing w:before="100" w:beforeAutospacing="1" w:after="100" w:afterAutospacing="1" w:line="360" w:lineRule="atLeast"/>
+        <w:jc w:val="left"/>
+        <w:rPr>
+          <w:rFonts w:ascii="方正兰亭纤黑_GBK" w:eastAsia="方正兰亭纤黑_GBK" w:hAnsi="宋体" w:cs="宋体"/>
+          <w:kern w:val="0"/>
+          <w:sz w:val="24"/>
+          <w:szCs w:val="24"/>
+        </w:rPr>
+      </w:pPr>
+      <w:r>
+        <w:rPr>
+          <w:rFonts w:ascii="方正兰亭纤黑_GBK" w:eastAsia="方正兰亭纤黑_GBK" w:hAnsi="宋体" w:cs="宋体"/>
+          <w:kern w:val="0"/>
+          <w:sz w:val="24"/>
+          <w:szCs w:val="24"/>
+        </w:rPr>
+        <w:lastRenderedPageBreak/>
+        <w:t>cookie有什么特征</w:t>
+      </w:r>
+    </w:p>
+    <w:p>
+      <w:pPr>
+        <w:widowControl/>
+        <w:numPr>
+          <w:ilvl w:val="0"/>
+          <w:numId w:val="10"/>
+        </w:numPr>
+        <w:spacing w:before="100" w:beforeAutospacing="1" w:after="100" w:afterAutospacing="1" w:line="360" w:lineRule="atLeast"/>
+        <w:jc w:val="left"/>
+        <w:rPr>
+          <w:rFonts w:ascii="方正兰亭纤黑_GBK" w:eastAsia="方正兰亭纤黑_GBK" w:hAnsi="宋体" w:cs="宋体"/>
+          <w:kern w:val="0"/>
+          <w:sz w:val="24"/>
+          <w:szCs w:val="24"/>
+        </w:rPr>
+      </w:pPr>
+      <w:r>
+        <w:rPr>
+          <w:rFonts w:ascii="方正兰亭纤黑_GBK" w:eastAsia="方正兰亭纤黑_GBK" w:hAnsi="宋体" w:cs="宋体"/>
+          <w:kern w:val="0"/>
+          <w:sz w:val="24"/>
+          <w:szCs w:val="24"/>
+        </w:rPr>
+        <w:t>加入访问A.com存进了一个cookie，在另外一个页面用ajax向A的域名发请求会携带cookie吗</w:t>
+      </w:r>
+    </w:p>
+    <w:p>
+      <w:pPr>
+        <w:widowControl/>
+        <w:numPr>
+          <w:ilvl w:val="0"/>
+          <w:numId w:val="10"/>
+        </w:numPr>
+        <w:spacing w:before="100" w:beforeAutospacing="1" w:after="100" w:afterAutospacing="1" w:line="360" w:lineRule="atLeast"/>
+        <w:jc w:val="left"/>
+        <w:rPr>
+          <w:rFonts w:ascii="方正兰亭纤黑_GBK" w:eastAsia="方正兰亭纤黑_GBK" w:hAnsi="宋体" w:cs="宋体"/>
+          <w:kern w:val="0"/>
+          <w:sz w:val="24"/>
+          <w:szCs w:val="24"/>
+        </w:rPr>
+      </w:pPr>
+      <w:r>
+        <w:rPr>
+          <w:rFonts w:ascii="方正兰亭纤黑_GBK" w:eastAsia="方正兰亭纤黑_GBK" w:hAnsi="宋体" w:cs="宋体"/>
+          <w:kern w:val="0"/>
+          <w:sz w:val="24"/>
+          <w:szCs w:val="24"/>
+        </w:rPr>
+        <w:t>jsonp是如何实现的</w:t>
+      </w:r>
+    </w:p>
+    <w:p>
+      <w:pPr>
+        <w:widowControl/>
+        <w:numPr>
+          <w:ilvl w:val="0"/>
+          <w:numId w:val="10"/>
+        </w:numPr>
+        <w:spacing w:before="100" w:beforeAutospacing="1" w:after="100" w:afterAutospacing="1" w:line="360" w:lineRule="atLeast"/>
+        <w:jc w:val="left"/>
+        <w:rPr>
+          <w:rFonts w:ascii="方正兰亭纤黑_GBK" w:eastAsia="方正兰亭纤黑_GBK" w:hAnsi="宋体" w:cs="宋体"/>
+          <w:kern w:val="0"/>
+          <w:sz w:val="24"/>
+          <w:szCs w:val="24"/>
+        </w:rPr>
+      </w:pPr>
+      <w:r>
+        <w:rPr>
+          <w:rFonts w:ascii="方正兰亭纤黑_GBK" w:eastAsia="方正兰亭纤黑_GBK" w:hAnsi="宋体" w:cs="宋体"/>
+          <w:kern w:val="0"/>
+          <w:sz w:val="24"/>
+          <w:szCs w:val="24"/>
+        </w:rPr>
+        <w:t>如何实现文件上传的功能</w:t>
+      </w:r>
+    </w:p>
+    <w:p>
+      <w:pPr>
+        <w:widowControl/>
+        <w:numPr>
+          <w:ilvl w:val="0"/>
+          <w:numId w:val="10"/>
+        </w:numPr>
+        <w:spacing w:before="100" w:beforeAutospacing="1" w:after="100" w:afterAutospacing="1" w:line="360" w:lineRule="atLeast"/>
+        <w:jc w:val="left"/>
+        <w:rPr>
+          <w:rFonts w:ascii="方正兰亭纤黑_GBK" w:eastAsia="方正兰亭纤黑_GBK" w:hAnsi="宋体" w:cs="宋体"/>
+          <w:kern w:val="0"/>
+          <w:sz w:val="24"/>
+          <w:szCs w:val="24"/>
+        </w:rPr>
+      </w:pPr>
+      <w:r>
+        <w:rPr>
+          <w:rFonts w:ascii="方正兰亭纤黑_GBK" w:eastAsia="方正兰亭纤黑_GBK" w:hAnsi="宋体" w:cs="宋体"/>
+          <w:kern w:val="0"/>
+          <w:sz w:val="24"/>
+          <w:szCs w:val="24"/>
+        </w:rPr>
+        <w:t>页面共享数据的方法有哪些</w:t>
+      </w:r>
+    </w:p>
+    <w:p>
+      <w:pPr>
+        <w:widowControl/>
+        <w:numPr>
+          <w:ilvl w:val="0"/>
+          <w:numId w:val="10"/>
+        </w:numPr>
+        <w:spacing w:before="100" w:beforeAutospacing="1" w:after="100" w:afterAutospacing="1" w:line="360" w:lineRule="atLeast"/>
+        <w:jc w:val="left"/>
+        <w:rPr>
+          <w:rFonts w:ascii="方正兰亭纤黑_GBK" w:eastAsia="方正兰亭纤黑_GBK" w:hAnsi="宋体" w:cs="宋体"/>
+          <w:kern w:val="0"/>
+          <w:sz w:val="24"/>
+          <w:szCs w:val="24"/>
+        </w:rPr>
+      </w:pPr>
+      <w:r>
+        <w:rPr>
+          <w:rFonts w:ascii="方正兰亭纤黑_GBK" w:eastAsia="方正兰亭纤黑_GBK" w:hAnsi="宋体" w:cs="宋体"/>
+          <w:kern w:val="0"/>
+          <w:sz w:val="24"/>
+          <w:szCs w:val="24"/>
+        </w:rPr>
+        <w:t>你怎么样维持用户登录状态的</w:t>
+      </w:r>
+    </w:p>
+    <w:p>
+      <w:pPr>
+        <w:widowControl/>
+        <w:jc w:val="left"/>
+        <w:rPr>
+          <w:rFonts w:ascii="方正兰亭纤黑_GBK" w:eastAsia="方正兰亭纤黑_GBK" w:hAnsi="Symbol" w:cs="宋体" w:hint="eastAsia"/>
+          <w:b/>
+          <w:kern w:val="0"/>
+          <w:sz w:val="24"/>
+          <w:szCs w:val="24"/>
+        </w:rPr>
+      </w:pPr>
+      <w:r>
+        <w:rPr>
+          <w:rFonts w:ascii="方正兰亭纤黑_GBK" w:eastAsia="方正兰亭纤黑_GBK" w:hAnsi="Symbol" w:cs="宋体" w:hint="eastAsia"/>
+          <w:b/>
+          <w:kern w:val="0"/>
+          <w:sz w:val="24"/>
+          <w:szCs w:val="24"/>
+          <w:highlight w:val="lightGray"/>
+        </w:rPr>
+        <w:t>浏览器</w:t>
+      </w:r>
+      <w:r>
+        <w:rPr>
+          <w:rFonts w:ascii="方正兰亭纤黑_GBK" w:eastAsia="方正兰亭纤黑_GBK" w:hAnsi="Symbol" w:cs="宋体" w:hint="eastAsia"/>
+          <w:b/>
+          <w:kern w:val="0"/>
+          <w:sz w:val="24"/>
+          <w:szCs w:val="24"/>
+          <w:highlight w:val="lightGray"/>
+        </w:rPr>
+        <w:t>·browser</w:t>
       </w:r>
     </w:p>
     <w:p>
@@ -12088,67 +11322,6 @@
           <w:kern w:val="0"/>
           <w:sz w:val="24"/>
           <w:szCs w:val="24"/>
-          <w:highlight w:val="yellow"/>
-        </w:rPr>
-        <w:t>框架</w:t>
-      </w:r>
-      <w:r>
-        <w:rPr>
-          <w:rFonts w:ascii="方正兰亭纤黑_GBK" w:eastAsia="方正兰亭纤黑_GBK" w:hAnsi="Symbol" w:cs="宋体" w:hint="eastAsia"/>
-          <w:b/>
-          <w:kern w:val="0"/>
-          <w:sz w:val="24"/>
-          <w:szCs w:val="24"/>
-          <w:highlight w:val="yellow"/>
-        </w:rPr>
-        <w:t>·frame</w:t>
-      </w:r>
-    </w:p>
-    <w:p>
-      <w:pPr>
-        <w:widowControl/>
-        <w:numPr>
-          <w:ilvl w:val="0"/>
-          <w:numId w:val="37"/>
-        </w:numPr>
-        <w:spacing w:before="100" w:beforeAutospacing="1" w:after="100" w:afterAutospacing="1" w:line="360" w:lineRule="atLeast"/>
-        <w:jc w:val="left"/>
-        <w:rPr>
-          <w:rFonts w:ascii="方正兰亭纤黑_GBK" w:eastAsia="方正兰亭纤黑_GBK" w:hAnsi="宋体" w:cs="宋体"/>
-          <w:kern w:val="0"/>
-          <w:sz w:val="24"/>
-          <w:szCs w:val="24"/>
-        </w:rPr>
-      </w:pPr>
-      <w:r>
-        <w:rPr>
-          <w:rFonts w:ascii="方正兰亭纤黑_GBK" w:eastAsia="方正兰亭纤黑_GBK" w:hAnsi="宋体" w:cs="宋体"/>
-          <w:kern w:val="0"/>
-          <w:sz w:val="24"/>
-          <w:szCs w:val="24"/>
-        </w:rPr>
-        <w:t>jQuery原理，平时用jQuery都做过什么</w:t>
-      </w:r>
-    </w:p>
-    <w:p>
-      <w:pPr>
-        <w:widowControl/>
-        <w:jc w:val="left"/>
-        <w:rPr>
-          <w:rFonts w:ascii="方正兰亭纤黑_GBK" w:eastAsia="方正兰亭纤黑_GBK" w:hAnsi="Symbol" w:cs="宋体" w:hint="eastAsia"/>
-          <w:b/>
-          <w:kern w:val="0"/>
-          <w:sz w:val="24"/>
-          <w:szCs w:val="24"/>
-        </w:rPr>
-      </w:pPr>
-      <w:r>
-        <w:rPr>
-          <w:rFonts w:ascii="方正兰亭纤黑_GBK" w:eastAsia="方正兰亭纤黑_GBK" w:hAnsi="Symbol" w:cs="宋体" w:hint="eastAsia"/>
-          <w:b/>
-          <w:kern w:val="0"/>
-          <w:sz w:val="24"/>
-          <w:szCs w:val="24"/>
           <w:highlight w:val="lightGray"/>
         </w:rPr>
         <w:t>Vue</w:t>
@@ -12171,25 +11344,14 @@
           <w:szCs w:val="24"/>
         </w:rPr>
       </w:pPr>
-      <w:proofErr w:type="spellStart"/>
-      <w:r>
-        <w:rPr>
-          <w:rFonts w:ascii="方正兰亭纤黑_GBK" w:eastAsia="方正兰亭纤黑_GBK" w:hAnsi="宋体" w:cs="宋体"/>
-          <w:kern w:val="0"/>
-          <w:sz w:val="24"/>
-          <w:szCs w:val="24"/>
-        </w:rPr>
-        <w:t>vue</w:t>
-      </w:r>
-      <w:proofErr w:type="spellEnd"/>
-      <w:r>
-        <w:rPr>
-          <w:rFonts w:ascii="方正兰亭纤黑_GBK" w:eastAsia="方正兰亭纤黑_GBK" w:hAnsi="宋体" w:cs="宋体"/>
-          <w:kern w:val="0"/>
-          <w:sz w:val="24"/>
-          <w:szCs w:val="24"/>
-        </w:rPr>
-        <w:t>的特点</w:t>
+      <w:r>
+        <w:rPr>
+          <w:rFonts w:ascii="方正兰亭纤黑_GBK" w:eastAsia="方正兰亭纤黑_GBK" w:hAnsi="宋体" w:cs="宋体"/>
+          <w:kern w:val="0"/>
+          <w:sz w:val="24"/>
+          <w:szCs w:val="24"/>
+        </w:rPr>
+        <w:t>vue的特点</w:t>
       </w:r>
     </w:p>
     <w:p>
@@ -12216,27 +11378,7 @@
           <w:sz w:val="24"/>
           <w:szCs w:val="24"/>
         </w:rPr>
-        <w:t>jQuery和</w:t>
-      </w:r>
-      <w:proofErr w:type="spellStart"/>
-      <w:r>
-        <w:rPr>
-          <w:rFonts w:ascii="方正兰亭纤黑_GBK" w:eastAsia="方正兰亭纤黑_GBK" w:hAnsi="宋体" w:cs="宋体"/>
-          <w:kern w:val="0"/>
-          <w:sz w:val="24"/>
-          <w:szCs w:val="24"/>
-        </w:rPr>
-        <w:t>vue</w:t>
-      </w:r>
-      <w:proofErr w:type="spellEnd"/>
-      <w:r>
-        <w:rPr>
-          <w:rFonts w:ascii="方正兰亭纤黑_GBK" w:eastAsia="方正兰亭纤黑_GBK" w:hAnsi="宋体" w:cs="宋体"/>
-          <w:kern w:val="0"/>
-          <w:sz w:val="24"/>
-          <w:szCs w:val="24"/>
-        </w:rPr>
-        <w:t>的区别</w:t>
+        <w:t>jQuery和vue的区别</w:t>
       </w:r>
     </w:p>
     <w:p>
@@ -12283,26 +11425,14 @@
           <w:szCs w:val="24"/>
         </w:rPr>
       </w:pPr>
-      <w:proofErr w:type="spellStart"/>
-      <w:r>
-        <w:rPr>
-          <w:rFonts w:ascii="方正兰亭纤黑_GBK" w:eastAsia="方正兰亭纤黑_GBK" w:hAnsi="宋体" w:cs="宋体"/>
-          <w:kern w:val="0"/>
-          <w:sz w:val="24"/>
-          <w:szCs w:val="24"/>
-        </w:rPr>
-        <w:lastRenderedPageBreak/>
-        <w:t>vue</w:t>
-      </w:r>
-      <w:proofErr w:type="spellEnd"/>
-      <w:r>
-        <w:rPr>
-          <w:rFonts w:ascii="方正兰亭纤黑_GBK" w:eastAsia="方正兰亭纤黑_GBK" w:hAnsi="宋体" w:cs="宋体"/>
-          <w:kern w:val="0"/>
-          <w:sz w:val="24"/>
-          <w:szCs w:val="24"/>
-        </w:rPr>
-        <w:t>跨组件通信实现</w:t>
+      <w:r>
+        <w:rPr>
+          <w:rFonts w:ascii="方正兰亭纤黑_GBK" w:eastAsia="方正兰亭纤黑_GBK" w:hAnsi="宋体" w:cs="宋体"/>
+          <w:kern w:val="0"/>
+          <w:sz w:val="24"/>
+          <w:szCs w:val="24"/>
+        </w:rPr>
+        <w:t>vue跨组件通信实现</w:t>
       </w:r>
     </w:p>
     <w:p>
@@ -12322,25 +11452,15 @@
           <w:szCs w:val="24"/>
         </w:rPr>
       </w:pPr>
-      <w:proofErr w:type="spellStart"/>
-      <w:r>
-        <w:rPr>
-          <w:rFonts w:ascii="方正兰亭纤黑_GBK" w:eastAsia="方正兰亭纤黑_GBK" w:hAnsi="宋体" w:cs="宋体"/>
-          <w:kern w:val="0"/>
-          <w:sz w:val="24"/>
-          <w:szCs w:val="24"/>
-        </w:rPr>
-        <w:t>vue</w:t>
-      </w:r>
-      <w:proofErr w:type="spellEnd"/>
-      <w:r>
-        <w:rPr>
-          <w:rFonts w:ascii="方正兰亭纤黑_GBK" w:eastAsia="方正兰亭纤黑_GBK" w:hAnsi="宋体" w:cs="宋体"/>
-          <w:kern w:val="0"/>
-          <w:sz w:val="24"/>
-          <w:szCs w:val="24"/>
-        </w:rPr>
-        <w:t>怎么样实现数组绑定</w:t>
+      <w:r>
+        <w:rPr>
+          <w:rFonts w:ascii="方正兰亭纤黑_GBK" w:eastAsia="方正兰亭纤黑_GBK" w:hAnsi="宋体" w:cs="宋体"/>
+          <w:kern w:val="0"/>
+          <w:sz w:val="24"/>
+          <w:szCs w:val="24"/>
+        </w:rPr>
+        <w:lastRenderedPageBreak/>
+        <w:t>vue怎么样实现数组绑定</w:t>
       </w:r>
     </w:p>
     <w:p>
@@ -12360,45 +11480,14 @@
           <w:szCs w:val="24"/>
         </w:rPr>
       </w:pPr>
-      <w:proofErr w:type="spellStart"/>
-      <w:r>
-        <w:rPr>
-          <w:rFonts w:ascii="方正兰亭纤黑_GBK" w:eastAsia="方正兰亭纤黑_GBK" w:hAnsi="宋体" w:cs="宋体"/>
-          <w:kern w:val="0"/>
-          <w:sz w:val="24"/>
-          <w:szCs w:val="24"/>
-        </w:rPr>
-        <w:t>vue</w:t>
-      </w:r>
-      <w:proofErr w:type="spellEnd"/>
-      <w:r>
-        <w:rPr>
-          <w:rFonts w:ascii="方正兰亭纤黑_GBK" w:eastAsia="方正兰亭纤黑_GBK" w:hAnsi="宋体" w:cs="宋体"/>
-          <w:kern w:val="0"/>
-          <w:sz w:val="24"/>
-          <w:szCs w:val="24"/>
-        </w:rPr>
-        <w:t>双向绑定原理，</w:t>
-      </w:r>
-      <w:proofErr w:type="spellStart"/>
-      <w:r>
-        <w:rPr>
-          <w:rFonts w:ascii="方正兰亭纤黑_GBK" w:eastAsia="方正兰亭纤黑_GBK" w:hAnsi="宋体" w:cs="宋体"/>
-          <w:kern w:val="0"/>
-          <w:sz w:val="24"/>
-          <w:szCs w:val="24"/>
-        </w:rPr>
-        <w:t>vue</w:t>
-      </w:r>
-      <w:proofErr w:type="spellEnd"/>
-      <w:r>
-        <w:rPr>
-          <w:rFonts w:ascii="方正兰亭纤黑_GBK" w:eastAsia="方正兰亭纤黑_GBK" w:hAnsi="宋体" w:cs="宋体"/>
-          <w:kern w:val="0"/>
-          <w:sz w:val="24"/>
-          <w:szCs w:val="24"/>
-        </w:rPr>
-        <w:t>-loader做了什么</w:t>
+      <w:r>
+        <w:rPr>
+          <w:rFonts w:ascii="方正兰亭纤黑_GBK" w:eastAsia="方正兰亭纤黑_GBK" w:hAnsi="宋体" w:cs="宋体"/>
+          <w:kern w:val="0"/>
+          <w:sz w:val="24"/>
+          <w:szCs w:val="24"/>
+        </w:rPr>
+        <w:t>vue双向绑定原理，vue-loader做了什么</w:t>
       </w:r>
     </w:p>
     <w:p>
@@ -12418,25 +11507,14 @@
           <w:szCs w:val="24"/>
         </w:rPr>
       </w:pPr>
-      <w:proofErr w:type="spellStart"/>
-      <w:r>
-        <w:rPr>
-          <w:rFonts w:ascii="方正兰亭纤黑_GBK" w:eastAsia="方正兰亭纤黑_GBK" w:hAnsi="宋体" w:cs="宋体"/>
-          <w:kern w:val="0"/>
-          <w:sz w:val="24"/>
-          <w:szCs w:val="24"/>
-        </w:rPr>
-        <w:t>vue</w:t>
-      </w:r>
-      <w:proofErr w:type="spellEnd"/>
-      <w:r>
-        <w:rPr>
-          <w:rFonts w:ascii="方正兰亭纤黑_GBK" w:eastAsia="方正兰亭纤黑_GBK" w:hAnsi="宋体" w:cs="宋体"/>
-          <w:kern w:val="0"/>
-          <w:sz w:val="24"/>
-          <w:szCs w:val="24"/>
-        </w:rPr>
-        <w:t>的props和slot的使用区别</w:t>
+      <w:r>
+        <w:rPr>
+          <w:rFonts w:ascii="方正兰亭纤黑_GBK" w:eastAsia="方正兰亭纤黑_GBK" w:hAnsi="宋体" w:cs="宋体"/>
+          <w:kern w:val="0"/>
+          <w:sz w:val="24"/>
+          <w:szCs w:val="24"/>
+        </w:rPr>
+        <w:t>vue的props和slot的使用区别</w:t>
       </w:r>
     </w:p>
     <w:p>
@@ -12456,25 +11534,14 @@
           <w:szCs w:val="24"/>
         </w:rPr>
       </w:pPr>
-      <w:proofErr w:type="spellStart"/>
-      <w:r>
-        <w:rPr>
-          <w:rFonts w:ascii="方正兰亭纤黑_GBK" w:eastAsia="方正兰亭纤黑_GBK" w:hAnsi="宋体" w:cs="宋体"/>
-          <w:kern w:val="0"/>
-          <w:sz w:val="24"/>
-          <w:szCs w:val="24"/>
-        </w:rPr>
-        <w:t>vuex</w:t>
-      </w:r>
-      <w:proofErr w:type="spellEnd"/>
-      <w:r>
-        <w:rPr>
-          <w:rFonts w:ascii="方正兰亭纤黑_GBK" w:eastAsia="方正兰亭纤黑_GBK" w:hAnsi="宋体" w:cs="宋体"/>
-          <w:kern w:val="0"/>
-          <w:sz w:val="24"/>
-          <w:szCs w:val="24"/>
-        </w:rPr>
-        <w:t>的状态管理的原理是什么?</w:t>
+      <w:r>
+        <w:rPr>
+          <w:rFonts w:ascii="方正兰亭纤黑_GBK" w:eastAsia="方正兰亭纤黑_GBK" w:hAnsi="宋体" w:cs="宋体"/>
+          <w:kern w:val="0"/>
+          <w:sz w:val="24"/>
+          <w:szCs w:val="24"/>
+        </w:rPr>
+        <w:t>vuex的状态管理的原理是什么?</w:t>
       </w:r>
     </w:p>
     <w:p>
@@ -12494,25 +11561,14 @@
           <w:szCs w:val="24"/>
         </w:rPr>
       </w:pPr>
-      <w:proofErr w:type="spellStart"/>
-      <w:r>
-        <w:rPr>
-          <w:rFonts w:ascii="方正兰亭纤黑_GBK" w:eastAsia="方正兰亭纤黑_GBK" w:hAnsi="宋体" w:cs="宋体"/>
-          <w:kern w:val="0"/>
-          <w:sz w:val="24"/>
-          <w:szCs w:val="24"/>
-        </w:rPr>
-        <w:t>vue</w:t>
-      </w:r>
-      <w:proofErr w:type="spellEnd"/>
-      <w:r>
-        <w:rPr>
-          <w:rFonts w:ascii="方正兰亭纤黑_GBK" w:eastAsia="方正兰亭纤黑_GBK" w:hAnsi="宋体" w:cs="宋体"/>
-          <w:kern w:val="0"/>
-          <w:sz w:val="24"/>
-          <w:szCs w:val="24"/>
-        </w:rPr>
-        <w:t xml:space="preserve"> diff算法</w:t>
+      <w:r>
+        <w:rPr>
+          <w:rFonts w:ascii="方正兰亭纤黑_GBK" w:eastAsia="方正兰亭纤黑_GBK" w:hAnsi="宋体" w:cs="宋体"/>
+          <w:kern w:val="0"/>
+          <w:sz w:val="24"/>
+          <w:szCs w:val="24"/>
+        </w:rPr>
+        <w:t>vue diff算法</w:t>
       </w:r>
     </w:p>
     <w:p>
@@ -12532,25 +11588,14 @@
           <w:szCs w:val="24"/>
         </w:rPr>
       </w:pPr>
-      <w:proofErr w:type="spellStart"/>
-      <w:r>
-        <w:rPr>
-          <w:rFonts w:ascii="方正兰亭纤黑_GBK" w:eastAsia="方正兰亭纤黑_GBK" w:hAnsi="宋体" w:cs="宋体"/>
-          <w:kern w:val="0"/>
-          <w:sz w:val="24"/>
-          <w:szCs w:val="24"/>
-        </w:rPr>
-        <w:t>vue</w:t>
-      </w:r>
-      <w:proofErr w:type="spellEnd"/>
-      <w:r>
-        <w:rPr>
-          <w:rFonts w:ascii="方正兰亭纤黑_GBK" w:eastAsia="方正兰亭纤黑_GBK" w:hAnsi="宋体" w:cs="宋体"/>
-          <w:kern w:val="0"/>
-          <w:sz w:val="24"/>
-          <w:szCs w:val="24"/>
-        </w:rPr>
-        <w:t>-router不能解决情况和边界情况</w:t>
+      <w:r>
+        <w:rPr>
+          <w:rFonts w:ascii="方正兰亭纤黑_GBK" w:eastAsia="方正兰亭纤黑_GBK" w:hAnsi="宋体" w:cs="宋体"/>
+          <w:kern w:val="0"/>
+          <w:sz w:val="24"/>
+          <w:szCs w:val="24"/>
+        </w:rPr>
+        <w:t>vue-router不能解决情况和边界情况</w:t>
       </w:r>
     </w:p>
     <w:p>
@@ -12814,7 +11859,6 @@
         </w:rPr>
         <w:t xml:space="preserve"> </w:t>
       </w:r>
-      <w:proofErr w:type="spellStart"/>
       <w:r>
         <w:rPr>
           <w:rFonts w:ascii="方正兰亭纤黑_GBK" w:eastAsia="方正兰亭纤黑_GBK" w:hAnsi="宋体" w:cs="宋体" w:hint="eastAsia"/>
@@ -12822,17 +11866,7 @@
           <w:sz w:val="24"/>
           <w:szCs w:val="24"/>
         </w:rPr>
-        <w:t>css</w:t>
-      </w:r>
-      <w:proofErr w:type="spellEnd"/>
-      <w:r>
-        <w:rPr>
-          <w:rFonts w:ascii="方正兰亭纤黑_GBK" w:eastAsia="方正兰亭纤黑_GBK" w:hAnsi="宋体" w:cs="宋体" w:hint="eastAsia"/>
-          <w:kern w:val="0"/>
-          <w:sz w:val="24"/>
-          <w:szCs w:val="24"/>
-        </w:rPr>
-        <w:t>兼容</w:t>
+        <w:t>css兼容</w:t>
       </w:r>
     </w:p>
     <w:p>
@@ -12893,21 +11927,8 @@
           <w:szCs w:val="24"/>
           <w:highlight w:val="yellow"/>
         </w:rPr>
-        <w:t>·</w:t>
-      </w:r>
-      <w:proofErr w:type="spellStart"/>
-      <w:r>
-        <w:rPr>
-          <w:rFonts w:ascii="方正兰亭纤黑_GBK" w:eastAsia="方正兰亭纤黑_GBK" w:hAnsi="Symbol" w:cs="宋体" w:hint="eastAsia"/>
-          <w:b/>
-          <w:kern w:val="0"/>
-          <w:sz w:val="24"/>
-          <w:szCs w:val="24"/>
-          <w:highlight w:val="yellow"/>
-        </w:rPr>
-        <w:t>algo</w:t>
-      </w:r>
-      <w:proofErr w:type="spellEnd"/>
+        <w:t>·algo</w:t>
+      </w:r>
     </w:p>
     <w:p>
       <w:pPr>
@@ -12925,25 +11946,14 @@
           <w:szCs w:val="24"/>
         </w:rPr>
       </w:pPr>
-      <w:proofErr w:type="spellStart"/>
-      <w:r>
-        <w:rPr>
-          <w:rFonts w:ascii="方正兰亭纤黑_GBK" w:eastAsia="方正兰亭纤黑_GBK" w:hAnsi="宋体" w:cs="宋体"/>
-          <w:kern w:val="0"/>
-          <w:sz w:val="24"/>
-          <w:szCs w:val="24"/>
-        </w:rPr>
-        <w:t>hashmap</w:t>
-      </w:r>
-      <w:proofErr w:type="spellEnd"/>
-      <w:r>
-        <w:rPr>
-          <w:rFonts w:ascii="方正兰亭纤黑_GBK" w:eastAsia="方正兰亭纤黑_GBK" w:hAnsi="宋体" w:cs="宋体"/>
-          <w:kern w:val="0"/>
-          <w:sz w:val="24"/>
-          <w:szCs w:val="24"/>
-        </w:rPr>
-        <w:t>原理</w:t>
+      <w:r>
+        <w:rPr>
+          <w:rFonts w:ascii="方正兰亭纤黑_GBK" w:eastAsia="方正兰亭纤黑_GBK" w:hAnsi="宋体" w:cs="宋体"/>
+          <w:kern w:val="0"/>
+          <w:sz w:val="24"/>
+          <w:szCs w:val="24"/>
+        </w:rPr>
+        <w:t>hashmap原理</w:t>
       </w:r>
     </w:p>
     <w:p>
@@ -13039,7 +12049,6 @@
           <w:sz w:val="24"/>
           <w:szCs w:val="24"/>
         </w:rPr>
-        <w:lastRenderedPageBreak/>
         <w:t>二叉搜索树与二叉平衡树</w:t>
       </w:r>
       <w:r>
@@ -13075,6 +12084,7 @@
           <w:sz w:val="24"/>
           <w:szCs w:val="24"/>
         </w:rPr>
+        <w:lastRenderedPageBreak/>
         <w:t>二叉树层序遍历</w:t>
       </w:r>
     </w:p>
@@ -13320,27 +12330,7 @@
           <w:sz w:val="24"/>
           <w:szCs w:val="24"/>
         </w:rPr>
-        <w:t>如何获得用户来源（</w:t>
-      </w:r>
-      <w:proofErr w:type="spellStart"/>
-      <w:r>
-        <w:rPr>
-          <w:rFonts w:ascii="方正兰亭纤黑_GBK" w:eastAsia="方正兰亭纤黑_GBK" w:hAnsi="宋体" w:cs="宋体"/>
-          <w:kern w:val="0"/>
-          <w:sz w:val="24"/>
-          <w:szCs w:val="24"/>
-        </w:rPr>
-        <w:t>navigator.userAgent</w:t>
-      </w:r>
-      <w:proofErr w:type="spellEnd"/>
-      <w:r>
-        <w:rPr>
-          <w:rFonts w:ascii="方正兰亭纤黑_GBK" w:eastAsia="方正兰亭纤黑_GBK" w:hAnsi="宋体" w:cs="宋体"/>
-          <w:kern w:val="0"/>
-          <w:sz w:val="24"/>
-          <w:szCs w:val="24"/>
-        </w:rPr>
-        <w:t>）</w:t>
+        <w:t>如何获得用户来源（navigator.userAgent）</w:t>
       </w:r>
     </w:p>
     <w:p>
@@ -13548,53 +12538,7 @@
           <w:sz w:val="24"/>
           <w:szCs w:val="24"/>
         </w:rPr>
-        <w:t>预约系统如何解决高并发的问题</w:t>
-      </w:r>
-    </w:p>
-    <w:p>
-      <w:pPr>
-        <w:widowControl/>
-        <w:numPr>
-          <w:ilvl w:val="0"/>
-          <w:numId w:val="36"/>
-        </w:numPr>
-        <w:spacing w:before="100" w:beforeAutospacing="1" w:after="100" w:afterAutospacing="1" w:line="360" w:lineRule="atLeast"/>
-        <w:jc w:val="left"/>
-        <w:rPr>
-          <w:rFonts w:ascii="方正兰亭纤黑_GBK" w:eastAsia="方正兰亭纤黑_GBK" w:hAnsi="宋体" w:cs="宋体"/>
-          <w:kern w:val="0"/>
-          <w:sz w:val="24"/>
-          <w:szCs w:val="24"/>
-        </w:rPr>
-      </w:pPr>
-      <w:r>
-        <w:rPr>
-          <w:rFonts w:ascii="方正兰亭纤黑_GBK" w:eastAsia="方正兰亭纤黑_GBK" w:hAnsi="宋体" w:cs="宋体"/>
-          <w:kern w:val="0"/>
-          <w:sz w:val="24"/>
-          <w:szCs w:val="24"/>
-        </w:rPr>
-        <w:t>你项目里用到第三方登录涉及的</w:t>
-      </w:r>
-      <w:proofErr w:type="spellStart"/>
-      <w:r>
-        <w:rPr>
-          <w:rFonts w:ascii="方正兰亭纤黑_GBK" w:eastAsia="方正兰亭纤黑_GBK" w:hAnsi="宋体" w:cs="宋体"/>
-          <w:kern w:val="0"/>
-          <w:sz w:val="24"/>
-          <w:szCs w:val="24"/>
-        </w:rPr>
-        <w:t>oAuth</w:t>
-      </w:r>
-      <w:proofErr w:type="spellEnd"/>
-      <w:r>
-        <w:rPr>
-          <w:rFonts w:ascii="方正兰亭纤黑_GBK" w:eastAsia="方正兰亭纤黑_GBK" w:hAnsi="宋体" w:cs="宋体"/>
-          <w:kern w:val="0"/>
-          <w:sz w:val="24"/>
-          <w:szCs w:val="24"/>
-        </w:rPr>
-        <w:t>(JWT)协议的实现原理，以及你本地的实现原理，第三方登录怎么样保证安全性。</w:t>
+        <w:t>你项目里用到第三方登录涉及的oAuth(JWT)协议的实现原理，以及你本地的实现原理，第三方登录怎么样保证安全性。</w:t>
       </w:r>
     </w:p>
     <w:sectPr>
@@ -13608,7 +12552,7 @@
 </file>
 
 <file path=word/endnotes.xml><?xml version="1.0" encoding="utf-8"?>
-<w:endnotes xmlns:wpc="http://schemas.microsoft.com/office/word/2010/wordprocessingCanvas" xmlns:cx="http://schemas.microsoft.com/office/drawing/2014/chartex" xmlns:cx1="http://schemas.microsoft.com/office/drawing/2015/9/8/chartex" xmlns:cx2="http://schemas.microsoft.com/office/drawing/2015/10/21/chartex" xmlns:cx3="http://schemas.microsoft.com/office/drawing/2016/5/9/chartex" xmlns:cx4="http://schemas.microsoft.com/office/drawing/2016/5/10/chartex" xmlns:cx5="http://schemas.microsoft.com/office/drawing/2016/5/11/chartex" xmlns:cx6="http://schemas.microsoft.com/office/drawing/2016/5/12/chartex" xmlns:cx7="http://schemas.microsoft.com/office/drawing/2016/5/13/chartex" xmlns:cx8="http://schemas.microsoft.com/office/drawing/2016/5/14/chartex" xmlns:mc="http://schemas.openxmlformats.org/markup-compatibility/2006" xmlns:aink="http://schemas.microsoft.com/office/drawing/2016/ink" xmlns:am3d="http://schemas.microsoft.com/office/drawing/2017/model3d" xmlns:o="urn:schemas-microsoft-com:office:office" xmlns:r="http://schemas.openxmlformats.org/officeDocument/2006/relationships" xmlns:m="http://schemas.openxmlformats.org/officeDocument/2006/math" xmlns:v="urn:schemas-microsoft-com:vml" xmlns:wp14="http://schemas.microsoft.com/office/word/2010/wordprocessingDrawing" xmlns:wp="http://schemas.openxmlformats.org/drawingml/2006/wordprocessingDrawing" xmlns:w10="urn:schemas-microsoft-com:office:word" xmlns:w="http://schemas.openxmlformats.org/wordprocessingml/2006/main" xmlns:w14="http://schemas.microsoft.com/office/word/2010/wordml" xmlns:w15="http://schemas.microsoft.com/office/word/2012/wordml" xmlns:w16cid="http://schemas.microsoft.com/office/word/2016/wordml/cid" xmlns:w16se="http://schemas.microsoft.com/office/word/2015/wordml/symex" xmlns:wpg="http://schemas.microsoft.com/office/word/2010/wordprocessingGroup" xmlns:wpi="http://schemas.microsoft.com/office/word/2010/wordprocessingInk" xmlns:wne="http://schemas.microsoft.com/office/word/2006/wordml" xmlns:wps="http://schemas.microsoft.com/office/word/2010/wordprocessingShape" mc:Ignorable="w14 w15 w16se w16cid wp14">
+<w:endnotes xmlns:wpc="http://schemas.microsoft.com/office/word/2010/wordprocessingCanvas" xmlns:mo="http://schemas.microsoft.com/office/mac/office/2008/main" xmlns:mc="http://schemas.openxmlformats.org/markup-compatibility/2006" xmlns:mv="urn:schemas-microsoft-com:mac:vml" xmlns:o="urn:schemas-microsoft-com:office:office" xmlns:r="http://schemas.openxmlformats.org/officeDocument/2006/relationships" xmlns:m="http://schemas.openxmlformats.org/officeDocument/2006/math" xmlns:v="urn:schemas-microsoft-com:vml" xmlns:wp14="http://schemas.microsoft.com/office/word/2010/wordprocessingDrawing" xmlns:wp="http://schemas.openxmlformats.org/drawingml/2006/wordprocessingDrawing" xmlns:w10="urn:schemas-microsoft-com:office:word" xmlns:w="http://schemas.openxmlformats.org/wordprocessingml/2006/main" xmlns:w14="http://schemas.microsoft.com/office/word/2010/wordml" xmlns:w15="http://schemas.microsoft.com/office/word/2012/wordml" xmlns:wpg="http://schemas.microsoft.com/office/word/2010/wordprocessingGroup" xmlns:wpi="http://schemas.microsoft.com/office/word/2010/wordprocessingInk" xmlns:wne="http://schemas.microsoft.com/office/word/2006/wordml" xmlns:wps="http://schemas.microsoft.com/office/word/2010/wordprocessingShape" mc:Ignorable="w14 w15 wp14">
   <w:endnote w:type="separator" w:id="-1">
     <w:p>
       <w:r>
@@ -13627,7 +12571,7 @@
 </file>
 
 <file path=word/footnotes.xml><?xml version="1.0" encoding="utf-8"?>
-<w:footnotes xmlns:wpc="http://schemas.microsoft.com/office/word/2010/wordprocessingCanvas" xmlns:cx="http://schemas.microsoft.com/office/drawing/2014/chartex" xmlns:cx1="http://schemas.microsoft.com/office/drawing/2015/9/8/chartex" xmlns:cx2="http://schemas.microsoft.com/office/drawing/2015/10/21/chartex" xmlns:cx3="http://schemas.microsoft.com/office/drawing/2016/5/9/chartex" xmlns:cx4="http://schemas.microsoft.com/office/drawing/2016/5/10/chartex" xmlns:cx5="http://schemas.microsoft.com/office/drawing/2016/5/11/chartex" xmlns:cx6="http://schemas.microsoft.com/office/drawing/2016/5/12/chartex" xmlns:cx7="http://schemas.microsoft.com/office/drawing/2016/5/13/chartex" xmlns:cx8="http://schemas.microsoft.com/office/drawing/2016/5/14/chartex" xmlns:mc="http://schemas.openxmlformats.org/markup-compatibility/2006" xmlns:aink="http://schemas.microsoft.com/office/drawing/2016/ink" xmlns:am3d="http://schemas.microsoft.com/office/drawing/2017/model3d" xmlns:o="urn:schemas-microsoft-com:office:office" xmlns:r="http://schemas.openxmlformats.org/officeDocument/2006/relationships" xmlns:m="http://schemas.openxmlformats.org/officeDocument/2006/math" xmlns:v="urn:schemas-microsoft-com:vml" xmlns:wp14="http://schemas.microsoft.com/office/word/2010/wordprocessingDrawing" xmlns:wp="http://schemas.openxmlformats.org/drawingml/2006/wordprocessingDrawing" xmlns:w10="urn:schemas-microsoft-com:office:word" xmlns:w="http://schemas.openxmlformats.org/wordprocessingml/2006/main" xmlns:w14="http://schemas.microsoft.com/office/word/2010/wordml" xmlns:w15="http://schemas.microsoft.com/office/word/2012/wordml" xmlns:w16cid="http://schemas.microsoft.com/office/word/2016/wordml/cid" xmlns:w16se="http://schemas.microsoft.com/office/word/2015/wordml/symex" xmlns:wpg="http://schemas.microsoft.com/office/word/2010/wordprocessingGroup" xmlns:wpi="http://schemas.microsoft.com/office/word/2010/wordprocessingInk" xmlns:wne="http://schemas.microsoft.com/office/word/2006/wordml" xmlns:wps="http://schemas.microsoft.com/office/word/2010/wordprocessingShape" mc:Ignorable="w14 w15 w16se w16cid wp14">
+<w:footnotes xmlns:wpc="http://schemas.microsoft.com/office/word/2010/wordprocessingCanvas" xmlns:mo="http://schemas.microsoft.com/office/mac/office/2008/main" xmlns:mc="http://schemas.openxmlformats.org/markup-compatibility/2006" xmlns:mv="urn:schemas-microsoft-com:mac:vml" xmlns:o="urn:schemas-microsoft-com:office:office" xmlns:r="http://schemas.openxmlformats.org/officeDocument/2006/relationships" xmlns:m="http://schemas.openxmlformats.org/officeDocument/2006/math" xmlns:v="urn:schemas-microsoft-com:vml" xmlns:wp14="http://schemas.microsoft.com/office/word/2010/wordprocessingDrawing" xmlns:wp="http://schemas.openxmlformats.org/drawingml/2006/wordprocessingDrawing" xmlns:w10="urn:schemas-microsoft-com:office:word" xmlns:w="http://schemas.openxmlformats.org/wordprocessingml/2006/main" xmlns:w14="http://schemas.microsoft.com/office/word/2010/wordml" xmlns:w15="http://schemas.microsoft.com/office/word/2012/wordml" xmlns:wpg="http://schemas.microsoft.com/office/word/2010/wordprocessingGroup" xmlns:wpi="http://schemas.microsoft.com/office/word/2010/wordprocessingInk" xmlns:wne="http://schemas.microsoft.com/office/word/2006/wordml" xmlns:wps="http://schemas.microsoft.com/office/word/2010/wordprocessingShape" mc:Ignorable="w14 w15 wp14">
   <w:footnote w:type="separator" w:id="-1">
     <w:p>
       <w:r>
@@ -13646,8 +12590,8 @@
 </file>
 
 <file path=word/numbering.xml><?xml version="1.0" encoding="utf-8"?>
-<w:numbering xmlns:wpc="http://schemas.microsoft.com/office/word/2010/wordprocessingCanvas" xmlns:cx="http://schemas.microsoft.com/office/drawing/2014/chartex" xmlns:cx1="http://schemas.microsoft.com/office/drawing/2015/9/8/chartex" xmlns:cx2="http://schemas.microsoft.com/office/drawing/2015/10/21/chartex" xmlns:cx3="http://schemas.microsoft.com/office/drawing/2016/5/9/chartex" xmlns:cx4="http://schemas.microsoft.com/office/drawing/2016/5/10/chartex" xmlns:cx5="http://schemas.microsoft.com/office/drawing/2016/5/11/chartex" xmlns:cx6="http://schemas.microsoft.com/office/drawing/2016/5/12/chartex" xmlns:cx7="http://schemas.microsoft.com/office/drawing/2016/5/13/chartex" xmlns:cx8="http://schemas.microsoft.com/office/drawing/2016/5/14/chartex" xmlns:mc="http://schemas.openxmlformats.org/markup-compatibility/2006" xmlns:aink="http://schemas.microsoft.com/office/drawing/2016/ink" xmlns:am3d="http://schemas.microsoft.com/office/drawing/2017/model3d" xmlns:o="urn:schemas-microsoft-com:office:office" xmlns:r="http://schemas.openxmlformats.org/officeDocument/2006/relationships" xmlns:m="http://schemas.openxmlformats.org/officeDocument/2006/math" xmlns:v="urn:schemas-microsoft-com:vml" xmlns:wp14="http://schemas.microsoft.com/office/word/2010/wordprocessingDrawing" xmlns:wp="http://schemas.openxmlformats.org/drawingml/2006/wordprocessingDrawing" xmlns:w10="urn:schemas-microsoft-com:office:word" xmlns:w="http://schemas.openxmlformats.org/wordprocessingml/2006/main" xmlns:w14="http://schemas.microsoft.com/office/word/2010/wordml" xmlns:w15="http://schemas.microsoft.com/office/word/2012/wordml" xmlns:w16cid="http://schemas.microsoft.com/office/word/2016/wordml/cid" xmlns:w16se="http://schemas.microsoft.com/office/word/2015/wordml/symex" xmlns:wpg="http://schemas.microsoft.com/office/word/2010/wordprocessingGroup" xmlns:wpi="http://schemas.microsoft.com/office/word/2010/wordprocessingInk" xmlns:wne="http://schemas.microsoft.com/office/word/2006/wordml" xmlns:wps="http://schemas.microsoft.com/office/word/2010/wordprocessingShape" mc:Ignorable="w14 w15 w16se w16cid wp14">
-  <w:abstractNum w:abstractNumId="0" w15:restartNumberingAfterBreak="0">
+<w:numbering xmlns:wpc="http://schemas.microsoft.com/office/word/2010/wordprocessingCanvas" xmlns:mo="http://schemas.microsoft.com/office/mac/office/2008/main" xmlns:mc="http://schemas.openxmlformats.org/markup-compatibility/2006" xmlns:mv="urn:schemas-microsoft-com:mac:vml" xmlns:o="urn:schemas-microsoft-com:office:office" xmlns:r="http://schemas.openxmlformats.org/officeDocument/2006/relationships" xmlns:m="http://schemas.openxmlformats.org/officeDocument/2006/math" xmlns:v="urn:schemas-microsoft-com:vml" xmlns:wp14="http://schemas.microsoft.com/office/word/2010/wordprocessingDrawing" xmlns:wp="http://schemas.openxmlformats.org/drawingml/2006/wordprocessingDrawing" xmlns:w10="urn:schemas-microsoft-com:office:word" xmlns:w="http://schemas.openxmlformats.org/wordprocessingml/2006/main" xmlns:w14="http://schemas.microsoft.com/office/word/2010/wordml" xmlns:w15="http://schemas.microsoft.com/office/word/2012/wordml" xmlns:wpg="http://schemas.microsoft.com/office/word/2010/wordprocessingGroup" xmlns:wpi="http://schemas.microsoft.com/office/word/2010/wordprocessingInk" xmlns:wne="http://schemas.microsoft.com/office/word/2006/wordml" xmlns:wps="http://schemas.microsoft.com/office/word/2010/wordprocessingShape" mc:Ignorable="w14 w15 wp14">
+  <w:abstractNum w:abstractNumId="0">
     <w:nsid w:val="070329B8"/>
     <w:multiLevelType w:val="hybridMultilevel"/>
     <w:tmpl w:val="341A14FC"/>
@@ -13736,7 +12680,7 @@
       </w:pPr>
     </w:lvl>
   </w:abstractNum>
-  <w:abstractNum w:abstractNumId="1" w15:restartNumberingAfterBreak="0">
+  <w:abstractNum w:abstractNumId="1">
     <w:nsid w:val="07876C0D"/>
     <w:multiLevelType w:val="multilevel"/>
     <w:tmpl w:val="FC5CE896"/>
@@ -13885,7 +12829,7 @@
       </w:rPr>
     </w:lvl>
   </w:abstractNum>
-  <w:abstractNum w:abstractNumId="2" w15:restartNumberingAfterBreak="0">
+  <w:abstractNum w:abstractNumId="2">
     <w:nsid w:val="16381F74"/>
     <w:multiLevelType w:val="multilevel"/>
     <w:tmpl w:val="DB7CCC16"/>
@@ -14034,7 +12978,7 @@
       </w:rPr>
     </w:lvl>
   </w:abstractNum>
-  <w:abstractNum w:abstractNumId="3" w15:restartNumberingAfterBreak="0">
+  <w:abstractNum w:abstractNumId="3">
     <w:nsid w:val="24021AAD"/>
     <w:multiLevelType w:val="hybridMultilevel"/>
     <w:tmpl w:val="341A14FC"/>
@@ -14123,7 +13067,7 @@
       </w:pPr>
     </w:lvl>
   </w:abstractNum>
-  <w:abstractNum w:abstractNumId="4" w15:restartNumberingAfterBreak="0">
+  <w:abstractNum w:abstractNumId="4">
     <w:nsid w:val="32400DD0"/>
     <w:multiLevelType w:val="hybridMultilevel"/>
     <w:tmpl w:val="4CF6072C"/>
@@ -14213,7 +13157,7 @@
       </w:pPr>
     </w:lvl>
   </w:abstractNum>
-  <w:abstractNum w:abstractNumId="5" w15:restartNumberingAfterBreak="0">
+  <w:abstractNum w:abstractNumId="5">
     <w:nsid w:val="356A61A2"/>
     <w:multiLevelType w:val="hybridMultilevel"/>
     <w:tmpl w:val="F4D055F6"/>
@@ -14302,7 +13246,7 @@
       </w:pPr>
     </w:lvl>
   </w:abstractNum>
-  <w:abstractNum w:abstractNumId="6" w15:restartNumberingAfterBreak="0">
+  <w:abstractNum w:abstractNumId="6">
     <w:nsid w:val="373F1BF2"/>
     <w:multiLevelType w:val="multilevel"/>
     <w:tmpl w:val="87543FDA"/>
@@ -14451,7 +13395,7 @@
       </w:rPr>
     </w:lvl>
   </w:abstractNum>
-  <w:abstractNum w:abstractNumId="7" w15:restartNumberingAfterBreak="0">
+  <w:abstractNum w:abstractNumId="7">
     <w:nsid w:val="39D67F93"/>
     <w:multiLevelType w:val="multilevel"/>
     <w:tmpl w:val="057CD512"/>
@@ -14600,7 +13544,7 @@
       </w:rPr>
     </w:lvl>
   </w:abstractNum>
-  <w:abstractNum w:abstractNumId="8" w15:restartNumberingAfterBreak="0">
+  <w:abstractNum w:abstractNumId="8">
     <w:nsid w:val="3AD53916"/>
     <w:multiLevelType w:val="hybridMultilevel"/>
     <w:tmpl w:val="FB2A21EE"/>
@@ -14689,7 +13633,7 @@
       </w:pPr>
     </w:lvl>
   </w:abstractNum>
-  <w:abstractNum w:abstractNumId="9" w15:restartNumberingAfterBreak="0">
+  <w:abstractNum w:abstractNumId="9">
     <w:nsid w:val="3D0A5EA7"/>
     <w:multiLevelType w:val="hybridMultilevel"/>
     <w:tmpl w:val="869A3F42"/>
@@ -14778,7 +13722,7 @@
       </w:pPr>
     </w:lvl>
   </w:abstractNum>
-  <w:abstractNum w:abstractNumId="10" w15:restartNumberingAfterBreak="0">
+  <w:abstractNum w:abstractNumId="10">
     <w:nsid w:val="3EB854DA"/>
     <w:multiLevelType w:val="multilevel"/>
     <w:tmpl w:val="FB9E6E36"/>
@@ -14927,7 +13871,7 @@
       </w:rPr>
     </w:lvl>
   </w:abstractNum>
-  <w:abstractNum w:abstractNumId="11" w15:restartNumberingAfterBreak="0">
+  <w:abstractNum w:abstractNumId="11">
     <w:nsid w:val="3ED24520"/>
     <w:multiLevelType w:val="multilevel"/>
     <w:tmpl w:val="5452401C"/>
@@ -15076,7 +14020,7 @@
       </w:rPr>
     </w:lvl>
   </w:abstractNum>
-  <w:abstractNum w:abstractNumId="12" w15:restartNumberingAfterBreak="0">
+  <w:abstractNum w:abstractNumId="12">
     <w:nsid w:val="3F9508D4"/>
     <w:multiLevelType w:val="hybridMultilevel"/>
     <w:tmpl w:val="4F82C684"/>
@@ -15165,7 +14109,7 @@
       </w:pPr>
     </w:lvl>
   </w:abstractNum>
-  <w:abstractNum w:abstractNumId="13" w15:restartNumberingAfterBreak="0">
+  <w:abstractNum w:abstractNumId="13">
     <w:nsid w:val="40E71667"/>
     <w:multiLevelType w:val="hybridMultilevel"/>
     <w:tmpl w:val="341A14FC"/>
@@ -15254,7 +14198,7 @@
       </w:pPr>
     </w:lvl>
   </w:abstractNum>
-  <w:abstractNum w:abstractNumId="14" w15:restartNumberingAfterBreak="0">
+  <w:abstractNum w:abstractNumId="14">
     <w:nsid w:val="44802094"/>
     <w:multiLevelType w:val="hybridMultilevel"/>
     <w:tmpl w:val="D29E9C84"/>
@@ -15343,7 +14287,7 @@
       </w:pPr>
     </w:lvl>
   </w:abstractNum>
-  <w:abstractNum w:abstractNumId="15" w15:restartNumberingAfterBreak="0">
+  <w:abstractNum w:abstractNumId="15">
     <w:nsid w:val="477A68D7"/>
     <w:multiLevelType w:val="multilevel"/>
     <w:tmpl w:val="7602AC2A"/>
@@ -15492,7 +14436,7 @@
       </w:rPr>
     </w:lvl>
   </w:abstractNum>
-  <w:abstractNum w:abstractNumId="16" w15:restartNumberingAfterBreak="0">
+  <w:abstractNum w:abstractNumId="16">
     <w:nsid w:val="4BA71D59"/>
     <w:multiLevelType w:val="multilevel"/>
     <w:tmpl w:val="1BE0B7D2"/>
@@ -15641,7 +14585,7 @@
       </w:rPr>
     </w:lvl>
   </w:abstractNum>
-  <w:abstractNum w:abstractNumId="17" w15:restartNumberingAfterBreak="0">
+  <w:abstractNum w:abstractNumId="17">
     <w:nsid w:val="4D1726A8"/>
     <w:multiLevelType w:val="hybridMultilevel"/>
     <w:tmpl w:val="D53870C6"/>
@@ -15730,7 +14674,7 @@
       </w:pPr>
     </w:lvl>
   </w:abstractNum>
-  <w:abstractNum w:abstractNumId="18" w15:restartNumberingAfterBreak="0">
+  <w:abstractNum w:abstractNumId="18">
     <w:nsid w:val="4D4810FF"/>
     <w:multiLevelType w:val="hybridMultilevel"/>
     <w:tmpl w:val="341A14FC"/>
@@ -15819,7 +14763,7 @@
       </w:pPr>
     </w:lvl>
   </w:abstractNum>
-  <w:abstractNum w:abstractNumId="19" w15:restartNumberingAfterBreak="0">
+  <w:abstractNum w:abstractNumId="19">
     <w:nsid w:val="4EAA0A5E"/>
     <w:multiLevelType w:val="multilevel"/>
     <w:tmpl w:val="B76C399C"/>
@@ -15968,7 +14912,7 @@
       </w:rPr>
     </w:lvl>
   </w:abstractNum>
-  <w:abstractNum w:abstractNumId="20" w15:restartNumberingAfterBreak="0">
+  <w:abstractNum w:abstractNumId="20">
     <w:nsid w:val="51296B75"/>
     <w:multiLevelType w:val="hybridMultilevel"/>
     <w:tmpl w:val="67209832"/>
@@ -16057,7 +15001,7 @@
       </w:pPr>
     </w:lvl>
   </w:abstractNum>
-  <w:abstractNum w:abstractNumId="21" w15:restartNumberingAfterBreak="0">
+  <w:abstractNum w:abstractNumId="21">
     <w:nsid w:val="52024CE0"/>
     <w:multiLevelType w:val="hybridMultilevel"/>
     <w:tmpl w:val="00FAEB22"/>
@@ -16170,7 +15114,7 @@
       </w:rPr>
     </w:lvl>
   </w:abstractNum>
-  <w:abstractNum w:abstractNumId="22" w15:restartNumberingAfterBreak="0">
+  <w:abstractNum w:abstractNumId="22">
     <w:nsid w:val="52AB3FBB"/>
     <w:multiLevelType w:val="hybridMultilevel"/>
     <w:tmpl w:val="341A14FC"/>
@@ -16259,7 +15203,7 @@
       </w:pPr>
     </w:lvl>
   </w:abstractNum>
-  <w:abstractNum w:abstractNumId="23" w15:restartNumberingAfterBreak="0">
+  <w:abstractNum w:abstractNumId="23">
     <w:nsid w:val="5456410E"/>
     <w:multiLevelType w:val="hybridMultilevel"/>
     <w:tmpl w:val="341A14FC"/>
@@ -16348,7 +15292,7 @@
       </w:pPr>
     </w:lvl>
   </w:abstractNum>
-  <w:abstractNum w:abstractNumId="24" w15:restartNumberingAfterBreak="0">
+  <w:abstractNum w:abstractNumId="24">
     <w:nsid w:val="598051CC"/>
     <w:multiLevelType w:val="hybridMultilevel"/>
     <w:tmpl w:val="181AFEA0"/>
@@ -16437,7 +15381,7 @@
       </w:pPr>
     </w:lvl>
   </w:abstractNum>
-  <w:abstractNum w:abstractNumId="25" w15:restartNumberingAfterBreak="0">
+  <w:abstractNum w:abstractNumId="25">
     <w:nsid w:val="5ACB79DA"/>
     <w:multiLevelType w:val="multilevel"/>
     <w:tmpl w:val="FA5661F0"/>
@@ -16586,7 +15530,7 @@
       </w:rPr>
     </w:lvl>
   </w:abstractNum>
-  <w:abstractNum w:abstractNumId="26" w15:restartNumberingAfterBreak="0">
+  <w:abstractNum w:abstractNumId="26">
     <w:nsid w:val="5BDC3DB4"/>
     <w:multiLevelType w:val="multilevel"/>
     <w:tmpl w:val="E8E2D2EA"/>
@@ -16735,7 +15679,7 @@
       </w:rPr>
     </w:lvl>
   </w:abstractNum>
-  <w:abstractNum w:abstractNumId="27" w15:restartNumberingAfterBreak="0">
+  <w:abstractNum w:abstractNumId="27">
     <w:nsid w:val="5CBD120E"/>
     <w:multiLevelType w:val="multilevel"/>
     <w:tmpl w:val="8F72B56C"/>
@@ -16884,7 +15828,7 @@
       </w:rPr>
     </w:lvl>
   </w:abstractNum>
-  <w:abstractNum w:abstractNumId="28" w15:restartNumberingAfterBreak="0">
+  <w:abstractNum w:abstractNumId="28">
     <w:nsid w:val="5D42770B"/>
     <w:multiLevelType w:val="hybridMultilevel"/>
     <w:tmpl w:val="F514C632"/>
@@ -16973,7 +15917,7 @@
       </w:pPr>
     </w:lvl>
   </w:abstractNum>
-  <w:abstractNum w:abstractNumId="29" w15:restartNumberingAfterBreak="0">
+  <w:abstractNum w:abstractNumId="29">
     <w:nsid w:val="5E9B18D0"/>
     <w:multiLevelType w:val="hybridMultilevel"/>
     <w:tmpl w:val="08063D18"/>
@@ -17063,7 +16007,7 @@
       </w:pPr>
     </w:lvl>
   </w:abstractNum>
-  <w:abstractNum w:abstractNumId="30" w15:restartNumberingAfterBreak="0">
+  <w:abstractNum w:abstractNumId="30">
     <w:nsid w:val="64BC3E51"/>
     <w:multiLevelType w:val="hybridMultilevel"/>
     <w:tmpl w:val="68309572"/>
@@ -17152,7 +16096,7 @@
       </w:pPr>
     </w:lvl>
   </w:abstractNum>
-  <w:abstractNum w:abstractNumId="31" w15:restartNumberingAfterBreak="0">
+  <w:abstractNum w:abstractNumId="31">
     <w:nsid w:val="6B847F47"/>
     <w:multiLevelType w:val="hybridMultilevel"/>
     <w:tmpl w:val="341A14FC"/>
@@ -17241,7 +16185,7 @@
       </w:pPr>
     </w:lvl>
   </w:abstractNum>
-  <w:abstractNum w:abstractNumId="32" w15:restartNumberingAfterBreak="0">
+  <w:abstractNum w:abstractNumId="32">
     <w:nsid w:val="6F5E4993"/>
     <w:multiLevelType w:val="hybridMultilevel"/>
     <w:tmpl w:val="2904F0B0"/>
@@ -17330,7 +16274,7 @@
       </w:pPr>
     </w:lvl>
   </w:abstractNum>
-  <w:abstractNum w:abstractNumId="33" w15:restartNumberingAfterBreak="0">
+  <w:abstractNum w:abstractNumId="33">
     <w:nsid w:val="6F9F68AB"/>
     <w:multiLevelType w:val="multilevel"/>
     <w:tmpl w:val="611CDC98"/>
@@ -17479,7 +16423,7 @@
       </w:rPr>
     </w:lvl>
   </w:abstractNum>
-  <w:abstractNum w:abstractNumId="34" w15:restartNumberingAfterBreak="0">
+  <w:abstractNum w:abstractNumId="34">
     <w:nsid w:val="74524E79"/>
     <w:multiLevelType w:val="multilevel"/>
     <w:tmpl w:val="6E588122"/>
@@ -17628,7 +16572,7 @@
       </w:rPr>
     </w:lvl>
   </w:abstractNum>
-  <w:abstractNum w:abstractNumId="35" w15:restartNumberingAfterBreak="0">
+  <w:abstractNum w:abstractNumId="35">
     <w:nsid w:val="7A0020B7"/>
     <w:multiLevelType w:val="hybridMultilevel"/>
     <w:tmpl w:val="341A14FC"/>
@@ -17717,7 +16661,7 @@
       </w:pPr>
     </w:lvl>
   </w:abstractNum>
-  <w:abstractNum w:abstractNumId="36" w15:restartNumberingAfterBreak="0">
+  <w:abstractNum w:abstractNumId="36">
     <w:nsid w:val="7F5534D1"/>
     <w:multiLevelType w:val="hybridMultilevel"/>
     <w:tmpl w:val="7F64BF2A"/>
@@ -17945,7 +16889,7 @@
 </file>
 
 <file path=word/styles.xml><?xml version="1.0" encoding="utf-8"?>
-<w:styles xmlns:mc="http://schemas.openxmlformats.org/markup-compatibility/2006" xmlns:r="http://schemas.openxmlformats.org/officeDocument/2006/relationships" xmlns:w="http://schemas.openxmlformats.org/wordprocessingml/2006/main" xmlns:w14="http://schemas.microsoft.com/office/word/2010/wordml" xmlns:w15="http://schemas.microsoft.com/office/word/2012/wordml" xmlns:w16cid="http://schemas.microsoft.com/office/word/2016/wordml/cid" xmlns:w16se="http://schemas.microsoft.com/office/word/2015/wordml/symex" mc:Ignorable="w14 w15 w16se w16cid">
+<w:styles xmlns:mc="http://schemas.openxmlformats.org/markup-compatibility/2006" xmlns:r="http://schemas.openxmlformats.org/officeDocument/2006/relationships" xmlns:w="http://schemas.openxmlformats.org/wordprocessingml/2006/main" xmlns:w14="http://schemas.microsoft.com/office/word/2010/wordml" xmlns:w15="http://schemas.microsoft.com/office/word/2012/wordml" mc:Ignorable="w14 w15">
   <w:docDefaults>
     <w:rPrDefault>
       <w:rPr>
@@ -17958,7 +16902,7 @@
     </w:rPrDefault>
     <w:pPrDefault/>
   </w:docDefaults>
-  <w:latentStyles w:defLockedState="0" w:defUIPriority="99" w:defSemiHidden="0" w:defUnhideWhenUsed="0" w:defQFormat="0" w:count="377">
+  <w:latentStyles w:defLockedState="0" w:defUIPriority="99" w:defSemiHidden="0" w:defUnhideWhenUsed="0" w:defQFormat="0" w:count="380">
     <w:lsdException w:name="Normal" w:uiPriority="0" w:qFormat="1"/>
     <w:lsdException w:name="heading 1" w:uiPriority="9" w:qFormat="1"/>
     <w:lsdException w:name="heading 2" w:semiHidden="1" w:uiPriority="9" w:unhideWhenUsed="1" w:qFormat="1"/>
@@ -18400,7 +17344,7 @@
     </w:rPr>
   </w:style>
   <w:style w:type="character" w:customStyle="1" w:styleId="a5">
-    <w:name w:val="页眉 字符"/>
+    <w:name w:val="页眉字符"/>
     <w:basedOn w:val="a0"/>
     <w:link w:val="a4"/>
     <w:uiPriority w:val="99"/>
@@ -18431,7 +17375,7 @@
     </w:rPr>
   </w:style>
   <w:style w:type="character" w:customStyle="1" w:styleId="a7">
-    <w:name w:val="页脚 字符"/>
+    <w:name w:val="页脚字符"/>
     <w:basedOn w:val="a0"/>
     <w:link w:val="a6"/>
     <w:uiPriority w:val="99"/>
@@ -18479,7 +17423,7 @@
     </w:rPr>
   </w:style>
   <w:style w:type="character" w:customStyle="1" w:styleId="HTML0">
-    <w:name w:val="HTML 预设格式 字符"/>
+    <w:name w:val="HTML 预设格式字符"/>
     <w:basedOn w:val="a0"/>
     <w:link w:val="HTML"/>
     <w:uiPriority w:val="99"/>
@@ -18539,7 +17483,7 @@
     </w:rPr>
   </w:style>
   <w:style w:type="character" w:customStyle="1" w:styleId="a9">
-    <w:name w:val="批注框文本 字符"/>
+    <w:name w:val="批注框文本字符"/>
     <w:basedOn w:val="a0"/>
     <w:link w:val="a8"/>
     <w:uiPriority w:val="99"/>
@@ -18556,6 +17500,7 @@
     <w:uiPriority w:val="39"/>
     <w:rsid w:val="00E06F38"/>
     <w:tblPr>
+      <w:tblInd w:w="0" w:type="dxa"/>
       <w:tblBorders>
         <w:top w:val="single" w:sz="4" w:space="0" w:color="auto"/>
         <w:left w:val="single" w:sz="4" w:space="0" w:color="auto"/>
@@ -18564,6 +17509,12 @@
         <w:insideH w:val="single" w:sz="4" w:space="0" w:color="auto"/>
         <w:insideV w:val="single" w:sz="4" w:space="0" w:color="auto"/>
       </w:tblBorders>
+      <w:tblCellMar>
+        <w:top w:w="0" w:type="dxa"/>
+        <w:left w:w="108" w:type="dxa"/>
+        <w:bottom w:w="0" w:type="dxa"/>
+        <w:right w:w="108" w:type="dxa"/>
+      </w:tblCellMar>
     </w:tblPr>
   </w:style>
   <w:style w:type="character" w:customStyle="1" w:styleId="content">

</xml_diff>

<commit_message>
update arrow function this
</commit_message>
<xml_diff>
--- a/刷题.docx
+++ b/刷题.docx
@@ -3024,24 +3024,6 @@
         <w:rPr>
           <w:rFonts w:ascii="方正兰亭纤黑_GBK" w:eastAsia="方正兰亭纤黑_GBK" w:hAnsi="宋体" w:cs="宋体"/>
         </w:rPr>
-        <w:t>call apply bind的区别，以及bind是如何实现的</w:t>
-      </w:r>
-    </w:p>
-    <w:p>
-      <w:pPr>
-        <w:numPr>
-          <w:ilvl w:val="0"/>
-          <w:numId w:val="26"/>
-        </w:numPr>
-        <w:spacing w:before="100" w:beforeAutospacing="1" w:after="100" w:afterAutospacing="1" w:line="360" w:lineRule="atLeast"/>
-        <w:rPr>
-          <w:rFonts w:ascii="方正兰亭纤黑_GBK" w:eastAsia="方正兰亭纤黑_GBK" w:hAnsi="宋体" w:cs="宋体"/>
-        </w:rPr>
-      </w:pPr>
-      <w:r>
-        <w:rPr>
-          <w:rFonts w:ascii="方正兰亭纤黑_GBK" w:eastAsia="方正兰亭纤黑_GBK" w:hAnsi="宋体" w:cs="宋体"/>
-        </w:rPr>
         <w:t>假设一个object A里面的值n为1，怎么样知道n改变了，有事件绑定吗？</w:t>
       </w:r>
     </w:p>
@@ -3262,7 +3244,6 @@
               <w:rPr>
                 <w:rFonts w:ascii="文悦后现代体 (非商业使用) W4-75" w:eastAsia="文悦后现代体 (非商业使用) W4-75" w:hAnsi="文悦后现代体 (非商业使用) W4-75" w:cs="宋体" w:hint="eastAsia"/>
               </w:rPr>
-              <w:lastRenderedPageBreak/>
               <w:t>闭包在我的理解里，有着很重的时间空间属性。闭包有点像</w:t>
             </w:r>
             <w:r>
@@ -3341,6 +3322,7 @@
               <w:rPr>
                 <w:rFonts w:ascii="文悦后现代体 (非商业使用) W4-75" w:eastAsia="文悦后现代体 (非商业使用) W4-75" w:hAnsi="文悦后现代体 (非商业使用) W4-75" w:cs="宋体"/>
               </w:rPr>
+              <w:lastRenderedPageBreak/>
               <w:t>两个用途：</w:t>
             </w:r>
             <w:r>
@@ -3924,7 +3906,6 @@
               <w:rPr>
                 <w:noProof/>
               </w:rPr>
-              <w:lastRenderedPageBreak/>
               <w:drawing>
                 <wp:inline distT="0" distB="0" distL="0" distR="0" wp14:anchorId="023A92E4" wp14:editId="1C21F02D">
                   <wp:extent cx="5781675" cy="1581150"/>
@@ -3974,6 +3955,7 @@
                 <w:rFonts w:eastAsiaTheme="minorHAnsi" w:cs="宋体" w:hint="eastAsia"/>
                 <w:i/>
               </w:rPr>
+              <w:lastRenderedPageBreak/>
               <w:t>aVar</w:t>
             </w:r>
             <w:proofErr w:type="spellEnd"/>
@@ -4223,7 +4205,6 @@
               <w:rPr>
                 <w:noProof/>
               </w:rPr>
-              <w:lastRenderedPageBreak/>
               <w:drawing>
                 <wp:inline distT="0" distB="0" distL="0" distR="0" wp14:anchorId="28D2ECA5" wp14:editId="3ECD2E5D">
                   <wp:extent cx="2141220" cy="1896750"/>
@@ -4336,7 +4317,7 @@
       <w:tr>
         <w:tc>
           <w:tcPr>
-            <w:tcW w:w="10223" w:type="dxa"/>
+            <w:tcW w:w="9393" w:type="dxa"/>
             <w:shd w:val="clear" w:color="auto" w:fill="F2F2F2" w:themeFill="background1" w:themeFillShade="F2"/>
           </w:tcPr>
           <w:p>
@@ -4591,7 +4572,6 @@
               <w:rPr>
                 <w:noProof/>
               </w:rPr>
-              <w:lastRenderedPageBreak/>
               <w:drawing>
                 <wp:inline distT="0" distB="0" distL="0" distR="0" wp14:anchorId="60787701" wp14:editId="087A5DAC">
                   <wp:extent cx="2304753" cy="2895600"/>
@@ -4639,6 +4619,7 @@
               <w:rPr>
                 <w:rFonts w:ascii="文悦后现代体 (非商业使用) W4-75" w:eastAsia="文悦后现代体 (非商业使用) W4-75" w:hAnsi="文悦后现代体 (非商业使用) W4-75" w:cs="宋体" w:hint="eastAsia"/>
               </w:rPr>
+              <w:lastRenderedPageBreak/>
               <w:t>经典的this绑定丢失案例，解决方案：</w:t>
             </w:r>
             <w:proofErr w:type="spellStart"/>
@@ -4707,69 +4688,13 @@
         <w:rPr>
           <w:rFonts w:ascii="方正兰亭纤黑_GBK" w:eastAsia="方正兰亭纤黑_GBK" w:hAnsi="宋体" w:cs="宋体"/>
         </w:rPr>
-        <w:t>箭头函数的特点</w:t>
-      </w:r>
-      <w:r>
-        <w:rPr>
-          <w:rFonts w:ascii="方正兰亭纤黑_GBK" w:eastAsia="方正兰亭纤黑_GBK" w:hAnsi="宋体" w:cs="宋体"/>
-        </w:rPr>
-        <w:t>，</w:t>
-      </w:r>
-      <w:r>
-        <w:rPr>
-          <w:rFonts w:ascii="方正兰亭纤黑_GBK" w:eastAsia="方正兰亭纤黑_GBK" w:hAnsi="宋体" w:cs="宋体" w:hint="eastAsia"/>
-        </w:rPr>
-        <w:t>以及</w:t>
-      </w:r>
-      <w:r>
-        <w:rPr>
-          <w:rFonts w:ascii="方正兰亭纤黑_GBK" w:eastAsia="方正兰亭纤黑_GBK" w:hAnsi="宋体" w:cs="宋体"/>
-        </w:rPr>
-        <w:t>与this的</w:t>
-      </w:r>
-      <w:r>
-        <w:rPr>
-          <w:rFonts w:ascii="方正兰亭纤黑_GBK" w:eastAsia="方正兰亭纤黑_GBK" w:hAnsi="宋体" w:cs="宋体" w:hint="eastAsia"/>
-        </w:rPr>
-        <w:t>指向</w:t>
-      </w:r>
-      <w:r>
-        <w:rPr>
-          <w:rFonts w:ascii="方正兰亭纤黑_GBK" w:eastAsia="方正兰亭纤黑_GBK" w:hAnsi="宋体" w:cs="宋体"/>
-        </w:rPr>
-        <w:t>区别</w:t>
-      </w:r>
-    </w:p>
-    <w:p>
-      <w:pPr>
-        <w:numPr>
-          <w:ilvl w:val="0"/>
-          <w:numId w:val="27"/>
-        </w:numPr>
-        <w:spacing w:before="100" w:beforeAutospacing="1" w:after="100" w:afterAutospacing="1" w:line="360" w:lineRule="atLeast"/>
-        <w:rPr>
-          <w:rFonts w:ascii="方正兰亭纤黑_GBK" w:eastAsia="方正兰亭纤黑_GBK" w:hAnsi="宋体" w:cs="宋体"/>
-        </w:rPr>
-      </w:pPr>
-      <w:r>
-        <w:rPr>
-          <w:rFonts w:ascii="方正兰亭纤黑_GBK" w:eastAsia="方正兰亭纤黑_GBK" w:hAnsi="宋体" w:cs="宋体"/>
-        </w:rPr>
-        <w:t>请简述一下</w:t>
-      </w:r>
-      <w:proofErr w:type="spellStart"/>
-      <w:r>
-        <w:rPr>
-          <w:rFonts w:ascii="方正兰亭纤黑_GBK" w:eastAsia="方正兰亭纤黑_GBK" w:hAnsi="宋体" w:cs="宋体"/>
-        </w:rPr>
-        <w:t>js</w:t>
-      </w:r>
-      <w:proofErr w:type="spellEnd"/>
-      <w:r>
-        <w:rPr>
-          <w:rFonts w:ascii="方正兰亭纤黑_GBK" w:eastAsia="方正兰亭纤黑_GBK" w:hAnsi="宋体" w:cs="宋体"/>
-        </w:rPr>
-        <w:t>原型链</w:t>
+        <w:t>箭头函数的</w:t>
+      </w:r>
+      <w:r>
+        <w:rPr>
+          <w:rFonts w:ascii="方正兰亭纤黑_GBK" w:eastAsia="方正兰亭纤黑_GBK" w:hAnsi="宋体" w:cs="宋体"/>
+        </w:rPr>
+        <w:t>this</w:t>
       </w:r>
     </w:p>
     <w:tbl>
@@ -4807,6 +4732,1383 @@
               <w:rPr>
                 <w:rFonts w:ascii="文悦后现代体 (非商业使用) W4-75" w:eastAsia="文悦后现代体 (非商业使用) W4-75" w:hAnsi="文悦后现代体 (非商业使用) W4-75" w:cs="宋体" w:hint="eastAsia"/>
               </w:rPr>
+              <w:t>箭头</w:t>
+            </w:r>
+            <w:r>
+              <w:rPr>
+                <w:rFonts w:ascii="文悦后现代体 (非商业使用) W4-75" w:eastAsia="文悦后现代体 (非商业使用) W4-75" w:hAnsi="文悦后现代体 (非商业使用) W4-75" w:cs="宋体"/>
+              </w:rPr>
+              <w:t>函数的用法没有什么好说的，主要比较麻烦的事</w:t>
+            </w:r>
+            <w:r>
+              <w:rPr>
+                <w:rFonts w:ascii="文悦后现代体 (非商业使用) W4-75" w:eastAsia="文悦后现代体 (非商业使用) W4-75" w:hAnsi="文悦后现代体 (非商业使用) W4-75" w:cs="宋体" w:hint="eastAsia"/>
+              </w:rPr>
+              <w:t>箭头</w:t>
+            </w:r>
+            <w:r>
+              <w:rPr>
+                <w:rFonts w:ascii="文悦后现代体 (非商业使用) W4-75" w:eastAsia="文悦后现代体 (非商业使用) W4-75" w:hAnsi="文悦后现代体 (非商业使用) W4-75" w:cs="宋体"/>
+              </w:rPr>
+              <w:t>函数的this指向谁的问题。</w:t>
+            </w:r>
+          </w:p>
+          <w:p>
+            <w:pPr>
+              <w:pStyle w:val="a3"/>
+              <w:numPr>
+                <w:ilvl w:val="0"/>
+                <w:numId w:val="40"/>
+              </w:numPr>
+              <w:ind w:firstLineChars="0"/>
+              <w:rPr>
+                <w:rFonts w:ascii="文悦后现代体 (非商业使用) W4-75" w:eastAsia="文悦后现代体 (非商业使用) W4-75" w:hAnsi="文悦后现代体 (非商业使用) W4-75" w:cs="宋体"/>
+              </w:rPr>
+            </w:pPr>
+            <w:r>
+              <w:rPr>
+                <w:rFonts w:ascii="文悦后现代体 (非商业使用) W4-75" w:eastAsia="文悦后现代体 (非商业使用) W4-75" w:hAnsi="文悦后现代体 (非商业使用) W4-75" w:cs="宋体"/>
+              </w:rPr>
+              <w:t>先弄清楚function情况下的this，遵循隐式绑定</w:t>
+            </w:r>
+            <w:r>
+              <w:rPr>
+                <w:rFonts w:ascii="文悦后现代体 (非商业使用) W4-75" w:eastAsia="文悦后现代体 (非商业使用) W4-75" w:hAnsi="文悦后现代体 (非商业使用) W4-75" w:cs="宋体"/>
+              </w:rPr>
+              <w:t>，谁调用绑定谁，</w:t>
+            </w:r>
+            <w:r>
+              <w:rPr>
+                <w:rFonts w:ascii="文悦后现代体 (非商业使用) W4-75" w:eastAsia="文悦后现代体 (非商业使用) W4-75" w:hAnsi="文悦后现代体 (非商业使用) W4-75" w:cs="宋体" w:hint="eastAsia"/>
+              </w:rPr>
+              <w:t>默认</w:t>
+            </w:r>
+            <w:r>
+              <w:rPr>
+                <w:rFonts w:ascii="文悦后现代体 (非商业使用) W4-75" w:eastAsia="文悦后现代体 (非商业使用) W4-75" w:hAnsi="文悦后现代体 (非商业使用) W4-75" w:cs="宋体"/>
+              </w:rPr>
+              <w:t>绑定global</w:t>
+            </w:r>
+          </w:p>
+          <w:p>
+            <w:pPr>
+              <w:pStyle w:val="a3"/>
+              <w:numPr>
+                <w:ilvl w:val="0"/>
+                <w:numId w:val="40"/>
+              </w:numPr>
+              <w:ind w:firstLineChars="0"/>
+              <w:rPr>
+                <w:rFonts w:ascii="文悦后现代体 (非商业使用) W4-75" w:eastAsia="文悦后现代体 (非商业使用) W4-75" w:hAnsi="文悦后现代体 (非商业使用) W4-75" w:cs="宋体"/>
+              </w:rPr>
+            </w:pPr>
+            <w:r>
+              <w:rPr>
+                <w:rFonts w:ascii="文悦后现代体 (非商业使用) W4-75" w:eastAsia="文悦后现代体 (非商业使用) W4-75" w:hAnsi="文悦后现代体 (非商业使用) W4-75" w:cs="宋体" w:hint="eastAsia"/>
+              </w:rPr>
+              <w:t>箭头</w:t>
+            </w:r>
+            <w:r>
+              <w:rPr>
+                <w:rFonts w:ascii="文悦后现代体 (非商业使用) W4-75" w:eastAsia="文悦后现代体 (非商业使用) W4-75" w:hAnsi="文悦后现代体 (非商业使用) W4-75" w:cs="宋体"/>
+              </w:rPr>
+              <w:t>函数比较妙了，</w:t>
+            </w:r>
+            <w:r>
+              <w:rPr>
+                <w:rFonts w:ascii="文悦后现代体 (非商业使用) W4-75" w:eastAsia="文悦后现代体 (非商业使用) W4-75" w:hAnsi="文悦后现代体 (非商业使用) W4-75" w:cs="宋体" w:hint="eastAsia"/>
+              </w:rPr>
+              <w:t>绑定</w:t>
+            </w:r>
+            <w:r>
+              <w:rPr>
+                <w:rFonts w:ascii="文悦后现代体 (非商业使用) W4-75" w:eastAsia="文悦后现代体 (非商业使用) W4-75" w:hAnsi="文悦后现代体 (非商业使用) W4-75" w:cs="宋体"/>
+              </w:rPr>
+              <w:t>scope上下文中的对象。</w:t>
+            </w:r>
+          </w:p>
+          <w:p>
+            <w:pPr>
+              <w:rPr>
+                <w:rFonts w:eastAsia="Times New Roman"/>
+              </w:rPr>
+            </w:pPr>
+            <w:r>
+              <w:rPr>
+                <w:rFonts w:eastAsia="Times New Roman"/>
+                <w:noProof/>
+              </w:rPr>
+              <w:drawing>
+                <wp:inline distT="0" distB="0" distL="0" distR="0" wp14:anchorId="11FF91D7" wp14:editId="3890D405">
+                  <wp:extent cx="5764161" cy="2188677"/>
+                  <wp:effectExtent l="0" t="0" r="1905" b="0"/>
+                  <wp:docPr id="25" name="图片 25" descr="https://miro.medium.com/max/1132/1*mqVHS7mvwXjTHqkFnqEr1Q.png"/>
+                  <wp:cNvGraphicFramePr>
+                    <a:graphicFrameLocks xmlns:a="http://schemas.openxmlformats.org/drawingml/2006/main" noChangeAspect="1"/>
+                  </wp:cNvGraphicFramePr>
+                  <a:graphic xmlns:a="http://schemas.openxmlformats.org/drawingml/2006/main">
+                    <a:graphicData uri="http://schemas.openxmlformats.org/drawingml/2006/picture">
+                      <pic:pic xmlns:pic="http://schemas.openxmlformats.org/drawingml/2006/picture">
+                        <pic:nvPicPr>
+                          <pic:cNvPr id="0" name="Picture 1" descr="https://miro.medium.com/max/1132/1*mqVHS7mvwXjTHqkFnqEr1Q.png"/>
+                          <pic:cNvPicPr>
+                            <a:picLocks noChangeAspect="1" noChangeArrowheads="1"/>
+                          </pic:cNvPicPr>
+                        </pic:nvPicPr>
+                        <pic:blipFill>
+                          <a:blip r:embed="rId17">
+                            <a:extLst>
+                              <a:ext uri="{28A0092B-C50C-407E-A947-70E740481C1C}">
+                                <a14:useLocalDpi xmlns:a14="http://schemas.microsoft.com/office/drawing/2010/main" val="0"/>
+                              </a:ext>
+                            </a:extLst>
+                          </a:blip>
+                          <a:srcRect/>
+                          <a:stretch>
+                            <a:fillRect/>
+                          </a:stretch>
+                        </pic:blipFill>
+                        <pic:spPr bwMode="auto">
+                          <a:xfrm>
+                            <a:off x="0" y="0"/>
+                            <a:ext cx="5804401" cy="2203956"/>
+                          </a:xfrm>
+                          <a:prstGeom prst="rect">
+                            <a:avLst/>
+                          </a:prstGeom>
+                          <a:noFill/>
+                          <a:ln>
+                            <a:noFill/>
+                          </a:ln>
+                        </pic:spPr>
+                      </pic:pic>
+                    </a:graphicData>
+                  </a:graphic>
+                </wp:inline>
+              </w:drawing>
+            </w:r>
+          </w:p>
+          <w:p>
+            <w:pPr>
+              <w:rPr>
+                <w:rFonts w:eastAsia="Times New Roman"/>
+              </w:rPr>
+            </w:pPr>
+            <w:r>
+              <w:rPr>
+                <w:rFonts w:ascii="MS Mincho" w:eastAsia="MS Mincho" w:hAnsi="MS Mincho" w:cs="MS Mincho"/>
+              </w:rPr>
+              <w:t>第一道</w:t>
+            </w:r>
+            <w:r>
+              <w:rPr>
+                <w:rFonts w:ascii="SimSun" w:eastAsia="SimSun" w:hAnsi="SimSun" w:cs="SimSun"/>
+              </w:rPr>
+              <w:t>题</w:t>
+            </w:r>
+            <w:r>
+              <w:rPr>
+                <w:rFonts w:ascii="MS Mincho" w:eastAsia="MS Mincho" w:hAnsi="MS Mincho" w:cs="MS Mincho"/>
+              </w:rPr>
+              <w:t>目的</w:t>
+            </w:r>
+            <w:r>
+              <w:rPr>
+                <w:rFonts w:eastAsia="Times New Roman"/>
+              </w:rPr>
+              <w:t>this=</w:t>
+            </w:r>
+            <w:r>
+              <w:rPr>
+                <w:rFonts w:eastAsia="Times New Roman" w:hint="eastAsia"/>
+              </w:rPr>
+              <w:t>global</w:t>
+            </w:r>
+          </w:p>
+          <w:p>
+            <w:pPr>
+              <w:rPr>
+                <w:rFonts w:eastAsia="Times New Roman" w:hint="eastAsia"/>
+              </w:rPr>
+            </w:pPr>
+          </w:p>
+          <w:p>
+            <w:pPr>
+              <w:rPr>
+                <w:rFonts w:eastAsia="Times New Roman"/>
+              </w:rPr>
+            </w:pPr>
+            <w:r>
+              <w:rPr>
+                <w:rFonts w:eastAsia="Times New Roman"/>
+                <w:noProof/>
+              </w:rPr>
+              <w:drawing>
+                <wp:inline distT="0" distB="0" distL="0" distR="0" wp14:anchorId="5EA1EAB3" wp14:editId="040D1718">
+                  <wp:extent cx="5750929" cy="2191628"/>
+                  <wp:effectExtent l="0" t="0" r="0" b="0"/>
+                  <wp:docPr id="26" name="图片 26" descr="https://miro.medium.com/max/1122/1*kehRcVSVKdjQVUbpJgJfFQ.png"/>
+                  <wp:cNvGraphicFramePr>
+                    <a:graphicFrameLocks xmlns:a="http://schemas.openxmlformats.org/drawingml/2006/main" noChangeAspect="1"/>
+                  </wp:cNvGraphicFramePr>
+                  <a:graphic xmlns:a="http://schemas.openxmlformats.org/drawingml/2006/main">
+                    <a:graphicData uri="http://schemas.openxmlformats.org/drawingml/2006/picture">
+                      <pic:pic xmlns:pic="http://schemas.openxmlformats.org/drawingml/2006/picture">
+                        <pic:nvPicPr>
+                          <pic:cNvPr id="0" name="Picture 4" descr="https://miro.medium.com/max/1122/1*kehRcVSVKdjQVUbpJgJfFQ.png"/>
+                          <pic:cNvPicPr>
+                            <a:picLocks noChangeAspect="1" noChangeArrowheads="1"/>
+                          </pic:cNvPicPr>
+                        </pic:nvPicPr>
+                        <pic:blipFill>
+                          <a:blip r:embed="rId18">
+                            <a:extLst>
+                              <a:ext uri="{28A0092B-C50C-407E-A947-70E740481C1C}">
+                                <a14:useLocalDpi xmlns:a14="http://schemas.microsoft.com/office/drawing/2010/main" val="0"/>
+                              </a:ext>
+                            </a:extLst>
+                          </a:blip>
+                          <a:srcRect/>
+                          <a:stretch>
+                            <a:fillRect/>
+                          </a:stretch>
+                        </pic:blipFill>
+                        <pic:spPr bwMode="auto">
+                          <a:xfrm>
+                            <a:off x="0" y="0"/>
+                            <a:ext cx="5968854" cy="2274677"/>
+                          </a:xfrm>
+                          <a:prstGeom prst="rect">
+                            <a:avLst/>
+                          </a:prstGeom>
+                          <a:noFill/>
+                          <a:ln>
+                            <a:noFill/>
+                          </a:ln>
+                        </pic:spPr>
+                      </pic:pic>
+                    </a:graphicData>
+                  </a:graphic>
+                </wp:inline>
+              </w:drawing>
+            </w:r>
+          </w:p>
+          <w:p>
+            <w:pPr>
+              <w:rPr>
+                <w:rFonts w:eastAsia="Times New Roman" w:hint="eastAsia"/>
+              </w:rPr>
+            </w:pPr>
+            <w:proofErr w:type="spellStart"/>
+            <w:r>
+              <w:rPr>
+                <w:rFonts w:eastAsia="Times New Roman" w:hint="eastAsia"/>
+              </w:rPr>
+              <w:t>renturn</w:t>
+            </w:r>
+            <w:proofErr w:type="spellEnd"/>
+            <w:r>
+              <w:rPr>
+                <w:rFonts w:ascii="MS Mincho" w:eastAsia="MS Mincho" w:hAnsi="MS Mincho" w:cs="MS Mincho"/>
+              </w:rPr>
+              <w:t>出来的</w:t>
+            </w:r>
+            <w:r>
+              <w:rPr>
+                <w:rFonts w:eastAsia="Times New Roman"/>
+              </w:rPr>
+              <w:t>funct</w:t>
+            </w:r>
+            <w:r>
+              <w:rPr>
+                <w:rFonts w:eastAsia="Times New Roman" w:hint="eastAsia"/>
+              </w:rPr>
+              <w:t>ion</w:t>
+            </w:r>
+            <w:r>
+              <w:rPr>
+                <w:rFonts w:ascii="SimSun" w:eastAsia="SimSun" w:hAnsi="SimSun" w:cs="SimSun"/>
+              </w:rPr>
+              <w:t>绑</w:t>
+            </w:r>
+            <w:r>
+              <w:rPr>
+                <w:rFonts w:ascii="MS Mincho" w:eastAsia="MS Mincho" w:hAnsi="MS Mincho" w:cs="MS Mincho"/>
+              </w:rPr>
+              <w:t>定了</w:t>
+            </w:r>
+            <w:r>
+              <w:rPr>
+                <w:rFonts w:eastAsia="Times New Roman"/>
+              </w:rPr>
+              <w:t xml:space="preserve">student2 = </w:t>
+            </w:r>
+            <w:r>
+              <w:rPr>
+                <w:rFonts w:eastAsia="Times New Roman" w:hint="eastAsia"/>
+              </w:rPr>
+              <w:t>this</w:t>
+            </w:r>
+            <w:r>
+              <w:rPr>
+                <w:rFonts w:ascii="SimSun" w:eastAsia="SimSun" w:hAnsi="SimSun" w:cs="SimSun"/>
+              </w:rPr>
+              <w:t>这</w:t>
+            </w:r>
+            <w:r>
+              <w:rPr>
+                <w:rFonts w:ascii="MS Mincho" w:eastAsia="MS Mincho" w:hAnsi="MS Mincho" w:cs="MS Mincho"/>
+              </w:rPr>
+              <w:t>个条件</w:t>
+            </w:r>
+          </w:p>
+          <w:p>
+            <w:pPr>
+              <w:rPr>
+                <w:rFonts w:eastAsia="Times New Roman"/>
+              </w:rPr>
+            </w:pPr>
+            <w:r>
+              <w:rPr>
+                <w:rFonts w:eastAsia="Times New Roman"/>
+                <w:noProof/>
+              </w:rPr>
+              <w:lastRenderedPageBreak/>
+              <w:drawing>
+                <wp:inline distT="0" distB="0" distL="0" distR="0" wp14:anchorId="5837736E" wp14:editId="21F467FC">
+                  <wp:extent cx="5750929" cy="2170285"/>
+                  <wp:effectExtent l="0" t="0" r="0" b="0"/>
+                  <wp:docPr id="27" name="图片 27" descr="https://miro.medium.com/max/1124/1*Lfy7LA3uTTIiUzgKG49bsQ.png"/>
+                  <wp:cNvGraphicFramePr>
+                    <a:graphicFrameLocks xmlns:a="http://schemas.openxmlformats.org/drawingml/2006/main" noChangeAspect="1"/>
+                  </wp:cNvGraphicFramePr>
+                  <a:graphic xmlns:a="http://schemas.openxmlformats.org/drawingml/2006/main">
+                    <a:graphicData uri="http://schemas.openxmlformats.org/drawingml/2006/picture">
+                      <pic:pic xmlns:pic="http://schemas.openxmlformats.org/drawingml/2006/picture">
+                        <pic:nvPicPr>
+                          <pic:cNvPr id="0" name="Picture 7" descr="https://miro.medium.com/max/1124/1*Lfy7LA3uTTIiUzgKG49bsQ.png"/>
+                          <pic:cNvPicPr>
+                            <a:picLocks noChangeAspect="1" noChangeArrowheads="1"/>
+                          </pic:cNvPicPr>
+                        </pic:nvPicPr>
+                        <pic:blipFill>
+                          <a:blip r:embed="rId19">
+                            <a:extLst>
+                              <a:ext uri="{28A0092B-C50C-407E-A947-70E740481C1C}">
+                                <a14:useLocalDpi xmlns:a14="http://schemas.microsoft.com/office/drawing/2010/main" val="0"/>
+                              </a:ext>
+                            </a:extLst>
+                          </a:blip>
+                          <a:srcRect/>
+                          <a:stretch>
+                            <a:fillRect/>
+                          </a:stretch>
+                        </pic:blipFill>
+                        <pic:spPr bwMode="auto">
+                          <a:xfrm>
+                            <a:off x="0" y="0"/>
+                            <a:ext cx="6075124" cy="2292630"/>
+                          </a:xfrm>
+                          <a:prstGeom prst="rect">
+                            <a:avLst/>
+                          </a:prstGeom>
+                          <a:noFill/>
+                          <a:ln>
+                            <a:noFill/>
+                          </a:ln>
+                        </pic:spPr>
+                      </pic:pic>
+                    </a:graphicData>
+                  </a:graphic>
+                </wp:inline>
+              </w:drawing>
+            </w:r>
+          </w:p>
+          <w:p>
+            <w:pPr>
+              <w:rPr>
+                <w:rFonts w:ascii="MS Mincho" w:eastAsia="MS Mincho" w:hAnsi="MS Mincho" w:cs="MS Mincho"/>
+              </w:rPr>
+            </w:pPr>
+            <w:r>
+              <w:rPr>
+                <w:rFonts w:ascii="MS Mincho" w:eastAsia="MS Mincho" w:hAnsi="MS Mincho" w:cs="MS Mincho"/>
+              </w:rPr>
+              <w:t>第三个有意思了，</w:t>
+            </w:r>
+            <w:r>
+              <w:rPr>
+                <w:rFonts w:eastAsia="Times New Roman"/>
+              </w:rPr>
+              <w:t>learn</w:t>
+            </w:r>
+            <w:r>
+              <w:rPr>
+                <w:rFonts w:ascii="SimSun" w:eastAsia="SimSun" w:hAnsi="SimSun" w:cs="SimSun"/>
+              </w:rPr>
+              <w:t>调</w:t>
+            </w:r>
+            <w:r>
+              <w:rPr>
+                <w:rFonts w:ascii="MS Mincho" w:eastAsia="MS Mincho" w:hAnsi="MS Mincho" w:cs="MS Mincho"/>
+              </w:rPr>
+              <w:t>用</w:t>
+            </w:r>
+            <w:r>
+              <w:rPr>
+                <w:rFonts w:ascii="SimSun" w:eastAsia="SimSun" w:hAnsi="SimSun" w:cs="SimSun"/>
+              </w:rPr>
+              <w:t>执</w:t>
+            </w:r>
+            <w:r>
+              <w:rPr>
+                <w:rFonts w:ascii="MS Mincho" w:eastAsia="MS Mincho" w:hAnsi="MS Mincho" w:cs="MS Mincho"/>
+              </w:rPr>
+              <w:t>行开辟</w:t>
+            </w:r>
+            <w:r>
+              <w:rPr>
+                <w:rFonts w:eastAsia="Times New Roman"/>
+              </w:rPr>
+              <w:t xml:space="preserve">execution </w:t>
+            </w:r>
+            <w:r>
+              <w:rPr>
+                <w:rFonts w:eastAsia="Times New Roman" w:hint="eastAsia"/>
+              </w:rPr>
+              <w:t>context</w:t>
+            </w:r>
+            <w:r>
+              <w:rPr>
+                <w:rFonts w:ascii="MS Mincho" w:eastAsia="MS Mincho" w:hAnsi="MS Mincho" w:cs="MS Mincho"/>
+              </w:rPr>
+              <w:t>的</w:t>
+            </w:r>
+            <w:r>
+              <w:rPr>
+                <w:rFonts w:ascii="SimSun" w:eastAsia="SimSun" w:hAnsi="SimSun" w:cs="SimSun"/>
+              </w:rPr>
+              <w:t>时</w:t>
+            </w:r>
+            <w:r>
+              <w:rPr>
+                <w:rFonts w:ascii="MS Mincho" w:eastAsia="MS Mincho" w:hAnsi="MS Mincho" w:cs="MS Mincho" w:hint="eastAsia"/>
+              </w:rPr>
+              <w:t>候</w:t>
+            </w:r>
+            <w:r>
+              <w:rPr>
+                <w:rFonts w:ascii="MS Mincho" w:eastAsia="MS Mincho" w:hAnsi="MS Mincho" w:cs="MS Mincho"/>
+              </w:rPr>
+              <w:t>，</w:t>
+            </w:r>
+            <w:r>
+              <w:rPr>
+                <w:rFonts w:ascii="MS Mincho" w:eastAsia="MS Mincho" w:hAnsi="MS Mincho" w:cs="MS Mincho" w:hint="eastAsia"/>
+              </w:rPr>
+              <w:t>this</w:t>
+            </w:r>
+            <w:r>
+              <w:rPr>
+                <w:rFonts w:ascii="MS Mincho" w:eastAsia="MS Mincho" w:hAnsi="MS Mincho" w:cs="MS Mincho"/>
+              </w:rPr>
+              <w:t>=</w:t>
+            </w:r>
+            <w:r>
+              <w:rPr>
+                <w:rFonts w:ascii="MS Mincho" w:eastAsia="MS Mincho" w:hAnsi="MS Mincho" w:cs="MS Mincho" w:hint="eastAsia"/>
+              </w:rPr>
+              <w:t>student</w:t>
+            </w:r>
+            <w:r>
+              <w:rPr>
+                <w:rFonts w:ascii="MS Mincho" w:eastAsia="MS Mincho" w:hAnsi="MS Mincho" w:cs="MS Mincho"/>
+              </w:rPr>
+              <w:t>3，</w:t>
+            </w:r>
+            <w:r>
+              <w:rPr>
+                <w:rFonts w:ascii="MS Mincho" w:eastAsia="MS Mincho" w:hAnsi="MS Mincho" w:cs="MS Mincho" w:hint="eastAsia"/>
+              </w:rPr>
+              <w:t>箭</w:t>
+            </w:r>
+            <w:r>
+              <w:rPr>
+                <w:rFonts w:ascii="SimSun" w:eastAsia="SimSun" w:hAnsi="SimSun" w:cs="SimSun"/>
+              </w:rPr>
+              <w:t>头</w:t>
+            </w:r>
+            <w:r>
+              <w:rPr>
+                <w:rFonts w:ascii="MS Mincho" w:eastAsia="MS Mincho" w:hAnsi="MS Mincho" w:cs="MS Mincho"/>
+              </w:rPr>
+              <w:t>函数</w:t>
+            </w:r>
+            <w:r>
+              <w:rPr>
+                <w:rFonts w:ascii="SimSun" w:eastAsia="SimSun" w:hAnsi="SimSun" w:cs="SimSun"/>
+              </w:rPr>
+              <w:t>绑</w:t>
+            </w:r>
+            <w:r>
+              <w:rPr>
+                <w:rFonts w:ascii="MS Mincho" w:eastAsia="MS Mincho" w:hAnsi="MS Mincho" w:cs="MS Mincho"/>
+              </w:rPr>
+              <w:t>定</w:t>
+            </w:r>
+            <w:r>
+              <w:rPr>
+                <w:rFonts w:ascii="MS Mincho" w:eastAsia="MS Mincho" w:hAnsi="MS Mincho" w:cs="MS Mincho" w:hint="eastAsia"/>
+              </w:rPr>
+              <w:t>的</w:t>
+            </w:r>
+            <w:r>
+              <w:rPr>
+                <w:rFonts w:ascii="MS Mincho" w:eastAsia="MS Mincho" w:hAnsi="MS Mincho" w:cs="MS Mincho"/>
+              </w:rPr>
+              <w:t>不是它的</w:t>
+            </w:r>
+            <w:r>
+              <w:rPr>
+                <w:rFonts w:ascii="SimSun" w:eastAsia="SimSun" w:hAnsi="SimSun" w:cs="SimSun"/>
+              </w:rPr>
+              <w:t>调</w:t>
+            </w:r>
+            <w:r>
+              <w:rPr>
+                <w:rFonts w:ascii="MS Mincho" w:eastAsia="MS Mincho" w:hAnsi="MS Mincho" w:cs="MS Mincho"/>
+              </w:rPr>
+              <w:t>用，</w:t>
+            </w:r>
+            <w:r>
+              <w:rPr>
+                <w:rFonts w:ascii="MS Mincho" w:eastAsia="MS Mincho" w:hAnsi="MS Mincho" w:cs="MS Mincho" w:hint="eastAsia"/>
+              </w:rPr>
+              <w:t>而是</w:t>
+            </w:r>
+            <w:r>
+              <w:rPr>
+                <w:rFonts w:ascii="MS Mincho" w:eastAsia="MS Mincho" w:hAnsi="MS Mincho" w:cs="MS Mincho"/>
+              </w:rPr>
+              <w:t xml:space="preserve">在context里面的this = </w:t>
+            </w:r>
+            <w:r>
+              <w:rPr>
+                <w:rFonts w:ascii="MS Mincho" w:eastAsia="MS Mincho" w:hAnsi="MS Mincho" w:cs="MS Mincho" w:hint="eastAsia"/>
+              </w:rPr>
+              <w:t>student</w:t>
+            </w:r>
+            <w:r>
+              <w:rPr>
+                <w:rFonts w:ascii="MS Mincho" w:eastAsia="MS Mincho" w:hAnsi="MS Mincho" w:cs="MS Mincho"/>
+              </w:rPr>
+              <w:t>3.</w:t>
+            </w:r>
+          </w:p>
+          <w:p>
+            <w:pPr>
+              <w:rPr>
+                <w:rFonts w:ascii="MS Mincho" w:eastAsia="MS Mincho" w:hAnsi="MS Mincho" w:cs="MS Mincho" w:hint="eastAsia"/>
+              </w:rPr>
+            </w:pPr>
+          </w:p>
+          <w:p>
+            <w:pPr>
+              <w:rPr>
+                <w:rFonts w:eastAsia="Times New Roman"/>
+              </w:rPr>
+            </w:pPr>
+            <w:r>
+              <w:rPr>
+                <w:rFonts w:ascii="MS Mincho" w:eastAsia="MS Mincho" w:hAnsi="MS Mincho" w:cs="MS Mincho" w:hint="eastAsia"/>
+              </w:rPr>
+              <w:t>如果</w:t>
+            </w:r>
+            <w:r>
+              <w:rPr>
+                <w:rFonts w:ascii="MS Mincho" w:eastAsia="MS Mincho" w:hAnsi="MS Mincho" w:cs="MS Mincho"/>
+              </w:rPr>
+              <w:t>不了解函数</w:t>
+            </w:r>
+            <w:r>
+              <w:rPr>
+                <w:rFonts w:ascii="MS Mincho" w:eastAsia="MS Mincho" w:hAnsi="MS Mincho" w:cs="MS Mincho" w:hint="eastAsia"/>
+              </w:rPr>
+              <w:t>的</w:t>
+            </w:r>
+            <w:r>
+              <w:rPr>
+                <w:rFonts w:ascii="SimSun" w:eastAsia="SimSun" w:hAnsi="SimSun" w:cs="SimSun"/>
+              </w:rPr>
+              <w:t>执</w:t>
+            </w:r>
+            <w:r>
+              <w:rPr>
+                <w:rFonts w:ascii="MS Mincho" w:eastAsia="MS Mincho" w:hAnsi="MS Mincho" w:cs="MS Mincho"/>
+              </w:rPr>
+              <w:t>行</w:t>
+            </w:r>
+            <w:r>
+              <w:rPr>
+                <w:rFonts w:ascii="SimSun" w:eastAsia="SimSun" w:hAnsi="SimSun" w:cs="SimSun"/>
+              </w:rPr>
+              <w:t>过</w:t>
+            </w:r>
+            <w:r>
+              <w:rPr>
+                <w:rFonts w:ascii="MS Mincho" w:eastAsia="MS Mincho" w:hAnsi="MS Mincho" w:cs="MS Mincho"/>
+              </w:rPr>
+              <w:t>程</w:t>
+            </w:r>
+            <w:r>
+              <w:rPr>
+                <w:rFonts w:ascii="MS Mincho" w:eastAsia="MS Mincho" w:hAnsi="MS Mincho" w:cs="MS Mincho"/>
+              </w:rPr>
+              <w:t>，</w:t>
+            </w:r>
+            <w:r>
+              <w:rPr>
+                <w:rFonts w:ascii="MS Mincho" w:eastAsia="MS Mincho" w:hAnsi="MS Mincho" w:cs="MS Mincho" w:hint="eastAsia"/>
+              </w:rPr>
+              <w:t>包括</w:t>
+            </w:r>
+            <w:r>
+              <w:rPr>
+                <w:rFonts w:ascii="MS Mincho" w:eastAsia="MS Mincho" w:hAnsi="MS Mincho" w:cs="MS Mincho"/>
+              </w:rPr>
+              <w:t xml:space="preserve">execution </w:t>
+            </w:r>
+            <w:r>
+              <w:rPr>
+                <w:rFonts w:ascii="MS Mincho" w:eastAsia="MS Mincho" w:hAnsi="MS Mincho" w:cs="MS Mincho" w:hint="eastAsia"/>
+              </w:rPr>
+              <w:t>context</w:t>
+            </w:r>
+            <w:r>
+              <w:rPr>
+                <w:rFonts w:ascii="MS Mincho" w:eastAsia="MS Mincho" w:hAnsi="MS Mincho" w:cs="MS Mincho"/>
+              </w:rPr>
+              <w:t>，scope</w:t>
+            </w:r>
+            <w:r>
+              <w:rPr>
+                <w:rFonts w:ascii="SimSun" w:eastAsia="SimSun" w:hAnsi="SimSun" w:cs="SimSun"/>
+              </w:rPr>
+              <w:t>这</w:t>
+            </w:r>
+            <w:r>
+              <w:rPr>
+                <w:rFonts w:ascii="MS Mincho" w:eastAsia="MS Mincho" w:hAnsi="MS Mincho" w:cs="MS Mincho"/>
+              </w:rPr>
+              <w:t>些概念，</w:t>
+            </w:r>
+            <w:r>
+              <w:rPr>
+                <w:rFonts w:ascii="MS Mincho" w:eastAsia="MS Mincho" w:hAnsi="MS Mincho" w:cs="MS Mincho" w:hint="eastAsia"/>
+              </w:rPr>
+              <w:t>理解</w:t>
+            </w:r>
+            <w:r>
+              <w:rPr>
+                <w:rFonts w:ascii="MS Mincho" w:eastAsia="MS Mincho" w:hAnsi="MS Mincho" w:cs="MS Mincho"/>
+              </w:rPr>
+              <w:t>箭</w:t>
+            </w:r>
+            <w:r>
+              <w:rPr>
+                <w:rFonts w:ascii="SimSun" w:eastAsia="SimSun" w:hAnsi="SimSun" w:cs="SimSun"/>
+              </w:rPr>
+              <w:t>头</w:t>
+            </w:r>
+            <w:r>
+              <w:rPr>
+                <w:rFonts w:ascii="MS Mincho" w:eastAsia="MS Mincho" w:hAnsi="MS Mincho" w:cs="MS Mincho"/>
+              </w:rPr>
+              <w:t>函数的</w:t>
+            </w:r>
+            <w:r>
+              <w:rPr>
+                <w:rFonts w:ascii="SimSun" w:eastAsia="SimSun" w:hAnsi="SimSun" w:cs="SimSun"/>
+              </w:rPr>
+              <w:t>绑</w:t>
+            </w:r>
+            <w:r>
+              <w:rPr>
+                <w:rFonts w:ascii="MS Mincho" w:eastAsia="MS Mincho" w:hAnsi="MS Mincho" w:cs="MS Mincho"/>
+              </w:rPr>
+              <w:t>定会比</w:t>
+            </w:r>
+            <w:r>
+              <w:rPr>
+                <w:rFonts w:ascii="SimSun" w:eastAsia="SimSun" w:hAnsi="SimSun" w:cs="SimSun"/>
+              </w:rPr>
+              <w:t>较</w:t>
+            </w:r>
+            <w:r>
+              <w:rPr>
+                <w:rFonts w:ascii="MS Mincho" w:eastAsia="MS Mincho" w:hAnsi="MS Mincho" w:cs="MS Mincho"/>
+              </w:rPr>
+              <w:t>的混乱，</w:t>
+            </w:r>
+            <w:r>
+              <w:rPr>
+                <w:rFonts w:ascii="MS Mincho" w:eastAsia="MS Mincho" w:hAnsi="MS Mincho" w:cs="MS Mincho" w:hint="eastAsia"/>
+              </w:rPr>
+              <w:t>推荐</w:t>
+            </w:r>
+            <w:r>
+              <w:rPr>
+                <w:rFonts w:eastAsia="Times New Roman"/>
+              </w:rPr>
+              <w:fldChar w:fldCharType="begin"/>
+            </w:r>
+            <w:r>
+              <w:rPr>
+                <w:rFonts w:eastAsia="Times New Roman"/>
+              </w:rPr>
+              <w:instrText xml:space="preserve"> HYPERLINK "https://medium.com/@js_tut/execution-context-the-call-stack-d1fbe34f6fe9" </w:instrText>
+            </w:r>
+            <w:r>
+              <w:rPr>
+                <w:rFonts w:eastAsia="Times New Roman"/>
+              </w:rPr>
+            </w:r>
+            <w:r>
+              <w:rPr>
+                <w:rFonts w:eastAsia="Times New Roman"/>
+              </w:rPr>
+              <w:fldChar w:fldCharType="separate"/>
+            </w:r>
+            <w:r>
+              <w:rPr>
+                <w:rStyle w:val="ab"/>
+                <w:rFonts w:eastAsia="Times New Roman"/>
+              </w:rPr>
+              <w:t>https://medium.com/@js_tut/execution-context-the-call-stack-d1fbe34f6fe9</w:t>
+            </w:r>
+            <w:r>
+              <w:rPr>
+                <w:rFonts w:eastAsia="Times New Roman"/>
+              </w:rPr>
+              <w:fldChar w:fldCharType="end"/>
+            </w:r>
+          </w:p>
+          <w:p>
+            <w:pPr>
+              <w:rPr>
+                <w:rFonts w:ascii="MS Mincho" w:eastAsia="MS Mincho" w:hAnsi="MS Mincho" w:cs="MS Mincho"/>
+              </w:rPr>
+            </w:pPr>
+            <w:r>
+              <w:rPr>
+                <w:rFonts w:ascii="SimSun" w:eastAsia="SimSun" w:hAnsi="SimSun" w:cs="SimSun"/>
+              </w:rPr>
+              <w:t>补习</w:t>
+            </w:r>
+            <w:r>
+              <w:rPr>
+                <w:rFonts w:ascii="MS Mincho" w:eastAsia="MS Mincho" w:hAnsi="MS Mincho" w:cs="MS Mincho"/>
+              </w:rPr>
+              <w:t>一下概念。</w:t>
+            </w:r>
+          </w:p>
+          <w:p>
+            <w:pPr>
+              <w:rPr>
+                <w:rFonts w:ascii="MS Mincho" w:eastAsia="MS Mincho" w:hAnsi="MS Mincho" w:cs="MS Mincho" w:hint="eastAsia"/>
+              </w:rPr>
+            </w:pPr>
+          </w:p>
+          <w:p>
+            <w:pPr>
+              <w:rPr>
+                <w:rFonts w:ascii="MS Mincho" w:eastAsia="MS Mincho" w:hAnsi="MS Mincho" w:cs="MS Mincho"/>
+              </w:rPr>
+            </w:pPr>
+            <w:r>
+              <w:rPr>
+                <w:rFonts w:ascii="MS Mincho" w:eastAsia="MS Mincho" w:hAnsi="MS Mincho" w:cs="MS Mincho" w:hint="eastAsia"/>
+              </w:rPr>
+              <w:t>那么</w:t>
+            </w:r>
+            <w:r>
+              <w:rPr>
+                <w:rFonts w:ascii="MS Mincho" w:eastAsia="MS Mincho" w:hAnsi="MS Mincho" w:cs="MS Mincho"/>
+              </w:rPr>
+              <w:t>箭</w:t>
+            </w:r>
+            <w:r>
+              <w:rPr>
+                <w:rFonts w:ascii="SimSun" w:eastAsia="SimSun" w:hAnsi="SimSun" w:cs="SimSun"/>
+              </w:rPr>
+              <w:t>头</w:t>
+            </w:r>
+            <w:r>
+              <w:rPr>
+                <w:rFonts w:ascii="MS Mincho" w:eastAsia="MS Mincho" w:hAnsi="MS Mincho" w:cs="MS Mincho"/>
+              </w:rPr>
+              <w:t>函数</w:t>
+            </w:r>
+            <w:r>
+              <w:rPr>
+                <w:rFonts w:ascii="MS Mincho" w:eastAsia="MS Mincho" w:hAnsi="MS Mincho" w:cs="MS Mincho" w:hint="eastAsia"/>
+              </w:rPr>
+              <w:t>怎么</w:t>
+            </w:r>
+            <w:r>
+              <w:rPr>
+                <w:rFonts w:ascii="MS Mincho" w:eastAsia="MS Mincho" w:hAnsi="MS Mincho" w:cs="MS Mincho"/>
+              </w:rPr>
+              <w:t>用？</w:t>
+            </w:r>
+          </w:p>
+          <w:p>
+            <w:pPr>
+              <w:rPr>
+                <w:rFonts w:ascii="MS Mincho" w:eastAsia="MS Mincho" w:hAnsi="MS Mincho" w:cs="MS Mincho"/>
+              </w:rPr>
+            </w:pPr>
+            <w:r>
+              <w:rPr>
+                <w:rFonts w:ascii="MS Mincho" w:eastAsia="MS Mincho" w:hAnsi="MS Mincho" w:cs="MS Mincho" w:hint="eastAsia"/>
+              </w:rPr>
+              <w:t>箭</w:t>
+            </w:r>
+            <w:r>
+              <w:rPr>
+                <w:rFonts w:ascii="SimSun" w:eastAsia="SimSun" w:hAnsi="SimSun" w:cs="SimSun"/>
+              </w:rPr>
+              <w:t>头</w:t>
+            </w:r>
+            <w:r>
+              <w:rPr>
+                <w:rFonts w:ascii="MS Mincho" w:eastAsia="MS Mincho" w:hAnsi="MS Mincho" w:cs="MS Mincho"/>
+              </w:rPr>
+              <w:t>函数日常的用法</w:t>
+            </w:r>
+            <w:r>
+              <w:rPr>
+                <w:rFonts w:ascii="MS Mincho" w:eastAsia="MS Mincho" w:hAnsi="MS Mincho" w:cs="MS Mincho" w:hint="eastAsia"/>
+              </w:rPr>
+              <w:t>跟</w:t>
+            </w:r>
+            <w:r>
+              <w:rPr>
+                <w:rFonts w:ascii="MS Mincho" w:eastAsia="MS Mincho" w:hAnsi="MS Mincho" w:cs="MS Mincho"/>
+              </w:rPr>
+              <w:t>ES</w:t>
+            </w:r>
+            <w:r>
+              <w:rPr>
+                <w:rFonts w:ascii="MS Mincho" w:eastAsia="MS Mincho" w:hAnsi="MS Mincho" w:cs="MS Mincho" w:hint="eastAsia"/>
+              </w:rPr>
+              <w:t>5没有</w:t>
+            </w:r>
+            <w:r>
+              <w:rPr>
+                <w:rFonts w:ascii="MS Mincho" w:eastAsia="MS Mincho" w:hAnsi="MS Mincho" w:cs="MS Mincho"/>
+              </w:rPr>
+              <w:t>什么不一</w:t>
+            </w:r>
+            <w:r>
+              <w:rPr>
+                <w:rFonts w:ascii="SimSun" w:eastAsia="SimSun" w:hAnsi="SimSun" w:cs="SimSun"/>
+              </w:rPr>
+              <w:t>样</w:t>
+            </w:r>
+            <w:r>
+              <w:rPr>
+                <w:rFonts w:ascii="MS Mincho" w:eastAsia="MS Mincho" w:hAnsi="MS Mincho" w:cs="MS Mincho"/>
+              </w:rPr>
+              <w:t>。</w:t>
+            </w:r>
+            <w:r>
+              <w:rPr>
+                <w:rFonts w:ascii="MS Mincho" w:eastAsia="MS Mincho" w:hAnsi="MS Mincho" w:cs="MS Mincho" w:hint="eastAsia"/>
+              </w:rPr>
+              <w:t>但是</w:t>
+            </w:r>
+            <w:r>
+              <w:rPr>
+                <w:rFonts w:ascii="MS Mincho" w:eastAsia="MS Mincho" w:hAnsi="MS Mincho" w:cs="MS Mincho"/>
+              </w:rPr>
+              <w:t>在</w:t>
+            </w:r>
+            <w:r>
+              <w:rPr>
+                <w:rFonts w:ascii="SimSun" w:eastAsia="SimSun" w:hAnsi="SimSun" w:cs="SimSun"/>
+              </w:rPr>
+              <w:t>对</w:t>
+            </w:r>
+            <w:r>
+              <w:rPr>
+                <w:rFonts w:ascii="MS Mincho" w:eastAsia="MS Mincho" w:hAnsi="MS Mincho" w:cs="MS Mincho"/>
+              </w:rPr>
+              <w:t>象</w:t>
+            </w:r>
+            <w:r>
+              <w:rPr>
+                <w:rFonts w:ascii="MS Mincho" w:eastAsia="MS Mincho" w:hAnsi="MS Mincho" w:cs="MS Mincho" w:hint="eastAsia"/>
+              </w:rPr>
+              <w:t>生成</w:t>
+            </w:r>
+            <w:r>
+              <w:rPr>
+                <w:rFonts w:ascii="MS Mincho" w:eastAsia="MS Mincho" w:hAnsi="MS Mincho" w:cs="MS Mincho"/>
+              </w:rPr>
+              <w:t>的</w:t>
+            </w:r>
+            <w:r>
+              <w:rPr>
+                <w:rFonts w:ascii="SimSun" w:eastAsia="SimSun" w:hAnsi="SimSun" w:cs="SimSun"/>
+              </w:rPr>
+              <w:t>时</w:t>
+            </w:r>
+            <w:r>
+              <w:rPr>
+                <w:rFonts w:ascii="MS Mincho" w:eastAsia="MS Mincho" w:hAnsi="MS Mincho" w:cs="MS Mincho"/>
+              </w:rPr>
+              <w:t>候尽量不要使用箭</w:t>
+            </w:r>
+            <w:r>
+              <w:rPr>
+                <w:rFonts w:ascii="SimSun" w:eastAsia="SimSun" w:hAnsi="SimSun" w:cs="SimSun"/>
+              </w:rPr>
+              <w:t>头</w:t>
+            </w:r>
+            <w:r>
+              <w:rPr>
+                <w:rFonts w:ascii="MS Mincho" w:eastAsia="MS Mincho" w:hAnsi="MS Mincho" w:cs="MS Mincho"/>
+              </w:rPr>
+              <w:t>函数，</w:t>
+            </w:r>
+            <w:r>
+              <w:rPr>
+                <w:rFonts w:ascii="MS Mincho" w:eastAsia="MS Mincho" w:hAnsi="MS Mincho" w:cs="MS Mincho" w:hint="eastAsia"/>
+              </w:rPr>
+              <w:t>使用</w:t>
+            </w:r>
+            <w:r>
+              <w:rPr>
+                <w:rFonts w:ascii="SimSun" w:eastAsia="SimSun" w:hAnsi="SimSun" w:cs="SimSun"/>
+              </w:rPr>
+              <w:t>统</w:t>
+            </w:r>
+            <w:r>
+              <w:rPr>
+                <w:rFonts w:ascii="MS Mincho" w:eastAsia="MS Mincho" w:hAnsi="MS Mincho" w:cs="MS Mincho"/>
+              </w:rPr>
+              <w:t>一的</w:t>
+            </w:r>
+            <w:r>
+              <w:rPr>
+                <w:rFonts w:ascii="MS Mincho" w:eastAsia="MS Mincho" w:hAnsi="MS Mincho" w:cs="MS Mincho" w:hint="eastAsia"/>
+              </w:rPr>
+              <w:t>ES</w:t>
+            </w:r>
+            <w:r>
+              <w:rPr>
+                <w:rFonts w:ascii="MS Mincho" w:eastAsia="MS Mincho" w:hAnsi="MS Mincho" w:cs="MS Mincho"/>
+              </w:rPr>
+              <w:t>5</w:t>
+            </w:r>
+            <w:r>
+              <w:rPr>
+                <w:rFonts w:ascii="SimSun" w:eastAsia="SimSun" w:hAnsi="SimSun" w:cs="SimSun"/>
+              </w:rPr>
+              <w:t>绑</w:t>
+            </w:r>
+            <w:r>
+              <w:rPr>
+                <w:rFonts w:ascii="MS Mincho" w:eastAsia="MS Mincho" w:hAnsi="MS Mincho" w:cs="MS Mincho" w:hint="eastAsia"/>
+              </w:rPr>
+              <w:t>定</w:t>
+            </w:r>
+            <w:r>
+              <w:rPr>
+                <w:rFonts w:ascii="SimSun" w:eastAsia="SimSun" w:hAnsi="SimSun" w:cs="SimSun"/>
+              </w:rPr>
+              <w:t>标</w:t>
+            </w:r>
+            <w:r>
+              <w:rPr>
+                <w:rFonts w:ascii="MS Mincho" w:eastAsia="MS Mincho" w:hAnsi="MS Mincho" w:cs="MS Mincho"/>
+              </w:rPr>
+              <w:t>准，</w:t>
+            </w:r>
+            <w:r>
+              <w:rPr>
+                <w:rFonts w:ascii="MS Mincho" w:eastAsia="MS Mincho" w:hAnsi="MS Mincho" w:cs="MS Mincho" w:hint="eastAsia"/>
+              </w:rPr>
+              <w:t>不然</w:t>
+            </w:r>
+            <w:r>
+              <w:rPr>
+                <w:rFonts w:ascii="MS Mincho" w:eastAsia="MS Mincho" w:hAnsi="MS Mincho" w:cs="MS Mincho"/>
+              </w:rPr>
+              <w:t>自己会被自己搞</w:t>
+            </w:r>
+            <w:r>
+              <w:rPr>
+                <w:rFonts w:ascii="SimSun" w:eastAsia="SimSun" w:hAnsi="SimSun" w:cs="SimSun"/>
+              </w:rPr>
+              <w:t>晕</w:t>
+            </w:r>
+            <w:r>
+              <w:rPr>
+                <w:rFonts w:ascii="MS Mincho" w:eastAsia="MS Mincho" w:hAnsi="MS Mincho" w:cs="MS Mincho"/>
+              </w:rPr>
+              <w:t>。</w:t>
+            </w:r>
+          </w:p>
+          <w:p>
+            <w:pPr>
+              <w:rPr>
+                <w:rFonts w:ascii="MS Mincho" w:eastAsia="MS Mincho" w:hAnsi="MS Mincho" w:cs="MS Mincho" w:hint="eastAsia"/>
+              </w:rPr>
+            </w:pPr>
+          </w:p>
+          <w:p>
+            <w:pPr>
+              <w:rPr>
+                <w:rFonts w:ascii="MS Mincho" w:eastAsia="MS Mincho" w:hAnsi="MS Mincho" w:cs="MS Mincho"/>
+              </w:rPr>
+            </w:pPr>
+            <w:r>
+              <w:rPr>
+                <w:rFonts w:ascii="MS Mincho" w:eastAsia="MS Mincho" w:hAnsi="MS Mincho" w:cs="MS Mincho" w:hint="eastAsia"/>
+              </w:rPr>
+              <w:t>但在</w:t>
+            </w:r>
+            <w:r>
+              <w:rPr>
+                <w:rFonts w:ascii="SimSun" w:eastAsia="SimSun" w:hAnsi="SimSun" w:cs="SimSun"/>
+              </w:rPr>
+              <w:t>对</w:t>
+            </w:r>
+            <w:r>
+              <w:rPr>
+                <w:rFonts w:ascii="MS Mincho" w:eastAsia="MS Mincho" w:hAnsi="MS Mincho" w:cs="MS Mincho"/>
+              </w:rPr>
+              <w:t>象中有一种情况</w:t>
+            </w:r>
+            <w:r>
+              <w:rPr>
+                <w:rFonts w:ascii="MS Mincho" w:eastAsia="MS Mincho" w:hAnsi="MS Mincho" w:cs="MS Mincho" w:hint="eastAsia"/>
+              </w:rPr>
+              <w:t>要使用</w:t>
+            </w:r>
+            <w:r>
+              <w:rPr>
+                <w:rFonts w:ascii="MS Mincho" w:eastAsia="MS Mincho" w:hAnsi="MS Mincho" w:cs="MS Mincho"/>
+              </w:rPr>
+              <w:t>箭</w:t>
+            </w:r>
+            <w:r>
+              <w:rPr>
+                <w:rFonts w:ascii="SimSun" w:eastAsia="SimSun" w:hAnsi="SimSun" w:cs="SimSun"/>
+              </w:rPr>
+              <w:t>头</w:t>
+            </w:r>
+            <w:r>
+              <w:rPr>
+                <w:rFonts w:ascii="MS Mincho" w:eastAsia="MS Mincho" w:hAnsi="MS Mincho" w:cs="MS Mincho"/>
+              </w:rPr>
+              <w:t>函数，</w:t>
+            </w:r>
+            <w:r>
+              <w:rPr>
+                <w:rFonts w:ascii="MS Mincho" w:eastAsia="MS Mincho" w:hAnsi="MS Mincho" w:cs="MS Mincho" w:hint="eastAsia"/>
+              </w:rPr>
+              <w:t>但就是</w:t>
+            </w:r>
+            <w:r>
+              <w:rPr>
+                <w:rFonts w:ascii="MS Mincho" w:eastAsia="MS Mincho" w:hAnsi="MS Mincho" w:cs="MS Mincho"/>
+              </w:rPr>
+              <w:t>在写子方法的</w:t>
+            </w:r>
+            <w:r>
+              <w:rPr>
+                <w:rFonts w:ascii="SimSun" w:eastAsia="SimSun" w:hAnsi="SimSun" w:cs="SimSun"/>
+              </w:rPr>
+              <w:t>时</w:t>
+            </w:r>
+            <w:r>
+              <w:rPr>
+                <w:rFonts w:ascii="MS Mincho" w:eastAsia="MS Mincho" w:hAnsi="MS Mincho" w:cs="MS Mincho"/>
+              </w:rPr>
+              <w:t>候：</w:t>
+            </w:r>
+          </w:p>
+          <w:p>
+            <w:pPr>
+              <w:rPr>
+                <w:rFonts w:ascii="MS Mincho" w:eastAsia="MS Mincho" w:hAnsi="MS Mincho" w:cs="MS Mincho"/>
+              </w:rPr>
+            </w:pPr>
+            <w:r>
+              <w:rPr>
+                <w:rFonts w:ascii="MS Mincho" w:eastAsia="MS Mincho" w:hAnsi="MS Mincho" w:cs="MS Mincho"/>
+              </w:rPr>
+              <w:drawing>
+                <wp:inline distT="0" distB="0" distL="0" distR="0" wp14:anchorId="6A27D216" wp14:editId="6CF9F4C5">
+                  <wp:extent cx="3748051" cy="2973454"/>
+                  <wp:effectExtent l="0" t="0" r="11430" b="0"/>
+                  <wp:docPr id="28" name="图片 28"/>
+                  <wp:cNvGraphicFramePr>
+                    <a:graphicFrameLocks xmlns:a="http://schemas.openxmlformats.org/drawingml/2006/main" noChangeAspect="1"/>
+                  </wp:cNvGraphicFramePr>
+                  <a:graphic xmlns:a="http://schemas.openxmlformats.org/drawingml/2006/main">
+                    <a:graphicData uri="http://schemas.openxmlformats.org/drawingml/2006/picture">
+                      <pic:pic xmlns:pic="http://schemas.openxmlformats.org/drawingml/2006/picture">
+                        <pic:nvPicPr>
+                          <pic:cNvPr id="1" name=""/>
+                          <pic:cNvPicPr/>
+                        </pic:nvPicPr>
+                        <pic:blipFill>
+                          <a:blip r:embed="rId20"/>
+                          <a:stretch>
+                            <a:fillRect/>
+                          </a:stretch>
+                        </pic:blipFill>
+                        <pic:spPr>
+                          <a:xfrm>
+                            <a:off x="0" y="0"/>
+                            <a:ext cx="3761476" cy="2984104"/>
+                          </a:xfrm>
+                          <a:prstGeom prst="rect">
+                            <a:avLst/>
+                          </a:prstGeom>
+                        </pic:spPr>
+                      </pic:pic>
+                    </a:graphicData>
+                  </a:graphic>
+                </wp:inline>
+              </w:drawing>
+            </w:r>
+          </w:p>
+          <w:p>
+            <w:pPr>
+              <w:rPr>
+                <w:rFonts w:ascii="MS Mincho" w:eastAsia="MS Mincho" w:hAnsi="MS Mincho" w:cs="MS Mincho"/>
+              </w:rPr>
+            </w:pPr>
+            <w:r>
+              <w:rPr>
+                <w:rFonts w:ascii="MS Mincho" w:eastAsia="MS Mincho" w:hAnsi="MS Mincho" w:cs="MS Mincho"/>
+              </w:rPr>
+              <w:t>this</w:t>
+            </w:r>
+            <w:r>
+              <w:rPr>
+                <w:rFonts w:ascii="SimSun" w:eastAsia="SimSun" w:hAnsi="SimSun" w:cs="SimSun"/>
+              </w:rPr>
+              <w:t>调</w:t>
+            </w:r>
+            <w:r>
+              <w:rPr>
+                <w:rFonts w:ascii="MS Mincho" w:eastAsia="MS Mincho" w:hAnsi="MS Mincho" w:cs="MS Mincho"/>
+              </w:rPr>
+              <w:t>用的</w:t>
+            </w:r>
+            <w:r>
+              <w:rPr>
+                <w:rFonts w:ascii="SimSun" w:eastAsia="SimSun" w:hAnsi="SimSun" w:cs="SimSun"/>
+              </w:rPr>
+              <w:t>时</w:t>
+            </w:r>
+            <w:r>
+              <w:rPr>
+                <w:rFonts w:ascii="MS Mincho" w:eastAsia="MS Mincho" w:hAnsi="MS Mincho" w:cs="MS Mincho"/>
+              </w:rPr>
+              <w:t>候</w:t>
+            </w:r>
+            <w:r>
+              <w:rPr>
+                <w:rFonts w:ascii="SimSun" w:eastAsia="SimSun" w:hAnsi="SimSun" w:cs="SimSun"/>
+              </w:rPr>
+              <w:t>绑</w:t>
+            </w:r>
+            <w:r>
+              <w:rPr>
+                <w:rFonts w:ascii="MS Mincho" w:eastAsia="MS Mincho" w:hAnsi="MS Mincho" w:cs="MS Mincho"/>
+              </w:rPr>
+              <w:t>定到global上了</w:t>
+            </w:r>
+          </w:p>
+          <w:p>
+            <w:pPr>
+              <w:rPr>
+                <w:rFonts w:ascii="MS Mincho" w:eastAsia="MS Mincho" w:hAnsi="MS Mincho" w:cs="MS Mincho"/>
+              </w:rPr>
+            </w:pPr>
+            <w:r>
+              <w:rPr>
+                <w:rFonts w:ascii="MS Mincho" w:eastAsia="MS Mincho" w:hAnsi="MS Mincho" w:cs="MS Mincho" w:hint="eastAsia"/>
+              </w:rPr>
+              <w:t>更正</w:t>
+            </w:r>
+            <w:r>
+              <w:rPr>
+                <w:rFonts w:ascii="MS Mincho" w:eastAsia="MS Mincho" w:hAnsi="MS Mincho" w:cs="MS Mincho"/>
+              </w:rPr>
+              <w:t>：</w:t>
+            </w:r>
+          </w:p>
+          <w:p>
+            <w:pPr>
+              <w:rPr>
+                <w:rFonts w:ascii="MS Mincho" w:eastAsia="MS Mincho" w:hAnsi="MS Mincho" w:cs="MS Mincho"/>
+              </w:rPr>
+            </w:pPr>
+            <w:bookmarkStart w:id="0" w:name="_GoBack"/>
+            <w:r>
+              <w:rPr>
+                <w:rFonts w:ascii="MS Mincho" w:eastAsia="MS Mincho" w:hAnsi="MS Mincho" w:cs="MS Mincho"/>
+              </w:rPr>
+              <w:lastRenderedPageBreak/>
+              <w:drawing>
+                <wp:inline distT="0" distB="0" distL="0" distR="0" wp14:anchorId="14E23A94" wp14:editId="1D3D76DA">
+                  <wp:extent cx="3884029" cy="1794573"/>
+                  <wp:effectExtent l="0" t="0" r="2540" b="8890"/>
+                  <wp:docPr id="29" name="图片 29"/>
+                  <wp:cNvGraphicFramePr>
+                    <a:graphicFrameLocks xmlns:a="http://schemas.openxmlformats.org/drawingml/2006/main" noChangeAspect="1"/>
+                  </wp:cNvGraphicFramePr>
+                  <a:graphic xmlns:a="http://schemas.openxmlformats.org/drawingml/2006/main">
+                    <a:graphicData uri="http://schemas.openxmlformats.org/drawingml/2006/picture">
+                      <pic:pic xmlns:pic="http://schemas.openxmlformats.org/drawingml/2006/picture">
+                        <pic:nvPicPr>
+                          <pic:cNvPr id="1" name=""/>
+                          <pic:cNvPicPr/>
+                        </pic:nvPicPr>
+                        <pic:blipFill>
+                          <a:blip r:embed="rId21"/>
+                          <a:stretch>
+                            <a:fillRect/>
+                          </a:stretch>
+                        </pic:blipFill>
+                        <pic:spPr>
+                          <a:xfrm>
+                            <a:off x="0" y="0"/>
+                            <a:ext cx="3893394" cy="1798900"/>
+                          </a:xfrm>
+                          <a:prstGeom prst="rect">
+                            <a:avLst/>
+                          </a:prstGeom>
+                        </pic:spPr>
+                      </pic:pic>
+                    </a:graphicData>
+                  </a:graphic>
+                </wp:inline>
+              </w:drawing>
+            </w:r>
+            <w:bookmarkEnd w:id="0"/>
+          </w:p>
+          <w:p>
+            <w:pPr>
+              <w:rPr>
+                <w:rFonts w:ascii="MS Mincho" w:eastAsia="MS Mincho" w:hAnsi="MS Mincho" w:cs="MS Mincho"/>
+              </w:rPr>
+            </w:pPr>
+          </w:p>
+          <w:p>
+            <w:pPr>
+              <w:pStyle w:val="a3"/>
+              <w:ind w:left="720" w:firstLineChars="0" w:firstLine="0"/>
+              <w:rPr>
+                <w:rFonts w:ascii="文悦后现代体 (非商业使用) W4-75" w:eastAsia="文悦后现代体 (非商业使用) W4-75" w:hAnsi="文悦后现代体 (非商业使用) W4-75" w:cs="宋体" w:hint="eastAsia"/>
+              </w:rPr>
+            </w:pPr>
+          </w:p>
+        </w:tc>
+      </w:tr>
+    </w:tbl>
+    <w:p>
+      <w:pPr>
+        <w:spacing w:before="100" w:beforeAutospacing="1" w:after="100" w:afterAutospacing="1" w:line="360" w:lineRule="atLeast"/>
+        <w:rPr>
+          <w:rFonts w:ascii="方正兰亭纤黑_GBK" w:eastAsia="方正兰亭纤黑_GBK" w:hAnsi="宋体" w:cs="宋体"/>
+        </w:rPr>
+      </w:pPr>
+    </w:p>
+    <w:p>
+      <w:pPr>
+        <w:spacing w:before="100" w:beforeAutospacing="1" w:after="100" w:afterAutospacing="1" w:line="360" w:lineRule="atLeast"/>
+        <w:ind w:left="720"/>
+        <w:rPr>
+          <w:rFonts w:ascii="方正兰亭纤黑_GBK" w:eastAsia="方正兰亭纤黑_GBK" w:hAnsi="宋体" w:cs="宋体"/>
+        </w:rPr>
+      </w:pPr>
+    </w:p>
+    <w:p>
+      <w:pPr>
+        <w:numPr>
+          <w:ilvl w:val="0"/>
+          <w:numId w:val="27"/>
+        </w:numPr>
+        <w:spacing w:before="100" w:beforeAutospacing="1" w:after="100" w:afterAutospacing="1" w:line="360" w:lineRule="atLeast"/>
+        <w:rPr>
+          <w:rFonts w:ascii="方正兰亭纤黑_GBK" w:eastAsia="方正兰亭纤黑_GBK" w:hAnsi="宋体" w:cs="宋体"/>
+        </w:rPr>
+      </w:pPr>
+      <w:r>
+        <w:rPr>
+          <w:rFonts w:ascii="方正兰亭纤黑_GBK" w:eastAsia="方正兰亭纤黑_GBK" w:hAnsi="宋体" w:cs="宋体"/>
+        </w:rPr>
+        <w:t>请简述一下</w:t>
+      </w:r>
+      <w:proofErr w:type="spellStart"/>
+      <w:r>
+        <w:rPr>
+          <w:rFonts w:ascii="方正兰亭纤黑_GBK" w:eastAsia="方正兰亭纤黑_GBK" w:hAnsi="宋体" w:cs="宋体"/>
+        </w:rPr>
+        <w:t>js</w:t>
+      </w:r>
+      <w:proofErr w:type="spellEnd"/>
+      <w:r>
+        <w:rPr>
+          <w:rFonts w:ascii="方正兰亭纤黑_GBK" w:eastAsia="方正兰亭纤黑_GBK" w:hAnsi="宋体" w:cs="宋体"/>
+        </w:rPr>
+        <w:t>原型链</w:t>
+      </w:r>
+    </w:p>
+    <w:tbl>
+      <w:tblPr>
+        <w:tblStyle w:val="aa"/>
+        <w:tblW w:w="0" w:type="auto"/>
+        <w:tblInd w:w="840" w:type="dxa"/>
+        <w:tblBorders>
+          <w:top w:val="none" w:sz="0" w:space="0" w:color="auto"/>
+          <w:left w:val="none" w:sz="0" w:space="0" w:color="auto"/>
+          <w:bottom w:val="none" w:sz="0" w:space="0" w:color="auto"/>
+          <w:right w:val="none" w:sz="0" w:space="0" w:color="auto"/>
+          <w:insideH w:val="none" w:sz="0" w:space="0" w:color="auto"/>
+          <w:insideV w:val="none" w:sz="0" w:space="0" w:color="auto"/>
+        </w:tblBorders>
+        <w:shd w:val="clear" w:color="auto" w:fill="F2F2F2" w:themeFill="background1" w:themeFillShade="F2"/>
+        <w:tblLook w:val="04A0" w:firstRow="1" w:lastRow="0" w:firstColumn="1" w:lastColumn="0" w:noHBand="0" w:noVBand="1"/>
+      </w:tblPr>
+      <w:tblGrid>
+        <w:gridCol w:w="9393"/>
+      </w:tblGrid>
+      <w:tr>
+        <w:tc>
+          <w:tcPr>
+            <w:tcW w:w="10223" w:type="dxa"/>
+            <w:shd w:val="clear" w:color="auto" w:fill="F2F2F2" w:themeFill="background1" w:themeFillShade="F2"/>
+          </w:tcPr>
+          <w:p>
+            <w:pPr>
+              <w:rPr>
+                <w:rFonts w:ascii="文悦后现代体 (非商业使用) W4-75" w:eastAsia="文悦后现代体 (非商业使用) W4-75" w:hAnsi="文悦后现代体 (非商业使用) W4-75" w:cs="宋体"/>
+              </w:rPr>
+            </w:pPr>
+            <w:r>
+              <w:rPr>
+                <w:rFonts w:ascii="文悦后现代体 (非商业使用) W4-75" w:eastAsia="文悦后现代体 (非商业使用) W4-75" w:hAnsi="文悦后现代体 (非商业使用) W4-75" w:cs="宋体" w:hint="eastAsia"/>
+              </w:rPr>
               <w:t>一般描述类，多为JAVA和C++的类概念。这种类实际上是一种拷贝行为。但是JS的类是基于JS原型链原理生成的。</w:t>
             </w:r>
             <w:proofErr w:type="spellStart"/>
@@ -5017,7 +6319,6 @@
         <w:rPr>
           <w:rFonts w:ascii="方正兰亭纤黑_GBK" w:eastAsia="方正兰亭纤黑_GBK" w:hAnsi="宋体" w:cs="宋体"/>
         </w:rPr>
-        <w:lastRenderedPageBreak/>
         <w:t>new生成了一个对象的过程（核心return this）</w:t>
       </w:r>
     </w:p>
@@ -5056,6 +6357,7 @@
               <w:rPr>
                 <w:rFonts w:ascii="文悦后现代体 (非商业使用) W4-75" w:eastAsia="文悦后现代体 (非商业使用) W4-75" w:hAnsi="文悦后现代体 (非商业使用) W4-75" w:cs="宋体"/>
               </w:rPr>
+              <w:lastRenderedPageBreak/>
               <w:t>N</w:t>
             </w:r>
             <w:r>
@@ -5223,7 +6525,7 @@
                           <pic:cNvPicPr/>
                         </pic:nvPicPr>
                         <pic:blipFill>
-                          <a:blip r:embed="rId17"/>
+                          <a:blip r:embed="rId22"/>
                           <a:stretch>
                             <a:fillRect/>
                           </a:stretch>
@@ -5556,7 +6858,6 @@
               <w:rPr>
                 <w:noProof/>
               </w:rPr>
-              <w:lastRenderedPageBreak/>
               <w:drawing>
                 <wp:inline distT="0" distB="0" distL="0" distR="0" wp14:anchorId="27CD20E4" wp14:editId="03738DE5">
                   <wp:extent cx="4870046" cy="2733660"/>
@@ -5573,7 +6874,7 @@
                           <pic:cNvPicPr/>
                         </pic:nvPicPr>
                         <pic:blipFill>
-                          <a:blip r:embed="rId18"/>
+                          <a:blip r:embed="rId23"/>
                           <a:stretch>
                             <a:fillRect/>
                           </a:stretch>
@@ -5605,6 +6906,7 @@
               <w:rPr>
                 <w:rFonts w:asciiTheme="majorEastAsia" w:eastAsiaTheme="majorEastAsia" w:hAnsiTheme="majorEastAsia" w:cs="宋体"/>
               </w:rPr>
+              <w:lastRenderedPageBreak/>
               <w:t>A</w:t>
             </w:r>
             <w:r>
@@ -6085,7 +7387,7 @@
                           <pic:cNvPicPr/>
                         </pic:nvPicPr>
                         <pic:blipFill>
-                          <a:blip r:embed="rId19"/>
+                          <a:blip r:embed="rId24"/>
                           <a:stretch>
                             <a:fillRect/>
                           </a:stretch>
@@ -6116,7 +7418,6 @@
               <w:rPr>
                 <w:rFonts w:ascii="文悦后现代体 (非商业使用) W4-75" w:eastAsia="文悦后现代体 (非商业使用) W4-75" w:hAnsi="文悦后现代体 (非商业使用) W4-75" w:cs="宋体" w:hint="eastAsia"/>
               </w:rPr>
-              <w:lastRenderedPageBreak/>
               <w:t>解析原型链的布线，需要明白的是函数的模型</w:t>
             </w:r>
           </w:p>
@@ -6130,6 +7431,7 @@
               <w:rPr>
                 <w:noProof/>
               </w:rPr>
+              <w:lastRenderedPageBreak/>
               <w:drawing>
                 <wp:inline distT="0" distB="0" distL="0" distR="0" wp14:anchorId="1266CD4E" wp14:editId="0CDEE223">
                   <wp:extent cx="3902001" cy="3484418"/>
@@ -6146,7 +7448,7 @@
                           <pic:cNvPicPr/>
                         </pic:nvPicPr>
                         <pic:blipFill>
-                          <a:blip r:embed="rId20"/>
+                          <a:blip r:embed="rId25"/>
                           <a:stretch>
                             <a:fillRect/>
                           </a:stretch>
@@ -6242,7 +7544,7 @@
                           <pic:cNvPicPr/>
                         </pic:nvPicPr>
                         <pic:blipFill>
-                          <a:blip r:embed="rId21"/>
+                          <a:blip r:embed="rId26"/>
                           <a:stretch>
                             <a:fillRect/>
                           </a:stretch>
@@ -6411,7 +7713,7 @@
                           <pic:cNvPicPr/>
                         </pic:nvPicPr>
                         <pic:blipFill>
-                          <a:blip r:embed="rId22"/>
+                          <a:blip r:embed="rId27"/>
                           <a:stretch>
                             <a:fillRect/>
                           </a:stretch>
@@ -6471,7 +7773,7 @@
                           <pic:cNvPicPr/>
                         </pic:nvPicPr>
                         <pic:blipFill>
-                          <a:blip r:embed="rId23"/>
+                          <a:blip r:embed="rId28"/>
                           <a:stretch>
                             <a:fillRect/>
                           </a:stretch>
@@ -7040,7 +8342,7 @@
                           <pic:cNvPicPr/>
                         </pic:nvPicPr>
                         <pic:blipFill>
-                          <a:blip r:embed="rId24"/>
+                          <a:blip r:embed="rId29"/>
                           <a:stretch>
                             <a:fillRect/>
                           </a:stretch>
@@ -7294,7 +8596,7 @@
                           <pic:cNvPicPr/>
                         </pic:nvPicPr>
                         <pic:blipFill>
-                          <a:blip r:embed="rId25"/>
+                          <a:blip r:embed="rId30"/>
                           <a:stretch>
                             <a:fillRect/>
                           </a:stretch>
@@ -7520,7 +8822,7 @@
                           <pic:cNvPicPr/>
                         </pic:nvPicPr>
                         <pic:blipFill>
-                          <a:blip r:embed="rId26"/>
+                          <a:blip r:embed="rId31"/>
                           <a:stretch>
                             <a:fillRect/>
                           </a:stretch>
@@ -7665,7 +8967,7 @@
                           <pic:cNvPicPr/>
                         </pic:nvPicPr>
                         <pic:blipFill>
-                          <a:blip r:embed="rId27"/>
+                          <a:blip r:embed="rId32"/>
                           <a:stretch>
                             <a:fillRect/>
                           </a:stretch>
@@ -8110,7 +9412,7 @@
                           <pic:cNvPicPr/>
                         </pic:nvPicPr>
                         <pic:blipFill>
-                          <a:blip r:embed="rId28"/>
+                          <a:blip r:embed="rId33"/>
                           <a:stretch>
                             <a:fillRect/>
                           </a:stretch>
@@ -8183,7 +9485,7 @@
                           <pic:cNvPicPr/>
                         </pic:nvPicPr>
                         <pic:blipFill>
-                          <a:blip r:embed="rId29"/>
+                          <a:blip r:embed="rId34"/>
                           <a:stretch>
                             <a:fillRect/>
                           </a:stretch>
@@ -8275,7 +9577,7 @@
                           <pic:cNvPicPr/>
                         </pic:nvPicPr>
                         <pic:blipFill>
-                          <a:blip r:embed="rId30"/>
+                          <a:blip r:embed="rId35"/>
                           <a:stretch>
                             <a:fillRect/>
                           </a:stretch>
@@ -8370,7 +9672,7 @@
                           <pic:cNvPicPr/>
                         </pic:nvPicPr>
                         <pic:blipFill>
-                          <a:blip r:embed="rId31"/>
+                          <a:blip r:embed="rId36"/>
                           <a:stretch>
                             <a:fillRect/>
                           </a:stretch>
@@ -8644,8 +9946,6 @@
           <w:rFonts w:ascii="方正兰亭纤黑_GBK" w:eastAsia="方正兰亭纤黑_GBK" w:hAnsi="宋体" w:cs="宋体"/>
         </w:rPr>
       </w:pPr>
-      <w:bookmarkStart w:id="0" w:name="_GoBack"/>
-      <w:bookmarkEnd w:id="0"/>
     </w:p>
     <w:p>
       <w:pPr>
@@ -13092,6 +14392,95 @@
     </w:lvl>
   </w:abstractNum>
   <w:abstractNum w:abstractNumId="20">
+    <w:nsid w:val="4D1D28D2"/>
+    <w:multiLevelType w:val="hybridMultilevel"/>
+    <w:tmpl w:val="318E62A8"/>
+    <w:lvl w:ilvl="0" w:tplc="DAE085DE">
+      <w:start w:val="1"/>
+      <w:numFmt w:val="upperLetter"/>
+      <w:lvlText w:val="%1．"/>
+      <w:lvlJc w:val="left"/>
+      <w:pPr>
+        <w:ind w:left="720" w:hanging="720"/>
+      </w:pPr>
+      <w:rPr>
+        <w:rFonts w:hint="default"/>
+      </w:rPr>
+    </w:lvl>
+    <w:lvl w:ilvl="1" w:tplc="04090019" w:tentative="1">
+      <w:start w:val="1"/>
+      <w:numFmt w:val="lowerLetter"/>
+      <w:lvlText w:val="%2)"/>
+      <w:lvlJc w:val="left"/>
+      <w:pPr>
+        <w:ind w:left="960" w:hanging="480"/>
+      </w:pPr>
+    </w:lvl>
+    <w:lvl w:ilvl="2" w:tplc="0409001B" w:tentative="1">
+      <w:start w:val="1"/>
+      <w:numFmt w:val="lowerRoman"/>
+      <w:lvlText w:val="%3."/>
+      <w:lvlJc w:val="right"/>
+      <w:pPr>
+        <w:ind w:left="1440" w:hanging="480"/>
+      </w:pPr>
+    </w:lvl>
+    <w:lvl w:ilvl="3" w:tplc="0409000F" w:tentative="1">
+      <w:start w:val="1"/>
+      <w:numFmt w:val="decimal"/>
+      <w:lvlText w:val="%4."/>
+      <w:lvlJc w:val="left"/>
+      <w:pPr>
+        <w:ind w:left="1920" w:hanging="480"/>
+      </w:pPr>
+    </w:lvl>
+    <w:lvl w:ilvl="4" w:tplc="04090019" w:tentative="1">
+      <w:start w:val="1"/>
+      <w:numFmt w:val="lowerLetter"/>
+      <w:lvlText w:val="%5)"/>
+      <w:lvlJc w:val="left"/>
+      <w:pPr>
+        <w:ind w:left="2400" w:hanging="480"/>
+      </w:pPr>
+    </w:lvl>
+    <w:lvl w:ilvl="5" w:tplc="0409001B" w:tentative="1">
+      <w:start w:val="1"/>
+      <w:numFmt w:val="lowerRoman"/>
+      <w:lvlText w:val="%6."/>
+      <w:lvlJc w:val="right"/>
+      <w:pPr>
+        <w:ind w:left="2880" w:hanging="480"/>
+      </w:pPr>
+    </w:lvl>
+    <w:lvl w:ilvl="6" w:tplc="0409000F" w:tentative="1">
+      <w:start w:val="1"/>
+      <w:numFmt w:val="decimal"/>
+      <w:lvlText w:val="%7."/>
+      <w:lvlJc w:val="left"/>
+      <w:pPr>
+        <w:ind w:left="3360" w:hanging="480"/>
+      </w:pPr>
+    </w:lvl>
+    <w:lvl w:ilvl="7" w:tplc="04090019" w:tentative="1">
+      <w:start w:val="1"/>
+      <w:numFmt w:val="lowerLetter"/>
+      <w:lvlText w:val="%8)"/>
+      <w:lvlJc w:val="left"/>
+      <w:pPr>
+        <w:ind w:left="3840" w:hanging="480"/>
+      </w:pPr>
+    </w:lvl>
+    <w:lvl w:ilvl="8" w:tplc="0409001B" w:tentative="1">
+      <w:start w:val="1"/>
+      <w:numFmt w:val="lowerRoman"/>
+      <w:lvlText w:val="%9."/>
+      <w:lvlJc w:val="right"/>
+      <w:pPr>
+        <w:ind w:left="4320" w:hanging="480"/>
+      </w:pPr>
+    </w:lvl>
+  </w:abstractNum>
+  <w:abstractNum w:abstractNumId="21">
     <w:nsid w:val="4D4810FF"/>
     <w:multiLevelType w:val="hybridMultilevel"/>
     <w:tmpl w:val="341A14FC"/>
@@ -13180,7 +14569,7 @@
       </w:pPr>
     </w:lvl>
   </w:abstractNum>
-  <w:abstractNum w:abstractNumId="21">
+  <w:abstractNum w:abstractNumId="22">
     <w:nsid w:val="4EAA0A5E"/>
     <w:multiLevelType w:val="multilevel"/>
     <w:tmpl w:val="B76C399C"/>
@@ -13329,7 +14718,7 @@
       </w:rPr>
     </w:lvl>
   </w:abstractNum>
-  <w:abstractNum w:abstractNumId="22">
+  <w:abstractNum w:abstractNumId="23">
     <w:nsid w:val="51296B75"/>
     <w:multiLevelType w:val="hybridMultilevel"/>
     <w:tmpl w:val="67209832"/>
@@ -13418,7 +14807,7 @@
       </w:pPr>
     </w:lvl>
   </w:abstractNum>
-  <w:abstractNum w:abstractNumId="23">
+  <w:abstractNum w:abstractNumId="24">
     <w:nsid w:val="52024CE0"/>
     <w:multiLevelType w:val="hybridMultilevel"/>
     <w:tmpl w:val="00FAEB22"/>
@@ -13531,7 +14920,7 @@
       </w:rPr>
     </w:lvl>
   </w:abstractNum>
-  <w:abstractNum w:abstractNumId="24">
+  <w:abstractNum w:abstractNumId="25">
     <w:nsid w:val="52AB3FBB"/>
     <w:multiLevelType w:val="hybridMultilevel"/>
     <w:tmpl w:val="341A14FC"/>
@@ -13620,7 +15009,7 @@
       </w:pPr>
     </w:lvl>
   </w:abstractNum>
-  <w:abstractNum w:abstractNumId="25">
+  <w:abstractNum w:abstractNumId="26">
     <w:nsid w:val="5456410E"/>
     <w:multiLevelType w:val="hybridMultilevel"/>
     <w:tmpl w:val="341A14FC"/>
@@ -13709,7 +15098,7 @@
       </w:pPr>
     </w:lvl>
   </w:abstractNum>
-  <w:abstractNum w:abstractNumId="26">
+  <w:abstractNum w:abstractNumId="27">
     <w:nsid w:val="598051CC"/>
     <w:multiLevelType w:val="hybridMultilevel"/>
     <w:tmpl w:val="181AFEA0"/>
@@ -13798,7 +15187,7 @@
       </w:pPr>
     </w:lvl>
   </w:abstractNum>
-  <w:abstractNum w:abstractNumId="27">
+  <w:abstractNum w:abstractNumId="28">
     <w:nsid w:val="5ACB79DA"/>
     <w:multiLevelType w:val="multilevel"/>
     <w:tmpl w:val="FA5661F0"/>
@@ -13947,7 +15336,7 @@
       </w:rPr>
     </w:lvl>
   </w:abstractNum>
-  <w:abstractNum w:abstractNumId="28">
+  <w:abstractNum w:abstractNumId="29">
     <w:nsid w:val="5BDC3DB4"/>
     <w:multiLevelType w:val="multilevel"/>
     <w:tmpl w:val="E8E2D2EA"/>
@@ -14096,7 +15485,7 @@
       </w:rPr>
     </w:lvl>
   </w:abstractNum>
-  <w:abstractNum w:abstractNumId="29">
+  <w:abstractNum w:abstractNumId="30">
     <w:nsid w:val="5CBD120E"/>
     <w:multiLevelType w:val="multilevel"/>
     <w:tmpl w:val="8F72B56C"/>
@@ -14245,7 +15634,7 @@
       </w:rPr>
     </w:lvl>
   </w:abstractNum>
-  <w:abstractNum w:abstractNumId="30">
+  <w:abstractNum w:abstractNumId="31">
     <w:nsid w:val="5D42770B"/>
     <w:multiLevelType w:val="hybridMultilevel"/>
     <w:tmpl w:val="F514C632"/>
@@ -14334,7 +15723,7 @@
       </w:pPr>
     </w:lvl>
   </w:abstractNum>
-  <w:abstractNum w:abstractNumId="31">
+  <w:abstractNum w:abstractNumId="32">
     <w:nsid w:val="5E9B18D0"/>
     <w:multiLevelType w:val="hybridMultilevel"/>
     <w:tmpl w:val="08063D18"/>
@@ -14424,7 +15813,7 @@
       </w:pPr>
     </w:lvl>
   </w:abstractNum>
-  <w:abstractNum w:abstractNumId="32">
+  <w:abstractNum w:abstractNumId="33">
     <w:nsid w:val="64BC3E51"/>
     <w:multiLevelType w:val="hybridMultilevel"/>
     <w:tmpl w:val="68309572"/>
@@ -14513,7 +15902,7 @@
       </w:pPr>
     </w:lvl>
   </w:abstractNum>
-  <w:abstractNum w:abstractNumId="33">
+  <w:abstractNum w:abstractNumId="34">
     <w:nsid w:val="6B847F47"/>
     <w:multiLevelType w:val="hybridMultilevel"/>
     <w:tmpl w:val="341A14FC"/>
@@ -14602,7 +15991,7 @@
       </w:pPr>
     </w:lvl>
   </w:abstractNum>
-  <w:abstractNum w:abstractNumId="34">
+  <w:abstractNum w:abstractNumId="35">
     <w:nsid w:val="6F5E4993"/>
     <w:multiLevelType w:val="hybridMultilevel"/>
     <w:tmpl w:val="2904F0B0"/>
@@ -14691,7 +16080,7 @@
       </w:pPr>
     </w:lvl>
   </w:abstractNum>
-  <w:abstractNum w:abstractNumId="35">
+  <w:abstractNum w:abstractNumId="36">
     <w:nsid w:val="6F9F68AB"/>
     <w:multiLevelType w:val="multilevel"/>
     <w:tmpl w:val="611CDC98"/>
@@ -14840,7 +16229,7 @@
       </w:rPr>
     </w:lvl>
   </w:abstractNum>
-  <w:abstractNum w:abstractNumId="36">
+  <w:abstractNum w:abstractNumId="37">
     <w:nsid w:val="74524E79"/>
     <w:multiLevelType w:val="multilevel"/>
     <w:tmpl w:val="6E588122"/>
@@ -14989,7 +16378,7 @@
       </w:rPr>
     </w:lvl>
   </w:abstractNum>
-  <w:abstractNum w:abstractNumId="37">
+  <w:abstractNum w:abstractNumId="38">
     <w:nsid w:val="7A0020B7"/>
     <w:multiLevelType w:val="hybridMultilevel"/>
     <w:tmpl w:val="341A14FC"/>
@@ -15078,7 +16467,7 @@
       </w:pPr>
     </w:lvl>
   </w:abstractNum>
-  <w:abstractNum w:abstractNumId="38">
+  <w:abstractNum w:abstractNumId="39">
     <w:nsid w:val="7F5534D1"/>
     <w:multiLevelType w:val="hybridMultilevel"/>
     <w:tmpl w:val="7F64BF2A"/>
@@ -15195,10 +16584,10 @@
     <w:abstractNumId w:val="16"/>
   </w:num>
   <w:num w:numId="2">
-    <w:abstractNumId w:val="26"/>
+    <w:abstractNumId w:val="27"/>
   </w:num>
   <w:num w:numId="3">
-    <w:abstractNumId w:val="33"/>
+    <w:abstractNumId w:val="34"/>
   </w:num>
   <w:num w:numId="4">
     <w:abstractNumId w:val="19"/>
@@ -15210,40 +16599,40 @@
     <w:abstractNumId w:val="10"/>
   </w:num>
   <w:num w:numId="7">
-    <w:abstractNumId w:val="25"/>
+    <w:abstractNumId w:val="26"/>
   </w:num>
   <w:num w:numId="8">
-    <w:abstractNumId w:val="38"/>
+    <w:abstractNumId w:val="39"/>
   </w:num>
   <w:num w:numId="9">
-    <w:abstractNumId w:val="30"/>
+    <w:abstractNumId w:val="31"/>
   </w:num>
   <w:num w:numId="10">
     <w:abstractNumId w:val="1"/>
   </w:num>
   <w:num w:numId="11">
-    <w:abstractNumId w:val="24"/>
+    <w:abstractNumId w:val="25"/>
   </w:num>
   <w:num w:numId="12">
     <w:abstractNumId w:val="15"/>
   </w:num>
   <w:num w:numId="13">
-    <w:abstractNumId w:val="37"/>
+    <w:abstractNumId w:val="38"/>
   </w:num>
   <w:num w:numId="14">
-    <w:abstractNumId w:val="23"/>
+    <w:abstractNumId w:val="24"/>
   </w:num>
   <w:num w:numId="15">
     <w:abstractNumId w:val="12"/>
   </w:num>
   <w:num w:numId="16">
-    <w:abstractNumId w:val="27"/>
+    <w:abstractNumId w:val="28"/>
   </w:num>
   <w:num w:numId="17">
-    <w:abstractNumId w:val="28"/>
+    <w:abstractNumId w:val="29"/>
   </w:num>
   <w:num w:numId="18">
-    <w:abstractNumId w:val="22"/>
+    <w:abstractNumId w:val="23"/>
   </w:num>
   <w:num w:numId="19">
     <w:abstractNumId w:val="14"/>
@@ -15255,19 +16644,19 @@
     <w:abstractNumId w:val="2"/>
   </w:num>
   <w:num w:numId="22">
-    <w:abstractNumId w:val="35"/>
+    <w:abstractNumId w:val="36"/>
   </w:num>
   <w:num w:numId="23">
-    <w:abstractNumId w:val="20"/>
+    <w:abstractNumId w:val="21"/>
   </w:num>
   <w:num w:numId="24">
     <w:abstractNumId w:val="3"/>
   </w:num>
   <w:num w:numId="25">
-    <w:abstractNumId w:val="34"/>
+    <w:abstractNumId w:val="35"/>
   </w:num>
   <w:num w:numId="26">
-    <w:abstractNumId w:val="32"/>
+    <w:abstractNumId w:val="33"/>
   </w:num>
   <w:num w:numId="27">
     <w:abstractNumId w:val="7"/>
@@ -15279,19 +16668,19 @@
     <w:abstractNumId w:val="13"/>
   </w:num>
   <w:num w:numId="30">
-    <w:abstractNumId w:val="36"/>
+    <w:abstractNumId w:val="37"/>
   </w:num>
   <w:num w:numId="31">
-    <w:abstractNumId w:val="29"/>
+    <w:abstractNumId w:val="30"/>
   </w:num>
   <w:num w:numId="32">
     <w:abstractNumId w:val="18"/>
   </w:num>
   <w:num w:numId="33">
-    <w:abstractNumId w:val="31"/>
+    <w:abstractNumId w:val="32"/>
   </w:num>
   <w:num w:numId="34">
-    <w:abstractNumId w:val="21"/>
+    <w:abstractNumId w:val="22"/>
   </w:num>
   <w:num w:numId="35">
     <w:abstractNumId w:val="17"/>
@@ -15307,6 +16696,9 @@
   </w:num>
   <w:num w:numId="39">
     <w:abstractNumId w:val="5"/>
+  </w:num>
+  <w:num w:numId="40">
+    <w:abstractNumId w:val="20"/>
   </w:num>
 </w:numbering>
 </file>

</xml_diff>